<commit_message>
Add final report prompts to my STA302H1 report outline to determine its structure.
</commit_message>
<xml_diff>
--- a/STA302H1 -- Report Outline.docx
+++ b/STA302H1 -- Report Outline.docx
@@ -3,21 +3,97 @@
 <w:document xmlns:wpc="http://schemas.microsoft.com/office/word/2010/wordprocessingCanvas" xmlns:cx="http://schemas.microsoft.com/office/drawing/2014/chartex" xmlns:cx1="http://schemas.microsoft.com/office/drawing/2015/9/8/chartex" xmlns:cx2="http://schemas.microsoft.com/office/drawing/2015/10/21/chartex" xmlns:cx3="http://schemas.microsoft.com/office/drawing/2016/5/9/chartex" xmlns:cx4="http://schemas.microsoft.com/office/drawing/2016/5/10/chartex" xmlns:cx5="http://schemas.microsoft.com/office/drawing/2016/5/11/chartex" xmlns:cx6="http://schemas.microsoft.com/office/drawing/2016/5/12/chartex" xmlns:cx7="http://schemas.microsoft.com/office/drawing/2016/5/13/chartex" xmlns:cx8="http://schemas.microsoft.com/office/drawing/2016/5/14/chartex" xmlns:mc="http://schemas.openxmlformats.org/markup-compatibility/2006" xmlns:aink="http://schemas.microsoft.com/office/drawing/2016/ink" xmlns:am3d="http://schemas.microsoft.com/office/drawing/2017/model3d" xmlns:o="urn:schemas-microsoft-com:office:office" xmlns:r="http://schemas.openxmlformats.org/officeDocument/2006/relationships" xmlns:m="http://schemas.openxmlformats.org/officeDocument/2006/math" xmlns:v="urn:schemas-microsoft-com:vml" xmlns:wp14="http://schemas.microsoft.com/office/word/2010/wordprocessingDrawing" xmlns:wp="http://schemas.openxmlformats.org/drawingml/2006/wordprocessingDrawing" xmlns:w10="urn:schemas-microsoft-com:office:word" xmlns:w="http://schemas.openxmlformats.org/wordprocessingml/2006/main" xmlns:w14="http://schemas.microsoft.com/office/word/2010/wordml" xmlns:w15="http://schemas.microsoft.com/office/word/2012/wordml" xmlns:w16cex="http://schemas.microsoft.com/office/word/2018/wordml/cex" xmlns:w16cid="http://schemas.microsoft.com/office/word/2016/wordml/cid" xmlns:w16="http://schemas.microsoft.com/office/word/2018/wordml" xmlns:w16sdtdh="http://schemas.microsoft.com/office/word/2020/wordml/sdtdatahash" xmlns:w16se="http://schemas.microsoft.com/office/word/2015/wordml/symex" xmlns:wpg="http://schemas.microsoft.com/office/word/2010/wordprocessingGroup" xmlns:wpi="http://schemas.microsoft.com/office/word/2010/wordprocessingInk" xmlns:wne="http://schemas.microsoft.com/office/word/2006/wordml" xmlns:wps="http://schemas.microsoft.com/office/word/2010/wordprocessingShape" mc:Ignorable="w14 w15 w16se w16cid w16 w16cex w16sdtdh wp14">
   <w:body>
     <w:p>
-      <w:r>
+      <w:pPr>
+        <w:rPr>
+          <w:b/>
+          <w:bCs/>
+        </w:rPr>
+      </w:pPr>
+      <w:r>
+        <w:rPr>
+          <w:b/>
+          <w:bCs/>
+        </w:rPr>
         <w:t>Intro</w:t>
       </w:r>
-    </w:p>
+      <w:r>
+        <w:rPr>
+          <w:b/>
+          <w:bCs/>
+        </w:rPr>
+        <w:t>duction Section</w:t>
+      </w:r>
+    </w:p>
+    <w:p/>
     <w:p>
       <w:pPr>
         <w:pStyle w:val="ListParagraph"/>
         <w:numPr>
           <w:ilvl w:val="0"/>
+          <w:numId w:val="5"/>
+        </w:numPr>
+      </w:pPr>
+      <w:r>
+        <w:t>Provide details regarding the question you want to address.</w:t>
+      </w:r>
+    </w:p>
+    <w:p/>
+    <w:p>
+      <w:pPr>
+        <w:pStyle w:val="ListParagraph"/>
+        <w:numPr>
+          <w:ilvl w:val="0"/>
+          <w:numId w:val="2"/>
+        </w:numPr>
+      </w:pPr>
+      <w:r>
+        <w:t>Study the relationship between interim STA302H1 quiz scores</w:t>
+      </w:r>
+      <w:r>
+        <w:t xml:space="preserve"> (quiz 1 – 3 scores)</w:t>
+      </w:r>
+      <w:r>
+        <w:t>, study time</w:t>
+      </w:r>
+      <w:r>
+        <w:t xml:space="preserve"> (weeks 1 – 4)</w:t>
+      </w:r>
+      <w:r>
+        <w:t>, and COVID contemplation time</w:t>
+      </w:r>
+      <w:r>
+        <w:t xml:space="preserve"> (week 1- 4)</w:t>
+      </w:r>
+      <w:r>
+        <w:t>, vs. final STA302H1 quiz score</w:t>
+      </w:r>
+      <w:r>
+        <w:t xml:space="preserve"> (quiz 4 score)</w:t>
+      </w:r>
+      <w:r>
+        <w:t>.</w:t>
+      </w:r>
+    </w:p>
+    <w:p>
+      <w:pPr>
+        <w:pStyle w:val="ListParagraph"/>
+        <w:numPr>
+          <w:ilvl w:val="0"/>
           <w:numId w:val="2"/>
         </w:numPr>
       </w:pPr>
       <w:r>
         <w:t xml:space="preserve">Population: </w:t>
       </w:r>
+    </w:p>
+    <w:p>
+      <w:pPr>
+        <w:pStyle w:val="ListParagraph"/>
+        <w:numPr>
+          <w:ilvl w:val="1"/>
+          <w:numId w:val="2"/>
+        </w:numPr>
+      </w:pPr>
       <w:r>
         <w:t xml:space="preserve">Summer 2021 </w:t>
       </w:r>
@@ -27,11 +103,32 @@
       <w:r>
         <w:t>cohort</w:t>
       </w:r>
-      <w:r>
-        <w:t>, roughly n = 227 students</w:t>
-      </w:r>
-      <w:r>
-        <w:t xml:space="preserve"> at the beginning of the course, n = 198 students as of August 13, 2021.</w:t>
+    </w:p>
+    <w:p>
+      <w:pPr>
+        <w:pStyle w:val="ListParagraph"/>
+        <w:numPr>
+          <w:ilvl w:val="1"/>
+          <w:numId w:val="2"/>
+        </w:numPr>
+      </w:pPr>
+      <w:r>
+        <w:t>n = 227 students</w:t>
+      </w:r>
+      <w:r>
+        <w:t xml:space="preserve"> at the beginning of the course</w:t>
+      </w:r>
+    </w:p>
+    <w:p>
+      <w:pPr>
+        <w:pStyle w:val="ListParagraph"/>
+        <w:numPr>
+          <w:ilvl w:val="1"/>
+          <w:numId w:val="2"/>
+        </w:numPr>
+      </w:pPr>
+      <w:r>
+        <w:t>n = 198 students as of August 13, 2021.</w:t>
       </w:r>
     </w:p>
     <w:p>
@@ -55,452 +152,677 @@
         <w:t xml:space="preserve">on Quercus </w:t>
       </w:r>
       <w:r>
-        <w:t>for the first 4 weeks of STA302H1:</w:t>
-      </w:r>
-    </w:p>
+        <w:t>for the first 4 weeks of STA302H1</w:t>
+      </w:r>
+      <w:r>
+        <w:t>:</w:t>
+      </w:r>
+    </w:p>
+    <w:p>
+      <w:pPr>
+        <w:pStyle w:val="ListParagraph"/>
+        <w:numPr>
+          <w:ilvl w:val="1"/>
+          <w:numId w:val="2"/>
+        </w:numPr>
+      </w:pPr>
+      <w:r>
+        <w:t>End of Week 1 (July 5 – July 9)</w:t>
+      </w:r>
+    </w:p>
+    <w:p>
+      <w:pPr>
+        <w:pStyle w:val="ListParagraph"/>
+        <w:numPr>
+          <w:ilvl w:val="1"/>
+          <w:numId w:val="2"/>
+        </w:numPr>
+      </w:pPr>
+      <w:r>
+        <w:t>End of Week 2 (July 12 – July 16)</w:t>
+      </w:r>
+    </w:p>
+    <w:p>
+      <w:pPr>
+        <w:pStyle w:val="ListParagraph"/>
+        <w:numPr>
+          <w:ilvl w:val="1"/>
+          <w:numId w:val="2"/>
+        </w:numPr>
+      </w:pPr>
+      <w:r>
+        <w:t>End of Week 3 (July 19 – July 23)</w:t>
+      </w:r>
+    </w:p>
+    <w:p>
+      <w:pPr>
+        <w:pStyle w:val="ListParagraph"/>
+        <w:numPr>
+          <w:ilvl w:val="1"/>
+          <w:numId w:val="2"/>
+        </w:numPr>
+      </w:pPr>
+      <w:r>
+        <w:t>End of Week 4 (July 26 – July 30)</w:t>
+      </w:r>
+    </w:p>
+    <w:p/>
     <w:p>
       <w:pPr>
         <w:pStyle w:val="ListParagraph"/>
         <w:numPr>
           <w:ilvl w:val="0"/>
-          <w:numId w:val="2"/>
-        </w:numPr>
-      </w:pPr>
-      <w:r>
-        <w:t xml:space="preserve">Study </w:t>
-      </w:r>
-      <w:r>
-        <w:t>the relationship between interim STA302H1 quiz scores</w:t>
+          <w:numId w:val="5"/>
+        </w:numPr>
+      </w:pPr>
+      <w:r>
+        <w:t>What is the purpose of developing this model?</w:t>
+      </w:r>
+    </w:p>
+    <w:p>
+      <w:pPr>
+        <w:pStyle w:val="ListParagraph"/>
+      </w:pPr>
+    </w:p>
+    <w:p>
+      <w:pPr>
+        <w:pStyle w:val="ListParagraph"/>
+        <w:numPr>
+          <w:ilvl w:val="0"/>
+          <w:numId w:val="2"/>
+        </w:numPr>
+      </w:pPr>
+      <w:r>
+        <w:t>The purpose of developing</w:t>
+      </w:r>
+      <w:r>
+        <w:t xml:space="preserve"> a model </w:t>
+      </w:r>
+      <w:r>
+        <w:t xml:space="preserve">is </w:t>
+      </w:r>
+      <w:r>
+        <w:t>to learn which of the following -- interim STA302H1 quiz scores, study time, and COVID contemplation time – are most important for predicting quiz 4 score.</w:t>
+      </w:r>
+    </w:p>
+    <w:p/>
+    <w:p>
+      <w:pPr>
+        <w:pStyle w:val="ListParagraph"/>
+        <w:numPr>
+          <w:ilvl w:val="0"/>
+          <w:numId w:val="5"/>
+        </w:numPr>
+        <w:rPr>
+          <w:highlight w:val="yellow"/>
+        </w:rPr>
+      </w:pPr>
+      <w:r>
+        <w:rPr>
+          <w:highlight w:val="yellow"/>
+        </w:rPr>
+        <w:t>Explain how you’ll develop the model</w:t>
+      </w:r>
+      <w:r>
+        <w:rPr>
+          <w:highlight w:val="yellow"/>
+        </w:rPr>
+        <w:t>.</w:t>
+      </w:r>
+    </w:p>
+    <w:p>
+      <w:pPr>
+        <w:pStyle w:val="ListParagraph"/>
+        <w:rPr>
+          <w:highlight w:val="yellow"/>
+        </w:rPr>
+      </w:pPr>
+      <w:r>
+        <w:rPr>
+          <w:highlight w:val="yellow"/>
+        </w:rPr>
+        <w:t>For example, you could</w:t>
+      </w:r>
+      <w:r>
+        <w:rPr>
+          <w:highlight w:val="yellow"/>
+        </w:rPr>
+        <w:t>:</w:t>
+      </w:r>
+    </w:p>
+    <w:p>
+      <w:pPr>
+        <w:pStyle w:val="ListParagraph"/>
+        <w:numPr>
+          <w:ilvl w:val="1"/>
+          <w:numId w:val="5"/>
+        </w:numPr>
+        <w:rPr>
+          <w:highlight w:val="yellow"/>
+        </w:rPr>
+      </w:pPr>
+      <w:r>
+        <w:rPr>
+          <w:highlight w:val="yellow"/>
+        </w:rPr>
+        <w:t>Take median of 3 quiz scores, weeks 1 – 4 COVID, weeks 1 – 4 STA302H1 study</w:t>
+      </w:r>
+    </w:p>
+    <w:p>
+      <w:pPr>
+        <w:pStyle w:val="ListParagraph"/>
+        <w:numPr>
+          <w:ilvl w:val="1"/>
+          <w:numId w:val="5"/>
+        </w:numPr>
+        <w:rPr>
+          <w:highlight w:val="yellow"/>
+        </w:rPr>
+      </w:pPr>
+      <w:r>
+        <w:rPr>
+          <w:highlight w:val="yellow"/>
+        </w:rPr>
+        <w:t>Analyze similar countries separately or add country as a predictor variable and group similar countries together to reduce number of categories.</w:t>
+      </w:r>
+    </w:p>
+    <w:p/>
+    <w:p>
+      <w:pPr>
+        <w:pStyle w:val="ListParagraph"/>
+        <w:numPr>
+          <w:ilvl w:val="0"/>
+          <w:numId w:val="2"/>
+        </w:numPr>
+      </w:pPr>
+      <w:commentRangeStart w:id="0"/>
+      <w:r>
+        <w:t>Take m</w:t>
+      </w:r>
+      <w:r>
+        <w:t>edian of 3 quiz scores</w:t>
+      </w:r>
+    </w:p>
+    <w:p>
+      <w:pPr>
+        <w:pStyle w:val="ListParagraph"/>
+        <w:numPr>
+          <w:ilvl w:val="0"/>
+          <w:numId w:val="2"/>
+        </w:numPr>
+      </w:pPr>
+      <w:r>
+        <w:t>Take m</w:t>
+      </w:r>
+      <w:r>
+        <w:t>edian of weeks 1 – 4 COVID hours</w:t>
+      </w:r>
+    </w:p>
+    <w:p>
+      <w:pPr>
+        <w:pStyle w:val="ListParagraph"/>
+        <w:numPr>
+          <w:ilvl w:val="0"/>
+          <w:numId w:val="2"/>
+        </w:numPr>
+      </w:pPr>
+      <w:r>
+        <w:t>Take m</w:t>
+      </w:r>
+      <w:r>
+        <w:t xml:space="preserve">edian of </w:t>
+      </w:r>
+      <w:r>
+        <w:t>weeks 1 – 4 STA302H1 study hours</w:t>
+      </w:r>
+      <w:commentRangeEnd w:id="0"/>
+      <w:r>
+        <w:rPr>
+          <w:rStyle w:val="CommentReference"/>
+        </w:rPr>
+        <w:commentReference w:id="0"/>
+      </w:r>
+    </w:p>
+    <w:p>
+      <w:pPr>
+        <w:pStyle w:val="ListParagraph"/>
+        <w:numPr>
+          <w:ilvl w:val="0"/>
+          <w:numId w:val="2"/>
+        </w:numPr>
+      </w:pPr>
+      <w:commentRangeStart w:id="1"/>
+      <w:r>
+        <w:t>Country – use factors</w:t>
+      </w:r>
+      <w:commentRangeEnd w:id="1"/>
+      <w:r>
+        <w:rPr>
+          <w:rStyle w:val="CommentReference"/>
+        </w:rPr>
+        <w:commentReference w:id="1"/>
+      </w:r>
+    </w:p>
+    <w:p>
+      <w:pPr>
+        <w:pStyle w:val="ListParagraph"/>
+        <w:numPr>
+          <w:ilvl w:val="1"/>
+          <w:numId w:val="2"/>
+        </w:numPr>
+      </w:pPr>
+      <w:r>
+        <w:t>When I tried to filter by country, it turns out all countries but Canada, China, and Unknown contain only 1 – 3 entries. When I tried to construct the correlation matrix, I obtained a bunch of NAs or r = +/- 1.</w:t>
+      </w:r>
+    </w:p>
+    <w:p>
+      <w:pPr>
+        <w:pStyle w:val="ListParagraph"/>
+        <w:numPr>
+          <w:ilvl w:val="1"/>
+          <w:numId w:val="2"/>
+        </w:numPr>
+      </w:pPr>
+      <w:r>
+        <w:t>Therefore, it doesn’t make sense to analyze each country separately. Instead, I’ve decided not to group data by country.</w:t>
+      </w:r>
+    </w:p>
+    <w:p>
+      <w:pPr>
+        <w:pStyle w:val="ListParagraph"/>
+        <w:numPr>
+          <w:ilvl w:val="0"/>
+          <w:numId w:val="2"/>
+        </w:numPr>
+        <w:rPr>
+          <w:strike/>
+        </w:rPr>
+      </w:pPr>
+      <w:r>
+        <w:t xml:space="preserve">1 – 2 NAs for quiz scores is OK, 3 – 4 NAs indicates dropped course </w:t>
+      </w:r>
+      <w:commentRangeStart w:id="2"/>
+      <w:r>
+        <w:rPr>
+          <w:strike/>
+        </w:rPr>
+        <w:t>Missing both quiz 2 and quiz 3 marks indicates dropped course</w:t>
+      </w:r>
+      <w:commentRangeEnd w:id="2"/>
+      <w:r>
+        <w:rPr>
+          <w:rStyle w:val="CommentReference"/>
+          <w:strike/>
+        </w:rPr>
+        <w:commentReference w:id="2"/>
+      </w:r>
+    </w:p>
+    <w:p>
+      <w:pPr>
+        <w:pStyle w:val="ListParagraph"/>
+        <w:numPr>
+          <w:ilvl w:val="0"/>
+          <w:numId w:val="2"/>
+        </w:numPr>
+        <w:rPr>
+          <w:strike/>
+        </w:rPr>
+      </w:pPr>
+      <w:commentRangeStart w:id="3"/>
+      <w:r>
+        <w:rPr>
+          <w:strike/>
+        </w:rPr>
+        <w:t>1 – 2 NAs for COVID and STA302 hours is OK, 3 – 4 NAs indicates dropped course</w:t>
+      </w:r>
+      <w:commentRangeEnd w:id="3"/>
+      <w:r>
+        <w:rPr>
+          <w:rStyle w:val="CommentReference"/>
+        </w:rPr>
+        <w:commentReference w:id="3"/>
+      </w:r>
+    </w:p>
+    <w:p>
+      <w:pPr>
+        <w:pStyle w:val="ListParagraph"/>
+        <w:numPr>
+          <w:ilvl w:val="0"/>
+          <w:numId w:val="2"/>
+        </w:numPr>
+      </w:pPr>
+      <w:r>
+        <w:t>Missing the country is ok, just mark as unknown</w:t>
+      </w:r>
+    </w:p>
+    <w:p>
+      <w:pPr>
+        <w:pStyle w:val="ListParagraph"/>
+        <w:numPr>
+          <w:ilvl w:val="0"/>
+          <w:numId w:val="2"/>
+        </w:numPr>
+      </w:pPr>
+      <w:r>
+        <w:lastRenderedPageBreak/>
+        <w:t>Missing any number of COVID and STA302H1 hours is OK, those students either forgot or abstained. These variables have negligible effect on quiz 4 grades anyways</w:t>
+      </w:r>
+    </w:p>
+    <w:p>
+      <w:pPr>
+        <w:pStyle w:val="ListParagraph"/>
+        <w:numPr>
+          <w:ilvl w:val="0"/>
+          <w:numId w:val="2"/>
+        </w:numPr>
+        <w:rPr>
+          <w:strike/>
+        </w:rPr>
+      </w:pPr>
+      <w:r>
+        <w:t xml:space="preserve">1 – 2 NAs for quiz scores is OK, 3 – 4 NAs indicates dropped course </w:t>
+      </w:r>
+      <w:commentRangeStart w:id="4"/>
+      <w:r>
+        <w:rPr>
+          <w:strike/>
+        </w:rPr>
+        <w:t>Missing both quiz 2 and quiz 3 marks indicates dropped course</w:t>
+      </w:r>
+      <w:commentRangeEnd w:id="4"/>
+      <w:r>
+        <w:rPr>
+          <w:rStyle w:val="CommentReference"/>
+          <w:strike/>
+        </w:rPr>
+        <w:commentReference w:id="4"/>
+      </w:r>
+    </w:p>
+    <w:p>
+      <w:pPr>
+        <w:pStyle w:val="ListParagraph"/>
+        <w:numPr>
+          <w:ilvl w:val="0"/>
+          <w:numId w:val="2"/>
+        </w:numPr>
+        <w:rPr>
+          <w:strike/>
+        </w:rPr>
+      </w:pPr>
+      <w:commentRangeStart w:id="5"/>
+      <w:r>
+        <w:rPr>
+          <w:strike/>
+        </w:rPr>
+        <w:t>1 – 2 NAs for COVID and STA302 hours is OK, 3 – 4 NAs indicates dropped course</w:t>
+      </w:r>
+      <w:commentRangeEnd w:id="5"/>
+      <w:r>
+        <w:rPr>
+          <w:rStyle w:val="CommentReference"/>
+        </w:rPr>
+        <w:commentReference w:id="5"/>
+      </w:r>
+    </w:p>
+    <w:p>
+      <w:pPr>
+        <w:pStyle w:val="ListParagraph"/>
+        <w:numPr>
+          <w:ilvl w:val="0"/>
+          <w:numId w:val="2"/>
+        </w:numPr>
+      </w:pPr>
+      <w:r>
+        <w:t>Missing the country is ok, just mark as unknown</w:t>
+      </w:r>
+    </w:p>
+    <w:p>
+      <w:pPr>
+        <w:pStyle w:val="ListParagraph"/>
+        <w:numPr>
+          <w:ilvl w:val="0"/>
+          <w:numId w:val="2"/>
+        </w:numPr>
+      </w:pPr>
+      <w:r>
+        <w:t>Missing any number of COVID and STA302H1 hours is OK, those students either forgot or abstained. These variables have negligible effect on quiz 4 grades anyways</w:t>
+      </w:r>
+    </w:p>
+    <w:p/>
+    <w:p>
+      <w:pPr>
+        <w:pStyle w:val="ListParagraph"/>
+        <w:numPr>
+          <w:ilvl w:val="0"/>
+          <w:numId w:val="5"/>
+        </w:numPr>
+        <w:rPr>
+          <w:highlight w:val="yellow"/>
+        </w:rPr>
+      </w:pPr>
+      <w:r>
+        <w:t>How does the</w:t>
+      </w:r>
+      <w:r>
+        <w:t xml:space="preserve"> model meet the purpose mentioned earlier?</w:t>
+      </w:r>
+    </w:p>
+    <w:p>
+      <w:pPr>
+        <w:rPr>
+          <w:highlight w:val="yellow"/>
+        </w:rPr>
+      </w:pPr>
+    </w:p>
+    <w:p>
+      <w:pPr>
+        <w:pStyle w:val="ListParagraph"/>
+        <w:numPr>
+          <w:ilvl w:val="0"/>
+          <w:numId w:val="2"/>
+        </w:numPr>
+      </w:pPr>
+      <w:r>
+        <w:t xml:space="preserve">Developing this model will </w:t>
+      </w:r>
+      <w:r>
+        <w:t>serve the following purposes:</w:t>
+      </w:r>
+    </w:p>
+    <w:p>
+      <w:pPr>
+        <w:pStyle w:val="ListParagraph"/>
+        <w:numPr>
+          <w:ilvl w:val="1"/>
+          <w:numId w:val="2"/>
+        </w:numPr>
+      </w:pPr>
+      <w:r>
+        <w:t xml:space="preserve">Helps </w:t>
+      </w:r>
+      <w:r>
+        <w:t xml:space="preserve">current </w:t>
+      </w:r>
+      <w:r>
+        <w:t>professors identify possible weak topics</w:t>
       </w:r>
       <w:r>
         <w:t xml:space="preserve">, </w:t>
       </w:r>
       <w:r>
-        <w:t>study time, and COVID contemplation tim</w:t>
-      </w:r>
-      <w:r>
-        <w:t>e, vs. final STA302H1 quiz score</w:t>
-      </w:r>
-    </w:p>
-    <w:p>
-      <w:pPr>
-        <w:pStyle w:val="ListParagraph"/>
-        <w:numPr>
-          <w:ilvl w:val="0"/>
-          <w:numId w:val="2"/>
-        </w:numPr>
-      </w:pPr>
-      <w:r>
-        <w:t xml:space="preserve">Many factors can </w:t>
-      </w:r>
-      <w:r>
-        <w:t>affect quiz 4 score</w:t>
-      </w:r>
-      <w:r>
-        <w:t>:</w:t>
-      </w:r>
-    </w:p>
-    <w:p>
-      <w:pPr>
-        <w:pStyle w:val="ListParagraph"/>
-        <w:numPr>
-          <w:ilvl w:val="1"/>
-          <w:numId w:val="2"/>
-        </w:numPr>
-      </w:pPr>
-      <w:r>
-        <w:t>Internal factors</w:t>
-      </w:r>
-      <w:r>
-        <w:t xml:space="preserve"> within STA302H1</w:t>
-      </w:r>
-    </w:p>
-    <w:p>
-      <w:pPr>
-        <w:pStyle w:val="ListParagraph"/>
-        <w:numPr>
-          <w:ilvl w:val="2"/>
-          <w:numId w:val="2"/>
-        </w:numPr>
-      </w:pPr>
-      <w:r>
-        <w:t>Studying</w:t>
-      </w:r>
-    </w:p>
-    <w:p>
-      <w:pPr>
-        <w:pStyle w:val="ListParagraph"/>
-        <w:numPr>
-          <w:ilvl w:val="2"/>
-          <w:numId w:val="2"/>
-        </w:numPr>
-      </w:pPr>
-      <w:r>
-        <w:t>Attending lectures</w:t>
-      </w:r>
-    </w:p>
-    <w:p>
-      <w:pPr>
-        <w:pStyle w:val="ListParagraph"/>
-        <w:numPr>
-          <w:ilvl w:val="2"/>
-          <w:numId w:val="2"/>
-        </w:numPr>
-      </w:pPr>
-      <w:r>
-        <w:t>Attending office hours</w:t>
-      </w:r>
-    </w:p>
-    <w:p>
-      <w:pPr>
-        <w:pStyle w:val="ListParagraph"/>
-        <w:numPr>
-          <w:ilvl w:val="2"/>
-          <w:numId w:val="2"/>
-        </w:numPr>
-      </w:pPr>
-      <w:r>
-        <w:t>Completing assignments</w:t>
-      </w:r>
-    </w:p>
-    <w:p>
-      <w:pPr>
-        <w:pStyle w:val="ListParagraph"/>
-        <w:numPr>
-          <w:ilvl w:val="2"/>
-          <w:numId w:val="2"/>
-        </w:numPr>
-      </w:pPr>
-      <w:r>
-        <w:t>Completing readings</w:t>
-      </w:r>
-    </w:p>
-    <w:p>
-      <w:pPr>
-        <w:pStyle w:val="ListParagraph"/>
-        <w:numPr>
-          <w:ilvl w:val="1"/>
-          <w:numId w:val="2"/>
-        </w:numPr>
-      </w:pPr>
-      <w:r>
-        <w:t>E</w:t>
-      </w:r>
-      <w:r>
-        <w:t xml:space="preserve">xternal </w:t>
-      </w:r>
-      <w:r>
-        <w:t>factors</w:t>
-      </w:r>
-      <w:r>
-        <w:t xml:space="preserve"> outside of</w:t>
-      </w:r>
-      <w:r>
-        <w:t xml:space="preserve"> STA302H</w:t>
-      </w:r>
-      <w:r>
-        <w:t>1</w:t>
-      </w:r>
-    </w:p>
-    <w:p>
-      <w:pPr>
-        <w:pStyle w:val="ListParagraph"/>
-        <w:numPr>
-          <w:ilvl w:val="2"/>
-          <w:numId w:val="2"/>
-        </w:numPr>
-      </w:pPr>
-      <w:r>
-        <w:t>Prerequisite knowledge</w:t>
-      </w:r>
-    </w:p>
-    <w:p>
-      <w:pPr>
-        <w:pStyle w:val="ListParagraph"/>
-        <w:numPr>
-          <w:ilvl w:val="2"/>
-          <w:numId w:val="2"/>
-        </w:numPr>
-      </w:pPr>
-      <w:r>
-        <w:t xml:space="preserve">Current work ethic, </w:t>
-      </w:r>
-      <w:r>
-        <w:t>discipline, diligence</w:t>
-      </w:r>
-    </w:p>
-    <w:p>
-      <w:pPr>
-        <w:pStyle w:val="ListParagraph"/>
-        <w:numPr>
-          <w:ilvl w:val="2"/>
-          <w:numId w:val="2"/>
-        </w:numPr>
-        <w:rPr>
-          <w:highlight w:val="yellow"/>
-        </w:rPr>
-      </w:pPr>
-      <w:r>
-        <w:rPr>
-          <w:highlight w:val="yellow"/>
-        </w:rPr>
-        <w:t>TODO: Do g</w:t>
-      </w:r>
-      <w:r>
-        <w:rPr>
-          <w:highlight w:val="yellow"/>
-        </w:rPr>
-        <w:t>rade adjustments</w:t>
-      </w:r>
-      <w:r>
-        <w:rPr>
-          <w:highlight w:val="yellow"/>
-        </w:rPr>
-        <w:t xml:space="preserve"> count</w:t>
-      </w:r>
-      <w:r>
-        <w:rPr>
-          <w:highlight w:val="yellow"/>
+        <w:t xml:space="preserve">reflect on what things they tried to do that helped students and things that didn’t help, and </w:t>
+      </w:r>
+      <w:r>
+        <w:t>tailor their future lessons that way</w:t>
+      </w:r>
+    </w:p>
+    <w:p>
+      <w:pPr>
+        <w:pStyle w:val="ListParagraph"/>
+        <w:numPr>
+          <w:ilvl w:val="1"/>
+          <w:numId w:val="2"/>
+        </w:numPr>
+      </w:pPr>
+      <w:r>
+        <w:t xml:space="preserve">Guides future professors establish course expectations, and </w:t>
+      </w:r>
+      <w:r>
+        <w:t xml:space="preserve">common pitfalls so they </w:t>
+      </w:r>
+      <w:r>
+        <w:t xml:space="preserve">have a chance to </w:t>
+      </w:r>
+      <w:r>
+        <w:t>prepare</w:t>
+      </w:r>
+      <w:r>
+        <w:t xml:space="preserve"> extra well</w:t>
+      </w:r>
+      <w:r>
+        <w:t xml:space="preserve"> for those formative lectures</w:t>
+      </w:r>
+    </w:p>
+    <w:p>
+      <w:pPr>
+        <w:pStyle w:val="ListParagraph"/>
+        <w:numPr>
+          <w:ilvl w:val="1"/>
+          <w:numId w:val="2"/>
+        </w:numPr>
+      </w:pPr>
+      <w:r>
+        <w:t>Help teaching stream professors develop carefully curated course content tailored to material where students score lowest.</w:t>
+      </w:r>
+    </w:p>
+    <w:p>
+      <w:pPr>
+        <w:pStyle w:val="ListParagraph"/>
+        <w:numPr>
+          <w:ilvl w:val="1"/>
+          <w:numId w:val="2"/>
+        </w:numPr>
+      </w:pPr>
+      <w:r>
+        <w:t xml:space="preserve">Helps </w:t>
+      </w:r>
+      <w:r>
+        <w:t xml:space="preserve">current </w:t>
+      </w:r>
+      <w:r>
+        <w:t>students focus on key components to getting good Quiz 4 grades</w:t>
+      </w:r>
+    </w:p>
+    <w:p>
+      <w:pPr>
+        <w:pStyle w:val="ListParagraph"/>
+        <w:numPr>
+          <w:ilvl w:val="1"/>
+          <w:numId w:val="2"/>
+        </w:numPr>
+      </w:pPr>
+      <w:r>
+        <w:t xml:space="preserve">Helps future students establish </w:t>
+      </w:r>
+      <w:r>
+        <w:t xml:space="preserve">reasonable expectations and develop </w:t>
+      </w:r>
+      <w:r>
+        <w:t xml:space="preserve">strategies </w:t>
+      </w:r>
+      <w:r>
+        <w:t xml:space="preserve">to maximize their time and </w:t>
+      </w:r>
+      <w:r>
+        <w:t>success</w:t>
+      </w:r>
+      <w:r>
+        <w:t xml:space="preserve"> in STA302H1</w:t>
+      </w:r>
+    </w:p>
+    <w:p>
+      <w:pPr>
+        <w:pStyle w:val="ListParagraph"/>
+        <w:numPr>
+          <w:ilvl w:val="1"/>
+          <w:numId w:val="2"/>
+        </w:numPr>
+        <w:rPr>
+          <w:strike/>
+        </w:rPr>
+      </w:pPr>
+      <w:r>
+        <w:rPr>
+          <w:strike/>
+        </w:rPr>
+        <w:t xml:space="preserve">Helps UofT admin </w:t>
+      </w:r>
+      <w:r>
+        <w:rPr>
+          <w:strike/>
+        </w:rPr>
+        <w:t>decide</w:t>
+      </w:r>
+      <w:r>
+        <w:rPr>
+          <w:strike/>
+        </w:rPr>
+        <w:t xml:space="preserve"> who deserves a raise</w:t>
+      </w:r>
+      <w:r>
+        <w:rPr>
+          <w:strike/>
+        </w:rPr>
+        <w:t>/promotion</w:t>
+      </w:r>
+      <w:r>
+        <w:rPr>
+          <w:strike/>
         </w:rPr>
         <w:t>?</w:t>
       </w:r>
     </w:p>
     <w:p>
-      <w:pPr>
-        <w:pStyle w:val="ListParagraph"/>
-        <w:numPr>
-          <w:ilvl w:val="0"/>
-          <w:numId w:val="2"/>
-        </w:numPr>
-        <w:rPr>
-          <w:strike/>
-        </w:rPr>
-      </w:pPr>
-      <w:r>
-        <w:rPr>
-          <w:strike/>
-        </w:rPr>
-        <w:t xml:space="preserve">Develop a model to learn </w:t>
-      </w:r>
-      <w:r>
-        <w:rPr>
-          <w:strike/>
-        </w:rPr>
-        <w:t xml:space="preserve">which </w:t>
-      </w:r>
-      <w:r>
-        <w:rPr>
-          <w:strike/>
-        </w:rPr>
-        <w:t>of the following</w:t>
-      </w:r>
-      <w:r>
-        <w:rPr>
-          <w:strike/>
-        </w:rPr>
-        <w:t xml:space="preserve"> -- </w:t>
-      </w:r>
-      <w:r>
-        <w:rPr>
-          <w:strike/>
-        </w:rPr>
-        <w:t>interim STA302H1 quiz scores, study time, and COVID contemplation time</w:t>
-      </w:r>
-      <w:r>
-        <w:rPr>
-          <w:strike/>
-        </w:rPr>
-        <w:t xml:space="preserve"> – are most </w:t>
-      </w:r>
-      <w:r>
-        <w:rPr>
-          <w:strike/>
-        </w:rPr>
-        <w:t>important for predicting quiz 4 score.</w:t>
-      </w:r>
-    </w:p>
-    <w:p>
-      <w:pPr>
-        <w:pStyle w:val="ListParagraph"/>
-        <w:numPr>
-          <w:ilvl w:val="0"/>
-          <w:numId w:val="2"/>
-        </w:numPr>
-      </w:pPr>
-      <w:r>
-        <w:t xml:space="preserve">Developing this model will </w:t>
-      </w:r>
-      <w:r>
-        <w:t>serve the following purposes:</w:t>
-      </w:r>
-    </w:p>
-    <w:p>
-      <w:pPr>
-        <w:pStyle w:val="ListParagraph"/>
-        <w:numPr>
-          <w:ilvl w:val="1"/>
-          <w:numId w:val="2"/>
-        </w:numPr>
-      </w:pPr>
-      <w:r>
-        <w:t xml:space="preserve">Helps </w:t>
-      </w:r>
-      <w:r>
-        <w:t xml:space="preserve">current </w:t>
-      </w:r>
-      <w:r>
-        <w:t>professors identify possible weak topics</w:t>
-      </w:r>
-      <w:r>
-        <w:t xml:space="preserve">, </w:t>
-      </w:r>
-      <w:r>
-        <w:t xml:space="preserve">reflect on what things they tried to do that helped students and things that didn’t help, and </w:t>
-      </w:r>
-      <w:r>
-        <w:t>tailor their future lessons that way</w:t>
-      </w:r>
-    </w:p>
-    <w:p>
-      <w:pPr>
-        <w:pStyle w:val="ListParagraph"/>
-        <w:numPr>
-          <w:ilvl w:val="1"/>
-          <w:numId w:val="2"/>
-        </w:numPr>
-      </w:pPr>
-      <w:r>
-        <w:t xml:space="preserve">Guides future professors establish course expectations, and </w:t>
-      </w:r>
-      <w:r>
-        <w:t xml:space="preserve">common pitfalls so they </w:t>
-      </w:r>
-      <w:r>
-        <w:t xml:space="preserve">have a chance to </w:t>
-      </w:r>
-      <w:r>
-        <w:t>prepare</w:t>
-      </w:r>
-      <w:r>
-        <w:t xml:space="preserve"> extra well</w:t>
-      </w:r>
-      <w:r>
-        <w:t xml:space="preserve"> for those formative lectures</w:t>
-      </w:r>
-    </w:p>
-    <w:p>
-      <w:pPr>
-        <w:pStyle w:val="ListParagraph"/>
-        <w:numPr>
-          <w:ilvl w:val="1"/>
-          <w:numId w:val="2"/>
-        </w:numPr>
-      </w:pPr>
-      <w:r>
-        <w:t xml:space="preserve">Helps </w:t>
-      </w:r>
-      <w:r>
-        <w:t xml:space="preserve">current </w:t>
-      </w:r>
-      <w:r>
-        <w:t>students focus on key components to getting good Quiz 4 grades</w:t>
-      </w:r>
-    </w:p>
-    <w:p>
-      <w:pPr>
-        <w:pStyle w:val="ListParagraph"/>
-        <w:numPr>
-          <w:ilvl w:val="1"/>
-          <w:numId w:val="2"/>
-        </w:numPr>
-      </w:pPr>
-      <w:r>
-        <w:t xml:space="preserve">Helps future students establish </w:t>
-      </w:r>
-      <w:r>
-        <w:t xml:space="preserve">reasonable expectations and develop </w:t>
-      </w:r>
-      <w:r>
-        <w:t xml:space="preserve">strategies </w:t>
-      </w:r>
-      <w:r>
-        <w:t xml:space="preserve">to maximize their time and </w:t>
-      </w:r>
-      <w:r>
-        <w:t>success</w:t>
-      </w:r>
-      <w:r>
-        <w:t xml:space="preserve"> in STA302H1</w:t>
-      </w:r>
-    </w:p>
-    <w:p>
-      <w:pPr>
-        <w:pStyle w:val="ListParagraph"/>
-        <w:numPr>
-          <w:ilvl w:val="1"/>
-          <w:numId w:val="2"/>
-        </w:numPr>
-      </w:pPr>
-      <w:r>
-        <w:t xml:space="preserve">Helps UofT admin </w:t>
-      </w:r>
-      <w:r>
-        <w:t>decide</w:t>
-      </w:r>
-      <w:r>
-        <w:t xml:space="preserve"> who deserves a raise</w:t>
-      </w:r>
-      <w:r>
-        <w:t>/promotion</w:t>
-      </w:r>
-      <w:r>
-        <w:t>?</w:t>
-      </w:r>
-    </w:p>
-    <w:p>
       <w:r>
         <w:br w:type="page"/>
       </w:r>
     </w:p>
     <w:p>
-      <w:r>
+      <w:pPr>
+        <w:rPr>
+          <w:b/>
+          <w:bCs/>
+        </w:rPr>
+      </w:pPr>
+      <w:r>
+        <w:rPr>
+          <w:b/>
+          <w:bCs/>
+        </w:rPr>
         <w:lastRenderedPageBreak/>
         <w:t>Exploratory Data Analysis</w:t>
       </w:r>
     </w:p>
+    <w:p/>
     <w:p>
       <w:pPr>
         <w:pStyle w:val="ListParagraph"/>
         <w:numPr>
           <w:ilvl w:val="0"/>
-          <w:numId w:val="2"/>
-        </w:numPr>
-      </w:pPr>
-      <w:r>
-        <w:t xml:space="preserve">Quiz scores are out of 10, </w:t>
-      </w:r>
-      <w:r>
-        <w:t xml:space="preserve">STA302H1 </w:t>
-      </w:r>
-      <w:r>
-        <w:t>study time</w:t>
-      </w:r>
-      <w:r>
-        <w:t xml:space="preserve"> and COVID contemplation time</w:t>
-      </w:r>
-      <w:r>
-        <w:t xml:space="preserve"> are</w:t>
-      </w:r>
-      <w:r>
-        <w:t xml:space="preserve"> </w:t>
-      </w:r>
-      <w:r>
-        <w:t>measured in</w:t>
-      </w:r>
-      <w:r>
-        <w:t xml:space="preserve"> hours.</w:t>
-      </w:r>
-    </w:p>
+          <w:numId w:val="6"/>
+        </w:numPr>
+      </w:pPr>
+      <w:r>
+        <w:t>Give a detailed description of the varia</w:t>
+      </w:r>
+      <w:r>
+        <w:t>bles</w:t>
+      </w:r>
+      <w:r>
+        <w:t xml:space="preserve"> in the dataset.</w:t>
+      </w:r>
+    </w:p>
+    <w:p/>
     <w:p>
       <w:pPr>
         <w:pStyle w:val="ListParagraph"/>
@@ -510,67 +832,7 @@
         </w:numPr>
       </w:pPr>
       <w:r>
-        <w:t xml:space="preserve">Professor </w:t>
-      </w:r>
-      <w:r>
-        <w:t xml:space="preserve">collected </w:t>
-      </w:r>
-      <w:r>
-        <w:t xml:space="preserve">survey data </w:t>
-      </w:r>
-      <w:r>
-        <w:t>for the first 4 weeks of STA302H1</w:t>
-      </w:r>
-      <w:r>
-        <w:t>:</w:t>
-      </w:r>
-    </w:p>
-    <w:p>
-      <w:pPr>
-        <w:pStyle w:val="ListParagraph"/>
-        <w:numPr>
-          <w:ilvl w:val="1"/>
-          <w:numId w:val="2"/>
-        </w:numPr>
-      </w:pPr>
-      <w:r>
-        <w:t>End of Week 1 (July 5 – July 9)</w:t>
-      </w:r>
-    </w:p>
-    <w:p>
-      <w:pPr>
-        <w:pStyle w:val="ListParagraph"/>
-        <w:numPr>
-          <w:ilvl w:val="1"/>
-          <w:numId w:val="2"/>
-        </w:numPr>
-      </w:pPr>
-      <w:r>
-        <w:t>End of Week 2 (July 12 – July 16)</w:t>
-      </w:r>
-    </w:p>
-    <w:p>
-      <w:pPr>
-        <w:pStyle w:val="ListParagraph"/>
-        <w:numPr>
-          <w:ilvl w:val="1"/>
-          <w:numId w:val="2"/>
-        </w:numPr>
-      </w:pPr>
-      <w:r>
-        <w:t>End of Week 3 (July 19 – July 23)</w:t>
-      </w:r>
-    </w:p>
-    <w:p>
-      <w:pPr>
-        <w:pStyle w:val="ListParagraph"/>
-        <w:numPr>
-          <w:ilvl w:val="1"/>
-          <w:numId w:val="2"/>
-        </w:numPr>
-      </w:pPr>
-      <w:r>
-        <w:t>End of Week 4 (July 26 – July 30)</w:t>
+        <w:t>Quiz scores are out of 10</w:t>
       </w:r>
     </w:p>
     <w:p>
@@ -582,28 +844,7 @@
         </w:numPr>
       </w:pPr>
       <w:r>
-        <w:t>Response</w:t>
-      </w:r>
-      <w:r>
-        <w:t xml:space="preserve"> variable</w:t>
-      </w:r>
-      <w:r>
-        <w:t>:</w:t>
-      </w:r>
-      <w:r>
-        <w:t xml:space="preserve"> </w:t>
-      </w:r>
-    </w:p>
-    <w:p>
-      <w:pPr>
-        <w:pStyle w:val="ListParagraph"/>
-        <w:numPr>
-          <w:ilvl w:val="1"/>
-          <w:numId w:val="2"/>
-        </w:numPr>
-      </w:pPr>
-      <w:r>
-        <w:t>quiz 4 score</w:t>
+        <w:t>STA302H1 study time and COVID contemplation time are measured in hours.</w:t>
       </w:r>
     </w:p>
     <w:p>
@@ -615,76 +856,25 @@
         </w:numPr>
       </w:pPr>
       <w:r>
-        <w:t>Predictor</w:t>
-      </w:r>
-      <w:r>
-        <w:t xml:space="preserve"> variables: </w:t>
-      </w:r>
-    </w:p>
-    <w:p>
-      <w:pPr>
-        <w:pStyle w:val="ListParagraph"/>
-        <w:numPr>
-          <w:ilvl w:val="1"/>
-          <w:numId w:val="2"/>
-        </w:numPr>
-      </w:pPr>
-      <w:r>
-        <w:t>quiz 1 – 3 scores</w:t>
-      </w:r>
-      <w:r>
-        <w:t xml:space="preserve"> (</w:t>
-      </w:r>
-      <w:r>
-        <w:t>o</w:t>
-      </w:r>
-      <w:r>
-        <w:t>ut of 10</w:t>
-      </w:r>
-      <w:r>
-        <w:t>)</w:t>
-      </w:r>
-    </w:p>
-    <w:p>
-      <w:pPr>
-        <w:pStyle w:val="ListParagraph"/>
-        <w:numPr>
-          <w:ilvl w:val="1"/>
-          <w:numId w:val="2"/>
-        </w:numPr>
-      </w:pPr>
-      <w:r>
-        <w:t xml:space="preserve">weeks 1 – 4 </w:t>
-      </w:r>
-      <w:r>
-        <w:t xml:space="preserve">sta302h1 study </w:t>
-      </w:r>
-      <w:r>
-        <w:t>time</w:t>
-      </w:r>
-      <w:r>
-        <w:t xml:space="preserve"> (hours)</w:t>
-      </w:r>
-    </w:p>
-    <w:p>
-      <w:pPr>
-        <w:pStyle w:val="ListParagraph"/>
-        <w:numPr>
-          <w:ilvl w:val="1"/>
-          <w:numId w:val="2"/>
-        </w:numPr>
-      </w:pPr>
-      <w:r>
-        <w:t xml:space="preserve">weeks 1 – 4 </w:t>
-      </w:r>
-      <w:r>
-        <w:t xml:space="preserve">covid19 </w:t>
-      </w:r>
-      <w:r>
-        <w:t>time</w:t>
-      </w:r>
-      <w:r>
-        <w:t xml:space="preserve"> (hours)</w:t>
+        <w:t xml:space="preserve">Response variable: </w:t>
+      </w:r>
+    </w:p>
+    <w:p>
+      <w:pPr>
+        <w:pStyle w:val="ListParagraph"/>
+        <w:numPr>
+          <w:ilvl w:val="1"/>
+          <w:numId w:val="2"/>
+        </w:numPr>
+      </w:pPr>
+      <w:r>
+        <w:t>Q</w:t>
+      </w:r>
+      <w:r>
+        <w:t>uiz 4 score</w:t>
+      </w:r>
+      <w:r>
+        <w:t xml:space="preserve"> (out of 10)</w:t>
       </w:r>
     </w:p>
     <w:p>
@@ -696,109 +886,153 @@
         </w:numPr>
       </w:pPr>
       <w:r>
-        <w:t xml:space="preserve">How to </w:t>
-      </w:r>
-      <w:r>
-        <w:t>calculate</w:t>
-      </w:r>
-      <w:r>
-        <w:t xml:space="preserve"> values for predictor variables</w:t>
-      </w:r>
-    </w:p>
-    <w:p>
-      <w:pPr>
-        <w:pStyle w:val="ListParagraph"/>
-        <w:numPr>
-          <w:ilvl w:val="1"/>
-          <w:numId w:val="2"/>
-        </w:numPr>
-      </w:pPr>
-      <w:r>
-        <w:t xml:space="preserve">Median of </w:t>
-      </w:r>
-      <w:r>
-        <w:t>3 quiz scores</w:t>
-      </w:r>
-    </w:p>
-    <w:p>
-      <w:pPr>
-        <w:pStyle w:val="ListParagraph"/>
-        <w:numPr>
-          <w:ilvl w:val="1"/>
-          <w:numId w:val="2"/>
-        </w:numPr>
-      </w:pPr>
-      <w:r>
-        <w:t xml:space="preserve">Median of </w:t>
-      </w:r>
-      <w:r>
-        <w:t>weeks 1 – 4 COVID hours</w:t>
-      </w:r>
-    </w:p>
-    <w:p>
-      <w:pPr>
-        <w:pStyle w:val="ListParagraph"/>
-        <w:numPr>
-          <w:ilvl w:val="1"/>
-          <w:numId w:val="2"/>
-        </w:numPr>
-      </w:pPr>
-      <w:r>
-        <w:t xml:space="preserve">Median of </w:t>
-      </w:r>
-      <w:r>
-        <w:t>weeks 1 – 4 STA302H1 study hours</w:t>
-      </w:r>
-    </w:p>
-    <w:p>
-      <w:pPr>
-        <w:pStyle w:val="ListParagraph"/>
-        <w:numPr>
-          <w:ilvl w:val="1"/>
-          <w:numId w:val="2"/>
-        </w:numPr>
-      </w:pPr>
-      <w:r>
-        <w:t>Country – use factors</w:t>
-      </w:r>
-    </w:p>
-    <w:p>
-      <w:pPr>
-        <w:pStyle w:val="ListParagraph"/>
-        <w:numPr>
-          <w:ilvl w:val="2"/>
-          <w:numId w:val="2"/>
-        </w:numPr>
-      </w:pPr>
-      <w:r>
-        <w:t xml:space="preserve">When I tried to filter by country, it turns out all countries but Canada, China, and Unknown contain only 1 – 3 entries. </w:t>
-      </w:r>
-      <w:r>
-        <w:t>When I tried to construct the correlation matrix, I obtained a bunch of NAs or r = +/- 1.</w:t>
-      </w:r>
-    </w:p>
-    <w:p>
-      <w:pPr>
-        <w:pStyle w:val="ListParagraph"/>
-        <w:numPr>
-          <w:ilvl w:val="2"/>
-          <w:numId w:val="2"/>
-        </w:numPr>
-      </w:pPr>
-      <w:r>
-        <w:t xml:space="preserve">Therefore, </w:t>
-      </w:r>
-      <w:r>
-        <w:t>it doesn’t make sense to analyze each country separately</w:t>
-      </w:r>
-      <w:r>
-        <w:t xml:space="preserve">. Instead, I’ve decided not to group </w:t>
-      </w:r>
-      <w:r>
-        <w:t xml:space="preserve">data </w:t>
-      </w:r>
-      <w:r>
-        <w:t>by country.</w:t>
+        <w:t xml:space="preserve">Predictor variables: </w:t>
+      </w:r>
+    </w:p>
+    <w:p>
+      <w:pPr>
+        <w:pStyle w:val="ListParagraph"/>
+        <w:numPr>
+          <w:ilvl w:val="1"/>
+          <w:numId w:val="2"/>
+        </w:numPr>
+      </w:pPr>
+      <w:r>
+        <w:t>Q</w:t>
+      </w:r>
+      <w:r>
+        <w:t>uiz 1 – 3 scores (out of 10)</w:t>
+      </w:r>
+    </w:p>
+    <w:p>
+      <w:pPr>
+        <w:pStyle w:val="ListParagraph"/>
+        <w:numPr>
+          <w:ilvl w:val="1"/>
+          <w:numId w:val="2"/>
+        </w:numPr>
+      </w:pPr>
+      <w:r>
+        <w:t>W</w:t>
+      </w:r>
+      <w:r>
+        <w:t xml:space="preserve">eeks 1 – 4 </w:t>
+      </w:r>
+      <w:r>
+        <w:t>STA302H1</w:t>
+      </w:r>
+      <w:r>
+        <w:t xml:space="preserve"> study time (hours)</w:t>
+      </w:r>
+    </w:p>
+    <w:p>
+      <w:pPr>
+        <w:pStyle w:val="ListParagraph"/>
+        <w:numPr>
+          <w:ilvl w:val="1"/>
+          <w:numId w:val="2"/>
+        </w:numPr>
+      </w:pPr>
+      <w:r>
+        <w:t>W</w:t>
+      </w:r>
+      <w:r>
+        <w:t xml:space="preserve">eeks 1 – 4 </w:t>
+      </w:r>
+      <w:r>
+        <w:t>COVID-19</w:t>
+      </w:r>
+      <w:r>
+        <w:t xml:space="preserve"> time (hours)</w:t>
+      </w:r>
+    </w:p>
+    <w:p/>
+    <w:p>
+      <w:pPr>
+        <w:pStyle w:val="ListParagraph"/>
+        <w:numPr>
+          <w:ilvl w:val="0"/>
+          <w:numId w:val="6"/>
+        </w:numPr>
+      </w:pPr>
+      <w:r>
+        <w:t xml:space="preserve">Display appropriate tables or figures that highlight </w:t>
+      </w:r>
+      <w:r>
+        <w:t xml:space="preserve">certain </w:t>
+      </w:r>
+      <w:r>
+        <w:t>characteristics</w:t>
+      </w:r>
+      <w:r>
+        <w:t xml:space="preserve"> of your variables that you deem important to mention.</w:t>
+      </w:r>
+    </w:p>
+    <w:p/>
+    <w:p>
+      <w:pPr>
+        <w:pStyle w:val="ListParagraph"/>
+        <w:numPr>
+          <w:ilvl w:val="0"/>
+          <w:numId w:val="2"/>
+        </w:numPr>
+      </w:pPr>
+      <w:r>
+        <w:t>Look at descriptive statistics (i.e., histograms, boxplots, scatterplots)</w:t>
+      </w:r>
+    </w:p>
+    <w:p>
+      <w:pPr>
+        <w:pStyle w:val="ListParagraph"/>
+        <w:numPr>
+          <w:ilvl w:val="1"/>
+          <w:numId w:val="2"/>
+        </w:numPr>
+        <w:rPr>
+          <w:highlight w:val="yellow"/>
+        </w:rPr>
+      </w:pPr>
+      <w:r>
+        <w:rPr>
+          <w:highlight w:val="yellow"/>
+        </w:rPr>
+        <w:t xml:space="preserve">TODO: </w:t>
+      </w:r>
+      <w:r>
+        <w:rPr>
+          <w:highlight w:val="yellow"/>
+        </w:rPr>
+        <w:t xml:space="preserve">insert </w:t>
+      </w:r>
+      <w:r>
+        <w:rPr>
+          <w:highlight w:val="yellow"/>
+        </w:rPr>
+        <w:t xml:space="preserve">scatterplots of </w:t>
+      </w:r>
+      <w:r>
+        <w:rPr>
+          <w:highlight w:val="yellow"/>
+        </w:rPr>
+        <w:t>strong</w:t>
+      </w:r>
+      <w:r>
+        <w:rPr>
+          <w:highlight w:val="yellow"/>
+        </w:rPr>
+        <w:t xml:space="preserve"> relationships</w:t>
+      </w:r>
+      <w:r>
+        <w:rPr>
+          <w:highlight w:val="yellow"/>
+        </w:rPr>
+        <w:t xml:space="preserve"> between quiz 4 score and </w:t>
+      </w:r>
+      <w:r>
+        <w:rPr>
+          <w:highlight w:val="yellow"/>
+        </w:rPr>
+        <w:t>one of the predictor variables</w:t>
       </w:r>
     </w:p>
     <w:p>
@@ -810,111 +1044,51 @@
         </w:numPr>
         <w:rPr>
           <w:strike/>
-        </w:rPr>
-      </w:pPr>
-      <w:r>
-        <w:t xml:space="preserve">1 – 2 NAs for </w:t>
-      </w:r>
-      <w:r>
-        <w:t>quiz scores is OK, 3 – 4 NAs indicates dropped course</w:t>
-      </w:r>
-      <w:r>
-        <w:t xml:space="preserve"> </w:t>
-      </w:r>
-      <w:commentRangeStart w:id="0"/>
-      <w:r>
+          <w:highlight w:val="yellow"/>
+        </w:rPr>
+      </w:pPr>
+      <w:r>
+        <w:rPr>
+          <w:highlight w:val="yellow"/>
+        </w:rPr>
+        <w:t xml:space="preserve">TODO: </w:t>
+      </w:r>
+      <w:r>
+        <w:rPr>
+          <w:highlight w:val="yellow"/>
+        </w:rPr>
+        <w:t xml:space="preserve">insert </w:t>
+      </w:r>
+      <w:r>
+        <w:rPr>
+          <w:highlight w:val="yellow"/>
+        </w:rPr>
+        <w:t xml:space="preserve">histograms of noteworthy relationships </w:t>
+      </w:r>
+      <w:r>
+        <w:rPr>
+          <w:highlight w:val="yellow"/>
+        </w:rPr>
+        <w:t>between quiz 4 score and one of the predictor variables</w:t>
+      </w:r>
+    </w:p>
+    <w:p>
+      <w:pPr>
+        <w:pStyle w:val="ListParagraph"/>
+        <w:numPr>
+          <w:ilvl w:val="1"/>
+          <w:numId w:val="2"/>
+        </w:numPr>
         <w:rPr>
           <w:strike/>
-        </w:rPr>
-        <w:t xml:space="preserve">Missing </w:t>
-      </w:r>
-      <w:r>
-        <w:rPr>
-          <w:strike/>
-        </w:rPr>
-        <w:t>both quiz 2 and quiz 3 marks indicates dropped course</w:t>
-      </w:r>
-      <w:commentRangeEnd w:id="0"/>
-      <w:r>
-        <w:rPr>
-          <w:rStyle w:val="CommentReference"/>
-          <w:strike/>
-        </w:rPr>
-        <w:commentReference w:id="0"/>
-      </w:r>
-    </w:p>
-    <w:p>
-      <w:pPr>
-        <w:pStyle w:val="ListParagraph"/>
-        <w:numPr>
-          <w:ilvl w:val="1"/>
-          <w:numId w:val="2"/>
-        </w:numPr>
-        <w:rPr>
-          <w:strike/>
-        </w:rPr>
-      </w:pPr>
-      <w:commentRangeStart w:id="1"/>
-      <w:r>
-        <w:rPr>
-          <w:strike/>
-        </w:rPr>
-        <w:t>1 – 2 NAs for COVID and STA302 hours is OK, 3 – 4 NAs indicates dropped course</w:t>
-      </w:r>
-      <w:commentRangeEnd w:id="1"/>
-      <w:r>
-        <w:rPr>
-          <w:rStyle w:val="CommentReference"/>
-        </w:rPr>
-        <w:commentReference w:id="1"/>
-      </w:r>
-    </w:p>
-    <w:p>
-      <w:pPr>
-        <w:pStyle w:val="ListParagraph"/>
-        <w:numPr>
-          <w:ilvl w:val="1"/>
-          <w:numId w:val="2"/>
-        </w:numPr>
-      </w:pPr>
-      <w:r>
-        <w:t xml:space="preserve">Missing </w:t>
-      </w:r>
-      <w:r>
-        <w:t xml:space="preserve">the </w:t>
-      </w:r>
-      <w:r>
-        <w:t xml:space="preserve">country is ok, </w:t>
-      </w:r>
-      <w:r>
-        <w:t xml:space="preserve">just </w:t>
-      </w:r>
-      <w:r>
-        <w:t>mark as unknown</w:t>
-      </w:r>
-    </w:p>
-    <w:p>
-      <w:pPr>
-        <w:pStyle w:val="ListParagraph"/>
-        <w:numPr>
-          <w:ilvl w:val="1"/>
-          <w:numId w:val="2"/>
-        </w:numPr>
-      </w:pPr>
-      <w:r>
-        <w:t xml:space="preserve">Missing </w:t>
-      </w:r>
-      <w:r>
-        <w:t xml:space="preserve">any number of </w:t>
-      </w:r>
-      <w:r>
-        <w:t>COVID and STA302H1 hours is OK, those students either forgot or abstained.</w:t>
-      </w:r>
-      <w:r>
-        <w:t xml:space="preserve"> Th</w:t>
-      </w:r>
-      <w:r>
-        <w:t>ese variables have negligible effect on quiz 4 grades anyways</w:t>
+          <w:highlight w:val="yellow"/>
+        </w:rPr>
+      </w:pPr>
+      <w:r>
+        <w:rPr>
+          <w:highlight w:val="yellow"/>
+        </w:rPr>
+        <w:t>TODO: insert boxplots?</w:t>
       </w:r>
     </w:p>
     <w:p>
@@ -924,277 +1098,93 @@
           <w:ilvl w:val="0"/>
           <w:numId w:val="2"/>
         </w:numPr>
-      </w:pPr>
-      <w:r>
-        <w:t>Look at descriptive statistics (i.e., histograms, boxplots, scatterplots)</w:t>
-      </w:r>
-    </w:p>
-    <w:p>
-      <w:pPr>
-        <w:pStyle w:val="ListParagraph"/>
-        <w:numPr>
-          <w:ilvl w:val="1"/>
-          <w:numId w:val="2"/>
-        </w:numPr>
-        <w:rPr>
-          <w:highlight w:val="yellow"/>
-        </w:rPr>
-      </w:pPr>
-      <w:r>
-        <w:rPr>
-          <w:highlight w:val="yellow"/>
-        </w:rPr>
-        <w:t xml:space="preserve">TODO: </w:t>
-      </w:r>
-      <w:r>
-        <w:rPr>
-          <w:highlight w:val="yellow"/>
-        </w:rPr>
-        <w:t xml:space="preserve">insert </w:t>
-      </w:r>
-      <w:r>
-        <w:rPr>
-          <w:highlight w:val="yellow"/>
-        </w:rPr>
-        <w:t xml:space="preserve">scatterplots of </w:t>
-      </w:r>
-      <w:r>
-        <w:rPr>
-          <w:highlight w:val="yellow"/>
-        </w:rPr>
-        <w:t>strong</w:t>
-      </w:r>
-      <w:r>
-        <w:rPr>
-          <w:highlight w:val="yellow"/>
-        </w:rPr>
-        <w:t xml:space="preserve"> relationships</w:t>
-      </w:r>
-      <w:r>
-        <w:rPr>
-          <w:highlight w:val="yellow"/>
-        </w:rPr>
-        <w:t xml:space="preserve"> between quiz 4 score and </w:t>
-      </w:r>
-      <w:r>
-        <w:rPr>
-          <w:highlight w:val="yellow"/>
-        </w:rPr>
-        <w:t>one of the predictor variables</w:t>
-      </w:r>
-    </w:p>
-    <w:p>
-      <w:pPr>
-        <w:pStyle w:val="ListParagraph"/>
-        <w:numPr>
-          <w:ilvl w:val="1"/>
-          <w:numId w:val="2"/>
-        </w:numPr>
-        <w:rPr>
-          <w:highlight w:val="yellow"/>
-        </w:rPr>
-      </w:pPr>
-      <w:r>
-        <w:rPr>
-          <w:highlight w:val="yellow"/>
-        </w:rPr>
-        <w:t xml:space="preserve">TODO: </w:t>
-      </w:r>
-      <w:r>
-        <w:rPr>
-          <w:highlight w:val="yellow"/>
-        </w:rPr>
-        <w:t xml:space="preserve">insert </w:t>
-      </w:r>
-      <w:r>
-        <w:rPr>
-          <w:highlight w:val="yellow"/>
-        </w:rPr>
-        <w:t xml:space="preserve">histograms of noteworthy relationships </w:t>
-      </w:r>
-      <w:r>
-        <w:rPr>
-          <w:highlight w:val="yellow"/>
-        </w:rPr>
-        <w:t>between quiz 4 score and one of the predictor variables</w:t>
-      </w:r>
-    </w:p>
-    <w:p>
-      <w:pPr>
-        <w:pStyle w:val="ListParagraph"/>
-        <w:numPr>
-          <w:ilvl w:val="1"/>
-          <w:numId w:val="2"/>
-        </w:numPr>
-        <w:rPr>
-          <w:strike/>
-          <w:highlight w:val="yellow"/>
-        </w:rPr>
-      </w:pPr>
-      <w:r>
-        <w:rPr>
-          <w:strike/>
-          <w:highlight w:val="yellow"/>
-        </w:rPr>
-        <w:t xml:space="preserve">TODO: </w:t>
-      </w:r>
-      <w:r>
-        <w:rPr>
-          <w:strike/>
-          <w:highlight w:val="yellow"/>
-        </w:rPr>
-        <w:t>Take mean of 3 quiz scores</w:t>
-      </w:r>
-      <w:r>
-        <w:rPr>
-          <w:strike/>
-          <w:highlight w:val="yellow"/>
-        </w:rPr>
-        <w:t>,</w:t>
-      </w:r>
-      <w:r>
-        <w:rPr>
-          <w:strike/>
-          <w:highlight w:val="yellow"/>
-        </w:rPr>
-        <w:t xml:space="preserve"> weeks 1 – 4 COVID, weeks 1 – 4 STA302H1 study</w:t>
-      </w:r>
-    </w:p>
-    <w:p>
-      <w:pPr>
-        <w:pStyle w:val="ListParagraph"/>
-        <w:numPr>
-          <w:ilvl w:val="1"/>
-          <w:numId w:val="2"/>
-        </w:numPr>
-        <w:rPr>
-          <w:highlight w:val="yellow"/>
-        </w:rPr>
-      </w:pPr>
-      <w:r>
-        <w:rPr>
-          <w:highlight w:val="yellow"/>
-        </w:rPr>
-        <w:t>TODO</w:t>
-      </w:r>
-      <w:commentRangeStart w:id="2"/>
-      <w:r>
-        <w:rPr>
-          <w:highlight w:val="yellow"/>
-        </w:rPr>
-        <w:t xml:space="preserve">: </w:t>
-      </w:r>
-      <w:r>
-        <w:rPr>
-          <w:highlight w:val="yellow"/>
-        </w:rPr>
-        <w:t>Take median of 3 quiz scores</w:t>
-      </w:r>
-      <w:commentRangeEnd w:id="2"/>
-      <w:r>
-        <w:rPr>
-          <w:rStyle w:val="CommentReference"/>
-        </w:rPr>
-        <w:commentReference w:id="2"/>
-      </w:r>
-      <w:r>
-        <w:rPr>
-          <w:highlight w:val="yellow"/>
-        </w:rPr>
-        <w:t>,</w:t>
-      </w:r>
-      <w:r>
-        <w:rPr>
-          <w:highlight w:val="yellow"/>
-        </w:rPr>
-        <w:t xml:space="preserve"> weeks 1 – 4 COVID, weeks 1 – 4 STA302H1 study</w:t>
-      </w:r>
-    </w:p>
-    <w:p>
-      <w:pPr>
-        <w:pStyle w:val="ListParagraph"/>
-        <w:numPr>
-          <w:ilvl w:val="1"/>
-          <w:numId w:val="2"/>
-        </w:numPr>
-        <w:rPr>
-          <w:highlight w:val="yellow"/>
-        </w:rPr>
-      </w:pPr>
-      <w:r>
-        <w:rPr>
-          <w:highlight w:val="yellow"/>
-        </w:rPr>
-        <w:t xml:space="preserve">TODO: </w:t>
-      </w:r>
-      <w:commentRangeStart w:id="3"/>
-      <w:r>
-        <w:rPr>
-          <w:highlight w:val="yellow"/>
-        </w:rPr>
-        <w:t xml:space="preserve">Analyze similar countries </w:t>
-      </w:r>
-      <w:r>
-        <w:rPr>
-          <w:highlight w:val="yellow"/>
-        </w:rPr>
-        <w:t>separately or</w:t>
-      </w:r>
-      <w:r>
-        <w:rPr>
-          <w:highlight w:val="yellow"/>
-        </w:rPr>
-        <w:t xml:space="preserve"> add country as a predictor variable </w:t>
-      </w:r>
-      <w:commentRangeEnd w:id="3"/>
-      <w:r>
-        <w:rPr>
-          <w:rStyle w:val="CommentReference"/>
-        </w:rPr>
-        <w:commentReference w:id="3"/>
-      </w:r>
-      <w:r>
-        <w:rPr>
-          <w:highlight w:val="yellow"/>
-        </w:rPr>
-        <w:t xml:space="preserve">and group similar countries together to </w:t>
-      </w:r>
-      <w:r>
-        <w:rPr>
-          <w:highlight w:val="yellow"/>
-        </w:rPr>
-        <w:t>reduce number of categories.</w:t>
-      </w:r>
+        <w:rPr>
+          <w:highlight w:val="yellow"/>
+        </w:rPr>
+      </w:pPr>
+      <w:r>
+        <w:rPr>
+          <w:highlight w:val="yellow"/>
+        </w:rPr>
+        <w:t>TODO: Consult 3 – 4 external sources to confirm your findings.</w:t>
+      </w:r>
+    </w:p>
+    <w:p/>
+    <w:p>
+      <w:pPr>
+        <w:rPr>
+          <w:b/>
+          <w:bCs/>
+        </w:rPr>
+      </w:pPr>
+      <w:r>
+        <w:rPr>
+          <w:b/>
+          <w:bCs/>
+        </w:rPr>
+        <w:br w:type="page"/>
+      </w:r>
+    </w:p>
+    <w:p>
+      <w:pPr>
+        <w:rPr>
+          <w:b/>
+          <w:bCs/>
+        </w:rPr>
+      </w:pPr>
+      <w:r>
+        <w:rPr>
+          <w:b/>
+          <w:bCs/>
+        </w:rPr>
+        <w:lastRenderedPageBreak/>
+        <w:t xml:space="preserve">Model </w:t>
+      </w:r>
+      <w:r>
+        <w:rPr>
+          <w:b/>
+          <w:bCs/>
+        </w:rPr>
+        <w:t xml:space="preserve">Development </w:t>
+      </w:r>
+      <w:r>
+        <w:rPr>
+          <w:b/>
+          <w:bCs/>
+        </w:rPr>
+        <w:t>Selection</w:t>
+      </w:r>
+    </w:p>
+    <w:p>
+      <w:pPr>
+        <w:rPr>
+          <w:b/>
+          <w:bCs/>
+        </w:rPr>
+      </w:pPr>
     </w:p>
     <w:p>
       <w:pPr>
         <w:pStyle w:val="ListParagraph"/>
         <w:numPr>
           <w:ilvl w:val="0"/>
-          <w:numId w:val="2"/>
-        </w:numPr>
-        <w:rPr>
-          <w:highlight w:val="yellow"/>
-        </w:rPr>
-      </w:pPr>
-      <w:r>
-        <w:rPr>
-          <w:highlight w:val="yellow"/>
-        </w:rPr>
-        <w:t>TODO: Consult 3 – 4 external sources to confirm your findings.</w:t>
-      </w:r>
-    </w:p>
-    <w:p/>
-    <w:p>
-      <w:r>
-        <w:t xml:space="preserve">Model </w:t>
-      </w:r>
-      <w:r>
-        <w:t xml:space="preserve">Development </w:t>
-      </w:r>
-      <w:r>
-        <w:t>Selection</w:t>
-      </w:r>
+          <w:numId w:val="7"/>
+        </w:numPr>
+      </w:pPr>
+      <w:r>
+        <w:t>Give a detailed description of the process used to come up with the final model</w:t>
+      </w:r>
+      <w:r>
+        <w:t>.</w:t>
+      </w:r>
+    </w:p>
+    <w:p>
+      <w:pPr>
+        <w:rPr>
+          <w:b/>
+          <w:bCs/>
+        </w:rPr>
+      </w:pPr>
     </w:p>
     <w:p>
       <w:pPr>
@@ -1382,19 +1372,31 @@
         <w:rPr>
           <w:highlight w:val="yellow"/>
         </w:rPr>
-        <w:t xml:space="preserve"> TODO: Is this </w:t>
-      </w:r>
-      <w:r>
-        <w:rPr>
-          <w:highlight w:val="yellow"/>
-        </w:rPr>
-        <w:t>true</w:t>
-      </w:r>
-      <w:r>
-        <w:rPr>
-          <w:highlight w:val="yellow"/>
-        </w:rPr>
-        <w:t>?</w:t>
+        <w:t xml:space="preserve"> </w:t>
+      </w:r>
+      <w:r>
+        <w:rPr>
+          <w:highlight w:val="yellow"/>
+        </w:rPr>
+        <w:t xml:space="preserve">In the event of multiple best models, </w:t>
+      </w:r>
+      <w:r>
+        <w:rPr>
+          <w:highlight w:val="yellow"/>
+        </w:rPr>
+        <w:t>use testing set</w:t>
+      </w:r>
+      <w:r>
+        <w:rPr>
+          <w:highlight w:val="yellow"/>
+        </w:rPr>
+        <w:t xml:space="preserve"> to break ties, usually </w:t>
+      </w:r>
+      <w:r>
+        <w:rPr>
+          <w:highlight w:val="yellow"/>
+        </w:rPr>
+        <w:t>one model tends to perform better</w:t>
       </w:r>
     </w:p>
     <w:p>
@@ -1523,40 +1525,29 @@
         <w:t>m analysis based on transformed model</w:t>
       </w:r>
     </w:p>
+    <w:p/>
     <w:p>
       <w:pPr>
         <w:pStyle w:val="ListParagraph"/>
         <w:numPr>
           <w:ilvl w:val="0"/>
-          <w:numId w:val="2"/>
-        </w:numPr>
-        <w:rPr>
-          <w:highlight w:val="yellow"/>
-        </w:rPr>
-      </w:pPr>
-      <w:r>
-        <w:rPr>
-          <w:highlight w:val="yellow"/>
-        </w:rPr>
-        <w:t>T</w:t>
-      </w:r>
-      <w:r>
-        <w:rPr>
-          <w:highlight w:val="yellow"/>
-        </w:rPr>
-        <w:t>ODO</w:t>
-      </w:r>
-      <w:r>
-        <w:rPr>
-          <w:highlight w:val="yellow"/>
-        </w:rPr>
-        <w:t>: Add justification</w:t>
-      </w:r>
-      <w:r>
-        <w:rPr>
-          <w:highlight w:val="yellow"/>
-        </w:rPr>
-        <w:t xml:space="preserve"> for your model</w:t>
+          <w:numId w:val="7"/>
+        </w:numPr>
+      </w:pPr>
+      <w:r>
+        <w:t>Add statistical and empirical justifications for your model.</w:t>
+      </w:r>
+    </w:p>
+    <w:p>
+      <w:pPr>
+        <w:pStyle w:val="ListParagraph"/>
+        <w:numPr>
+          <w:ilvl w:val="1"/>
+          <w:numId w:val="7"/>
+        </w:numPr>
+      </w:pPr>
+      <w:r>
+        <w:t>Statistical:</w:t>
       </w:r>
     </w:p>
     <w:p>
@@ -1598,6 +1589,63 @@
         </w:numPr>
       </w:pPr>
       <w:r>
+        <w:t>Using prior knowledge (e.g.</w:t>
+      </w:r>
+      <w:r>
+        <w:t>,</w:t>
+      </w:r>
+      <w:r>
+        <w:t xml:space="preserve"> quiz grades tend to be left skewed because few </w:t>
+      </w:r>
+      <w:r>
+        <w:t xml:space="preserve">STA302H1 </w:t>
+      </w:r>
+      <w:r>
+        <w:t>students fail</w:t>
+      </w:r>
+      <w:r>
+        <w:t xml:space="preserve"> quizzes</w:t>
+      </w:r>
+      <w:r>
+        <w:t>)</w:t>
+      </w:r>
+    </w:p>
+    <w:p>
+      <w:pPr>
+        <w:pStyle w:val="ListParagraph"/>
+        <w:numPr>
+          <w:ilvl w:val="1"/>
+          <w:numId w:val="2"/>
+        </w:numPr>
+      </w:pPr>
+      <w:r>
+        <w:t>Statistical theory from STS302H1 or STA248H1</w:t>
+      </w:r>
+    </w:p>
+    <w:p>
+      <w:pPr>
+        <w:pStyle w:val="ListParagraph"/>
+        <w:numPr>
+          <w:ilvl w:val="1"/>
+          <w:numId w:val="7"/>
+        </w:numPr>
+      </w:pPr>
+      <w:r>
+        <w:t>Empirical</w:t>
+      </w:r>
+      <w:r>
+        <w:t>:</w:t>
+      </w:r>
+    </w:p>
+    <w:p>
+      <w:pPr>
+        <w:pStyle w:val="ListParagraph"/>
+        <w:numPr>
+          <w:ilvl w:val="2"/>
+          <w:numId w:val="9"/>
+        </w:numPr>
+      </w:pPr>
+      <w:r>
         <w:t>Showing residual plots</w:t>
       </w:r>
     </w:p>
@@ -1605,8 +1653,8 @@
       <w:pPr>
         <w:pStyle w:val="ListParagraph"/>
         <w:numPr>
-          <w:ilvl w:val="1"/>
-          <w:numId w:val="2"/>
+          <w:ilvl w:val="2"/>
+          <w:numId w:val="9"/>
         </w:numPr>
       </w:pPr>
       <w:r>
@@ -1617,8 +1665,8 @@
       <w:pPr>
         <w:pStyle w:val="ListParagraph"/>
         <w:numPr>
-          <w:ilvl w:val="1"/>
-          <w:numId w:val="2"/>
+          <w:ilvl w:val="2"/>
+          <w:numId w:val="9"/>
         </w:numPr>
       </w:pPr>
       <w:r>
@@ -1630,48 +1678,327 @@
       </w:r>
       <w:proofErr w:type="spellEnd"/>
     </w:p>
-    <w:p>
-      <w:pPr>
-        <w:pStyle w:val="ListParagraph"/>
-        <w:numPr>
-          <w:ilvl w:val="1"/>
-          <w:numId w:val="2"/>
-        </w:numPr>
-      </w:pPr>
-      <w:r>
-        <w:t>Using prior knowledge (e.g.</w:t>
-      </w:r>
-      <w:r>
-        <w:t>,</w:t>
-      </w:r>
-      <w:r>
-        <w:t xml:space="preserve"> quiz grades tend to be left skewed because few </w:t>
-      </w:r>
-      <w:r>
-        <w:t xml:space="preserve">STA302H1 </w:t>
-      </w:r>
-      <w:r>
-        <w:t>students fail</w:t>
-      </w:r>
-      <w:r>
-        <w:t xml:space="preserve"> quizzes</w:t>
-      </w:r>
-      <w:r>
-        <w:t>)</w:t>
-      </w:r>
-    </w:p>
     <w:p/>
     <w:p>
+      <w:pPr>
+        <w:pStyle w:val="ListParagraph"/>
+        <w:numPr>
+          <w:ilvl w:val="0"/>
+          <w:numId w:val="9"/>
+        </w:numPr>
+        <w:rPr>
+          <w:highlight w:val="yellow"/>
+        </w:rPr>
+      </w:pPr>
+      <w:r>
+        <w:rPr>
+          <w:highlight w:val="yellow"/>
+        </w:rPr>
+        <w:t xml:space="preserve">Add in-depth </w:t>
+      </w:r>
+      <w:r>
+        <w:rPr>
+          <w:highlight w:val="yellow"/>
+        </w:rPr>
+        <w:t>diagnostics to illustrate the goodness of the model</w:t>
+      </w:r>
+    </w:p>
+    <w:p/>
+    <w:p>
       <w:r>
         <w:br w:type="page"/>
       </w:r>
     </w:p>
     <w:p>
-      <w:r>
+      <w:pPr>
+        <w:rPr>
+          <w:b/>
+          <w:bCs/>
+        </w:rPr>
+      </w:pPr>
+      <w:r>
+        <w:rPr>
+          <w:b/>
+          <w:bCs/>
+        </w:rPr>
         <w:lastRenderedPageBreak/>
-        <w:t>Limitations</w:t>
-      </w:r>
-    </w:p>
+        <w:t>Conclusion</w:t>
+      </w:r>
+    </w:p>
+    <w:p/>
+    <w:p>
+      <w:pPr>
+        <w:pStyle w:val="ListParagraph"/>
+        <w:numPr>
+          <w:ilvl w:val="0"/>
+          <w:numId w:val="4"/>
+        </w:numPr>
+      </w:pPr>
+      <w:r>
+        <w:t xml:space="preserve">Explain why </w:t>
+      </w:r>
+      <w:r>
+        <w:t>model is useful in the context of the data</w:t>
+      </w:r>
+      <w:r>
+        <w:t>.</w:t>
+      </w:r>
+    </w:p>
+    <w:p/>
+    <w:p>
+      <w:pPr>
+        <w:ind w:firstLine="360"/>
+      </w:pPr>
+      <w:r>
+        <w:rPr>
+          <w:highlight w:val="yellow"/>
+        </w:rPr>
+        <w:t xml:space="preserve">TODO: Figure out how to rephrase purpose </w:t>
+      </w:r>
+      <w:r>
+        <w:rPr>
+          <w:highlight w:val="yellow"/>
+        </w:rPr>
+        <w:t>of model from introduction</w:t>
+      </w:r>
+      <w:r>
+        <w:rPr>
+          <w:highlight w:val="yellow"/>
+        </w:rPr>
+        <w:t xml:space="preserve"> section</w:t>
+      </w:r>
+      <w:r>
+        <w:rPr>
+          <w:highlight w:val="yellow"/>
+        </w:rPr>
+        <w:t>.</w:t>
+      </w:r>
+    </w:p>
+    <w:p>
+      <w:pPr>
+        <w:pStyle w:val="ListParagraph"/>
+      </w:pPr>
+    </w:p>
+    <w:p>
+      <w:pPr>
+        <w:pStyle w:val="ListParagraph"/>
+        <w:numPr>
+          <w:ilvl w:val="0"/>
+          <w:numId w:val="4"/>
+        </w:numPr>
+      </w:pPr>
+      <w:r>
+        <w:t xml:space="preserve">Interpret </w:t>
+      </w:r>
+      <w:r>
+        <w:t>final model in non-techn</w:t>
+      </w:r>
+      <w:r>
+        <w:t>i</w:t>
+      </w:r>
+      <w:r>
+        <w:t>cal language (i.e., explain how the variables work, discuss predictions)</w:t>
+      </w:r>
+    </w:p>
+    <w:p>
+      <w:pPr>
+        <w:pStyle w:val="ListParagraph"/>
+        <w:rPr>
+          <w:highlight w:val="yellow"/>
+        </w:rPr>
+      </w:pPr>
+    </w:p>
+    <w:p>
+      <w:pPr>
+        <w:ind w:firstLine="360"/>
+        <w:rPr>
+          <w:highlight w:val="yellow"/>
+        </w:rPr>
+      </w:pPr>
+      <w:r>
+        <w:rPr>
+          <w:highlight w:val="yellow"/>
+        </w:rPr>
+        <w:t xml:space="preserve">TODO: </w:t>
+      </w:r>
+      <w:r>
+        <w:rPr>
+          <w:highlight w:val="yellow"/>
+        </w:rPr>
+        <w:t>Develop model first.</w:t>
+      </w:r>
+    </w:p>
+    <w:p/>
+    <w:p>
+      <w:pPr>
+        <w:pStyle w:val="ListParagraph"/>
+        <w:numPr>
+          <w:ilvl w:val="0"/>
+          <w:numId w:val="4"/>
+        </w:numPr>
+        <w:rPr>
+          <w:highlight w:val="yellow"/>
+        </w:rPr>
+      </w:pPr>
+      <w:r>
+        <w:rPr>
+          <w:highlight w:val="yellow"/>
+        </w:rPr>
+        <w:t>Discuss any limitations/problems remaining with the m</w:t>
+      </w:r>
+      <w:r>
+        <w:rPr>
+          <w:highlight w:val="yellow"/>
+        </w:rPr>
+        <w:t>o</w:t>
+      </w:r>
+      <w:r>
+        <w:rPr>
+          <w:highlight w:val="yellow"/>
+        </w:rPr>
+        <w:t>del, and how they might impact its use in the real world.</w:t>
+      </w:r>
+    </w:p>
+    <w:p/>
+    <w:p>
+      <w:pPr>
+        <w:pStyle w:val="ListParagraph"/>
+        <w:numPr>
+          <w:ilvl w:val="0"/>
+          <w:numId w:val="2"/>
+        </w:numPr>
+      </w:pPr>
+      <w:r>
+        <w:t>Many factors can affect quiz 4 score:</w:t>
+      </w:r>
+    </w:p>
+    <w:p>
+      <w:pPr>
+        <w:pStyle w:val="ListParagraph"/>
+        <w:numPr>
+          <w:ilvl w:val="0"/>
+          <w:numId w:val="2"/>
+        </w:numPr>
+      </w:pPr>
+      <w:r>
+        <w:t>Internal factors within STA302H1</w:t>
+      </w:r>
+    </w:p>
+    <w:p>
+      <w:pPr>
+        <w:pStyle w:val="ListParagraph"/>
+        <w:numPr>
+          <w:ilvl w:val="1"/>
+          <w:numId w:val="2"/>
+        </w:numPr>
+      </w:pPr>
+      <w:r>
+        <w:t>Studying</w:t>
+      </w:r>
+    </w:p>
+    <w:p>
+      <w:pPr>
+        <w:pStyle w:val="ListParagraph"/>
+        <w:numPr>
+          <w:ilvl w:val="1"/>
+          <w:numId w:val="2"/>
+        </w:numPr>
+      </w:pPr>
+      <w:r>
+        <w:t>Attending lectures</w:t>
+      </w:r>
+    </w:p>
+    <w:p>
+      <w:pPr>
+        <w:pStyle w:val="ListParagraph"/>
+        <w:numPr>
+          <w:ilvl w:val="1"/>
+          <w:numId w:val="2"/>
+        </w:numPr>
+      </w:pPr>
+      <w:r>
+        <w:t>Attending office hours</w:t>
+      </w:r>
+    </w:p>
+    <w:p>
+      <w:pPr>
+        <w:pStyle w:val="ListParagraph"/>
+        <w:numPr>
+          <w:ilvl w:val="1"/>
+          <w:numId w:val="2"/>
+        </w:numPr>
+      </w:pPr>
+      <w:r>
+        <w:t>Completing assignments</w:t>
+      </w:r>
+    </w:p>
+    <w:p>
+      <w:pPr>
+        <w:pStyle w:val="ListParagraph"/>
+        <w:numPr>
+          <w:ilvl w:val="1"/>
+          <w:numId w:val="2"/>
+        </w:numPr>
+      </w:pPr>
+      <w:r>
+        <w:t>Completing readings</w:t>
+      </w:r>
+    </w:p>
+    <w:p>
+      <w:pPr>
+        <w:pStyle w:val="ListParagraph"/>
+        <w:numPr>
+          <w:ilvl w:val="0"/>
+          <w:numId w:val="2"/>
+        </w:numPr>
+      </w:pPr>
+      <w:r>
+        <w:t>External factors outside of STA302H1</w:t>
+      </w:r>
+    </w:p>
+    <w:p>
+      <w:pPr>
+        <w:pStyle w:val="ListParagraph"/>
+        <w:numPr>
+          <w:ilvl w:val="1"/>
+          <w:numId w:val="2"/>
+        </w:numPr>
+      </w:pPr>
+      <w:r>
+        <w:t>Prerequisite knowledge</w:t>
+      </w:r>
+    </w:p>
+    <w:p>
+      <w:pPr>
+        <w:pStyle w:val="ListParagraph"/>
+        <w:numPr>
+          <w:ilvl w:val="1"/>
+          <w:numId w:val="2"/>
+        </w:numPr>
+      </w:pPr>
+      <w:r>
+        <w:t>Current work ethic, discipline, diligence</w:t>
+      </w:r>
+    </w:p>
+    <w:p>
+      <w:pPr>
+        <w:pStyle w:val="ListParagraph"/>
+        <w:numPr>
+          <w:ilvl w:val="1"/>
+          <w:numId w:val="2"/>
+        </w:numPr>
+        <w:rPr>
+          <w:highlight w:val="yellow"/>
+        </w:rPr>
+      </w:pPr>
+      <w:r>
+        <w:rPr>
+          <w:highlight w:val="yellow"/>
+        </w:rPr>
+        <w:t>TODO: Do grade adjustments count?</w:t>
+      </w:r>
+    </w:p>
+    <w:p/>
     <w:p>
       <w:pPr>
         <w:pStyle w:val="ListParagraph"/>
@@ -1873,6 +2200,7 @@
         </w:numPr>
       </w:pPr>
       <w:r>
+        <w:lastRenderedPageBreak/>
         <w:t>Social connections</w:t>
       </w:r>
     </w:p>
@@ -2141,7 +2469,6 @@
         </w:numPr>
       </w:pPr>
       <w:r>
-        <w:lastRenderedPageBreak/>
         <w:t xml:space="preserve">Family members may also provide a </w:t>
       </w:r>
       <w:r>
@@ -2322,6 +2649,7 @@
         </w:numPr>
       </w:pPr>
       <w:r>
+        <w:lastRenderedPageBreak/>
         <w:t xml:space="preserve">COVID </w:t>
       </w:r>
       <w:r>
@@ -2575,7 +2903,7 @@
 
 <file path=word/comments.xml><?xml version="1.0" encoding="utf-8"?>
 <w:comments xmlns:wpc="http://schemas.microsoft.com/office/word/2010/wordprocessingCanvas" xmlns:cx="http://schemas.microsoft.com/office/drawing/2014/chartex" xmlns:cx1="http://schemas.microsoft.com/office/drawing/2015/9/8/chartex" xmlns:cx2="http://schemas.microsoft.com/office/drawing/2015/10/21/chartex" xmlns:cx3="http://schemas.microsoft.com/office/drawing/2016/5/9/chartex" xmlns:cx4="http://schemas.microsoft.com/office/drawing/2016/5/10/chartex" xmlns:cx5="http://schemas.microsoft.com/office/drawing/2016/5/11/chartex" xmlns:cx6="http://schemas.microsoft.com/office/drawing/2016/5/12/chartex" xmlns:cx7="http://schemas.microsoft.com/office/drawing/2016/5/13/chartex" xmlns:cx8="http://schemas.microsoft.com/office/drawing/2016/5/14/chartex" xmlns:mc="http://schemas.openxmlformats.org/markup-compatibility/2006" xmlns:aink="http://schemas.microsoft.com/office/drawing/2016/ink" xmlns:am3d="http://schemas.microsoft.com/office/drawing/2017/model3d" xmlns:o="urn:schemas-microsoft-com:office:office" xmlns:r="http://schemas.openxmlformats.org/officeDocument/2006/relationships" xmlns:m="http://schemas.openxmlformats.org/officeDocument/2006/math" xmlns:v="urn:schemas-microsoft-com:vml" xmlns:wp14="http://schemas.microsoft.com/office/word/2010/wordprocessingDrawing" xmlns:wp="http://schemas.openxmlformats.org/drawingml/2006/wordprocessingDrawing" xmlns:w10="urn:schemas-microsoft-com:office:word" xmlns:w="http://schemas.openxmlformats.org/wordprocessingml/2006/main" xmlns:w14="http://schemas.microsoft.com/office/word/2010/wordml" xmlns:w15="http://schemas.microsoft.com/office/word/2012/wordml" xmlns:w16cex="http://schemas.microsoft.com/office/word/2018/wordml/cex" xmlns:w16cid="http://schemas.microsoft.com/office/word/2016/wordml/cid" xmlns:w16="http://schemas.microsoft.com/office/word/2018/wordml" xmlns:w16sdtdh="http://schemas.microsoft.com/office/word/2020/wordml/sdtdatahash" xmlns:w16se="http://schemas.microsoft.com/office/word/2015/wordml/symex" xmlns:wpg="http://schemas.microsoft.com/office/word/2010/wordprocessingGroup" xmlns:wpi="http://schemas.microsoft.com/office/word/2010/wordprocessingInk" xmlns:wne="http://schemas.microsoft.com/office/word/2006/wordml" xmlns:wps="http://schemas.microsoft.com/office/word/2010/wordprocessingShape" mc:Ignorable="w14 w15 w16se w16cid w16 w16cex w16sdtdh wp14">
-  <w:comment w:id="0" w:author="Danny Chen" w:date="2021-08-13T19:23:00Z" w:initials="DC">
+  <w:comment w:id="0" w:author="Danny Chen" w:date="2021-08-16T12:26:00Z" w:initials="DC">
     <w:p>
       <w:pPr>
         <w:pStyle w:val="CommentText"/>
@@ -2587,22 +2915,93 @@
         <w:annotationRef/>
       </w:r>
       <w:r>
-        <w:t>Perhaps students join STA302H1 late from the waitlist</w:t>
-      </w:r>
-      <w:r>
-        <w:t>.</w:t>
+        <w:t>I think I’ll choose median – I can grab this information from the boxplots.</w:t>
       </w:r>
     </w:p>
     <w:p>
       <w:pPr>
         <w:pStyle w:val="CommentText"/>
       </w:pPr>
+    </w:p>
+    <w:p>
+      <w:pPr>
+        <w:pStyle w:val="CommentText"/>
+      </w:pPr>
+      <w:r>
+        <w:t>Median is less prone to skew than mean.</w:t>
+      </w:r>
+    </w:p>
+  </w:comment>
+  <w:comment w:id="1" w:author="Danny Chen" w:date="2021-08-16T12:27:00Z" w:initials="DC">
+    <w:p>
+      <w:pPr>
+        <w:pStyle w:val="CommentText"/>
+      </w:pPr>
+      <w:r>
+        <w:rPr>
+          <w:rStyle w:val="CommentReference"/>
+        </w:rPr>
+        <w:annotationRef/>
+      </w:r>
+      <w:r>
+        <w:t>Personally, I think that analyzing countries separately is easier. This way, you can group results by continent too (e.g., America, Europe, Asia, etc.)</w:t>
+      </w:r>
+    </w:p>
+    <w:p>
+      <w:pPr>
+        <w:pStyle w:val="CommentText"/>
+      </w:pPr>
+    </w:p>
+    <w:p>
+      <w:pPr>
+        <w:pStyle w:val="CommentText"/>
+      </w:pPr>
+      <w:r>
+        <w:t>Also, having to convert categorical variables into quantitative variables is tricky, and sometimes ambiguous.</w:t>
+      </w:r>
+    </w:p>
+    <w:p>
+      <w:pPr>
+        <w:pStyle w:val="CommentText"/>
+      </w:pPr>
+    </w:p>
+    <w:p>
+      <w:pPr>
+        <w:pStyle w:val="CommentText"/>
+      </w:pPr>
+      <w:r>
+        <w:t xml:space="preserve">EDIT: all countries except for Canada, China, and Unknown have </w:t>
+      </w:r>
+      <w:r>
+        <w:t>enough data points. Other countries only have 1 – 3 data points so makes more sense to analyze data across all countries rather than by individual country.</w:t>
+      </w:r>
+    </w:p>
+  </w:comment>
+  <w:comment w:id="2" w:author="Danny Chen" w:date="2021-08-13T19:23:00Z" w:initials="DC">
+    <w:p>
+      <w:pPr>
+        <w:pStyle w:val="CommentText"/>
+      </w:pPr>
+      <w:r>
+        <w:rPr>
+          <w:rStyle w:val="CommentReference"/>
+        </w:rPr>
+        <w:annotationRef/>
+      </w:r>
+      <w:r>
+        <w:t>Perhaps students join STA302H1 late from the waitlist.</w:t>
+      </w:r>
+    </w:p>
+    <w:p>
+      <w:pPr>
+        <w:pStyle w:val="CommentText"/>
+      </w:pPr>
       <w:r>
         <w:t>The new “best 3 of 5” quiz marking scheme allows students to miss at most 2 quizzes without penalty.</w:t>
       </w:r>
     </w:p>
   </w:comment>
-  <w:comment w:id="1" w:author="Danny Chen" w:date="2021-08-13T19:21:00Z" w:initials="DC">
+  <w:comment w:id="3" w:author="Danny Chen" w:date="2021-08-13T19:21:00Z" w:initials="DC">
     <w:p>
       <w:pPr>
         <w:pStyle w:val="CommentText"/>
@@ -2627,13 +3026,7 @@
         <w:pStyle w:val="CommentText"/>
       </w:pPr>
       <w:r>
-        <w:t>These transgressions alone are no reason to exclude them from the dataset.</w:t>
-      </w:r>
-      <w:r>
-        <w:t xml:space="preserve"> </w:t>
-      </w:r>
-      <w:r>
-        <w:t>They might still write quizzes though.</w:t>
+        <w:t>These transgressions alone are no reason to exclude them from the dataset. They might still write quizzes though.</w:t>
       </w:r>
     </w:p>
     <w:p>
@@ -2650,7 +3043,7 @@
       </w:r>
     </w:p>
   </w:comment>
-  <w:comment w:id="2" w:author="Danny Chen" w:date="2021-08-13T18:23:00Z" w:initials="DC">
+  <w:comment w:id="4" w:author="Danny Chen" w:date="2021-08-13T19:23:00Z" w:initials="DC">
     <w:p>
       <w:pPr>
         <w:pStyle w:val="CommentText"/>
@@ -2662,14 +3055,19 @@
         <w:annotationRef/>
       </w:r>
       <w:r>
-        <w:t xml:space="preserve">I think I’ll choose </w:t>
-      </w:r>
-      <w:r>
-        <w:t>median – I can grab this information from the boxplots.</w:t>
+        <w:t>Perhaps students join STA302H1 late from the waitlist.</w:t>
+      </w:r>
+    </w:p>
+    <w:p>
+      <w:pPr>
+        <w:pStyle w:val="CommentText"/>
+      </w:pPr>
+      <w:r>
+        <w:t>The new “best 3 of 5” quiz marking scheme allows students to miss at most 2 quizzes without penalty.</w:t>
       </w:r>
     </w:p>
   </w:comment>
-  <w:comment w:id="3" w:author="Danny Chen" w:date="2021-08-13T18:21:00Z" w:initials="DC">
+  <w:comment w:id="5" w:author="Danny Chen" w:date="2021-08-13T19:21:00Z" w:initials="DC">
     <w:p>
       <w:pPr>
         <w:pStyle w:val="CommentText"/>
@@ -2681,22 +3079,7 @@
         <w:annotationRef/>
       </w:r>
       <w:r>
-        <w:t xml:space="preserve">Personally, I think that </w:t>
-      </w:r>
-      <w:r>
-        <w:t>analyzing countries separately is easier</w:t>
-      </w:r>
-      <w:r>
-        <w:t xml:space="preserve">. This way, you can </w:t>
-      </w:r>
-      <w:r>
-        <w:t xml:space="preserve">group </w:t>
-      </w:r>
-      <w:r>
-        <w:t>results by continent too</w:t>
-      </w:r>
-      <w:r>
-        <w:t xml:space="preserve"> (e.g., America, Europe, Asia, etc.)</w:t>
+        <w:t>A missing COVID or STA302H1 study time might mean that the student doesn’t feel comfortable sharing it.</w:t>
       </w:r>
     </w:p>
     <w:p>
@@ -2709,19 +3092,20 @@
         <w:pStyle w:val="CommentText"/>
       </w:pPr>
       <w:r>
-        <w:t>Also, having to convert c</w:t>
-      </w:r>
-      <w:r>
-        <w:t>at</w:t>
-      </w:r>
-      <w:r>
-        <w:t>e</w:t>
-      </w:r>
-      <w:r>
-        <w:t>gorical variables into quantitative variables is tricky</w:t>
-      </w:r>
-      <w:r>
-        <w:t>, and sometimes ambiguous.</w:t>
+        <w:t>These transgressions alone are no reason to exclude them from the dataset. They might still write quizzes though.</w:t>
+      </w:r>
+    </w:p>
+    <w:p>
+      <w:pPr>
+        <w:pStyle w:val="CommentText"/>
+      </w:pPr>
+    </w:p>
+    <w:p>
+      <w:pPr>
+        <w:pStyle w:val="CommentText"/>
+      </w:pPr>
+      <w:r>
+        <w:t>Skipping quizzes might be a bigger problem though.</w:t>
       </w:r>
     </w:p>
   </w:comment>
@@ -2730,28 +3114,34 @@
 
 <file path=word/commentsExtended.xml><?xml version="1.0" encoding="utf-8"?>
 <w15:commentsEx xmlns:wpc="http://schemas.microsoft.com/office/word/2010/wordprocessingCanvas" xmlns:cx="http://schemas.microsoft.com/office/drawing/2014/chartex" xmlns:cx1="http://schemas.microsoft.com/office/drawing/2015/9/8/chartex" xmlns:cx2="http://schemas.microsoft.com/office/drawing/2015/10/21/chartex" xmlns:cx3="http://schemas.microsoft.com/office/drawing/2016/5/9/chartex" xmlns:cx4="http://schemas.microsoft.com/office/drawing/2016/5/10/chartex" xmlns:cx5="http://schemas.microsoft.com/office/drawing/2016/5/11/chartex" xmlns:cx6="http://schemas.microsoft.com/office/drawing/2016/5/12/chartex" xmlns:cx7="http://schemas.microsoft.com/office/drawing/2016/5/13/chartex" xmlns:cx8="http://schemas.microsoft.com/office/drawing/2016/5/14/chartex" xmlns:mc="http://schemas.openxmlformats.org/markup-compatibility/2006" xmlns:aink="http://schemas.microsoft.com/office/drawing/2016/ink" xmlns:am3d="http://schemas.microsoft.com/office/drawing/2017/model3d" xmlns:o="urn:schemas-microsoft-com:office:office" xmlns:r="http://schemas.openxmlformats.org/officeDocument/2006/relationships" xmlns:m="http://schemas.openxmlformats.org/officeDocument/2006/math" xmlns:v="urn:schemas-microsoft-com:vml" xmlns:wp14="http://schemas.microsoft.com/office/word/2010/wordprocessingDrawing" xmlns:wp="http://schemas.openxmlformats.org/drawingml/2006/wordprocessingDrawing" xmlns:w10="urn:schemas-microsoft-com:office:word" xmlns:w="http://schemas.openxmlformats.org/wordprocessingml/2006/main" xmlns:w14="http://schemas.microsoft.com/office/word/2010/wordml" xmlns:w15="http://schemas.microsoft.com/office/word/2012/wordml" xmlns:w16cex="http://schemas.microsoft.com/office/word/2018/wordml/cex" xmlns:w16cid="http://schemas.microsoft.com/office/word/2016/wordml/cid" xmlns:w16="http://schemas.microsoft.com/office/word/2018/wordml" xmlns:w16sdtdh="http://schemas.microsoft.com/office/word/2020/wordml/sdtdatahash" xmlns:w16se="http://schemas.microsoft.com/office/word/2015/wordml/symex" xmlns:wpg="http://schemas.microsoft.com/office/word/2010/wordprocessingGroup" xmlns:wpi="http://schemas.microsoft.com/office/word/2010/wordprocessingInk" xmlns:wne="http://schemas.microsoft.com/office/word/2006/wordml" xmlns:wps="http://schemas.microsoft.com/office/word/2010/wordprocessingShape" mc:Ignorable="w14 w15 w16se w16cid w16 w16cex w16sdtdh wp14">
-  <w15:commentEx w15:paraId="3A61E385" w15:done="0"/>
-  <w15:commentEx w15:paraId="47993D4A" w15:done="0"/>
-  <w15:commentEx w15:paraId="71D0AEE5" w15:done="0"/>
-  <w15:commentEx w15:paraId="562ED61A" w15:done="0"/>
+  <w15:commentEx w15:paraId="44DDE82F" w15:done="0"/>
+  <w15:commentEx w15:paraId="5D62C8C3" w15:done="0"/>
+  <w15:commentEx w15:paraId="106B6C0A" w15:done="0"/>
+  <w15:commentEx w15:paraId="5ECF0CB8" w15:done="0"/>
+  <w15:commentEx w15:paraId="00AD38D8" w15:done="0"/>
+  <w15:commentEx w15:paraId="5D1DCC5D" w15:done="0"/>
 </w15:commentsEx>
 </file>
 
 <file path=word/commentsExtensible.xml><?xml version="1.0" encoding="utf-8"?>
 <w16cex:commentsExtensible xmlns:wpc="http://schemas.microsoft.com/office/word/2010/wordprocessingCanvas" xmlns:cx="http://schemas.microsoft.com/office/drawing/2014/chartex" xmlns:cx1="http://schemas.microsoft.com/office/drawing/2015/9/8/chartex" xmlns:cx2="http://schemas.microsoft.com/office/drawing/2015/10/21/chartex" xmlns:cx3="http://schemas.microsoft.com/office/drawing/2016/5/9/chartex" xmlns:cx4="http://schemas.microsoft.com/office/drawing/2016/5/10/chartex" xmlns:cx5="http://schemas.microsoft.com/office/drawing/2016/5/11/chartex" xmlns:cx6="http://schemas.microsoft.com/office/drawing/2016/5/12/chartex" xmlns:cx7="http://schemas.microsoft.com/office/drawing/2016/5/13/chartex" xmlns:cx8="http://schemas.microsoft.com/office/drawing/2016/5/14/chartex" xmlns:mc="http://schemas.openxmlformats.org/markup-compatibility/2006" xmlns:aink="http://schemas.microsoft.com/office/drawing/2016/ink" xmlns:am3d="http://schemas.microsoft.com/office/drawing/2017/model3d" xmlns:o="urn:schemas-microsoft-com:office:office" xmlns:r="http://schemas.openxmlformats.org/officeDocument/2006/relationships" xmlns:m="http://schemas.openxmlformats.org/officeDocument/2006/math" xmlns:v="urn:schemas-microsoft-com:vml" xmlns:wp14="http://schemas.microsoft.com/office/word/2010/wordprocessingDrawing" xmlns:wp="http://schemas.openxmlformats.org/drawingml/2006/wordprocessingDrawing" xmlns:w10="urn:schemas-microsoft-com:office:word" xmlns:w="http://schemas.openxmlformats.org/wordprocessingml/2006/main" xmlns:w14="http://schemas.microsoft.com/office/word/2010/wordml" xmlns:w15="http://schemas.microsoft.com/office/word/2012/wordml" xmlns:w16cex="http://schemas.microsoft.com/office/word/2018/wordml/cex" xmlns:w16cid="http://schemas.microsoft.com/office/word/2016/wordml/cid" xmlns:w16="http://schemas.microsoft.com/office/word/2018/wordml" xmlns:w16sdtdh="http://schemas.microsoft.com/office/word/2020/wordml/sdtdatahash" xmlns:w16se="http://schemas.microsoft.com/office/word/2015/wordml/symex" xmlns:wpg="http://schemas.microsoft.com/office/word/2010/wordprocessingGroup" xmlns:wpi="http://schemas.microsoft.com/office/word/2010/wordprocessingInk" xmlns:wne="http://schemas.microsoft.com/office/word/2006/wordml" xmlns:wps="http://schemas.microsoft.com/office/word/2010/wordprocessingShape" mc:Ignorable="w14 w15 w16se w16cid w16 w16cex w16sdtdh wp14">
-  <w16cex:commentExtensible w16cex:durableId="24C1453A" w16cex:dateUtc="2021-08-13T23:23:00Z"/>
-  <w16cex:commentExtensible w16cex:durableId="24C144B3" w16cex:dateUtc="2021-08-13T23:21:00Z"/>
-  <w16cex:commentExtensible w16cex:durableId="24C13719" w16cex:dateUtc="2021-08-13T22:23:00Z"/>
-  <w16cex:commentExtensible w16cex:durableId="24C136BA" w16cex:dateUtc="2021-08-13T22:21:00Z"/>
+  <w16cex:commentExtensible w16cex:durableId="24C4D7E1" w16cex:dateUtc="2021-08-16T16:26:00Z"/>
+  <w16cex:commentExtensible w16cex:durableId="24C4D816" w16cex:dateUtc="2021-08-16T16:27:00Z"/>
+  <w16cex:commentExtensible w16cex:durableId="24C4D7D4" w16cex:dateUtc="2021-08-13T23:23:00Z"/>
+  <w16cex:commentExtensible w16cex:durableId="24C4D7D3" w16cex:dateUtc="2021-08-13T23:21:00Z"/>
+  <w16cex:commentExtensible w16cex:durableId="24C4D893" w16cex:dateUtc="2021-08-13T23:23:00Z"/>
+  <w16cex:commentExtensible w16cex:durableId="24C4D892" w16cex:dateUtc="2021-08-13T23:21:00Z"/>
 </w16cex:commentsExtensible>
 </file>
 
 <file path=word/commentsIds.xml><?xml version="1.0" encoding="utf-8"?>
 <w16cid:commentsIds xmlns:wpc="http://schemas.microsoft.com/office/word/2010/wordprocessingCanvas" xmlns:cx="http://schemas.microsoft.com/office/drawing/2014/chartex" xmlns:cx1="http://schemas.microsoft.com/office/drawing/2015/9/8/chartex" xmlns:cx2="http://schemas.microsoft.com/office/drawing/2015/10/21/chartex" xmlns:cx3="http://schemas.microsoft.com/office/drawing/2016/5/9/chartex" xmlns:cx4="http://schemas.microsoft.com/office/drawing/2016/5/10/chartex" xmlns:cx5="http://schemas.microsoft.com/office/drawing/2016/5/11/chartex" xmlns:cx6="http://schemas.microsoft.com/office/drawing/2016/5/12/chartex" xmlns:cx7="http://schemas.microsoft.com/office/drawing/2016/5/13/chartex" xmlns:cx8="http://schemas.microsoft.com/office/drawing/2016/5/14/chartex" xmlns:mc="http://schemas.openxmlformats.org/markup-compatibility/2006" xmlns:aink="http://schemas.microsoft.com/office/drawing/2016/ink" xmlns:am3d="http://schemas.microsoft.com/office/drawing/2017/model3d" xmlns:o="urn:schemas-microsoft-com:office:office" xmlns:r="http://schemas.openxmlformats.org/officeDocument/2006/relationships" xmlns:m="http://schemas.openxmlformats.org/officeDocument/2006/math" xmlns:v="urn:schemas-microsoft-com:vml" xmlns:wp14="http://schemas.microsoft.com/office/word/2010/wordprocessingDrawing" xmlns:wp="http://schemas.openxmlformats.org/drawingml/2006/wordprocessingDrawing" xmlns:w10="urn:schemas-microsoft-com:office:word" xmlns:w="http://schemas.openxmlformats.org/wordprocessingml/2006/main" xmlns:w14="http://schemas.microsoft.com/office/word/2010/wordml" xmlns:w15="http://schemas.microsoft.com/office/word/2012/wordml" xmlns:w16cex="http://schemas.microsoft.com/office/word/2018/wordml/cex" xmlns:w16cid="http://schemas.microsoft.com/office/word/2016/wordml/cid" xmlns:w16="http://schemas.microsoft.com/office/word/2018/wordml" xmlns:w16sdtdh="http://schemas.microsoft.com/office/word/2020/wordml/sdtdatahash" xmlns:w16se="http://schemas.microsoft.com/office/word/2015/wordml/symex" xmlns:wpg="http://schemas.microsoft.com/office/word/2010/wordprocessingGroup" xmlns:wpi="http://schemas.microsoft.com/office/word/2010/wordprocessingInk" xmlns:wne="http://schemas.microsoft.com/office/word/2006/wordml" xmlns:wps="http://schemas.microsoft.com/office/word/2010/wordprocessingShape" mc:Ignorable="w14 w15 w16se w16cid w16 w16cex w16sdtdh wp14">
-  <w16cid:commentId w16cid:paraId="3A61E385" w16cid:durableId="24C1453A"/>
-  <w16cid:commentId w16cid:paraId="47993D4A" w16cid:durableId="24C144B3"/>
-  <w16cid:commentId w16cid:paraId="71D0AEE5" w16cid:durableId="24C13719"/>
-  <w16cid:commentId w16cid:paraId="562ED61A" w16cid:durableId="24C136BA"/>
+  <w16cid:commentId w16cid:paraId="44DDE82F" w16cid:durableId="24C4D7E1"/>
+  <w16cid:commentId w16cid:paraId="5D62C8C3" w16cid:durableId="24C4D816"/>
+  <w16cid:commentId w16cid:paraId="106B6C0A" w16cid:durableId="24C4D7D4"/>
+  <w16cid:commentId w16cid:paraId="5ECF0CB8" w16cid:durableId="24C4D7D3"/>
+  <w16cid:commentId w16cid:paraId="00AD38D8" w16cid:durableId="24C4D893"/>
+  <w16cid:commentId w16cid:paraId="5D1DCC5D" w16cid:durableId="24C4D892"/>
 </w16cid:commentsIds>
 </file>
 
@@ -2821,6 +3211,95 @@
 <file path=word/numbering.xml><?xml version="1.0" encoding="utf-8"?>
 <w:numbering xmlns:wpc="http://schemas.microsoft.com/office/word/2010/wordprocessingCanvas" xmlns:cx="http://schemas.microsoft.com/office/drawing/2014/chartex" xmlns:cx1="http://schemas.microsoft.com/office/drawing/2015/9/8/chartex" xmlns:cx2="http://schemas.microsoft.com/office/drawing/2015/10/21/chartex" xmlns:cx3="http://schemas.microsoft.com/office/drawing/2016/5/9/chartex" xmlns:cx4="http://schemas.microsoft.com/office/drawing/2016/5/10/chartex" xmlns:cx5="http://schemas.microsoft.com/office/drawing/2016/5/11/chartex" xmlns:cx6="http://schemas.microsoft.com/office/drawing/2016/5/12/chartex" xmlns:cx7="http://schemas.microsoft.com/office/drawing/2016/5/13/chartex" xmlns:cx8="http://schemas.microsoft.com/office/drawing/2016/5/14/chartex" xmlns:mc="http://schemas.openxmlformats.org/markup-compatibility/2006" xmlns:aink="http://schemas.microsoft.com/office/drawing/2016/ink" xmlns:am3d="http://schemas.microsoft.com/office/drawing/2017/model3d" xmlns:o="urn:schemas-microsoft-com:office:office" xmlns:r="http://schemas.openxmlformats.org/officeDocument/2006/relationships" xmlns:m="http://schemas.openxmlformats.org/officeDocument/2006/math" xmlns:v="urn:schemas-microsoft-com:vml" xmlns:wp14="http://schemas.microsoft.com/office/word/2010/wordprocessingDrawing" xmlns:wp="http://schemas.openxmlformats.org/drawingml/2006/wordprocessingDrawing" xmlns:w10="urn:schemas-microsoft-com:office:word" xmlns:w="http://schemas.openxmlformats.org/wordprocessingml/2006/main" xmlns:w14="http://schemas.microsoft.com/office/word/2010/wordml" xmlns:w15="http://schemas.microsoft.com/office/word/2012/wordml" xmlns:w16cex="http://schemas.microsoft.com/office/word/2018/wordml/cex" xmlns:w16cid="http://schemas.microsoft.com/office/word/2016/wordml/cid" xmlns:w16="http://schemas.microsoft.com/office/word/2018/wordml" xmlns:w16sdtdh="http://schemas.microsoft.com/office/word/2020/wordml/sdtdatahash" xmlns:w16se="http://schemas.microsoft.com/office/word/2015/wordml/symex" xmlns:wpg="http://schemas.microsoft.com/office/word/2010/wordprocessingGroup" xmlns:wpi="http://schemas.microsoft.com/office/word/2010/wordprocessingInk" xmlns:wne="http://schemas.microsoft.com/office/word/2006/wordml" xmlns:wps="http://schemas.microsoft.com/office/word/2010/wordprocessingShape" mc:Ignorable="w14 w15 w16se w16cid w16 w16cex w16sdtdh wp14">
   <w:abstractNum w:abstractNumId="0" w15:restartNumberingAfterBreak="0">
+    <w:nsid w:val="060D5D6E"/>
+    <w:multiLevelType w:val="hybridMultilevel"/>
+    <w:tmpl w:val="E5FCAE16"/>
+    <w:lvl w:ilvl="0" w:tplc="0409000F">
+      <w:start w:val="1"/>
+      <w:numFmt w:val="decimal"/>
+      <w:lvlText w:val="%1."/>
+      <w:lvlJc w:val="left"/>
+      <w:pPr>
+        <w:ind w:left="360" w:hanging="360"/>
+      </w:pPr>
+      <w:rPr>
+        <w:rFonts w:hint="default"/>
+      </w:rPr>
+    </w:lvl>
+    <w:lvl w:ilvl="1" w:tplc="04090019">
+      <w:start w:val="1"/>
+      <w:numFmt w:val="lowerLetter"/>
+      <w:lvlText w:val="%2."/>
+      <w:lvlJc w:val="left"/>
+      <w:pPr>
+        <w:ind w:left="1080" w:hanging="360"/>
+      </w:pPr>
+    </w:lvl>
+    <w:lvl w:ilvl="2" w:tplc="0409001B">
+      <w:start w:val="1"/>
+      <w:numFmt w:val="lowerRoman"/>
+      <w:lvlText w:val="%3."/>
+      <w:lvlJc w:val="right"/>
+      <w:pPr>
+        <w:ind w:left="1800" w:hanging="180"/>
+      </w:pPr>
+    </w:lvl>
+    <w:lvl w:ilvl="3" w:tplc="0409000F" w:tentative="1">
+      <w:start w:val="1"/>
+      <w:numFmt w:val="decimal"/>
+      <w:lvlText w:val="%4."/>
+      <w:lvlJc w:val="left"/>
+      <w:pPr>
+        <w:ind w:left="2520" w:hanging="360"/>
+      </w:pPr>
+    </w:lvl>
+    <w:lvl w:ilvl="4" w:tplc="04090019" w:tentative="1">
+      <w:start w:val="1"/>
+      <w:numFmt w:val="lowerLetter"/>
+      <w:lvlText w:val="%5."/>
+      <w:lvlJc w:val="left"/>
+      <w:pPr>
+        <w:ind w:left="3240" w:hanging="360"/>
+      </w:pPr>
+    </w:lvl>
+    <w:lvl w:ilvl="5" w:tplc="0409001B" w:tentative="1">
+      <w:start w:val="1"/>
+      <w:numFmt w:val="lowerRoman"/>
+      <w:lvlText w:val="%6."/>
+      <w:lvlJc w:val="right"/>
+      <w:pPr>
+        <w:ind w:left="3960" w:hanging="180"/>
+      </w:pPr>
+    </w:lvl>
+    <w:lvl w:ilvl="6" w:tplc="0409000F" w:tentative="1">
+      <w:start w:val="1"/>
+      <w:numFmt w:val="decimal"/>
+      <w:lvlText w:val="%7."/>
+      <w:lvlJc w:val="left"/>
+      <w:pPr>
+        <w:ind w:left="4680" w:hanging="360"/>
+      </w:pPr>
+    </w:lvl>
+    <w:lvl w:ilvl="7" w:tplc="04090019" w:tentative="1">
+      <w:start w:val="1"/>
+      <w:numFmt w:val="lowerLetter"/>
+      <w:lvlText w:val="%8."/>
+      <w:lvlJc w:val="left"/>
+      <w:pPr>
+        <w:ind w:left="5400" w:hanging="360"/>
+      </w:pPr>
+    </w:lvl>
+    <w:lvl w:ilvl="8" w:tplc="0409001B" w:tentative="1">
+      <w:start w:val="1"/>
+      <w:numFmt w:val="lowerRoman"/>
+      <w:lvlText w:val="%9."/>
+      <w:lvlJc w:val="right"/>
+      <w:pPr>
+        <w:ind w:left="6120" w:hanging="180"/>
+      </w:pPr>
+    </w:lvl>
+  </w:abstractNum>
+  <w:abstractNum w:abstractNumId="1" w15:restartNumberingAfterBreak="0">
     <w:nsid w:val="18CC0ECA"/>
     <w:multiLevelType w:val="hybridMultilevel"/>
     <w:tmpl w:val="F6884F46"/>
@@ -2933,7 +3412,277 @@
       </w:rPr>
     </w:lvl>
   </w:abstractNum>
-  <w:abstractNum w:abstractNumId="1" w15:restartNumberingAfterBreak="0">
+  <w:abstractNum w:abstractNumId="2" w15:restartNumberingAfterBreak="0">
+    <w:nsid w:val="25747CB1"/>
+    <w:multiLevelType w:val="hybridMultilevel"/>
+    <w:tmpl w:val="CC768040"/>
+    <w:lvl w:ilvl="0" w:tplc="0409000F">
+      <w:start w:val="1"/>
+      <w:numFmt w:val="decimal"/>
+      <w:lvlText w:val="%1."/>
+      <w:lvlJc w:val="left"/>
+      <w:pPr>
+        <w:ind w:left="360" w:hanging="360"/>
+      </w:pPr>
+      <w:rPr>
+        <w:rFonts w:hint="default"/>
+      </w:rPr>
+    </w:lvl>
+    <w:lvl w:ilvl="1" w:tplc="04090003">
+      <w:start w:val="1"/>
+      <w:numFmt w:val="bullet"/>
+      <w:lvlText w:val="o"/>
+      <w:lvlJc w:val="left"/>
+      <w:pPr>
+        <w:ind w:left="1080" w:hanging="360"/>
+      </w:pPr>
+      <w:rPr>
+        <w:rFonts w:ascii="Courier New" w:hAnsi="Courier New" w:cs="Courier New" w:hint="default"/>
+      </w:rPr>
+    </w:lvl>
+    <w:lvl w:ilvl="2" w:tplc="0409001B">
+      <w:start w:val="1"/>
+      <w:numFmt w:val="lowerRoman"/>
+      <w:lvlText w:val="%3."/>
+      <w:lvlJc w:val="right"/>
+      <w:pPr>
+        <w:ind w:left="1800" w:hanging="180"/>
+      </w:pPr>
+    </w:lvl>
+    <w:lvl w:ilvl="3" w:tplc="0409000F" w:tentative="1">
+      <w:start w:val="1"/>
+      <w:numFmt w:val="decimal"/>
+      <w:lvlText w:val="%4."/>
+      <w:lvlJc w:val="left"/>
+      <w:pPr>
+        <w:ind w:left="2520" w:hanging="360"/>
+      </w:pPr>
+    </w:lvl>
+    <w:lvl w:ilvl="4" w:tplc="04090019" w:tentative="1">
+      <w:start w:val="1"/>
+      <w:numFmt w:val="lowerLetter"/>
+      <w:lvlText w:val="%5."/>
+      <w:lvlJc w:val="left"/>
+      <w:pPr>
+        <w:ind w:left="3240" w:hanging="360"/>
+      </w:pPr>
+    </w:lvl>
+    <w:lvl w:ilvl="5" w:tplc="0409001B" w:tentative="1">
+      <w:start w:val="1"/>
+      <w:numFmt w:val="lowerRoman"/>
+      <w:lvlText w:val="%6."/>
+      <w:lvlJc w:val="right"/>
+      <w:pPr>
+        <w:ind w:left="3960" w:hanging="180"/>
+      </w:pPr>
+    </w:lvl>
+    <w:lvl w:ilvl="6" w:tplc="0409000F" w:tentative="1">
+      <w:start w:val="1"/>
+      <w:numFmt w:val="decimal"/>
+      <w:lvlText w:val="%7."/>
+      <w:lvlJc w:val="left"/>
+      <w:pPr>
+        <w:ind w:left="4680" w:hanging="360"/>
+      </w:pPr>
+    </w:lvl>
+    <w:lvl w:ilvl="7" w:tplc="04090019" w:tentative="1">
+      <w:start w:val="1"/>
+      <w:numFmt w:val="lowerLetter"/>
+      <w:lvlText w:val="%8."/>
+      <w:lvlJc w:val="left"/>
+      <w:pPr>
+        <w:ind w:left="5400" w:hanging="360"/>
+      </w:pPr>
+    </w:lvl>
+    <w:lvl w:ilvl="8" w:tplc="0409001B" w:tentative="1">
+      <w:start w:val="1"/>
+      <w:numFmt w:val="lowerRoman"/>
+      <w:lvlText w:val="%9."/>
+      <w:lvlJc w:val="right"/>
+      <w:pPr>
+        <w:ind w:left="6120" w:hanging="180"/>
+      </w:pPr>
+    </w:lvl>
+  </w:abstractNum>
+  <w:abstractNum w:abstractNumId="3" w15:restartNumberingAfterBreak="0">
+    <w:nsid w:val="38CE73D1"/>
+    <w:multiLevelType w:val="hybridMultilevel"/>
+    <w:tmpl w:val="E5FCAE16"/>
+    <w:lvl w:ilvl="0" w:tplc="0409000F">
+      <w:start w:val="1"/>
+      <w:numFmt w:val="decimal"/>
+      <w:lvlText w:val="%1."/>
+      <w:lvlJc w:val="left"/>
+      <w:pPr>
+        <w:ind w:left="720" w:hanging="360"/>
+      </w:pPr>
+      <w:rPr>
+        <w:rFonts w:hint="default"/>
+      </w:rPr>
+    </w:lvl>
+    <w:lvl w:ilvl="1" w:tplc="04090019" w:tentative="1">
+      <w:start w:val="1"/>
+      <w:numFmt w:val="lowerLetter"/>
+      <w:lvlText w:val="%2."/>
+      <w:lvlJc w:val="left"/>
+      <w:pPr>
+        <w:ind w:left="1440" w:hanging="360"/>
+      </w:pPr>
+    </w:lvl>
+    <w:lvl w:ilvl="2" w:tplc="0409001B" w:tentative="1">
+      <w:start w:val="1"/>
+      <w:numFmt w:val="lowerRoman"/>
+      <w:lvlText w:val="%3."/>
+      <w:lvlJc w:val="right"/>
+      <w:pPr>
+        <w:ind w:left="2160" w:hanging="180"/>
+      </w:pPr>
+    </w:lvl>
+    <w:lvl w:ilvl="3" w:tplc="0409000F" w:tentative="1">
+      <w:start w:val="1"/>
+      <w:numFmt w:val="decimal"/>
+      <w:lvlText w:val="%4."/>
+      <w:lvlJc w:val="left"/>
+      <w:pPr>
+        <w:ind w:left="2880" w:hanging="360"/>
+      </w:pPr>
+    </w:lvl>
+    <w:lvl w:ilvl="4" w:tplc="04090019" w:tentative="1">
+      <w:start w:val="1"/>
+      <w:numFmt w:val="lowerLetter"/>
+      <w:lvlText w:val="%5."/>
+      <w:lvlJc w:val="left"/>
+      <w:pPr>
+        <w:ind w:left="3600" w:hanging="360"/>
+      </w:pPr>
+    </w:lvl>
+    <w:lvl w:ilvl="5" w:tplc="0409001B" w:tentative="1">
+      <w:start w:val="1"/>
+      <w:numFmt w:val="lowerRoman"/>
+      <w:lvlText w:val="%6."/>
+      <w:lvlJc w:val="right"/>
+      <w:pPr>
+        <w:ind w:left="4320" w:hanging="180"/>
+      </w:pPr>
+    </w:lvl>
+    <w:lvl w:ilvl="6" w:tplc="0409000F" w:tentative="1">
+      <w:start w:val="1"/>
+      <w:numFmt w:val="decimal"/>
+      <w:lvlText w:val="%7."/>
+      <w:lvlJc w:val="left"/>
+      <w:pPr>
+        <w:ind w:left="5040" w:hanging="360"/>
+      </w:pPr>
+    </w:lvl>
+    <w:lvl w:ilvl="7" w:tplc="04090019" w:tentative="1">
+      <w:start w:val="1"/>
+      <w:numFmt w:val="lowerLetter"/>
+      <w:lvlText w:val="%8."/>
+      <w:lvlJc w:val="left"/>
+      <w:pPr>
+        <w:ind w:left="5760" w:hanging="360"/>
+      </w:pPr>
+    </w:lvl>
+    <w:lvl w:ilvl="8" w:tplc="0409001B" w:tentative="1">
+      <w:start w:val="1"/>
+      <w:numFmt w:val="lowerRoman"/>
+      <w:lvlText w:val="%9."/>
+      <w:lvlJc w:val="right"/>
+      <w:pPr>
+        <w:ind w:left="6480" w:hanging="180"/>
+      </w:pPr>
+    </w:lvl>
+  </w:abstractNum>
+  <w:abstractNum w:abstractNumId="4" w15:restartNumberingAfterBreak="0">
+    <w:nsid w:val="38FC53FE"/>
+    <w:multiLevelType w:val="hybridMultilevel"/>
+    <w:tmpl w:val="24EE0AF6"/>
+    <w:lvl w:ilvl="0" w:tplc="04090015">
+      <w:start w:val="1"/>
+      <w:numFmt w:val="upperLetter"/>
+      <w:lvlText w:val="%1."/>
+      <w:lvlJc w:val="left"/>
+      <w:pPr>
+        <w:ind w:left="720" w:hanging="360"/>
+      </w:pPr>
+      <w:rPr>
+        <w:rFonts w:hint="default"/>
+      </w:rPr>
+    </w:lvl>
+    <w:lvl w:ilvl="1" w:tplc="04090019" w:tentative="1">
+      <w:start w:val="1"/>
+      <w:numFmt w:val="lowerLetter"/>
+      <w:lvlText w:val="%2."/>
+      <w:lvlJc w:val="left"/>
+      <w:pPr>
+        <w:ind w:left="1440" w:hanging="360"/>
+      </w:pPr>
+    </w:lvl>
+    <w:lvl w:ilvl="2" w:tplc="0409001B" w:tentative="1">
+      <w:start w:val="1"/>
+      <w:numFmt w:val="lowerRoman"/>
+      <w:lvlText w:val="%3."/>
+      <w:lvlJc w:val="right"/>
+      <w:pPr>
+        <w:ind w:left="2160" w:hanging="180"/>
+      </w:pPr>
+    </w:lvl>
+    <w:lvl w:ilvl="3" w:tplc="0409000F" w:tentative="1">
+      <w:start w:val="1"/>
+      <w:numFmt w:val="decimal"/>
+      <w:lvlText w:val="%4."/>
+      <w:lvlJc w:val="left"/>
+      <w:pPr>
+        <w:ind w:left="2880" w:hanging="360"/>
+      </w:pPr>
+    </w:lvl>
+    <w:lvl w:ilvl="4" w:tplc="04090019" w:tentative="1">
+      <w:start w:val="1"/>
+      <w:numFmt w:val="lowerLetter"/>
+      <w:lvlText w:val="%5."/>
+      <w:lvlJc w:val="left"/>
+      <w:pPr>
+        <w:ind w:left="3600" w:hanging="360"/>
+      </w:pPr>
+    </w:lvl>
+    <w:lvl w:ilvl="5" w:tplc="0409001B" w:tentative="1">
+      <w:start w:val="1"/>
+      <w:numFmt w:val="lowerRoman"/>
+      <w:lvlText w:val="%6."/>
+      <w:lvlJc w:val="right"/>
+      <w:pPr>
+        <w:ind w:left="4320" w:hanging="180"/>
+      </w:pPr>
+    </w:lvl>
+    <w:lvl w:ilvl="6" w:tplc="0409000F" w:tentative="1">
+      <w:start w:val="1"/>
+      <w:numFmt w:val="decimal"/>
+      <w:lvlText w:val="%7."/>
+      <w:lvlJc w:val="left"/>
+      <w:pPr>
+        <w:ind w:left="5040" w:hanging="360"/>
+      </w:pPr>
+    </w:lvl>
+    <w:lvl w:ilvl="7" w:tplc="04090019" w:tentative="1">
+      <w:start w:val="1"/>
+      <w:numFmt w:val="lowerLetter"/>
+      <w:lvlText w:val="%8."/>
+      <w:lvlJc w:val="left"/>
+      <w:pPr>
+        <w:ind w:left="5760" w:hanging="360"/>
+      </w:pPr>
+    </w:lvl>
+    <w:lvl w:ilvl="8" w:tplc="0409001B" w:tentative="1">
+      <w:start w:val="1"/>
+      <w:numFmt w:val="lowerRoman"/>
+      <w:lvlText w:val="%9."/>
+      <w:lvlJc w:val="right"/>
+      <w:pPr>
+        <w:ind w:left="6480" w:hanging="180"/>
+      </w:pPr>
+    </w:lvl>
+  </w:abstractNum>
+  <w:abstractNum w:abstractNumId="5" w15:restartNumberingAfterBreak="0">
     <w:nsid w:val="51A61151"/>
     <w:multiLevelType w:val="hybridMultilevel"/>
     <w:tmpl w:val="2C621D7A"/>
@@ -3046,7 +3795,96 @@
       </w:rPr>
     </w:lvl>
   </w:abstractNum>
-  <w:abstractNum w:abstractNumId="2" w15:restartNumberingAfterBreak="0">
+  <w:abstractNum w:abstractNumId="6" w15:restartNumberingAfterBreak="0">
+    <w:nsid w:val="558D4F32"/>
+    <w:multiLevelType w:val="hybridMultilevel"/>
+    <w:tmpl w:val="2284AAB2"/>
+    <w:lvl w:ilvl="0" w:tplc="0409000F">
+      <w:start w:val="1"/>
+      <w:numFmt w:val="decimal"/>
+      <w:lvlText w:val="%1."/>
+      <w:lvlJc w:val="left"/>
+      <w:pPr>
+        <w:ind w:left="720" w:hanging="360"/>
+      </w:pPr>
+      <w:rPr>
+        <w:rFonts w:hint="default"/>
+      </w:rPr>
+    </w:lvl>
+    <w:lvl w:ilvl="1" w:tplc="04090019">
+      <w:start w:val="1"/>
+      <w:numFmt w:val="lowerLetter"/>
+      <w:lvlText w:val="%2."/>
+      <w:lvlJc w:val="left"/>
+      <w:pPr>
+        <w:ind w:left="1440" w:hanging="360"/>
+      </w:pPr>
+    </w:lvl>
+    <w:lvl w:ilvl="2" w:tplc="0409001B" w:tentative="1">
+      <w:start w:val="1"/>
+      <w:numFmt w:val="lowerRoman"/>
+      <w:lvlText w:val="%3."/>
+      <w:lvlJc w:val="right"/>
+      <w:pPr>
+        <w:ind w:left="2160" w:hanging="180"/>
+      </w:pPr>
+    </w:lvl>
+    <w:lvl w:ilvl="3" w:tplc="0409000F" w:tentative="1">
+      <w:start w:val="1"/>
+      <w:numFmt w:val="decimal"/>
+      <w:lvlText w:val="%4."/>
+      <w:lvlJc w:val="left"/>
+      <w:pPr>
+        <w:ind w:left="2880" w:hanging="360"/>
+      </w:pPr>
+    </w:lvl>
+    <w:lvl w:ilvl="4" w:tplc="04090019" w:tentative="1">
+      <w:start w:val="1"/>
+      <w:numFmt w:val="lowerLetter"/>
+      <w:lvlText w:val="%5."/>
+      <w:lvlJc w:val="left"/>
+      <w:pPr>
+        <w:ind w:left="3600" w:hanging="360"/>
+      </w:pPr>
+    </w:lvl>
+    <w:lvl w:ilvl="5" w:tplc="0409001B" w:tentative="1">
+      <w:start w:val="1"/>
+      <w:numFmt w:val="lowerRoman"/>
+      <w:lvlText w:val="%6."/>
+      <w:lvlJc w:val="right"/>
+      <w:pPr>
+        <w:ind w:left="4320" w:hanging="180"/>
+      </w:pPr>
+    </w:lvl>
+    <w:lvl w:ilvl="6" w:tplc="0409000F" w:tentative="1">
+      <w:start w:val="1"/>
+      <w:numFmt w:val="decimal"/>
+      <w:lvlText w:val="%7."/>
+      <w:lvlJc w:val="left"/>
+      <w:pPr>
+        <w:ind w:left="5040" w:hanging="360"/>
+      </w:pPr>
+    </w:lvl>
+    <w:lvl w:ilvl="7" w:tplc="04090019" w:tentative="1">
+      <w:start w:val="1"/>
+      <w:numFmt w:val="lowerLetter"/>
+      <w:lvlText w:val="%8."/>
+      <w:lvlJc w:val="left"/>
+      <w:pPr>
+        <w:ind w:left="5760" w:hanging="360"/>
+      </w:pPr>
+    </w:lvl>
+    <w:lvl w:ilvl="8" w:tplc="0409001B" w:tentative="1">
+      <w:start w:val="1"/>
+      <w:numFmt w:val="lowerRoman"/>
+      <w:lvlText w:val="%9."/>
+      <w:lvlJc w:val="right"/>
+      <w:pPr>
+        <w:ind w:left="6480" w:hanging="180"/>
+      </w:pPr>
+    </w:lvl>
+  </w:abstractNum>
+  <w:abstractNum w:abstractNumId="7" w15:restartNumberingAfterBreak="0">
     <w:nsid w:val="6B0A25F9"/>
     <w:multiLevelType w:val="hybridMultilevel"/>
     <w:tmpl w:val="F9DC0840"/>
@@ -3159,13 +3997,144 @@
       </w:rPr>
     </w:lvl>
   </w:abstractNum>
+  <w:abstractNum w:abstractNumId="8" w15:restartNumberingAfterBreak="0">
+    <w:nsid w:val="77C478C4"/>
+    <w:multiLevelType w:val="hybridMultilevel"/>
+    <w:tmpl w:val="595448A2"/>
+    <w:lvl w:ilvl="0" w:tplc="C2B0758E">
+      <w:start w:val="1"/>
+      <w:numFmt w:val="decimal"/>
+      <w:lvlText w:val="%1."/>
+      <w:lvlJc w:val="left"/>
+      <w:pPr>
+        <w:ind w:left="720" w:hanging="360"/>
+      </w:pPr>
+      <w:rPr>
+        <w:rFonts w:asciiTheme="minorHAnsi" w:eastAsiaTheme="minorHAnsi" w:hAnsiTheme="minorHAnsi" w:cstheme="minorBidi"/>
+      </w:rPr>
+    </w:lvl>
+    <w:lvl w:ilvl="1" w:tplc="04090003" w:tentative="1">
+      <w:start w:val="1"/>
+      <w:numFmt w:val="bullet"/>
+      <w:lvlText w:val="o"/>
+      <w:lvlJc w:val="left"/>
+      <w:pPr>
+        <w:ind w:left="1440" w:hanging="360"/>
+      </w:pPr>
+      <w:rPr>
+        <w:rFonts w:ascii="Courier New" w:hAnsi="Courier New" w:cs="Courier New" w:hint="default"/>
+      </w:rPr>
+    </w:lvl>
+    <w:lvl w:ilvl="2" w:tplc="04090005" w:tentative="1">
+      <w:start w:val="1"/>
+      <w:numFmt w:val="bullet"/>
+      <w:lvlText w:val=""/>
+      <w:lvlJc w:val="left"/>
+      <w:pPr>
+        <w:ind w:left="2160" w:hanging="360"/>
+      </w:pPr>
+      <w:rPr>
+        <w:rFonts w:ascii="Wingdings" w:hAnsi="Wingdings" w:hint="default"/>
+      </w:rPr>
+    </w:lvl>
+    <w:lvl w:ilvl="3" w:tplc="04090001" w:tentative="1">
+      <w:start w:val="1"/>
+      <w:numFmt w:val="bullet"/>
+      <w:lvlText w:val=""/>
+      <w:lvlJc w:val="left"/>
+      <w:pPr>
+        <w:ind w:left="2880" w:hanging="360"/>
+      </w:pPr>
+      <w:rPr>
+        <w:rFonts w:ascii="Symbol" w:hAnsi="Symbol" w:hint="default"/>
+      </w:rPr>
+    </w:lvl>
+    <w:lvl w:ilvl="4" w:tplc="04090003" w:tentative="1">
+      <w:start w:val="1"/>
+      <w:numFmt w:val="bullet"/>
+      <w:lvlText w:val="o"/>
+      <w:lvlJc w:val="left"/>
+      <w:pPr>
+        <w:ind w:left="3600" w:hanging="360"/>
+      </w:pPr>
+      <w:rPr>
+        <w:rFonts w:ascii="Courier New" w:hAnsi="Courier New" w:cs="Courier New" w:hint="default"/>
+      </w:rPr>
+    </w:lvl>
+    <w:lvl w:ilvl="5" w:tplc="04090005" w:tentative="1">
+      <w:start w:val="1"/>
+      <w:numFmt w:val="bullet"/>
+      <w:lvlText w:val=""/>
+      <w:lvlJc w:val="left"/>
+      <w:pPr>
+        <w:ind w:left="4320" w:hanging="360"/>
+      </w:pPr>
+      <w:rPr>
+        <w:rFonts w:ascii="Wingdings" w:hAnsi="Wingdings" w:hint="default"/>
+      </w:rPr>
+    </w:lvl>
+    <w:lvl w:ilvl="6" w:tplc="04090001" w:tentative="1">
+      <w:start w:val="1"/>
+      <w:numFmt w:val="bullet"/>
+      <w:lvlText w:val=""/>
+      <w:lvlJc w:val="left"/>
+      <w:pPr>
+        <w:ind w:left="5040" w:hanging="360"/>
+      </w:pPr>
+      <w:rPr>
+        <w:rFonts w:ascii="Symbol" w:hAnsi="Symbol" w:hint="default"/>
+      </w:rPr>
+    </w:lvl>
+    <w:lvl w:ilvl="7" w:tplc="04090003" w:tentative="1">
+      <w:start w:val="1"/>
+      <w:numFmt w:val="bullet"/>
+      <w:lvlText w:val="o"/>
+      <w:lvlJc w:val="left"/>
+      <w:pPr>
+        <w:ind w:left="5760" w:hanging="360"/>
+      </w:pPr>
+      <w:rPr>
+        <w:rFonts w:ascii="Courier New" w:hAnsi="Courier New" w:cs="Courier New" w:hint="default"/>
+      </w:rPr>
+    </w:lvl>
+    <w:lvl w:ilvl="8" w:tplc="04090005" w:tentative="1">
+      <w:start w:val="1"/>
+      <w:numFmt w:val="bullet"/>
+      <w:lvlText w:val=""/>
+      <w:lvlJc w:val="left"/>
+      <w:pPr>
+        <w:ind w:left="6480" w:hanging="360"/>
+      </w:pPr>
+      <w:rPr>
+        <w:rFonts w:ascii="Wingdings" w:hAnsi="Wingdings" w:hint="default"/>
+      </w:rPr>
+    </w:lvl>
+  </w:abstractNum>
   <w:num w:numId="1">
+    <w:abstractNumId w:val="5"/>
+  </w:num>
+  <w:num w:numId="2">
     <w:abstractNumId w:val="1"/>
   </w:num>
-  <w:num w:numId="2">
+  <w:num w:numId="3">
+    <w:abstractNumId w:val="7"/>
+  </w:num>
+  <w:num w:numId="4">
+    <w:abstractNumId w:val="8"/>
+  </w:num>
+  <w:num w:numId="5">
+    <w:abstractNumId w:val="6"/>
+  </w:num>
+  <w:num w:numId="6">
+    <w:abstractNumId w:val="3"/>
+  </w:num>
+  <w:num w:numId="7">
     <w:abstractNumId w:val="0"/>
   </w:num>
-  <w:num w:numId="3">
+  <w:num w:numId="8">
+    <w:abstractNumId w:val="4"/>
+  </w:num>
+  <w:num w:numId="9">
     <w:abstractNumId w:val="2"/>
   </w:num>
 </w:numbering>
@@ -3671,7 +4640,6 @@
     <w:basedOn w:val="Normal"/>
     <w:link w:val="CommentTextChar"/>
     <w:uiPriority w:val="99"/>
-    <w:semiHidden/>
     <w:unhideWhenUsed/>
     <w:rsid w:val="00E16F3B"/>
     <w:rPr>
@@ -3684,7 +4652,6 @@
     <w:basedOn w:val="DefaultParagraphFont"/>
     <w:link w:val="CommentText"/>
     <w:uiPriority w:val="99"/>
-    <w:semiHidden/>
     <w:rsid w:val="00E16F3B"/>
     <w:rPr>
       <w:sz w:val="20"/>

</xml_diff>

<commit_message>
Explain in your outline how you plan on developing your model.
</commit_message>
<xml_diff>
--- a/STA302H1 -- Report Outline.docx
+++ b/STA302H1 -- Report Outline.docx
@@ -47,7 +47,10 @@
         </w:numPr>
       </w:pPr>
       <w:r>
-        <w:t>Study the relationship between interim STA302H1 quiz scores</w:t>
+        <w:t>Goal of this report is to s</w:t>
+      </w:r>
+      <w:r>
+        <w:t>tudy the relationship between interim STA302H1 quiz scores</w:t>
       </w:r>
       <w:r>
         <w:t xml:space="preserve"> (quiz 1 – 3 scores)</w:t>
@@ -128,7 +131,7 @@
         </w:numPr>
       </w:pPr>
       <w:r>
-        <w:t>n = 198 students as of August 13, 2021.</w:t>
+        <w:t>n = 198 students as of August 13, 2021</w:t>
       </w:r>
     </w:p>
     <w:p>
@@ -236,13 +239,204 @@
         <w:t>The purpose of developing</w:t>
       </w:r>
       <w:r>
-        <w:t xml:space="preserve"> a model </w:t>
+        <w:t xml:space="preserve"> </w:t>
+      </w:r>
+      <w:r>
+        <w:t>this</w:t>
+      </w:r>
+      <w:r>
+        <w:t xml:space="preserve"> model </w:t>
       </w:r>
       <w:r>
         <w:t xml:space="preserve">is </w:t>
       </w:r>
       <w:r>
-        <w:t>to learn which of the following -- interim STA302H1 quiz scores, study time, and COVID contemplation time – are most important for predicting quiz 4 score.</w:t>
+        <w:t xml:space="preserve">to </w:t>
+      </w:r>
+      <w:r>
+        <w:t>determine</w:t>
+      </w:r>
+      <w:r>
+        <w:t xml:space="preserve"> which of the following </w:t>
+      </w:r>
+      <w:r>
+        <w:t xml:space="preserve">factors are the strongest predictors for </w:t>
+      </w:r>
+      <w:r>
+        <w:t>predicting quiz 4 score</w:t>
+      </w:r>
+      <w:r>
+        <w:t>:</w:t>
+      </w:r>
+    </w:p>
+    <w:p>
+      <w:pPr>
+        <w:pStyle w:val="ListParagraph"/>
+        <w:numPr>
+          <w:ilvl w:val="1"/>
+          <w:numId w:val="2"/>
+        </w:numPr>
+      </w:pPr>
+      <w:r>
+        <w:t xml:space="preserve">interim STA302H1 quiz scores, </w:t>
+      </w:r>
+    </w:p>
+    <w:p>
+      <w:pPr>
+        <w:pStyle w:val="ListParagraph"/>
+        <w:numPr>
+          <w:ilvl w:val="1"/>
+          <w:numId w:val="2"/>
+        </w:numPr>
+      </w:pPr>
+      <w:r>
+        <w:t xml:space="preserve">study time, </w:t>
+      </w:r>
+      <w:r>
+        <w:t>or</w:t>
+      </w:r>
+    </w:p>
+    <w:p>
+      <w:pPr>
+        <w:pStyle w:val="ListParagraph"/>
+        <w:numPr>
+          <w:ilvl w:val="1"/>
+          <w:numId w:val="2"/>
+        </w:numPr>
+      </w:pPr>
+      <w:r>
+        <w:t xml:space="preserve">COVID contemplation </w:t>
+      </w:r>
+      <w:r>
+        <w:t>time</w:t>
+      </w:r>
+    </w:p>
+    <w:p>
+      <w:pPr>
+        <w:pStyle w:val="ListParagraph"/>
+        <w:ind w:left="1440"/>
+      </w:pPr>
+    </w:p>
+    <w:p>
+      <w:pPr>
+        <w:pStyle w:val="ListParagraph"/>
+        <w:numPr>
+          <w:ilvl w:val="0"/>
+          <w:numId w:val="5"/>
+        </w:numPr>
+        <w:rPr>
+          <w:highlight w:val="yellow"/>
+        </w:rPr>
+      </w:pPr>
+      <w:r>
+        <w:rPr>
+          <w:highlight w:val="yellow"/>
+        </w:rPr>
+        <w:t>Explain how you’ll develop the model</w:t>
+      </w:r>
+      <w:r>
+        <w:rPr>
+          <w:highlight w:val="yellow"/>
+        </w:rPr>
+        <w:t>.</w:t>
+      </w:r>
+    </w:p>
+    <w:p>
+      <w:pPr>
+        <w:pStyle w:val="ListParagraph"/>
+        <w:rPr>
+          <w:highlight w:val="yellow"/>
+        </w:rPr>
+      </w:pPr>
+    </w:p>
+    <w:p>
+      <w:pPr>
+        <w:pStyle w:val="ListParagraph"/>
+        <w:ind w:left="360"/>
+        <w:rPr>
+          <w:highlight w:val="yellow"/>
+        </w:rPr>
+      </w:pPr>
+      <w:r>
+        <w:rPr>
+          <w:highlight w:val="yellow"/>
+        </w:rPr>
+        <w:t>For example, you could</w:t>
+      </w:r>
+      <w:r>
+        <w:rPr>
+          <w:highlight w:val="yellow"/>
+        </w:rPr>
+        <w:t>:</w:t>
+      </w:r>
+    </w:p>
+    <w:p>
+      <w:pPr>
+        <w:pStyle w:val="ListParagraph"/>
+        <w:numPr>
+          <w:ilvl w:val="1"/>
+          <w:numId w:val="5"/>
+        </w:numPr>
+        <w:ind w:left="720"/>
+        <w:rPr>
+          <w:highlight w:val="yellow"/>
+        </w:rPr>
+      </w:pPr>
+      <w:r>
+        <w:rPr>
+          <w:highlight w:val="yellow"/>
+        </w:rPr>
+        <w:t xml:space="preserve">Take </w:t>
+      </w:r>
+      <w:r>
+        <w:rPr>
+          <w:highlight w:val="yellow"/>
+        </w:rPr>
+        <w:t>mean</w:t>
+      </w:r>
+      <w:r>
+        <w:rPr>
+          <w:highlight w:val="yellow"/>
+        </w:rPr>
+        <w:t xml:space="preserve"> of 3 quiz scores, weeks 1 – 4 COVID, weeks 1 – 4 STA302H1 study</w:t>
+      </w:r>
+    </w:p>
+    <w:p>
+      <w:pPr>
+        <w:pStyle w:val="ListParagraph"/>
+        <w:numPr>
+          <w:ilvl w:val="1"/>
+          <w:numId w:val="5"/>
+        </w:numPr>
+        <w:ind w:left="720"/>
+        <w:rPr>
+          <w:highlight w:val="yellow"/>
+        </w:rPr>
+      </w:pPr>
+      <w:r>
+        <w:rPr>
+          <w:highlight w:val="yellow"/>
+        </w:rPr>
+        <w:t>Take median of 3 quiz scores, weeks 1 – 4 COVID, weeks 1 – 4 STA302H1 study</w:t>
+      </w:r>
+    </w:p>
+    <w:p>
+      <w:pPr>
+        <w:pStyle w:val="ListParagraph"/>
+        <w:numPr>
+          <w:ilvl w:val="1"/>
+          <w:numId w:val="5"/>
+        </w:numPr>
+        <w:ind w:left="720"/>
+        <w:rPr>
+          <w:highlight w:val="yellow"/>
+        </w:rPr>
+      </w:pPr>
+      <w:r>
+        <w:rPr>
+          <w:highlight w:val="yellow"/>
+        </w:rPr>
+        <w:t>Analyze similar countries separately or add country as a predictor variable and group similar countries together to reduce number of categories.</w:t>
       </w:r>
     </w:p>
     <w:p/>
@@ -251,360 +445,471 @@
         <w:pStyle w:val="ListParagraph"/>
         <w:numPr>
           <w:ilvl w:val="0"/>
+          <w:numId w:val="11"/>
+        </w:numPr>
+      </w:pPr>
+      <w:r>
+        <w:t>Identify</w:t>
+      </w:r>
+      <w:r>
+        <w:t xml:space="preserve"> the number of quizzes students miss.</w:t>
+      </w:r>
+    </w:p>
+    <w:p>
+      <w:pPr>
+        <w:pStyle w:val="ListParagraph"/>
+        <w:numPr>
+          <w:ilvl w:val="1"/>
+          <w:numId w:val="11"/>
+        </w:numPr>
+        <w:rPr>
+          <w:strike/>
+        </w:rPr>
+      </w:pPr>
+      <w:r>
+        <w:t xml:space="preserve">1 </w:t>
+      </w:r>
+      <w:r>
+        <w:t xml:space="preserve">– 2 NAs for quiz scores is OK, 3 – 4 NAs indicates </w:t>
+      </w:r>
+      <w:r>
+        <w:t xml:space="preserve">the student </w:t>
+      </w:r>
+      <w:r>
+        <w:t xml:space="preserve">dropped </w:t>
+      </w:r>
+      <w:r>
+        <w:t>STA302H1</w:t>
+      </w:r>
+      <w:r>
+        <w:t xml:space="preserve"> </w:t>
+      </w:r>
+      <w:r>
+        <w:rPr>
+          <w:strike/>
+        </w:rPr>
+        <w:t>Missing both quiz 2 and quiz 3 marks indicates dropped course</w:t>
+      </w:r>
+    </w:p>
+    <w:p>
+      <w:pPr>
+        <w:pStyle w:val="ListParagraph"/>
+        <w:numPr>
+          <w:ilvl w:val="2"/>
+          <w:numId w:val="11"/>
+        </w:numPr>
+      </w:pPr>
+      <w:r>
+        <w:t>Perhaps</w:t>
+      </w:r>
+      <w:r>
+        <w:t xml:space="preserve"> STA302H1 </w:t>
+      </w:r>
+      <w:r>
+        <w:t>students join late from the waitlist.</w:t>
+      </w:r>
+    </w:p>
+    <w:p>
+      <w:pPr>
+        <w:pStyle w:val="ListParagraph"/>
+        <w:numPr>
+          <w:ilvl w:val="2"/>
+          <w:numId w:val="11"/>
+        </w:numPr>
+        <w:rPr>
+          <w:strike/>
+        </w:rPr>
+      </w:pPr>
+      <w:r>
+        <w:t>T</w:t>
+      </w:r>
+      <w:r>
+        <w:t>he new “best 3 of 5” quiz marking scheme allows students to miss at most 2 quizzes without penalty.</w:t>
+      </w:r>
+    </w:p>
+    <w:p>
+      <w:pPr>
+        <w:pStyle w:val="ListParagraph"/>
+        <w:numPr>
+          <w:ilvl w:val="2"/>
+          <w:numId w:val="11"/>
+        </w:numPr>
+        <w:rPr>
+          <w:strike/>
+        </w:rPr>
+      </w:pPr>
+      <w:r>
+        <w:t xml:space="preserve">Students who chronically skip quizzes are usually not committed to (e.g., given up on) completing STA302H1 and are highly likely to drop STA302H1 since they have </w:t>
+      </w:r>
+      <w:r>
+        <w:t xml:space="preserve">a </w:t>
+      </w:r>
+      <w:r>
+        <w:t>slim chance of succeeding.</w:t>
+      </w:r>
+    </w:p>
+    <w:p>
+      <w:pPr>
+        <w:pStyle w:val="ListParagraph"/>
+        <w:numPr>
+          <w:ilvl w:val="0"/>
+          <w:numId w:val="11"/>
+        </w:numPr>
+        <w:rPr>
+          <w:highlight w:val="yellow"/>
+        </w:rPr>
+      </w:pPr>
+      <w:r>
+        <w:lastRenderedPageBreak/>
+        <w:t xml:space="preserve">Missing the country is </w:t>
+      </w:r>
+      <w:r>
+        <w:t>OK</w:t>
+      </w:r>
+      <w:r>
+        <w:t>, just mark</w:t>
+      </w:r>
+      <w:r>
+        <w:t xml:space="preserve"> country </w:t>
+      </w:r>
+      <w:r>
+        <w:t>as unknown</w:t>
+      </w:r>
+      <w:r>
+        <w:t xml:space="preserve"> or </w:t>
+      </w:r>
+      <w:r>
+        <w:rPr>
+          <w:highlight w:val="yellow"/>
+        </w:rPr>
+        <w:t>categorize it as “Other</w:t>
+      </w:r>
+      <w:r>
+        <w:rPr>
+          <w:highlight w:val="yellow"/>
+        </w:rPr>
+        <w:t>.</w:t>
+      </w:r>
+      <w:r>
+        <w:rPr>
+          <w:highlight w:val="yellow"/>
+        </w:rPr>
+        <w:t>”</w:t>
+      </w:r>
+    </w:p>
+    <w:p>
+      <w:pPr>
+        <w:pStyle w:val="ListParagraph"/>
+        <w:numPr>
+          <w:ilvl w:val="0"/>
+          <w:numId w:val="11"/>
+        </w:numPr>
+      </w:pPr>
+      <w:r>
+        <w:t>Missing any number of COVID and STA302H1 hours is OK, those students either forgot or abstained.</w:t>
+      </w:r>
+    </w:p>
+    <w:p>
+      <w:pPr>
+        <w:pStyle w:val="ListParagraph"/>
+        <w:numPr>
+          <w:ilvl w:val="1"/>
+          <w:numId w:val="11"/>
+        </w:numPr>
+      </w:pPr>
+      <w:r>
+        <w:t>A missing COVID or STA302H1 study time might mean that the student doesn’t feel comfortable sharing it.</w:t>
+      </w:r>
+    </w:p>
+    <w:p>
+      <w:pPr>
+        <w:pStyle w:val="ListParagraph"/>
+        <w:numPr>
+          <w:ilvl w:val="1"/>
+          <w:numId w:val="11"/>
+        </w:numPr>
+      </w:pPr>
+      <w:r>
+        <w:t>These transgressions alone are no reason to exclude them from the dataset. They might still write quizzes though.</w:t>
+      </w:r>
+    </w:p>
+    <w:p>
+      <w:pPr>
+        <w:pStyle w:val="ListParagraph"/>
+        <w:numPr>
+          <w:ilvl w:val="1"/>
+          <w:numId w:val="11"/>
+        </w:numPr>
+      </w:pPr>
+      <w:r>
+        <w:t>These variables have negligible effect on quiz 4 grades anyways</w:t>
+      </w:r>
+    </w:p>
+    <w:p>
+      <w:pPr>
+        <w:pStyle w:val="CommentText"/>
+        <w:numPr>
+          <w:ilvl w:val="0"/>
+          <w:numId w:val="16"/>
+        </w:numPr>
+        <w:rPr>
+          <w:strike/>
+          <w:sz w:val="24"/>
+          <w:szCs w:val="24"/>
+        </w:rPr>
+      </w:pPr>
+      <w:r>
+        <w:rPr>
+          <w:strike/>
+          <w:sz w:val="24"/>
+          <w:szCs w:val="24"/>
+        </w:rPr>
+        <w:t xml:space="preserve">ORIGINAL IDEA: </w:t>
+      </w:r>
+      <w:r>
+        <w:rPr>
+          <w:strike/>
+          <w:sz w:val="24"/>
+          <w:szCs w:val="24"/>
+        </w:rPr>
+        <w:t>Personally, I think that analyzing countries separately is easier. This way, you can group results by continent too (e.g., America, Europe, Asia, etc.)</w:t>
+      </w:r>
+    </w:p>
+    <w:p>
+      <w:pPr>
+        <w:pStyle w:val="ListParagraph"/>
+        <w:numPr>
+          <w:ilvl w:val="1"/>
+          <w:numId w:val="11"/>
+        </w:numPr>
+        <w:rPr>
+          <w:strike/>
+        </w:rPr>
+      </w:pPr>
+      <w:r>
+        <w:rPr>
+          <w:strike/>
+        </w:rPr>
+        <w:t>Also, having to convert categorical variables into quantitative variables is tricky, and sometimes ambiguous.</w:t>
+      </w:r>
+    </w:p>
+    <w:p>
+      <w:pPr>
+        <w:pStyle w:val="CommentText"/>
+        <w:numPr>
+          <w:ilvl w:val="0"/>
+          <w:numId w:val="11"/>
+        </w:numPr>
+        <w:rPr>
+          <w:sz w:val="24"/>
+          <w:szCs w:val="24"/>
+        </w:rPr>
+      </w:pPr>
+      <w:r>
+        <w:rPr>
+          <w:sz w:val="24"/>
+          <w:szCs w:val="24"/>
+        </w:rPr>
+        <w:t>EDIT: all countries except for Canada, China, and Unknown have enough data points. Other countries only have 1 – 3 data points so makes more sense to analyze data across all countries rather than by individual country.</w:t>
+      </w:r>
+    </w:p>
+    <w:p>
+      <w:pPr>
+        <w:pStyle w:val="CommentText"/>
+        <w:numPr>
+          <w:ilvl w:val="1"/>
+          <w:numId w:val="11"/>
+        </w:numPr>
+        <w:rPr>
+          <w:sz w:val="24"/>
+          <w:szCs w:val="24"/>
+        </w:rPr>
+      </w:pPr>
+      <w:r>
+        <w:rPr>
+          <w:sz w:val="24"/>
+          <w:szCs w:val="24"/>
+        </w:rPr>
+        <w:t>When I tried to filter by country, it turns out all countries but Canada, China, and Unknown contain only 1 – 3 entries. When I tried to construct the correlation matrix, I obtained a bunch of NAs or r = +/- 1.</w:t>
+      </w:r>
+    </w:p>
+    <w:p>
+      <w:pPr>
+        <w:pStyle w:val="ListParagraph"/>
+        <w:numPr>
+          <w:ilvl w:val="1"/>
+          <w:numId w:val="11"/>
+        </w:numPr>
+      </w:pPr>
+      <w:r>
+        <w:t>Therefore, it doesn’t make sense to analyze each country separately. Instead, I’ve decided not to group data by country.</w:t>
+      </w:r>
+    </w:p>
+    <w:p>
+      <w:pPr>
+        <w:pStyle w:val="ListParagraph"/>
+        <w:numPr>
+          <w:ilvl w:val="0"/>
+          <w:numId w:val="11"/>
+        </w:numPr>
+        <w:rPr>
+          <w:highlight w:val="yellow"/>
+        </w:rPr>
+      </w:pPr>
+      <w:r>
+        <w:rPr>
+          <w:highlight w:val="yellow"/>
+        </w:rPr>
+        <w:t xml:space="preserve">ANOTHER IDEA: </w:t>
+      </w:r>
+      <w:r>
+        <w:rPr>
+          <w:highlight w:val="yellow"/>
+        </w:rPr>
+        <w:t>Separate countries into three groups</w:t>
+      </w:r>
+      <w:r>
+        <w:rPr>
+          <w:highlight w:val="yellow"/>
+        </w:rPr>
+        <w:t xml:space="preserve"> using factors</w:t>
+      </w:r>
+    </w:p>
+    <w:p>
+      <w:pPr>
+        <w:pStyle w:val="ListParagraph"/>
+        <w:numPr>
+          <w:ilvl w:val="1"/>
+          <w:numId w:val="11"/>
+        </w:numPr>
+        <w:rPr>
+          <w:highlight w:val="yellow"/>
+        </w:rPr>
+      </w:pPr>
+      <w:r>
+        <w:rPr>
+          <w:highlight w:val="yellow"/>
+        </w:rPr>
+        <w:t>Canada, China, and other (including unknown)</w:t>
+      </w:r>
+    </w:p>
+    <w:p>
+      <w:pPr>
+        <w:pStyle w:val="ListParagraph"/>
+        <w:numPr>
+          <w:ilvl w:val="0"/>
+          <w:numId w:val="2"/>
+        </w:numPr>
+      </w:pPr>
+      <w:r>
+        <w:t>Take m</w:t>
+      </w:r>
+      <w:r>
+        <w:t>edian of 3 quiz scores</w:t>
+      </w:r>
+    </w:p>
+    <w:p>
+      <w:pPr>
+        <w:pStyle w:val="ListParagraph"/>
+        <w:numPr>
+          <w:ilvl w:val="0"/>
+          <w:numId w:val="2"/>
+        </w:numPr>
+      </w:pPr>
+      <w:r>
+        <w:t>Take m</w:t>
+      </w:r>
+      <w:r>
+        <w:t>edian of weeks 1 – 4 COVID hours</w:t>
+      </w:r>
+    </w:p>
+    <w:p>
+      <w:pPr>
+        <w:pStyle w:val="ListParagraph"/>
+        <w:numPr>
+          <w:ilvl w:val="0"/>
+          <w:numId w:val="2"/>
+        </w:numPr>
+      </w:pPr>
+      <w:r>
+        <w:t>Take m</w:t>
+      </w:r>
+      <w:r>
+        <w:t xml:space="preserve">edian of </w:t>
+      </w:r>
+      <w:r>
+        <w:t>weeks 1 – 4 STA302H1 study hours</w:t>
+      </w:r>
+    </w:p>
+    <w:p>
+      <w:pPr>
+        <w:pStyle w:val="ListParagraph"/>
+        <w:numPr>
+          <w:ilvl w:val="1"/>
+          <w:numId w:val="2"/>
+        </w:numPr>
+      </w:pPr>
+      <w:r>
+        <w:t>I can grab means and medians from the boxplots.</w:t>
+      </w:r>
+    </w:p>
+    <w:p>
+      <w:pPr>
+        <w:pStyle w:val="ListParagraph"/>
+        <w:numPr>
+          <w:ilvl w:val="1"/>
+          <w:numId w:val="2"/>
+        </w:numPr>
+      </w:pPr>
+      <w:r>
+        <w:t>Median is less prone to skew than mean.</w:t>
+      </w:r>
+    </w:p>
+    <w:p>
+      <w:pPr>
+        <w:pStyle w:val="ListParagraph"/>
+        <w:numPr>
+          <w:ilvl w:val="1"/>
+          <w:numId w:val="2"/>
+        </w:numPr>
+      </w:pPr>
+      <w:r>
+        <w:t>Grades are left skewed</w:t>
+      </w:r>
+      <w:r>
+        <w:t xml:space="preserve"> (mean &lt; median)</w:t>
+      </w:r>
+    </w:p>
+    <w:p>
+      <w:pPr>
+        <w:pStyle w:val="ListParagraph"/>
+        <w:numPr>
+          <w:ilvl w:val="1"/>
+          <w:numId w:val="2"/>
+        </w:numPr>
+      </w:pPr>
+      <w:r>
+        <w:t>Study times and COVID contemplations are right skewed</w:t>
+      </w:r>
+      <w:r>
+        <w:t xml:space="preserve"> (mean &gt; median)</w:t>
+      </w:r>
+    </w:p>
+    <w:p>
+      <w:pPr>
+        <w:pStyle w:val="ListParagraph"/>
+      </w:pPr>
+    </w:p>
+    <w:p>
+      <w:pPr>
+        <w:pStyle w:val="ListParagraph"/>
+        <w:numPr>
+          <w:ilvl w:val="0"/>
           <w:numId w:val="5"/>
         </w:numPr>
-        <w:rPr>
-          <w:highlight w:val="yellow"/>
-        </w:rPr>
-      </w:pPr>
-      <w:r>
-        <w:rPr>
-          <w:highlight w:val="yellow"/>
-        </w:rPr>
-        <w:t>Explain how you’ll develop the model</w:t>
-      </w:r>
-      <w:r>
-        <w:rPr>
-          <w:highlight w:val="yellow"/>
-        </w:rPr>
-        <w:t>.</w:t>
-      </w:r>
-    </w:p>
-    <w:p>
-      <w:pPr>
-        <w:pStyle w:val="ListParagraph"/>
-        <w:rPr>
-          <w:highlight w:val="yellow"/>
-        </w:rPr>
-      </w:pPr>
-      <w:r>
-        <w:rPr>
-          <w:highlight w:val="yellow"/>
-        </w:rPr>
-        <w:t>For example, you could</w:t>
-      </w:r>
-      <w:r>
-        <w:rPr>
-          <w:highlight w:val="yellow"/>
-        </w:rPr>
-        <w:t>:</w:t>
-      </w:r>
-    </w:p>
-    <w:p>
-      <w:pPr>
-        <w:pStyle w:val="ListParagraph"/>
-        <w:numPr>
-          <w:ilvl w:val="1"/>
-          <w:numId w:val="5"/>
-        </w:numPr>
-        <w:rPr>
-          <w:highlight w:val="yellow"/>
-        </w:rPr>
-      </w:pPr>
-      <w:r>
-        <w:rPr>
-          <w:highlight w:val="yellow"/>
-        </w:rPr>
-        <w:t>Take median of 3 quiz scores, weeks 1 – 4 COVID, weeks 1 – 4 STA302H1 study</w:t>
-      </w:r>
-    </w:p>
-    <w:p>
-      <w:pPr>
-        <w:pStyle w:val="ListParagraph"/>
-        <w:numPr>
-          <w:ilvl w:val="1"/>
-          <w:numId w:val="5"/>
-        </w:numPr>
-        <w:rPr>
-          <w:highlight w:val="yellow"/>
-        </w:rPr>
-      </w:pPr>
-      <w:r>
-        <w:rPr>
-          <w:highlight w:val="yellow"/>
-        </w:rPr>
-        <w:t>Analyze similar countries separately or add country as a predictor variable and group similar countries together to reduce number of categories.</w:t>
-      </w:r>
-    </w:p>
-    <w:p/>
-    <w:p>
-      <w:pPr>
-        <w:pStyle w:val="ListParagraph"/>
-        <w:numPr>
-          <w:ilvl w:val="0"/>
-          <w:numId w:val="2"/>
-        </w:numPr>
-      </w:pPr>
-      <w:commentRangeStart w:id="0"/>
-      <w:r>
-        <w:t>Take m</w:t>
-      </w:r>
-      <w:r>
-        <w:t>edian of 3 quiz scores</w:t>
-      </w:r>
-    </w:p>
-    <w:p>
-      <w:pPr>
-        <w:pStyle w:val="ListParagraph"/>
-        <w:numPr>
-          <w:ilvl w:val="0"/>
-          <w:numId w:val="2"/>
-        </w:numPr>
-      </w:pPr>
-      <w:r>
-        <w:t>Take m</w:t>
-      </w:r>
-      <w:r>
-        <w:t>edian of weeks 1 – 4 COVID hours</w:t>
-      </w:r>
-    </w:p>
-    <w:p>
-      <w:pPr>
-        <w:pStyle w:val="ListParagraph"/>
-        <w:numPr>
-          <w:ilvl w:val="0"/>
-          <w:numId w:val="2"/>
-        </w:numPr>
-      </w:pPr>
-      <w:r>
-        <w:t>Take m</w:t>
-      </w:r>
-      <w:r>
-        <w:t xml:space="preserve">edian of </w:t>
-      </w:r>
-      <w:r>
-        <w:t>weeks 1 – 4 STA302H1 study hours</w:t>
-      </w:r>
-      <w:commentRangeEnd w:id="0"/>
-      <w:r>
-        <w:rPr>
-          <w:rStyle w:val="CommentReference"/>
-        </w:rPr>
-        <w:commentReference w:id="0"/>
-      </w:r>
-    </w:p>
-    <w:p>
-      <w:pPr>
-        <w:pStyle w:val="ListParagraph"/>
-        <w:numPr>
-          <w:ilvl w:val="0"/>
-          <w:numId w:val="2"/>
-        </w:numPr>
-      </w:pPr>
-      <w:commentRangeStart w:id="1"/>
-      <w:r>
-        <w:t>Country – use factors</w:t>
-      </w:r>
-      <w:commentRangeEnd w:id="1"/>
-      <w:r>
-        <w:rPr>
-          <w:rStyle w:val="CommentReference"/>
-        </w:rPr>
-        <w:commentReference w:id="1"/>
-      </w:r>
-    </w:p>
-    <w:p>
-      <w:pPr>
-        <w:pStyle w:val="ListParagraph"/>
-        <w:numPr>
-          <w:ilvl w:val="1"/>
-          <w:numId w:val="2"/>
-        </w:numPr>
-      </w:pPr>
-      <w:r>
-        <w:t>When I tried to filter by country, it turns out all countries but Canada, China, and Unknown contain only 1 – 3 entries. When I tried to construct the correlation matrix, I obtained a bunch of NAs or r = +/- 1.</w:t>
-      </w:r>
-    </w:p>
-    <w:p>
-      <w:pPr>
-        <w:pStyle w:val="ListParagraph"/>
-        <w:numPr>
-          <w:ilvl w:val="1"/>
-          <w:numId w:val="2"/>
-        </w:numPr>
-      </w:pPr>
-      <w:r>
-        <w:t>Therefore, it doesn’t make sense to analyze each country separately. Instead, I’ve decided not to group data by country.</w:t>
-      </w:r>
-    </w:p>
-    <w:p>
-      <w:pPr>
-        <w:pStyle w:val="ListParagraph"/>
-        <w:numPr>
-          <w:ilvl w:val="0"/>
-          <w:numId w:val="2"/>
-        </w:numPr>
-        <w:rPr>
-          <w:strike/>
-        </w:rPr>
-      </w:pPr>
-      <w:r>
-        <w:t xml:space="preserve">1 – 2 NAs for quiz scores is OK, 3 – 4 NAs indicates dropped course </w:t>
-      </w:r>
-      <w:commentRangeStart w:id="2"/>
-      <w:r>
-        <w:rPr>
-          <w:strike/>
-        </w:rPr>
-        <w:t>Missing both quiz 2 and quiz 3 marks indicates dropped course</w:t>
-      </w:r>
-      <w:commentRangeEnd w:id="2"/>
-      <w:r>
-        <w:rPr>
-          <w:rStyle w:val="CommentReference"/>
-          <w:strike/>
-        </w:rPr>
-        <w:commentReference w:id="2"/>
-      </w:r>
-    </w:p>
-    <w:p>
-      <w:pPr>
-        <w:pStyle w:val="ListParagraph"/>
-        <w:numPr>
-          <w:ilvl w:val="0"/>
-          <w:numId w:val="2"/>
-        </w:numPr>
-        <w:rPr>
-          <w:strike/>
-        </w:rPr>
-      </w:pPr>
-      <w:commentRangeStart w:id="3"/>
-      <w:r>
-        <w:rPr>
-          <w:strike/>
-        </w:rPr>
-        <w:t>1 – 2 NAs for COVID and STA302 hours is OK, 3 – 4 NAs indicates dropped course</w:t>
-      </w:r>
-      <w:commentRangeEnd w:id="3"/>
-      <w:r>
-        <w:rPr>
-          <w:rStyle w:val="CommentReference"/>
-        </w:rPr>
-        <w:commentReference w:id="3"/>
-      </w:r>
-    </w:p>
-    <w:p>
-      <w:pPr>
-        <w:pStyle w:val="ListParagraph"/>
-        <w:numPr>
-          <w:ilvl w:val="0"/>
-          <w:numId w:val="2"/>
-        </w:numPr>
-      </w:pPr>
-      <w:r>
-        <w:t>Missing the country is ok, just mark as unknown</w:t>
-      </w:r>
-    </w:p>
-    <w:p>
-      <w:pPr>
-        <w:pStyle w:val="ListParagraph"/>
-        <w:numPr>
-          <w:ilvl w:val="0"/>
-          <w:numId w:val="2"/>
-        </w:numPr>
-      </w:pPr>
-      <w:r>
-        <w:lastRenderedPageBreak/>
-        <w:t>Missing any number of COVID and STA302H1 hours is OK, those students either forgot or abstained. These variables have negligible effect on quiz 4 grades anyways</w:t>
-      </w:r>
-    </w:p>
-    <w:p>
-      <w:pPr>
-        <w:pStyle w:val="ListParagraph"/>
-        <w:numPr>
-          <w:ilvl w:val="0"/>
-          <w:numId w:val="2"/>
-        </w:numPr>
-        <w:rPr>
-          <w:strike/>
-        </w:rPr>
-      </w:pPr>
-      <w:r>
-        <w:t xml:space="preserve">1 – 2 NAs for quiz scores is OK, 3 – 4 NAs indicates dropped course </w:t>
-      </w:r>
-      <w:commentRangeStart w:id="4"/>
-      <w:r>
-        <w:rPr>
-          <w:strike/>
-        </w:rPr>
-        <w:t>Missing both quiz 2 and quiz 3 marks indicates dropped course</w:t>
-      </w:r>
-      <w:commentRangeEnd w:id="4"/>
-      <w:r>
-        <w:rPr>
-          <w:rStyle w:val="CommentReference"/>
-          <w:strike/>
-        </w:rPr>
-        <w:commentReference w:id="4"/>
-      </w:r>
-    </w:p>
-    <w:p>
-      <w:pPr>
-        <w:pStyle w:val="ListParagraph"/>
-        <w:numPr>
-          <w:ilvl w:val="0"/>
-          <w:numId w:val="2"/>
-        </w:numPr>
-        <w:rPr>
-          <w:strike/>
-        </w:rPr>
-      </w:pPr>
-      <w:commentRangeStart w:id="5"/>
-      <w:r>
-        <w:rPr>
-          <w:strike/>
-        </w:rPr>
-        <w:t>1 – 2 NAs for COVID and STA302 hours is OK, 3 – 4 NAs indicates dropped course</w:t>
-      </w:r>
-      <w:commentRangeEnd w:id="5"/>
-      <w:r>
-        <w:rPr>
-          <w:rStyle w:val="CommentReference"/>
-        </w:rPr>
-        <w:commentReference w:id="5"/>
-      </w:r>
-    </w:p>
-    <w:p>
-      <w:pPr>
-        <w:pStyle w:val="ListParagraph"/>
-        <w:numPr>
-          <w:ilvl w:val="0"/>
-          <w:numId w:val="2"/>
-        </w:numPr>
-      </w:pPr>
-      <w:r>
-        <w:t>Missing the country is ok, just mark as unknown</w:t>
-      </w:r>
-    </w:p>
-    <w:p>
-      <w:pPr>
-        <w:pStyle w:val="ListParagraph"/>
-        <w:numPr>
-          <w:ilvl w:val="0"/>
-          <w:numId w:val="2"/>
-        </w:numPr>
-      </w:pPr>
-      <w:r>
-        <w:t>Missing any number of COVID and STA302H1 hours is OK, those students either forgot or abstained. These variables have negligible effect on quiz 4 grades anyways</w:t>
-      </w:r>
-    </w:p>
-    <w:p/>
-    <w:p>
-      <w:pPr>
-        <w:pStyle w:val="ListParagraph"/>
-        <w:numPr>
-          <w:ilvl w:val="0"/>
-          <w:numId w:val="5"/>
-        </w:numPr>
-        <w:rPr>
-          <w:highlight w:val="yellow"/>
-        </w:rPr>
-      </w:pPr>
-      <w:r>
-        <w:t>How does the</w:t>
-      </w:r>
-      <w:r>
-        <w:t xml:space="preserve"> model meet the purpose mentioned earlier?</w:t>
+      </w:pPr>
+      <w:r>
+        <w:t>How does the model meet the purpose mentioned earlier?</w:t>
       </w:r>
     </w:p>
     <w:p>
@@ -738,53 +1043,6 @@
       </w:r>
       <w:r>
         <w:t xml:space="preserve"> in STA302H1</w:t>
-      </w:r>
-    </w:p>
-    <w:p>
-      <w:pPr>
-        <w:pStyle w:val="ListParagraph"/>
-        <w:numPr>
-          <w:ilvl w:val="1"/>
-          <w:numId w:val="2"/>
-        </w:numPr>
-        <w:rPr>
-          <w:strike/>
-        </w:rPr>
-      </w:pPr>
-      <w:r>
-        <w:rPr>
-          <w:strike/>
-        </w:rPr>
-        <w:t xml:space="preserve">Helps UofT admin </w:t>
-      </w:r>
-      <w:r>
-        <w:rPr>
-          <w:strike/>
-        </w:rPr>
-        <w:t>decide</w:t>
-      </w:r>
-      <w:r>
-        <w:rPr>
-          <w:strike/>
-        </w:rPr>
-        <w:t xml:space="preserve"> who deserves a raise</w:t>
-      </w:r>
-      <w:r>
-        <w:rPr>
-          <w:strike/>
-        </w:rPr>
-        <w:t>/promotion</w:t>
-      </w:r>
-      <w:r>
-        <w:rPr>
-          <w:strike/>
-        </w:rPr>
-        <w:t>?</w:t>
-      </w:r>
-    </w:p>
-    <w:p>
-      <w:r>
-        <w:br w:type="page"/>
       </w:r>
     </w:p>
     <w:p>
@@ -795,6 +1053,9 @@
         </w:rPr>
       </w:pPr>
       <w:r>
+        <w:br w:type="page"/>
+      </w:r>
+      <w:r>
         <w:rPr>
           <w:b/>
           <w:bCs/>
@@ -856,7 +1117,7 @@
         </w:numPr>
       </w:pPr>
       <w:r>
-        <w:t xml:space="preserve">Response variable: </w:t>
+        <w:t>Response variable:</w:t>
       </w:r>
     </w:p>
     <w:p>
@@ -886,7 +1147,7 @@
         </w:numPr>
       </w:pPr>
       <w:r>
-        <w:t xml:space="preserve">Predictor variables: </w:t>
+        <w:t>Predictor variables:</w:t>
       </w:r>
     </w:p>
     <w:p>
@@ -943,7 +1204,13 @@
         <w:t>COVID-19</w:t>
       </w:r>
       <w:r>
-        <w:t xml:space="preserve"> time (hours)</w:t>
+        <w:t xml:space="preserve"> </w:t>
+      </w:r>
+      <w:r>
+        <w:t xml:space="preserve">contemplation </w:t>
+      </w:r>
+      <w:r>
+        <w:t>time (hours)</w:t>
       </w:r>
     </w:p>
     <w:p/>
@@ -974,6 +1241,31 @@
         <w:pStyle w:val="ListParagraph"/>
         <w:numPr>
           <w:ilvl w:val="0"/>
+          <w:numId w:val="12"/>
+        </w:numPr>
+        <w:rPr>
+          <w:highlight w:val="yellow"/>
+        </w:rPr>
+      </w:pPr>
+      <w:r>
+        <w:rPr>
+          <w:highlight w:val="yellow"/>
+        </w:rPr>
+        <w:t xml:space="preserve">TODO: </w:t>
+      </w:r>
+      <w:r>
+        <w:rPr>
+          <w:highlight w:val="yellow"/>
+        </w:rPr>
+        <w:t>This would be identifying the most significant variables, right?</w:t>
+      </w:r>
+    </w:p>
+    <w:p/>
+    <w:p>
+      <w:pPr>
+        <w:pStyle w:val="ListParagraph"/>
+        <w:numPr>
+          <w:ilvl w:val="0"/>
           <w:numId w:val="2"/>
         </w:numPr>
       </w:pPr>
@@ -1108,6 +1400,20 @@
         </w:rPr>
         <w:t>TODO: Consult 3 – 4 external sources to confirm your findings.</w:t>
       </w:r>
+    </w:p>
+    <w:p>
+      <w:pPr>
+        <w:rPr>
+          <w:highlight w:val="yellow"/>
+        </w:rPr>
+      </w:pPr>
+    </w:p>
+    <w:p>
+      <w:pPr>
+        <w:rPr>
+          <w:highlight w:val="yellow"/>
+        </w:rPr>
+      </w:pPr>
     </w:p>
     <w:p/>
     <w:p>
@@ -1195,7 +1501,19 @@
         </w:numPr>
       </w:pPr>
       <w:r>
-        <w:t>Model selection</w:t>
+        <w:t xml:space="preserve">Identify </w:t>
+      </w:r>
+      <w:r>
+        <w:t>tentative model</w:t>
+      </w:r>
+      <w:r>
+        <w:t>.</w:t>
+      </w:r>
+      <w:r>
+        <w:t xml:space="preserve"> </w:t>
+      </w:r>
+      <w:r>
+        <w:t>Tentative models:</w:t>
       </w:r>
     </w:p>
     <w:p>
@@ -1207,7 +1525,58 @@
         </w:numPr>
       </w:pPr>
       <w:r>
-        <w:t>Tentative models:</w:t>
+        <w:t>Quiz 4 ~ Quizzes 1 – 3</w:t>
+      </w:r>
+    </w:p>
+    <w:p>
+      <w:pPr>
+        <w:pStyle w:val="ListParagraph"/>
+        <w:numPr>
+          <w:ilvl w:val="1"/>
+          <w:numId w:val="3"/>
+        </w:numPr>
+      </w:pPr>
+      <w:r>
+        <w:t>Quiz 4 ~ Weeks 1 – 4 COVID-19</w:t>
+      </w:r>
+    </w:p>
+    <w:p>
+      <w:pPr>
+        <w:pStyle w:val="ListParagraph"/>
+        <w:numPr>
+          <w:ilvl w:val="1"/>
+          <w:numId w:val="3"/>
+        </w:numPr>
+      </w:pPr>
+      <w:r>
+        <w:t>Quiz 4 ~ Weeks 1 – 4 STA302H1</w:t>
+      </w:r>
+    </w:p>
+    <w:p>
+      <w:pPr>
+        <w:pStyle w:val="ListParagraph"/>
+        <w:numPr>
+          <w:ilvl w:val="0"/>
+          <w:numId w:val="3"/>
+        </w:numPr>
+      </w:pPr>
+      <w:r>
+        <w:t xml:space="preserve">Select type of </w:t>
+      </w:r>
+      <w:r>
+        <w:t>model</w:t>
+      </w:r>
+    </w:p>
+    <w:p>
+      <w:pPr>
+        <w:pStyle w:val="ListParagraph"/>
+        <w:numPr>
+          <w:ilvl w:val="1"/>
+          <w:numId w:val="2"/>
+        </w:numPr>
+      </w:pPr>
+      <w:r>
+        <w:t>First order model?</w:t>
       </w:r>
     </w:p>
     <w:p>
@@ -1215,26 +1584,252 @@
         <w:pStyle w:val="ListParagraph"/>
         <w:numPr>
           <w:ilvl w:val="2"/>
+          <w:numId w:val="2"/>
+        </w:numPr>
+      </w:pPr>
+      <w:r>
+        <w:t>Linear model</w:t>
+      </w:r>
+      <w:r>
+        <w:t>?</w:t>
+      </w:r>
+    </w:p>
+    <w:p>
+      <w:pPr>
+        <w:pStyle w:val="ListParagraph"/>
+        <w:numPr>
+          <w:ilvl w:val="2"/>
+          <w:numId w:val="2"/>
+        </w:numPr>
+      </w:pPr>
+      <w:r>
+        <w:t>Quadratic model?</w:t>
+      </w:r>
+    </w:p>
+    <w:p>
+      <w:pPr>
+        <w:pStyle w:val="ListParagraph"/>
+        <w:numPr>
+          <w:ilvl w:val="2"/>
+          <w:numId w:val="2"/>
+        </w:numPr>
+      </w:pPr>
+      <w:r>
+        <w:t>Cubic model?</w:t>
+      </w:r>
+    </w:p>
+    <w:p>
+      <w:pPr>
+        <w:pStyle w:val="ListParagraph"/>
+        <w:numPr>
+          <w:ilvl w:val="1"/>
+          <w:numId w:val="2"/>
+        </w:numPr>
+      </w:pPr>
+      <w:r>
+        <w:t>Second-order model?</w:t>
+      </w:r>
+    </w:p>
+    <w:p>
+      <w:pPr>
+        <w:pStyle w:val="ListParagraph"/>
+        <w:numPr>
+          <w:ilvl w:val="2"/>
+          <w:numId w:val="2"/>
+        </w:numPr>
+      </w:pPr>
+      <w:r>
+        <w:t>Think about interaction terms &amp; multicollinearity</w:t>
+      </w:r>
+    </w:p>
+    <w:p>
+      <w:pPr>
+        <w:pStyle w:val="ListParagraph"/>
+        <w:numPr>
+          <w:ilvl w:val="2"/>
+          <w:numId w:val="2"/>
+        </w:numPr>
+      </w:pPr>
+      <w:r>
+        <w:t>Correct multicollinearity with recentering, and perform analysis based on recentered model – undo transformation to reveal true relationship</w:t>
+      </w:r>
+    </w:p>
+    <w:p>
+      <w:pPr>
+        <w:pStyle w:val="ListParagraph"/>
+        <w:numPr>
+          <w:ilvl w:val="2"/>
+          <w:numId w:val="2"/>
+        </w:numPr>
+      </w:pPr>
+      <w:r>
+        <w:t>Correct skewness with variable transformation, and perform analysis based on transformed model</w:t>
+      </w:r>
+    </w:p>
+    <w:p>
+      <w:pPr>
+        <w:pStyle w:val="ListParagraph"/>
+        <w:numPr>
+          <w:ilvl w:val="0"/>
+          <w:numId w:val="13"/>
+        </w:numPr>
+      </w:pPr>
+      <w:r>
+        <w:t>Compute correlation matrix</w:t>
+      </w:r>
+      <w:r>
+        <w:t xml:space="preserve">, use highly correlated combinations of predictor variables as a heuristic for determining </w:t>
+      </w:r>
+      <w:r>
+        <w:t>most significant terms in model</w:t>
+      </w:r>
+    </w:p>
+    <w:p>
+      <w:pPr>
+        <w:pStyle w:val="ListParagraph"/>
+        <w:numPr>
+          <w:ilvl w:val="0"/>
           <w:numId w:val="3"/>
         </w:numPr>
       </w:pPr>
       <w:r>
-        <w:t xml:space="preserve">Quiz 4 ~ </w:t>
-      </w:r>
-      <w:r>
-        <w:t>Q</w:t>
-      </w:r>
-      <w:r>
-        <w:t>uiz</w:t>
-      </w:r>
-      <w:r>
-        <w:t>zes</w:t>
-      </w:r>
-      <w:r>
-        <w:t xml:space="preserve"> 1 </w:t>
-      </w:r>
-      <w:r>
-        <w:t>– 3</w:t>
+        <w:t>Use m</w:t>
+      </w:r>
+      <w:r>
+        <w:t>odel selection criterion</w:t>
+      </w:r>
+      <w:r>
+        <w:t xml:space="preserve"> to identify best model</w:t>
+      </w:r>
+    </w:p>
+    <w:p>
+      <w:pPr>
+        <w:pStyle w:val="ListParagraph"/>
+        <w:numPr>
+          <w:ilvl w:val="1"/>
+          <w:numId w:val="3"/>
+        </w:numPr>
+      </w:pPr>
+      <w:r>
+        <w:t>For each of the three models</w:t>
+      </w:r>
+      <w:r>
+        <w:t xml:space="preserve">, </w:t>
+      </w:r>
+      <w:r>
+        <w:t>there should be about 8 (2^3) – 16 (2^4) possible models to choose from</w:t>
+      </w:r>
+    </w:p>
+    <w:p>
+      <w:pPr>
+        <w:pStyle w:val="ListParagraph"/>
+        <w:numPr>
+          <w:ilvl w:val="1"/>
+          <w:numId w:val="3"/>
+        </w:numPr>
+      </w:pPr>
+      <w:r>
+        <w:t>Use R^2, adjusted R^2, C, AIC, forward selection, backwards selection</w:t>
+      </w:r>
+      <w:r>
+        <w:t xml:space="preserve"> cri</w:t>
+      </w:r>
+      <w:r>
+        <w:t>t</w:t>
+      </w:r>
+      <w:r>
+        <w:t>erion</w:t>
+      </w:r>
+    </w:p>
+    <w:p>
+      <w:pPr>
+        <w:pStyle w:val="ListParagraph"/>
+        <w:numPr>
+          <w:ilvl w:val="1"/>
+          <w:numId w:val="3"/>
+        </w:numPr>
+        <w:rPr>
+          <w:highlight w:val="yellow"/>
+        </w:rPr>
+      </w:pPr>
+      <w:r>
+        <w:rPr>
+          <w:highlight w:val="yellow"/>
+        </w:rPr>
+        <w:t xml:space="preserve">TODO: </w:t>
+      </w:r>
+      <w:r>
+        <w:rPr>
+          <w:highlight w:val="yellow"/>
+        </w:rPr>
+        <w:t xml:space="preserve">Majority </w:t>
+      </w:r>
+      <w:r>
+        <w:rPr>
+          <w:highlight w:val="yellow"/>
+        </w:rPr>
+        <w:t xml:space="preserve">model(s) </w:t>
+      </w:r>
+      <w:r>
+        <w:rPr>
+          <w:highlight w:val="yellow"/>
+        </w:rPr>
+        <w:t>win.</w:t>
+      </w:r>
+      <w:r>
+        <w:rPr>
+          <w:highlight w:val="yellow"/>
+        </w:rPr>
+        <w:t xml:space="preserve"> </w:t>
+      </w:r>
+      <w:r>
+        <w:rPr>
+          <w:highlight w:val="yellow"/>
+        </w:rPr>
+        <w:t xml:space="preserve">In the event of multiple best models, </w:t>
+      </w:r>
+      <w:r>
+        <w:rPr>
+          <w:highlight w:val="yellow"/>
+        </w:rPr>
+        <w:t>use testing set</w:t>
+      </w:r>
+      <w:r>
+        <w:rPr>
+          <w:highlight w:val="yellow"/>
+        </w:rPr>
+        <w:t xml:space="preserve"> to break ties, usually </w:t>
+      </w:r>
+      <w:r>
+        <w:rPr>
+          <w:highlight w:val="yellow"/>
+        </w:rPr>
+        <w:t>one model tends to perform better</w:t>
+      </w:r>
+    </w:p>
+    <w:p/>
+    <w:p>
+      <w:pPr>
+        <w:pStyle w:val="ListParagraph"/>
+        <w:numPr>
+          <w:ilvl w:val="0"/>
+          <w:numId w:val="7"/>
+        </w:numPr>
+      </w:pPr>
+      <w:r>
+        <w:t>Add statistical and empirical justifications for your model.</w:t>
+      </w:r>
+    </w:p>
+    <w:p>
+      <w:pPr>
+        <w:pStyle w:val="ListParagraph"/>
+        <w:numPr>
+          <w:ilvl w:val="1"/>
+          <w:numId w:val="7"/>
+        </w:numPr>
+      </w:pPr>
+      <w:r>
+        <w:t>Statistical:</w:t>
       </w:r>
     </w:p>
     <w:p>
@@ -1242,23 +1837,29 @@
         <w:pStyle w:val="ListParagraph"/>
         <w:numPr>
           <w:ilvl w:val="2"/>
-          <w:numId w:val="3"/>
-        </w:numPr>
-      </w:pPr>
-      <w:r>
-        <w:t>Quiz 4</w:t>
-      </w:r>
-      <w:r>
-        <w:t xml:space="preserve"> ~ Weeks 1 </w:t>
-      </w:r>
-      <w:r>
-        <w:t xml:space="preserve">– 4 </w:t>
-      </w:r>
-      <w:r>
-        <w:t>COVID</w:t>
-      </w:r>
-      <w:r>
-        <w:t>-19</w:t>
+          <w:numId w:val="2"/>
+        </w:numPr>
+      </w:pPr>
+      <w:r>
+        <w:t>C</w:t>
+      </w:r>
+      <w:r>
+        <w:t>hecking</w:t>
+      </w:r>
+      <w:r>
+        <w:t xml:space="preserve"> </w:t>
+      </w:r>
+      <w:r>
+        <w:t>G</w:t>
+      </w:r>
+      <w:r>
+        <w:t>auss-</w:t>
+      </w:r>
+      <w:r>
+        <w:t>M</w:t>
+      </w:r>
+      <w:r>
+        <w:t>arkov assumptions</w:t>
       </w:r>
     </w:p>
     <w:p>
@@ -1266,38 +1867,29 @@
         <w:pStyle w:val="ListParagraph"/>
         <w:numPr>
           <w:ilvl w:val="2"/>
-          <w:numId w:val="3"/>
-        </w:numPr>
-      </w:pPr>
-      <w:r>
-        <w:t>Quiz 4</w:t>
-      </w:r>
-      <w:r>
-        <w:t xml:space="preserve"> ~ Week</w:t>
-      </w:r>
-      <w:r>
-        <w:t>s</w:t>
-      </w:r>
-      <w:r>
-        <w:t xml:space="preserve"> 1 – </w:t>
-      </w:r>
-      <w:r>
-        <w:t>4</w:t>
-      </w:r>
-      <w:r>
-        <w:t xml:space="preserve"> STA302H1</w:t>
-      </w:r>
-    </w:p>
-    <w:p>
-      <w:pPr>
-        <w:pStyle w:val="ListParagraph"/>
-        <w:numPr>
-          <w:ilvl w:val="1"/>
-          <w:numId w:val="3"/>
-        </w:numPr>
-      </w:pPr>
-      <w:r>
-        <w:t>Model selection criterion</w:t>
+          <w:numId w:val="2"/>
+        </w:numPr>
+      </w:pPr>
+      <w:r>
+        <w:t>Using prior knowledge (e.g.</w:t>
+      </w:r>
+      <w:r>
+        <w:t>,</w:t>
+      </w:r>
+      <w:r>
+        <w:t xml:space="preserve"> quiz grades tend to be left skewed because few </w:t>
+      </w:r>
+      <w:r>
+        <w:t xml:space="preserve">STA302H1 </w:t>
+      </w:r>
+      <w:r>
+        <w:t>students fail</w:t>
+      </w:r>
+      <w:r>
+        <w:t xml:space="preserve"> quizzes</w:t>
+      </w:r>
+      <w:r>
+        <w:t>)</w:t>
       </w:r>
     </w:p>
     <w:p>
@@ -1305,225 +1897,68 @@
         <w:pStyle w:val="ListParagraph"/>
         <w:numPr>
           <w:ilvl w:val="2"/>
-          <w:numId w:val="3"/>
-        </w:numPr>
-      </w:pPr>
-      <w:r>
-        <w:t>For each of the three models</w:t>
-      </w:r>
-      <w:r>
-        <w:t xml:space="preserve">, </w:t>
-      </w:r>
-      <w:r>
-        <w:t>there should be about 8 (2^3) – 16 (2^4) possible models to choose from</w:t>
-      </w:r>
-    </w:p>
-    <w:p>
-      <w:pPr>
-        <w:pStyle w:val="ListParagraph"/>
-        <w:numPr>
-          <w:ilvl w:val="2"/>
-          <w:numId w:val="3"/>
-        </w:numPr>
-      </w:pPr>
-      <w:r>
-        <w:t>Use R^2, adjusted R^2, C, AIC, forward selection, backwards selection</w:t>
-      </w:r>
-      <w:r>
-        <w:t xml:space="preserve"> cri</w:t>
-      </w:r>
-      <w:r>
-        <w:t>t</w:t>
-      </w:r>
-      <w:r>
-        <w:t>erion</w:t>
-      </w:r>
-    </w:p>
-    <w:p>
-      <w:pPr>
-        <w:pStyle w:val="ListParagraph"/>
-        <w:numPr>
-          <w:ilvl w:val="2"/>
-          <w:numId w:val="3"/>
-        </w:numPr>
-        <w:rPr>
-          <w:highlight w:val="yellow"/>
-        </w:rPr>
-      </w:pPr>
-      <w:r>
-        <w:rPr>
-          <w:highlight w:val="yellow"/>
-        </w:rPr>
-        <w:t xml:space="preserve">Majority </w:t>
-      </w:r>
-      <w:r>
-        <w:rPr>
-          <w:highlight w:val="yellow"/>
-        </w:rPr>
-        <w:t xml:space="preserve">model(s) </w:t>
-      </w:r>
-      <w:r>
-        <w:rPr>
-          <w:highlight w:val="yellow"/>
-        </w:rPr>
-        <w:t>win.</w:t>
-      </w:r>
-      <w:r>
-        <w:rPr>
-          <w:highlight w:val="yellow"/>
-        </w:rPr>
-        <w:t xml:space="preserve"> </w:t>
-      </w:r>
-      <w:r>
-        <w:rPr>
-          <w:highlight w:val="yellow"/>
-        </w:rPr>
-        <w:t xml:space="preserve">In the event of multiple best models, </w:t>
-      </w:r>
-      <w:r>
-        <w:rPr>
-          <w:highlight w:val="yellow"/>
-        </w:rPr>
-        <w:t>use testing set</w:t>
-      </w:r>
-      <w:r>
-        <w:rPr>
-          <w:highlight w:val="yellow"/>
-        </w:rPr>
-        <w:t xml:space="preserve"> to break ties, usually </w:t>
-      </w:r>
-      <w:r>
-        <w:rPr>
-          <w:highlight w:val="yellow"/>
-        </w:rPr>
-        <w:t>one model tends to perform better</w:t>
-      </w:r>
-    </w:p>
-    <w:p>
-      <w:pPr>
-        <w:pStyle w:val="ListParagraph"/>
-        <w:numPr>
-          <w:ilvl w:val="0"/>
-          <w:numId w:val="2"/>
-        </w:numPr>
-      </w:pPr>
-      <w:r>
-        <w:t>First order model?</w:t>
-      </w:r>
-    </w:p>
-    <w:p>
-      <w:pPr>
-        <w:pStyle w:val="ListParagraph"/>
-        <w:numPr>
-          <w:ilvl w:val="1"/>
-          <w:numId w:val="2"/>
-        </w:numPr>
-      </w:pPr>
-      <w:r>
-        <w:t>Linear model?</w:t>
-      </w:r>
-    </w:p>
-    <w:p>
-      <w:pPr>
-        <w:pStyle w:val="ListParagraph"/>
-        <w:numPr>
-          <w:ilvl w:val="1"/>
-          <w:numId w:val="2"/>
-        </w:numPr>
-      </w:pPr>
-      <w:r>
-        <w:t>Quadratic model?</w:t>
-      </w:r>
-    </w:p>
-    <w:p>
-      <w:pPr>
-        <w:pStyle w:val="ListParagraph"/>
-        <w:numPr>
-          <w:ilvl w:val="1"/>
-          <w:numId w:val="2"/>
-        </w:numPr>
-      </w:pPr>
-      <w:r>
-        <w:t>Polynomial model?</w:t>
-      </w:r>
-    </w:p>
-    <w:p>
-      <w:pPr>
-        <w:pStyle w:val="ListParagraph"/>
-        <w:numPr>
-          <w:ilvl w:val="0"/>
-          <w:numId w:val="2"/>
-        </w:numPr>
-      </w:pPr>
-      <w:r>
-        <w:t>Second-order model?</w:t>
-      </w:r>
-    </w:p>
-    <w:p>
-      <w:pPr>
-        <w:pStyle w:val="ListParagraph"/>
-        <w:numPr>
-          <w:ilvl w:val="1"/>
-          <w:numId w:val="2"/>
-        </w:numPr>
-      </w:pPr>
-      <w:r>
-        <w:t xml:space="preserve">Think </w:t>
-      </w:r>
-      <w:r>
-        <w:t>about i</w:t>
-      </w:r>
-      <w:r>
-        <w:t>nteraction term</w:t>
-      </w:r>
-      <w:r>
-        <w:t>s &amp; multicollinearity</w:t>
-      </w:r>
-    </w:p>
-    <w:p>
-      <w:pPr>
-        <w:pStyle w:val="ListParagraph"/>
-        <w:numPr>
-          <w:ilvl w:val="1"/>
-          <w:numId w:val="2"/>
-        </w:numPr>
-      </w:pPr>
-      <w:r>
-        <w:t>Correct multicollinearity with recentering</w:t>
-      </w:r>
-      <w:r>
-        <w:t>, and perform analysis based on recentered model</w:t>
-      </w:r>
-    </w:p>
-    <w:p>
-      <w:pPr>
-        <w:pStyle w:val="ListParagraph"/>
-        <w:numPr>
-          <w:ilvl w:val="1"/>
-          <w:numId w:val="2"/>
-        </w:numPr>
-      </w:pPr>
-      <w:r>
-        <w:t xml:space="preserve">Correct </w:t>
-      </w:r>
-      <w:r>
-        <w:t>skewness with variable transformation</w:t>
-      </w:r>
-      <w:r>
-        <w:t>, an</w:t>
-      </w:r>
-      <w:r>
-        <w:t xml:space="preserve">d </w:t>
-      </w:r>
-      <w:r>
-        <w:t>p</w:t>
-      </w:r>
-      <w:r>
-        <w:t>erfor</w:t>
-      </w:r>
-      <w:r>
-        <w:t>m analysis based on transformed model</w:t>
-      </w:r>
+          <w:numId w:val="2"/>
+        </w:numPr>
+      </w:pPr>
+      <w:r>
+        <w:t>Statistical theory from STS302H1 or STA248H1</w:t>
+      </w:r>
+    </w:p>
+    <w:p>
+      <w:pPr>
+        <w:pStyle w:val="ListParagraph"/>
+        <w:numPr>
+          <w:ilvl w:val="1"/>
+          <w:numId w:val="7"/>
+        </w:numPr>
+      </w:pPr>
+      <w:r>
+        <w:t>Empirical</w:t>
+      </w:r>
+      <w:r>
+        <w:t>:</w:t>
+      </w:r>
+    </w:p>
+    <w:p>
+      <w:pPr>
+        <w:pStyle w:val="ListParagraph"/>
+        <w:numPr>
+          <w:ilvl w:val="0"/>
+          <w:numId w:val="15"/>
+        </w:numPr>
+      </w:pPr>
+      <w:r>
+        <w:t>Showing residual plots</w:t>
+      </w:r>
+    </w:p>
+    <w:p>
+      <w:pPr>
+        <w:pStyle w:val="ListParagraph"/>
+        <w:numPr>
+          <w:ilvl w:val="0"/>
+          <w:numId w:val="15"/>
+        </w:numPr>
+      </w:pPr>
+      <w:r>
+        <w:t>Showing skewed histograms</w:t>
+      </w:r>
+    </w:p>
+    <w:p>
+      <w:pPr>
+        <w:pStyle w:val="ListParagraph"/>
+        <w:numPr>
+          <w:ilvl w:val="0"/>
+          <w:numId w:val="15"/>
+        </w:numPr>
+      </w:pPr>
+      <w:r>
+        <w:t xml:space="preserve">Showing well fitted </w:t>
+      </w:r>
+      <w:proofErr w:type="spellStart"/>
+      <w:r>
+        <w:t>qqplots</w:t>
+      </w:r>
+      <w:proofErr w:type="spellEnd"/>
     </w:p>
     <w:p/>
     <w:p>
@@ -1533,9 +1968,21 @@
           <w:ilvl w:val="0"/>
           <w:numId w:val="7"/>
         </w:numPr>
-      </w:pPr>
-      <w:r>
-        <w:t>Add statistical and empirical justifications for your model.</w:t>
+        <w:rPr>
+          <w:highlight w:val="yellow"/>
+        </w:rPr>
+      </w:pPr>
+      <w:r>
+        <w:rPr>
+          <w:highlight w:val="yellow"/>
+        </w:rPr>
+        <w:t xml:space="preserve">Add in-depth </w:t>
+      </w:r>
+      <w:r>
+        <w:rPr>
+          <w:highlight w:val="yellow"/>
+        </w:rPr>
+        <w:t>diagnostics to illustrate the goodness of the model</w:t>
       </w:r>
     </w:p>
     <w:p>
@@ -1545,169 +1992,58 @@
           <w:ilvl w:val="1"/>
           <w:numId w:val="7"/>
         </w:numPr>
-      </w:pPr>
-      <w:r>
-        <w:t>Statistical:</w:t>
-      </w:r>
-    </w:p>
-    <w:p>
-      <w:pPr>
-        <w:pStyle w:val="ListParagraph"/>
-        <w:numPr>
-          <w:ilvl w:val="1"/>
-          <w:numId w:val="2"/>
-        </w:numPr>
-      </w:pPr>
-      <w:r>
-        <w:t>C</w:t>
-      </w:r>
-      <w:r>
-        <w:t>hecking</w:t>
-      </w:r>
-      <w:r>
-        <w:t xml:space="preserve"> </w:t>
-      </w:r>
-      <w:r>
-        <w:t>G</w:t>
-      </w:r>
-      <w:r>
-        <w:t>auss-</w:t>
-      </w:r>
-      <w:r>
-        <w:t>M</w:t>
-      </w:r>
-      <w:r>
-        <w:t>arkov assumptions</w:t>
-      </w:r>
-    </w:p>
-    <w:p>
-      <w:pPr>
-        <w:pStyle w:val="ListParagraph"/>
-        <w:numPr>
-          <w:ilvl w:val="1"/>
-          <w:numId w:val="2"/>
-        </w:numPr>
-      </w:pPr>
-      <w:r>
-        <w:t>Using prior knowledge (e.g.</w:t>
-      </w:r>
-      <w:r>
-        <w:t>,</w:t>
-      </w:r>
-      <w:r>
-        <w:t xml:space="preserve"> quiz grades tend to be left skewed because few </w:t>
-      </w:r>
-      <w:r>
-        <w:t xml:space="preserve">STA302H1 </w:t>
-      </w:r>
-      <w:r>
-        <w:t>students fail</w:t>
-      </w:r>
-      <w:r>
-        <w:t xml:space="preserve"> quizzes</w:t>
-      </w:r>
-      <w:r>
-        <w:t>)</w:t>
-      </w:r>
-    </w:p>
-    <w:p>
-      <w:pPr>
-        <w:pStyle w:val="ListParagraph"/>
-        <w:numPr>
-          <w:ilvl w:val="1"/>
-          <w:numId w:val="2"/>
-        </w:numPr>
-      </w:pPr>
-      <w:r>
-        <w:t>Statistical theory from STS302H1 or STA248H1</w:t>
-      </w:r>
-    </w:p>
-    <w:p>
-      <w:pPr>
-        <w:pStyle w:val="ListParagraph"/>
-        <w:numPr>
-          <w:ilvl w:val="1"/>
+        <w:rPr>
+          <w:highlight w:val="yellow"/>
+        </w:rPr>
+      </w:pPr>
+      <w:r>
+        <w:rPr>
+          <w:highlight w:val="yellow"/>
+        </w:rPr>
+        <w:t>Use residual plot and qqplot to assess</w:t>
+      </w:r>
+      <w:r>
+        <w:rPr>
+          <w:highlight w:val="yellow"/>
+        </w:rPr>
+        <w:t xml:space="preserve"> goodness of fit</w:t>
+      </w:r>
+    </w:p>
+    <w:p>
+      <w:pPr>
+        <w:pStyle w:val="ListParagraph"/>
+        <w:numPr>
+          <w:ilvl w:val="0"/>
           <w:numId w:val="7"/>
         </w:numPr>
-      </w:pPr>
-      <w:r>
-        <w:t>Empirical</w:t>
-      </w:r>
-      <w:r>
-        <w:t>:</w:t>
-      </w:r>
-    </w:p>
-    <w:p>
-      <w:pPr>
-        <w:pStyle w:val="ListParagraph"/>
-        <w:numPr>
-          <w:ilvl w:val="2"/>
-          <w:numId w:val="9"/>
-        </w:numPr>
-      </w:pPr>
-      <w:r>
-        <w:t>Showing residual plots</w:t>
-      </w:r>
-    </w:p>
-    <w:p>
-      <w:pPr>
-        <w:pStyle w:val="ListParagraph"/>
-        <w:numPr>
-          <w:ilvl w:val="2"/>
-          <w:numId w:val="9"/>
-        </w:numPr>
-      </w:pPr>
-      <w:r>
-        <w:t>Showing skewed histograms</w:t>
-      </w:r>
-    </w:p>
-    <w:p>
-      <w:pPr>
-        <w:pStyle w:val="ListParagraph"/>
-        <w:numPr>
-          <w:ilvl w:val="2"/>
-          <w:numId w:val="9"/>
-        </w:numPr>
-      </w:pPr>
-      <w:r>
-        <w:t xml:space="preserve">Showing well fitted </w:t>
-      </w:r>
-      <w:proofErr w:type="spellStart"/>
-      <w:r>
-        <w:t>qqplots</w:t>
-      </w:r>
-      <w:proofErr w:type="spellEnd"/>
-    </w:p>
-    <w:p/>
-    <w:p>
-      <w:pPr>
-        <w:pStyle w:val="ListParagraph"/>
-        <w:numPr>
-          <w:ilvl w:val="0"/>
-          <w:numId w:val="9"/>
-        </w:numPr>
-        <w:rPr>
-          <w:highlight w:val="yellow"/>
-        </w:rPr>
-      </w:pPr>
-      <w:r>
-        <w:rPr>
-          <w:highlight w:val="yellow"/>
-        </w:rPr>
-        <w:t xml:space="preserve">Add in-depth </w:t>
-      </w:r>
-      <w:r>
-        <w:rPr>
-          <w:highlight w:val="yellow"/>
-        </w:rPr>
-        <w:t>diagnostics to illustrate the goodness of the model</w:t>
-      </w:r>
-    </w:p>
-    <w:p/>
-    <w:p>
-      <w:r>
-        <w:br w:type="page"/>
-      </w:r>
+        <w:rPr>
+          <w:highlight w:val="yellow"/>
+        </w:rPr>
+      </w:pPr>
+    </w:p>
+    <w:p>
+      <w:pPr>
+        <w:pStyle w:val="ListParagraph"/>
+        <w:numPr>
+          <w:ilvl w:val="0"/>
+          <w:numId w:val="7"/>
+        </w:numPr>
+        <w:rPr>
+          <w:highlight w:val="yellow"/>
+        </w:rPr>
+      </w:pPr>
+    </w:p>
+    <w:p>
+      <w:pPr>
+        <w:pStyle w:val="ListParagraph"/>
+        <w:numPr>
+          <w:ilvl w:val="0"/>
+          <w:numId w:val="7"/>
+        </w:numPr>
+        <w:rPr>
+          <w:highlight w:val="yellow"/>
+        </w:rPr>
+      </w:pPr>
     </w:p>
     <w:p>
       <w:pPr>
@@ -1746,9 +2082,6 @@
     </w:p>
     <w:p/>
     <w:p>
-      <w:pPr>
-        <w:ind w:firstLine="360"/>
-      </w:pPr>
       <w:r>
         <w:rPr>
           <w:highlight w:val="yellow"/>
@@ -1810,7 +2143,6 @@
     </w:p>
     <w:p>
       <w:pPr>
-        <w:ind w:firstLine="360"/>
         <w:rPr>
           <w:highlight w:val="yellow"/>
         </w:rPr>
@@ -2195,7 +2527,7 @@
       <w:pPr>
         <w:pStyle w:val="ListParagraph"/>
         <w:numPr>
-          <w:ilvl w:val="1"/>
+          <w:ilvl w:val="0"/>
           <w:numId w:val="1"/>
         </w:numPr>
       </w:pPr>
@@ -2208,7 +2540,7 @@
       <w:pPr>
         <w:pStyle w:val="ListParagraph"/>
         <w:numPr>
-          <w:ilvl w:val="2"/>
+          <w:ilvl w:val="1"/>
           <w:numId w:val="1"/>
         </w:numPr>
       </w:pPr>
@@ -2232,7 +2564,7 @@
       <w:pPr>
         <w:pStyle w:val="ListParagraph"/>
         <w:numPr>
-          <w:ilvl w:val="1"/>
+          <w:ilvl w:val="0"/>
           <w:numId w:val="1"/>
         </w:numPr>
       </w:pPr>
@@ -2244,7 +2576,7 @@
       <w:pPr>
         <w:pStyle w:val="ListParagraph"/>
         <w:numPr>
-          <w:ilvl w:val="2"/>
+          <w:ilvl w:val="1"/>
           <w:numId w:val="1"/>
         </w:numPr>
       </w:pPr>
@@ -2277,7 +2609,7 @@
       <w:pPr>
         <w:pStyle w:val="ListParagraph"/>
         <w:numPr>
-          <w:ilvl w:val="1"/>
+          <w:ilvl w:val="0"/>
           <w:numId w:val="1"/>
         </w:numPr>
       </w:pPr>
@@ -2289,7 +2621,7 @@
       <w:pPr>
         <w:pStyle w:val="ListParagraph"/>
         <w:numPr>
-          <w:ilvl w:val="2"/>
+          <w:ilvl w:val="1"/>
           <w:numId w:val="1"/>
         </w:numPr>
       </w:pPr>
@@ -2350,7 +2682,7 @@
       <w:pPr>
         <w:pStyle w:val="ListParagraph"/>
         <w:numPr>
-          <w:ilvl w:val="1"/>
+          <w:ilvl w:val="0"/>
           <w:numId w:val="1"/>
         </w:numPr>
       </w:pPr>
@@ -2374,7 +2706,7 @@
       <w:pPr>
         <w:pStyle w:val="ListParagraph"/>
         <w:numPr>
-          <w:ilvl w:val="2"/>
+          <w:ilvl w:val="1"/>
           <w:numId w:val="1"/>
         </w:numPr>
       </w:pPr>
@@ -2392,7 +2724,7 @@
       <w:pPr>
         <w:pStyle w:val="ListParagraph"/>
         <w:numPr>
-          <w:ilvl w:val="1"/>
+          <w:ilvl w:val="0"/>
           <w:numId w:val="1"/>
         </w:numPr>
       </w:pPr>
@@ -2407,7 +2739,7 @@
       <w:pPr>
         <w:pStyle w:val="ListParagraph"/>
         <w:numPr>
-          <w:ilvl w:val="2"/>
+          <w:ilvl w:val="1"/>
           <w:numId w:val="1"/>
         </w:numPr>
       </w:pPr>
@@ -2434,7 +2766,7 @@
       <w:pPr>
         <w:pStyle w:val="ListParagraph"/>
         <w:numPr>
-          <w:ilvl w:val="1"/>
+          <w:ilvl w:val="0"/>
           <w:numId w:val="1"/>
         </w:numPr>
       </w:pPr>
@@ -2446,7 +2778,7 @@
       <w:pPr>
         <w:pStyle w:val="ListParagraph"/>
         <w:numPr>
-          <w:ilvl w:val="2"/>
+          <w:ilvl w:val="1"/>
           <w:numId w:val="1"/>
         </w:numPr>
       </w:pPr>
@@ -2464,7 +2796,7 @@
       <w:pPr>
         <w:pStyle w:val="ListParagraph"/>
         <w:numPr>
-          <w:ilvl w:val="2"/>
+          <w:ilvl w:val="1"/>
           <w:numId w:val="1"/>
         </w:numPr>
       </w:pPr>
@@ -2494,7 +2826,7 @@
       <w:pPr>
         <w:pStyle w:val="ListParagraph"/>
         <w:numPr>
-          <w:ilvl w:val="1"/>
+          <w:ilvl w:val="0"/>
           <w:numId w:val="1"/>
         </w:numPr>
       </w:pPr>
@@ -2506,7 +2838,7 @@
       <w:pPr>
         <w:pStyle w:val="ListParagraph"/>
         <w:numPr>
-          <w:ilvl w:val="2"/>
+          <w:ilvl w:val="1"/>
           <w:numId w:val="1"/>
         </w:numPr>
       </w:pPr>
@@ -2521,7 +2853,7 @@
       <w:pPr>
         <w:pStyle w:val="ListParagraph"/>
         <w:numPr>
-          <w:ilvl w:val="1"/>
+          <w:ilvl w:val="0"/>
           <w:numId w:val="1"/>
         </w:numPr>
       </w:pPr>
@@ -2536,7 +2868,7 @@
       <w:pPr>
         <w:pStyle w:val="ListParagraph"/>
         <w:numPr>
-          <w:ilvl w:val="2"/>
+          <w:ilvl w:val="1"/>
           <w:numId w:val="1"/>
         </w:numPr>
       </w:pPr>
@@ -2566,7 +2898,7 @@
       <w:pPr>
         <w:pStyle w:val="ListParagraph"/>
         <w:numPr>
-          <w:ilvl w:val="1"/>
+          <w:ilvl w:val="0"/>
           <w:numId w:val="1"/>
         </w:numPr>
       </w:pPr>
@@ -2578,7 +2910,7 @@
       <w:pPr>
         <w:pStyle w:val="ListParagraph"/>
         <w:numPr>
-          <w:ilvl w:val="2"/>
+          <w:ilvl w:val="1"/>
           <w:numId w:val="1"/>
         </w:numPr>
       </w:pPr>
@@ -2596,7 +2928,7 @@
       <w:pPr>
         <w:pStyle w:val="ListParagraph"/>
         <w:numPr>
-          <w:ilvl w:val="1"/>
+          <w:ilvl w:val="0"/>
           <w:numId w:val="1"/>
         </w:numPr>
       </w:pPr>
@@ -2608,7 +2940,7 @@
       <w:pPr>
         <w:pStyle w:val="ListParagraph"/>
         <w:numPr>
-          <w:ilvl w:val="2"/>
+          <w:ilvl w:val="1"/>
           <w:numId w:val="1"/>
         </w:numPr>
       </w:pPr>
@@ -2649,56 +2981,89 @@
         </w:numPr>
       </w:pPr>
       <w:r>
+        <w:t xml:space="preserve">COVID </w:t>
+      </w:r>
+      <w:r>
+        <w:t>case counts</w:t>
+      </w:r>
+      <w:r>
+        <w:t xml:space="preserve"> </w:t>
+      </w:r>
+      <w:r>
+        <w:t xml:space="preserve">and current COVID restrictions </w:t>
+      </w:r>
+      <w:r>
+        <w:t>in c</w:t>
+      </w:r>
+      <w:r>
+        <w:t>ountry of origin?</w:t>
+      </w:r>
+      <w:r>
+        <w:t xml:space="preserve"> </w:t>
+      </w:r>
+      <w:r>
+        <w:sym w:font="Wingdings" w:char="F0DF"/>
+      </w:r>
+      <w:r>
+        <w:t xml:space="preserve"> </w:t>
+      </w:r>
+      <w:r>
+        <w:t>can be inferred from Country of origin</w:t>
+      </w:r>
+    </w:p>
+    <w:p>
+      <w:pPr>
+        <w:pStyle w:val="ListParagraph"/>
+        <w:numPr>
+          <w:ilvl w:val="1"/>
+          <w:numId w:val="1"/>
+        </w:numPr>
+      </w:pPr>
+      <w:r>
         <w:lastRenderedPageBreak/>
-        <w:t xml:space="preserve">COVID </w:t>
-      </w:r>
-      <w:r>
-        <w:t>case counts</w:t>
-      </w:r>
-      <w:r>
-        <w:t xml:space="preserve"> </w:t>
-      </w:r>
-      <w:r>
-        <w:t xml:space="preserve">and current COVID restrictions </w:t>
-      </w:r>
-      <w:r>
-        <w:t>in c</w:t>
-      </w:r>
-      <w:r>
-        <w:t>ountry of origin?</w:t>
-      </w:r>
-      <w:r>
-        <w:t xml:space="preserve"> </w:t>
+        <w:t>COVID-heavy countries tend to require more social distancing and public has greater anxiety</w:t>
+      </w:r>
+      <w:r>
+        <w:t xml:space="preserve"> over </w:t>
+      </w:r>
+      <w:r>
+        <w:t xml:space="preserve">contracting </w:t>
+      </w:r>
+      <w:r>
+        <w:t>COVID-19</w:t>
+      </w:r>
+    </w:p>
+    <w:p>
+      <w:pPr>
+        <w:pStyle w:val="ListParagraph"/>
+        <w:numPr>
+          <w:ilvl w:val="0"/>
+          <w:numId w:val="1"/>
+        </w:numPr>
+      </w:pPr>
+      <w:r>
+        <w:t xml:space="preserve">Time zone </w:t>
       </w:r>
       <w:r>
         <w:sym w:font="Wingdings" w:char="F0DF"/>
       </w:r>
       <w:r>
-        <w:t xml:space="preserve"> </w:t>
-      </w:r>
-      <w:r>
-        <w:t>can be inferred from Country of origin</w:t>
-      </w:r>
-    </w:p>
-    <w:p>
-      <w:pPr>
-        <w:pStyle w:val="ListParagraph"/>
-        <w:numPr>
-          <w:ilvl w:val="2"/>
+        <w:t xml:space="preserve"> can be inferred from Country of origin</w:t>
+      </w:r>
+    </w:p>
+    <w:p>
+      <w:pPr>
+        <w:pStyle w:val="ListParagraph"/>
+        <w:numPr>
+          <w:ilvl w:val="1"/>
           <w:numId w:val="1"/>
         </w:numPr>
       </w:pPr>
       <w:r>
-        <w:t>COVID-heavy countries tend to require more social distancing and public has greater anxiety</w:t>
-      </w:r>
-      <w:r>
-        <w:t xml:space="preserve"> over </w:t>
-      </w:r>
-      <w:r>
-        <w:t xml:space="preserve">contracting </w:t>
-      </w:r>
-      <w:r>
-        <w:t>COVID-19</w:t>
+        <w:t>Time zone may influence sleep schedule, may be trickier to coordinate group projects</w:t>
+      </w:r>
+      <w:r>
+        <w:t xml:space="preserve"> and multi-person assignments</w:t>
       </w:r>
     </w:p>
     <w:p>
@@ -2710,171 +3075,138 @@
         </w:numPr>
       </w:pPr>
       <w:r>
-        <w:t xml:space="preserve">Time zone </w:t>
-      </w:r>
-      <w:r>
-        <w:sym w:font="Wingdings" w:char="F0DF"/>
-      </w:r>
-      <w:r>
-        <w:t xml:space="preserve"> can be inferred from Country of origin</w:t>
-      </w:r>
-    </w:p>
-    <w:p>
-      <w:pPr>
-        <w:pStyle w:val="ListParagraph"/>
-        <w:numPr>
-          <w:ilvl w:val="2"/>
+        <w:t xml:space="preserve">One upside with working with teammates in opposite time zones is that someone is always working on the final project </w:t>
+      </w:r>
+    </w:p>
+    <w:p>
+      <w:pPr>
+        <w:pStyle w:val="ListParagraph"/>
+        <w:numPr>
+          <w:ilvl w:val="0"/>
           <w:numId w:val="1"/>
         </w:numPr>
       </w:pPr>
       <w:r>
-        <w:t>Time zone may influence sleep schedule, may be trickier to coordinate group projects</w:t>
-      </w:r>
-      <w:r>
-        <w:t xml:space="preserve"> and multi-person assignments</w:t>
-      </w:r>
-    </w:p>
-    <w:p>
-      <w:pPr>
-        <w:pStyle w:val="ListParagraph"/>
-        <w:numPr>
-          <w:ilvl w:val="2"/>
+        <w:t>Chronotypes</w:t>
+      </w:r>
+    </w:p>
+    <w:p>
+      <w:pPr>
+        <w:pStyle w:val="ListParagraph"/>
+        <w:numPr>
+          <w:ilvl w:val="1"/>
           <w:numId w:val="1"/>
         </w:numPr>
       </w:pPr>
       <w:r>
-        <w:t xml:space="preserve">One upside with working with teammates in opposite time zones is that someone is always working on the final project </w:t>
-      </w:r>
-    </w:p>
-    <w:p>
-      <w:pPr>
-        <w:pStyle w:val="ListParagraph"/>
-        <w:numPr>
-          <w:ilvl w:val="1"/>
+        <w:t xml:space="preserve">Students in other time zones may alter their chronotypes to </w:t>
+      </w:r>
+      <w:r>
+        <w:t xml:space="preserve">accommodate </w:t>
+      </w:r>
+      <w:r>
+        <w:t>STA302H1</w:t>
+      </w:r>
+      <w:r>
+        <w:t xml:space="preserve">, which may </w:t>
+      </w:r>
+      <w:r>
+        <w:t>offset adverse effects of sleep loss</w:t>
+      </w:r>
+      <w:r>
+        <w:t xml:space="preserve"> on performance</w:t>
+      </w:r>
+      <w:r>
+        <w:t>.</w:t>
+      </w:r>
+    </w:p>
+    <w:p>
+      <w:pPr>
+        <w:pStyle w:val="ListParagraph"/>
+        <w:numPr>
+          <w:ilvl w:val="0"/>
           <w:numId w:val="1"/>
         </w:numPr>
       </w:pPr>
       <w:r>
-        <w:t>Chronotypes</w:t>
-      </w:r>
-    </w:p>
-    <w:p>
-      <w:pPr>
-        <w:pStyle w:val="ListParagraph"/>
-        <w:numPr>
-          <w:ilvl w:val="2"/>
+        <w:t xml:space="preserve">Time spent </w:t>
+      </w:r>
+      <w:r>
+        <w:t xml:space="preserve">in STA302H1 </w:t>
+      </w:r>
+      <w:r>
+        <w:t xml:space="preserve">during weeks 3 – 4 </w:t>
+      </w:r>
+      <w:r>
+        <w:t xml:space="preserve">includes </w:t>
+      </w:r>
+      <w:r>
+        <w:t xml:space="preserve">completing </w:t>
+      </w:r>
+      <w:r>
+        <w:t>the mini assignments</w:t>
+      </w:r>
+    </w:p>
+    <w:p>
+      <w:pPr>
+        <w:pStyle w:val="ListParagraph"/>
+        <w:numPr>
+          <w:ilvl w:val="1"/>
           <w:numId w:val="1"/>
         </w:numPr>
       </w:pPr>
       <w:r>
-        <w:t xml:space="preserve">Students in other time zones may alter their chronotypes to </w:t>
-      </w:r>
-      <w:r>
-        <w:t xml:space="preserve">accommodate </w:t>
+        <w:t xml:space="preserve">This explains why Weeks 3 – 4 </w:t>
+      </w:r>
+      <w:r>
+        <w:t>STA302H1 study times may be slightly inflated</w:t>
+      </w:r>
+    </w:p>
+    <w:p>
+      <w:pPr>
+        <w:pStyle w:val="ListParagraph"/>
+        <w:numPr>
+          <w:ilvl w:val="0"/>
+          <w:numId w:val="1"/>
+        </w:numPr>
+      </w:pPr>
+      <w:r>
+        <w:t xml:space="preserve">Sample size is </w:t>
+      </w:r>
+      <w:r>
+        <w:t xml:space="preserve">roughly </w:t>
+      </w:r>
+      <w:r>
+        <w:t>n = 200</w:t>
+      </w:r>
+      <w:r>
+        <w:t xml:space="preserve"> people</w:t>
+      </w:r>
+    </w:p>
+    <w:p>
+      <w:pPr>
+        <w:pStyle w:val="ListParagraph"/>
+        <w:numPr>
+          <w:ilvl w:val="1"/>
+          <w:numId w:val="1"/>
+        </w:numPr>
+      </w:pPr>
+      <w:r>
+        <w:t xml:space="preserve">Excludes students who dropped </w:t>
       </w:r>
       <w:r>
         <w:t>STA302H1</w:t>
       </w:r>
-      <w:r>
-        <w:t xml:space="preserve">, which may </w:t>
-      </w:r>
-      <w:r>
-        <w:t>offset adverse effects of sleep loss</w:t>
-      </w:r>
-      <w:r>
-        <w:t xml:space="preserve"> on performance</w:t>
-      </w:r>
-      <w:r>
-        <w:t>.</w:t>
-      </w:r>
-    </w:p>
-    <w:p>
-      <w:pPr>
-        <w:pStyle w:val="ListParagraph"/>
-        <w:numPr>
-          <w:ilvl w:val="0"/>
+    </w:p>
+    <w:p>
+      <w:pPr>
+        <w:pStyle w:val="ListParagraph"/>
+        <w:numPr>
+          <w:ilvl w:val="1"/>
           <w:numId w:val="1"/>
         </w:numPr>
       </w:pPr>
       <w:r>
-        <w:t xml:space="preserve">Time spent </w:t>
-      </w:r>
-      <w:r>
-        <w:t xml:space="preserve">in STA302H1 </w:t>
-      </w:r>
-      <w:r>
-        <w:t xml:space="preserve">during weeks 3 – 4 </w:t>
-      </w:r>
-      <w:r>
-        <w:t xml:space="preserve">includes </w:t>
-      </w:r>
-      <w:r>
-        <w:t xml:space="preserve">completing </w:t>
-      </w:r>
-      <w:r>
-        <w:t>the mini assignments</w:t>
-      </w:r>
-    </w:p>
-    <w:p>
-      <w:pPr>
-        <w:pStyle w:val="ListParagraph"/>
-        <w:numPr>
-          <w:ilvl w:val="1"/>
-          <w:numId w:val="1"/>
-        </w:numPr>
-      </w:pPr>
-      <w:r>
-        <w:t xml:space="preserve">This explains why Weeks 3 – 4 </w:t>
-      </w:r>
-      <w:r>
-        <w:t>STA302H1 study times may be slightly inflated</w:t>
-      </w:r>
-    </w:p>
-    <w:p>
-      <w:pPr>
-        <w:pStyle w:val="ListParagraph"/>
-        <w:numPr>
-          <w:ilvl w:val="0"/>
-          <w:numId w:val="1"/>
-        </w:numPr>
-      </w:pPr>
-      <w:r>
-        <w:t xml:space="preserve">Sample size is </w:t>
-      </w:r>
-      <w:r>
-        <w:t xml:space="preserve">roughly </w:t>
-      </w:r>
-      <w:r>
-        <w:t>n = 200</w:t>
-      </w:r>
-      <w:r>
-        <w:t xml:space="preserve"> people</w:t>
-      </w:r>
-    </w:p>
-    <w:p>
-      <w:pPr>
-        <w:pStyle w:val="ListParagraph"/>
-        <w:numPr>
-          <w:ilvl w:val="1"/>
-          <w:numId w:val="1"/>
-        </w:numPr>
-      </w:pPr>
-      <w:r>
-        <w:t xml:space="preserve">Excludes students who dropped </w:t>
-      </w:r>
-      <w:r>
-        <w:t>STA302H1</w:t>
-      </w:r>
-    </w:p>
-    <w:p>
-      <w:pPr>
-        <w:pStyle w:val="ListParagraph"/>
-        <w:numPr>
-          <w:ilvl w:val="1"/>
-          <w:numId w:val="1"/>
-        </w:numPr>
-      </w:pPr>
-      <w:r>
         <w:t xml:space="preserve">Blank entries and imputations for </w:t>
       </w:r>
       <w:r>
@@ -2891,7 +3223,7 @@
       </w:r>
     </w:p>
     <w:sectPr>
-      <w:headerReference w:type="default" r:id="rId11"/>
+      <w:headerReference w:type="default" r:id="rId7"/>
       <w:pgSz w:w="12240" w:h="15840"/>
       <w:pgMar w:top="1440" w:right="1440" w:bottom="1440" w:left="1440" w:header="708" w:footer="708" w:gutter="0"/>
       <w:cols w:space="708"/>
@@ -2899,250 +3231,6 @@
     </w:sectPr>
   </w:body>
 </w:document>
-</file>
-
-<file path=word/comments.xml><?xml version="1.0" encoding="utf-8"?>
-<w:comments xmlns:wpc="http://schemas.microsoft.com/office/word/2010/wordprocessingCanvas" xmlns:cx="http://schemas.microsoft.com/office/drawing/2014/chartex" xmlns:cx1="http://schemas.microsoft.com/office/drawing/2015/9/8/chartex" xmlns:cx2="http://schemas.microsoft.com/office/drawing/2015/10/21/chartex" xmlns:cx3="http://schemas.microsoft.com/office/drawing/2016/5/9/chartex" xmlns:cx4="http://schemas.microsoft.com/office/drawing/2016/5/10/chartex" xmlns:cx5="http://schemas.microsoft.com/office/drawing/2016/5/11/chartex" xmlns:cx6="http://schemas.microsoft.com/office/drawing/2016/5/12/chartex" xmlns:cx7="http://schemas.microsoft.com/office/drawing/2016/5/13/chartex" xmlns:cx8="http://schemas.microsoft.com/office/drawing/2016/5/14/chartex" xmlns:mc="http://schemas.openxmlformats.org/markup-compatibility/2006" xmlns:aink="http://schemas.microsoft.com/office/drawing/2016/ink" xmlns:am3d="http://schemas.microsoft.com/office/drawing/2017/model3d" xmlns:o="urn:schemas-microsoft-com:office:office" xmlns:r="http://schemas.openxmlformats.org/officeDocument/2006/relationships" xmlns:m="http://schemas.openxmlformats.org/officeDocument/2006/math" xmlns:v="urn:schemas-microsoft-com:vml" xmlns:wp14="http://schemas.microsoft.com/office/word/2010/wordprocessingDrawing" xmlns:wp="http://schemas.openxmlformats.org/drawingml/2006/wordprocessingDrawing" xmlns:w10="urn:schemas-microsoft-com:office:word" xmlns:w="http://schemas.openxmlformats.org/wordprocessingml/2006/main" xmlns:w14="http://schemas.microsoft.com/office/word/2010/wordml" xmlns:w15="http://schemas.microsoft.com/office/word/2012/wordml" xmlns:w16cex="http://schemas.microsoft.com/office/word/2018/wordml/cex" xmlns:w16cid="http://schemas.microsoft.com/office/word/2016/wordml/cid" xmlns:w16="http://schemas.microsoft.com/office/word/2018/wordml" xmlns:w16sdtdh="http://schemas.microsoft.com/office/word/2020/wordml/sdtdatahash" xmlns:w16se="http://schemas.microsoft.com/office/word/2015/wordml/symex" xmlns:wpg="http://schemas.microsoft.com/office/word/2010/wordprocessingGroup" xmlns:wpi="http://schemas.microsoft.com/office/word/2010/wordprocessingInk" xmlns:wne="http://schemas.microsoft.com/office/word/2006/wordml" xmlns:wps="http://schemas.microsoft.com/office/word/2010/wordprocessingShape" mc:Ignorable="w14 w15 w16se w16cid w16 w16cex w16sdtdh wp14">
-  <w:comment w:id="0" w:author="Danny Chen" w:date="2021-08-16T12:26:00Z" w:initials="DC">
-    <w:p>
-      <w:pPr>
-        <w:pStyle w:val="CommentText"/>
-      </w:pPr>
-      <w:r>
-        <w:rPr>
-          <w:rStyle w:val="CommentReference"/>
-        </w:rPr>
-        <w:annotationRef/>
-      </w:r>
-      <w:r>
-        <w:t>I think I’ll choose median – I can grab this information from the boxplots.</w:t>
-      </w:r>
-    </w:p>
-    <w:p>
-      <w:pPr>
-        <w:pStyle w:val="CommentText"/>
-      </w:pPr>
-    </w:p>
-    <w:p>
-      <w:pPr>
-        <w:pStyle w:val="CommentText"/>
-      </w:pPr>
-      <w:r>
-        <w:t>Median is less prone to skew than mean.</w:t>
-      </w:r>
-    </w:p>
-  </w:comment>
-  <w:comment w:id="1" w:author="Danny Chen" w:date="2021-08-16T12:27:00Z" w:initials="DC">
-    <w:p>
-      <w:pPr>
-        <w:pStyle w:val="CommentText"/>
-      </w:pPr>
-      <w:r>
-        <w:rPr>
-          <w:rStyle w:val="CommentReference"/>
-        </w:rPr>
-        <w:annotationRef/>
-      </w:r>
-      <w:r>
-        <w:t>Personally, I think that analyzing countries separately is easier. This way, you can group results by continent too (e.g., America, Europe, Asia, etc.)</w:t>
-      </w:r>
-    </w:p>
-    <w:p>
-      <w:pPr>
-        <w:pStyle w:val="CommentText"/>
-      </w:pPr>
-    </w:p>
-    <w:p>
-      <w:pPr>
-        <w:pStyle w:val="CommentText"/>
-      </w:pPr>
-      <w:r>
-        <w:t>Also, having to convert categorical variables into quantitative variables is tricky, and sometimes ambiguous.</w:t>
-      </w:r>
-    </w:p>
-    <w:p>
-      <w:pPr>
-        <w:pStyle w:val="CommentText"/>
-      </w:pPr>
-    </w:p>
-    <w:p>
-      <w:pPr>
-        <w:pStyle w:val="CommentText"/>
-      </w:pPr>
-      <w:r>
-        <w:t xml:space="preserve">EDIT: all countries except for Canada, China, and Unknown have </w:t>
-      </w:r>
-      <w:r>
-        <w:t>enough data points. Other countries only have 1 – 3 data points so makes more sense to analyze data across all countries rather than by individual country.</w:t>
-      </w:r>
-    </w:p>
-  </w:comment>
-  <w:comment w:id="2" w:author="Danny Chen" w:date="2021-08-13T19:23:00Z" w:initials="DC">
-    <w:p>
-      <w:pPr>
-        <w:pStyle w:val="CommentText"/>
-      </w:pPr>
-      <w:r>
-        <w:rPr>
-          <w:rStyle w:val="CommentReference"/>
-        </w:rPr>
-        <w:annotationRef/>
-      </w:r>
-      <w:r>
-        <w:t>Perhaps students join STA302H1 late from the waitlist.</w:t>
-      </w:r>
-    </w:p>
-    <w:p>
-      <w:pPr>
-        <w:pStyle w:val="CommentText"/>
-      </w:pPr>
-      <w:r>
-        <w:t>The new “best 3 of 5” quiz marking scheme allows students to miss at most 2 quizzes without penalty.</w:t>
-      </w:r>
-    </w:p>
-  </w:comment>
-  <w:comment w:id="3" w:author="Danny Chen" w:date="2021-08-13T19:21:00Z" w:initials="DC">
-    <w:p>
-      <w:pPr>
-        <w:pStyle w:val="CommentText"/>
-      </w:pPr>
-      <w:r>
-        <w:rPr>
-          <w:rStyle w:val="CommentReference"/>
-        </w:rPr>
-        <w:annotationRef/>
-      </w:r>
-      <w:r>
-        <w:t>A missing COVID or STA302H1 study time might mean that the student doesn’t feel comfortable sharing it.</w:t>
-      </w:r>
-    </w:p>
-    <w:p>
-      <w:pPr>
-        <w:pStyle w:val="CommentText"/>
-      </w:pPr>
-    </w:p>
-    <w:p>
-      <w:pPr>
-        <w:pStyle w:val="CommentText"/>
-      </w:pPr>
-      <w:r>
-        <w:t>These transgressions alone are no reason to exclude them from the dataset. They might still write quizzes though.</w:t>
-      </w:r>
-    </w:p>
-    <w:p>
-      <w:pPr>
-        <w:pStyle w:val="CommentText"/>
-      </w:pPr>
-    </w:p>
-    <w:p>
-      <w:pPr>
-        <w:pStyle w:val="CommentText"/>
-      </w:pPr>
-      <w:r>
-        <w:t>Skipping quizzes might be a bigger problem though.</w:t>
-      </w:r>
-    </w:p>
-  </w:comment>
-  <w:comment w:id="4" w:author="Danny Chen" w:date="2021-08-13T19:23:00Z" w:initials="DC">
-    <w:p>
-      <w:pPr>
-        <w:pStyle w:val="CommentText"/>
-      </w:pPr>
-      <w:r>
-        <w:rPr>
-          <w:rStyle w:val="CommentReference"/>
-        </w:rPr>
-        <w:annotationRef/>
-      </w:r>
-      <w:r>
-        <w:t>Perhaps students join STA302H1 late from the waitlist.</w:t>
-      </w:r>
-    </w:p>
-    <w:p>
-      <w:pPr>
-        <w:pStyle w:val="CommentText"/>
-      </w:pPr>
-      <w:r>
-        <w:t>The new “best 3 of 5” quiz marking scheme allows students to miss at most 2 quizzes without penalty.</w:t>
-      </w:r>
-    </w:p>
-  </w:comment>
-  <w:comment w:id="5" w:author="Danny Chen" w:date="2021-08-13T19:21:00Z" w:initials="DC">
-    <w:p>
-      <w:pPr>
-        <w:pStyle w:val="CommentText"/>
-      </w:pPr>
-      <w:r>
-        <w:rPr>
-          <w:rStyle w:val="CommentReference"/>
-        </w:rPr>
-        <w:annotationRef/>
-      </w:r>
-      <w:r>
-        <w:t>A missing COVID or STA302H1 study time might mean that the student doesn’t feel comfortable sharing it.</w:t>
-      </w:r>
-    </w:p>
-    <w:p>
-      <w:pPr>
-        <w:pStyle w:val="CommentText"/>
-      </w:pPr>
-    </w:p>
-    <w:p>
-      <w:pPr>
-        <w:pStyle w:val="CommentText"/>
-      </w:pPr>
-      <w:r>
-        <w:t>These transgressions alone are no reason to exclude them from the dataset. They might still write quizzes though.</w:t>
-      </w:r>
-    </w:p>
-    <w:p>
-      <w:pPr>
-        <w:pStyle w:val="CommentText"/>
-      </w:pPr>
-    </w:p>
-    <w:p>
-      <w:pPr>
-        <w:pStyle w:val="CommentText"/>
-      </w:pPr>
-      <w:r>
-        <w:t>Skipping quizzes might be a bigger problem though.</w:t>
-      </w:r>
-    </w:p>
-  </w:comment>
-</w:comments>
-</file>
-
-<file path=word/commentsExtended.xml><?xml version="1.0" encoding="utf-8"?>
-<w15:commentsEx xmlns:wpc="http://schemas.microsoft.com/office/word/2010/wordprocessingCanvas" xmlns:cx="http://schemas.microsoft.com/office/drawing/2014/chartex" xmlns:cx1="http://schemas.microsoft.com/office/drawing/2015/9/8/chartex" xmlns:cx2="http://schemas.microsoft.com/office/drawing/2015/10/21/chartex" xmlns:cx3="http://schemas.microsoft.com/office/drawing/2016/5/9/chartex" xmlns:cx4="http://schemas.microsoft.com/office/drawing/2016/5/10/chartex" xmlns:cx5="http://schemas.microsoft.com/office/drawing/2016/5/11/chartex" xmlns:cx6="http://schemas.microsoft.com/office/drawing/2016/5/12/chartex" xmlns:cx7="http://schemas.microsoft.com/office/drawing/2016/5/13/chartex" xmlns:cx8="http://schemas.microsoft.com/office/drawing/2016/5/14/chartex" xmlns:mc="http://schemas.openxmlformats.org/markup-compatibility/2006" xmlns:aink="http://schemas.microsoft.com/office/drawing/2016/ink" xmlns:am3d="http://schemas.microsoft.com/office/drawing/2017/model3d" xmlns:o="urn:schemas-microsoft-com:office:office" xmlns:r="http://schemas.openxmlformats.org/officeDocument/2006/relationships" xmlns:m="http://schemas.openxmlformats.org/officeDocument/2006/math" xmlns:v="urn:schemas-microsoft-com:vml" xmlns:wp14="http://schemas.microsoft.com/office/word/2010/wordprocessingDrawing" xmlns:wp="http://schemas.openxmlformats.org/drawingml/2006/wordprocessingDrawing" xmlns:w10="urn:schemas-microsoft-com:office:word" xmlns:w="http://schemas.openxmlformats.org/wordprocessingml/2006/main" xmlns:w14="http://schemas.microsoft.com/office/word/2010/wordml" xmlns:w15="http://schemas.microsoft.com/office/word/2012/wordml" xmlns:w16cex="http://schemas.microsoft.com/office/word/2018/wordml/cex" xmlns:w16cid="http://schemas.microsoft.com/office/word/2016/wordml/cid" xmlns:w16="http://schemas.microsoft.com/office/word/2018/wordml" xmlns:w16sdtdh="http://schemas.microsoft.com/office/word/2020/wordml/sdtdatahash" xmlns:w16se="http://schemas.microsoft.com/office/word/2015/wordml/symex" xmlns:wpg="http://schemas.microsoft.com/office/word/2010/wordprocessingGroup" xmlns:wpi="http://schemas.microsoft.com/office/word/2010/wordprocessingInk" xmlns:wne="http://schemas.microsoft.com/office/word/2006/wordml" xmlns:wps="http://schemas.microsoft.com/office/word/2010/wordprocessingShape" mc:Ignorable="w14 w15 w16se w16cid w16 w16cex w16sdtdh wp14">
-  <w15:commentEx w15:paraId="44DDE82F" w15:done="0"/>
-  <w15:commentEx w15:paraId="5D62C8C3" w15:done="0"/>
-  <w15:commentEx w15:paraId="106B6C0A" w15:done="0"/>
-  <w15:commentEx w15:paraId="5ECF0CB8" w15:done="0"/>
-  <w15:commentEx w15:paraId="00AD38D8" w15:done="0"/>
-  <w15:commentEx w15:paraId="5D1DCC5D" w15:done="0"/>
-</w15:commentsEx>
-</file>
-
-<file path=word/commentsExtensible.xml><?xml version="1.0" encoding="utf-8"?>
-<w16cex:commentsExtensible xmlns:wpc="http://schemas.microsoft.com/office/word/2010/wordprocessingCanvas" xmlns:cx="http://schemas.microsoft.com/office/drawing/2014/chartex" xmlns:cx1="http://schemas.microsoft.com/office/drawing/2015/9/8/chartex" xmlns:cx2="http://schemas.microsoft.com/office/drawing/2015/10/21/chartex" xmlns:cx3="http://schemas.microsoft.com/office/drawing/2016/5/9/chartex" xmlns:cx4="http://schemas.microsoft.com/office/drawing/2016/5/10/chartex" xmlns:cx5="http://schemas.microsoft.com/office/drawing/2016/5/11/chartex" xmlns:cx6="http://schemas.microsoft.com/office/drawing/2016/5/12/chartex" xmlns:cx7="http://schemas.microsoft.com/office/drawing/2016/5/13/chartex" xmlns:cx8="http://schemas.microsoft.com/office/drawing/2016/5/14/chartex" xmlns:mc="http://schemas.openxmlformats.org/markup-compatibility/2006" xmlns:aink="http://schemas.microsoft.com/office/drawing/2016/ink" xmlns:am3d="http://schemas.microsoft.com/office/drawing/2017/model3d" xmlns:o="urn:schemas-microsoft-com:office:office" xmlns:r="http://schemas.openxmlformats.org/officeDocument/2006/relationships" xmlns:m="http://schemas.openxmlformats.org/officeDocument/2006/math" xmlns:v="urn:schemas-microsoft-com:vml" xmlns:wp14="http://schemas.microsoft.com/office/word/2010/wordprocessingDrawing" xmlns:wp="http://schemas.openxmlformats.org/drawingml/2006/wordprocessingDrawing" xmlns:w10="urn:schemas-microsoft-com:office:word" xmlns:w="http://schemas.openxmlformats.org/wordprocessingml/2006/main" xmlns:w14="http://schemas.microsoft.com/office/word/2010/wordml" xmlns:w15="http://schemas.microsoft.com/office/word/2012/wordml" xmlns:w16cex="http://schemas.microsoft.com/office/word/2018/wordml/cex" xmlns:w16cid="http://schemas.microsoft.com/office/word/2016/wordml/cid" xmlns:w16="http://schemas.microsoft.com/office/word/2018/wordml" xmlns:w16sdtdh="http://schemas.microsoft.com/office/word/2020/wordml/sdtdatahash" xmlns:w16se="http://schemas.microsoft.com/office/word/2015/wordml/symex" xmlns:wpg="http://schemas.microsoft.com/office/word/2010/wordprocessingGroup" xmlns:wpi="http://schemas.microsoft.com/office/word/2010/wordprocessingInk" xmlns:wne="http://schemas.microsoft.com/office/word/2006/wordml" xmlns:wps="http://schemas.microsoft.com/office/word/2010/wordprocessingShape" mc:Ignorable="w14 w15 w16se w16cid w16 w16cex w16sdtdh wp14">
-  <w16cex:commentExtensible w16cex:durableId="24C4D7E1" w16cex:dateUtc="2021-08-16T16:26:00Z"/>
-  <w16cex:commentExtensible w16cex:durableId="24C4D816" w16cex:dateUtc="2021-08-16T16:27:00Z"/>
-  <w16cex:commentExtensible w16cex:durableId="24C4D7D4" w16cex:dateUtc="2021-08-13T23:23:00Z"/>
-  <w16cex:commentExtensible w16cex:durableId="24C4D7D3" w16cex:dateUtc="2021-08-13T23:21:00Z"/>
-  <w16cex:commentExtensible w16cex:durableId="24C4D893" w16cex:dateUtc="2021-08-13T23:23:00Z"/>
-  <w16cex:commentExtensible w16cex:durableId="24C4D892" w16cex:dateUtc="2021-08-13T23:21:00Z"/>
-</w16cex:commentsExtensible>
-</file>
-
-<file path=word/commentsIds.xml><?xml version="1.0" encoding="utf-8"?>
-<w16cid:commentsIds xmlns:wpc="http://schemas.microsoft.com/office/word/2010/wordprocessingCanvas" xmlns:cx="http://schemas.microsoft.com/office/drawing/2014/chartex" xmlns:cx1="http://schemas.microsoft.com/office/drawing/2015/9/8/chartex" xmlns:cx2="http://schemas.microsoft.com/office/drawing/2015/10/21/chartex" xmlns:cx3="http://schemas.microsoft.com/office/drawing/2016/5/9/chartex" xmlns:cx4="http://schemas.microsoft.com/office/drawing/2016/5/10/chartex" xmlns:cx5="http://schemas.microsoft.com/office/drawing/2016/5/11/chartex" xmlns:cx6="http://schemas.microsoft.com/office/drawing/2016/5/12/chartex" xmlns:cx7="http://schemas.microsoft.com/office/drawing/2016/5/13/chartex" xmlns:cx8="http://schemas.microsoft.com/office/drawing/2016/5/14/chartex" xmlns:mc="http://schemas.openxmlformats.org/markup-compatibility/2006" xmlns:aink="http://schemas.microsoft.com/office/drawing/2016/ink" xmlns:am3d="http://schemas.microsoft.com/office/drawing/2017/model3d" xmlns:o="urn:schemas-microsoft-com:office:office" xmlns:r="http://schemas.openxmlformats.org/officeDocument/2006/relationships" xmlns:m="http://schemas.openxmlformats.org/officeDocument/2006/math" xmlns:v="urn:schemas-microsoft-com:vml" xmlns:wp14="http://schemas.microsoft.com/office/word/2010/wordprocessingDrawing" xmlns:wp="http://schemas.openxmlformats.org/drawingml/2006/wordprocessingDrawing" xmlns:w10="urn:schemas-microsoft-com:office:word" xmlns:w="http://schemas.openxmlformats.org/wordprocessingml/2006/main" xmlns:w14="http://schemas.microsoft.com/office/word/2010/wordml" xmlns:w15="http://schemas.microsoft.com/office/word/2012/wordml" xmlns:w16cex="http://schemas.microsoft.com/office/word/2018/wordml/cex" xmlns:w16cid="http://schemas.microsoft.com/office/word/2016/wordml/cid" xmlns:w16="http://schemas.microsoft.com/office/word/2018/wordml" xmlns:w16sdtdh="http://schemas.microsoft.com/office/word/2020/wordml/sdtdatahash" xmlns:w16se="http://schemas.microsoft.com/office/word/2015/wordml/symex" xmlns:wpg="http://schemas.microsoft.com/office/word/2010/wordprocessingGroup" xmlns:wpi="http://schemas.microsoft.com/office/word/2010/wordprocessingInk" xmlns:wne="http://schemas.microsoft.com/office/word/2006/wordml" xmlns:wps="http://schemas.microsoft.com/office/word/2010/wordprocessingShape" mc:Ignorable="w14 w15 w16se w16cid w16 w16cex w16sdtdh wp14">
-  <w16cid:commentId w16cid:paraId="44DDE82F" w16cid:durableId="24C4D7E1"/>
-  <w16cid:commentId w16cid:paraId="5D62C8C3" w16cid:durableId="24C4D816"/>
-  <w16cid:commentId w16cid:paraId="106B6C0A" w16cid:durableId="24C4D7D4"/>
-  <w16cid:commentId w16cid:paraId="5ECF0CB8" w16cid:durableId="24C4D7D3"/>
-  <w16cid:commentId w16cid:paraId="00AD38D8" w16cid:durableId="24C4D893"/>
-  <w16cid:commentId w16cid:paraId="5D1DCC5D" w16cid:durableId="24C4D892"/>
-</w16cid:commentsIds>
 </file>
 
 <file path=word/endnotes.xml><?xml version="1.0" encoding="utf-8"?>
@@ -3211,6 +3299,119 @@
 <file path=word/numbering.xml><?xml version="1.0" encoding="utf-8"?>
 <w:numbering xmlns:wpc="http://schemas.microsoft.com/office/word/2010/wordprocessingCanvas" xmlns:cx="http://schemas.microsoft.com/office/drawing/2014/chartex" xmlns:cx1="http://schemas.microsoft.com/office/drawing/2015/9/8/chartex" xmlns:cx2="http://schemas.microsoft.com/office/drawing/2015/10/21/chartex" xmlns:cx3="http://schemas.microsoft.com/office/drawing/2016/5/9/chartex" xmlns:cx4="http://schemas.microsoft.com/office/drawing/2016/5/10/chartex" xmlns:cx5="http://schemas.microsoft.com/office/drawing/2016/5/11/chartex" xmlns:cx6="http://schemas.microsoft.com/office/drawing/2016/5/12/chartex" xmlns:cx7="http://schemas.microsoft.com/office/drawing/2016/5/13/chartex" xmlns:cx8="http://schemas.microsoft.com/office/drawing/2016/5/14/chartex" xmlns:mc="http://schemas.openxmlformats.org/markup-compatibility/2006" xmlns:aink="http://schemas.microsoft.com/office/drawing/2016/ink" xmlns:am3d="http://schemas.microsoft.com/office/drawing/2017/model3d" xmlns:o="urn:schemas-microsoft-com:office:office" xmlns:r="http://schemas.openxmlformats.org/officeDocument/2006/relationships" xmlns:m="http://schemas.openxmlformats.org/officeDocument/2006/math" xmlns:v="urn:schemas-microsoft-com:vml" xmlns:wp14="http://schemas.microsoft.com/office/word/2010/wordprocessingDrawing" xmlns:wp="http://schemas.openxmlformats.org/drawingml/2006/wordprocessingDrawing" xmlns:w10="urn:schemas-microsoft-com:office:word" xmlns:w="http://schemas.openxmlformats.org/wordprocessingml/2006/main" xmlns:w14="http://schemas.microsoft.com/office/word/2010/wordml" xmlns:w15="http://schemas.microsoft.com/office/word/2012/wordml" xmlns:w16cex="http://schemas.microsoft.com/office/word/2018/wordml/cex" xmlns:w16cid="http://schemas.microsoft.com/office/word/2016/wordml/cid" xmlns:w16="http://schemas.microsoft.com/office/word/2018/wordml" xmlns:w16sdtdh="http://schemas.microsoft.com/office/word/2020/wordml/sdtdatahash" xmlns:w16se="http://schemas.microsoft.com/office/word/2015/wordml/symex" xmlns:wpg="http://schemas.microsoft.com/office/word/2010/wordprocessingGroup" xmlns:wpi="http://schemas.microsoft.com/office/word/2010/wordprocessingInk" xmlns:wne="http://schemas.microsoft.com/office/word/2006/wordml" xmlns:wps="http://schemas.microsoft.com/office/word/2010/wordprocessingShape" mc:Ignorable="w14 w15 w16se w16cid w16 w16cex w16sdtdh wp14">
   <w:abstractNum w:abstractNumId="0" w15:restartNumberingAfterBreak="0">
+    <w:nsid w:val="0555338F"/>
+    <w:multiLevelType w:val="hybridMultilevel"/>
+    <w:tmpl w:val="7B26DA58"/>
+    <w:lvl w:ilvl="0" w:tplc="04090003">
+      <w:start w:val="1"/>
+      <w:numFmt w:val="bullet"/>
+      <w:lvlText w:val="o"/>
+      <w:lvlJc w:val="left"/>
+      <w:pPr>
+        <w:ind w:left="720" w:hanging="360"/>
+      </w:pPr>
+      <w:rPr>
+        <w:rFonts w:ascii="Courier New" w:hAnsi="Courier New" w:cs="Courier New" w:hint="default"/>
+      </w:rPr>
+    </w:lvl>
+    <w:lvl w:ilvl="1" w:tplc="04090003">
+      <w:start w:val="1"/>
+      <w:numFmt w:val="bullet"/>
+      <w:lvlText w:val="o"/>
+      <w:lvlJc w:val="left"/>
+      <w:pPr>
+        <w:ind w:left="1440" w:hanging="360"/>
+      </w:pPr>
+      <w:rPr>
+        <w:rFonts w:ascii="Courier New" w:hAnsi="Courier New" w:cs="Courier New" w:hint="default"/>
+      </w:rPr>
+    </w:lvl>
+    <w:lvl w:ilvl="2" w:tplc="04090005" w:tentative="1">
+      <w:start w:val="1"/>
+      <w:numFmt w:val="bullet"/>
+      <w:lvlText w:val=""/>
+      <w:lvlJc w:val="left"/>
+      <w:pPr>
+        <w:ind w:left="2160" w:hanging="360"/>
+      </w:pPr>
+      <w:rPr>
+        <w:rFonts w:ascii="Wingdings" w:hAnsi="Wingdings" w:hint="default"/>
+      </w:rPr>
+    </w:lvl>
+    <w:lvl w:ilvl="3" w:tplc="04090001" w:tentative="1">
+      <w:start w:val="1"/>
+      <w:numFmt w:val="bullet"/>
+      <w:lvlText w:val=""/>
+      <w:lvlJc w:val="left"/>
+      <w:pPr>
+        <w:ind w:left="2880" w:hanging="360"/>
+      </w:pPr>
+      <w:rPr>
+        <w:rFonts w:ascii="Symbol" w:hAnsi="Symbol" w:hint="default"/>
+      </w:rPr>
+    </w:lvl>
+    <w:lvl w:ilvl="4" w:tplc="04090003" w:tentative="1">
+      <w:start w:val="1"/>
+      <w:numFmt w:val="bullet"/>
+      <w:lvlText w:val="o"/>
+      <w:lvlJc w:val="left"/>
+      <w:pPr>
+        <w:ind w:left="3600" w:hanging="360"/>
+      </w:pPr>
+      <w:rPr>
+        <w:rFonts w:ascii="Courier New" w:hAnsi="Courier New" w:cs="Courier New" w:hint="default"/>
+      </w:rPr>
+    </w:lvl>
+    <w:lvl w:ilvl="5" w:tplc="04090005" w:tentative="1">
+      <w:start w:val="1"/>
+      <w:numFmt w:val="bullet"/>
+      <w:lvlText w:val=""/>
+      <w:lvlJc w:val="left"/>
+      <w:pPr>
+        <w:ind w:left="4320" w:hanging="360"/>
+      </w:pPr>
+      <w:rPr>
+        <w:rFonts w:ascii="Wingdings" w:hAnsi="Wingdings" w:hint="default"/>
+      </w:rPr>
+    </w:lvl>
+    <w:lvl w:ilvl="6" w:tplc="04090001" w:tentative="1">
+      <w:start w:val="1"/>
+      <w:numFmt w:val="bullet"/>
+      <w:lvlText w:val=""/>
+      <w:lvlJc w:val="left"/>
+      <w:pPr>
+        <w:ind w:left="5040" w:hanging="360"/>
+      </w:pPr>
+      <w:rPr>
+        <w:rFonts w:ascii="Symbol" w:hAnsi="Symbol" w:hint="default"/>
+      </w:rPr>
+    </w:lvl>
+    <w:lvl w:ilvl="7" w:tplc="04090003" w:tentative="1">
+      <w:start w:val="1"/>
+      <w:numFmt w:val="bullet"/>
+      <w:lvlText w:val="o"/>
+      <w:lvlJc w:val="left"/>
+      <w:pPr>
+        <w:ind w:left="5760" w:hanging="360"/>
+      </w:pPr>
+      <w:rPr>
+        <w:rFonts w:ascii="Courier New" w:hAnsi="Courier New" w:cs="Courier New" w:hint="default"/>
+      </w:rPr>
+    </w:lvl>
+    <w:lvl w:ilvl="8" w:tplc="04090005" w:tentative="1">
+      <w:start w:val="1"/>
+      <w:numFmt w:val="bullet"/>
+      <w:lvlText w:val=""/>
+      <w:lvlJc w:val="left"/>
+      <w:pPr>
+        <w:ind w:left="6480" w:hanging="360"/>
+      </w:pPr>
+      <w:rPr>
+        <w:rFonts w:ascii="Wingdings" w:hAnsi="Wingdings" w:hint="default"/>
+      </w:rPr>
+    </w:lvl>
+  </w:abstractNum>
+  <w:abstractNum w:abstractNumId="1" w15:restartNumberingAfterBreak="0">
     <w:nsid w:val="060D5D6E"/>
     <w:multiLevelType w:val="hybridMultilevel"/>
     <w:tmpl w:val="E5FCAE16"/>
@@ -3299,7 +3500,120 @@
       </w:pPr>
     </w:lvl>
   </w:abstractNum>
-  <w:abstractNum w:abstractNumId="1" w15:restartNumberingAfterBreak="0">
+  <w:abstractNum w:abstractNumId="2" w15:restartNumberingAfterBreak="0">
+    <w:nsid w:val="116E5B3F"/>
+    <w:multiLevelType w:val="hybridMultilevel"/>
+    <w:tmpl w:val="6D1C3326"/>
+    <w:lvl w:ilvl="0" w:tplc="04090003">
+      <w:start w:val="1"/>
+      <w:numFmt w:val="bullet"/>
+      <w:lvlText w:val="o"/>
+      <w:lvlJc w:val="left"/>
+      <w:pPr>
+        <w:ind w:left="1800" w:hanging="360"/>
+      </w:pPr>
+      <w:rPr>
+        <w:rFonts w:ascii="Courier New" w:hAnsi="Courier New" w:cs="Courier New" w:hint="default"/>
+      </w:rPr>
+    </w:lvl>
+    <w:lvl w:ilvl="1" w:tplc="04090003">
+      <w:start w:val="1"/>
+      <w:numFmt w:val="bullet"/>
+      <w:lvlText w:val="o"/>
+      <w:lvlJc w:val="left"/>
+      <w:pPr>
+        <w:ind w:left="2520" w:hanging="360"/>
+      </w:pPr>
+      <w:rPr>
+        <w:rFonts w:ascii="Courier New" w:hAnsi="Courier New" w:cs="Courier New" w:hint="default"/>
+      </w:rPr>
+    </w:lvl>
+    <w:lvl w:ilvl="2" w:tplc="04090005">
+      <w:start w:val="1"/>
+      <w:numFmt w:val="bullet"/>
+      <w:lvlText w:val=""/>
+      <w:lvlJc w:val="left"/>
+      <w:pPr>
+        <w:ind w:left="3240" w:hanging="360"/>
+      </w:pPr>
+      <w:rPr>
+        <w:rFonts w:ascii="Wingdings" w:hAnsi="Wingdings" w:hint="default"/>
+      </w:rPr>
+    </w:lvl>
+    <w:lvl w:ilvl="3" w:tplc="04090001" w:tentative="1">
+      <w:start w:val="1"/>
+      <w:numFmt w:val="bullet"/>
+      <w:lvlText w:val=""/>
+      <w:lvlJc w:val="left"/>
+      <w:pPr>
+        <w:ind w:left="3960" w:hanging="360"/>
+      </w:pPr>
+      <w:rPr>
+        <w:rFonts w:ascii="Symbol" w:hAnsi="Symbol" w:hint="default"/>
+      </w:rPr>
+    </w:lvl>
+    <w:lvl w:ilvl="4" w:tplc="04090003" w:tentative="1">
+      <w:start w:val="1"/>
+      <w:numFmt w:val="bullet"/>
+      <w:lvlText w:val="o"/>
+      <w:lvlJc w:val="left"/>
+      <w:pPr>
+        <w:ind w:left="4680" w:hanging="360"/>
+      </w:pPr>
+      <w:rPr>
+        <w:rFonts w:ascii="Courier New" w:hAnsi="Courier New" w:cs="Courier New" w:hint="default"/>
+      </w:rPr>
+    </w:lvl>
+    <w:lvl w:ilvl="5" w:tplc="04090005" w:tentative="1">
+      <w:start w:val="1"/>
+      <w:numFmt w:val="bullet"/>
+      <w:lvlText w:val=""/>
+      <w:lvlJc w:val="left"/>
+      <w:pPr>
+        <w:ind w:left="5400" w:hanging="360"/>
+      </w:pPr>
+      <w:rPr>
+        <w:rFonts w:ascii="Wingdings" w:hAnsi="Wingdings" w:hint="default"/>
+      </w:rPr>
+    </w:lvl>
+    <w:lvl w:ilvl="6" w:tplc="04090001" w:tentative="1">
+      <w:start w:val="1"/>
+      <w:numFmt w:val="bullet"/>
+      <w:lvlText w:val=""/>
+      <w:lvlJc w:val="left"/>
+      <w:pPr>
+        <w:ind w:left="6120" w:hanging="360"/>
+      </w:pPr>
+      <w:rPr>
+        <w:rFonts w:ascii="Symbol" w:hAnsi="Symbol" w:hint="default"/>
+      </w:rPr>
+    </w:lvl>
+    <w:lvl w:ilvl="7" w:tplc="04090003" w:tentative="1">
+      <w:start w:val="1"/>
+      <w:numFmt w:val="bullet"/>
+      <w:lvlText w:val="o"/>
+      <w:lvlJc w:val="left"/>
+      <w:pPr>
+        <w:ind w:left="6840" w:hanging="360"/>
+      </w:pPr>
+      <w:rPr>
+        <w:rFonts w:ascii="Courier New" w:hAnsi="Courier New" w:cs="Courier New" w:hint="default"/>
+      </w:rPr>
+    </w:lvl>
+    <w:lvl w:ilvl="8" w:tplc="04090005" w:tentative="1">
+      <w:start w:val="1"/>
+      <w:numFmt w:val="bullet"/>
+      <w:lvlText w:val=""/>
+      <w:lvlJc w:val="left"/>
+      <w:pPr>
+        <w:ind w:left="7560" w:hanging="360"/>
+      </w:pPr>
+      <w:rPr>
+        <w:rFonts w:ascii="Wingdings" w:hAnsi="Wingdings" w:hint="default"/>
+      </w:rPr>
+    </w:lvl>
+  </w:abstractNum>
+  <w:abstractNum w:abstractNumId="3" w15:restartNumberingAfterBreak="0">
     <w:nsid w:val="18CC0ECA"/>
     <w:multiLevelType w:val="hybridMultilevel"/>
     <w:tmpl w:val="F6884F46"/>
@@ -3309,7 +3623,7 @@
       <w:lvlText w:val=""/>
       <w:lvlJc w:val="left"/>
       <w:pPr>
-        <w:ind w:left="720" w:hanging="360"/>
+        <w:ind w:left="360" w:hanging="360"/>
       </w:pPr>
       <w:rPr>
         <w:rFonts w:ascii="Symbol" w:hAnsi="Symbol" w:hint="default"/>
@@ -3321,7 +3635,7 @@
       <w:lvlText w:val="o"/>
       <w:lvlJc w:val="left"/>
       <w:pPr>
-        <w:ind w:left="1440" w:hanging="360"/>
+        <w:ind w:left="1080" w:hanging="360"/>
       </w:pPr>
       <w:rPr>
         <w:rFonts w:ascii="Courier New" w:hAnsi="Courier New" w:cs="Courier New" w:hint="default"/>
@@ -3333,7 +3647,7 @@
       <w:lvlText w:val=""/>
       <w:lvlJc w:val="left"/>
       <w:pPr>
-        <w:ind w:left="2160" w:hanging="360"/>
+        <w:ind w:left="1800" w:hanging="360"/>
       </w:pPr>
       <w:rPr>
         <w:rFonts w:ascii="Wingdings" w:hAnsi="Wingdings" w:hint="default"/>
@@ -3345,7 +3659,7 @@
       <w:lvlText w:val=""/>
       <w:lvlJc w:val="left"/>
       <w:pPr>
-        <w:ind w:left="2880" w:hanging="360"/>
+        <w:ind w:left="2520" w:hanging="360"/>
       </w:pPr>
       <w:rPr>
         <w:rFonts w:ascii="Symbol" w:hAnsi="Symbol" w:hint="default"/>
@@ -3357,7 +3671,7 @@
       <w:lvlText w:val="o"/>
       <w:lvlJc w:val="left"/>
       <w:pPr>
-        <w:ind w:left="3600" w:hanging="360"/>
+        <w:ind w:left="3240" w:hanging="360"/>
       </w:pPr>
       <w:rPr>
         <w:rFonts w:ascii="Courier New" w:hAnsi="Courier New" w:cs="Courier New" w:hint="default"/>
@@ -3369,7 +3683,7 @@
       <w:lvlText w:val=""/>
       <w:lvlJc w:val="left"/>
       <w:pPr>
-        <w:ind w:left="4320" w:hanging="360"/>
+        <w:ind w:left="3960" w:hanging="360"/>
       </w:pPr>
       <w:rPr>
         <w:rFonts w:ascii="Wingdings" w:hAnsi="Wingdings" w:hint="default"/>
@@ -3381,7 +3695,7 @@
       <w:lvlText w:val=""/>
       <w:lvlJc w:val="left"/>
       <w:pPr>
-        <w:ind w:left="5040" w:hanging="360"/>
+        <w:ind w:left="4680" w:hanging="360"/>
       </w:pPr>
       <w:rPr>
         <w:rFonts w:ascii="Symbol" w:hAnsi="Symbol" w:hint="default"/>
@@ -3393,7 +3707,7 @@
       <w:lvlText w:val="o"/>
       <w:lvlJc w:val="left"/>
       <w:pPr>
-        <w:ind w:left="5760" w:hanging="360"/>
+        <w:ind w:left="5400" w:hanging="360"/>
       </w:pPr>
       <w:rPr>
         <w:rFonts w:ascii="Courier New" w:hAnsi="Courier New" w:cs="Courier New" w:hint="default"/>
@@ -3405,14 +3719,14 @@
       <w:lvlText w:val=""/>
       <w:lvlJc w:val="left"/>
       <w:pPr>
-        <w:ind w:left="6480" w:hanging="360"/>
+        <w:ind w:left="6120" w:hanging="360"/>
       </w:pPr>
       <w:rPr>
         <w:rFonts w:ascii="Wingdings" w:hAnsi="Wingdings" w:hint="default"/>
       </w:rPr>
     </w:lvl>
   </w:abstractNum>
-  <w:abstractNum w:abstractNumId="2" w15:restartNumberingAfterBreak="0">
+  <w:abstractNum w:abstractNumId="4" w15:restartNumberingAfterBreak="0">
     <w:nsid w:val="25747CB1"/>
     <w:multiLevelType w:val="hybridMultilevel"/>
     <w:tmpl w:val="CC768040"/>
@@ -3504,7 +3818,120 @@
       </w:pPr>
     </w:lvl>
   </w:abstractNum>
-  <w:abstractNum w:abstractNumId="3" w15:restartNumberingAfterBreak="0">
+  <w:abstractNum w:abstractNumId="5" w15:restartNumberingAfterBreak="0">
+    <w:nsid w:val="2FB57727"/>
+    <w:multiLevelType w:val="hybridMultilevel"/>
+    <w:tmpl w:val="C94CFCF4"/>
+    <w:lvl w:ilvl="0" w:tplc="04090001">
+      <w:start w:val="1"/>
+      <w:numFmt w:val="bullet"/>
+      <w:lvlText w:val=""/>
+      <w:lvlJc w:val="left"/>
+      <w:pPr>
+        <w:ind w:left="360" w:hanging="360"/>
+      </w:pPr>
+      <w:rPr>
+        <w:rFonts w:ascii="Symbol" w:hAnsi="Symbol" w:hint="default"/>
+      </w:rPr>
+    </w:lvl>
+    <w:lvl w:ilvl="1" w:tplc="04090003">
+      <w:start w:val="1"/>
+      <w:numFmt w:val="bullet"/>
+      <w:lvlText w:val="o"/>
+      <w:lvlJc w:val="left"/>
+      <w:pPr>
+        <w:ind w:left="1080" w:hanging="360"/>
+      </w:pPr>
+      <w:rPr>
+        <w:rFonts w:ascii="Courier New" w:hAnsi="Courier New" w:cs="Courier New" w:hint="default"/>
+      </w:rPr>
+    </w:lvl>
+    <w:lvl w:ilvl="2" w:tplc="04090005">
+      <w:start w:val="1"/>
+      <w:numFmt w:val="bullet"/>
+      <w:lvlText w:val=""/>
+      <w:lvlJc w:val="left"/>
+      <w:pPr>
+        <w:ind w:left="1800" w:hanging="360"/>
+      </w:pPr>
+      <w:rPr>
+        <w:rFonts w:ascii="Wingdings" w:hAnsi="Wingdings" w:hint="default"/>
+      </w:rPr>
+    </w:lvl>
+    <w:lvl w:ilvl="3" w:tplc="04090001" w:tentative="1">
+      <w:start w:val="1"/>
+      <w:numFmt w:val="bullet"/>
+      <w:lvlText w:val=""/>
+      <w:lvlJc w:val="left"/>
+      <w:pPr>
+        <w:ind w:left="2520" w:hanging="360"/>
+      </w:pPr>
+      <w:rPr>
+        <w:rFonts w:ascii="Symbol" w:hAnsi="Symbol" w:hint="default"/>
+      </w:rPr>
+    </w:lvl>
+    <w:lvl w:ilvl="4" w:tplc="04090003" w:tentative="1">
+      <w:start w:val="1"/>
+      <w:numFmt w:val="bullet"/>
+      <w:lvlText w:val="o"/>
+      <w:lvlJc w:val="left"/>
+      <w:pPr>
+        <w:ind w:left="3240" w:hanging="360"/>
+      </w:pPr>
+      <w:rPr>
+        <w:rFonts w:ascii="Courier New" w:hAnsi="Courier New" w:cs="Courier New" w:hint="default"/>
+      </w:rPr>
+    </w:lvl>
+    <w:lvl w:ilvl="5" w:tplc="04090005" w:tentative="1">
+      <w:start w:val="1"/>
+      <w:numFmt w:val="bullet"/>
+      <w:lvlText w:val=""/>
+      <w:lvlJc w:val="left"/>
+      <w:pPr>
+        <w:ind w:left="3960" w:hanging="360"/>
+      </w:pPr>
+      <w:rPr>
+        <w:rFonts w:ascii="Wingdings" w:hAnsi="Wingdings" w:hint="default"/>
+      </w:rPr>
+    </w:lvl>
+    <w:lvl w:ilvl="6" w:tplc="04090001" w:tentative="1">
+      <w:start w:val="1"/>
+      <w:numFmt w:val="bullet"/>
+      <w:lvlText w:val=""/>
+      <w:lvlJc w:val="left"/>
+      <w:pPr>
+        <w:ind w:left="4680" w:hanging="360"/>
+      </w:pPr>
+      <w:rPr>
+        <w:rFonts w:ascii="Symbol" w:hAnsi="Symbol" w:hint="default"/>
+      </w:rPr>
+    </w:lvl>
+    <w:lvl w:ilvl="7" w:tplc="04090003" w:tentative="1">
+      <w:start w:val="1"/>
+      <w:numFmt w:val="bullet"/>
+      <w:lvlText w:val="o"/>
+      <w:lvlJc w:val="left"/>
+      <w:pPr>
+        <w:ind w:left="5400" w:hanging="360"/>
+      </w:pPr>
+      <w:rPr>
+        <w:rFonts w:ascii="Courier New" w:hAnsi="Courier New" w:cs="Courier New" w:hint="default"/>
+      </w:rPr>
+    </w:lvl>
+    <w:lvl w:ilvl="8" w:tplc="04090005" w:tentative="1">
+      <w:start w:val="1"/>
+      <w:numFmt w:val="bullet"/>
+      <w:lvlText w:val=""/>
+      <w:lvlJc w:val="left"/>
+      <w:pPr>
+        <w:ind w:left="6120" w:hanging="360"/>
+      </w:pPr>
+      <w:rPr>
+        <w:rFonts w:ascii="Wingdings" w:hAnsi="Wingdings" w:hint="default"/>
+      </w:rPr>
+    </w:lvl>
+  </w:abstractNum>
+  <w:abstractNum w:abstractNumId="6" w15:restartNumberingAfterBreak="0">
     <w:nsid w:val="38CE73D1"/>
     <w:multiLevelType w:val="hybridMultilevel"/>
     <w:tmpl w:val="E5FCAE16"/>
@@ -3514,7 +3941,7 @@
       <w:lvlText w:val="%1."/>
       <w:lvlJc w:val="left"/>
       <w:pPr>
-        <w:ind w:left="720" w:hanging="360"/>
+        <w:ind w:left="360" w:hanging="360"/>
       </w:pPr>
       <w:rPr>
         <w:rFonts w:hint="default"/>
@@ -3526,7 +3953,7 @@
       <w:lvlText w:val="%2."/>
       <w:lvlJc w:val="left"/>
       <w:pPr>
-        <w:ind w:left="1440" w:hanging="360"/>
+        <w:ind w:left="1080" w:hanging="360"/>
       </w:pPr>
     </w:lvl>
     <w:lvl w:ilvl="2" w:tplc="0409001B" w:tentative="1">
@@ -3535,7 +3962,7 @@
       <w:lvlText w:val="%3."/>
       <w:lvlJc w:val="right"/>
       <w:pPr>
-        <w:ind w:left="2160" w:hanging="180"/>
+        <w:ind w:left="1800" w:hanging="180"/>
       </w:pPr>
     </w:lvl>
     <w:lvl w:ilvl="3" w:tplc="0409000F" w:tentative="1">
@@ -3544,7 +3971,7 @@
       <w:lvlText w:val="%4."/>
       <w:lvlJc w:val="left"/>
       <w:pPr>
-        <w:ind w:left="2880" w:hanging="360"/>
+        <w:ind w:left="2520" w:hanging="360"/>
       </w:pPr>
     </w:lvl>
     <w:lvl w:ilvl="4" w:tplc="04090019" w:tentative="1">
@@ -3553,7 +3980,7 @@
       <w:lvlText w:val="%5."/>
       <w:lvlJc w:val="left"/>
       <w:pPr>
-        <w:ind w:left="3600" w:hanging="360"/>
+        <w:ind w:left="3240" w:hanging="360"/>
       </w:pPr>
     </w:lvl>
     <w:lvl w:ilvl="5" w:tplc="0409001B" w:tentative="1">
@@ -3562,7 +3989,7 @@
       <w:lvlText w:val="%6."/>
       <w:lvlJc w:val="right"/>
       <w:pPr>
-        <w:ind w:left="4320" w:hanging="180"/>
+        <w:ind w:left="3960" w:hanging="180"/>
       </w:pPr>
     </w:lvl>
     <w:lvl w:ilvl="6" w:tplc="0409000F" w:tentative="1">
@@ -3571,7 +3998,7 @@
       <w:lvlText w:val="%7."/>
       <w:lvlJc w:val="left"/>
       <w:pPr>
-        <w:ind w:left="5040" w:hanging="360"/>
+        <w:ind w:left="4680" w:hanging="360"/>
       </w:pPr>
     </w:lvl>
     <w:lvl w:ilvl="7" w:tplc="04090019" w:tentative="1">
@@ -3580,7 +4007,7 @@
       <w:lvlText w:val="%8."/>
       <w:lvlJc w:val="left"/>
       <w:pPr>
-        <w:ind w:left="5760" w:hanging="360"/>
+        <w:ind w:left="5400" w:hanging="360"/>
       </w:pPr>
     </w:lvl>
     <w:lvl w:ilvl="8" w:tplc="0409001B" w:tentative="1">
@@ -3589,11 +4016,11 @@
       <w:lvlText w:val="%9."/>
       <w:lvlJc w:val="right"/>
       <w:pPr>
-        <w:ind w:left="6480" w:hanging="180"/>
+        <w:ind w:left="6120" w:hanging="180"/>
       </w:pPr>
     </w:lvl>
   </w:abstractNum>
-  <w:abstractNum w:abstractNumId="4" w15:restartNumberingAfterBreak="0">
+  <w:abstractNum w:abstractNumId="7" w15:restartNumberingAfterBreak="0">
     <w:nsid w:val="38FC53FE"/>
     <w:multiLevelType w:val="hybridMultilevel"/>
     <w:tmpl w:val="24EE0AF6"/>
@@ -3682,7 +4109,7 @@
       </w:pPr>
     </w:lvl>
   </w:abstractNum>
-  <w:abstractNum w:abstractNumId="5" w15:restartNumberingAfterBreak="0">
+  <w:abstractNum w:abstractNumId="8" w15:restartNumberingAfterBreak="0">
     <w:nsid w:val="51A61151"/>
     <w:multiLevelType w:val="hybridMultilevel"/>
     <w:tmpl w:val="2C621D7A"/>
@@ -3692,7 +4119,7 @@
       <w:lvlText w:val=""/>
       <w:lvlJc w:val="left"/>
       <w:pPr>
-        <w:ind w:left="720" w:hanging="360"/>
+        <w:ind w:left="360" w:hanging="360"/>
       </w:pPr>
       <w:rPr>
         <w:rFonts w:ascii="Symbol" w:hAnsi="Symbol" w:hint="default"/>
@@ -3704,7 +4131,7 @@
       <w:lvlText w:val="o"/>
       <w:lvlJc w:val="left"/>
       <w:pPr>
-        <w:ind w:left="1440" w:hanging="360"/>
+        <w:ind w:left="1080" w:hanging="360"/>
       </w:pPr>
       <w:rPr>
         <w:rFonts w:ascii="Courier New" w:hAnsi="Courier New" w:cs="Courier New" w:hint="default"/>
@@ -3716,7 +4143,7 @@
       <w:lvlText w:val=""/>
       <w:lvlJc w:val="left"/>
       <w:pPr>
-        <w:ind w:left="2160" w:hanging="360"/>
+        <w:ind w:left="1800" w:hanging="360"/>
       </w:pPr>
       <w:rPr>
         <w:rFonts w:ascii="Wingdings" w:hAnsi="Wingdings" w:hint="default"/>
@@ -3728,7 +4155,7 @@
       <w:lvlText w:val=""/>
       <w:lvlJc w:val="left"/>
       <w:pPr>
-        <w:ind w:left="2880" w:hanging="360"/>
+        <w:ind w:left="2520" w:hanging="360"/>
       </w:pPr>
       <w:rPr>
         <w:rFonts w:ascii="Symbol" w:hAnsi="Symbol" w:hint="default"/>
@@ -3740,7 +4167,7 @@
       <w:lvlText w:val="o"/>
       <w:lvlJc w:val="left"/>
       <w:pPr>
-        <w:ind w:left="3600" w:hanging="360"/>
+        <w:ind w:left="3240" w:hanging="360"/>
       </w:pPr>
       <w:rPr>
         <w:rFonts w:ascii="Courier New" w:hAnsi="Courier New" w:cs="Courier New" w:hint="default"/>
@@ -3752,7 +4179,7 @@
       <w:lvlText w:val=""/>
       <w:lvlJc w:val="left"/>
       <w:pPr>
-        <w:ind w:left="4320" w:hanging="360"/>
+        <w:ind w:left="3960" w:hanging="360"/>
       </w:pPr>
       <w:rPr>
         <w:rFonts w:ascii="Wingdings" w:hAnsi="Wingdings" w:hint="default"/>
@@ -3764,7 +4191,7 @@
       <w:lvlText w:val=""/>
       <w:lvlJc w:val="left"/>
       <w:pPr>
-        <w:ind w:left="5040" w:hanging="360"/>
+        <w:ind w:left="4680" w:hanging="360"/>
       </w:pPr>
       <w:rPr>
         <w:rFonts w:ascii="Symbol" w:hAnsi="Symbol" w:hint="default"/>
@@ -3776,7 +4203,7 @@
       <w:lvlText w:val="o"/>
       <w:lvlJc w:val="left"/>
       <w:pPr>
-        <w:ind w:left="5760" w:hanging="360"/>
+        <w:ind w:left="5400" w:hanging="360"/>
       </w:pPr>
       <w:rPr>
         <w:rFonts w:ascii="Courier New" w:hAnsi="Courier New" w:cs="Courier New" w:hint="default"/>
@@ -3788,14 +4215,14 @@
       <w:lvlText w:val=""/>
       <w:lvlJc w:val="left"/>
       <w:pPr>
-        <w:ind w:left="6480" w:hanging="360"/>
+        <w:ind w:left="6120" w:hanging="360"/>
       </w:pPr>
       <w:rPr>
         <w:rFonts w:ascii="Wingdings" w:hAnsi="Wingdings" w:hint="default"/>
       </w:rPr>
     </w:lvl>
   </w:abstractNum>
-  <w:abstractNum w:abstractNumId="6" w15:restartNumberingAfterBreak="0">
+  <w:abstractNum w:abstractNumId="9" w15:restartNumberingAfterBreak="0">
     <w:nsid w:val="558D4F32"/>
     <w:multiLevelType w:val="hybridMultilevel"/>
     <w:tmpl w:val="2284AAB2"/>
@@ -3805,7 +4232,7 @@
       <w:lvlText w:val="%1."/>
       <w:lvlJc w:val="left"/>
       <w:pPr>
-        <w:ind w:left="720" w:hanging="360"/>
+        <w:ind w:left="360" w:hanging="360"/>
       </w:pPr>
       <w:rPr>
         <w:rFonts w:hint="default"/>
@@ -3817,7 +4244,7 @@
       <w:lvlText w:val="%2."/>
       <w:lvlJc w:val="left"/>
       <w:pPr>
-        <w:ind w:left="1440" w:hanging="360"/>
+        <w:ind w:left="1080" w:hanging="360"/>
       </w:pPr>
     </w:lvl>
     <w:lvl w:ilvl="2" w:tplc="0409001B" w:tentative="1">
@@ -3826,7 +4253,7 @@
       <w:lvlText w:val="%3."/>
       <w:lvlJc w:val="right"/>
       <w:pPr>
-        <w:ind w:left="2160" w:hanging="180"/>
+        <w:ind w:left="1800" w:hanging="180"/>
       </w:pPr>
     </w:lvl>
     <w:lvl w:ilvl="3" w:tplc="0409000F" w:tentative="1">
@@ -3835,7 +4262,7 @@
       <w:lvlText w:val="%4."/>
       <w:lvlJc w:val="left"/>
       <w:pPr>
-        <w:ind w:left="2880" w:hanging="360"/>
+        <w:ind w:left="2520" w:hanging="360"/>
       </w:pPr>
     </w:lvl>
     <w:lvl w:ilvl="4" w:tplc="04090019" w:tentative="1">
@@ -3844,7 +4271,7 @@
       <w:lvlText w:val="%5."/>
       <w:lvlJc w:val="left"/>
       <w:pPr>
-        <w:ind w:left="3600" w:hanging="360"/>
+        <w:ind w:left="3240" w:hanging="360"/>
       </w:pPr>
     </w:lvl>
     <w:lvl w:ilvl="5" w:tplc="0409001B" w:tentative="1">
@@ -3853,7 +4280,7 @@
       <w:lvlText w:val="%6."/>
       <w:lvlJc w:val="right"/>
       <w:pPr>
-        <w:ind w:left="4320" w:hanging="180"/>
+        <w:ind w:left="3960" w:hanging="180"/>
       </w:pPr>
     </w:lvl>
     <w:lvl w:ilvl="6" w:tplc="0409000F" w:tentative="1">
@@ -3862,7 +4289,7 @@
       <w:lvlText w:val="%7."/>
       <w:lvlJc w:val="left"/>
       <w:pPr>
-        <w:ind w:left="5040" w:hanging="360"/>
+        <w:ind w:left="4680" w:hanging="360"/>
       </w:pPr>
     </w:lvl>
     <w:lvl w:ilvl="7" w:tplc="04090019" w:tentative="1">
@@ -3871,7 +4298,7 @@
       <w:lvlText w:val="%8."/>
       <w:lvlJc w:val="left"/>
       <w:pPr>
-        <w:ind w:left="5760" w:hanging="360"/>
+        <w:ind w:left="5400" w:hanging="360"/>
       </w:pPr>
     </w:lvl>
     <w:lvl w:ilvl="8" w:tplc="0409001B" w:tentative="1">
@@ -3880,11 +4307,237 @@
       <w:lvlText w:val="%9."/>
       <w:lvlJc w:val="right"/>
       <w:pPr>
-        <w:ind w:left="6480" w:hanging="180"/>
+        <w:ind w:left="6120" w:hanging="180"/>
       </w:pPr>
     </w:lvl>
   </w:abstractNum>
-  <w:abstractNum w:abstractNumId="7" w15:restartNumberingAfterBreak="0">
+  <w:abstractNum w:abstractNumId="10" w15:restartNumberingAfterBreak="0">
+    <w:nsid w:val="5D33328D"/>
+    <w:multiLevelType w:val="hybridMultilevel"/>
+    <w:tmpl w:val="F1BAEC10"/>
+    <w:lvl w:ilvl="0" w:tplc="04090003">
+      <w:start w:val="1"/>
+      <w:numFmt w:val="bullet"/>
+      <w:lvlText w:val="o"/>
+      <w:lvlJc w:val="left"/>
+      <w:pPr>
+        <w:ind w:left="720" w:hanging="360"/>
+      </w:pPr>
+      <w:rPr>
+        <w:rFonts w:ascii="Courier New" w:hAnsi="Courier New" w:cs="Courier New" w:hint="default"/>
+      </w:rPr>
+    </w:lvl>
+    <w:lvl w:ilvl="1" w:tplc="04090003" w:tentative="1">
+      <w:start w:val="1"/>
+      <w:numFmt w:val="bullet"/>
+      <w:lvlText w:val="o"/>
+      <w:lvlJc w:val="left"/>
+      <w:pPr>
+        <w:ind w:left="1440" w:hanging="360"/>
+      </w:pPr>
+      <w:rPr>
+        <w:rFonts w:ascii="Courier New" w:hAnsi="Courier New" w:cs="Courier New" w:hint="default"/>
+      </w:rPr>
+    </w:lvl>
+    <w:lvl w:ilvl="2" w:tplc="04090005" w:tentative="1">
+      <w:start w:val="1"/>
+      <w:numFmt w:val="bullet"/>
+      <w:lvlText w:val=""/>
+      <w:lvlJc w:val="left"/>
+      <w:pPr>
+        <w:ind w:left="2160" w:hanging="360"/>
+      </w:pPr>
+      <w:rPr>
+        <w:rFonts w:ascii="Wingdings" w:hAnsi="Wingdings" w:hint="default"/>
+      </w:rPr>
+    </w:lvl>
+    <w:lvl w:ilvl="3" w:tplc="04090001" w:tentative="1">
+      <w:start w:val="1"/>
+      <w:numFmt w:val="bullet"/>
+      <w:lvlText w:val=""/>
+      <w:lvlJc w:val="left"/>
+      <w:pPr>
+        <w:ind w:left="2880" w:hanging="360"/>
+      </w:pPr>
+      <w:rPr>
+        <w:rFonts w:ascii="Symbol" w:hAnsi="Symbol" w:hint="default"/>
+      </w:rPr>
+    </w:lvl>
+    <w:lvl w:ilvl="4" w:tplc="04090003" w:tentative="1">
+      <w:start w:val="1"/>
+      <w:numFmt w:val="bullet"/>
+      <w:lvlText w:val="o"/>
+      <w:lvlJc w:val="left"/>
+      <w:pPr>
+        <w:ind w:left="3600" w:hanging="360"/>
+      </w:pPr>
+      <w:rPr>
+        <w:rFonts w:ascii="Courier New" w:hAnsi="Courier New" w:cs="Courier New" w:hint="default"/>
+      </w:rPr>
+    </w:lvl>
+    <w:lvl w:ilvl="5" w:tplc="04090005" w:tentative="1">
+      <w:start w:val="1"/>
+      <w:numFmt w:val="bullet"/>
+      <w:lvlText w:val=""/>
+      <w:lvlJc w:val="left"/>
+      <w:pPr>
+        <w:ind w:left="4320" w:hanging="360"/>
+      </w:pPr>
+      <w:rPr>
+        <w:rFonts w:ascii="Wingdings" w:hAnsi="Wingdings" w:hint="default"/>
+      </w:rPr>
+    </w:lvl>
+    <w:lvl w:ilvl="6" w:tplc="04090001" w:tentative="1">
+      <w:start w:val="1"/>
+      <w:numFmt w:val="bullet"/>
+      <w:lvlText w:val=""/>
+      <w:lvlJc w:val="left"/>
+      <w:pPr>
+        <w:ind w:left="5040" w:hanging="360"/>
+      </w:pPr>
+      <w:rPr>
+        <w:rFonts w:ascii="Symbol" w:hAnsi="Symbol" w:hint="default"/>
+      </w:rPr>
+    </w:lvl>
+    <w:lvl w:ilvl="7" w:tplc="04090003" w:tentative="1">
+      <w:start w:val="1"/>
+      <w:numFmt w:val="bullet"/>
+      <w:lvlText w:val="o"/>
+      <w:lvlJc w:val="left"/>
+      <w:pPr>
+        <w:ind w:left="5760" w:hanging="360"/>
+      </w:pPr>
+      <w:rPr>
+        <w:rFonts w:ascii="Courier New" w:hAnsi="Courier New" w:cs="Courier New" w:hint="default"/>
+      </w:rPr>
+    </w:lvl>
+    <w:lvl w:ilvl="8" w:tplc="04090005" w:tentative="1">
+      <w:start w:val="1"/>
+      <w:numFmt w:val="bullet"/>
+      <w:lvlText w:val=""/>
+      <w:lvlJc w:val="left"/>
+      <w:pPr>
+        <w:ind w:left="6480" w:hanging="360"/>
+      </w:pPr>
+      <w:rPr>
+        <w:rFonts w:ascii="Wingdings" w:hAnsi="Wingdings" w:hint="default"/>
+      </w:rPr>
+    </w:lvl>
+  </w:abstractNum>
+  <w:abstractNum w:abstractNumId="11" w15:restartNumberingAfterBreak="0">
+    <w:nsid w:val="63865410"/>
+    <w:multiLevelType w:val="hybridMultilevel"/>
+    <w:tmpl w:val="4A2A9BF2"/>
+    <w:lvl w:ilvl="0" w:tplc="04090003">
+      <w:start w:val="1"/>
+      <w:numFmt w:val="bullet"/>
+      <w:lvlText w:val="o"/>
+      <w:lvlJc w:val="left"/>
+      <w:pPr>
+        <w:ind w:left="360" w:hanging="360"/>
+      </w:pPr>
+      <w:rPr>
+        <w:rFonts w:ascii="Courier New" w:hAnsi="Courier New" w:cs="Courier New" w:hint="default"/>
+      </w:rPr>
+    </w:lvl>
+    <w:lvl w:ilvl="1" w:tplc="04090003" w:tentative="1">
+      <w:start w:val="1"/>
+      <w:numFmt w:val="bullet"/>
+      <w:lvlText w:val="o"/>
+      <w:lvlJc w:val="left"/>
+      <w:pPr>
+        <w:ind w:left="1080" w:hanging="360"/>
+      </w:pPr>
+      <w:rPr>
+        <w:rFonts w:ascii="Courier New" w:hAnsi="Courier New" w:cs="Courier New" w:hint="default"/>
+      </w:rPr>
+    </w:lvl>
+    <w:lvl w:ilvl="2" w:tplc="04090005" w:tentative="1">
+      <w:start w:val="1"/>
+      <w:numFmt w:val="bullet"/>
+      <w:lvlText w:val=""/>
+      <w:lvlJc w:val="left"/>
+      <w:pPr>
+        <w:ind w:left="1800" w:hanging="360"/>
+      </w:pPr>
+      <w:rPr>
+        <w:rFonts w:ascii="Wingdings" w:hAnsi="Wingdings" w:hint="default"/>
+      </w:rPr>
+    </w:lvl>
+    <w:lvl w:ilvl="3" w:tplc="04090001" w:tentative="1">
+      <w:start w:val="1"/>
+      <w:numFmt w:val="bullet"/>
+      <w:lvlText w:val=""/>
+      <w:lvlJc w:val="left"/>
+      <w:pPr>
+        <w:ind w:left="2520" w:hanging="360"/>
+      </w:pPr>
+      <w:rPr>
+        <w:rFonts w:ascii="Symbol" w:hAnsi="Symbol" w:hint="default"/>
+      </w:rPr>
+    </w:lvl>
+    <w:lvl w:ilvl="4" w:tplc="04090003" w:tentative="1">
+      <w:start w:val="1"/>
+      <w:numFmt w:val="bullet"/>
+      <w:lvlText w:val="o"/>
+      <w:lvlJc w:val="left"/>
+      <w:pPr>
+        <w:ind w:left="3240" w:hanging="360"/>
+      </w:pPr>
+      <w:rPr>
+        <w:rFonts w:ascii="Courier New" w:hAnsi="Courier New" w:cs="Courier New" w:hint="default"/>
+      </w:rPr>
+    </w:lvl>
+    <w:lvl w:ilvl="5" w:tplc="04090005" w:tentative="1">
+      <w:start w:val="1"/>
+      <w:numFmt w:val="bullet"/>
+      <w:lvlText w:val=""/>
+      <w:lvlJc w:val="left"/>
+      <w:pPr>
+        <w:ind w:left="3960" w:hanging="360"/>
+      </w:pPr>
+      <w:rPr>
+        <w:rFonts w:ascii="Wingdings" w:hAnsi="Wingdings" w:hint="default"/>
+      </w:rPr>
+    </w:lvl>
+    <w:lvl w:ilvl="6" w:tplc="04090001" w:tentative="1">
+      <w:start w:val="1"/>
+      <w:numFmt w:val="bullet"/>
+      <w:lvlText w:val=""/>
+      <w:lvlJc w:val="left"/>
+      <w:pPr>
+        <w:ind w:left="4680" w:hanging="360"/>
+      </w:pPr>
+      <w:rPr>
+        <w:rFonts w:ascii="Symbol" w:hAnsi="Symbol" w:hint="default"/>
+      </w:rPr>
+    </w:lvl>
+    <w:lvl w:ilvl="7" w:tplc="04090003" w:tentative="1">
+      <w:start w:val="1"/>
+      <w:numFmt w:val="bullet"/>
+      <w:lvlText w:val="o"/>
+      <w:lvlJc w:val="left"/>
+      <w:pPr>
+        <w:ind w:left="5400" w:hanging="360"/>
+      </w:pPr>
+      <w:rPr>
+        <w:rFonts w:ascii="Courier New" w:hAnsi="Courier New" w:cs="Courier New" w:hint="default"/>
+      </w:rPr>
+    </w:lvl>
+    <w:lvl w:ilvl="8" w:tplc="04090005" w:tentative="1">
+      <w:start w:val="1"/>
+      <w:numFmt w:val="bullet"/>
+      <w:lvlText w:val=""/>
+      <w:lvlJc w:val="left"/>
+      <w:pPr>
+        <w:ind w:left="6120" w:hanging="360"/>
+      </w:pPr>
+      <w:rPr>
+        <w:rFonts w:ascii="Wingdings" w:hAnsi="Wingdings" w:hint="default"/>
+      </w:rPr>
+    </w:lvl>
+  </w:abstractNum>
+  <w:abstractNum w:abstractNumId="12" w15:restartNumberingAfterBreak="0">
     <w:nsid w:val="6B0A25F9"/>
     <w:multiLevelType w:val="hybridMultilevel"/>
     <w:tmpl w:val="F9DC0840"/>
@@ -3997,7 +4650,7 @@
       </w:rPr>
     </w:lvl>
   </w:abstractNum>
-  <w:abstractNum w:abstractNumId="8" w15:restartNumberingAfterBreak="0">
+  <w:abstractNum w:abstractNumId="13" w15:restartNumberingAfterBreak="0">
     <w:nsid w:val="77C478C4"/>
     <w:multiLevelType w:val="hybridMultilevel"/>
     <w:tmpl w:val="595448A2"/>
@@ -4007,10 +4660,236 @@
       <w:lvlText w:val="%1."/>
       <w:lvlJc w:val="left"/>
       <w:pPr>
+        <w:ind w:left="360" w:hanging="360"/>
+      </w:pPr>
+      <w:rPr>
+        <w:rFonts w:asciiTheme="minorHAnsi" w:eastAsiaTheme="minorHAnsi" w:hAnsiTheme="minorHAnsi" w:cstheme="minorBidi"/>
+      </w:rPr>
+    </w:lvl>
+    <w:lvl w:ilvl="1" w:tplc="04090003" w:tentative="1">
+      <w:start w:val="1"/>
+      <w:numFmt w:val="bullet"/>
+      <w:lvlText w:val="o"/>
+      <w:lvlJc w:val="left"/>
+      <w:pPr>
+        <w:ind w:left="1080" w:hanging="360"/>
+      </w:pPr>
+      <w:rPr>
+        <w:rFonts w:ascii="Courier New" w:hAnsi="Courier New" w:cs="Courier New" w:hint="default"/>
+      </w:rPr>
+    </w:lvl>
+    <w:lvl w:ilvl="2" w:tplc="04090005" w:tentative="1">
+      <w:start w:val="1"/>
+      <w:numFmt w:val="bullet"/>
+      <w:lvlText w:val=""/>
+      <w:lvlJc w:val="left"/>
+      <w:pPr>
+        <w:ind w:left="1800" w:hanging="360"/>
+      </w:pPr>
+      <w:rPr>
+        <w:rFonts w:ascii="Wingdings" w:hAnsi="Wingdings" w:hint="default"/>
+      </w:rPr>
+    </w:lvl>
+    <w:lvl w:ilvl="3" w:tplc="04090001" w:tentative="1">
+      <w:start w:val="1"/>
+      <w:numFmt w:val="bullet"/>
+      <w:lvlText w:val=""/>
+      <w:lvlJc w:val="left"/>
+      <w:pPr>
+        <w:ind w:left="2520" w:hanging="360"/>
+      </w:pPr>
+      <w:rPr>
+        <w:rFonts w:ascii="Symbol" w:hAnsi="Symbol" w:hint="default"/>
+      </w:rPr>
+    </w:lvl>
+    <w:lvl w:ilvl="4" w:tplc="04090003" w:tentative="1">
+      <w:start w:val="1"/>
+      <w:numFmt w:val="bullet"/>
+      <w:lvlText w:val="o"/>
+      <w:lvlJc w:val="left"/>
+      <w:pPr>
+        <w:ind w:left="3240" w:hanging="360"/>
+      </w:pPr>
+      <w:rPr>
+        <w:rFonts w:ascii="Courier New" w:hAnsi="Courier New" w:cs="Courier New" w:hint="default"/>
+      </w:rPr>
+    </w:lvl>
+    <w:lvl w:ilvl="5" w:tplc="04090005" w:tentative="1">
+      <w:start w:val="1"/>
+      <w:numFmt w:val="bullet"/>
+      <w:lvlText w:val=""/>
+      <w:lvlJc w:val="left"/>
+      <w:pPr>
+        <w:ind w:left="3960" w:hanging="360"/>
+      </w:pPr>
+      <w:rPr>
+        <w:rFonts w:ascii="Wingdings" w:hAnsi="Wingdings" w:hint="default"/>
+      </w:rPr>
+    </w:lvl>
+    <w:lvl w:ilvl="6" w:tplc="04090001" w:tentative="1">
+      <w:start w:val="1"/>
+      <w:numFmt w:val="bullet"/>
+      <w:lvlText w:val=""/>
+      <w:lvlJc w:val="left"/>
+      <w:pPr>
+        <w:ind w:left="4680" w:hanging="360"/>
+      </w:pPr>
+      <w:rPr>
+        <w:rFonts w:ascii="Symbol" w:hAnsi="Symbol" w:hint="default"/>
+      </w:rPr>
+    </w:lvl>
+    <w:lvl w:ilvl="7" w:tplc="04090003" w:tentative="1">
+      <w:start w:val="1"/>
+      <w:numFmt w:val="bullet"/>
+      <w:lvlText w:val="o"/>
+      <w:lvlJc w:val="left"/>
+      <w:pPr>
+        <w:ind w:left="5400" w:hanging="360"/>
+      </w:pPr>
+      <w:rPr>
+        <w:rFonts w:ascii="Courier New" w:hAnsi="Courier New" w:cs="Courier New" w:hint="default"/>
+      </w:rPr>
+    </w:lvl>
+    <w:lvl w:ilvl="8" w:tplc="04090005" w:tentative="1">
+      <w:start w:val="1"/>
+      <w:numFmt w:val="bullet"/>
+      <w:lvlText w:val=""/>
+      <w:lvlJc w:val="left"/>
+      <w:pPr>
+        <w:ind w:left="6120" w:hanging="360"/>
+      </w:pPr>
+      <w:rPr>
+        <w:rFonts w:ascii="Wingdings" w:hAnsi="Wingdings" w:hint="default"/>
+      </w:rPr>
+    </w:lvl>
+  </w:abstractNum>
+  <w:abstractNum w:abstractNumId="14" w15:restartNumberingAfterBreak="0">
+    <w:nsid w:val="78762308"/>
+    <w:multiLevelType w:val="hybridMultilevel"/>
+    <w:tmpl w:val="4C026C56"/>
+    <w:lvl w:ilvl="0" w:tplc="04090003">
+      <w:start w:val="1"/>
+      <w:numFmt w:val="bullet"/>
+      <w:lvlText w:val="o"/>
+      <w:lvlJc w:val="left"/>
+      <w:pPr>
         <w:ind w:left="720" w:hanging="360"/>
       </w:pPr>
       <w:rPr>
-        <w:rFonts w:asciiTheme="minorHAnsi" w:eastAsiaTheme="minorHAnsi" w:hAnsiTheme="minorHAnsi" w:cstheme="minorBidi"/>
+        <w:rFonts w:ascii="Courier New" w:hAnsi="Courier New" w:cs="Courier New" w:hint="default"/>
+      </w:rPr>
+    </w:lvl>
+    <w:lvl w:ilvl="1" w:tplc="04090003" w:tentative="1">
+      <w:start w:val="1"/>
+      <w:numFmt w:val="bullet"/>
+      <w:lvlText w:val="o"/>
+      <w:lvlJc w:val="left"/>
+      <w:pPr>
+        <w:ind w:left="1440" w:hanging="360"/>
+      </w:pPr>
+      <w:rPr>
+        <w:rFonts w:ascii="Courier New" w:hAnsi="Courier New" w:cs="Courier New" w:hint="default"/>
+      </w:rPr>
+    </w:lvl>
+    <w:lvl w:ilvl="2" w:tplc="04090005" w:tentative="1">
+      <w:start w:val="1"/>
+      <w:numFmt w:val="bullet"/>
+      <w:lvlText w:val=""/>
+      <w:lvlJc w:val="left"/>
+      <w:pPr>
+        <w:ind w:left="2160" w:hanging="360"/>
+      </w:pPr>
+      <w:rPr>
+        <w:rFonts w:ascii="Wingdings" w:hAnsi="Wingdings" w:hint="default"/>
+      </w:rPr>
+    </w:lvl>
+    <w:lvl w:ilvl="3" w:tplc="04090001" w:tentative="1">
+      <w:start w:val="1"/>
+      <w:numFmt w:val="bullet"/>
+      <w:lvlText w:val=""/>
+      <w:lvlJc w:val="left"/>
+      <w:pPr>
+        <w:ind w:left="2880" w:hanging="360"/>
+      </w:pPr>
+      <w:rPr>
+        <w:rFonts w:ascii="Symbol" w:hAnsi="Symbol" w:hint="default"/>
+      </w:rPr>
+    </w:lvl>
+    <w:lvl w:ilvl="4" w:tplc="04090003" w:tentative="1">
+      <w:start w:val="1"/>
+      <w:numFmt w:val="bullet"/>
+      <w:lvlText w:val="o"/>
+      <w:lvlJc w:val="left"/>
+      <w:pPr>
+        <w:ind w:left="3600" w:hanging="360"/>
+      </w:pPr>
+      <w:rPr>
+        <w:rFonts w:ascii="Courier New" w:hAnsi="Courier New" w:cs="Courier New" w:hint="default"/>
+      </w:rPr>
+    </w:lvl>
+    <w:lvl w:ilvl="5" w:tplc="04090005" w:tentative="1">
+      <w:start w:val="1"/>
+      <w:numFmt w:val="bullet"/>
+      <w:lvlText w:val=""/>
+      <w:lvlJc w:val="left"/>
+      <w:pPr>
+        <w:ind w:left="4320" w:hanging="360"/>
+      </w:pPr>
+      <w:rPr>
+        <w:rFonts w:ascii="Wingdings" w:hAnsi="Wingdings" w:hint="default"/>
+      </w:rPr>
+    </w:lvl>
+    <w:lvl w:ilvl="6" w:tplc="04090001" w:tentative="1">
+      <w:start w:val="1"/>
+      <w:numFmt w:val="bullet"/>
+      <w:lvlText w:val=""/>
+      <w:lvlJc w:val="left"/>
+      <w:pPr>
+        <w:ind w:left="5040" w:hanging="360"/>
+      </w:pPr>
+      <w:rPr>
+        <w:rFonts w:ascii="Symbol" w:hAnsi="Symbol" w:hint="default"/>
+      </w:rPr>
+    </w:lvl>
+    <w:lvl w:ilvl="7" w:tplc="04090003" w:tentative="1">
+      <w:start w:val="1"/>
+      <w:numFmt w:val="bullet"/>
+      <w:lvlText w:val="o"/>
+      <w:lvlJc w:val="left"/>
+      <w:pPr>
+        <w:ind w:left="5760" w:hanging="360"/>
+      </w:pPr>
+      <w:rPr>
+        <w:rFonts w:ascii="Courier New" w:hAnsi="Courier New" w:cs="Courier New" w:hint="default"/>
+      </w:rPr>
+    </w:lvl>
+    <w:lvl w:ilvl="8" w:tplc="04090005" w:tentative="1">
+      <w:start w:val="1"/>
+      <w:numFmt w:val="bullet"/>
+      <w:lvlText w:val=""/>
+      <w:lvlJc w:val="left"/>
+      <w:pPr>
+        <w:ind w:left="6480" w:hanging="360"/>
+      </w:pPr>
+      <w:rPr>
+        <w:rFonts w:ascii="Wingdings" w:hAnsi="Wingdings" w:hint="default"/>
+      </w:rPr>
+    </w:lvl>
+  </w:abstractNum>
+  <w:abstractNum w:abstractNumId="15" w15:restartNumberingAfterBreak="0">
+    <w:nsid w:val="7ABF32C2"/>
+    <w:multiLevelType w:val="hybridMultilevel"/>
+    <w:tmpl w:val="CF08E91A"/>
+    <w:lvl w:ilvl="0" w:tplc="04090001">
+      <w:start w:val="1"/>
+      <w:numFmt w:val="bullet"/>
+      <w:lvlText w:val=""/>
+      <w:lvlJc w:val="left"/>
+      <w:pPr>
+        <w:ind w:left="720" w:hanging="360"/>
+      </w:pPr>
+      <w:rPr>
+        <w:rFonts w:ascii="Symbol" w:hAnsi="Symbol" w:hint="default"/>
       </w:rPr>
     </w:lvl>
     <w:lvl w:ilvl="1" w:tplc="04090003" w:tentative="1">
@@ -4111,41 +4990,54 @@
     </w:lvl>
   </w:abstractNum>
   <w:num w:numId="1">
+    <w:abstractNumId w:val="8"/>
+  </w:num>
+  <w:num w:numId="2">
+    <w:abstractNumId w:val="3"/>
+  </w:num>
+  <w:num w:numId="3">
+    <w:abstractNumId w:val="12"/>
+  </w:num>
+  <w:num w:numId="4">
+    <w:abstractNumId w:val="13"/>
+  </w:num>
+  <w:num w:numId="5">
+    <w:abstractNumId w:val="9"/>
+  </w:num>
+  <w:num w:numId="6">
+    <w:abstractNumId w:val="6"/>
+  </w:num>
+  <w:num w:numId="7">
+    <w:abstractNumId w:val="1"/>
+  </w:num>
+  <w:num w:numId="8">
+    <w:abstractNumId w:val="7"/>
+  </w:num>
+  <w:num w:numId="9">
+    <w:abstractNumId w:val="4"/>
+  </w:num>
+  <w:num w:numId="10">
+    <w:abstractNumId w:val="0"/>
+  </w:num>
+  <w:num w:numId="11">
     <w:abstractNumId w:val="5"/>
   </w:num>
-  <w:num w:numId="2">
-    <w:abstractNumId w:val="1"/>
+  <w:num w:numId="12">
+    <w:abstractNumId w:val="11"/>
   </w:num>
-  <w:num w:numId="3">
-    <w:abstractNumId w:val="7"/>
+  <w:num w:numId="13">
+    <w:abstractNumId w:val="10"/>
   </w:num>
-  <w:num w:numId="4">
-    <w:abstractNumId w:val="8"/>
+  <w:num w:numId="14">
+    <w:abstractNumId w:val="14"/>
   </w:num>
-  <w:num w:numId="5">
-    <w:abstractNumId w:val="6"/>
-  </w:num>
-  <w:num w:numId="6">
-    <w:abstractNumId w:val="3"/>
-  </w:num>
-  <w:num w:numId="7">
-    <w:abstractNumId w:val="0"/>
-  </w:num>
-  <w:num w:numId="8">
-    <w:abstractNumId w:val="4"/>
-  </w:num>
-  <w:num w:numId="9">
+  <w:num w:numId="15">
     <w:abstractNumId w:val="2"/>
   </w:num>
+  <w:num w:numId="16">
+    <w:abstractNumId w:val="15"/>
+  </w:num>
 </w:numbering>
-</file>
-
-<file path=word/people.xml><?xml version="1.0" encoding="utf-8"?>
-<w15:people xmlns:wpc="http://schemas.microsoft.com/office/word/2010/wordprocessingCanvas" xmlns:cx="http://schemas.microsoft.com/office/drawing/2014/chartex" xmlns:cx1="http://schemas.microsoft.com/office/drawing/2015/9/8/chartex" xmlns:cx2="http://schemas.microsoft.com/office/drawing/2015/10/21/chartex" xmlns:cx3="http://schemas.microsoft.com/office/drawing/2016/5/9/chartex" xmlns:cx4="http://schemas.microsoft.com/office/drawing/2016/5/10/chartex" xmlns:cx5="http://schemas.microsoft.com/office/drawing/2016/5/11/chartex" xmlns:cx6="http://schemas.microsoft.com/office/drawing/2016/5/12/chartex" xmlns:cx7="http://schemas.microsoft.com/office/drawing/2016/5/13/chartex" xmlns:cx8="http://schemas.microsoft.com/office/drawing/2016/5/14/chartex" xmlns:mc="http://schemas.openxmlformats.org/markup-compatibility/2006" xmlns:aink="http://schemas.microsoft.com/office/drawing/2016/ink" xmlns:am3d="http://schemas.microsoft.com/office/drawing/2017/model3d" xmlns:o="urn:schemas-microsoft-com:office:office" xmlns:r="http://schemas.openxmlformats.org/officeDocument/2006/relationships" xmlns:m="http://schemas.openxmlformats.org/officeDocument/2006/math" xmlns:v="urn:schemas-microsoft-com:vml" xmlns:wp14="http://schemas.microsoft.com/office/word/2010/wordprocessingDrawing" xmlns:wp="http://schemas.openxmlformats.org/drawingml/2006/wordprocessingDrawing" xmlns:w10="urn:schemas-microsoft-com:office:word" xmlns:w="http://schemas.openxmlformats.org/wordprocessingml/2006/main" xmlns:w14="http://schemas.microsoft.com/office/word/2010/wordml" xmlns:w15="http://schemas.microsoft.com/office/word/2012/wordml" xmlns:w16cex="http://schemas.microsoft.com/office/word/2018/wordml/cex" xmlns:w16cid="http://schemas.microsoft.com/office/word/2016/wordml/cid" xmlns:w16="http://schemas.microsoft.com/office/word/2018/wordml" xmlns:w16sdtdh="http://schemas.microsoft.com/office/word/2020/wordml/sdtdatahash" xmlns:w16se="http://schemas.microsoft.com/office/word/2015/wordml/symex" xmlns:wpg="http://schemas.microsoft.com/office/word/2010/wordprocessingGroup" xmlns:wpi="http://schemas.microsoft.com/office/word/2010/wordprocessingInk" xmlns:wne="http://schemas.microsoft.com/office/word/2006/wordml" xmlns:wps="http://schemas.microsoft.com/office/word/2010/wordprocessingShape" mc:Ignorable="w14 w15 w16se w16cid w16 w16cex w16sdtdh wp14">
-  <w15:person w15:author="Danny Chen">
-    <w15:presenceInfo w15:providerId="AD" w15:userId="S::danisnotonfire.chen@mail.utoronto.ca::3d648d06-6548-4873-8790-34940e45237f"/>
-  </w15:person>
-</w15:people>
 </file>
 
 <file path=word/styles.xml><?xml version="1.0" encoding="utf-8"?>

</xml_diff>

<commit_message>
Add remaining TODOs to my STA302H1 report outline.
</commit_message>
<xml_diff>
--- a/STA302H1 -- Report Outline.docx
+++ b/STA302H1 -- Report Outline.docx
@@ -582,7 +582,19 @@
         <w:rPr>
           <w:highlight w:val="yellow"/>
         </w:rPr>
-        <w:t>categorize it as “Other</w:t>
+        <w:t xml:space="preserve">TODO: </w:t>
+      </w:r>
+      <w:r>
+        <w:rPr>
+          <w:highlight w:val="yellow"/>
+        </w:rPr>
+        <w:t xml:space="preserve">categorize </w:t>
+      </w:r>
+      <w:r>
+        <w:rPr>
+          <w:highlight w:val="yellow"/>
+        </w:rPr>
+        <w:t>it as “Other</w:t>
       </w:r>
       <w:r>
         <w:rPr>
@@ -790,6 +802,12 @@
         <w:rPr>
           <w:highlight w:val="yellow"/>
         </w:rPr>
+        <w:t xml:space="preserve">TODO: </w:t>
+      </w:r>
+      <w:r>
+        <w:rPr>
+          <w:highlight w:val="yellow"/>
+        </w:rPr>
         <w:t>Canada, China, and other (including unknown)</w:t>
       </w:r>
     </w:p>
@@ -1670,6 +1688,62 @@
       <w:pPr>
         <w:pStyle w:val="ListParagraph"/>
         <w:numPr>
+          <w:ilvl w:val="1"/>
+          <w:numId w:val="2"/>
+        </w:numPr>
+        <w:rPr>
+          <w:highlight w:val="yellow"/>
+        </w:rPr>
+      </w:pPr>
+      <w:r>
+        <w:rPr>
+          <w:highlight w:val="yellow"/>
+        </w:rPr>
+        <w:t>TODO: Try a l</w:t>
+      </w:r>
+      <w:r>
+        <w:rPr>
+          <w:highlight w:val="yellow"/>
+        </w:rPr>
+        <w:t>ogarithmic transformation</w:t>
+      </w:r>
+    </w:p>
+    <w:p>
+      <w:pPr>
+        <w:pStyle w:val="ListParagraph"/>
+        <w:numPr>
+          <w:ilvl w:val="1"/>
+          <w:numId w:val="2"/>
+        </w:numPr>
+        <w:rPr>
+          <w:highlight w:val="yellow"/>
+        </w:rPr>
+      </w:pPr>
+      <w:r>
+        <w:rPr>
+          <w:highlight w:val="yellow"/>
+        </w:rPr>
+        <w:t xml:space="preserve">TODO: Try a </w:t>
+      </w:r>
+      <w:proofErr w:type="gramStart"/>
+      <w:r>
+        <w:rPr>
+          <w:highlight w:val="yellow"/>
+        </w:rPr>
+        <w:t>sqrt(</w:t>
+      </w:r>
+      <w:proofErr w:type="gramEnd"/>
+      <w:r>
+        <w:rPr>
+          <w:highlight w:val="yellow"/>
+        </w:rPr>
+        <w:t>) transformation</w:t>
+      </w:r>
+    </w:p>
+    <w:p>
+      <w:pPr>
+        <w:pStyle w:val="ListParagraph"/>
+        <w:numPr>
           <w:ilvl w:val="0"/>
           <w:numId w:val="13"/>
         </w:numPr>
@@ -1762,19 +1836,25 @@
         <w:rPr>
           <w:highlight w:val="yellow"/>
         </w:rPr>
-        <w:t xml:space="preserve">Majority </w:t>
-      </w:r>
-      <w:r>
-        <w:rPr>
-          <w:highlight w:val="yellow"/>
-        </w:rPr>
-        <w:t xml:space="preserve">model(s) </w:t>
-      </w:r>
-      <w:r>
-        <w:rPr>
-          <w:highlight w:val="yellow"/>
-        </w:rPr>
-        <w:t>win.</w:t>
+        <w:t xml:space="preserve">In the event of multiple best models, </w:t>
+      </w:r>
+      <w:r>
+        <w:rPr>
+          <w:highlight w:val="yellow"/>
+        </w:rPr>
+        <w:t>use testing set</w:t>
+      </w:r>
+      <w:r>
+        <w:rPr>
+          <w:highlight w:val="yellow"/>
+        </w:rPr>
+        <w:t xml:space="preserve"> to break ties</w:t>
+      </w:r>
+      <w:r>
+        <w:rPr>
+          <w:highlight w:val="yellow"/>
+        </w:rPr>
+        <w:t>.</w:t>
       </w:r>
       <w:r>
         <w:rPr>
@@ -1786,19 +1866,13 @@
         <w:rPr>
           <w:highlight w:val="yellow"/>
         </w:rPr>
-        <w:t xml:space="preserve">In the event of multiple best models, </w:t>
-      </w:r>
-      <w:r>
-        <w:rPr>
-          <w:highlight w:val="yellow"/>
-        </w:rPr>
-        <w:t>use testing set</w:t>
-      </w:r>
-      <w:r>
-        <w:rPr>
-          <w:highlight w:val="yellow"/>
-        </w:rPr>
-        <w:t xml:space="preserve"> to break ties, usually </w:t>
+        <w:t>Usually,</w:t>
+      </w:r>
+      <w:r>
+        <w:rPr>
+          <w:highlight w:val="yellow"/>
+        </w:rPr>
+        <w:t xml:space="preserve"> </w:t>
       </w:r>
       <w:r>
         <w:rPr>
@@ -2000,6 +2074,18 @@
         <w:rPr>
           <w:highlight w:val="yellow"/>
         </w:rPr>
+        <w:t>TODO:</w:t>
+      </w:r>
+      <w:r>
+        <w:rPr>
+          <w:highlight w:val="yellow"/>
+        </w:rPr>
+        <w:t xml:space="preserve"> </w:t>
+      </w:r>
+      <w:r>
+        <w:rPr>
+          <w:highlight w:val="yellow"/>
+        </w:rPr>
         <w:t>Use residual plot and qqplot to assess</w:t>
       </w:r>
       <w:r>
@@ -2011,35 +2097,6 @@
     </w:p>
     <w:p>
       <w:pPr>
-        <w:pStyle w:val="ListParagraph"/>
-        <w:numPr>
-          <w:ilvl w:val="0"/>
-          <w:numId w:val="7"/>
-        </w:numPr>
-        <w:rPr>
-          <w:highlight w:val="yellow"/>
-        </w:rPr>
-      </w:pPr>
-    </w:p>
-    <w:p>
-      <w:pPr>
-        <w:pStyle w:val="ListParagraph"/>
-        <w:numPr>
-          <w:ilvl w:val="0"/>
-          <w:numId w:val="7"/>
-        </w:numPr>
-        <w:rPr>
-          <w:highlight w:val="yellow"/>
-        </w:rPr>
-      </w:pPr>
-    </w:p>
-    <w:p>
-      <w:pPr>
-        <w:pStyle w:val="ListParagraph"/>
-        <w:numPr>
-          <w:ilvl w:val="0"/>
-          <w:numId w:val="7"/>
-        </w:numPr>
         <w:rPr>
           <w:highlight w:val="yellow"/>
         </w:rPr>
@@ -2052,6 +2109,13 @@
           <w:bCs/>
         </w:rPr>
       </w:pPr>
+      <w:r>
+        <w:rPr>
+          <w:b/>
+          <w:bCs/>
+        </w:rPr>
+        <w:br w:type="page"/>
+      </w:r>
       <w:r>
         <w:rPr>
           <w:b/>

</xml_diff>

<commit_message>
Add explanations for linear model assumptions, and interpretation.
TODOs:
- define technical terms in model development section
- add 3 - 4 facts from external resources confirming your findings
- group together related limitations and suggested model improvements in "limitations section"
</commit_message>
<xml_diff>
--- a/STA302H1 -- Report Outline.docx
+++ b/STA302H1 -- Report Outline.docx
@@ -236,34 +236,22 @@
         </w:numPr>
       </w:pPr>
       <w:r>
-        <w:t>The purpose of developing</w:t>
+        <w:t xml:space="preserve">We want to </w:t>
+      </w:r>
+      <w:r>
+        <w:t>determine</w:t>
       </w:r>
       <w:r>
         <w:t xml:space="preserve"> </w:t>
       </w:r>
       <w:r>
-        <w:t>this</w:t>
-      </w:r>
-      <w:r>
-        <w:t xml:space="preserve"> model </w:t>
-      </w:r>
-      <w:r>
-        <w:t xml:space="preserve">is </w:t>
-      </w:r>
-      <w:r>
-        <w:t xml:space="preserve">to </w:t>
-      </w:r>
-      <w:r>
-        <w:t>determine</w:t>
-      </w:r>
-      <w:r>
-        <w:t xml:space="preserve"> which of the following </w:t>
-      </w:r>
-      <w:r>
-        <w:t xml:space="preserve">factors are the strongest predictors for </w:t>
-      </w:r>
-      <w:r>
-        <w:t>predicting quiz 4 score</w:t>
+        <w:t xml:space="preserve">the strongest predictors </w:t>
+      </w:r>
+      <w:r>
+        <w:t>of</w:t>
+      </w:r>
+      <w:r>
+        <w:t xml:space="preserve"> quiz 4 score</w:t>
       </w:r>
       <w:r>
         <w:t>:</w:t>
@@ -290,10 +278,7 @@
         </w:numPr>
       </w:pPr>
       <w:r>
-        <w:t xml:space="preserve">study time, </w:t>
-      </w:r>
-      <w:r>
-        <w:t>or</w:t>
+        <w:t>study time,</w:t>
       </w:r>
     </w:p>
     <w:p>
@@ -310,6 +295,21 @@
       <w:r>
         <w:t>time</w:t>
       </w:r>
+      <w:r>
+        <w:t>, or</w:t>
+      </w:r>
+    </w:p>
+    <w:p>
+      <w:pPr>
+        <w:pStyle w:val="ListParagraph"/>
+        <w:numPr>
+          <w:ilvl w:val="1"/>
+          <w:numId w:val="2"/>
+        </w:numPr>
+      </w:pPr>
+      <w:r>
+        <w:t>country</w:t>
+      </w:r>
     </w:p>
     <w:p>
       <w:pPr>
@@ -324,20 +324,11 @@
           <w:ilvl w:val="0"/>
           <w:numId w:val="5"/>
         </w:numPr>
-        <w:rPr>
-          <w:highlight w:val="yellow"/>
-        </w:rPr>
-      </w:pPr>
-      <w:r>
-        <w:rPr>
-          <w:highlight w:val="yellow"/>
-        </w:rPr>
+      </w:pPr>
+      <w:r>
         <w:t>Explain how you’ll develop the model</w:t>
       </w:r>
       <w:r>
-        <w:rPr>
-          <w:highlight w:val="yellow"/>
-        </w:rPr>
         <w:t>.</w:t>
       </w:r>
     </w:p>
@@ -556,6 +547,7 @@
           <w:numId w:val="11"/>
         </w:numPr>
         <w:rPr>
+          <w:strike/>
           <w:highlight w:val="yellow"/>
         </w:rPr>
       </w:pPr>
@@ -580,30 +572,28 @@
       </w:r>
       <w:r>
         <w:rPr>
+          <w:strike/>
           <w:highlight w:val="yellow"/>
         </w:rPr>
         <w:t xml:space="preserve">TODO: </w:t>
       </w:r>
       <w:r>
         <w:rPr>
+          <w:strike/>
           <w:highlight w:val="yellow"/>
         </w:rPr>
-        <w:t xml:space="preserve">categorize </w:t>
-      </w:r>
-      <w:r>
-        <w:rPr>
+        <w:t>categorize it as “Other</w:t>
+      </w:r>
+      <w:r>
+        <w:rPr>
+          <w:strike/>
           <w:highlight w:val="yellow"/>
         </w:rPr>
-        <w:t>it as “Other</w:t>
-      </w:r>
-      <w:r>
-        <w:rPr>
-          <w:highlight w:val="yellow"/>
-        </w:rPr>
         <w:t>.</w:t>
       </w:r>
       <w:r>
         <w:rPr>
+          <w:strike/>
           <w:highlight w:val="yellow"/>
         </w:rPr>
         <w:t>”</w:t>
@@ -713,12 +703,14 @@
           <w:numId w:val="11"/>
         </w:numPr>
         <w:rPr>
+          <w:strike/>
           <w:sz w:val="24"/>
           <w:szCs w:val="24"/>
         </w:rPr>
       </w:pPr>
       <w:r>
         <w:rPr>
+          <w:strike/>
           <w:sz w:val="24"/>
           <w:szCs w:val="24"/>
         </w:rPr>
@@ -733,12 +725,14 @@
           <w:numId w:val="11"/>
         </w:numPr>
         <w:rPr>
+          <w:strike/>
           <w:sz w:val="24"/>
           <w:szCs w:val="24"/>
         </w:rPr>
       </w:pPr>
       <w:r>
         <w:rPr>
+          <w:strike/>
           <w:sz w:val="24"/>
           <w:szCs w:val="24"/>
         </w:rPr>
@@ -752,8 +746,14 @@
           <w:ilvl w:val="1"/>
           <w:numId w:val="11"/>
         </w:numPr>
-      </w:pPr>
-      <w:r>
+        <w:rPr>
+          <w:strike/>
+        </w:rPr>
+      </w:pPr>
+      <w:r>
+        <w:rPr>
+          <w:strike/>
+        </w:rPr>
         <w:t>Therefore, it doesn’t make sense to analyze each country separately. Instead, I’ve decided not to group data by country.</w:t>
       </w:r>
     </w:p>
@@ -765,51 +765,301 @@
           <w:numId w:val="11"/>
         </w:numPr>
         <w:rPr>
+          <w:strike/>
+        </w:rPr>
+      </w:pPr>
+      <w:r>
+        <w:rPr>
+          <w:strike/>
+        </w:rPr>
+        <w:t xml:space="preserve">ANOTHER IDEA: </w:t>
+      </w:r>
+      <w:r>
+        <w:rPr>
+          <w:strike/>
+        </w:rPr>
+        <w:t>Separate countries into three groups</w:t>
+      </w:r>
+      <w:r>
+        <w:rPr>
+          <w:strike/>
+        </w:rPr>
+        <w:t xml:space="preserve"> using factors</w:t>
+      </w:r>
+    </w:p>
+    <w:p>
+      <w:pPr>
+        <w:pStyle w:val="ListParagraph"/>
+        <w:numPr>
+          <w:ilvl w:val="1"/>
+          <w:numId w:val="11"/>
+        </w:numPr>
+        <w:rPr>
+          <w:strike/>
+        </w:rPr>
+      </w:pPr>
+      <w:r>
+        <w:rPr>
+          <w:strike/>
+        </w:rPr>
+        <w:t xml:space="preserve">TODO: </w:t>
+      </w:r>
+      <w:r>
+        <w:rPr>
+          <w:strike/>
+        </w:rPr>
+        <w:t>Canada, China, and other (including unknown)</w:t>
+      </w:r>
+    </w:p>
+    <w:p>
+      <w:pPr>
+        <w:pStyle w:val="ListParagraph"/>
+        <w:numPr>
+          <w:ilvl w:val="0"/>
+          <w:numId w:val="11"/>
+        </w:numPr>
+      </w:pPr>
+      <w:r>
+        <w:t>You could include country</w:t>
+      </w:r>
+      <w:r>
+        <w:t xml:space="preserve"> (</w:t>
+      </w:r>
+      <w:r>
+        <w:t>but country turns out not to be significant</w:t>
+      </w:r>
+      <w:r>
+        <w:t>)</w:t>
+      </w:r>
+    </w:p>
+    <w:p>
+      <w:pPr>
+        <w:pStyle w:val="ListParagraph"/>
+        <w:numPr>
+          <w:ilvl w:val="0"/>
+          <w:numId w:val="2"/>
+        </w:numPr>
+      </w:pPr>
+      <w:r>
+        <w:t>Take m</w:t>
+      </w:r>
+      <w:r>
+        <w:t>edian of 3 quiz scores</w:t>
+      </w:r>
+    </w:p>
+    <w:p>
+      <w:pPr>
+        <w:pStyle w:val="ListParagraph"/>
+        <w:numPr>
+          <w:ilvl w:val="0"/>
+          <w:numId w:val="2"/>
+        </w:numPr>
+      </w:pPr>
+      <w:r>
+        <w:t>Take m</w:t>
+      </w:r>
+      <w:r>
+        <w:t>edian of weeks 1 – 4 COVID hours</w:t>
+      </w:r>
+    </w:p>
+    <w:p>
+      <w:pPr>
+        <w:pStyle w:val="ListParagraph"/>
+        <w:numPr>
+          <w:ilvl w:val="0"/>
+          <w:numId w:val="2"/>
+        </w:numPr>
+      </w:pPr>
+      <w:r>
+        <w:t>Take m</w:t>
+      </w:r>
+      <w:r>
+        <w:t xml:space="preserve">edian of </w:t>
+      </w:r>
+      <w:r>
+        <w:t>weeks 1 – 4 STA302H1 study hours</w:t>
+      </w:r>
+    </w:p>
+    <w:p>
+      <w:pPr>
+        <w:pStyle w:val="ListParagraph"/>
+        <w:numPr>
+          <w:ilvl w:val="1"/>
+          <w:numId w:val="2"/>
+        </w:numPr>
+      </w:pPr>
+      <w:r>
+        <w:t>I can grab means and medians from the boxplots.</w:t>
+      </w:r>
+    </w:p>
+    <w:p>
+      <w:pPr>
+        <w:pStyle w:val="ListParagraph"/>
+        <w:numPr>
+          <w:ilvl w:val="1"/>
+          <w:numId w:val="2"/>
+        </w:numPr>
+      </w:pPr>
+      <w:r>
+        <w:t>Median is less prone to skew than mean.</w:t>
+      </w:r>
+    </w:p>
+    <w:p>
+      <w:pPr>
+        <w:pStyle w:val="ListParagraph"/>
+        <w:numPr>
+          <w:ilvl w:val="1"/>
+          <w:numId w:val="2"/>
+        </w:numPr>
+      </w:pPr>
+      <w:r>
+        <w:t>Grades are left skewed</w:t>
+      </w:r>
+      <w:r>
+        <w:t xml:space="preserve"> (mean &lt; median)</w:t>
+      </w:r>
+    </w:p>
+    <w:p>
+      <w:pPr>
+        <w:pStyle w:val="ListParagraph"/>
+        <w:numPr>
+          <w:ilvl w:val="1"/>
+          <w:numId w:val="2"/>
+        </w:numPr>
+      </w:pPr>
+      <w:r>
+        <w:t>Study times and COVID contemplations are right skewed</w:t>
+      </w:r>
+      <w:r>
+        <w:t xml:space="preserve"> (mean &gt; median)</w:t>
+      </w:r>
+    </w:p>
+    <w:p>
+      <w:pPr>
+        <w:pStyle w:val="ListParagraph"/>
+        <w:ind w:left="1080"/>
+      </w:pPr>
+    </w:p>
+    <w:p>
+      <w:pPr>
+        <w:pStyle w:val="ListParagraph"/>
+        <w:numPr>
+          <w:ilvl w:val="0"/>
+          <w:numId w:val="25"/>
+        </w:numPr>
+      </w:pPr>
+      <w:r>
+        <w:t xml:space="preserve">Examine </w:t>
+      </w:r>
+      <w:r>
+        <w:t>scatterplots</w:t>
+      </w:r>
+      <w:r>
+        <w:t xml:space="preserve"> to come up with possible relationships to try out</w:t>
+      </w:r>
+    </w:p>
+    <w:p>
+      <w:pPr>
+        <w:pStyle w:val="ListParagraph"/>
+        <w:numPr>
+          <w:ilvl w:val="1"/>
+          <w:numId w:val="25"/>
+        </w:numPr>
+      </w:pPr>
+      <w:r>
+        <w:t># quiz4 and quiz2, quiz3 = (negative) quadratic &gt; linear</w:t>
+      </w:r>
+    </w:p>
+    <w:p>
+      <w:pPr>
+        <w:pStyle w:val="ListParagraph"/>
+        <w:numPr>
+          <w:ilvl w:val="1"/>
+          <w:numId w:val="25"/>
+        </w:numPr>
+      </w:pPr>
+      <w:r>
+        <w:t># quiz4 and covid2, covid3 = (positive) quadratic &gt; linear</w:t>
+      </w:r>
+    </w:p>
+    <w:p>
+      <w:pPr>
+        <w:pStyle w:val="ListParagraph"/>
+        <w:numPr>
+          <w:ilvl w:val="1"/>
+          <w:numId w:val="25"/>
+        </w:numPr>
+      </w:pPr>
+      <w:r>
+        <w:t># quiz4 and study1 , ..,. linear?</w:t>
+      </w:r>
+    </w:p>
+    <w:p/>
+    <w:p>
+      <w:pPr>
+        <w:pStyle w:val="ListParagraph"/>
+        <w:numPr>
+          <w:ilvl w:val="0"/>
+          <w:numId w:val="24"/>
+        </w:numPr>
+      </w:pPr>
+      <w:r>
+        <w:t xml:space="preserve"> don't try sqrt() or log() -- too hard</w:t>
+      </w:r>
+    </w:p>
+    <w:p>
+      <w:pPr>
+        <w:pStyle w:val="ListParagraph"/>
+        <w:numPr>
+          <w:ilvl w:val="1"/>
+          <w:numId w:val="24"/>
+        </w:numPr>
+      </w:pPr>
+      <w:r>
+        <w:t>Use correlation matrix</w:t>
+      </w:r>
+    </w:p>
+    <w:p>
+      <w:pPr>
+        <w:pStyle w:val="ListParagraph"/>
+        <w:numPr>
+          <w:ilvl w:val="1"/>
+          <w:numId w:val="24"/>
+        </w:numPr>
+      </w:pPr>
+      <w:r>
+        <w:t>Look at scatterplot, guess relationship</w:t>
+      </w:r>
+    </w:p>
+    <w:p>
+      <w:pPr>
+        <w:pStyle w:val="ListParagraph"/>
+      </w:pPr>
+    </w:p>
+    <w:p>
+      <w:r>
+        <w:br w:type="page"/>
+      </w:r>
+    </w:p>
+    <w:p>
+      <w:pPr>
+        <w:pStyle w:val="ListParagraph"/>
+        <w:numPr>
+          <w:ilvl w:val="0"/>
+          <w:numId w:val="5"/>
+        </w:numPr>
+      </w:pPr>
+      <w:r>
+        <w:lastRenderedPageBreak/>
+        <w:t>How does the model meet the purpose mentioned earlier?</w:t>
+      </w:r>
+    </w:p>
+    <w:p>
+      <w:pPr>
+        <w:rPr>
           <w:highlight w:val="yellow"/>
         </w:rPr>
       </w:pPr>
-      <w:r>
-        <w:rPr>
-          <w:highlight w:val="yellow"/>
-        </w:rPr>
-        <w:t xml:space="preserve">ANOTHER IDEA: </w:t>
-      </w:r>
-      <w:r>
-        <w:rPr>
-          <w:highlight w:val="yellow"/>
-        </w:rPr>
-        <w:t>Separate countries into three groups</w:t>
-      </w:r>
-      <w:r>
-        <w:rPr>
-          <w:highlight w:val="yellow"/>
-        </w:rPr>
-        <w:t xml:space="preserve"> using factors</w:t>
-      </w:r>
-    </w:p>
-    <w:p>
-      <w:pPr>
-        <w:pStyle w:val="ListParagraph"/>
-        <w:numPr>
-          <w:ilvl w:val="1"/>
-          <w:numId w:val="11"/>
-        </w:numPr>
-        <w:rPr>
-          <w:highlight w:val="yellow"/>
-        </w:rPr>
-      </w:pPr>
-      <w:r>
-        <w:rPr>
-          <w:highlight w:val="yellow"/>
-        </w:rPr>
-        <w:t xml:space="preserve">TODO: </w:t>
-      </w:r>
-      <w:r>
-        <w:rPr>
-          <w:highlight w:val="yellow"/>
-        </w:rPr>
-        <w:t>Canada, China, and other (including unknown)</w:t>
-      </w:r>
     </w:p>
     <w:p>
       <w:pPr>
@@ -820,43 +1070,64 @@
         </w:numPr>
       </w:pPr>
       <w:r>
-        <w:t>Take m</w:t>
-      </w:r>
-      <w:r>
-        <w:t>edian of 3 quiz scores</w:t>
-      </w:r>
-    </w:p>
-    <w:p>
-      <w:pPr>
-        <w:pStyle w:val="ListParagraph"/>
-        <w:numPr>
-          <w:ilvl w:val="0"/>
+        <w:t xml:space="preserve">Developing this model will </w:t>
+      </w:r>
+      <w:r>
+        <w:t>serve the following purposes:</w:t>
+      </w:r>
+    </w:p>
+    <w:p>
+      <w:pPr>
+        <w:pStyle w:val="ListParagraph"/>
+        <w:numPr>
+          <w:ilvl w:val="1"/>
           <w:numId w:val="2"/>
         </w:numPr>
       </w:pPr>
       <w:r>
-        <w:t>Take m</w:t>
-      </w:r>
-      <w:r>
-        <w:t>edian of weeks 1 – 4 COVID hours</w:t>
-      </w:r>
-    </w:p>
-    <w:p>
-      <w:pPr>
-        <w:pStyle w:val="ListParagraph"/>
-        <w:numPr>
-          <w:ilvl w:val="0"/>
+        <w:t xml:space="preserve">Helps </w:t>
+      </w:r>
+      <w:r>
+        <w:t xml:space="preserve">current </w:t>
+      </w:r>
+      <w:r>
+        <w:t>professors identify possible weak topics</w:t>
+      </w:r>
+      <w:r>
+        <w:t xml:space="preserve">, </w:t>
+      </w:r>
+      <w:r>
+        <w:t xml:space="preserve">reflect on what things they tried to do that helped students and things that didn’t help, and </w:t>
+      </w:r>
+      <w:r>
+        <w:t>tailor their future lessons that way</w:t>
+      </w:r>
+    </w:p>
+    <w:p>
+      <w:pPr>
+        <w:pStyle w:val="ListParagraph"/>
+        <w:numPr>
+          <w:ilvl w:val="1"/>
           <w:numId w:val="2"/>
         </w:numPr>
       </w:pPr>
       <w:r>
-        <w:t>Take m</w:t>
-      </w:r>
-      <w:r>
-        <w:t xml:space="preserve">edian of </w:t>
-      </w:r>
-      <w:r>
-        <w:t>weeks 1 – 4 STA302H1 study hours</w:t>
+        <w:t xml:space="preserve">Guides future professors establish course expectations, and </w:t>
+      </w:r>
+      <w:r>
+        <w:t xml:space="preserve">common pitfalls so they </w:t>
+      </w:r>
+      <w:r>
+        <w:t xml:space="preserve">have a chance to </w:t>
+      </w:r>
+      <w:r>
+        <w:t>prepare</w:t>
+      </w:r>
+      <w:r>
+        <w:t xml:space="preserve"> extra well</w:t>
+      </w:r>
+      <w:r>
+        <w:t xml:space="preserve"> for those formative lectures</w:t>
       </w:r>
     </w:p>
     <w:p>
@@ -868,7 +1139,7 @@
         </w:numPr>
       </w:pPr>
       <w:r>
-        <w:t>I can grab means and medians from the boxplots.</w:t>
+        <w:t>Help teaching stream professors develop carefully curated course content tailored to material where students score lowest.</w:t>
       </w:r>
     </w:p>
     <w:p>
@@ -880,7 +1151,13 @@
         </w:numPr>
       </w:pPr>
       <w:r>
-        <w:t>Median is less prone to skew than mean.</w:t>
+        <w:t xml:space="preserve">Helps </w:t>
+      </w:r>
+      <w:r>
+        <w:t xml:space="preserve">current </w:t>
+      </w:r>
+      <w:r>
+        <w:t>students focus on key components to getting good Quiz 4 grades</w:t>
       </w:r>
     </w:p>
     <w:p>
@@ -892,159 +1169,6 @@
         </w:numPr>
       </w:pPr>
       <w:r>
-        <w:t>Grades are left skewed</w:t>
-      </w:r>
-      <w:r>
-        <w:t xml:space="preserve"> (mean &lt; median)</w:t>
-      </w:r>
-    </w:p>
-    <w:p>
-      <w:pPr>
-        <w:pStyle w:val="ListParagraph"/>
-        <w:numPr>
-          <w:ilvl w:val="1"/>
-          <w:numId w:val="2"/>
-        </w:numPr>
-      </w:pPr>
-      <w:r>
-        <w:t>Study times and COVID contemplations are right skewed</w:t>
-      </w:r>
-      <w:r>
-        <w:t xml:space="preserve"> (mean &gt; median)</w:t>
-      </w:r>
-    </w:p>
-    <w:p>
-      <w:pPr>
-        <w:pStyle w:val="ListParagraph"/>
-      </w:pPr>
-    </w:p>
-    <w:p>
-      <w:pPr>
-        <w:pStyle w:val="ListParagraph"/>
-        <w:numPr>
-          <w:ilvl w:val="0"/>
-          <w:numId w:val="5"/>
-        </w:numPr>
-      </w:pPr>
-      <w:r>
-        <w:t>How does the model meet the purpose mentioned earlier?</w:t>
-      </w:r>
-    </w:p>
-    <w:p>
-      <w:pPr>
-        <w:rPr>
-          <w:highlight w:val="yellow"/>
-        </w:rPr>
-      </w:pPr>
-    </w:p>
-    <w:p>
-      <w:pPr>
-        <w:pStyle w:val="ListParagraph"/>
-        <w:numPr>
-          <w:ilvl w:val="0"/>
-          <w:numId w:val="2"/>
-        </w:numPr>
-      </w:pPr>
-      <w:r>
-        <w:t xml:space="preserve">Developing this model will </w:t>
-      </w:r>
-      <w:r>
-        <w:t>serve the following purposes:</w:t>
-      </w:r>
-    </w:p>
-    <w:p>
-      <w:pPr>
-        <w:pStyle w:val="ListParagraph"/>
-        <w:numPr>
-          <w:ilvl w:val="1"/>
-          <w:numId w:val="2"/>
-        </w:numPr>
-      </w:pPr>
-      <w:r>
-        <w:t xml:space="preserve">Helps </w:t>
-      </w:r>
-      <w:r>
-        <w:t xml:space="preserve">current </w:t>
-      </w:r>
-      <w:r>
-        <w:t>professors identify possible weak topics</w:t>
-      </w:r>
-      <w:r>
-        <w:t xml:space="preserve">, </w:t>
-      </w:r>
-      <w:r>
-        <w:t xml:space="preserve">reflect on what things they tried to do that helped students and things that didn’t help, and </w:t>
-      </w:r>
-      <w:r>
-        <w:t>tailor their future lessons that way</w:t>
-      </w:r>
-    </w:p>
-    <w:p>
-      <w:pPr>
-        <w:pStyle w:val="ListParagraph"/>
-        <w:numPr>
-          <w:ilvl w:val="1"/>
-          <w:numId w:val="2"/>
-        </w:numPr>
-      </w:pPr>
-      <w:r>
-        <w:t xml:space="preserve">Guides future professors establish course expectations, and </w:t>
-      </w:r>
-      <w:r>
-        <w:t xml:space="preserve">common pitfalls so they </w:t>
-      </w:r>
-      <w:r>
-        <w:t xml:space="preserve">have a chance to </w:t>
-      </w:r>
-      <w:r>
-        <w:t>prepare</w:t>
-      </w:r>
-      <w:r>
-        <w:t xml:space="preserve"> extra well</w:t>
-      </w:r>
-      <w:r>
-        <w:t xml:space="preserve"> for those formative lectures</w:t>
-      </w:r>
-    </w:p>
-    <w:p>
-      <w:pPr>
-        <w:pStyle w:val="ListParagraph"/>
-        <w:numPr>
-          <w:ilvl w:val="1"/>
-          <w:numId w:val="2"/>
-        </w:numPr>
-      </w:pPr>
-      <w:r>
-        <w:t>Help teaching stream professors develop carefully curated course content tailored to material where students score lowest.</w:t>
-      </w:r>
-    </w:p>
-    <w:p>
-      <w:pPr>
-        <w:pStyle w:val="ListParagraph"/>
-        <w:numPr>
-          <w:ilvl w:val="1"/>
-          <w:numId w:val="2"/>
-        </w:numPr>
-      </w:pPr>
-      <w:r>
-        <w:t xml:space="preserve">Helps </w:t>
-      </w:r>
-      <w:r>
-        <w:t xml:space="preserve">current </w:t>
-      </w:r>
-      <w:r>
-        <w:t>students focus on key components to getting good Quiz 4 grades</w:t>
-      </w:r>
-    </w:p>
-    <w:p>
-      <w:pPr>
-        <w:pStyle w:val="ListParagraph"/>
-        <w:numPr>
-          <w:ilvl w:val="1"/>
-          <w:numId w:val="2"/>
-        </w:numPr>
-      </w:pPr>
-      <w:r>
         <w:t xml:space="preserve">Helps future students establish </w:t>
       </w:r>
       <w:r>
@@ -1063,6 +1187,7 @@
         <w:t xml:space="preserve"> in STA302H1</w:t>
       </w:r>
     </w:p>
+    <w:p/>
     <w:p>
       <w:pPr>
         <w:rPr>
@@ -1071,14 +1196,10 @@
         </w:rPr>
       </w:pPr>
       <w:r>
-        <w:br w:type="page"/>
-      </w:r>
-      <w:r>
         <w:rPr>
           <w:b/>
           <w:bCs/>
         </w:rPr>
-        <w:lastRenderedPageBreak/>
         <w:t>Exploratory Data Analysis</w:t>
       </w:r>
     </w:p>
@@ -1155,6 +1276,18 @@
       <w:r>
         <w:t xml:space="preserve"> (out of 10)</w:t>
       </w:r>
+      <w:r>
+        <w:t xml:space="preserve"> </w:t>
+      </w:r>
+      <w:r>
+        <w:sym w:font="Wingdings" w:char="F0DF"/>
+      </w:r>
+      <w:r>
+        <w:t xml:space="preserve"> performance on quiz 4</w:t>
+      </w:r>
+      <w:r>
+        <w:t>, numerical ratio variable</w:t>
+      </w:r>
     </w:p>
     <w:p>
       <w:pPr>
@@ -1177,11 +1310,29 @@
         </w:numPr>
       </w:pPr>
       <w:r>
-        <w:t>Q</w:t>
+        <w:t xml:space="preserve">Quiz_1_Score, </w:t>
+      </w:r>
+      <w:r>
+        <w:t>…,</w:t>
+      </w:r>
+      <w:r>
+        <w:t xml:space="preserve"> Quiz_4_Score = grades on q</w:t>
       </w:r>
       <w:r>
         <w:t>uiz 1 – 3 scores (out of 10)</w:t>
       </w:r>
+      <w:r>
+        <w:t xml:space="preserve"> </w:t>
+      </w:r>
+      <w:r>
+        <w:sym w:font="Wingdings" w:char="F0DF"/>
+      </w:r>
+      <w:r>
+        <w:t xml:space="preserve"> </w:t>
+      </w:r>
+      <w:r>
+        <w:t>numerical ratio, not necessarily numeric</w:t>
+      </w:r>
     </w:p>
     <w:p>
       <w:pPr>
@@ -1192,6 +1343,9 @@
         </w:numPr>
       </w:pPr>
       <w:r>
+        <w:t xml:space="preserve">covid1, …, covid4 = </w:t>
+      </w:r>
+      <w:r>
         <w:t>W</w:t>
       </w:r>
       <w:r>
@@ -1203,6 +1357,15 @@
       <w:r>
         <w:t xml:space="preserve"> study time (hours)</w:t>
       </w:r>
+      <w:r>
+        <w:t xml:space="preserve"> </w:t>
+      </w:r>
+      <w:r>
+        <w:sym w:font="Wingdings" w:char="F0DF"/>
+      </w:r>
+      <w:r>
+        <w:t xml:space="preserve"> continuous numeric</w:t>
+      </w:r>
     </w:p>
     <w:p>
       <w:pPr>
@@ -1230,6 +1393,60 @@
       <w:r>
         <w:t>time (hours)</w:t>
       </w:r>
+      <w:r>
+        <w:t xml:space="preserve"> </w:t>
+      </w:r>
+      <w:r>
+        <w:sym w:font="Wingdings" w:char="F0DF"/>
+      </w:r>
+      <w:r>
+        <w:t xml:space="preserve"> continuous numeric</w:t>
+      </w:r>
+    </w:p>
+    <w:p>
+      <w:pPr>
+        <w:pStyle w:val="ListParagraph"/>
+        <w:numPr>
+          <w:ilvl w:val="1"/>
+          <w:numId w:val="2"/>
+        </w:numPr>
+      </w:pPr>
+      <w:r>
+        <w:t xml:space="preserve">Country </w:t>
+      </w:r>
+      <w:r>
+        <w:t xml:space="preserve">= </w:t>
+      </w:r>
+      <w:r>
+        <w:t>country of origin – categorical/nominal variable</w:t>
+      </w:r>
+    </w:p>
+    <w:p>
+      <w:pPr>
+        <w:pStyle w:val="ListParagraph"/>
+        <w:numPr>
+          <w:ilvl w:val="0"/>
+          <w:numId w:val="2"/>
+        </w:numPr>
+      </w:pPr>
+      <w:r>
+        <w:t>e</w:t>
+      </w:r>
+      <w:r>
+        <w:t xml:space="preserve">.g., quiz 1 – 3 are integers, quiz 4 is doubles. – </w:t>
+      </w:r>
+      <w:r>
+        <w:t xml:space="preserve">quantitative: numeric </w:t>
+      </w:r>
+      <w:r>
+        <w:t>ratio, ordina</w:t>
+      </w:r>
+      <w:r>
+        <w:t>l</w:t>
+      </w:r>
+      <w:r>
+        <w:t>,</w:t>
+      </w:r>
     </w:p>
     <w:p/>
     <w:p>
@@ -1288,7 +1505,10 @@
         </w:numPr>
       </w:pPr>
       <w:r>
-        <w:t>Look at descriptive statistics (i.e., histograms, boxplots, scatterplots)</w:t>
+        <w:t>Add</w:t>
+      </w:r>
+      <w:r>
+        <w:t xml:space="preserve"> descriptive statistics (i.e., histograms, boxplots, scatterplots)</w:t>
       </w:r>
     </w:p>
     <w:p>
@@ -1306,43 +1526,7 @@
         <w:rPr>
           <w:highlight w:val="yellow"/>
         </w:rPr>
-        <w:t xml:space="preserve">TODO: </w:t>
-      </w:r>
-      <w:r>
-        <w:rPr>
-          <w:highlight w:val="yellow"/>
-        </w:rPr>
-        <w:t xml:space="preserve">insert </w:t>
-      </w:r>
-      <w:r>
-        <w:rPr>
-          <w:highlight w:val="yellow"/>
-        </w:rPr>
-        <w:t xml:space="preserve">scatterplots of </w:t>
-      </w:r>
-      <w:r>
-        <w:rPr>
-          <w:highlight w:val="yellow"/>
-        </w:rPr>
-        <w:t>strong</w:t>
-      </w:r>
-      <w:r>
-        <w:rPr>
-          <w:highlight w:val="yellow"/>
-        </w:rPr>
-        <w:t xml:space="preserve"> relationships</w:t>
-      </w:r>
-      <w:r>
-        <w:rPr>
-          <w:highlight w:val="yellow"/>
-        </w:rPr>
-        <w:t xml:space="preserve"> between quiz 4 score and </w:t>
-      </w:r>
-      <w:r>
-        <w:rPr>
-          <w:highlight w:val="yellow"/>
-        </w:rPr>
-        <w:t>one of the predictor variables</w:t>
+        <w:t>TODO: insert scatterplots of strong relationships between quiz 4 score and one of the predictor variables</w:t>
       </w:r>
     </w:p>
     <w:p>
@@ -1361,25 +1545,7 @@
         <w:rPr>
           <w:highlight w:val="yellow"/>
         </w:rPr>
-        <w:t xml:space="preserve">TODO: </w:t>
-      </w:r>
-      <w:r>
-        <w:rPr>
-          <w:highlight w:val="yellow"/>
-        </w:rPr>
-        <w:t xml:space="preserve">insert </w:t>
-      </w:r>
-      <w:r>
-        <w:rPr>
-          <w:highlight w:val="yellow"/>
-        </w:rPr>
-        <w:t xml:space="preserve">histograms of noteworthy relationships </w:t>
-      </w:r>
-      <w:r>
-        <w:rPr>
-          <w:highlight w:val="yellow"/>
-        </w:rPr>
-        <w:t>between quiz 4 score and one of the predictor variables</w:t>
+        <w:t>TODO: insert histograms of noteworthy relationships between quiz 4 score and one of the predictor variables</w:t>
       </w:r>
     </w:p>
     <w:p>
@@ -1398,9 +1564,72 @@
         <w:rPr>
           <w:highlight w:val="yellow"/>
         </w:rPr>
-        <w:t>TODO: insert boxplots?</w:t>
-      </w:r>
-    </w:p>
+        <w:t>TODO: insert boxplots</w:t>
+      </w:r>
+    </w:p>
+    <w:p>
+      <w:pPr>
+        <w:rPr>
+          <w:highlight w:val="yellow"/>
+        </w:rPr>
+      </w:pPr>
+    </w:p>
+    <w:p>
+      <w:pPr>
+        <w:pStyle w:val="ListParagraph"/>
+        <w:numPr>
+          <w:ilvl w:val="0"/>
+          <w:numId w:val="20"/>
+        </w:numPr>
+      </w:pPr>
+      <w:r>
+        <w:t>Display histograms, boxplots, pair scatterplots</w:t>
+      </w:r>
+    </w:p>
+    <w:p>
+      <w:pPr>
+        <w:pStyle w:val="ListParagraph"/>
+        <w:numPr>
+          <w:ilvl w:val="0"/>
+          <w:numId w:val="21"/>
+        </w:numPr>
+      </w:pPr>
+      <w:r>
+        <w:lastRenderedPageBreak/>
+        <w:t>Describe each histogram – displays relationship between X and Y</w:t>
+      </w:r>
+    </w:p>
+    <w:p>
+      <w:pPr>
+        <w:pStyle w:val="ListParagraph"/>
+        <w:numPr>
+          <w:ilvl w:val="0"/>
+          <w:numId w:val="21"/>
+        </w:numPr>
+      </w:pPr>
+      <w:r>
+        <w:t>don’t discuss relationship results</w:t>
+      </w:r>
+    </w:p>
+    <w:p>
+      <w:pPr>
+        <w:pStyle w:val="ListParagraph"/>
+        <w:numPr>
+          <w:ilvl w:val="0"/>
+          <w:numId w:val="21"/>
+        </w:numPr>
+      </w:pPr>
+      <w:r>
+        <w:t xml:space="preserve">See figure </w:t>
+      </w:r>
+      <w:r>
+        <w:t>X</w:t>
+      </w:r>
+      <w:r>
+        <w:t xml:space="preserve"> in appendix</w:t>
+      </w:r>
+    </w:p>
+    <w:p/>
     <w:p>
       <w:pPr>
         <w:pStyle w:val="ListParagraph"/>
@@ -1419,6 +1648,7 @@
         <w:t>TODO: Consult 3 – 4 external sources to confirm your findings.</w:t>
       </w:r>
     </w:p>
+    <w:p/>
     <w:p>
       <w:pPr>
         <w:rPr>
@@ -1692,21 +1922,30 @@
           <w:numId w:val="2"/>
         </w:numPr>
         <w:rPr>
+          <w:strike/>
           <w:highlight w:val="yellow"/>
         </w:rPr>
       </w:pPr>
       <w:r>
         <w:rPr>
+          <w:strike/>
           <w:highlight w:val="yellow"/>
         </w:rPr>
         <w:t>TODO: Try a l</w:t>
       </w:r>
       <w:r>
         <w:rPr>
+          <w:strike/>
           <w:highlight w:val="yellow"/>
         </w:rPr>
         <w:t>ogarithmic transformation</w:t>
       </w:r>
+      <w:r>
+        <w:rPr>
+          <w:highlight w:val="yellow"/>
+        </w:rPr>
+        <w:t xml:space="preserve"> TOO hard!</w:t>
+      </w:r>
     </w:p>
     <w:p>
       <w:pPr>
@@ -1716,28 +1955,29 @@
           <w:numId w:val="2"/>
         </w:numPr>
         <w:rPr>
+          <w:strike/>
           <w:highlight w:val="yellow"/>
         </w:rPr>
       </w:pPr>
       <w:r>
         <w:rPr>
+          <w:strike/>
           <w:highlight w:val="yellow"/>
         </w:rPr>
-        <w:t xml:space="preserve">TODO: Try a </w:t>
-      </w:r>
-      <w:proofErr w:type="gramStart"/>
-      <w:r>
-        <w:rPr>
+        <w:t>TODO: Try a sqrt() transformation</w:t>
+      </w:r>
+      <w:r>
+        <w:rPr>
+          <w:strike/>
           <w:highlight w:val="yellow"/>
         </w:rPr>
-        <w:t>sqrt(</w:t>
-      </w:r>
-      <w:proofErr w:type="gramEnd"/>
+        <w:t xml:space="preserve"> </w:t>
+      </w:r>
       <w:r>
         <w:rPr>
           <w:highlight w:val="yellow"/>
         </w:rPr>
-        <w:t>) transformation</w:t>
+        <w:t>Too hard!</w:t>
       </w:r>
     </w:p>
     <w:p>
@@ -2026,13 +2266,8 @@
         </w:numPr>
       </w:pPr>
       <w:r>
-        <w:t xml:space="preserve">Showing well fitted </w:t>
-      </w:r>
-      <w:proofErr w:type="spellStart"/>
-      <w:r>
-        <w:t>qqplots</w:t>
-      </w:r>
-      <w:proofErr w:type="spellEnd"/>
+        <w:t>Showing well fitted qqplots</w:t>
+      </w:r>
     </w:p>
     <w:p/>
     <w:p>
@@ -2093,6 +2328,145 @@
           <w:highlight w:val="yellow"/>
         </w:rPr>
         <w:t xml:space="preserve"> goodness of fit</w:t>
+      </w:r>
+    </w:p>
+    <w:p>
+      <w:pPr>
+        <w:rPr>
+          <w:highlight w:val="yellow"/>
+        </w:rPr>
+      </w:pPr>
+    </w:p>
+    <w:p>
+      <w:pPr>
+        <w:pStyle w:val="ListParagraph"/>
+        <w:numPr>
+          <w:ilvl w:val="0"/>
+          <w:numId w:val="23"/>
+        </w:numPr>
+      </w:pPr>
+      <w:r>
+        <w:lastRenderedPageBreak/>
+        <w:t xml:space="preserve">model </w:t>
+      </w:r>
+      <w:r>
+        <w:t xml:space="preserve">obeys A1: model has only linear terms and interaction terms, and </w:t>
+      </w:r>
+    </w:p>
+    <w:p>
+      <w:pPr>
+        <w:pStyle w:val="ListParagraph"/>
+        <w:numPr>
+          <w:ilvl w:val="0"/>
+          <w:numId w:val="23"/>
+        </w:numPr>
+      </w:pPr>
+      <w:r>
+        <w:t>we showed that all predictor variables show randomness when regressed with residuals.</w:t>
+      </w:r>
+    </w:p>
+    <w:p>
+      <w:pPr>
+        <w:pStyle w:val="ListParagraph"/>
+        <w:numPr>
+          <w:ilvl w:val="0"/>
+          <w:numId w:val="23"/>
+        </w:numPr>
+      </w:pPr>
+      <w:r>
+        <w:t xml:space="preserve">model </w:t>
+      </w:r>
+      <w:r>
+        <w:t>obeys A2: random sample = assume errors are independent, and see 1st plot (residual vs. fitted plot)</w:t>
+      </w:r>
+    </w:p>
+    <w:p>
+      <w:pPr>
+        <w:pStyle w:val="ListParagraph"/>
+        <w:numPr>
+          <w:ilvl w:val="0"/>
+          <w:numId w:val="23"/>
+        </w:numPr>
+      </w:pPr>
+      <w:r>
+        <w:t xml:space="preserve">model </w:t>
+      </w:r>
+      <w:r>
+        <w:t>obeys A3: approximately homoscedastic, from scale location plot, we see random scattered points about red horizontal line (mean?)</w:t>
+      </w:r>
+    </w:p>
+    <w:p>
+      <w:pPr>
+        <w:pStyle w:val="ListParagraph"/>
+        <w:numPr>
+          <w:ilvl w:val="0"/>
+          <w:numId w:val="23"/>
+        </w:numPr>
+      </w:pPr>
+      <w:r>
+        <w:t xml:space="preserve">model </w:t>
+      </w:r>
+      <w:r>
+        <w:t>obeys A4: approximately normal -- slightly more left skewed (qqplot) than right skewed</w:t>
+      </w:r>
+    </w:p>
+    <w:p>
+      <w:pPr>
+        <w:pStyle w:val="ListParagraph"/>
+        <w:numPr>
+          <w:ilvl w:val="0"/>
+          <w:numId w:val="23"/>
+        </w:numPr>
+      </w:pPr>
+      <w:r>
+        <w:t>no influential outliers -- no points outside of cook's distance in upper right and lower left quadrants of plot, so no points to remove.</w:t>
+      </w:r>
+    </w:p>
+    <w:p/>
+    <w:p>
+      <w:r>
+        <w:t>- used correlation matrix and visual inspected scatterplots to derive an initial model (state original variables, and why)</w:t>
+      </w:r>
+    </w:p>
+    <w:p>
+      <w:r>
+        <w:t>- used backwards selection (AIC) to refine model to reduce the model to a simpler model with a smaller AIC value (quote AIC model).</w:t>
+      </w:r>
+    </w:p>
+    <w:p>
+      <w:r>
+        <w:t>- include AIC values in appendix.</w:t>
+      </w:r>
+    </w:p>
+    <w:p>
+      <w:r>
+        <w:t>- explain why variables are significant/insignificant, with p-values and t-values -- "for every one unit increase in ... " (quote coefficients)</w:t>
+      </w:r>
+    </w:p>
+    <w:p>
+      <w:r>
+        <w:t>- state r^2 values, what they mean ("x% of the total variation in quiz4 can be explained by all variables in the model")</w:t>
+      </w:r>
+    </w:p>
+    <w:p>
+      <w:r>
+        <w:t>- adjusted r^2 = r^2 adjusted for predictor values.</w:t>
+      </w:r>
+    </w:p>
+    <w:p/>
+    <w:p>
+      <w:r>
+        <w:t>- test 4 assumptions for linear model:</w:t>
+      </w:r>
+    </w:p>
+    <w:p>
+      <w:r>
+        <w:t>- define cook's distance, leverage points -- no leverage points/influential points, so no points removed</w:t>
+      </w:r>
+    </w:p>
+    <w:p>
+      <w:r>
+        <w:t>- define homoscedasticity (constant variance)</w:t>
       </w:r>
     </w:p>
     <w:p>
@@ -2199,30 +2573,37 @@
     </w:p>
     <w:p>
       <w:pPr>
-        <w:pStyle w:val="ListParagraph"/>
         <w:rPr>
           <w:highlight w:val="yellow"/>
         </w:rPr>
       </w:pPr>
     </w:p>
     <w:p>
+      <w:r>
+        <w:t>- interpretation of final model</w:t>
+      </w:r>
+    </w:p>
+    <w:p>
+      <w:r>
+        <w:t>- quiz 3 scores -- closer to quiz 4 in difficulty, students better prepared and primed</w:t>
+      </w:r>
+    </w:p>
+    <w:p>
       <w:pPr>
         <w:rPr>
           <w:highlight w:val="yellow"/>
         </w:rPr>
       </w:pPr>
       <w:r>
+        <w:t>- increase in study times between consecutive weeks (week 1 -&gt; week 2 -&gt; week 3 -&gt; week 4)</w:t>
+      </w:r>
+    </w:p>
+    <w:p>
+      <w:pPr>
         <w:rPr>
           <w:highlight w:val="yellow"/>
         </w:rPr>
-        <w:t xml:space="preserve">TODO: </w:t>
-      </w:r>
-      <w:r>
-        <w:rPr>
-          <w:highlight w:val="yellow"/>
-        </w:rPr>
-        <w:t>Develop model first.</w:t>
-      </w:r>
+      </w:pPr>
     </w:p>
     <w:p/>
     <w:p>
@@ -2563,6 +2944,7 @@
         </w:numPr>
       </w:pPr>
       <w:r>
+        <w:lastRenderedPageBreak/>
         <w:t xml:space="preserve">Increased commute times </w:t>
       </w:r>
       <w:r>
@@ -2596,8 +2978,452 @@
         </w:numPr>
       </w:pPr>
       <w:r>
+        <w:t>Social connections</w:t>
+      </w:r>
+    </w:p>
+    <w:p>
+      <w:pPr>
+        <w:pStyle w:val="ListParagraph"/>
+        <w:numPr>
+          <w:ilvl w:val="1"/>
+          <w:numId w:val="1"/>
+        </w:numPr>
+      </w:pPr>
+      <w:r>
+        <w:t xml:space="preserve">Staying connected </w:t>
+      </w:r>
+      <w:r>
+        <w:t>helps stave off negative COVID-19 thoughts and prom</w:t>
+      </w:r>
+      <w:r>
+        <w:t>o</w:t>
+      </w:r>
+      <w:r>
+        <w:t xml:space="preserve">te </w:t>
+      </w:r>
+      <w:r>
+        <w:t>community</w:t>
+      </w:r>
+    </w:p>
+    <w:p>
+      <w:pPr>
+        <w:pStyle w:val="ListParagraph"/>
+        <w:numPr>
+          <w:ilvl w:val="1"/>
+          <w:numId w:val="1"/>
+        </w:numPr>
+      </w:pPr>
+      <w:r>
+        <w:t xml:space="preserve">Fewer </w:t>
+      </w:r>
+      <w:r>
+        <w:t>opportunities</w:t>
+      </w:r>
+      <w:r>
+        <w:t xml:space="preserve"> for study partners</w:t>
+      </w:r>
+    </w:p>
+    <w:p>
+      <w:pPr>
+        <w:pStyle w:val="ListParagraph"/>
+        <w:numPr>
+          <w:ilvl w:val="0"/>
+          <w:numId w:val="1"/>
+        </w:numPr>
+      </w:pPr>
+      <w:r>
+        <w:t>Number of hours slept, quality of sleep</w:t>
+      </w:r>
+    </w:p>
+    <w:p>
+      <w:pPr>
+        <w:pStyle w:val="ListParagraph"/>
+        <w:numPr>
+          <w:ilvl w:val="1"/>
+          <w:numId w:val="1"/>
+        </w:numPr>
+      </w:pPr>
+      <w:r>
+        <w:t xml:space="preserve">Well-rested brains tend to </w:t>
+      </w:r>
+      <w:r>
+        <w:t xml:space="preserve">respond quicker, </w:t>
+      </w:r>
+      <w:r>
+        <w:t xml:space="preserve">can better regulate their </w:t>
+      </w:r>
+      <w:r>
+        <w:t xml:space="preserve">mood, </w:t>
+      </w:r>
+      <w:r>
+        <w:t xml:space="preserve">have an easier time focusing </w:t>
+      </w:r>
+      <w:r>
+        <w:t>during</w:t>
+      </w:r>
+      <w:r>
+        <w:t xml:space="preserve"> lecture, </w:t>
+      </w:r>
+      <w:r>
+        <w:t>and make fewer mistakes on quizzes and assignment (or notice them more easily and readily)</w:t>
+      </w:r>
+    </w:p>
+    <w:p>
+      <w:pPr>
+        <w:pStyle w:val="ListParagraph"/>
+        <w:numPr>
+          <w:ilvl w:val="0"/>
+          <w:numId w:val="1"/>
+        </w:numPr>
+      </w:pPr>
+      <w:r>
+        <w:t>Anxiety levels?</w:t>
+      </w:r>
+    </w:p>
+    <w:p>
+      <w:pPr>
+        <w:pStyle w:val="ListParagraph"/>
+        <w:numPr>
+          <w:ilvl w:val="1"/>
+          <w:numId w:val="1"/>
+        </w:numPr>
+      </w:pPr>
+      <w:r>
+        <w:t xml:space="preserve">Anxiety </w:t>
+      </w:r>
+      <w:r>
+        <w:t>may influence</w:t>
+      </w:r>
+      <w:r>
+        <w:t xml:space="preserve"> quiz scores and assignment performance because it affects cognitive performance</w:t>
+      </w:r>
+      <w:r>
+        <w:t xml:space="preserve"> – brain may </w:t>
+      </w:r>
+      <w:r>
+        <w:t xml:space="preserve">hyperfocus </w:t>
+      </w:r>
+      <w:r>
+        <w:t xml:space="preserve">(fixation) </w:t>
+      </w:r>
+      <w:r>
+        <w:t>or hypofocus</w:t>
+      </w:r>
+      <w:r>
+        <w:t xml:space="preserve"> (distraction)</w:t>
+      </w:r>
+      <w:r>
+        <w:t xml:space="preserve"> – fight or flight, </w:t>
+      </w:r>
+      <w:r>
+        <w:t xml:space="preserve">focus on survival </w:t>
+      </w:r>
+      <w:r>
+        <w:t xml:space="preserve">(not dying of COVID-19) </w:t>
+      </w:r>
+      <w:r>
+        <w:t>rather than thriving (</w:t>
+      </w:r>
+      <w:r>
+        <w:t>succeeding in STA302H1</w:t>
+      </w:r>
+      <w:r>
+        <w:t>)</w:t>
+      </w:r>
+    </w:p>
+    <w:p>
+      <w:pPr>
+        <w:pStyle w:val="ListParagraph"/>
+        <w:numPr>
+          <w:ilvl w:val="0"/>
+          <w:numId w:val="1"/>
+        </w:numPr>
+      </w:pPr>
+      <w:r>
+        <w:t xml:space="preserve">Number of extra-curricular activities, professional (e.g., </w:t>
+      </w:r>
+      <w:r>
+        <w:t>preparing for job interviews</w:t>
+      </w:r>
+      <w:r>
+        <w:t>)</w:t>
+      </w:r>
+      <w:r>
+        <w:t xml:space="preserve"> or </w:t>
+      </w:r>
+      <w:r>
+        <w:t>recreational (e.g., going outside, biking, etc.)</w:t>
+      </w:r>
+    </w:p>
+    <w:p>
+      <w:pPr>
+        <w:pStyle w:val="ListParagraph"/>
+        <w:numPr>
+          <w:ilvl w:val="1"/>
+          <w:numId w:val="1"/>
+        </w:numPr>
+      </w:pPr>
+      <w:r>
+        <w:t>Alternatives for STA302H1 studying</w:t>
+      </w:r>
+      <w:r>
+        <w:t>, effects are debatable depending on how related they are to STA302H1</w:t>
+      </w:r>
+      <w:r>
+        <w:t xml:space="preserve"> or statistics in general</w:t>
+      </w:r>
+    </w:p>
+    <w:p>
+      <w:pPr>
+        <w:pStyle w:val="ListParagraph"/>
+        <w:numPr>
+          <w:ilvl w:val="0"/>
+          <w:numId w:val="1"/>
+        </w:numPr>
+      </w:pPr>
+      <w:r>
+        <w:t>Level of physical activity</w:t>
+      </w:r>
+      <w:r>
+        <w:t xml:space="preserve"> (exercise helps brain learn, which may improve performance)</w:t>
+      </w:r>
+    </w:p>
+    <w:p>
+      <w:pPr>
+        <w:pStyle w:val="ListParagraph"/>
+        <w:numPr>
+          <w:ilvl w:val="1"/>
+          <w:numId w:val="1"/>
+        </w:numPr>
+      </w:pPr>
+      <w:r>
+        <w:t xml:space="preserve">Exercise and physical </w:t>
+      </w:r>
+      <w:r>
+        <w:t>activity make you more alert, less prone to illness</w:t>
+      </w:r>
+      <w:r>
+        <w:t xml:space="preserve"> and injury</w:t>
+      </w:r>
+      <w:r>
+        <w:t xml:space="preserve">, </w:t>
+      </w:r>
+      <w:r>
+        <w:t>promote a positive attitude</w:t>
+      </w:r>
+      <w:r>
+        <w:t>, and improves relationships with other people</w:t>
+      </w:r>
+    </w:p>
+    <w:p>
+      <w:pPr>
+        <w:pStyle w:val="ListParagraph"/>
+        <w:numPr>
+          <w:ilvl w:val="0"/>
+          <w:numId w:val="1"/>
+        </w:numPr>
+      </w:pPr>
+      <w:r>
+        <w:t>Caring for family</w:t>
+      </w:r>
+    </w:p>
+    <w:p>
+      <w:pPr>
+        <w:pStyle w:val="ListParagraph"/>
+        <w:numPr>
+          <w:ilvl w:val="1"/>
+          <w:numId w:val="1"/>
+        </w:numPr>
+      </w:pPr>
+      <w:r>
+        <w:t xml:space="preserve">Family responsibilities may </w:t>
+      </w:r>
+      <w:r>
+        <w:t>distract or interfere with one’s progress</w:t>
+      </w:r>
+      <w:r>
+        <w:t xml:space="preserve"> on STA302H1 assignments and consume STA302H1 study time</w:t>
+      </w:r>
+    </w:p>
+    <w:p>
+      <w:pPr>
+        <w:pStyle w:val="ListParagraph"/>
+        <w:numPr>
+          <w:ilvl w:val="1"/>
+          <w:numId w:val="1"/>
+        </w:numPr>
+      </w:pPr>
+      <w:r>
+        <w:t xml:space="preserve">Family members may also provide a </w:t>
+      </w:r>
+      <w:r>
+        <w:t>nurturing environment for your studies</w:t>
+      </w:r>
+      <w:r>
+        <w:t xml:space="preserve"> through quality family time, </w:t>
+      </w:r>
+      <w:r>
+        <w:t xml:space="preserve">strong family values, and </w:t>
+      </w:r>
+      <w:r>
+        <w:t xml:space="preserve">family </w:t>
+      </w:r>
+      <w:r>
+        <w:t xml:space="preserve">work </w:t>
+      </w:r>
+      <w:r>
+        <w:t>connections</w:t>
+      </w:r>
+    </w:p>
+    <w:p>
+      <w:pPr>
+        <w:pStyle w:val="ListParagraph"/>
+        <w:numPr>
+          <w:ilvl w:val="0"/>
+          <w:numId w:val="1"/>
+        </w:numPr>
+      </w:pPr>
+      <w:r>
+        <w:t>Discipline</w:t>
+      </w:r>
+    </w:p>
+    <w:p>
+      <w:pPr>
+        <w:pStyle w:val="ListParagraph"/>
+        <w:numPr>
+          <w:ilvl w:val="1"/>
+          <w:numId w:val="1"/>
+        </w:numPr>
+      </w:pPr>
+      <w:r>
+        <w:t xml:space="preserve">Exercising discipline allows one to consistency </w:t>
+      </w:r>
+      <w:r>
+        <w:t>interact with STA302H1 material and increase their chances of retaining the material and performing well in STA302H1 assignments and quizzes.</w:t>
+      </w:r>
+    </w:p>
+    <w:p>
+      <w:pPr>
+        <w:pStyle w:val="ListParagraph"/>
+        <w:numPr>
+          <w:ilvl w:val="0"/>
+          <w:numId w:val="1"/>
+        </w:numPr>
+      </w:pPr>
+      <w:r>
+        <w:t>Prior background</w:t>
+      </w:r>
+      <w:r>
+        <w:t xml:space="preserve"> – direct (past stats/ML courses) or indirect (quantitative background, programming background)</w:t>
+      </w:r>
+    </w:p>
+    <w:p>
+      <w:pPr>
+        <w:pStyle w:val="ListParagraph"/>
+        <w:numPr>
+          <w:ilvl w:val="1"/>
+          <w:numId w:val="1"/>
+        </w:numPr>
+      </w:pPr>
+      <w:r>
+        <w:t xml:space="preserve">Those who </w:t>
+      </w:r>
+      <w:r>
+        <w:t xml:space="preserve">are </w:t>
+      </w:r>
+      <w:r>
+        <w:t xml:space="preserve">more familiar with prerequisite </w:t>
+      </w:r>
+      <w:r>
+        <w:t>statistics material and</w:t>
+      </w:r>
+      <w:r>
+        <w:t xml:space="preserve"> do well in prior courses have an easier time </w:t>
+      </w:r>
+      <w:r>
+        <w:t xml:space="preserve">studying for STA302H1 and </w:t>
+      </w:r>
+      <w:r>
+        <w:t>are more likely to succeed – ceteris paribus.</w:t>
+      </w:r>
+    </w:p>
+    <w:p>
+      <w:pPr>
+        <w:pStyle w:val="ListParagraph"/>
+        <w:numPr>
+          <w:ilvl w:val="0"/>
+          <w:numId w:val="1"/>
+        </w:numPr>
+      </w:pPr>
+      <w:r>
+        <w:t>Attitude towards school (keen vs. disengaged)</w:t>
+      </w:r>
+    </w:p>
+    <w:p>
+      <w:pPr>
+        <w:pStyle w:val="ListParagraph"/>
+        <w:numPr>
+          <w:ilvl w:val="1"/>
+          <w:numId w:val="1"/>
+        </w:numPr>
+      </w:pPr>
+      <w:r>
+        <w:t xml:space="preserve">Those who are keen in school tend to perform well, regardless of </w:t>
+      </w:r>
+      <w:r>
+        <w:t>class format</w:t>
+      </w:r>
+      <w:r>
+        <w:t>, and vice versa</w:t>
+      </w:r>
+    </w:p>
+    <w:p>
+      <w:pPr>
+        <w:pStyle w:val="ListParagraph"/>
+        <w:numPr>
+          <w:ilvl w:val="0"/>
+          <w:numId w:val="1"/>
+        </w:numPr>
+      </w:pPr>
+      <w:r>
+        <w:t>Thoughts about COVID</w:t>
+      </w:r>
+    </w:p>
+    <w:p>
+      <w:pPr>
+        <w:pStyle w:val="ListParagraph"/>
+        <w:numPr>
+          <w:ilvl w:val="1"/>
+          <w:numId w:val="1"/>
+        </w:numPr>
+      </w:pPr>
+      <w:r>
         <w:lastRenderedPageBreak/>
-        <w:t>Social connections</w:t>
+        <w:t>Positive thoughts can help tune out</w:t>
+      </w:r>
+      <w:r>
+        <w:t xml:space="preserve"> some</w:t>
+      </w:r>
+      <w:r>
+        <w:t xml:space="preserve"> </w:t>
+      </w:r>
+      <w:r>
+        <w:t xml:space="preserve">negative COVID-19 </w:t>
+      </w:r>
+      <w:r>
+        <w:t>thoughts and</w:t>
+      </w:r>
+      <w:r>
+        <w:t xml:space="preserve"> focus on what you have control over.</w:t>
+      </w:r>
+      <w:r>
+        <w:t xml:space="preserve"> Persisting COVID-19 thoughts can</w:t>
+      </w:r>
+      <w:r>
+        <w:t xml:space="preserve"> cause one to feel despair and pessimis</w:t>
+      </w:r>
+      <w:r>
+        <w:t>m</w:t>
       </w:r>
     </w:p>
     <w:p>
@@ -2609,76 +3435,88 @@
         </w:numPr>
       </w:pPr>
       <w:r>
-        <w:t xml:space="preserve">Staying connected </w:t>
-      </w:r>
-      <w:r>
-        <w:t>helps stave off negative COVID-19 thoughts and prom</w:t>
-      </w:r>
-      <w:r>
-        <w:t>o</w:t>
-      </w:r>
-      <w:r>
-        <w:t xml:space="preserve">te </w:t>
-      </w:r>
-      <w:r>
-        <w:t>community</w:t>
-      </w:r>
-    </w:p>
-    <w:p>
-      <w:pPr>
-        <w:pStyle w:val="ListParagraph"/>
-        <w:numPr>
-          <w:ilvl w:val="0"/>
+        <w:t xml:space="preserve">COVID </w:t>
+      </w:r>
+      <w:r>
+        <w:t>case counts</w:t>
+      </w:r>
+      <w:r>
+        <w:t xml:space="preserve"> </w:t>
+      </w:r>
+      <w:r>
+        <w:t xml:space="preserve">and current COVID restrictions </w:t>
+      </w:r>
+      <w:r>
+        <w:t>in c</w:t>
+      </w:r>
+      <w:r>
+        <w:t>ountry of origin?</w:t>
+      </w:r>
+      <w:r>
+        <w:t xml:space="preserve"> </w:t>
+      </w:r>
+      <w:r>
+        <w:sym w:font="Wingdings" w:char="F0DF"/>
+      </w:r>
+      <w:r>
+        <w:t xml:space="preserve"> </w:t>
+      </w:r>
+      <w:r>
+        <w:t>can be inferred from Country of origin</w:t>
+      </w:r>
+    </w:p>
+    <w:p>
+      <w:pPr>
+        <w:pStyle w:val="ListParagraph"/>
+        <w:numPr>
+          <w:ilvl w:val="1"/>
           <w:numId w:val="1"/>
         </w:numPr>
       </w:pPr>
       <w:r>
-        <w:t>Number of hours slept, quality of sleep</w:t>
-      </w:r>
-    </w:p>
-    <w:p>
-      <w:pPr>
-        <w:pStyle w:val="ListParagraph"/>
-        <w:numPr>
-          <w:ilvl w:val="1"/>
+        <w:t>COVID-heavy countries tend to require more social distancing and public has greater anxiety</w:t>
+      </w:r>
+      <w:r>
+        <w:t xml:space="preserve"> over </w:t>
+      </w:r>
+      <w:r>
+        <w:t xml:space="preserve">contracting </w:t>
+      </w:r>
+      <w:r>
+        <w:t>COVID-19</w:t>
+      </w:r>
+    </w:p>
+    <w:p>
+      <w:pPr>
+        <w:pStyle w:val="ListParagraph"/>
+        <w:numPr>
+          <w:ilvl w:val="0"/>
           <w:numId w:val="1"/>
         </w:numPr>
       </w:pPr>
       <w:r>
-        <w:t xml:space="preserve">Well-rested brains tend to </w:t>
-      </w:r>
-      <w:r>
-        <w:t xml:space="preserve">respond quicker, </w:t>
-      </w:r>
-      <w:r>
-        <w:t xml:space="preserve">can better regulate their </w:t>
-      </w:r>
-      <w:r>
-        <w:t xml:space="preserve">mood, </w:t>
-      </w:r>
-      <w:r>
-        <w:t xml:space="preserve">have an easier time focusing </w:t>
-      </w:r>
-      <w:r>
-        <w:t>during</w:t>
-      </w:r>
-      <w:r>
-        <w:t xml:space="preserve"> lecture, </w:t>
-      </w:r>
-      <w:r>
-        <w:t>and make fewer mistakes on quizzes and assignment (or notice them more easily and readily)</w:t>
-      </w:r>
-    </w:p>
-    <w:p>
-      <w:pPr>
-        <w:pStyle w:val="ListParagraph"/>
-        <w:numPr>
-          <w:ilvl w:val="0"/>
+        <w:t xml:space="preserve">Time zone </w:t>
+      </w:r>
+      <w:r>
+        <w:sym w:font="Wingdings" w:char="F0DF"/>
+      </w:r>
+      <w:r>
+        <w:t xml:space="preserve"> can be inferred from Country of origin</w:t>
+      </w:r>
+    </w:p>
+    <w:p>
+      <w:pPr>
+        <w:pStyle w:val="ListParagraph"/>
+        <w:numPr>
+          <w:ilvl w:val="1"/>
           <w:numId w:val="1"/>
         </w:numPr>
       </w:pPr>
       <w:r>
-        <w:t>Anxiety levels?</w:t>
+        <w:t>Time zone may influence sleep schedule, may be trickier to coordinate group projects</w:t>
+      </w:r>
+      <w:r>
+        <w:t xml:space="preserve"> and multi-person assignments</w:t>
       </w:r>
     </w:p>
     <w:p>
@@ -2690,601 +3528,387 @@
         </w:numPr>
       </w:pPr>
       <w:r>
-        <w:t xml:space="preserve">Anxiety </w:t>
-      </w:r>
-      <w:r>
-        <w:t>may influence</w:t>
-      </w:r>
-      <w:r>
-        <w:t xml:space="preserve"> quiz scores and assignment performance because it affects cognitive performance</w:t>
-      </w:r>
-      <w:r>
-        <w:t xml:space="preserve"> – brain may </w:t>
-      </w:r>
-      <w:proofErr w:type="spellStart"/>
-      <w:r>
-        <w:t>hyperfocus</w:t>
-      </w:r>
-      <w:proofErr w:type="spellEnd"/>
+        <w:t xml:space="preserve">One upside with working with teammates in opposite time zones is that someone is always working on the final project </w:t>
+      </w:r>
+    </w:p>
+    <w:p>
+      <w:pPr>
+        <w:pStyle w:val="ListParagraph"/>
+        <w:numPr>
+          <w:ilvl w:val="0"/>
+          <w:numId w:val="1"/>
+        </w:numPr>
+      </w:pPr>
+      <w:r>
+        <w:t>Chronotypes</w:t>
+      </w:r>
+    </w:p>
+    <w:p>
+      <w:pPr>
+        <w:pStyle w:val="ListParagraph"/>
+        <w:numPr>
+          <w:ilvl w:val="1"/>
+          <w:numId w:val="1"/>
+        </w:numPr>
+      </w:pPr>
+      <w:r>
+        <w:t xml:space="preserve">Students in other time zones may alter their chronotypes to </w:t>
+      </w:r>
+      <w:r>
+        <w:t xml:space="preserve">accommodate </w:t>
+      </w:r>
+      <w:r>
+        <w:t>STA302H1</w:t>
+      </w:r>
+      <w:r>
+        <w:t xml:space="preserve">, which may </w:t>
+      </w:r>
+      <w:r>
+        <w:t>offset adverse effects of sleep loss</w:t>
+      </w:r>
+      <w:r>
+        <w:t xml:space="preserve"> on performance</w:t>
+      </w:r>
+      <w:r>
+        <w:t>.</w:t>
+      </w:r>
+    </w:p>
+    <w:p>
+      <w:pPr>
+        <w:pStyle w:val="ListParagraph"/>
+        <w:numPr>
+          <w:ilvl w:val="0"/>
+          <w:numId w:val="1"/>
+        </w:numPr>
+      </w:pPr>
+      <w:r>
+        <w:t xml:space="preserve">Time spent </w:t>
+      </w:r>
+      <w:r>
+        <w:t xml:space="preserve">in STA302H1 </w:t>
+      </w:r>
+      <w:r>
+        <w:t xml:space="preserve">during weeks 3 – 4 </w:t>
+      </w:r>
+      <w:r>
+        <w:t xml:space="preserve">includes </w:t>
+      </w:r>
+      <w:r>
+        <w:t xml:space="preserve">completing </w:t>
+      </w:r>
+      <w:r>
+        <w:t>the mini assignments</w:t>
+      </w:r>
+    </w:p>
+    <w:p>
+      <w:pPr>
+        <w:pStyle w:val="ListParagraph"/>
+        <w:numPr>
+          <w:ilvl w:val="1"/>
+          <w:numId w:val="1"/>
+        </w:numPr>
+      </w:pPr>
+      <w:r>
+        <w:t xml:space="preserve">This explains why Weeks 3 – 4 </w:t>
+      </w:r>
+      <w:r>
+        <w:t>STA302H1 study times may be slightly inflated</w:t>
+      </w:r>
+    </w:p>
+    <w:p>
+      <w:pPr>
+        <w:pStyle w:val="ListParagraph"/>
+        <w:numPr>
+          <w:ilvl w:val="0"/>
+          <w:numId w:val="1"/>
+        </w:numPr>
+      </w:pPr>
+      <w:r>
+        <w:t xml:space="preserve">Sample size is </w:t>
+      </w:r>
+      <w:r>
+        <w:t xml:space="preserve">roughly </w:t>
+      </w:r>
+      <w:r>
+        <w:t>n = 200</w:t>
+      </w:r>
+      <w:r>
+        <w:t xml:space="preserve"> people</w:t>
+      </w:r>
+    </w:p>
+    <w:p>
+      <w:pPr>
+        <w:pStyle w:val="ListParagraph"/>
+        <w:numPr>
+          <w:ilvl w:val="1"/>
+          <w:numId w:val="1"/>
+        </w:numPr>
+      </w:pPr>
+      <w:r>
+        <w:t xml:space="preserve">Excludes students who dropped </w:t>
+      </w:r>
+      <w:r>
+        <w:t>STA302H1</w:t>
+      </w:r>
+    </w:p>
+    <w:p>
+      <w:pPr>
+        <w:pStyle w:val="ListParagraph"/>
+        <w:numPr>
+          <w:ilvl w:val="1"/>
+          <w:numId w:val="1"/>
+        </w:numPr>
+      </w:pPr>
+      <w:r>
+        <w:t xml:space="preserve">Blank entries and imputations for </w:t>
+      </w:r>
+      <w:r>
+        <w:t>missing survey responses</w:t>
+      </w:r>
+      <w:r>
+        <w:t xml:space="preserve"> and </w:t>
+      </w:r>
+      <w:r>
+        <w:t>missing quiz scores</w:t>
+      </w:r>
+      <w:r>
+        <w:t xml:space="preserve"> due to some students skipping quizzes</w:t>
+      </w:r>
+    </w:p>
+    <w:p/>
+    <w:p>
+      <w:r>
+        <w:t>- r2 and adjusted r2 are smalls value. could improve this model to increase them</w:t>
+      </w:r>
+    </w:p>
+    <w:p>
+      <w:r>
+        <w:t>- missing data: presence of NA values + remove 28 dropped students, missing other survey data (country, covid hours, study hours)</w:t>
+      </w:r>
+    </w:p>
+    <w:p/>
+    <w:p>
+      <w:r>
+        <w:t>Possible model improvements</w:t>
+      </w:r>
+    </w:p>
+    <w:p>
+      <w:pPr>
+        <w:pStyle w:val="ListParagraph"/>
+        <w:numPr>
+          <w:ilvl w:val="0"/>
+          <w:numId w:val="17"/>
+        </w:numPr>
+      </w:pPr>
+      <w:r>
+        <w:t>Covid = high stress</w:t>
+      </w:r>
+    </w:p>
+    <w:p>
+      <w:pPr>
+        <w:pStyle w:val="ListParagraph"/>
+        <w:numPr>
+          <w:ilvl w:val="0"/>
+          <w:numId w:val="17"/>
+        </w:numPr>
+      </w:pPr>
+      <w:r>
+        <w:t>Hours of sleep = predict stress</w:t>
+      </w:r>
+      <w:r>
+        <w:t xml:space="preserve"> + quiz</w:t>
+      </w:r>
+    </w:p>
+    <w:p>
+      <w:pPr>
+        <w:pStyle w:val="ListParagraph"/>
+        <w:numPr>
+          <w:ilvl w:val="0"/>
+          <w:numId w:val="17"/>
+        </w:numPr>
+      </w:pPr>
+      <w:r>
+        <w:t>Add</w:t>
+      </w:r>
+      <w:r>
+        <w:t xml:space="preserve"> country </w:t>
+      </w:r>
+      <w:r>
+        <w:t xml:space="preserve">back </w:t>
+      </w:r>
+      <w:r>
+        <w:t xml:space="preserve">to predict </w:t>
+      </w:r>
+      <w:r>
+        <w:t>time zone</w:t>
+      </w:r>
+      <w:r>
+        <w:t xml:space="preserve"> = sleep schedule = hours of sleep</w:t>
+      </w:r>
+      <w:r>
+        <w:t xml:space="preserve"> (in original data, Mongolia was only significant country)</w:t>
+      </w:r>
+    </w:p>
+    <w:p>
+      <w:pPr>
+        <w:pStyle w:val="ListParagraph"/>
+        <w:numPr>
+          <w:ilvl w:val="0"/>
+          <w:numId w:val="17"/>
+        </w:numPr>
+      </w:pPr>
+      <w:r>
+        <w:t xml:space="preserve">Social time = might </w:t>
+      </w:r>
+      <w:r>
+        <w:t>increase</w:t>
+      </w:r>
+      <w:r>
+        <w:t xml:space="preserve"> study time</w:t>
+      </w:r>
+      <w:r>
+        <w:t xml:space="preserve">, </w:t>
+      </w:r>
+      <w:r>
+        <w:t>reduces covid time,</w:t>
+      </w:r>
       <w:r>
         <w:t xml:space="preserve"> </w:t>
       </w:r>
-      <w:r>
-        <w:t xml:space="preserve">(fixation) </w:t>
-      </w:r>
-      <w:r>
-        <w:t xml:space="preserve">or </w:t>
-      </w:r>
-      <w:proofErr w:type="spellStart"/>
-      <w:r>
-        <w:t>hypofocus</w:t>
-      </w:r>
-      <w:proofErr w:type="spellEnd"/>
-      <w:r>
-        <w:t xml:space="preserve"> (distraction)</w:t>
-      </w:r>
-      <w:r>
-        <w:t xml:space="preserve"> – fight or flight, </w:t>
-      </w:r>
-      <w:r>
-        <w:t xml:space="preserve">focus on survival </w:t>
-      </w:r>
-      <w:r>
-        <w:t xml:space="preserve">(not dying of COVID-19) </w:t>
-      </w:r>
-      <w:r>
-        <w:t>rather than thriving (</w:t>
-      </w:r>
-      <w:r>
-        <w:t>succeeding in STA302H1</w:t>
-      </w:r>
-      <w:r>
-        <w:t>)</w:t>
-      </w:r>
-    </w:p>
-    <w:p>
-      <w:pPr>
-        <w:pStyle w:val="ListParagraph"/>
-        <w:numPr>
-          <w:ilvl w:val="0"/>
-          <w:numId w:val="1"/>
-        </w:numPr>
-      </w:pPr>
-      <w:r>
-        <w:t xml:space="preserve">Number of extra-curricular activities, professional (e.g., </w:t>
-      </w:r>
-      <w:r>
-        <w:t>preparing for job interviews</w:t>
-      </w:r>
-      <w:r>
-        <w:t>)</w:t>
-      </w:r>
-      <w:r>
-        <w:t xml:space="preserve"> or </w:t>
-      </w:r>
-      <w:r>
-        <w:t>recreational (e.g., going outside, biking, etc.)</w:t>
-      </w:r>
-    </w:p>
-    <w:p>
-      <w:pPr>
-        <w:pStyle w:val="ListParagraph"/>
-        <w:numPr>
-          <w:ilvl w:val="1"/>
-          <w:numId w:val="1"/>
-        </w:numPr>
-      </w:pPr>
-      <w:r>
-        <w:t>Alternatives for STA302H1 studying</w:t>
-      </w:r>
-      <w:r>
-        <w:t>, effects are debatable depending on how related they are to STA302H1</w:t>
-      </w:r>
-      <w:r>
-        <w:t xml:space="preserve"> or statistics in general</w:t>
-      </w:r>
-    </w:p>
-    <w:p>
-      <w:pPr>
-        <w:pStyle w:val="ListParagraph"/>
-        <w:numPr>
-          <w:ilvl w:val="0"/>
-          <w:numId w:val="1"/>
-        </w:numPr>
-      </w:pPr>
-      <w:r>
-        <w:t>Level of physical activity</w:t>
-      </w:r>
-      <w:r>
-        <w:t xml:space="preserve"> (exercise helps brain learn, which may improve performance)</w:t>
-      </w:r>
-    </w:p>
-    <w:p>
-      <w:pPr>
-        <w:pStyle w:val="ListParagraph"/>
-        <w:numPr>
-          <w:ilvl w:val="1"/>
-          <w:numId w:val="1"/>
-        </w:numPr>
-      </w:pPr>
-      <w:r>
-        <w:t xml:space="preserve">Exercise and physical </w:t>
-      </w:r>
-      <w:r>
-        <w:t>activity make you more alert, less prone to illness</w:t>
-      </w:r>
-      <w:r>
-        <w:t xml:space="preserve"> and injury</w:t>
-      </w:r>
-      <w:r>
-        <w:t xml:space="preserve">, </w:t>
-      </w:r>
-      <w:r>
-        <w:t>promote a positive attitude</w:t>
-      </w:r>
-      <w:r>
-        <w:t>, and improves relationships with other people</w:t>
-      </w:r>
-    </w:p>
-    <w:p>
-      <w:pPr>
-        <w:pStyle w:val="ListParagraph"/>
-        <w:numPr>
-          <w:ilvl w:val="0"/>
-          <w:numId w:val="1"/>
-        </w:numPr>
-      </w:pPr>
-      <w:r>
-        <w:t>Caring for family</w:t>
-      </w:r>
-    </w:p>
-    <w:p>
-      <w:pPr>
-        <w:pStyle w:val="ListParagraph"/>
-        <w:numPr>
-          <w:ilvl w:val="1"/>
-          <w:numId w:val="1"/>
-        </w:numPr>
-      </w:pPr>
-      <w:r>
-        <w:t xml:space="preserve">Family responsibilities may </w:t>
-      </w:r>
-      <w:r>
-        <w:t>distract or interfere with one’s progress</w:t>
-      </w:r>
-      <w:r>
-        <w:t xml:space="preserve"> on STA302H1 assignments and consume STA302H1 study time</w:t>
-      </w:r>
-    </w:p>
-    <w:p>
-      <w:pPr>
-        <w:pStyle w:val="ListParagraph"/>
-        <w:numPr>
-          <w:ilvl w:val="1"/>
-          <w:numId w:val="1"/>
-        </w:numPr>
-      </w:pPr>
-      <w:r>
-        <w:t xml:space="preserve">Family members may also provide a </w:t>
-      </w:r>
-      <w:r>
-        <w:t>nurturing environment for your studies</w:t>
-      </w:r>
-      <w:r>
-        <w:t xml:space="preserve"> through quality family time, </w:t>
-      </w:r>
-      <w:r>
-        <w:t xml:space="preserve">strong family values, and </w:t>
-      </w:r>
-      <w:r>
-        <w:t xml:space="preserve">family </w:t>
-      </w:r>
-      <w:r>
-        <w:t xml:space="preserve">work </w:t>
-      </w:r>
-      <w:r>
-        <w:t>connections</w:t>
-      </w:r>
-    </w:p>
-    <w:p>
-      <w:pPr>
-        <w:pStyle w:val="ListParagraph"/>
-        <w:numPr>
-          <w:ilvl w:val="0"/>
-          <w:numId w:val="1"/>
-        </w:numPr>
-      </w:pPr>
-      <w:r>
-        <w:t>Discipline</w:t>
-      </w:r>
-    </w:p>
-    <w:p>
-      <w:pPr>
-        <w:pStyle w:val="ListParagraph"/>
-        <w:numPr>
-          <w:ilvl w:val="1"/>
-          <w:numId w:val="1"/>
-        </w:numPr>
-      </w:pPr>
-      <w:r>
-        <w:t xml:space="preserve">Exercising discipline allows one to consistency </w:t>
-      </w:r>
-      <w:r>
-        <w:t>interact with STA302H1 material and increase their chances of retaining the material and performing well in STA302H1 assignments and quizzes.</w:t>
-      </w:r>
-    </w:p>
-    <w:p>
-      <w:pPr>
-        <w:pStyle w:val="ListParagraph"/>
-        <w:numPr>
-          <w:ilvl w:val="0"/>
-          <w:numId w:val="1"/>
-        </w:numPr>
-      </w:pPr>
-      <w:r>
-        <w:t>Prior background</w:t>
-      </w:r>
-      <w:r>
-        <w:t xml:space="preserve"> – direct (past stats/ML courses) or indirect (quantitative background, programming background)</w:t>
-      </w:r>
-    </w:p>
-    <w:p>
-      <w:pPr>
-        <w:pStyle w:val="ListParagraph"/>
-        <w:numPr>
-          <w:ilvl w:val="1"/>
-          <w:numId w:val="1"/>
-        </w:numPr>
-      </w:pPr>
-      <w:r>
-        <w:t xml:space="preserve">Those who </w:t>
-      </w:r>
-      <w:r>
-        <w:t xml:space="preserve">are </w:t>
-      </w:r>
-      <w:r>
-        <w:t xml:space="preserve">more familiar with prerequisite </w:t>
-      </w:r>
-      <w:r>
-        <w:t>statistics material and</w:t>
-      </w:r>
-      <w:r>
-        <w:t xml:space="preserve"> do well in prior courses have an easier time </w:t>
-      </w:r>
-      <w:r>
-        <w:t xml:space="preserve">studying for STA302H1 and </w:t>
-      </w:r>
-      <w:r>
-        <w:t>are more likely to succeed – ceteris paribus.</w:t>
-      </w:r>
-    </w:p>
-    <w:p>
-      <w:pPr>
-        <w:pStyle w:val="ListParagraph"/>
-        <w:numPr>
-          <w:ilvl w:val="0"/>
-          <w:numId w:val="1"/>
-        </w:numPr>
-      </w:pPr>
-      <w:r>
-        <w:t>Attitude towards school (keen vs. disengaged)</w:t>
-      </w:r>
-    </w:p>
-    <w:p>
-      <w:pPr>
-        <w:pStyle w:val="ListParagraph"/>
-        <w:numPr>
-          <w:ilvl w:val="1"/>
-          <w:numId w:val="1"/>
-        </w:numPr>
-      </w:pPr>
-      <w:r>
-        <w:t xml:space="preserve">Those who are keen in school tend to perform well, regardless of </w:t>
-      </w:r>
-      <w:r>
-        <w:t>class format</w:t>
-      </w:r>
-      <w:r>
-        <w:t>, and vice versa</w:t>
-      </w:r>
-    </w:p>
-    <w:p>
-      <w:pPr>
-        <w:pStyle w:val="ListParagraph"/>
-        <w:numPr>
-          <w:ilvl w:val="0"/>
-          <w:numId w:val="1"/>
-        </w:numPr>
-      </w:pPr>
-      <w:r>
-        <w:t>Thoughts about COVID</w:t>
-      </w:r>
-    </w:p>
-    <w:p>
-      <w:pPr>
-        <w:pStyle w:val="ListParagraph"/>
-        <w:numPr>
-          <w:ilvl w:val="1"/>
-          <w:numId w:val="1"/>
-        </w:numPr>
-      </w:pPr>
-      <w:r>
-        <w:t>Positive thoughts can help tune out</w:t>
-      </w:r>
-      <w:r>
-        <w:t xml:space="preserve"> some</w:t>
+    </w:p>
+    <w:p>
+      <w:pPr>
+        <w:pStyle w:val="ListParagraph"/>
+        <w:numPr>
+          <w:ilvl w:val="0"/>
+          <w:numId w:val="17"/>
+        </w:numPr>
+      </w:pPr>
+      <w:r>
+        <w:t>Physical activity =</w:t>
       </w:r>
       <w:r>
         <w:t xml:space="preserve"> </w:t>
       </w:r>
       <w:r>
-        <w:t xml:space="preserve">negative COVID-19 </w:t>
-      </w:r>
-      <w:r>
-        <w:t>thoughts and</w:t>
-      </w:r>
-      <w:r>
-        <w:t xml:space="preserve"> focus on what you have control over.</w:t>
-      </w:r>
-      <w:r>
-        <w:t xml:space="preserve"> Persisting COVID-19 thoughts can</w:t>
-      </w:r>
-      <w:r>
-        <w:t xml:space="preserve"> cause one to feel despair and pessimis</w:t>
-      </w:r>
-      <w:r>
-        <w:t>m</w:t>
-      </w:r>
-    </w:p>
-    <w:p>
-      <w:pPr>
-        <w:pStyle w:val="ListParagraph"/>
-        <w:numPr>
-          <w:ilvl w:val="1"/>
-          <w:numId w:val="1"/>
-        </w:numPr>
-      </w:pPr>
-      <w:r>
-        <w:t xml:space="preserve">COVID </w:t>
-      </w:r>
-      <w:r>
-        <w:t>case counts</w:t>
-      </w:r>
-      <w:r>
+        <w:t>predict stress</w:t>
+      </w:r>
+      <w:r>
+        <w:t xml:space="preserve"> + increase study time + reduce covid time (cite studies)</w:t>
+      </w:r>
+    </w:p>
+    <w:p>
+      <w:pPr>
+        <w:pStyle w:val="ListParagraph"/>
+        <w:numPr>
+          <w:ilvl w:val="1"/>
+          <w:numId w:val="17"/>
+        </w:numPr>
+      </w:pPr>
+      <w:r>
+        <w:t>Read title scholastic paper and cite, don’t read whole thing</w:t>
+      </w:r>
+      <w:r>
+        <w:t>, introductions</w:t>
+      </w:r>
+    </w:p>
+    <w:p>
+      <w:pPr>
+        <w:pStyle w:val="ListParagraph"/>
+        <w:numPr>
+          <w:ilvl w:val="0"/>
+          <w:numId w:val="17"/>
+        </w:numPr>
+        <w:rPr>
+          <w:strike/>
+        </w:rPr>
+      </w:pPr>
+      <w:r>
+        <w:rPr>
+          <w:strike/>
+        </w:rPr>
+        <w:t>Large sample size?</w:t>
+      </w:r>
+      <w:r>
+        <w:rPr>
+          <w:strike/>
+        </w:rPr>
         <w:t xml:space="preserve"> </w:t>
       </w:r>
       <w:r>
-        <w:t xml:space="preserve">and current COVID restrictions </w:t>
-      </w:r>
-      <w:r>
-        <w:t>in c</w:t>
-      </w:r>
-      <w:r>
-        <w:t>ountry of origin?</w:t>
-      </w:r>
-      <w:r>
-        <w:t xml:space="preserve"> </w:t>
-      </w:r>
-      <w:r>
-        <w:sym w:font="Wingdings" w:char="F0DF"/>
-      </w:r>
-      <w:r>
-        <w:t xml:space="preserve"> </w:t>
-      </w:r>
-      <w:r>
-        <w:t>can be inferred from Country of origin</w:t>
-      </w:r>
-    </w:p>
-    <w:p>
-      <w:pPr>
-        <w:pStyle w:val="ListParagraph"/>
-        <w:numPr>
-          <w:ilvl w:val="1"/>
-          <w:numId w:val="1"/>
-        </w:numPr>
-      </w:pPr>
-      <w:r>
-        <w:lastRenderedPageBreak/>
-        <w:t>COVID-heavy countries tend to require more social distancing and public has greater anxiety</w:t>
-      </w:r>
-      <w:r>
-        <w:t xml:space="preserve"> over </w:t>
-      </w:r>
-      <w:r>
-        <w:t xml:space="preserve">contracting </w:t>
-      </w:r>
-      <w:r>
-        <w:t>COVID-19</w:t>
-      </w:r>
-    </w:p>
-    <w:p>
-      <w:pPr>
-        <w:pStyle w:val="ListParagraph"/>
-        <w:numPr>
-          <w:ilvl w:val="0"/>
-          <w:numId w:val="1"/>
-        </w:numPr>
-      </w:pPr>
-      <w:r>
-        <w:t xml:space="preserve">Time zone </w:t>
-      </w:r>
-      <w:r>
-        <w:sym w:font="Wingdings" w:char="F0DF"/>
-      </w:r>
-      <w:r>
-        <w:t xml:space="preserve"> can be inferred from Country of origin</w:t>
-      </w:r>
-    </w:p>
-    <w:p>
-      <w:pPr>
-        <w:pStyle w:val="ListParagraph"/>
-        <w:numPr>
-          <w:ilvl w:val="1"/>
-          <w:numId w:val="1"/>
-        </w:numPr>
-      </w:pPr>
-      <w:r>
-        <w:t>Time zone may influence sleep schedule, may be trickier to coordinate group projects</w:t>
-      </w:r>
-      <w:r>
-        <w:t xml:space="preserve"> and multi-person assignments</w:t>
-      </w:r>
-    </w:p>
-    <w:p>
-      <w:pPr>
-        <w:pStyle w:val="ListParagraph"/>
-        <w:numPr>
-          <w:ilvl w:val="1"/>
-          <w:numId w:val="1"/>
-        </w:numPr>
-      </w:pPr>
-      <w:r>
-        <w:t xml:space="preserve">One upside with working with teammates in opposite time zones is that someone is always working on the final project </w:t>
-      </w:r>
-    </w:p>
-    <w:p>
-      <w:pPr>
-        <w:pStyle w:val="ListParagraph"/>
-        <w:numPr>
-          <w:ilvl w:val="0"/>
-          <w:numId w:val="1"/>
-        </w:numPr>
-      </w:pPr>
-      <w:r>
-        <w:t>Chronotypes</w:t>
-      </w:r>
-    </w:p>
-    <w:p>
-      <w:pPr>
-        <w:pStyle w:val="ListParagraph"/>
-        <w:numPr>
-          <w:ilvl w:val="1"/>
-          <w:numId w:val="1"/>
-        </w:numPr>
-      </w:pPr>
-      <w:r>
-        <w:t xml:space="preserve">Students in other time zones may alter their chronotypes to </w:t>
-      </w:r>
-      <w:r>
-        <w:t xml:space="preserve">accommodate </w:t>
-      </w:r>
-      <w:r>
-        <w:t>STA302H1</w:t>
-      </w:r>
-      <w:r>
-        <w:t xml:space="preserve">, which may </w:t>
-      </w:r>
-      <w:r>
-        <w:t>offset adverse effects of sleep loss</w:t>
-      </w:r>
-      <w:r>
-        <w:t xml:space="preserve"> on performance</w:t>
-      </w:r>
-      <w:r>
-        <w:t>.</w:t>
-      </w:r>
-    </w:p>
-    <w:p>
-      <w:pPr>
-        <w:pStyle w:val="ListParagraph"/>
-        <w:numPr>
-          <w:ilvl w:val="0"/>
-          <w:numId w:val="1"/>
-        </w:numPr>
-      </w:pPr>
-      <w:r>
-        <w:t xml:space="preserve">Time spent </w:t>
-      </w:r>
-      <w:r>
-        <w:t xml:space="preserve">in STA302H1 </w:t>
-      </w:r>
-      <w:r>
-        <w:t xml:space="preserve">during weeks 3 – 4 </w:t>
-      </w:r>
-      <w:r>
-        <w:t xml:space="preserve">includes </w:t>
-      </w:r>
-      <w:r>
-        <w:t xml:space="preserve">completing </w:t>
-      </w:r>
-      <w:r>
-        <w:t>the mini assignments</w:t>
-      </w:r>
-    </w:p>
-    <w:p>
-      <w:pPr>
-        <w:pStyle w:val="ListParagraph"/>
-        <w:numPr>
-          <w:ilvl w:val="1"/>
-          <w:numId w:val="1"/>
-        </w:numPr>
-      </w:pPr>
-      <w:r>
-        <w:t xml:space="preserve">This explains why Weeks 3 – 4 </w:t>
-      </w:r>
-      <w:r>
-        <w:t>STA302H1 study times may be slightly inflated</w:t>
-      </w:r>
-    </w:p>
-    <w:p>
-      <w:pPr>
-        <w:pStyle w:val="ListParagraph"/>
-        <w:numPr>
-          <w:ilvl w:val="0"/>
-          <w:numId w:val="1"/>
-        </w:numPr>
-      </w:pPr>
-      <w:r>
-        <w:t xml:space="preserve">Sample size is </w:t>
-      </w:r>
-      <w:r>
-        <w:t xml:space="preserve">roughly </w:t>
-      </w:r>
-      <w:r>
-        <w:t>n = 200</w:t>
-      </w:r>
-      <w:r>
-        <w:t xml:space="preserve"> people</w:t>
-      </w:r>
-    </w:p>
-    <w:p>
-      <w:pPr>
-        <w:pStyle w:val="ListParagraph"/>
-        <w:numPr>
-          <w:ilvl w:val="1"/>
-          <w:numId w:val="1"/>
-        </w:numPr>
-      </w:pPr>
-      <w:r>
-        <w:t xml:space="preserve">Excludes students who dropped </w:t>
-      </w:r>
-      <w:r>
-        <w:t>STA302H1</w:t>
-      </w:r>
-    </w:p>
-    <w:p>
-      <w:pPr>
-        <w:pStyle w:val="ListParagraph"/>
-        <w:numPr>
-          <w:ilvl w:val="1"/>
-          <w:numId w:val="1"/>
-        </w:numPr>
-      </w:pPr>
-      <w:r>
-        <w:t xml:space="preserve">Blank entries and imputations for </w:t>
-      </w:r>
-      <w:r>
-        <w:t>missing survey responses</w:t>
-      </w:r>
-      <w:r>
-        <w:t xml:space="preserve"> and </w:t>
-      </w:r>
-      <w:r>
-        <w:t>missing quiz scores</w:t>
-      </w:r>
-      <w:r>
-        <w:t xml:space="preserve"> due to some students skipping quizzes</w:t>
-      </w:r>
+        <w:t xml:space="preserve">n </w:t>
+      </w:r>
+      <w:r>
+        <w:t xml:space="preserve">= 199 is a good </w:t>
+      </w:r>
+      <w:r>
+        <w:t xml:space="preserve">enough </w:t>
+      </w:r>
+      <w:r>
+        <w:t>sample size</w:t>
+      </w:r>
+    </w:p>
+    <w:p>
+      <w:pPr>
+        <w:pStyle w:val="ListParagraph"/>
+        <w:numPr>
+          <w:ilvl w:val="0"/>
+          <w:numId w:val="17"/>
+        </w:numPr>
+        <w:rPr>
+          <w:strike/>
+        </w:rPr>
+      </w:pPr>
+      <w:r>
+        <w:t>Generalizability of model</w:t>
+      </w:r>
+      <w:r>
+        <w:t xml:space="preserve"> (by country)</w:t>
+      </w:r>
+      <w:r>
+        <w:t>?</w:t>
+      </w:r>
+      <w:r>
+        <w:t xml:space="preserve"> – not really</w:t>
+      </w:r>
+      <w:r>
+        <w:t xml:space="preserve"> (mainly b/c online, data 3</w:t>
+      </w:r>
+      <w:r>
+        <w:rPr>
+          <w:vertAlign w:val="superscript"/>
+        </w:rPr>
+        <w:t>rd</w:t>
+      </w:r>
+      <w:r>
+        <w:t xml:space="preserve"> year students tend to study more and fail less than 1</w:t>
+      </w:r>
+      <w:r>
+        <w:rPr>
+          <w:vertAlign w:val="superscript"/>
+        </w:rPr>
+        <w:t>st</w:t>
+      </w:r>
+      <w:r>
+        <w:t xml:space="preserve"> student)</w:t>
+      </w:r>
+      <w:r>
+        <w:t>?</w:t>
+      </w:r>
+    </w:p>
+    <w:p>
+      <w:pPr>
+        <w:rPr>
+          <w:strike/>
+        </w:rPr>
+      </w:pPr>
+    </w:p>
+    <w:p>
+      <w:pPr>
+        <w:rPr>
+          <w:strike/>
+        </w:rPr>
+      </w:pPr>
     </w:p>
     <w:sectPr>
       <w:headerReference w:type="default" r:id="rId7"/>
@@ -3478,7 +4102,7 @@
   <w:abstractNum w:abstractNumId="1" w15:restartNumberingAfterBreak="0">
     <w:nsid w:val="060D5D6E"/>
     <w:multiLevelType w:val="hybridMultilevel"/>
-    <w:tmpl w:val="E5FCAE16"/>
+    <w:tmpl w:val="D902B9DC"/>
     <w:lvl w:ilvl="0" w:tplc="0409000F">
       <w:start w:val="1"/>
       <w:numFmt w:val="decimal"/>
@@ -3509,14 +4133,16 @@
         <w:ind w:left="1800" w:hanging="180"/>
       </w:pPr>
     </w:lvl>
-    <w:lvl w:ilvl="3" w:tplc="0409000F" w:tentative="1">
-      <w:start w:val="1"/>
-      <w:numFmt w:val="decimal"/>
-      <w:lvlText w:val="%4."/>
+    <w:lvl w:ilvl="3" w:tplc="B5B0C75E">
+      <w:numFmt w:val="bullet"/>
+      <w:lvlText w:val="-"/>
       <w:lvlJc w:val="left"/>
       <w:pPr>
         <w:ind w:left="2520" w:hanging="360"/>
       </w:pPr>
+      <w:rPr>
+        <w:rFonts w:ascii="Calibri" w:eastAsiaTheme="minorHAnsi" w:hAnsi="Calibri" w:cs="Calibri" w:hint="default"/>
+      </w:rPr>
     </w:lvl>
     <w:lvl w:ilvl="4" w:tplc="04090019" w:tentative="1">
       <w:start w:val="1"/>
@@ -3565,6 +4191,118 @@
     </w:lvl>
   </w:abstractNum>
   <w:abstractNum w:abstractNumId="2" w15:restartNumberingAfterBreak="0">
+    <w:nsid w:val="0A1B6740"/>
+    <w:multiLevelType w:val="hybridMultilevel"/>
+    <w:tmpl w:val="AE56893A"/>
+    <w:lvl w:ilvl="0" w:tplc="F718E638">
+      <w:numFmt w:val="bullet"/>
+      <w:lvlText w:val="-"/>
+      <w:lvlJc w:val="left"/>
+      <w:pPr>
+        <w:ind w:left="360" w:hanging="360"/>
+      </w:pPr>
+      <w:rPr>
+        <w:rFonts w:ascii="Calibri" w:eastAsiaTheme="minorHAnsi" w:hAnsi="Calibri" w:cs="Calibri" w:hint="default"/>
+      </w:rPr>
+    </w:lvl>
+    <w:lvl w:ilvl="1" w:tplc="04090003">
+      <w:start w:val="1"/>
+      <w:numFmt w:val="bullet"/>
+      <w:lvlText w:val="o"/>
+      <w:lvlJc w:val="left"/>
+      <w:pPr>
+        <w:ind w:left="1080" w:hanging="360"/>
+      </w:pPr>
+      <w:rPr>
+        <w:rFonts w:ascii="Courier New" w:hAnsi="Courier New" w:cs="Courier New" w:hint="default"/>
+      </w:rPr>
+    </w:lvl>
+    <w:lvl w:ilvl="2" w:tplc="04090005" w:tentative="1">
+      <w:start w:val="1"/>
+      <w:numFmt w:val="bullet"/>
+      <w:lvlText w:val=""/>
+      <w:lvlJc w:val="left"/>
+      <w:pPr>
+        <w:ind w:left="1800" w:hanging="360"/>
+      </w:pPr>
+      <w:rPr>
+        <w:rFonts w:ascii="Wingdings" w:hAnsi="Wingdings" w:hint="default"/>
+      </w:rPr>
+    </w:lvl>
+    <w:lvl w:ilvl="3" w:tplc="04090001" w:tentative="1">
+      <w:start w:val="1"/>
+      <w:numFmt w:val="bullet"/>
+      <w:lvlText w:val=""/>
+      <w:lvlJc w:val="left"/>
+      <w:pPr>
+        <w:ind w:left="2520" w:hanging="360"/>
+      </w:pPr>
+      <w:rPr>
+        <w:rFonts w:ascii="Symbol" w:hAnsi="Symbol" w:hint="default"/>
+      </w:rPr>
+    </w:lvl>
+    <w:lvl w:ilvl="4" w:tplc="04090003" w:tentative="1">
+      <w:start w:val="1"/>
+      <w:numFmt w:val="bullet"/>
+      <w:lvlText w:val="o"/>
+      <w:lvlJc w:val="left"/>
+      <w:pPr>
+        <w:ind w:left="3240" w:hanging="360"/>
+      </w:pPr>
+      <w:rPr>
+        <w:rFonts w:ascii="Courier New" w:hAnsi="Courier New" w:cs="Courier New" w:hint="default"/>
+      </w:rPr>
+    </w:lvl>
+    <w:lvl w:ilvl="5" w:tplc="04090005" w:tentative="1">
+      <w:start w:val="1"/>
+      <w:numFmt w:val="bullet"/>
+      <w:lvlText w:val=""/>
+      <w:lvlJc w:val="left"/>
+      <w:pPr>
+        <w:ind w:left="3960" w:hanging="360"/>
+      </w:pPr>
+      <w:rPr>
+        <w:rFonts w:ascii="Wingdings" w:hAnsi="Wingdings" w:hint="default"/>
+      </w:rPr>
+    </w:lvl>
+    <w:lvl w:ilvl="6" w:tplc="04090001" w:tentative="1">
+      <w:start w:val="1"/>
+      <w:numFmt w:val="bullet"/>
+      <w:lvlText w:val=""/>
+      <w:lvlJc w:val="left"/>
+      <w:pPr>
+        <w:ind w:left="4680" w:hanging="360"/>
+      </w:pPr>
+      <w:rPr>
+        <w:rFonts w:ascii="Symbol" w:hAnsi="Symbol" w:hint="default"/>
+      </w:rPr>
+    </w:lvl>
+    <w:lvl w:ilvl="7" w:tplc="04090003" w:tentative="1">
+      <w:start w:val="1"/>
+      <w:numFmt w:val="bullet"/>
+      <w:lvlText w:val="o"/>
+      <w:lvlJc w:val="left"/>
+      <w:pPr>
+        <w:ind w:left="5400" w:hanging="360"/>
+      </w:pPr>
+      <w:rPr>
+        <w:rFonts w:ascii="Courier New" w:hAnsi="Courier New" w:cs="Courier New" w:hint="default"/>
+      </w:rPr>
+    </w:lvl>
+    <w:lvl w:ilvl="8" w:tplc="04090005" w:tentative="1">
+      <w:start w:val="1"/>
+      <w:numFmt w:val="bullet"/>
+      <w:lvlText w:val=""/>
+      <w:lvlJc w:val="left"/>
+      <w:pPr>
+        <w:ind w:left="6120" w:hanging="360"/>
+      </w:pPr>
+      <w:rPr>
+        <w:rFonts w:ascii="Wingdings" w:hAnsi="Wingdings" w:hint="default"/>
+      </w:rPr>
+    </w:lvl>
+  </w:abstractNum>
+  <w:abstractNum w:abstractNumId="3" w15:restartNumberingAfterBreak="0">
     <w:nsid w:val="116E5B3F"/>
     <w:multiLevelType w:val="hybridMultilevel"/>
     <w:tmpl w:val="6D1C3326"/>
@@ -3677,7 +4415,7 @@
       </w:rPr>
     </w:lvl>
   </w:abstractNum>
-  <w:abstractNum w:abstractNumId="3" w15:restartNumberingAfterBreak="0">
+  <w:abstractNum w:abstractNumId="4" w15:restartNumberingAfterBreak="0">
     <w:nsid w:val="18CC0ECA"/>
     <w:multiLevelType w:val="hybridMultilevel"/>
     <w:tmpl w:val="F6884F46"/>
@@ -3790,7 +4528,231 @@
       </w:rPr>
     </w:lvl>
   </w:abstractNum>
-  <w:abstractNum w:abstractNumId="4" w15:restartNumberingAfterBreak="0">
+  <w:abstractNum w:abstractNumId="5" w15:restartNumberingAfterBreak="0">
+    <w:nsid w:val="1D9D4E4C"/>
+    <w:multiLevelType w:val="hybridMultilevel"/>
+    <w:tmpl w:val="B02870F0"/>
+    <w:lvl w:ilvl="0" w:tplc="4BAEE9D8">
+      <w:numFmt w:val="bullet"/>
+      <w:lvlText w:val="-"/>
+      <w:lvlJc w:val="left"/>
+      <w:pPr>
+        <w:ind w:left="360" w:hanging="360"/>
+      </w:pPr>
+      <w:rPr>
+        <w:rFonts w:ascii="Calibri" w:eastAsiaTheme="minorHAnsi" w:hAnsi="Calibri" w:cs="Calibri" w:hint="default"/>
+      </w:rPr>
+    </w:lvl>
+    <w:lvl w:ilvl="1" w:tplc="04090003">
+      <w:start w:val="1"/>
+      <w:numFmt w:val="bullet"/>
+      <w:lvlText w:val="o"/>
+      <w:lvlJc w:val="left"/>
+      <w:pPr>
+        <w:ind w:left="1080" w:hanging="360"/>
+      </w:pPr>
+      <w:rPr>
+        <w:rFonts w:ascii="Courier New" w:hAnsi="Courier New" w:cs="Courier New" w:hint="default"/>
+      </w:rPr>
+    </w:lvl>
+    <w:lvl w:ilvl="2" w:tplc="04090005" w:tentative="1">
+      <w:start w:val="1"/>
+      <w:numFmt w:val="bullet"/>
+      <w:lvlText w:val=""/>
+      <w:lvlJc w:val="left"/>
+      <w:pPr>
+        <w:ind w:left="1800" w:hanging="360"/>
+      </w:pPr>
+      <w:rPr>
+        <w:rFonts w:ascii="Wingdings" w:hAnsi="Wingdings" w:hint="default"/>
+      </w:rPr>
+    </w:lvl>
+    <w:lvl w:ilvl="3" w:tplc="04090001" w:tentative="1">
+      <w:start w:val="1"/>
+      <w:numFmt w:val="bullet"/>
+      <w:lvlText w:val=""/>
+      <w:lvlJc w:val="left"/>
+      <w:pPr>
+        <w:ind w:left="2520" w:hanging="360"/>
+      </w:pPr>
+      <w:rPr>
+        <w:rFonts w:ascii="Symbol" w:hAnsi="Symbol" w:hint="default"/>
+      </w:rPr>
+    </w:lvl>
+    <w:lvl w:ilvl="4" w:tplc="04090003" w:tentative="1">
+      <w:start w:val="1"/>
+      <w:numFmt w:val="bullet"/>
+      <w:lvlText w:val="o"/>
+      <w:lvlJc w:val="left"/>
+      <w:pPr>
+        <w:ind w:left="3240" w:hanging="360"/>
+      </w:pPr>
+      <w:rPr>
+        <w:rFonts w:ascii="Courier New" w:hAnsi="Courier New" w:cs="Courier New" w:hint="default"/>
+      </w:rPr>
+    </w:lvl>
+    <w:lvl w:ilvl="5" w:tplc="04090005" w:tentative="1">
+      <w:start w:val="1"/>
+      <w:numFmt w:val="bullet"/>
+      <w:lvlText w:val=""/>
+      <w:lvlJc w:val="left"/>
+      <w:pPr>
+        <w:ind w:left="3960" w:hanging="360"/>
+      </w:pPr>
+      <w:rPr>
+        <w:rFonts w:ascii="Wingdings" w:hAnsi="Wingdings" w:hint="default"/>
+      </w:rPr>
+    </w:lvl>
+    <w:lvl w:ilvl="6" w:tplc="04090001" w:tentative="1">
+      <w:start w:val="1"/>
+      <w:numFmt w:val="bullet"/>
+      <w:lvlText w:val=""/>
+      <w:lvlJc w:val="left"/>
+      <w:pPr>
+        <w:ind w:left="4680" w:hanging="360"/>
+      </w:pPr>
+      <w:rPr>
+        <w:rFonts w:ascii="Symbol" w:hAnsi="Symbol" w:hint="default"/>
+      </w:rPr>
+    </w:lvl>
+    <w:lvl w:ilvl="7" w:tplc="04090003" w:tentative="1">
+      <w:start w:val="1"/>
+      <w:numFmt w:val="bullet"/>
+      <w:lvlText w:val="o"/>
+      <w:lvlJc w:val="left"/>
+      <w:pPr>
+        <w:ind w:left="5400" w:hanging="360"/>
+      </w:pPr>
+      <w:rPr>
+        <w:rFonts w:ascii="Courier New" w:hAnsi="Courier New" w:cs="Courier New" w:hint="default"/>
+      </w:rPr>
+    </w:lvl>
+    <w:lvl w:ilvl="8" w:tplc="04090005" w:tentative="1">
+      <w:start w:val="1"/>
+      <w:numFmt w:val="bullet"/>
+      <w:lvlText w:val=""/>
+      <w:lvlJc w:val="left"/>
+      <w:pPr>
+        <w:ind w:left="6120" w:hanging="360"/>
+      </w:pPr>
+      <w:rPr>
+        <w:rFonts w:ascii="Wingdings" w:hAnsi="Wingdings" w:hint="default"/>
+      </w:rPr>
+    </w:lvl>
+  </w:abstractNum>
+  <w:abstractNum w:abstractNumId="6" w15:restartNumberingAfterBreak="0">
+    <w:nsid w:val="1FD2013D"/>
+    <w:multiLevelType w:val="hybridMultilevel"/>
+    <w:tmpl w:val="6BD061DE"/>
+    <w:lvl w:ilvl="0" w:tplc="288A8122">
+      <w:numFmt w:val="bullet"/>
+      <w:lvlText w:val="-"/>
+      <w:lvlJc w:val="left"/>
+      <w:pPr>
+        <w:ind w:left="360" w:hanging="360"/>
+      </w:pPr>
+      <w:rPr>
+        <w:rFonts w:ascii="Calibri" w:eastAsiaTheme="minorHAnsi" w:hAnsi="Calibri" w:cs="Calibri" w:hint="default"/>
+      </w:rPr>
+    </w:lvl>
+    <w:lvl w:ilvl="1" w:tplc="04090003">
+      <w:start w:val="1"/>
+      <w:numFmt w:val="bullet"/>
+      <w:lvlText w:val="o"/>
+      <w:lvlJc w:val="left"/>
+      <w:pPr>
+        <w:ind w:left="1080" w:hanging="360"/>
+      </w:pPr>
+      <w:rPr>
+        <w:rFonts w:ascii="Courier New" w:hAnsi="Courier New" w:cs="Courier New" w:hint="default"/>
+      </w:rPr>
+    </w:lvl>
+    <w:lvl w:ilvl="2" w:tplc="04090005" w:tentative="1">
+      <w:start w:val="1"/>
+      <w:numFmt w:val="bullet"/>
+      <w:lvlText w:val=""/>
+      <w:lvlJc w:val="left"/>
+      <w:pPr>
+        <w:ind w:left="1800" w:hanging="360"/>
+      </w:pPr>
+      <w:rPr>
+        <w:rFonts w:ascii="Wingdings" w:hAnsi="Wingdings" w:hint="default"/>
+      </w:rPr>
+    </w:lvl>
+    <w:lvl w:ilvl="3" w:tplc="04090001" w:tentative="1">
+      <w:start w:val="1"/>
+      <w:numFmt w:val="bullet"/>
+      <w:lvlText w:val=""/>
+      <w:lvlJc w:val="left"/>
+      <w:pPr>
+        <w:ind w:left="2520" w:hanging="360"/>
+      </w:pPr>
+      <w:rPr>
+        <w:rFonts w:ascii="Symbol" w:hAnsi="Symbol" w:hint="default"/>
+      </w:rPr>
+    </w:lvl>
+    <w:lvl w:ilvl="4" w:tplc="04090003" w:tentative="1">
+      <w:start w:val="1"/>
+      <w:numFmt w:val="bullet"/>
+      <w:lvlText w:val="o"/>
+      <w:lvlJc w:val="left"/>
+      <w:pPr>
+        <w:ind w:left="3240" w:hanging="360"/>
+      </w:pPr>
+      <w:rPr>
+        <w:rFonts w:ascii="Courier New" w:hAnsi="Courier New" w:cs="Courier New" w:hint="default"/>
+      </w:rPr>
+    </w:lvl>
+    <w:lvl w:ilvl="5" w:tplc="04090005" w:tentative="1">
+      <w:start w:val="1"/>
+      <w:numFmt w:val="bullet"/>
+      <w:lvlText w:val=""/>
+      <w:lvlJc w:val="left"/>
+      <w:pPr>
+        <w:ind w:left="3960" w:hanging="360"/>
+      </w:pPr>
+      <w:rPr>
+        <w:rFonts w:ascii="Wingdings" w:hAnsi="Wingdings" w:hint="default"/>
+      </w:rPr>
+    </w:lvl>
+    <w:lvl w:ilvl="6" w:tplc="04090001" w:tentative="1">
+      <w:start w:val="1"/>
+      <w:numFmt w:val="bullet"/>
+      <w:lvlText w:val=""/>
+      <w:lvlJc w:val="left"/>
+      <w:pPr>
+        <w:ind w:left="4680" w:hanging="360"/>
+      </w:pPr>
+      <w:rPr>
+        <w:rFonts w:ascii="Symbol" w:hAnsi="Symbol" w:hint="default"/>
+      </w:rPr>
+    </w:lvl>
+    <w:lvl w:ilvl="7" w:tplc="04090003" w:tentative="1">
+      <w:start w:val="1"/>
+      <w:numFmt w:val="bullet"/>
+      <w:lvlText w:val="o"/>
+      <w:lvlJc w:val="left"/>
+      <w:pPr>
+        <w:ind w:left="5400" w:hanging="360"/>
+      </w:pPr>
+      <w:rPr>
+        <w:rFonts w:ascii="Courier New" w:hAnsi="Courier New" w:cs="Courier New" w:hint="default"/>
+      </w:rPr>
+    </w:lvl>
+    <w:lvl w:ilvl="8" w:tplc="04090005" w:tentative="1">
+      <w:start w:val="1"/>
+      <w:numFmt w:val="bullet"/>
+      <w:lvlText w:val=""/>
+      <w:lvlJc w:val="left"/>
+      <w:pPr>
+        <w:ind w:left="6120" w:hanging="360"/>
+      </w:pPr>
+      <w:rPr>
+        <w:rFonts w:ascii="Wingdings" w:hAnsi="Wingdings" w:hint="default"/>
+      </w:rPr>
+    </w:lvl>
+  </w:abstractNum>
+  <w:abstractNum w:abstractNumId="7" w15:restartNumberingAfterBreak="0">
     <w:nsid w:val="25747CB1"/>
     <w:multiLevelType w:val="hybridMultilevel"/>
     <w:tmpl w:val="CC768040"/>
@@ -3882,7 +4844,120 @@
       </w:pPr>
     </w:lvl>
   </w:abstractNum>
-  <w:abstractNum w:abstractNumId="5" w15:restartNumberingAfterBreak="0">
+  <w:abstractNum w:abstractNumId="8" w15:restartNumberingAfterBreak="0">
+    <w:nsid w:val="28FF01E0"/>
+    <w:multiLevelType w:val="hybridMultilevel"/>
+    <w:tmpl w:val="34B2FB70"/>
+    <w:lvl w:ilvl="0" w:tplc="04090001">
+      <w:start w:val="1"/>
+      <w:numFmt w:val="bullet"/>
+      <w:lvlText w:val=""/>
+      <w:lvlJc w:val="left"/>
+      <w:pPr>
+        <w:ind w:left="360" w:hanging="360"/>
+      </w:pPr>
+      <w:rPr>
+        <w:rFonts w:ascii="Symbol" w:hAnsi="Symbol" w:hint="default"/>
+      </w:rPr>
+    </w:lvl>
+    <w:lvl w:ilvl="1" w:tplc="04090003">
+      <w:start w:val="1"/>
+      <w:numFmt w:val="bullet"/>
+      <w:lvlText w:val="o"/>
+      <w:lvlJc w:val="left"/>
+      <w:pPr>
+        <w:ind w:left="1440" w:hanging="360"/>
+      </w:pPr>
+      <w:rPr>
+        <w:rFonts w:ascii="Courier New" w:hAnsi="Courier New" w:cs="Courier New" w:hint="default"/>
+      </w:rPr>
+    </w:lvl>
+    <w:lvl w:ilvl="2" w:tplc="04090005" w:tentative="1">
+      <w:start w:val="1"/>
+      <w:numFmt w:val="bullet"/>
+      <w:lvlText w:val=""/>
+      <w:lvlJc w:val="left"/>
+      <w:pPr>
+        <w:ind w:left="2160" w:hanging="360"/>
+      </w:pPr>
+      <w:rPr>
+        <w:rFonts w:ascii="Wingdings" w:hAnsi="Wingdings" w:hint="default"/>
+      </w:rPr>
+    </w:lvl>
+    <w:lvl w:ilvl="3" w:tplc="04090001" w:tentative="1">
+      <w:start w:val="1"/>
+      <w:numFmt w:val="bullet"/>
+      <w:lvlText w:val=""/>
+      <w:lvlJc w:val="left"/>
+      <w:pPr>
+        <w:ind w:left="2880" w:hanging="360"/>
+      </w:pPr>
+      <w:rPr>
+        <w:rFonts w:ascii="Symbol" w:hAnsi="Symbol" w:hint="default"/>
+      </w:rPr>
+    </w:lvl>
+    <w:lvl w:ilvl="4" w:tplc="04090003" w:tentative="1">
+      <w:start w:val="1"/>
+      <w:numFmt w:val="bullet"/>
+      <w:lvlText w:val="o"/>
+      <w:lvlJc w:val="left"/>
+      <w:pPr>
+        <w:ind w:left="3600" w:hanging="360"/>
+      </w:pPr>
+      <w:rPr>
+        <w:rFonts w:ascii="Courier New" w:hAnsi="Courier New" w:cs="Courier New" w:hint="default"/>
+      </w:rPr>
+    </w:lvl>
+    <w:lvl w:ilvl="5" w:tplc="04090005" w:tentative="1">
+      <w:start w:val="1"/>
+      <w:numFmt w:val="bullet"/>
+      <w:lvlText w:val=""/>
+      <w:lvlJc w:val="left"/>
+      <w:pPr>
+        <w:ind w:left="4320" w:hanging="360"/>
+      </w:pPr>
+      <w:rPr>
+        <w:rFonts w:ascii="Wingdings" w:hAnsi="Wingdings" w:hint="default"/>
+      </w:rPr>
+    </w:lvl>
+    <w:lvl w:ilvl="6" w:tplc="04090001" w:tentative="1">
+      <w:start w:val="1"/>
+      <w:numFmt w:val="bullet"/>
+      <w:lvlText w:val=""/>
+      <w:lvlJc w:val="left"/>
+      <w:pPr>
+        <w:ind w:left="5040" w:hanging="360"/>
+      </w:pPr>
+      <w:rPr>
+        <w:rFonts w:ascii="Symbol" w:hAnsi="Symbol" w:hint="default"/>
+      </w:rPr>
+    </w:lvl>
+    <w:lvl w:ilvl="7" w:tplc="04090003" w:tentative="1">
+      <w:start w:val="1"/>
+      <w:numFmt w:val="bullet"/>
+      <w:lvlText w:val="o"/>
+      <w:lvlJc w:val="left"/>
+      <w:pPr>
+        <w:ind w:left="5760" w:hanging="360"/>
+      </w:pPr>
+      <w:rPr>
+        <w:rFonts w:ascii="Courier New" w:hAnsi="Courier New" w:cs="Courier New" w:hint="default"/>
+      </w:rPr>
+    </w:lvl>
+    <w:lvl w:ilvl="8" w:tplc="04090005" w:tentative="1">
+      <w:start w:val="1"/>
+      <w:numFmt w:val="bullet"/>
+      <w:lvlText w:val=""/>
+      <w:lvlJc w:val="left"/>
+      <w:pPr>
+        <w:ind w:left="6480" w:hanging="360"/>
+      </w:pPr>
+      <w:rPr>
+        <w:rFonts w:ascii="Wingdings" w:hAnsi="Wingdings" w:hint="default"/>
+      </w:rPr>
+    </w:lvl>
+  </w:abstractNum>
+  <w:abstractNum w:abstractNumId="9" w15:restartNumberingAfterBreak="0">
     <w:nsid w:val="2FB57727"/>
     <w:multiLevelType w:val="hybridMultilevel"/>
     <w:tmpl w:val="C94CFCF4"/>
@@ -3995,7 +5070,119 @@
       </w:rPr>
     </w:lvl>
   </w:abstractNum>
-  <w:abstractNum w:abstractNumId="6" w15:restartNumberingAfterBreak="0">
+  <w:abstractNum w:abstractNumId="10" w15:restartNumberingAfterBreak="0">
+    <w:nsid w:val="330D382F"/>
+    <w:multiLevelType w:val="hybridMultilevel"/>
+    <w:tmpl w:val="6C543430"/>
+    <w:lvl w:ilvl="0" w:tplc="936C09CE">
+      <w:numFmt w:val="bullet"/>
+      <w:lvlText w:val="-"/>
+      <w:lvlJc w:val="left"/>
+      <w:pPr>
+        <w:ind w:left="720" w:hanging="360"/>
+      </w:pPr>
+      <w:rPr>
+        <w:rFonts w:ascii="Calibri" w:eastAsiaTheme="minorHAnsi" w:hAnsi="Calibri" w:cs="Calibri" w:hint="default"/>
+      </w:rPr>
+    </w:lvl>
+    <w:lvl w:ilvl="1" w:tplc="04090003">
+      <w:start w:val="1"/>
+      <w:numFmt w:val="bullet"/>
+      <w:lvlText w:val="o"/>
+      <w:lvlJc w:val="left"/>
+      <w:pPr>
+        <w:ind w:left="1440" w:hanging="360"/>
+      </w:pPr>
+      <w:rPr>
+        <w:rFonts w:ascii="Courier New" w:hAnsi="Courier New" w:cs="Courier New" w:hint="default"/>
+      </w:rPr>
+    </w:lvl>
+    <w:lvl w:ilvl="2" w:tplc="04090005" w:tentative="1">
+      <w:start w:val="1"/>
+      <w:numFmt w:val="bullet"/>
+      <w:lvlText w:val=""/>
+      <w:lvlJc w:val="left"/>
+      <w:pPr>
+        <w:ind w:left="2160" w:hanging="360"/>
+      </w:pPr>
+      <w:rPr>
+        <w:rFonts w:ascii="Wingdings" w:hAnsi="Wingdings" w:hint="default"/>
+      </w:rPr>
+    </w:lvl>
+    <w:lvl w:ilvl="3" w:tplc="04090001" w:tentative="1">
+      <w:start w:val="1"/>
+      <w:numFmt w:val="bullet"/>
+      <w:lvlText w:val=""/>
+      <w:lvlJc w:val="left"/>
+      <w:pPr>
+        <w:ind w:left="2880" w:hanging="360"/>
+      </w:pPr>
+      <w:rPr>
+        <w:rFonts w:ascii="Symbol" w:hAnsi="Symbol" w:hint="default"/>
+      </w:rPr>
+    </w:lvl>
+    <w:lvl w:ilvl="4" w:tplc="04090003" w:tentative="1">
+      <w:start w:val="1"/>
+      <w:numFmt w:val="bullet"/>
+      <w:lvlText w:val="o"/>
+      <w:lvlJc w:val="left"/>
+      <w:pPr>
+        <w:ind w:left="3600" w:hanging="360"/>
+      </w:pPr>
+      <w:rPr>
+        <w:rFonts w:ascii="Courier New" w:hAnsi="Courier New" w:cs="Courier New" w:hint="default"/>
+      </w:rPr>
+    </w:lvl>
+    <w:lvl w:ilvl="5" w:tplc="04090005" w:tentative="1">
+      <w:start w:val="1"/>
+      <w:numFmt w:val="bullet"/>
+      <w:lvlText w:val=""/>
+      <w:lvlJc w:val="left"/>
+      <w:pPr>
+        <w:ind w:left="4320" w:hanging="360"/>
+      </w:pPr>
+      <w:rPr>
+        <w:rFonts w:ascii="Wingdings" w:hAnsi="Wingdings" w:hint="default"/>
+      </w:rPr>
+    </w:lvl>
+    <w:lvl w:ilvl="6" w:tplc="04090001" w:tentative="1">
+      <w:start w:val="1"/>
+      <w:numFmt w:val="bullet"/>
+      <w:lvlText w:val=""/>
+      <w:lvlJc w:val="left"/>
+      <w:pPr>
+        <w:ind w:left="5040" w:hanging="360"/>
+      </w:pPr>
+      <w:rPr>
+        <w:rFonts w:ascii="Symbol" w:hAnsi="Symbol" w:hint="default"/>
+      </w:rPr>
+    </w:lvl>
+    <w:lvl w:ilvl="7" w:tplc="04090003" w:tentative="1">
+      <w:start w:val="1"/>
+      <w:numFmt w:val="bullet"/>
+      <w:lvlText w:val="o"/>
+      <w:lvlJc w:val="left"/>
+      <w:pPr>
+        <w:ind w:left="5760" w:hanging="360"/>
+      </w:pPr>
+      <w:rPr>
+        <w:rFonts w:ascii="Courier New" w:hAnsi="Courier New" w:cs="Courier New" w:hint="default"/>
+      </w:rPr>
+    </w:lvl>
+    <w:lvl w:ilvl="8" w:tplc="04090005" w:tentative="1">
+      <w:start w:val="1"/>
+      <w:numFmt w:val="bullet"/>
+      <w:lvlText w:val=""/>
+      <w:lvlJc w:val="left"/>
+      <w:pPr>
+        <w:ind w:left="6480" w:hanging="360"/>
+      </w:pPr>
+      <w:rPr>
+        <w:rFonts w:ascii="Wingdings" w:hAnsi="Wingdings" w:hint="default"/>
+      </w:rPr>
+    </w:lvl>
+  </w:abstractNum>
+  <w:abstractNum w:abstractNumId="11" w15:restartNumberingAfterBreak="0">
     <w:nsid w:val="38CE73D1"/>
     <w:multiLevelType w:val="hybridMultilevel"/>
     <w:tmpl w:val="E5FCAE16"/>
@@ -4084,7 +5271,7 @@
       </w:pPr>
     </w:lvl>
   </w:abstractNum>
-  <w:abstractNum w:abstractNumId="7" w15:restartNumberingAfterBreak="0">
+  <w:abstractNum w:abstractNumId="12" w15:restartNumberingAfterBreak="0">
     <w:nsid w:val="38FC53FE"/>
     <w:multiLevelType w:val="hybridMultilevel"/>
     <w:tmpl w:val="24EE0AF6"/>
@@ -4173,7 +5360,232 @@
       </w:pPr>
     </w:lvl>
   </w:abstractNum>
-  <w:abstractNum w:abstractNumId="8" w15:restartNumberingAfterBreak="0">
+  <w:abstractNum w:abstractNumId="13" w15:restartNumberingAfterBreak="0">
+    <w:nsid w:val="464C03A5"/>
+    <w:multiLevelType w:val="hybridMultilevel"/>
+    <w:tmpl w:val="00BEED9A"/>
+    <w:lvl w:ilvl="0" w:tplc="04090003">
+      <w:start w:val="1"/>
+      <w:numFmt w:val="bullet"/>
+      <w:lvlText w:val="o"/>
+      <w:lvlJc w:val="left"/>
+      <w:pPr>
+        <w:ind w:left="1080" w:hanging="360"/>
+      </w:pPr>
+      <w:rPr>
+        <w:rFonts w:ascii="Courier New" w:hAnsi="Courier New" w:cs="Courier New" w:hint="default"/>
+      </w:rPr>
+    </w:lvl>
+    <w:lvl w:ilvl="1" w:tplc="04090003">
+      <w:start w:val="1"/>
+      <w:numFmt w:val="bullet"/>
+      <w:lvlText w:val="o"/>
+      <w:lvlJc w:val="left"/>
+      <w:pPr>
+        <w:ind w:left="1800" w:hanging="360"/>
+      </w:pPr>
+      <w:rPr>
+        <w:rFonts w:ascii="Courier New" w:hAnsi="Courier New" w:cs="Courier New" w:hint="default"/>
+      </w:rPr>
+    </w:lvl>
+    <w:lvl w:ilvl="2" w:tplc="04090005" w:tentative="1">
+      <w:start w:val="1"/>
+      <w:numFmt w:val="bullet"/>
+      <w:lvlText w:val=""/>
+      <w:lvlJc w:val="left"/>
+      <w:pPr>
+        <w:ind w:left="2520" w:hanging="360"/>
+      </w:pPr>
+      <w:rPr>
+        <w:rFonts w:ascii="Wingdings" w:hAnsi="Wingdings" w:hint="default"/>
+      </w:rPr>
+    </w:lvl>
+    <w:lvl w:ilvl="3" w:tplc="04090001" w:tentative="1">
+      <w:start w:val="1"/>
+      <w:numFmt w:val="bullet"/>
+      <w:lvlText w:val=""/>
+      <w:lvlJc w:val="left"/>
+      <w:pPr>
+        <w:ind w:left="3240" w:hanging="360"/>
+      </w:pPr>
+      <w:rPr>
+        <w:rFonts w:ascii="Symbol" w:hAnsi="Symbol" w:hint="default"/>
+      </w:rPr>
+    </w:lvl>
+    <w:lvl w:ilvl="4" w:tplc="04090003" w:tentative="1">
+      <w:start w:val="1"/>
+      <w:numFmt w:val="bullet"/>
+      <w:lvlText w:val="o"/>
+      <w:lvlJc w:val="left"/>
+      <w:pPr>
+        <w:ind w:left="3960" w:hanging="360"/>
+      </w:pPr>
+      <w:rPr>
+        <w:rFonts w:ascii="Courier New" w:hAnsi="Courier New" w:cs="Courier New" w:hint="default"/>
+      </w:rPr>
+    </w:lvl>
+    <w:lvl w:ilvl="5" w:tplc="04090005" w:tentative="1">
+      <w:start w:val="1"/>
+      <w:numFmt w:val="bullet"/>
+      <w:lvlText w:val=""/>
+      <w:lvlJc w:val="left"/>
+      <w:pPr>
+        <w:ind w:left="4680" w:hanging="360"/>
+      </w:pPr>
+      <w:rPr>
+        <w:rFonts w:ascii="Wingdings" w:hAnsi="Wingdings" w:hint="default"/>
+      </w:rPr>
+    </w:lvl>
+    <w:lvl w:ilvl="6" w:tplc="04090001" w:tentative="1">
+      <w:start w:val="1"/>
+      <w:numFmt w:val="bullet"/>
+      <w:lvlText w:val=""/>
+      <w:lvlJc w:val="left"/>
+      <w:pPr>
+        <w:ind w:left="5400" w:hanging="360"/>
+      </w:pPr>
+      <w:rPr>
+        <w:rFonts w:ascii="Symbol" w:hAnsi="Symbol" w:hint="default"/>
+      </w:rPr>
+    </w:lvl>
+    <w:lvl w:ilvl="7" w:tplc="04090003" w:tentative="1">
+      <w:start w:val="1"/>
+      <w:numFmt w:val="bullet"/>
+      <w:lvlText w:val="o"/>
+      <w:lvlJc w:val="left"/>
+      <w:pPr>
+        <w:ind w:left="6120" w:hanging="360"/>
+      </w:pPr>
+      <w:rPr>
+        <w:rFonts w:ascii="Courier New" w:hAnsi="Courier New" w:cs="Courier New" w:hint="default"/>
+      </w:rPr>
+    </w:lvl>
+    <w:lvl w:ilvl="8" w:tplc="04090005" w:tentative="1">
+      <w:start w:val="1"/>
+      <w:numFmt w:val="bullet"/>
+      <w:lvlText w:val=""/>
+      <w:lvlJc w:val="left"/>
+      <w:pPr>
+        <w:ind w:left="6840" w:hanging="360"/>
+      </w:pPr>
+      <w:rPr>
+        <w:rFonts w:ascii="Wingdings" w:hAnsi="Wingdings" w:hint="default"/>
+      </w:rPr>
+    </w:lvl>
+  </w:abstractNum>
+  <w:abstractNum w:abstractNumId="14" w15:restartNumberingAfterBreak="0">
+    <w:nsid w:val="47CE7F89"/>
+    <w:multiLevelType w:val="hybridMultilevel"/>
+    <w:tmpl w:val="1E503C12"/>
+    <w:lvl w:ilvl="0" w:tplc="F718E638">
+      <w:numFmt w:val="bullet"/>
+      <w:lvlText w:val="-"/>
+      <w:lvlJc w:val="left"/>
+      <w:pPr>
+        <w:ind w:left="720" w:hanging="360"/>
+      </w:pPr>
+      <w:rPr>
+        <w:rFonts w:ascii="Calibri" w:eastAsiaTheme="minorHAnsi" w:hAnsi="Calibri" w:cs="Calibri" w:hint="default"/>
+      </w:rPr>
+    </w:lvl>
+    <w:lvl w:ilvl="1" w:tplc="04090003">
+      <w:start w:val="1"/>
+      <w:numFmt w:val="bullet"/>
+      <w:lvlText w:val="o"/>
+      <w:lvlJc w:val="left"/>
+      <w:pPr>
+        <w:ind w:left="1800" w:hanging="360"/>
+      </w:pPr>
+      <w:rPr>
+        <w:rFonts w:ascii="Courier New" w:hAnsi="Courier New" w:cs="Courier New" w:hint="default"/>
+      </w:rPr>
+    </w:lvl>
+    <w:lvl w:ilvl="2" w:tplc="04090005" w:tentative="1">
+      <w:start w:val="1"/>
+      <w:numFmt w:val="bullet"/>
+      <w:lvlText w:val=""/>
+      <w:lvlJc w:val="left"/>
+      <w:pPr>
+        <w:ind w:left="2520" w:hanging="360"/>
+      </w:pPr>
+      <w:rPr>
+        <w:rFonts w:ascii="Wingdings" w:hAnsi="Wingdings" w:hint="default"/>
+      </w:rPr>
+    </w:lvl>
+    <w:lvl w:ilvl="3" w:tplc="04090001" w:tentative="1">
+      <w:start w:val="1"/>
+      <w:numFmt w:val="bullet"/>
+      <w:lvlText w:val=""/>
+      <w:lvlJc w:val="left"/>
+      <w:pPr>
+        <w:ind w:left="3240" w:hanging="360"/>
+      </w:pPr>
+      <w:rPr>
+        <w:rFonts w:ascii="Symbol" w:hAnsi="Symbol" w:hint="default"/>
+      </w:rPr>
+    </w:lvl>
+    <w:lvl w:ilvl="4" w:tplc="04090003" w:tentative="1">
+      <w:start w:val="1"/>
+      <w:numFmt w:val="bullet"/>
+      <w:lvlText w:val="o"/>
+      <w:lvlJc w:val="left"/>
+      <w:pPr>
+        <w:ind w:left="3960" w:hanging="360"/>
+      </w:pPr>
+      <w:rPr>
+        <w:rFonts w:ascii="Courier New" w:hAnsi="Courier New" w:cs="Courier New" w:hint="default"/>
+      </w:rPr>
+    </w:lvl>
+    <w:lvl w:ilvl="5" w:tplc="04090005" w:tentative="1">
+      <w:start w:val="1"/>
+      <w:numFmt w:val="bullet"/>
+      <w:lvlText w:val=""/>
+      <w:lvlJc w:val="left"/>
+      <w:pPr>
+        <w:ind w:left="4680" w:hanging="360"/>
+      </w:pPr>
+      <w:rPr>
+        <w:rFonts w:ascii="Wingdings" w:hAnsi="Wingdings" w:hint="default"/>
+      </w:rPr>
+    </w:lvl>
+    <w:lvl w:ilvl="6" w:tplc="04090001" w:tentative="1">
+      <w:start w:val="1"/>
+      <w:numFmt w:val="bullet"/>
+      <w:lvlText w:val=""/>
+      <w:lvlJc w:val="left"/>
+      <w:pPr>
+        <w:ind w:left="5400" w:hanging="360"/>
+      </w:pPr>
+      <w:rPr>
+        <w:rFonts w:ascii="Symbol" w:hAnsi="Symbol" w:hint="default"/>
+      </w:rPr>
+    </w:lvl>
+    <w:lvl w:ilvl="7" w:tplc="04090003" w:tentative="1">
+      <w:start w:val="1"/>
+      <w:numFmt w:val="bullet"/>
+      <w:lvlText w:val="o"/>
+      <w:lvlJc w:val="left"/>
+      <w:pPr>
+        <w:ind w:left="6120" w:hanging="360"/>
+      </w:pPr>
+      <w:rPr>
+        <w:rFonts w:ascii="Courier New" w:hAnsi="Courier New" w:cs="Courier New" w:hint="default"/>
+      </w:rPr>
+    </w:lvl>
+    <w:lvl w:ilvl="8" w:tplc="04090005" w:tentative="1">
+      <w:start w:val="1"/>
+      <w:numFmt w:val="bullet"/>
+      <w:lvlText w:val=""/>
+      <w:lvlJc w:val="left"/>
+      <w:pPr>
+        <w:ind w:left="6840" w:hanging="360"/>
+      </w:pPr>
+      <w:rPr>
+        <w:rFonts w:ascii="Wingdings" w:hAnsi="Wingdings" w:hint="default"/>
+      </w:rPr>
+    </w:lvl>
+  </w:abstractNum>
+  <w:abstractNum w:abstractNumId="15" w15:restartNumberingAfterBreak="0">
     <w:nsid w:val="51A61151"/>
     <w:multiLevelType w:val="hybridMultilevel"/>
     <w:tmpl w:val="2C621D7A"/>
@@ -4286,7 +5698,7 @@
       </w:rPr>
     </w:lvl>
   </w:abstractNum>
-  <w:abstractNum w:abstractNumId="9" w15:restartNumberingAfterBreak="0">
+  <w:abstractNum w:abstractNumId="16" w15:restartNumberingAfterBreak="0">
     <w:nsid w:val="558D4F32"/>
     <w:multiLevelType w:val="hybridMultilevel"/>
     <w:tmpl w:val="2284AAB2"/>
@@ -4375,7 +5787,7 @@
       </w:pPr>
     </w:lvl>
   </w:abstractNum>
-  <w:abstractNum w:abstractNumId="10" w15:restartNumberingAfterBreak="0">
+  <w:abstractNum w:abstractNumId="17" w15:restartNumberingAfterBreak="0">
     <w:nsid w:val="5D33328D"/>
     <w:multiLevelType w:val="hybridMultilevel"/>
     <w:tmpl w:val="F1BAEC10"/>
@@ -4488,7 +5900,120 @@
       </w:rPr>
     </w:lvl>
   </w:abstractNum>
-  <w:abstractNum w:abstractNumId="11" w15:restartNumberingAfterBreak="0">
+  <w:abstractNum w:abstractNumId="18" w15:restartNumberingAfterBreak="0">
+    <w:nsid w:val="61C632F2"/>
+    <w:multiLevelType w:val="hybridMultilevel"/>
+    <w:tmpl w:val="57C21F0E"/>
+    <w:lvl w:ilvl="0" w:tplc="04090003">
+      <w:start w:val="1"/>
+      <w:numFmt w:val="bullet"/>
+      <w:lvlText w:val="o"/>
+      <w:lvlJc w:val="left"/>
+      <w:pPr>
+        <w:ind w:left="720" w:hanging="360"/>
+      </w:pPr>
+      <w:rPr>
+        <w:rFonts w:ascii="Courier New" w:hAnsi="Courier New" w:cs="Courier New" w:hint="default"/>
+      </w:rPr>
+    </w:lvl>
+    <w:lvl w:ilvl="1" w:tplc="04090003">
+      <w:start w:val="1"/>
+      <w:numFmt w:val="bullet"/>
+      <w:lvlText w:val="o"/>
+      <w:lvlJc w:val="left"/>
+      <w:pPr>
+        <w:ind w:left="1440" w:hanging="360"/>
+      </w:pPr>
+      <w:rPr>
+        <w:rFonts w:ascii="Courier New" w:hAnsi="Courier New" w:cs="Courier New" w:hint="default"/>
+      </w:rPr>
+    </w:lvl>
+    <w:lvl w:ilvl="2" w:tplc="04090005">
+      <w:start w:val="1"/>
+      <w:numFmt w:val="bullet"/>
+      <w:lvlText w:val=""/>
+      <w:lvlJc w:val="left"/>
+      <w:pPr>
+        <w:ind w:left="2160" w:hanging="360"/>
+      </w:pPr>
+      <w:rPr>
+        <w:rFonts w:ascii="Wingdings" w:hAnsi="Wingdings" w:hint="default"/>
+      </w:rPr>
+    </w:lvl>
+    <w:lvl w:ilvl="3" w:tplc="04090001">
+      <w:start w:val="1"/>
+      <w:numFmt w:val="bullet"/>
+      <w:lvlText w:val=""/>
+      <w:lvlJc w:val="left"/>
+      <w:pPr>
+        <w:ind w:left="2880" w:hanging="360"/>
+      </w:pPr>
+      <w:rPr>
+        <w:rFonts w:ascii="Symbol" w:hAnsi="Symbol" w:hint="default"/>
+      </w:rPr>
+    </w:lvl>
+    <w:lvl w:ilvl="4" w:tplc="04090003" w:tentative="1">
+      <w:start w:val="1"/>
+      <w:numFmt w:val="bullet"/>
+      <w:lvlText w:val="o"/>
+      <w:lvlJc w:val="left"/>
+      <w:pPr>
+        <w:ind w:left="3600" w:hanging="360"/>
+      </w:pPr>
+      <w:rPr>
+        <w:rFonts w:ascii="Courier New" w:hAnsi="Courier New" w:cs="Courier New" w:hint="default"/>
+      </w:rPr>
+    </w:lvl>
+    <w:lvl w:ilvl="5" w:tplc="04090005" w:tentative="1">
+      <w:start w:val="1"/>
+      <w:numFmt w:val="bullet"/>
+      <w:lvlText w:val=""/>
+      <w:lvlJc w:val="left"/>
+      <w:pPr>
+        <w:ind w:left="4320" w:hanging="360"/>
+      </w:pPr>
+      <w:rPr>
+        <w:rFonts w:ascii="Wingdings" w:hAnsi="Wingdings" w:hint="default"/>
+      </w:rPr>
+    </w:lvl>
+    <w:lvl w:ilvl="6" w:tplc="04090001" w:tentative="1">
+      <w:start w:val="1"/>
+      <w:numFmt w:val="bullet"/>
+      <w:lvlText w:val=""/>
+      <w:lvlJc w:val="left"/>
+      <w:pPr>
+        <w:ind w:left="5040" w:hanging="360"/>
+      </w:pPr>
+      <w:rPr>
+        <w:rFonts w:ascii="Symbol" w:hAnsi="Symbol" w:hint="default"/>
+      </w:rPr>
+    </w:lvl>
+    <w:lvl w:ilvl="7" w:tplc="04090003" w:tentative="1">
+      <w:start w:val="1"/>
+      <w:numFmt w:val="bullet"/>
+      <w:lvlText w:val="o"/>
+      <w:lvlJc w:val="left"/>
+      <w:pPr>
+        <w:ind w:left="5760" w:hanging="360"/>
+      </w:pPr>
+      <w:rPr>
+        <w:rFonts w:ascii="Courier New" w:hAnsi="Courier New" w:cs="Courier New" w:hint="default"/>
+      </w:rPr>
+    </w:lvl>
+    <w:lvl w:ilvl="8" w:tplc="04090005" w:tentative="1">
+      <w:start w:val="1"/>
+      <w:numFmt w:val="bullet"/>
+      <w:lvlText w:val=""/>
+      <w:lvlJc w:val="left"/>
+      <w:pPr>
+        <w:ind w:left="6480" w:hanging="360"/>
+      </w:pPr>
+      <w:rPr>
+        <w:rFonts w:ascii="Wingdings" w:hAnsi="Wingdings" w:hint="default"/>
+      </w:rPr>
+    </w:lvl>
+  </w:abstractNum>
+  <w:abstractNum w:abstractNumId="19" w15:restartNumberingAfterBreak="0">
     <w:nsid w:val="63865410"/>
     <w:multiLevelType w:val="hybridMultilevel"/>
     <w:tmpl w:val="4A2A9BF2"/>
@@ -4601,7 +6126,7 @@
       </w:rPr>
     </w:lvl>
   </w:abstractNum>
-  <w:abstractNum w:abstractNumId="12" w15:restartNumberingAfterBreak="0">
+  <w:abstractNum w:abstractNumId="20" w15:restartNumberingAfterBreak="0">
     <w:nsid w:val="6B0A25F9"/>
     <w:multiLevelType w:val="hybridMultilevel"/>
     <w:tmpl w:val="F9DC0840"/>
@@ -4714,7 +6239,7 @@
       </w:rPr>
     </w:lvl>
   </w:abstractNum>
-  <w:abstractNum w:abstractNumId="13" w15:restartNumberingAfterBreak="0">
+  <w:abstractNum w:abstractNumId="21" w15:restartNumberingAfterBreak="0">
     <w:nsid w:val="77C478C4"/>
     <w:multiLevelType w:val="hybridMultilevel"/>
     <w:tmpl w:val="595448A2"/>
@@ -4827,7 +6352,120 @@
       </w:rPr>
     </w:lvl>
   </w:abstractNum>
-  <w:abstractNum w:abstractNumId="14" w15:restartNumberingAfterBreak="0">
+  <w:abstractNum w:abstractNumId="22" w15:restartNumberingAfterBreak="0">
+    <w:nsid w:val="785A6E8A"/>
+    <w:multiLevelType w:val="hybridMultilevel"/>
+    <w:tmpl w:val="DC2ABA4E"/>
+    <w:lvl w:ilvl="0" w:tplc="04090003">
+      <w:start w:val="1"/>
+      <w:numFmt w:val="bullet"/>
+      <w:lvlText w:val="o"/>
+      <w:lvlJc w:val="left"/>
+      <w:pPr>
+        <w:ind w:left="720" w:hanging="360"/>
+      </w:pPr>
+      <w:rPr>
+        <w:rFonts w:ascii="Courier New" w:hAnsi="Courier New" w:cs="Courier New" w:hint="default"/>
+      </w:rPr>
+    </w:lvl>
+    <w:lvl w:ilvl="1" w:tplc="04090003" w:tentative="1">
+      <w:start w:val="1"/>
+      <w:numFmt w:val="bullet"/>
+      <w:lvlText w:val="o"/>
+      <w:lvlJc w:val="left"/>
+      <w:pPr>
+        <w:ind w:left="1440" w:hanging="360"/>
+      </w:pPr>
+      <w:rPr>
+        <w:rFonts w:ascii="Courier New" w:hAnsi="Courier New" w:cs="Courier New" w:hint="default"/>
+      </w:rPr>
+    </w:lvl>
+    <w:lvl w:ilvl="2" w:tplc="04090005" w:tentative="1">
+      <w:start w:val="1"/>
+      <w:numFmt w:val="bullet"/>
+      <w:lvlText w:val=""/>
+      <w:lvlJc w:val="left"/>
+      <w:pPr>
+        <w:ind w:left="2160" w:hanging="360"/>
+      </w:pPr>
+      <w:rPr>
+        <w:rFonts w:ascii="Wingdings" w:hAnsi="Wingdings" w:hint="default"/>
+      </w:rPr>
+    </w:lvl>
+    <w:lvl w:ilvl="3" w:tplc="04090001" w:tentative="1">
+      <w:start w:val="1"/>
+      <w:numFmt w:val="bullet"/>
+      <w:lvlText w:val=""/>
+      <w:lvlJc w:val="left"/>
+      <w:pPr>
+        <w:ind w:left="2880" w:hanging="360"/>
+      </w:pPr>
+      <w:rPr>
+        <w:rFonts w:ascii="Symbol" w:hAnsi="Symbol" w:hint="default"/>
+      </w:rPr>
+    </w:lvl>
+    <w:lvl w:ilvl="4" w:tplc="04090003" w:tentative="1">
+      <w:start w:val="1"/>
+      <w:numFmt w:val="bullet"/>
+      <w:lvlText w:val="o"/>
+      <w:lvlJc w:val="left"/>
+      <w:pPr>
+        <w:ind w:left="3600" w:hanging="360"/>
+      </w:pPr>
+      <w:rPr>
+        <w:rFonts w:ascii="Courier New" w:hAnsi="Courier New" w:cs="Courier New" w:hint="default"/>
+      </w:rPr>
+    </w:lvl>
+    <w:lvl w:ilvl="5" w:tplc="04090005" w:tentative="1">
+      <w:start w:val="1"/>
+      <w:numFmt w:val="bullet"/>
+      <w:lvlText w:val=""/>
+      <w:lvlJc w:val="left"/>
+      <w:pPr>
+        <w:ind w:left="4320" w:hanging="360"/>
+      </w:pPr>
+      <w:rPr>
+        <w:rFonts w:ascii="Wingdings" w:hAnsi="Wingdings" w:hint="default"/>
+      </w:rPr>
+    </w:lvl>
+    <w:lvl w:ilvl="6" w:tplc="04090001" w:tentative="1">
+      <w:start w:val="1"/>
+      <w:numFmt w:val="bullet"/>
+      <w:lvlText w:val=""/>
+      <w:lvlJc w:val="left"/>
+      <w:pPr>
+        <w:ind w:left="5040" w:hanging="360"/>
+      </w:pPr>
+      <w:rPr>
+        <w:rFonts w:ascii="Symbol" w:hAnsi="Symbol" w:hint="default"/>
+      </w:rPr>
+    </w:lvl>
+    <w:lvl w:ilvl="7" w:tplc="04090003" w:tentative="1">
+      <w:start w:val="1"/>
+      <w:numFmt w:val="bullet"/>
+      <w:lvlText w:val="o"/>
+      <w:lvlJc w:val="left"/>
+      <w:pPr>
+        <w:ind w:left="5760" w:hanging="360"/>
+      </w:pPr>
+      <w:rPr>
+        <w:rFonts w:ascii="Courier New" w:hAnsi="Courier New" w:cs="Courier New" w:hint="default"/>
+      </w:rPr>
+    </w:lvl>
+    <w:lvl w:ilvl="8" w:tplc="04090005" w:tentative="1">
+      <w:start w:val="1"/>
+      <w:numFmt w:val="bullet"/>
+      <w:lvlText w:val=""/>
+      <w:lvlJc w:val="left"/>
+      <w:pPr>
+        <w:ind w:left="6480" w:hanging="360"/>
+      </w:pPr>
+      <w:rPr>
+        <w:rFonts w:ascii="Wingdings" w:hAnsi="Wingdings" w:hint="default"/>
+      </w:rPr>
+    </w:lvl>
+  </w:abstractNum>
+  <w:abstractNum w:abstractNumId="23" w15:restartNumberingAfterBreak="0">
     <w:nsid w:val="78762308"/>
     <w:multiLevelType w:val="hybridMultilevel"/>
     <w:tmpl w:val="4C026C56"/>
@@ -4940,7 +6578,7 @@
       </w:rPr>
     </w:lvl>
   </w:abstractNum>
-  <w:abstractNum w:abstractNumId="15" w15:restartNumberingAfterBreak="0">
+  <w:abstractNum w:abstractNumId="24" w15:restartNumberingAfterBreak="0">
     <w:nsid w:val="7ABF32C2"/>
     <w:multiLevelType w:val="hybridMultilevel"/>
     <w:tmpl w:val="CF08E91A"/>
@@ -5054,52 +6692,79 @@
     </w:lvl>
   </w:abstractNum>
   <w:num w:numId="1">
-    <w:abstractNumId w:val="8"/>
+    <w:abstractNumId w:val="15"/>
   </w:num>
   <w:num w:numId="2">
-    <w:abstractNumId w:val="3"/>
+    <w:abstractNumId w:val="4"/>
   </w:num>
   <w:num w:numId="3">
-    <w:abstractNumId w:val="12"/>
+    <w:abstractNumId w:val="20"/>
   </w:num>
   <w:num w:numId="4">
-    <w:abstractNumId w:val="13"/>
+    <w:abstractNumId w:val="21"/>
   </w:num>
   <w:num w:numId="5">
-    <w:abstractNumId w:val="9"/>
+    <w:abstractNumId w:val="16"/>
   </w:num>
   <w:num w:numId="6">
-    <w:abstractNumId w:val="6"/>
+    <w:abstractNumId w:val="11"/>
   </w:num>
   <w:num w:numId="7">
     <w:abstractNumId w:val="1"/>
   </w:num>
   <w:num w:numId="8">
-    <w:abstractNumId w:val="7"/>
+    <w:abstractNumId w:val="12"/>
   </w:num>
   <w:num w:numId="9">
-    <w:abstractNumId w:val="4"/>
+    <w:abstractNumId w:val="7"/>
   </w:num>
   <w:num w:numId="10">
     <w:abstractNumId w:val="0"/>
   </w:num>
   <w:num w:numId="11">
+    <w:abstractNumId w:val="9"/>
+  </w:num>
+  <w:num w:numId="12">
+    <w:abstractNumId w:val="19"/>
+  </w:num>
+  <w:num w:numId="13">
+    <w:abstractNumId w:val="17"/>
+  </w:num>
+  <w:num w:numId="14">
+    <w:abstractNumId w:val="23"/>
+  </w:num>
+  <w:num w:numId="15">
+    <w:abstractNumId w:val="3"/>
+  </w:num>
+  <w:num w:numId="16">
+    <w:abstractNumId w:val="24"/>
+  </w:num>
+  <w:num w:numId="17">
+    <w:abstractNumId w:val="10"/>
+  </w:num>
+  <w:num w:numId="18">
+    <w:abstractNumId w:val="2"/>
+  </w:num>
+  <w:num w:numId="19">
+    <w:abstractNumId w:val="14"/>
+  </w:num>
+  <w:num w:numId="20">
+    <w:abstractNumId w:val="8"/>
+  </w:num>
+  <w:num w:numId="21">
+    <w:abstractNumId w:val="13"/>
+  </w:num>
+  <w:num w:numId="22">
+    <w:abstractNumId w:val="22"/>
+  </w:num>
+  <w:num w:numId="23">
+    <w:abstractNumId w:val="18"/>
+  </w:num>
+  <w:num w:numId="24">
     <w:abstractNumId w:val="5"/>
   </w:num>
-  <w:num w:numId="12">
-    <w:abstractNumId w:val="11"/>
-  </w:num>
-  <w:num w:numId="13">
-    <w:abstractNumId w:val="10"/>
-  </w:num>
-  <w:num w:numId="14">
-    <w:abstractNumId w:val="14"/>
-  </w:num>
-  <w:num w:numId="15">
-    <w:abstractNumId w:val="2"/>
-  </w:num>
-  <w:num w:numId="16">
-    <w:abstractNumId w:val="15"/>
+  <w:num w:numId="25">
+    <w:abstractNumId w:val="6"/>
   </w:num>
 </w:numbering>
 </file>

</xml_diff>

<commit_message>
Clarify exploratory data analysis section.
</commit_message>
<xml_diff>
--- a/STA302H1 -- Report Outline.docx
+++ b/STA302H1 -- Report Outline.docx
@@ -982,10 +982,7 @@
         <w:t xml:space="preserve"> to examine more closely</w:t>
       </w:r>
       <w:r>
-        <w:t xml:space="preserve"> – try to find a discernable relationship </w:t>
-      </w:r>
-      <w:r>
-        <w:t>(e.g., linear, quadratic, logarithmic, sqrt, etc.)</w:t>
+        <w:t xml:space="preserve"> – try to find a discernable relationship (e.g., linear, quadratic, logarithmic, sqrt, etc.)</w:t>
       </w:r>
     </w:p>
     <w:p>
@@ -1093,10 +1090,7 @@
         </w:numPr>
       </w:pPr>
       <w:r>
-        <w:t xml:space="preserve">Find correlation between </w:t>
-      </w:r>
-      <w:r>
-        <w:t>covariate and response variable</w:t>
+        <w:t>Find correlation between covariate and response variable</w:t>
       </w:r>
     </w:p>
     <w:p>
@@ -1418,13 +1412,7 @@
         <w:t>e</w:t>
       </w:r>
       <w:r>
-        <w:t xml:space="preserve">xamine </w:t>
-      </w:r>
-      <w:r>
-        <w:t>scatterplot of residuals vs. fits</w:t>
-      </w:r>
-      <w:r>
-        <w:t>, show no discernable rel</w:t>
+        <w:t>xamine scatterplot of residuals vs. fits, show no discernable rel</w:t>
       </w:r>
       <w:r>
         <w:t>atio</w:t>
@@ -2009,6 +1997,14 @@
       <w:r>
         <w:t xml:space="preserve"> with available resources</w:t>
       </w:r>
+    </w:p>
+    <w:p>
+      <w:pPr>
+        <w:rPr>
+          <w:b/>
+          <w:bCs/>
+        </w:rPr>
+      </w:pPr>
     </w:p>
     <w:p>
       <w:r>
@@ -2195,13 +2191,7 @@
           </w:tcPr>
           <w:p>
             <w:r>
-              <w:t xml:space="preserve">Student’s quiz </w:t>
-            </w:r>
-            <w:r>
-              <w:t>2</w:t>
-            </w:r>
-            <w:r>
-              <w:t xml:space="preserve"> score, out of 10</w:t>
+              <w:t>Student’s quiz 2 score, out of 10</w:t>
             </w:r>
           </w:p>
         </w:tc>
@@ -2223,10 +2213,7 @@
           </w:tcPr>
           <w:p>
             <w:r>
-              <w:t>Quiz</w:t>
-            </w:r>
-            <w:r>
-              <w:t>_3_Score</w:t>
+              <w:t>Quiz_3_Score</w:t>
             </w:r>
           </w:p>
         </w:tc>
@@ -2236,13 +2223,7 @@
           </w:tcPr>
           <w:p>
             <w:r>
-              <w:t xml:space="preserve">Student’s quiz </w:t>
-            </w:r>
-            <w:r>
-              <w:t>3</w:t>
-            </w:r>
-            <w:r>
-              <w:t xml:space="preserve"> score, out of 10</w:t>
+              <w:t>Student’s quiz 3 score, out of 10</w:t>
             </w:r>
           </w:p>
         </w:tc>
@@ -2264,10 +2245,7 @@
           </w:tcPr>
           <w:p>
             <w:r>
-              <w:t>Quiz</w:t>
-            </w:r>
-            <w:r>
-              <w:t>_4_Score</w:t>
+              <w:t>Quiz_4_Score</w:t>
             </w:r>
           </w:p>
         </w:tc>
@@ -2277,13 +2255,7 @@
           </w:tcPr>
           <w:p>
             <w:r>
-              <w:t xml:space="preserve">Student’s quiz </w:t>
-            </w:r>
-            <w:r>
-              <w:t>4</w:t>
-            </w:r>
-            <w:r>
-              <w:t xml:space="preserve"> score, out of 10</w:t>
+              <w:t>Student’s quiz 4 score, out of 10</w:t>
             </w:r>
           </w:p>
         </w:tc>
@@ -2321,7 +2293,10 @@
               <w:t xml:space="preserve"> student spent thinking about COVID-19 during Week 1</w:t>
             </w:r>
             <w:r>
-              <w:t>, in hours</w:t>
+              <w:t xml:space="preserve">, in </w:t>
+            </w:r>
+            <w:r>
+              <w:t>hrs</w:t>
             </w:r>
           </w:p>
         </w:tc>
@@ -2346,10 +2321,7 @@
           </w:tcPr>
           <w:p>
             <w:r>
-              <w:t>COVID..hours.W</w:t>
-            </w:r>
-            <w:r>
-              <w:t>2</w:t>
+              <w:t>COVID..hours.W2</w:t>
             </w:r>
           </w:p>
         </w:tc>
@@ -2359,13 +2331,16 @@
           </w:tcPr>
           <w:p>
             <w:r>
-              <w:t xml:space="preserve">Time student spent thinking about COVID-19 during Week </w:t>
+              <w:t xml:space="preserve">Time student spent thinking about COVID-19 during Week 2, </w:t>
             </w:r>
             <w:r>
-              <w:t>2</w:t>
+              <w:t>in</w:t>
             </w:r>
             <w:r>
-              <w:t>, in hours</w:t>
+              <w:t xml:space="preserve"> </w:t>
+            </w:r>
+            <w:r>
+              <w:t>hrs</w:t>
             </w:r>
           </w:p>
         </w:tc>
@@ -2378,10 +2353,7 @@
               <w:t>Continuous</w:t>
             </w:r>
             <w:r>
-              <w:t xml:space="preserve"> </w:t>
-            </w:r>
-            <w:r>
-              <w:t>numeric</w:t>
+              <w:t xml:space="preserve"> numeric</w:t>
             </w:r>
           </w:p>
         </w:tc>
@@ -2393,10 +2365,7 @@
           </w:tcPr>
           <w:p>
             <w:r>
-              <w:t>COVID..hours.W</w:t>
-            </w:r>
-            <w:r>
-              <w:t>3</w:t>
+              <w:t>COVID..hours.W3</w:t>
             </w:r>
           </w:p>
         </w:tc>
@@ -2406,13 +2375,10 @@
           </w:tcPr>
           <w:p>
             <w:r>
-              <w:t xml:space="preserve">Time student spent thinking about COVID-19 during Week </w:t>
+              <w:t xml:space="preserve">Time student spent thinking about COVID-19 during Week 3, in </w:t>
             </w:r>
             <w:r>
-              <w:t>3</w:t>
-            </w:r>
-            <w:r>
-              <w:t>, in hours</w:t>
+              <w:t>hrs</w:t>
             </w:r>
           </w:p>
         </w:tc>
@@ -2425,10 +2391,7 @@
               <w:t>Continuous</w:t>
             </w:r>
             <w:r>
-              <w:t xml:space="preserve"> </w:t>
-            </w:r>
-            <w:r>
-              <w:t>numeric</w:t>
+              <w:t xml:space="preserve"> numeric</w:t>
             </w:r>
           </w:p>
         </w:tc>
@@ -2440,10 +2403,7 @@
           </w:tcPr>
           <w:p>
             <w:r>
-              <w:t>COVID..hours.W</w:t>
-            </w:r>
-            <w:r>
-              <w:t>4</w:t>
+              <w:t>COVID..hours.W4</w:t>
             </w:r>
           </w:p>
         </w:tc>
@@ -2453,13 +2413,10 @@
           </w:tcPr>
           <w:p>
             <w:r>
-              <w:t xml:space="preserve">Time student spent thinking about COVID-19 during Week </w:t>
+              <w:t xml:space="preserve">Time student spent thinking about COVID-19 during Week 4, in </w:t>
             </w:r>
             <w:r>
-              <w:t>4</w:t>
-            </w:r>
-            <w:r>
-              <w:t>, in hours</w:t>
+              <w:t>hrs</w:t>
             </w:r>
           </w:p>
         </w:tc>
@@ -2472,10 +2429,7 @@
               <w:t>Continuous</w:t>
             </w:r>
             <w:r>
-              <w:t xml:space="preserve"> </w:t>
-            </w:r>
-            <w:r>
-              <w:t>numeric</w:t>
+              <w:t xml:space="preserve"> numeric</w:t>
             </w:r>
           </w:p>
         </w:tc>
@@ -2487,10 +2441,7 @@
           </w:tcPr>
           <w:p>
             <w:r>
-              <w:t>STA302</w:t>
-            </w:r>
-            <w:r>
-              <w:t>..hours.W1</w:t>
+              <w:t>STA302..hours.W1</w:t>
             </w:r>
           </w:p>
         </w:tc>
@@ -2532,13 +2483,7 @@
           </w:tcPr>
           <w:p>
             <w:r>
-              <w:t xml:space="preserve">Time student spent studying for STA302H1 during Week </w:t>
-            </w:r>
-            <w:r>
-              <w:t>2</w:t>
-            </w:r>
-            <w:r>
-              <w:t xml:space="preserve"> (can include lecture time, review time, quiz time, or assignment time)</w:t>
+              <w:t>Time student spent studying for STA302H1 during Week 2 (can include lecture time, review time, quiz time, or assignment time)</w:t>
             </w:r>
           </w:p>
         </w:tc>
@@ -2560,13 +2505,7 @@
           </w:tcPr>
           <w:p>
             <w:r>
-              <w:t>STA302</w:t>
-            </w:r>
-            <w:r>
-              <w:t>.</w:t>
-            </w:r>
-            <w:r>
-              <w:t>.hours.W3</w:t>
+              <w:t>STA302..hours.W3</w:t>
             </w:r>
           </w:p>
         </w:tc>
@@ -2576,13 +2515,7 @@
           </w:tcPr>
           <w:p>
             <w:r>
-              <w:t xml:space="preserve">Time student spent studying for STA302H1 during Week </w:t>
-            </w:r>
-            <w:r>
-              <w:t>3</w:t>
-            </w:r>
-            <w:r>
-              <w:t xml:space="preserve"> (can include lecture time, review time, quiz time, or assignment time)</w:t>
+              <w:t>Time student spent studying for STA302H1 during Week 3 (can include lecture time, review time, quiz time, or assignment time)</w:t>
             </w:r>
           </w:p>
         </w:tc>
@@ -2614,13 +2547,7 @@
           </w:tcPr>
           <w:p>
             <w:r>
-              <w:t xml:space="preserve">Time student spent studying for STA302H1 during Week </w:t>
-            </w:r>
-            <w:r>
-              <w:t xml:space="preserve">4 </w:t>
-            </w:r>
-            <w:r>
-              <w:t>(can include lecture time, review time, quiz time, or assignment time)</w:t>
+              <w:t>Time student spent studying for STA302H1 during Week 4 (can include lecture time, review time, quiz time, or assignment time)</w:t>
             </w:r>
           </w:p>
         </w:tc>
@@ -3068,12 +2995,387 @@
       <w:pPr>
         <w:pStyle w:val="ListParagraph"/>
         <w:numPr>
+          <w:ilvl w:val="0"/>
+          <w:numId w:val="20"/>
+        </w:numPr>
+        <w:ind w:left="720"/>
+      </w:pPr>
+      <w:r>
+        <w:t>Display histograms</w:t>
+      </w:r>
+      <w:r>
+        <w:t xml:space="preserve"> </w:t>
+      </w:r>
+      <w:r>
+        <w:t>of all predictor variables against quiz 4 score</w:t>
+      </w:r>
+    </w:p>
+    <w:p>
+      <w:pPr>
+        <w:pStyle w:val="ListParagraph"/>
+        <w:numPr>
+          <w:ilvl w:val="0"/>
+          <w:numId w:val="20"/>
+        </w:numPr>
+        <w:ind w:left="720"/>
+      </w:pPr>
+      <w:r>
+        <w:t xml:space="preserve">Display </w:t>
+      </w:r>
+      <w:r>
+        <w:t>boxplots</w:t>
+      </w:r>
+      <w:r>
+        <w:t xml:space="preserve"> of </w:t>
+      </w:r>
+      <w:r>
+        <w:t>all predictor variables against quiz 4 score</w:t>
+      </w:r>
+    </w:p>
+    <w:p>
+      <w:pPr>
+        <w:pStyle w:val="ListParagraph"/>
+        <w:numPr>
+          <w:ilvl w:val="0"/>
+          <w:numId w:val="2"/>
+        </w:numPr>
+        <w:ind w:left="720"/>
+      </w:pPr>
+      <w:r>
+        <w:t xml:space="preserve">Display </w:t>
+      </w:r>
+      <w:r>
+        <w:t>pair scatterplots</w:t>
+      </w:r>
+      <w:r>
+        <w:t xml:space="preserve"> </w:t>
+      </w:r>
+      <w:r>
+        <w:t>of relationships between quiz 4 score and one of the predictor variables</w:t>
+      </w:r>
+    </w:p>
+    <w:p>
+      <w:pPr>
+        <w:pStyle w:val="ListParagraph"/>
+        <w:numPr>
+          <w:ilvl w:val="0"/>
+          <w:numId w:val="21"/>
+        </w:numPr>
+        <w:rPr>
+          <w:highlight w:val="yellow"/>
+        </w:rPr>
+      </w:pPr>
+      <w:r>
+        <w:rPr>
+          <w:highlight w:val="yellow"/>
+        </w:rPr>
+        <w:t xml:space="preserve">Describe each </w:t>
+      </w:r>
+      <w:r>
+        <w:rPr>
+          <w:highlight w:val="yellow"/>
+        </w:rPr>
+        <w:t>descriptive statistic</w:t>
+      </w:r>
+      <w:r>
+        <w:rPr>
+          <w:highlight w:val="yellow"/>
+        </w:rPr>
+        <w:t xml:space="preserve"> – </w:t>
+      </w:r>
+      <w:r>
+        <w:rPr>
+          <w:highlight w:val="yellow"/>
+        </w:rPr>
+        <w:t>“this histogram/</w:t>
+      </w:r>
+      <w:r>
+        <w:rPr>
+          <w:highlight w:val="yellow"/>
+        </w:rPr>
+        <w:t>boxplot/scatterplot</w:t>
+      </w:r>
+      <w:r>
+        <w:rPr>
+          <w:highlight w:val="yellow"/>
+        </w:rPr>
+        <w:t xml:space="preserve"> </w:t>
+      </w:r>
+      <w:r>
+        <w:rPr>
+          <w:highlight w:val="yellow"/>
+        </w:rPr>
+        <w:t>displays relationship between X and Y</w:t>
+      </w:r>
+      <w:r>
+        <w:rPr>
+          <w:highlight w:val="yellow"/>
+        </w:rPr>
+        <w:t>”</w:t>
+      </w:r>
+    </w:p>
+    <w:p>
+      <w:pPr>
+        <w:pStyle w:val="ListParagraph"/>
+        <w:numPr>
+          <w:ilvl w:val="0"/>
+          <w:numId w:val="21"/>
+        </w:numPr>
+      </w:pPr>
+      <w:r>
+        <w:t>D</w:t>
+      </w:r>
+      <w:r>
+        <w:t>on’t discuss relationship results</w:t>
+      </w:r>
+      <w:r>
+        <w:t xml:space="preserve"> though</w:t>
+      </w:r>
+    </w:p>
+    <w:p>
+      <w:pPr>
+        <w:pStyle w:val="ListParagraph"/>
+        <w:numPr>
+          <w:ilvl w:val="0"/>
+          <w:numId w:val="21"/>
+        </w:numPr>
+      </w:pPr>
+      <w:r>
+        <w:t xml:space="preserve">See figure </w:t>
+      </w:r>
+      <w:r>
+        <w:t>X</w:t>
+      </w:r>
+      <w:r>
+        <w:t xml:space="preserve"> in appendix</w:t>
+      </w:r>
+    </w:p>
+    <w:p/>
+    <w:p>
+      <w:pPr>
+        <w:pStyle w:val="ListParagraph"/>
+        <w:numPr>
+          <w:ilvl w:val="0"/>
+          <w:numId w:val="2"/>
+        </w:numPr>
+        <w:rPr>
+          <w:highlight w:val="yellow"/>
+        </w:rPr>
+      </w:pPr>
+      <w:r>
+        <w:rPr>
+          <w:highlight w:val="yellow"/>
+        </w:rPr>
+        <w:t>TODO: Consult 3 – 4 external sources to confirm your findings.</w:t>
+      </w:r>
+    </w:p>
+    <w:p/>
+    <w:p/>
+    <w:p>
+      <w:pPr>
+        <w:rPr>
+          <w:highlight w:val="yellow"/>
+        </w:rPr>
+      </w:pPr>
+    </w:p>
+    <w:p>
+      <w:pPr>
+        <w:rPr>
+          <w:highlight w:val="yellow"/>
+        </w:rPr>
+      </w:pPr>
+    </w:p>
+    <w:p/>
+    <w:p>
+      <w:pPr>
+        <w:rPr>
+          <w:b/>
+          <w:bCs/>
+        </w:rPr>
+      </w:pPr>
+      <w:r>
+        <w:rPr>
+          <w:b/>
+          <w:bCs/>
+        </w:rPr>
+        <w:br w:type="page"/>
+      </w:r>
+    </w:p>
+    <w:p>
+      <w:pPr>
+        <w:rPr>
+          <w:b/>
+          <w:bCs/>
+        </w:rPr>
+      </w:pPr>
+      <w:r>
+        <w:rPr>
+          <w:b/>
+          <w:bCs/>
+        </w:rPr>
+        <w:lastRenderedPageBreak/>
+        <w:t xml:space="preserve">Model </w:t>
+      </w:r>
+      <w:r>
+        <w:rPr>
+          <w:b/>
+          <w:bCs/>
+        </w:rPr>
+        <w:t xml:space="preserve">Development </w:t>
+      </w:r>
+      <w:r>
+        <w:rPr>
+          <w:b/>
+          <w:bCs/>
+        </w:rPr>
+        <w:t>Selection</w:t>
+      </w:r>
+    </w:p>
+    <w:p>
+      <w:pPr>
+        <w:rPr>
+          <w:b/>
+          <w:bCs/>
+        </w:rPr>
+      </w:pPr>
+    </w:p>
+    <w:p>
+      <w:pPr>
+        <w:pStyle w:val="ListParagraph"/>
+        <w:numPr>
+          <w:ilvl w:val="0"/>
+          <w:numId w:val="7"/>
+        </w:numPr>
+      </w:pPr>
+      <w:r>
+        <w:t>Give a detailed description of the process used to come up with the final model</w:t>
+      </w:r>
+      <w:r>
+        <w:t>.</w:t>
+      </w:r>
+    </w:p>
+    <w:p>
+      <w:pPr>
+        <w:pStyle w:val="ListParagraph"/>
+        <w:ind w:left="360"/>
+      </w:pPr>
+      <w:r>
+        <w:t>Display results</w:t>
+      </w:r>
+    </w:p>
+    <w:p/>
+    <w:p>
+      <w:pPr>
+        <w:pStyle w:val="ListParagraph"/>
+        <w:numPr>
+          <w:ilvl w:val="0"/>
+          <w:numId w:val="3"/>
+        </w:numPr>
+      </w:pPr>
+      <w:r>
+        <w:t>Tentative models:</w:t>
+      </w:r>
+    </w:p>
+    <w:p>
+      <w:pPr>
+        <w:pStyle w:val="ListParagraph"/>
+        <w:numPr>
+          <w:ilvl w:val="1"/>
+          <w:numId w:val="3"/>
+        </w:numPr>
+      </w:pPr>
+      <w:r>
+        <w:t>Quiz 4 ~ Quizzes 1 – 3</w:t>
+      </w:r>
+    </w:p>
+    <w:p>
+      <w:pPr>
+        <w:pStyle w:val="ListParagraph"/>
+        <w:numPr>
+          <w:ilvl w:val="1"/>
+          <w:numId w:val="3"/>
+        </w:numPr>
+      </w:pPr>
+      <w:r>
+        <w:t>Quiz 4 ~ Weeks 1 – 4 COVID-19</w:t>
+      </w:r>
+    </w:p>
+    <w:p>
+      <w:pPr>
+        <w:pStyle w:val="ListParagraph"/>
+        <w:numPr>
+          <w:ilvl w:val="1"/>
+          <w:numId w:val="3"/>
+        </w:numPr>
+      </w:pPr>
+      <w:r>
+        <w:t>Quiz 4 ~ Weeks 1 – 4 STA302H1</w:t>
+      </w:r>
+    </w:p>
+    <w:p>
+      <w:pPr>
+        <w:pStyle w:val="ListParagraph"/>
+        <w:numPr>
+          <w:ilvl w:val="0"/>
+          <w:numId w:val="3"/>
+        </w:numPr>
+      </w:pPr>
+      <w:r>
+        <w:t xml:space="preserve">Select type of </w:t>
+      </w:r>
+      <w:r>
+        <w:t>model</w:t>
+      </w:r>
+    </w:p>
+    <w:p>
+      <w:pPr>
+        <w:pStyle w:val="ListParagraph"/>
+        <w:numPr>
           <w:ilvl w:val="1"/>
           <w:numId w:val="2"/>
         </w:numPr>
       </w:pPr>
       <w:r>
-        <w:t>insert scatterplots of relationships between quiz 4 score and one of the predictor variables</w:t>
+        <w:t>First order model?</w:t>
+      </w:r>
+    </w:p>
+    <w:p>
+      <w:pPr>
+        <w:pStyle w:val="ListParagraph"/>
+        <w:numPr>
+          <w:ilvl w:val="2"/>
+          <w:numId w:val="2"/>
+        </w:numPr>
+      </w:pPr>
+      <w:r>
+        <w:t>Linear model</w:t>
+      </w:r>
+      <w:r>
+        <w:t>?</w:t>
+      </w:r>
+    </w:p>
+    <w:p>
+      <w:pPr>
+        <w:pStyle w:val="ListParagraph"/>
+        <w:numPr>
+          <w:ilvl w:val="2"/>
+          <w:numId w:val="2"/>
+        </w:numPr>
+      </w:pPr>
+      <w:r>
+        <w:t>Quadratic model?</w:t>
+      </w:r>
+    </w:p>
+    <w:p>
+      <w:pPr>
+        <w:pStyle w:val="ListParagraph"/>
+        <w:numPr>
+          <w:ilvl w:val="2"/>
+          <w:numId w:val="2"/>
+        </w:numPr>
+      </w:pPr>
+      <w:r>
+        <w:t>Cubic model?</w:t>
       </w:r>
     </w:p>
     <w:p>
@@ -3085,13 +3387,58 @@
         </w:numPr>
       </w:pPr>
       <w:r>
-        <w:t xml:space="preserve">insert histograms of </w:t>
-      </w:r>
-      <w:r>
-        <w:t>all predictor variables against q</w:t>
-      </w:r>
-      <w:r>
-        <w:t xml:space="preserve">uiz 4 score </w:t>
+        <w:t>Second-order model?</w:t>
+      </w:r>
+    </w:p>
+    <w:p>
+      <w:pPr>
+        <w:pStyle w:val="ListParagraph"/>
+        <w:numPr>
+          <w:ilvl w:val="2"/>
+          <w:numId w:val="2"/>
+        </w:numPr>
+      </w:pPr>
+      <w:r>
+        <w:t>Think about interaction terms &amp; multicollinearity</w:t>
+      </w:r>
+    </w:p>
+    <w:p>
+      <w:pPr>
+        <w:pStyle w:val="ListParagraph"/>
+        <w:numPr>
+          <w:ilvl w:val="2"/>
+          <w:numId w:val="2"/>
+        </w:numPr>
+      </w:pPr>
+      <w:r>
+        <w:t>Correct multicollinearity with recentering, and perform analysis based on recentered model – undo transformation to reveal true relationship</w:t>
+      </w:r>
+    </w:p>
+    <w:p>
+      <w:pPr>
+        <w:pStyle w:val="ListParagraph"/>
+        <w:numPr>
+          <w:ilvl w:val="2"/>
+          <w:numId w:val="2"/>
+        </w:numPr>
+      </w:pPr>
+      <w:r>
+        <w:t>Correct skewness with variable transformation, and perform analysis based on transformed model</w:t>
+      </w:r>
+    </w:p>
+    <w:p>
+      <w:pPr>
+        <w:pStyle w:val="ListParagraph"/>
+        <w:numPr>
+          <w:ilvl w:val="0"/>
+          <w:numId w:val="13"/>
+        </w:numPr>
+      </w:pPr>
+      <w:r>
+        <w:t>Find</w:t>
+      </w:r>
+      <w:r>
+        <w:t xml:space="preserve"> correlation matrix</w:t>
       </w:r>
     </w:p>
     <w:p>
@@ -3099,36 +3446,437 @@
         <w:pStyle w:val="ListParagraph"/>
         <w:numPr>
           <w:ilvl w:val="1"/>
+          <w:numId w:val="13"/>
+        </w:numPr>
+      </w:pPr>
+      <w:r>
+        <w:t xml:space="preserve">use highly correlated combinations of predictor variables as a heuristic for determining </w:t>
+      </w:r>
+      <w:r>
+        <w:t>most significant terms in model</w:t>
+      </w:r>
+    </w:p>
+    <w:p>
+      <w:pPr>
+        <w:pStyle w:val="ListParagraph"/>
+        <w:numPr>
+          <w:ilvl w:val="0"/>
+          <w:numId w:val="3"/>
+        </w:numPr>
+      </w:pPr>
+      <w:r>
+        <w:t>Use m</w:t>
+      </w:r>
+      <w:r>
+        <w:t>odel selection criterion</w:t>
+      </w:r>
+      <w:r>
+        <w:t xml:space="preserve"> to identify best model</w:t>
+      </w:r>
+    </w:p>
+    <w:p>
+      <w:pPr>
+        <w:pStyle w:val="ListParagraph"/>
+        <w:numPr>
+          <w:ilvl w:val="1"/>
+          <w:numId w:val="3"/>
+        </w:numPr>
+      </w:pPr>
+      <w:r>
+        <w:t>For each of the three models</w:t>
+      </w:r>
+      <w:r>
+        <w:t xml:space="preserve">, </w:t>
+      </w:r>
+      <w:r>
+        <w:t>there should be about 8 (2^3) – 16 (2^4) possible models to choose from</w:t>
+      </w:r>
+    </w:p>
+    <w:p>
+      <w:pPr>
+        <w:pStyle w:val="ListParagraph"/>
+        <w:numPr>
+          <w:ilvl w:val="1"/>
+          <w:numId w:val="3"/>
+        </w:numPr>
+      </w:pPr>
+      <w:r>
+        <w:t>Use R^2, adjusted R^2, C, AIC, forward selection, backwards selection</w:t>
+      </w:r>
+      <w:r>
+        <w:t xml:space="preserve"> cri</w:t>
+      </w:r>
+      <w:r>
+        <w:t>t</w:t>
+      </w:r>
+      <w:r>
+        <w:t>erion</w:t>
+      </w:r>
+    </w:p>
+    <w:p>
+      <w:pPr>
+        <w:pStyle w:val="ListParagraph"/>
+        <w:numPr>
+          <w:ilvl w:val="1"/>
+          <w:numId w:val="3"/>
+        </w:numPr>
+        <w:rPr>
+          <w:highlight w:val="yellow"/>
+        </w:rPr>
+      </w:pPr>
+      <w:r>
+        <w:rPr>
+          <w:highlight w:val="yellow"/>
+        </w:rPr>
+        <w:t xml:space="preserve">TODO: </w:t>
+      </w:r>
+      <w:r>
+        <w:rPr>
+          <w:highlight w:val="yellow"/>
+        </w:rPr>
+        <w:t xml:space="preserve">In the event of multiple best models, </w:t>
+      </w:r>
+      <w:r>
+        <w:rPr>
+          <w:highlight w:val="yellow"/>
+        </w:rPr>
+        <w:t>use testing set</w:t>
+      </w:r>
+      <w:r>
+        <w:rPr>
+          <w:highlight w:val="yellow"/>
+        </w:rPr>
+        <w:t xml:space="preserve"> to break ties</w:t>
+      </w:r>
+      <w:r>
+        <w:rPr>
+          <w:highlight w:val="yellow"/>
+        </w:rPr>
+        <w:t>.</w:t>
+      </w:r>
+      <w:r>
+        <w:rPr>
+          <w:highlight w:val="yellow"/>
+        </w:rPr>
+        <w:t xml:space="preserve"> </w:t>
+      </w:r>
+      <w:r>
+        <w:rPr>
+          <w:highlight w:val="yellow"/>
+        </w:rPr>
+        <w:t>Usually,</w:t>
+      </w:r>
+      <w:r>
+        <w:rPr>
+          <w:highlight w:val="yellow"/>
+        </w:rPr>
+        <w:t xml:space="preserve"> </w:t>
+      </w:r>
+      <w:r>
+        <w:rPr>
+          <w:highlight w:val="yellow"/>
+        </w:rPr>
+        <w:t>one model tends to perform better</w:t>
+      </w:r>
+    </w:p>
+    <w:p/>
+    <w:p>
+      <w:pPr>
+        <w:pStyle w:val="ListParagraph"/>
+        <w:numPr>
+          <w:ilvl w:val="0"/>
+          <w:numId w:val="35"/>
+        </w:numPr>
+      </w:pPr>
+      <w:r>
+        <w:t>used correlation matrix and visual inspected scatterplots to derive an initial model (state original variables, and why)</w:t>
+      </w:r>
+    </w:p>
+    <w:p>
+      <w:pPr>
+        <w:pStyle w:val="ListParagraph"/>
+        <w:numPr>
+          <w:ilvl w:val="0"/>
+          <w:numId w:val="35"/>
+        </w:numPr>
+      </w:pPr>
+      <w:r>
+        <w:t>used backwards selection (AIC) to refine model to reduce the model to a simpler model with a smaller AIC value (quote AIC model).</w:t>
+      </w:r>
+    </w:p>
+    <w:p>
+      <w:pPr>
+        <w:pStyle w:val="ListParagraph"/>
+        <w:numPr>
+          <w:ilvl w:val="0"/>
+          <w:numId w:val="35"/>
+        </w:numPr>
+      </w:pPr>
+      <w:r>
+        <w:t>include AIC values in appendix.</w:t>
+      </w:r>
+    </w:p>
+    <w:p>
+      <w:pPr>
+        <w:pStyle w:val="ListParagraph"/>
+        <w:numPr>
+          <w:ilvl w:val="0"/>
+          <w:numId w:val="35"/>
+        </w:numPr>
+      </w:pPr>
+      <w:r>
+        <w:t>explain why variables are significant/insignificant, with p-values and t-values -- "for every unit increase in ... " (quote coefficients)</w:t>
+      </w:r>
+    </w:p>
+    <w:p>
+      <w:pPr>
+        <w:pStyle w:val="ListParagraph"/>
+        <w:numPr>
+          <w:ilvl w:val="0"/>
+          <w:numId w:val="35"/>
+        </w:numPr>
+      </w:pPr>
+      <w:r>
+        <w:t>state r^2 values, what they mean ("x% of the total variation in quiz4 can be explained by all variables in the model")</w:t>
+      </w:r>
+    </w:p>
+    <w:p>
+      <w:pPr>
+        <w:pStyle w:val="ListParagraph"/>
+        <w:numPr>
+          <w:ilvl w:val="0"/>
+          <w:numId w:val="35"/>
+        </w:numPr>
+      </w:pPr>
+      <w:r>
+        <w:t>adjusted r^2 = r^2 adjusted for predictor values.</w:t>
+      </w:r>
+    </w:p>
+    <w:p/>
+    <w:p>
+      <w:r>
+        <w:br w:type="page"/>
+      </w:r>
+    </w:p>
+    <w:p>
+      <w:pPr>
+        <w:pStyle w:val="ListParagraph"/>
+        <w:numPr>
+          <w:ilvl w:val="0"/>
+          <w:numId w:val="7"/>
+        </w:numPr>
+        <w:rPr>
+          <w:b/>
+          <w:bCs/>
+        </w:rPr>
+      </w:pPr>
+      <w:r>
+        <w:rPr>
+          <w:b/>
+          <w:bCs/>
+        </w:rPr>
+        <w:lastRenderedPageBreak/>
+        <w:t>Add statistical and empirical justifications for your model.</w:t>
+      </w:r>
+    </w:p>
+    <w:p/>
+    <w:p>
+      <w:pPr>
+        <w:pStyle w:val="ListParagraph"/>
+        <w:numPr>
+          <w:ilvl w:val="0"/>
+          <w:numId w:val="37"/>
+        </w:numPr>
+      </w:pPr>
+      <w:r>
+        <w:t>Show results of 4</w:t>
+      </w:r>
+      <w:r>
+        <w:t xml:space="preserve"> assumptions for linear model:</w:t>
+      </w:r>
+    </w:p>
+    <w:p>
+      <w:pPr>
+        <w:pStyle w:val="ListParagraph"/>
+        <w:numPr>
+          <w:ilvl w:val="0"/>
+          <w:numId w:val="23"/>
+        </w:numPr>
+      </w:pPr>
+      <w:r>
+        <w:t xml:space="preserve">model obeys A1: model has only linear terms and interaction terms, and </w:t>
+      </w:r>
+    </w:p>
+    <w:p>
+      <w:pPr>
+        <w:pStyle w:val="ListParagraph"/>
+        <w:numPr>
+          <w:ilvl w:val="0"/>
+          <w:numId w:val="23"/>
+        </w:numPr>
+      </w:pPr>
+      <w:r>
+        <w:t>we showed that all predictor variables show randomness when regressed with residuals.</w:t>
+      </w:r>
+    </w:p>
+    <w:p>
+      <w:pPr>
+        <w:pStyle w:val="ListParagraph"/>
+        <w:numPr>
+          <w:ilvl w:val="0"/>
+          <w:numId w:val="23"/>
+        </w:numPr>
+      </w:pPr>
+      <w:r>
+        <w:t>model obeys A2: random sample = assume errors are independent, and see 1st plot (residual vs. fitted plot)</w:t>
+      </w:r>
+    </w:p>
+    <w:p>
+      <w:pPr>
+        <w:pStyle w:val="ListParagraph"/>
+        <w:numPr>
+          <w:ilvl w:val="0"/>
+          <w:numId w:val="23"/>
+        </w:numPr>
+      </w:pPr>
+      <w:r>
+        <w:t>model obeys A3: approximately homoscedastic, from scale location plot, we see random scattered points about red horizontal line (mean?)</w:t>
+      </w:r>
+    </w:p>
+    <w:p>
+      <w:pPr>
+        <w:pStyle w:val="ListParagraph"/>
+        <w:numPr>
+          <w:ilvl w:val="0"/>
+          <w:numId w:val="23"/>
+        </w:numPr>
+      </w:pPr>
+      <w:r>
+        <w:t>model obeys A4: approximately normal -- slightly more left skewed (qqplot) than right skewed</w:t>
+      </w:r>
+    </w:p>
+    <w:p>
+      <w:pPr>
+        <w:pStyle w:val="ListParagraph"/>
+        <w:numPr>
+          <w:ilvl w:val="0"/>
+          <w:numId w:val="23"/>
+        </w:numPr>
+      </w:pPr>
+      <w:r>
+        <w:t>no influential outliers -- no points outside of cook's distance in upper right and lower left quadrants of plot, so no points to remove.</w:t>
+      </w:r>
+    </w:p>
+    <w:p/>
+    <w:p>
+      <w:pPr>
+        <w:pStyle w:val="ListParagraph"/>
+        <w:numPr>
+          <w:ilvl w:val="1"/>
+          <w:numId w:val="7"/>
+        </w:numPr>
+      </w:pPr>
+      <w:r>
+        <w:t>Statistical:</w:t>
+      </w:r>
+    </w:p>
+    <w:p>
+      <w:pPr>
+        <w:pStyle w:val="ListParagraph"/>
+        <w:numPr>
+          <w:ilvl w:val="2"/>
           <w:numId w:val="2"/>
         </w:numPr>
       </w:pPr>
       <w:r>
-        <w:t>insert boxplots</w:t>
+        <w:t>C</w:t>
+      </w:r>
+      <w:r>
+        <w:t>hecking</w:t>
       </w:r>
       <w:r>
         <w:t xml:space="preserve"> </w:t>
       </w:r>
       <w:r>
-        <w:t>of all predictor variables against quiz 4 score</w:t>
-      </w:r>
-    </w:p>
-    <w:p>
-      <w:pPr>
-        <w:rPr>
-          <w:highlight w:val="yellow"/>
-        </w:rPr>
-      </w:pPr>
+        <w:t>G</w:t>
+      </w:r>
+      <w:r>
+        <w:t>auss-</w:t>
+      </w:r>
+      <w:r>
+        <w:t>M</w:t>
+      </w:r>
+      <w:r>
+        <w:t>arkov assumptions</w:t>
+      </w:r>
+    </w:p>
+    <w:p>
+      <w:pPr>
+        <w:pStyle w:val="ListParagraph"/>
+        <w:numPr>
+          <w:ilvl w:val="2"/>
+          <w:numId w:val="2"/>
+        </w:numPr>
+      </w:pPr>
+      <w:r>
+        <w:t>Using prior knowledge (e.g.</w:t>
+      </w:r>
+      <w:r>
+        <w:t>,</w:t>
+      </w:r>
+      <w:r>
+        <w:t xml:space="preserve"> quiz grades tend to be left skewed because few </w:t>
+      </w:r>
+      <w:r>
+        <w:t xml:space="preserve">STA302H1 </w:t>
+      </w:r>
+      <w:r>
+        <w:t>students fail</w:t>
+      </w:r>
+      <w:r>
+        <w:t xml:space="preserve"> quizzes</w:t>
+      </w:r>
+      <w:r>
+        <w:t>)</w:t>
+      </w:r>
+    </w:p>
+    <w:p>
+      <w:pPr>
+        <w:pStyle w:val="ListParagraph"/>
+        <w:numPr>
+          <w:ilvl w:val="2"/>
+          <w:numId w:val="2"/>
+        </w:numPr>
+      </w:pPr>
+      <w:r>
+        <w:t>Statistical theory from STS302H1 or STA248H1</w:t>
+      </w:r>
+    </w:p>
+    <w:p>
+      <w:pPr>
+        <w:pStyle w:val="ListParagraph"/>
+        <w:numPr>
+          <w:ilvl w:val="1"/>
+          <w:numId w:val="7"/>
+        </w:numPr>
+      </w:pPr>
+      <w:r>
+        <w:t>Empirical</w:t>
+      </w:r>
+      <w:r>
+        <w:t>:</w:t>
+      </w:r>
     </w:p>
     <w:p>
       <w:pPr>
         <w:pStyle w:val="ListParagraph"/>
         <w:numPr>
           <w:ilvl w:val="0"/>
-          <w:numId w:val="20"/>
-        </w:numPr>
-      </w:pPr>
-      <w:r>
-        <w:t>Display histograms, boxplots, pair scatterplots</w:t>
+          <w:numId w:val="15"/>
+        </w:numPr>
+      </w:pPr>
+      <w:r>
+        <w:t>Showing residual plots</w:t>
       </w:r>
     </w:p>
     <w:p>
@@ -3136,11 +3884,11 @@
         <w:pStyle w:val="ListParagraph"/>
         <w:numPr>
           <w:ilvl w:val="0"/>
-          <w:numId w:val="21"/>
-        </w:numPr>
-      </w:pPr>
-      <w:r>
-        <w:t>Describe each histogram – displays relationship between X and Y</w:t>
+          <w:numId w:val="15"/>
+        </w:numPr>
+      </w:pPr>
+      <w:r>
+        <w:t>Showing skewed histograms</w:t>
       </w:r>
     </w:p>
     <w:p>
@@ -3148,35 +3896,22 @@
         <w:pStyle w:val="ListParagraph"/>
         <w:numPr>
           <w:ilvl w:val="0"/>
-          <w:numId w:val="21"/>
-        </w:numPr>
-      </w:pPr>
-      <w:r>
-        <w:t>D</w:t>
-      </w:r>
-      <w:r>
-        <w:t>on’t discuss relationship results</w:t>
-      </w:r>
-    </w:p>
-    <w:p>
-      <w:pPr>
-        <w:pStyle w:val="ListParagraph"/>
-        <w:numPr>
-          <w:ilvl w:val="0"/>
-          <w:numId w:val="21"/>
-        </w:numPr>
-      </w:pPr>
-      <w:r>
-        <w:t xml:space="preserve">See figure </w:t>
-      </w:r>
-      <w:r>
-        <w:t>X</w:t>
-      </w:r>
-      <w:r>
-        <w:t xml:space="preserve"> in appendix</w:t>
+          <w:numId w:val="15"/>
+        </w:numPr>
+      </w:pPr>
+      <w:r>
+        <w:t>Showing well fitted qqplots</w:t>
       </w:r>
     </w:p>
     <w:p/>
+    <w:p>
+      <w:pPr>
+        <w:ind w:left="360"/>
+      </w:pPr>
+      <w:r>
+        <w:t>In results section</w:t>
+      </w:r>
+    </w:p>
     <w:p>
       <w:pPr>
         <w:pStyle w:val="ListParagraph"/>
@@ -3184,36 +3919,72 @@
           <w:ilvl w:val="0"/>
           <w:numId w:val="2"/>
         </w:numPr>
-        <w:rPr>
-          <w:highlight w:val="yellow"/>
-        </w:rPr>
-      </w:pPr>
-      <w:r>
-        <w:rPr>
-          <w:highlight w:val="yellow"/>
-        </w:rPr>
-        <w:t>TODO: Consult 3 – 4 external sources to confirm your findings.</w:t>
+        <w:ind w:left="720"/>
+      </w:pPr>
+      <w:r>
+        <w:t xml:space="preserve">Histograms of grades are left skewed (mean &lt; median), </w:t>
+      </w:r>
+    </w:p>
+    <w:p>
+      <w:pPr>
+        <w:pStyle w:val="ListParagraph"/>
+        <w:numPr>
+          <w:ilvl w:val="0"/>
+          <w:numId w:val="2"/>
+        </w:numPr>
+        <w:ind w:left="720"/>
+      </w:pPr>
+      <w:r>
+        <w:t>Histograms of study times and COVID contemplations are right skewed (mean &gt; median)</w:t>
+      </w:r>
+    </w:p>
+    <w:p>
+      <w:pPr>
+        <w:pStyle w:val="ListParagraph"/>
+        <w:numPr>
+          <w:ilvl w:val="0"/>
+          <w:numId w:val="30"/>
+        </w:numPr>
+        <w:ind w:left="720"/>
+      </w:pPr>
+      <w:r>
+        <w:t>r^2 value, r^2 adjusted, what they mean</w:t>
+      </w:r>
+    </w:p>
+    <w:p>
+      <w:pPr>
+        <w:pStyle w:val="ListParagraph"/>
+        <w:numPr>
+          <w:ilvl w:val="0"/>
+          <w:numId w:val="30"/>
+        </w:numPr>
+        <w:ind w:left="720"/>
+      </w:pPr>
+      <w:r>
+        <w:t>State significant and insignificant variables w.r.t. significance level</w:t>
+      </w:r>
+    </w:p>
+    <w:p>
+      <w:pPr>
+        <w:pStyle w:val="ListParagraph"/>
+        <w:numPr>
+          <w:ilvl w:val="0"/>
+          <w:numId w:val="30"/>
+        </w:numPr>
+        <w:ind w:left="720"/>
+      </w:pPr>
+      <w:r>
+        <w:t>no leverage points/influential points, so no points removed</w:t>
       </w:r>
     </w:p>
     <w:p/>
-    <w:p/>
-    <w:p>
-      <w:pPr>
-        <w:rPr>
-          <w:highlight w:val="yellow"/>
-        </w:rPr>
-      </w:pPr>
-    </w:p>
-    <w:p>
-      <w:pPr>
-        <w:rPr>
-          <w:highlight w:val="yellow"/>
-        </w:rPr>
-      </w:pPr>
-    </w:p>
-    <w:p/>
-    <w:p>
-      <w:pPr>
+    <w:p>
+      <w:pPr>
+        <w:pStyle w:val="ListParagraph"/>
+        <w:numPr>
+          <w:ilvl w:val="0"/>
+          <w:numId w:val="7"/>
+        </w:numPr>
         <w:rPr>
           <w:b/>
           <w:bCs/>
@@ -3224,475 +3995,122 @@
           <w:b/>
           <w:bCs/>
         </w:rPr>
-        <w:br w:type="page"/>
-      </w:r>
-    </w:p>
-    <w:p>
-      <w:pPr>
+        <w:t xml:space="preserve">Add in-depth </w:t>
+      </w:r>
+      <w:r>
         <w:rPr>
           <w:b/>
           <w:bCs/>
         </w:rPr>
-      </w:pPr>
+        <w:t>diagnostics to illustrate the goodness of the model</w:t>
+      </w:r>
       <w:r>
         <w:rPr>
           <w:b/>
           <w:bCs/>
         </w:rPr>
-        <w:lastRenderedPageBreak/>
-        <w:t xml:space="preserve">Model </w:t>
-      </w:r>
-      <w:r>
+        <w:t>.</w:t>
+      </w:r>
+    </w:p>
+    <w:p>
+      <w:pPr>
+        <w:rPr>
+          <w:highlight w:val="yellow"/>
+        </w:rPr>
+      </w:pPr>
+    </w:p>
+    <w:p>
+      <w:pPr>
+        <w:pStyle w:val="ListParagraph"/>
+        <w:numPr>
+          <w:ilvl w:val="0"/>
+          <w:numId w:val="39"/>
+        </w:numPr>
+        <w:rPr>
+          <w:highlight w:val="yellow"/>
+        </w:rPr>
+      </w:pPr>
+      <w:r>
+        <w:rPr>
+          <w:highlight w:val="yellow"/>
+        </w:rPr>
+        <w:t>TODO:</w:t>
+      </w:r>
+      <w:r>
+        <w:rPr>
+          <w:highlight w:val="yellow"/>
+        </w:rPr>
+        <w:t xml:space="preserve"> </w:t>
+      </w:r>
+      <w:r>
+        <w:rPr>
+          <w:highlight w:val="yellow"/>
+        </w:rPr>
+        <w:t xml:space="preserve">Anything else, other than </w:t>
+      </w:r>
+      <w:r>
+        <w:rPr>
+          <w:highlight w:val="yellow"/>
+        </w:rPr>
+        <w:t>residual plot and qqplot to assess</w:t>
+      </w:r>
+      <w:r>
+        <w:rPr>
+          <w:highlight w:val="yellow"/>
+        </w:rPr>
+        <w:t xml:space="preserve"> goodness of fit</w:t>
+      </w:r>
+      <w:r>
+        <w:rPr>
+          <w:highlight w:val="yellow"/>
+        </w:rPr>
+        <w:t>?</w:t>
+      </w:r>
+    </w:p>
+    <w:p>
+      <w:pPr>
+        <w:rPr>
+          <w:highlight w:val="yellow"/>
+        </w:rPr>
+      </w:pPr>
+    </w:p>
+    <w:p>
+      <w:pPr>
+        <w:rPr>
+          <w:highlight w:val="yellow"/>
+        </w:rPr>
+      </w:pPr>
+    </w:p>
+    <w:p>
+      <w:pPr>
         <w:rPr>
           <w:b/>
           <w:bCs/>
         </w:rPr>
-        <w:t xml:space="preserve">Development </w:t>
-      </w:r>
+      </w:pPr>
       <w:r>
         <w:rPr>
           <w:b/>
           <w:bCs/>
         </w:rPr>
-        <w:t>Selection</w:t>
-      </w:r>
-    </w:p>
-    <w:p>
-      <w:pPr>
+        <w:br w:type="page"/>
+      </w:r>
+      <w:r>
         <w:rPr>
           <w:b/>
           <w:bCs/>
         </w:rPr>
-      </w:pPr>
-    </w:p>
+        <w:lastRenderedPageBreak/>
+        <w:t>Conclusion</w:t>
+      </w:r>
+    </w:p>
+    <w:p/>
     <w:p>
       <w:pPr>
         <w:pStyle w:val="ListParagraph"/>
         <w:numPr>
           <w:ilvl w:val="0"/>
-          <w:numId w:val="7"/>
-        </w:numPr>
-      </w:pPr>
-      <w:r>
-        <w:t>Give a detailed description of the process used to come up with the final model</w:t>
-      </w:r>
-      <w:r>
-        <w:t>.</w:t>
-      </w:r>
-    </w:p>
-    <w:p/>
-    <w:p>
-      <w:pPr>
-        <w:pStyle w:val="ListParagraph"/>
-        <w:numPr>
-          <w:ilvl w:val="0"/>
-          <w:numId w:val="3"/>
-        </w:numPr>
-      </w:pPr>
-      <w:r>
-        <w:t xml:space="preserve">Identify </w:t>
-      </w:r>
-      <w:r>
-        <w:t>tentative model</w:t>
-      </w:r>
-      <w:r>
-        <w:t>.</w:t>
-      </w:r>
-      <w:r>
-        <w:t xml:space="preserve"> </w:t>
-      </w:r>
-      <w:r>
-        <w:t>Tentative models:</w:t>
-      </w:r>
-    </w:p>
-    <w:p>
-      <w:pPr>
-        <w:pStyle w:val="ListParagraph"/>
-        <w:numPr>
-          <w:ilvl w:val="1"/>
-          <w:numId w:val="3"/>
-        </w:numPr>
-      </w:pPr>
-      <w:r>
-        <w:t>Quiz 4 ~ Quizzes 1 – 3</w:t>
-      </w:r>
-    </w:p>
-    <w:p>
-      <w:pPr>
-        <w:pStyle w:val="ListParagraph"/>
-        <w:numPr>
-          <w:ilvl w:val="1"/>
-          <w:numId w:val="3"/>
-        </w:numPr>
-      </w:pPr>
-      <w:r>
-        <w:t>Quiz 4 ~ Weeks 1 – 4 COVID-19</w:t>
-      </w:r>
-    </w:p>
-    <w:p>
-      <w:pPr>
-        <w:pStyle w:val="ListParagraph"/>
-        <w:numPr>
-          <w:ilvl w:val="1"/>
-          <w:numId w:val="3"/>
-        </w:numPr>
-      </w:pPr>
-      <w:r>
-        <w:t>Quiz 4 ~ Weeks 1 – 4 STA302H1</w:t>
-      </w:r>
-    </w:p>
-    <w:p>
-      <w:pPr>
-        <w:pStyle w:val="ListParagraph"/>
-        <w:numPr>
-          <w:ilvl w:val="0"/>
-          <w:numId w:val="3"/>
-        </w:numPr>
-      </w:pPr>
-      <w:r>
-        <w:t xml:space="preserve">Select type of </w:t>
-      </w:r>
-      <w:r>
-        <w:t>model</w:t>
-      </w:r>
-    </w:p>
-    <w:p>
-      <w:pPr>
-        <w:pStyle w:val="ListParagraph"/>
-        <w:numPr>
-          <w:ilvl w:val="1"/>
-          <w:numId w:val="2"/>
-        </w:numPr>
-      </w:pPr>
-      <w:r>
-        <w:t>First order model?</w:t>
-      </w:r>
-    </w:p>
-    <w:p>
-      <w:pPr>
-        <w:pStyle w:val="ListParagraph"/>
-        <w:numPr>
-          <w:ilvl w:val="2"/>
-          <w:numId w:val="2"/>
-        </w:numPr>
-      </w:pPr>
-      <w:r>
-        <w:t>Linear model</w:t>
-      </w:r>
-      <w:r>
-        <w:t>?</w:t>
-      </w:r>
-    </w:p>
-    <w:p>
-      <w:pPr>
-        <w:pStyle w:val="ListParagraph"/>
-        <w:numPr>
-          <w:ilvl w:val="2"/>
-          <w:numId w:val="2"/>
-        </w:numPr>
-      </w:pPr>
-      <w:r>
-        <w:t>Quadratic model?</w:t>
-      </w:r>
-    </w:p>
-    <w:p>
-      <w:pPr>
-        <w:pStyle w:val="ListParagraph"/>
-        <w:numPr>
-          <w:ilvl w:val="2"/>
-          <w:numId w:val="2"/>
-        </w:numPr>
-      </w:pPr>
-      <w:r>
-        <w:t>Cubic model?</w:t>
-      </w:r>
-    </w:p>
-    <w:p>
-      <w:pPr>
-        <w:pStyle w:val="ListParagraph"/>
-        <w:numPr>
-          <w:ilvl w:val="1"/>
-          <w:numId w:val="2"/>
-        </w:numPr>
-      </w:pPr>
-      <w:r>
-        <w:t>Second-order model?</w:t>
-      </w:r>
-    </w:p>
-    <w:p>
-      <w:pPr>
-        <w:pStyle w:val="ListParagraph"/>
-        <w:numPr>
-          <w:ilvl w:val="2"/>
-          <w:numId w:val="2"/>
-        </w:numPr>
-      </w:pPr>
-      <w:r>
-        <w:t>Think about interaction terms &amp; multicollinearity</w:t>
-      </w:r>
-    </w:p>
-    <w:p>
-      <w:pPr>
-        <w:pStyle w:val="ListParagraph"/>
-        <w:numPr>
-          <w:ilvl w:val="2"/>
-          <w:numId w:val="2"/>
-        </w:numPr>
-      </w:pPr>
-      <w:r>
-        <w:t>Correct multicollinearity with recentering, and perform analysis based on recentered model – undo transformation to reveal true relationship</w:t>
-      </w:r>
-    </w:p>
-    <w:p>
-      <w:pPr>
-        <w:pStyle w:val="ListParagraph"/>
-        <w:numPr>
-          <w:ilvl w:val="2"/>
-          <w:numId w:val="2"/>
-        </w:numPr>
-      </w:pPr>
-      <w:r>
-        <w:t>Correct skewness with variable transformation, and perform analysis based on transformed model</w:t>
-      </w:r>
-    </w:p>
-    <w:p>
-      <w:pPr>
-        <w:pStyle w:val="ListParagraph"/>
-        <w:numPr>
-          <w:ilvl w:val="0"/>
-          <w:numId w:val="13"/>
-        </w:numPr>
-      </w:pPr>
-      <w:r>
-        <w:t>Find</w:t>
-      </w:r>
-      <w:r>
-        <w:t xml:space="preserve"> correlation matrix</w:t>
-      </w:r>
-    </w:p>
-    <w:p>
-      <w:pPr>
-        <w:pStyle w:val="ListParagraph"/>
-        <w:numPr>
-          <w:ilvl w:val="1"/>
-          <w:numId w:val="13"/>
-        </w:numPr>
-      </w:pPr>
-      <w:r>
-        <w:t xml:space="preserve">use highly correlated combinations of predictor variables as a heuristic for determining </w:t>
-      </w:r>
-      <w:r>
-        <w:t>most significant terms in model</w:t>
-      </w:r>
-    </w:p>
-    <w:p>
-      <w:pPr>
-        <w:pStyle w:val="ListParagraph"/>
-        <w:numPr>
-          <w:ilvl w:val="0"/>
-          <w:numId w:val="3"/>
-        </w:numPr>
-      </w:pPr>
-      <w:r>
-        <w:t>Use m</w:t>
-      </w:r>
-      <w:r>
-        <w:t>odel selection criterion</w:t>
-      </w:r>
-      <w:r>
-        <w:t xml:space="preserve"> to identify best model</w:t>
-      </w:r>
-    </w:p>
-    <w:p>
-      <w:pPr>
-        <w:pStyle w:val="ListParagraph"/>
-        <w:numPr>
-          <w:ilvl w:val="1"/>
-          <w:numId w:val="3"/>
-        </w:numPr>
-      </w:pPr>
-      <w:r>
-        <w:t>For each of the three models</w:t>
-      </w:r>
-      <w:r>
-        <w:t xml:space="preserve">, </w:t>
-      </w:r>
-      <w:r>
-        <w:t>there should be about 8 (2^3) – 16 (2^4) possible models to choose from</w:t>
-      </w:r>
-    </w:p>
-    <w:p>
-      <w:pPr>
-        <w:pStyle w:val="ListParagraph"/>
-        <w:numPr>
-          <w:ilvl w:val="1"/>
-          <w:numId w:val="3"/>
-        </w:numPr>
-      </w:pPr>
-      <w:r>
-        <w:t>Use R^2, adjusted R^2, C, AIC, forward selection, backwards selection</w:t>
-      </w:r>
-      <w:r>
-        <w:t xml:space="preserve"> cri</w:t>
-      </w:r>
-      <w:r>
-        <w:t>t</w:t>
-      </w:r>
-      <w:r>
-        <w:t>erion</w:t>
-      </w:r>
-    </w:p>
-    <w:p>
-      <w:pPr>
-        <w:pStyle w:val="ListParagraph"/>
-        <w:numPr>
-          <w:ilvl w:val="1"/>
-          <w:numId w:val="3"/>
-        </w:numPr>
-        <w:rPr>
-          <w:highlight w:val="yellow"/>
-        </w:rPr>
-      </w:pPr>
-      <w:r>
-        <w:rPr>
-          <w:highlight w:val="yellow"/>
-        </w:rPr>
-        <w:t xml:space="preserve">TODO: </w:t>
-      </w:r>
-      <w:r>
-        <w:rPr>
-          <w:highlight w:val="yellow"/>
-        </w:rPr>
-        <w:t xml:space="preserve">In the event of multiple best models, </w:t>
-      </w:r>
-      <w:r>
-        <w:rPr>
-          <w:highlight w:val="yellow"/>
-        </w:rPr>
-        <w:t>use testing set</w:t>
-      </w:r>
-      <w:r>
-        <w:rPr>
-          <w:highlight w:val="yellow"/>
-        </w:rPr>
-        <w:t xml:space="preserve"> to break ties</w:t>
-      </w:r>
-      <w:r>
-        <w:rPr>
-          <w:highlight w:val="yellow"/>
-        </w:rPr>
-        <w:t>.</w:t>
-      </w:r>
-      <w:r>
-        <w:rPr>
-          <w:highlight w:val="yellow"/>
-        </w:rPr>
-        <w:t xml:space="preserve"> </w:t>
-      </w:r>
-      <w:r>
-        <w:rPr>
-          <w:highlight w:val="yellow"/>
-        </w:rPr>
-        <w:t>Usually,</w:t>
-      </w:r>
-      <w:r>
-        <w:rPr>
-          <w:highlight w:val="yellow"/>
-        </w:rPr>
-        <w:t xml:space="preserve"> </w:t>
-      </w:r>
-      <w:r>
-        <w:rPr>
-          <w:highlight w:val="yellow"/>
-        </w:rPr>
-        <w:t>one model tends to perform better</w:t>
-      </w:r>
-    </w:p>
-    <w:p/>
-    <w:p>
-      <w:pPr>
-        <w:pStyle w:val="ListParagraph"/>
-        <w:numPr>
-          <w:ilvl w:val="0"/>
-          <w:numId w:val="35"/>
-        </w:numPr>
-      </w:pPr>
-      <w:r>
-        <w:t>used correlation matrix and visual inspected scatterplots to derive an initial model (state original variables, and why)</w:t>
-      </w:r>
-    </w:p>
-    <w:p>
-      <w:pPr>
-        <w:pStyle w:val="ListParagraph"/>
-        <w:numPr>
-          <w:ilvl w:val="0"/>
-          <w:numId w:val="35"/>
-        </w:numPr>
-      </w:pPr>
-      <w:r>
-        <w:t>used backwards selection (AIC) to refine model to reduce the model to a simpler model with a smaller AIC value (quote AIC model).</w:t>
-      </w:r>
-    </w:p>
-    <w:p>
-      <w:pPr>
-        <w:pStyle w:val="ListParagraph"/>
-        <w:numPr>
-          <w:ilvl w:val="0"/>
-          <w:numId w:val="35"/>
-        </w:numPr>
-      </w:pPr>
-      <w:r>
-        <w:t>include AIC values in appendix.</w:t>
-      </w:r>
-    </w:p>
-    <w:p>
-      <w:pPr>
-        <w:pStyle w:val="ListParagraph"/>
-        <w:numPr>
-          <w:ilvl w:val="0"/>
-          <w:numId w:val="35"/>
-        </w:numPr>
-      </w:pPr>
-      <w:r>
-        <w:t>explain why variables are significant/insignificant, with p-values and t-values -- "for every unit increase in ... " (quote coefficients)</w:t>
-      </w:r>
-    </w:p>
-    <w:p>
-      <w:pPr>
-        <w:pStyle w:val="ListParagraph"/>
-        <w:numPr>
-          <w:ilvl w:val="0"/>
-          <w:numId w:val="35"/>
-        </w:numPr>
-      </w:pPr>
-      <w:r>
-        <w:t>state r^2 values, what they mean ("x% of the total variation in quiz4 can be explained by all variables in the model")</w:t>
-      </w:r>
-    </w:p>
-    <w:p>
-      <w:pPr>
-        <w:pStyle w:val="ListParagraph"/>
-        <w:numPr>
-          <w:ilvl w:val="0"/>
-          <w:numId w:val="35"/>
-        </w:numPr>
-      </w:pPr>
-      <w:r>
-        <w:t>adjusted r^2 = r^2 adjusted for predictor values.</w:t>
-      </w:r>
-    </w:p>
-    <w:p/>
-    <w:p>
-      <w:r>
-        <w:br w:type="page"/>
-      </w:r>
-    </w:p>
-    <w:p>
-      <w:pPr>
-        <w:pStyle w:val="ListParagraph"/>
-        <w:numPr>
-          <w:ilvl w:val="0"/>
-          <w:numId w:val="7"/>
+          <w:numId w:val="4"/>
         </w:numPr>
         <w:rPr>
           <w:b/>
@@ -3704,540 +4122,93 @@
           <w:b/>
           <w:bCs/>
         </w:rPr>
-        <w:lastRenderedPageBreak/>
-        <w:t>Add statistical and empirical justifications for your model.</w:t>
-      </w:r>
-    </w:p>
-    <w:p/>
-    <w:p>
-      <w:pPr>
-        <w:pStyle w:val="ListParagraph"/>
-        <w:numPr>
-          <w:ilvl w:val="0"/>
-          <w:numId w:val="37"/>
-        </w:numPr>
-      </w:pPr>
-      <w:r>
-        <w:t>Show results of 4</w:t>
-      </w:r>
-      <w:r>
-        <w:t xml:space="preserve"> assumptions for linear model:</w:t>
-      </w:r>
-    </w:p>
-    <w:p>
-      <w:pPr>
-        <w:pStyle w:val="ListParagraph"/>
-        <w:numPr>
-          <w:ilvl w:val="0"/>
-          <w:numId w:val="23"/>
-        </w:numPr>
-      </w:pPr>
-      <w:r>
-        <w:t xml:space="preserve">model obeys A1: model has only linear terms and interaction terms, and </w:t>
-      </w:r>
-    </w:p>
-    <w:p>
-      <w:pPr>
-        <w:pStyle w:val="ListParagraph"/>
-        <w:numPr>
-          <w:ilvl w:val="0"/>
-          <w:numId w:val="23"/>
-        </w:numPr>
-      </w:pPr>
-      <w:r>
-        <w:t>we showed that all predictor variables show randomness when regressed with residuals.</w:t>
-      </w:r>
-    </w:p>
-    <w:p>
-      <w:pPr>
-        <w:pStyle w:val="ListParagraph"/>
-        <w:numPr>
-          <w:ilvl w:val="0"/>
-          <w:numId w:val="23"/>
-        </w:numPr>
-      </w:pPr>
-      <w:r>
-        <w:t>model obeys A2: random sample = assume errors are independent, and see 1st plot (residual vs. fitted plot)</w:t>
-      </w:r>
-    </w:p>
-    <w:p>
-      <w:pPr>
-        <w:pStyle w:val="ListParagraph"/>
-        <w:numPr>
-          <w:ilvl w:val="0"/>
-          <w:numId w:val="23"/>
-        </w:numPr>
-      </w:pPr>
-      <w:r>
-        <w:t>model obeys A3: approximately homoscedastic, from scale location plot, we see random scattered points about red horizontal line (mean?)</w:t>
-      </w:r>
-    </w:p>
-    <w:p>
-      <w:pPr>
-        <w:pStyle w:val="ListParagraph"/>
-        <w:numPr>
-          <w:ilvl w:val="0"/>
-          <w:numId w:val="23"/>
-        </w:numPr>
-      </w:pPr>
-      <w:r>
-        <w:t>model obeys A4: approximately normal -- slightly more left skewed (qqplot) than right skewed</w:t>
-      </w:r>
-    </w:p>
-    <w:p>
-      <w:pPr>
-        <w:pStyle w:val="ListParagraph"/>
-        <w:numPr>
-          <w:ilvl w:val="0"/>
-          <w:numId w:val="23"/>
-        </w:numPr>
-      </w:pPr>
-      <w:r>
-        <w:t>no influential outliers -- no points outside of cook's distance in upper right and lower left quadrants of plot, so no points to remove.</w:t>
-      </w:r>
-    </w:p>
-    <w:p/>
-    <w:p>
-      <w:pPr>
-        <w:pStyle w:val="ListParagraph"/>
-        <w:numPr>
-          <w:ilvl w:val="1"/>
-          <w:numId w:val="7"/>
-        </w:numPr>
-      </w:pPr>
-      <w:r>
-        <w:t>Statistical:</w:t>
-      </w:r>
-    </w:p>
-    <w:p>
-      <w:pPr>
-        <w:pStyle w:val="ListParagraph"/>
-        <w:numPr>
-          <w:ilvl w:val="2"/>
-          <w:numId w:val="2"/>
-        </w:numPr>
-      </w:pPr>
-      <w:r>
-        <w:t>C</w:t>
-      </w:r>
-      <w:r>
-        <w:t>hecking</w:t>
-      </w:r>
-      <w:r>
-        <w:t xml:space="preserve"> </w:t>
-      </w:r>
-      <w:r>
-        <w:t>G</w:t>
-      </w:r>
-      <w:r>
-        <w:t>auss-</w:t>
-      </w:r>
-      <w:r>
-        <w:t>M</w:t>
-      </w:r>
-      <w:r>
-        <w:t>arkov assumptions</w:t>
-      </w:r>
-    </w:p>
-    <w:p>
-      <w:pPr>
-        <w:pStyle w:val="ListParagraph"/>
-        <w:numPr>
-          <w:ilvl w:val="2"/>
-          <w:numId w:val="2"/>
-        </w:numPr>
-      </w:pPr>
-      <w:r>
-        <w:t>Using prior knowledge (e.g.</w:t>
-      </w:r>
-      <w:r>
-        <w:t>,</w:t>
-      </w:r>
-      <w:r>
-        <w:t xml:space="preserve"> quiz grades tend to be left skewed because few </w:t>
-      </w:r>
-      <w:r>
-        <w:t xml:space="preserve">STA302H1 </w:t>
-      </w:r>
-      <w:r>
-        <w:t>students fail</w:t>
-      </w:r>
-      <w:r>
-        <w:t xml:space="preserve"> quizzes</w:t>
-      </w:r>
-      <w:r>
-        <w:t>)</w:t>
-      </w:r>
-    </w:p>
-    <w:p>
-      <w:pPr>
-        <w:pStyle w:val="ListParagraph"/>
-        <w:numPr>
-          <w:ilvl w:val="2"/>
-          <w:numId w:val="2"/>
-        </w:numPr>
-      </w:pPr>
-      <w:r>
-        <w:t>Statistical theory from STS302H1 or STA248H1</w:t>
-      </w:r>
-    </w:p>
-    <w:p>
-      <w:pPr>
-        <w:pStyle w:val="ListParagraph"/>
-        <w:numPr>
-          <w:ilvl w:val="1"/>
-          <w:numId w:val="7"/>
-        </w:numPr>
-      </w:pPr>
-      <w:r>
-        <w:t>Empirical</w:t>
-      </w:r>
-      <w:r>
-        <w:t>:</w:t>
-      </w:r>
-    </w:p>
-    <w:p>
-      <w:pPr>
-        <w:pStyle w:val="ListParagraph"/>
-        <w:numPr>
-          <w:ilvl w:val="0"/>
-          <w:numId w:val="15"/>
-        </w:numPr>
-      </w:pPr>
-      <w:r>
-        <w:t>Showing residual plots</w:t>
-      </w:r>
-    </w:p>
-    <w:p>
-      <w:pPr>
-        <w:pStyle w:val="ListParagraph"/>
-        <w:numPr>
-          <w:ilvl w:val="0"/>
-          <w:numId w:val="15"/>
-        </w:numPr>
-      </w:pPr>
-      <w:r>
-        <w:t>Showing skewed histograms</w:t>
-      </w:r>
-    </w:p>
-    <w:p>
-      <w:pPr>
-        <w:pStyle w:val="ListParagraph"/>
-        <w:numPr>
-          <w:ilvl w:val="0"/>
-          <w:numId w:val="15"/>
-        </w:numPr>
-      </w:pPr>
-      <w:r>
-        <w:t>Showing well fitted qqplots</w:t>
-      </w:r>
-    </w:p>
-    <w:p/>
-    <w:p>
-      <w:pPr>
-        <w:ind w:left="360"/>
-      </w:pPr>
-      <w:r>
-        <w:t>In results section</w:t>
-      </w:r>
-    </w:p>
-    <w:p>
-      <w:pPr>
-        <w:pStyle w:val="ListParagraph"/>
-        <w:numPr>
-          <w:ilvl w:val="0"/>
-          <w:numId w:val="2"/>
-        </w:numPr>
-        <w:ind w:left="720"/>
-      </w:pPr>
-      <w:r>
-        <w:t xml:space="preserve">Histograms of grades are left skewed (mean &lt; median), </w:t>
-      </w:r>
-    </w:p>
-    <w:p>
-      <w:pPr>
-        <w:pStyle w:val="ListParagraph"/>
-        <w:numPr>
-          <w:ilvl w:val="0"/>
-          <w:numId w:val="2"/>
-        </w:numPr>
-        <w:ind w:left="720"/>
-      </w:pPr>
-      <w:r>
-        <w:t>Histograms of study times and COVID contemplations are right skewed (mean &gt; median)</w:t>
-      </w:r>
-    </w:p>
-    <w:p>
-      <w:pPr>
-        <w:pStyle w:val="ListParagraph"/>
-        <w:numPr>
-          <w:ilvl w:val="0"/>
-          <w:numId w:val="30"/>
-        </w:numPr>
-        <w:ind w:left="720"/>
-      </w:pPr>
-      <w:r>
-        <w:t>r^2 value, r^2 adjusted, what they mean</w:t>
-      </w:r>
-    </w:p>
-    <w:p>
-      <w:pPr>
-        <w:pStyle w:val="ListParagraph"/>
-        <w:numPr>
-          <w:ilvl w:val="0"/>
-          <w:numId w:val="30"/>
-        </w:numPr>
-        <w:ind w:left="720"/>
-      </w:pPr>
-      <w:r>
-        <w:t>State significant and insignificant variables w.r.t. significance level</w:t>
-      </w:r>
-    </w:p>
-    <w:p>
-      <w:pPr>
-        <w:pStyle w:val="ListParagraph"/>
-        <w:numPr>
-          <w:ilvl w:val="0"/>
-          <w:numId w:val="30"/>
-        </w:numPr>
-        <w:ind w:left="720"/>
-      </w:pPr>
-      <w:r>
-        <w:t>no leverage points/influential points, so no points removed</w:t>
-      </w:r>
-    </w:p>
-    <w:p/>
-    <w:p>
-      <w:pPr>
-        <w:pStyle w:val="ListParagraph"/>
-        <w:numPr>
-          <w:ilvl w:val="0"/>
-          <w:numId w:val="7"/>
-        </w:numPr>
+        <w:t xml:space="preserve">Explain why </w:t>
+      </w:r>
+      <w:r>
         <w:rPr>
           <w:b/>
           <w:bCs/>
         </w:rPr>
-      </w:pPr>
+        <w:t>model is useful in the context of the data</w:t>
+      </w:r>
       <w:r>
         <w:rPr>
           <w:b/>
           <w:bCs/>
         </w:rPr>
-        <w:t xml:space="preserve">Add in-depth </w:t>
-      </w:r>
-      <w:r>
+        <w:t>.</w:t>
+      </w:r>
+    </w:p>
+    <w:p/>
+    <w:p>
+      <w:r>
+        <w:rPr>
+          <w:highlight w:val="yellow"/>
+        </w:rPr>
+        <w:t xml:space="preserve">TODO: Figure out how to rephrase purpose </w:t>
+      </w:r>
+      <w:r>
+        <w:rPr>
+          <w:highlight w:val="yellow"/>
+        </w:rPr>
+        <w:t>of model from introduction</w:t>
+      </w:r>
+      <w:r>
+        <w:rPr>
+          <w:highlight w:val="yellow"/>
+        </w:rPr>
+        <w:t xml:space="preserve"> section</w:t>
+      </w:r>
+      <w:r>
+        <w:rPr>
+          <w:highlight w:val="yellow"/>
+        </w:rPr>
+        <w:t>.</w:t>
+      </w:r>
+    </w:p>
+    <w:p>
+      <w:pPr>
+        <w:pStyle w:val="ListParagraph"/>
+      </w:pPr>
+    </w:p>
+    <w:p>
+      <w:pPr>
+        <w:pStyle w:val="ListParagraph"/>
+        <w:numPr>
+          <w:ilvl w:val="0"/>
+          <w:numId w:val="4"/>
+        </w:numPr>
         <w:rPr>
           <w:b/>
           <w:bCs/>
         </w:rPr>
-        <w:t>diagnostics to illustrate the goodness of the model</w:t>
-      </w:r>
+      </w:pPr>
       <w:r>
         <w:rPr>
           <w:b/>
           <w:bCs/>
         </w:rPr>
-        <w:t>.</w:t>
-      </w:r>
-    </w:p>
-    <w:p>
-      <w:pPr>
-        <w:rPr>
-          <w:highlight w:val="yellow"/>
-        </w:rPr>
-      </w:pPr>
-    </w:p>
-    <w:p>
-      <w:pPr>
-        <w:pStyle w:val="ListParagraph"/>
-        <w:numPr>
-          <w:ilvl w:val="0"/>
-          <w:numId w:val="39"/>
-        </w:numPr>
-        <w:rPr>
-          <w:highlight w:val="yellow"/>
-        </w:rPr>
-      </w:pPr>
-      <w:r>
-        <w:rPr>
-          <w:highlight w:val="yellow"/>
-        </w:rPr>
-        <w:t>TODO:</w:t>
-      </w:r>
-      <w:r>
-        <w:rPr>
-          <w:highlight w:val="yellow"/>
-        </w:rPr>
-        <w:t xml:space="preserve"> </w:t>
-      </w:r>
-      <w:r>
-        <w:rPr>
-          <w:highlight w:val="yellow"/>
-        </w:rPr>
-        <w:t xml:space="preserve">Anything else, other than </w:t>
-      </w:r>
-      <w:r>
-        <w:rPr>
-          <w:highlight w:val="yellow"/>
-        </w:rPr>
-        <w:t>residual plot and qqplot to assess</w:t>
-      </w:r>
-      <w:r>
-        <w:rPr>
-          <w:highlight w:val="yellow"/>
-        </w:rPr>
-        <w:t xml:space="preserve"> goodness of fit</w:t>
-      </w:r>
-      <w:r>
-        <w:rPr>
-          <w:highlight w:val="yellow"/>
-        </w:rPr>
-        <w:t>?</w:t>
-      </w:r>
-    </w:p>
-    <w:p>
-      <w:pPr>
-        <w:rPr>
-          <w:highlight w:val="yellow"/>
-        </w:rPr>
-      </w:pPr>
-    </w:p>
-    <w:p>
-      <w:pPr>
-        <w:rPr>
-          <w:highlight w:val="yellow"/>
-        </w:rPr>
-      </w:pPr>
-    </w:p>
-    <w:p>
-      <w:pPr>
+        <w:t xml:space="preserve">Interpret </w:t>
+      </w:r>
+      <w:r>
         <w:rPr>
           <w:b/>
           <w:bCs/>
         </w:rPr>
-      </w:pPr>
+        <w:t>final model in non-techn</w:t>
+      </w:r>
       <w:r>
         <w:rPr>
           <w:b/>
           <w:bCs/>
         </w:rPr>
-        <w:br w:type="page"/>
+        <w:t>i</w:t>
       </w:r>
       <w:r>
         <w:rPr>
           <w:b/>
           <w:bCs/>
         </w:rPr>
-        <w:lastRenderedPageBreak/>
-        <w:t>Conclusion</w:t>
-      </w:r>
-    </w:p>
-    <w:p/>
-    <w:p>
-      <w:pPr>
-        <w:pStyle w:val="ListParagraph"/>
-        <w:numPr>
-          <w:ilvl w:val="0"/>
-          <w:numId w:val="4"/>
-        </w:numPr>
-        <w:rPr>
-          <w:b/>
-          <w:bCs/>
-        </w:rPr>
-      </w:pPr>
-      <w:r>
-        <w:rPr>
-          <w:b/>
-          <w:bCs/>
-        </w:rPr>
-        <w:t xml:space="preserve">Explain why </w:t>
-      </w:r>
-      <w:r>
-        <w:rPr>
-          <w:b/>
-          <w:bCs/>
-        </w:rPr>
-        <w:t>model is useful in the context of the data</w:t>
-      </w:r>
-      <w:r>
-        <w:rPr>
-          <w:b/>
-          <w:bCs/>
-        </w:rPr>
-        <w:t>.</w:t>
-      </w:r>
-    </w:p>
-    <w:p/>
-    <w:p>
-      <w:r>
-        <w:rPr>
-          <w:highlight w:val="yellow"/>
-        </w:rPr>
-        <w:t xml:space="preserve">TODO: Figure out how to rephrase purpose </w:t>
-      </w:r>
-      <w:r>
-        <w:rPr>
-          <w:highlight w:val="yellow"/>
-        </w:rPr>
-        <w:t>of model from introduction</w:t>
-      </w:r>
-      <w:r>
-        <w:rPr>
-          <w:highlight w:val="yellow"/>
-        </w:rPr>
-        <w:t xml:space="preserve"> section</w:t>
-      </w:r>
-      <w:r>
-        <w:rPr>
-          <w:highlight w:val="yellow"/>
-        </w:rPr>
-        <w:t>.</w:t>
-      </w:r>
-    </w:p>
-    <w:p>
-      <w:pPr>
-        <w:pStyle w:val="ListParagraph"/>
-      </w:pPr>
-    </w:p>
-    <w:p>
-      <w:pPr>
-        <w:pStyle w:val="ListParagraph"/>
-        <w:numPr>
-          <w:ilvl w:val="0"/>
-          <w:numId w:val="4"/>
-        </w:numPr>
-        <w:rPr>
-          <w:b/>
-          <w:bCs/>
-        </w:rPr>
-      </w:pPr>
-      <w:r>
-        <w:rPr>
-          <w:b/>
-          <w:bCs/>
-        </w:rPr>
-        <w:t xml:space="preserve">Interpret </w:t>
-      </w:r>
-      <w:r>
-        <w:rPr>
-          <w:b/>
-          <w:bCs/>
-        </w:rPr>
-        <w:t>final model in non-techn</w:t>
-      </w:r>
-      <w:r>
-        <w:rPr>
-          <w:b/>
-          <w:bCs/>
-        </w:rPr>
-        <w:t>i</w:t>
-      </w:r>
-      <w:r>
-        <w:rPr>
-          <w:b/>
-          <w:bCs/>
-        </w:rPr>
         <w:t>cal language (i.e., explain how the variables work, discuss predictions)</w:t>
       </w:r>
     </w:p>
@@ -4293,52 +4264,13 @@
         </w:numPr>
       </w:pPr>
       <w:r>
-        <w:t xml:space="preserve">(sta302week1, </w:t>
-      </w:r>
-      <w:r>
-        <w:t>sta302</w:t>
-      </w:r>
-      <w:r>
-        <w:t>week2),</w:t>
+        <w:t>(sta302week1, sta302week2),</w:t>
       </w:r>
       <w:r>
         <w:t xml:space="preserve"> </w:t>
       </w:r>
       <w:r>
-        <w:t>(sta302week</w:t>
-      </w:r>
-      <w:r>
-        <w:t>2</w:t>
-      </w:r>
-      <w:r>
-        <w:t>, sta302week</w:t>
-      </w:r>
-      <w:r>
-        <w:t>3</w:t>
-      </w:r>
-      <w:r>
-        <w:t>)</w:t>
-      </w:r>
-      <w:r>
-        <w:t xml:space="preserve">, </w:t>
-      </w:r>
-      <w:r>
-        <w:t>(sta302week</w:t>
-      </w:r>
-      <w:r>
-        <w:t>3</w:t>
-      </w:r>
-      <w:r>
-        <w:t>, sta302week</w:t>
-      </w:r>
-      <w:r>
-        <w:t>4</w:t>
-      </w:r>
-      <w:r>
-        <w:t>)</w:t>
-      </w:r>
-      <w:r>
-        <w:t xml:space="preserve"> covariates: </w:t>
+        <w:t xml:space="preserve">(sta302week2, sta302week3), (sta302week3, sta302week4) covariates: </w:t>
       </w:r>
       <w:r>
         <w:t>increase in study times between consecutive weeks (week 1 -&gt; week 2 -&gt; week 3 -&gt; week 4)</w:t>
@@ -8098,103 +8030,103 @@
       <w:lvlText w:val="o"/>
       <w:lvlJc w:val="left"/>
       <w:pPr>
+        <w:ind w:left="360" w:hanging="360"/>
+      </w:pPr>
+      <w:rPr>
+        <w:rFonts w:ascii="Courier New" w:hAnsi="Courier New" w:cs="Courier New" w:hint="default"/>
+      </w:rPr>
+    </w:lvl>
+    <w:lvl w:ilvl="1" w:tplc="04090003">
+      <w:start w:val="1"/>
+      <w:numFmt w:val="bullet"/>
+      <w:lvlText w:val="o"/>
+      <w:lvlJc w:val="left"/>
+      <w:pPr>
         <w:ind w:left="1080" w:hanging="360"/>
       </w:pPr>
       <w:rPr>
         <w:rFonts w:ascii="Courier New" w:hAnsi="Courier New" w:cs="Courier New" w:hint="default"/>
       </w:rPr>
     </w:lvl>
-    <w:lvl w:ilvl="1" w:tplc="04090003">
+    <w:lvl w:ilvl="2" w:tplc="04090005" w:tentative="1">
+      <w:start w:val="1"/>
+      <w:numFmt w:val="bullet"/>
+      <w:lvlText w:val=""/>
+      <w:lvlJc w:val="left"/>
+      <w:pPr>
+        <w:ind w:left="1800" w:hanging="360"/>
+      </w:pPr>
+      <w:rPr>
+        <w:rFonts w:ascii="Wingdings" w:hAnsi="Wingdings" w:hint="default"/>
+      </w:rPr>
+    </w:lvl>
+    <w:lvl w:ilvl="3" w:tplc="04090001" w:tentative="1">
+      <w:start w:val="1"/>
+      <w:numFmt w:val="bullet"/>
+      <w:lvlText w:val=""/>
+      <w:lvlJc w:val="left"/>
+      <w:pPr>
+        <w:ind w:left="2520" w:hanging="360"/>
+      </w:pPr>
+      <w:rPr>
+        <w:rFonts w:ascii="Symbol" w:hAnsi="Symbol" w:hint="default"/>
+      </w:rPr>
+    </w:lvl>
+    <w:lvl w:ilvl="4" w:tplc="04090003" w:tentative="1">
       <w:start w:val="1"/>
       <w:numFmt w:val="bullet"/>
       <w:lvlText w:val="o"/>
       <w:lvlJc w:val="left"/>
       <w:pPr>
-        <w:ind w:left="1800" w:hanging="360"/>
+        <w:ind w:left="3240" w:hanging="360"/>
       </w:pPr>
       <w:rPr>
         <w:rFonts w:ascii="Courier New" w:hAnsi="Courier New" w:cs="Courier New" w:hint="default"/>
       </w:rPr>
     </w:lvl>
-    <w:lvl w:ilvl="2" w:tplc="04090005" w:tentative="1">
+    <w:lvl w:ilvl="5" w:tplc="04090005" w:tentative="1">
       <w:start w:val="1"/>
       <w:numFmt w:val="bullet"/>
       <w:lvlText w:val=""/>
       <w:lvlJc w:val="left"/>
       <w:pPr>
-        <w:ind w:left="2520" w:hanging="360"/>
+        <w:ind w:left="3960" w:hanging="360"/>
       </w:pPr>
       <w:rPr>
         <w:rFonts w:ascii="Wingdings" w:hAnsi="Wingdings" w:hint="default"/>
       </w:rPr>
     </w:lvl>
-    <w:lvl w:ilvl="3" w:tplc="04090001" w:tentative="1">
+    <w:lvl w:ilvl="6" w:tplc="04090001" w:tentative="1">
       <w:start w:val="1"/>
       <w:numFmt w:val="bullet"/>
       <w:lvlText w:val=""/>
       <w:lvlJc w:val="left"/>
       <w:pPr>
-        <w:ind w:left="3240" w:hanging="360"/>
+        <w:ind w:left="4680" w:hanging="360"/>
       </w:pPr>
       <w:rPr>
         <w:rFonts w:ascii="Symbol" w:hAnsi="Symbol" w:hint="default"/>
       </w:rPr>
     </w:lvl>
-    <w:lvl w:ilvl="4" w:tplc="04090003" w:tentative="1">
+    <w:lvl w:ilvl="7" w:tplc="04090003" w:tentative="1">
       <w:start w:val="1"/>
       <w:numFmt w:val="bullet"/>
       <w:lvlText w:val="o"/>
       <w:lvlJc w:val="left"/>
       <w:pPr>
-        <w:ind w:left="3960" w:hanging="360"/>
+        <w:ind w:left="5400" w:hanging="360"/>
       </w:pPr>
       <w:rPr>
         <w:rFonts w:ascii="Courier New" w:hAnsi="Courier New" w:cs="Courier New" w:hint="default"/>
       </w:rPr>
     </w:lvl>
-    <w:lvl w:ilvl="5" w:tplc="04090005" w:tentative="1">
+    <w:lvl w:ilvl="8" w:tplc="04090005" w:tentative="1">
       <w:start w:val="1"/>
       <w:numFmt w:val="bullet"/>
       <w:lvlText w:val=""/>
       <w:lvlJc w:val="left"/>
       <w:pPr>
-        <w:ind w:left="4680" w:hanging="360"/>
-      </w:pPr>
-      <w:rPr>
-        <w:rFonts w:ascii="Wingdings" w:hAnsi="Wingdings" w:hint="default"/>
-      </w:rPr>
-    </w:lvl>
-    <w:lvl w:ilvl="6" w:tplc="04090001" w:tentative="1">
-      <w:start w:val="1"/>
-      <w:numFmt w:val="bullet"/>
-      <w:lvlText w:val=""/>
-      <w:lvlJc w:val="left"/>
-      <w:pPr>
-        <w:ind w:left="5400" w:hanging="360"/>
-      </w:pPr>
-      <w:rPr>
-        <w:rFonts w:ascii="Symbol" w:hAnsi="Symbol" w:hint="default"/>
-      </w:rPr>
-    </w:lvl>
-    <w:lvl w:ilvl="7" w:tplc="04090003" w:tentative="1">
-      <w:start w:val="1"/>
-      <w:numFmt w:val="bullet"/>
-      <w:lvlText w:val="o"/>
-      <w:lvlJc w:val="left"/>
-      <w:pPr>
         <w:ind w:left="6120" w:hanging="360"/>
-      </w:pPr>
-      <w:rPr>
-        <w:rFonts w:ascii="Courier New" w:hAnsi="Courier New" w:cs="Courier New" w:hint="default"/>
-      </w:rPr>
-    </w:lvl>
-    <w:lvl w:ilvl="8" w:tplc="04090005" w:tentative="1">
-      <w:start w:val="1"/>
-      <w:numFmt w:val="bullet"/>
-      <w:lvlText w:val=""/>
-      <w:lvlJc w:val="left"/>
-      <w:pPr>
-        <w:ind w:left="6840" w:hanging="360"/>
       </w:pPr>
       <w:rPr>
         <w:rFonts w:ascii="Wingdings" w:hAnsi="Wingdings" w:hint="default"/>

</xml_diff>

<commit_message>
Clarified declaration of variables in STA302H1 performance dataset in my STA302H1 report outline.
</commit_message>
<xml_diff>
--- a/STA302H1 -- Report Outline.docx
+++ b/STA302H1 -- Report Outline.docx
@@ -2491,7 +2491,7 @@
           </w:tcPr>
           <w:p>
             <w:r>
-              <w:t>Numerical ratio, continuous</w:t>
+              <w:t>Continuous numeric</w:t>
             </w:r>
           </w:p>
         </w:tc>
@@ -2523,7 +2523,7 @@
           </w:tcPr>
           <w:p>
             <w:r>
-              <w:t>Numerical ratio, continuous</w:t>
+              <w:t>Continuous numeric</w:t>
             </w:r>
           </w:p>
         </w:tc>
@@ -2555,7 +2555,7 @@
           </w:tcPr>
           <w:p>
             <w:r>
-              <w:t>Numerical ratio, continuous</w:t>
+              <w:t>Continuous numeric</w:t>
             </w:r>
           </w:p>
         </w:tc>
@@ -2587,7 +2587,7 @@
           </w:tcPr>
           <w:p>
             <w:r>
-              <w:t>Numerical ratio, continuous</w:t>
+              <w:t>Continuous numeric</w:t>
             </w:r>
           </w:p>
         </w:tc>
@@ -2805,7 +2805,7 @@
           </w:tcPr>
           <w:p>
             <w:r>
-              <w:t>Time student spent studying for STA302H1 during Week 2 (can include lecture time, review time, quiz time, or assignment time)</w:t>
+              <w:t>Time student spent studying for STA302H1 during Week 2</w:t>
             </w:r>
           </w:p>
         </w:tc>
@@ -2837,7 +2837,10 @@
           </w:tcPr>
           <w:p>
             <w:r>
-              <w:t>Time student spent studying for STA302H1 during Week 3 (can include lecture time, review time, quiz time, or assignment time)</w:t>
+              <w:t xml:space="preserve">Time student spent studying for STA302H1 during Week </w:t>
+            </w:r>
+            <w:r>
+              <w:t>3</w:t>
             </w:r>
           </w:p>
         </w:tc>
@@ -2869,7 +2872,7 @@
           </w:tcPr>
           <w:p>
             <w:r>
-              <w:t>Time student spent studying for STA302H1 during Week 4 (can include lecture time, review time, quiz time, or assignment time)</w:t>
+              <w:t>Time student spent studying for STA302H1 during Week 4</w:t>
             </w:r>
           </w:p>
         </w:tc>
@@ -2926,35 +2929,41 @@
         <w:pStyle w:val="ListParagraph"/>
         <w:numPr>
           <w:ilvl w:val="0"/>
-          <w:numId w:val="32"/>
-        </w:numPr>
-        <w:rPr>
-          <w:highlight w:val="yellow"/>
-        </w:rPr>
-      </w:pPr>
-      <w:r>
-        <w:rPr>
-          <w:highlight w:val="yellow"/>
-        </w:rPr>
-        <w:t>TODO: Did I get everything</w:t>
-      </w:r>
-      <w:r>
-        <w:rPr>
-          <w:highlight w:val="yellow"/>
-        </w:rPr>
+          <w:numId w:val="2"/>
+        </w:numPr>
+      </w:pPr>
+      <w:r>
+        <w:t>Response variable:</w:t>
+      </w:r>
+    </w:p>
+    <w:p>
+      <w:pPr>
+        <w:pStyle w:val="ListParagraph"/>
+        <w:numPr>
+          <w:ilvl w:val="1"/>
+          <w:numId w:val="2"/>
+        </w:numPr>
+      </w:pPr>
+      <w:r>
+        <w:t>Q</w:t>
+      </w:r>
+      <w:r>
+        <w:t>uiz 4 score</w:t>
+      </w:r>
+      <w:r>
+        <w:t xml:space="preserve"> (out of 10)</w:t>
+      </w:r>
+      <w:r>
         <w:t xml:space="preserve"> </w:t>
       </w:r>
       <w:r>
-        <w:rPr>
-          <w:highlight w:val="yellow"/>
-        </w:rPr>
-        <w:t>below</w:t>
-      </w:r>
-      <w:r>
-        <w:rPr>
-          <w:highlight w:val="yellow"/>
-        </w:rPr>
-        <w:t>?</w:t>
+        <w:sym w:font="Wingdings" w:char="F0DF"/>
+      </w:r>
+      <w:r>
+        <w:t xml:space="preserve"> performance on quiz 4</w:t>
+      </w:r>
+      <w:r>
+        <w:t>, numerical ratio variable</w:t>
       </w:r>
     </w:p>
     <w:p>
@@ -2966,8 +2975,168 @@
         </w:numPr>
       </w:pPr>
       <w:r>
-        <w:t>Quiz scores are out of 10</w:t>
-      </w:r>
+        <w:t>Predictor variables:</w:t>
+      </w:r>
+    </w:p>
+    <w:p>
+      <w:pPr>
+        <w:pStyle w:val="ListParagraph"/>
+        <w:numPr>
+          <w:ilvl w:val="1"/>
+          <w:numId w:val="2"/>
+        </w:numPr>
+      </w:pPr>
+      <w:r>
+        <w:t xml:space="preserve">Quiz_1_Score, </w:t>
+      </w:r>
+      <w:r>
+        <w:t>…</w:t>
+      </w:r>
+      <w:r>
+        <w:t xml:space="preserve"> </w:t>
+      </w:r>
+      <w:r>
+        <w:t>,</w:t>
+      </w:r>
+      <w:r>
+        <w:t xml:space="preserve"> Quiz_4_Score = grades on q</w:t>
+      </w:r>
+      <w:r>
+        <w:t>uiz 1 – 3 scores (out of 10)</w:t>
+      </w:r>
+      <w:r>
+        <w:t xml:space="preserve"> </w:t>
+      </w:r>
+      <w:r>
+        <w:sym w:font="Wingdings" w:char="F0DF"/>
+      </w:r>
+      <w:r>
+        <w:t xml:space="preserve"> </w:t>
+      </w:r>
+      <w:r>
+        <w:t>numerical ratio, not necessarily numeric</w:t>
+      </w:r>
+    </w:p>
+    <w:p/>
+    <w:p>
+      <w:pPr>
+        <w:pStyle w:val="ListParagraph"/>
+        <w:numPr>
+          <w:ilvl w:val="0"/>
+          <w:numId w:val="6"/>
+        </w:numPr>
+        <w:rPr>
+          <w:b/>
+          <w:bCs/>
+        </w:rPr>
+      </w:pPr>
+      <w:r>
+        <w:rPr>
+          <w:b/>
+          <w:bCs/>
+        </w:rPr>
+        <w:t xml:space="preserve">Display appropriate tables or figures that highlight </w:t>
+      </w:r>
+      <w:r>
+        <w:rPr>
+          <w:b/>
+          <w:bCs/>
+        </w:rPr>
+        <w:t xml:space="preserve">certain </w:t>
+      </w:r>
+      <w:r>
+        <w:rPr>
+          <w:b/>
+          <w:bCs/>
+        </w:rPr>
+        <w:t>characteristics</w:t>
+      </w:r>
+      <w:r>
+        <w:rPr>
+          <w:b/>
+          <w:bCs/>
+        </w:rPr>
+        <w:t xml:space="preserve"> of your variables that you deem important to mention.</w:t>
+      </w:r>
+      <w:r>
+        <w:rPr>
+          <w:b/>
+          <w:bCs/>
+        </w:rPr>
+        <w:t xml:space="preserve"> (Do not discuss </w:t>
+      </w:r>
+      <w:r>
+        <w:rPr>
+          <w:b/>
+          <w:bCs/>
+        </w:rPr>
+        <w:t>model results</w:t>
+      </w:r>
+      <w:r>
+        <w:rPr>
+          <w:b/>
+          <w:bCs/>
+        </w:rPr>
+        <w:t>)</w:t>
+      </w:r>
+    </w:p>
+    <w:p/>
+    <w:p>
+      <w:pPr>
+        <w:pStyle w:val="ListParagraph"/>
+        <w:numPr>
+          <w:ilvl w:val="0"/>
+          <w:numId w:val="38"/>
+        </w:numPr>
+        <w:rPr>
+          <w:highlight w:val="yellow"/>
+        </w:rPr>
+      </w:pPr>
+      <w:r>
+        <w:rPr>
+          <w:highlight w:val="yellow"/>
+        </w:rPr>
+        <w:t xml:space="preserve">TODO: </w:t>
+      </w:r>
+      <w:r>
+        <w:rPr>
+          <w:highlight w:val="yellow"/>
+        </w:rPr>
+        <w:t>This would be identifying the most significant variables, right?</w:t>
+      </w:r>
+    </w:p>
+    <w:p>
+      <w:pPr>
+        <w:pStyle w:val="ListParagraph"/>
+        <w:numPr>
+          <w:ilvl w:val="0"/>
+          <w:numId w:val="20"/>
+        </w:numPr>
+        <w:rPr>
+          <w:highlight w:val="yellow"/>
+        </w:rPr>
+      </w:pPr>
+      <w:r>
+        <w:rPr>
+          <w:highlight w:val="yellow"/>
+        </w:rPr>
+        <w:t>TODO: Show gtsummary of lm() output, showing significant and non-significant variables at the 5% significance level</w:t>
+      </w:r>
+      <w:r>
+        <w:rPr>
+          <w:highlight w:val="yellow"/>
+        </w:rPr>
+        <w:t>.</w:t>
+      </w:r>
+    </w:p>
+    <w:p>
+      <w:pPr>
+        <w:pStyle w:val="ListParagraph"/>
+        <w:ind w:left="360"/>
+        <w:rPr>
+          <w:highlight w:val="yellow"/>
+        </w:rPr>
+      </w:pPr>
     </w:p>
     <w:p>
       <w:pPr>
@@ -2978,7 +3147,139 @@
         </w:numPr>
       </w:pPr>
       <w:r>
-        <w:t>STA302H1 study time and COVID contemplation time are measured in hours.</w:t>
+        <w:t>Display results of</w:t>
+      </w:r>
+      <w:r>
+        <w:t xml:space="preserve"> descriptive statistics (i.e., histograms, boxplots, scatterplots)</w:t>
+      </w:r>
+    </w:p>
+    <w:p>
+      <w:pPr>
+        <w:pStyle w:val="ListParagraph"/>
+        <w:numPr>
+          <w:ilvl w:val="0"/>
+          <w:numId w:val="41"/>
+        </w:numPr>
+      </w:pPr>
+      <w:r>
+        <w:t>Display histograms</w:t>
+      </w:r>
+      <w:r>
+        <w:t xml:space="preserve"> </w:t>
+      </w:r>
+      <w:r>
+        <w:t>of all predictor variables against quiz 4 score</w:t>
+      </w:r>
+    </w:p>
+    <w:p>
+      <w:pPr>
+        <w:pStyle w:val="ListParagraph"/>
+        <w:numPr>
+          <w:ilvl w:val="0"/>
+          <w:numId w:val="41"/>
+        </w:numPr>
+      </w:pPr>
+      <w:r>
+        <w:t xml:space="preserve">Display </w:t>
+      </w:r>
+      <w:r>
+        <w:t>boxplots</w:t>
+      </w:r>
+      <w:r>
+        <w:t xml:space="preserve"> of </w:t>
+      </w:r>
+      <w:r>
+        <w:t>all predictor variables against quiz 4 score</w:t>
+      </w:r>
+    </w:p>
+    <w:p>
+      <w:pPr>
+        <w:pStyle w:val="ListParagraph"/>
+        <w:numPr>
+          <w:ilvl w:val="0"/>
+          <w:numId w:val="41"/>
+        </w:numPr>
+      </w:pPr>
+      <w:r>
+        <w:t xml:space="preserve">Display </w:t>
+      </w:r>
+      <w:r>
+        <w:t>pair scatterplots</w:t>
+      </w:r>
+      <w:r>
+        <w:t xml:space="preserve"> </w:t>
+      </w:r>
+      <w:r>
+        <w:t xml:space="preserve">of relationships between quiz 4 score and </w:t>
+      </w:r>
+      <w:r>
+        <w:t xml:space="preserve">each </w:t>
+      </w:r>
+      <w:r>
+        <w:t xml:space="preserve">predictor </w:t>
+      </w:r>
+      <w:r>
+        <w:t>var</w:t>
+      </w:r>
+    </w:p>
+    <w:p>
+      <w:pPr>
+        <w:pStyle w:val="ListParagraph"/>
+        <w:numPr>
+          <w:ilvl w:val="0"/>
+          <w:numId w:val="21"/>
+        </w:numPr>
+        <w:rPr>
+          <w:highlight w:val="yellow"/>
+        </w:rPr>
+      </w:pPr>
+      <w:r>
+        <w:rPr>
+          <w:highlight w:val="yellow"/>
+        </w:rPr>
+        <w:t>Describe each descriptive statistic – “this histogram/</w:t>
+      </w:r>
+      <w:r>
+        <w:rPr>
+          <w:highlight w:val="yellow"/>
+        </w:rPr>
+        <w:t>boxplot/scatterplot</w:t>
+      </w:r>
+      <w:r>
+        <w:rPr>
+          <w:highlight w:val="yellow"/>
+        </w:rPr>
+        <w:t xml:space="preserve"> displays relationship between X and Y”</w:t>
+      </w:r>
+    </w:p>
+    <w:p>
+      <w:pPr>
+        <w:pStyle w:val="ListParagraph"/>
+        <w:numPr>
+          <w:ilvl w:val="0"/>
+          <w:numId w:val="21"/>
+        </w:numPr>
+      </w:pPr>
+      <w:r>
+        <w:t>D</w:t>
+      </w:r>
+      <w:r>
+        <w:t>on’t discuss relationship results</w:t>
+      </w:r>
+      <w:r>
+        <w:t xml:space="preserve"> though</w:t>
+      </w:r>
+      <w:r>
+        <w:t xml:space="preserve"> -- </w:t>
+      </w:r>
+      <w:r>
+        <w:t xml:space="preserve">See figure </w:t>
+      </w:r>
+      <w:r>
+        <w:t>X</w:t>
+      </w:r>
+      <w:r>
+        <w:t xml:space="preserve"> in appendix</w:t>
       </w:r>
     </w:p>
     <w:p>
@@ -2990,37 +3291,16 @@
         </w:numPr>
       </w:pPr>
       <w:r>
-        <w:t>Response variable:</w:t>
-      </w:r>
-    </w:p>
-    <w:p>
-      <w:pPr>
-        <w:pStyle w:val="ListParagraph"/>
-        <w:numPr>
-          <w:ilvl w:val="1"/>
-          <w:numId w:val="2"/>
-        </w:numPr>
-      </w:pPr>
-      <w:r>
-        <w:t>Q</w:t>
-      </w:r>
-      <w:r>
-        <w:t>uiz 4 score</w:t>
-      </w:r>
-      <w:r>
-        <w:t xml:space="preserve"> (out of 10)</w:t>
-      </w:r>
-      <w:r>
-        <w:t xml:space="preserve"> </w:t>
-      </w:r>
-      <w:r>
-        <w:sym w:font="Wingdings" w:char="F0DF"/>
-      </w:r>
-      <w:r>
-        <w:t xml:space="preserve"> performance on quiz 4</w:t>
-      </w:r>
-      <w:r>
-        <w:t>, numerical ratio variable</w:t>
+        <w:t xml:space="preserve">Display </w:t>
+      </w:r>
+      <w:r>
+        <w:t>pairs scatterplot</w:t>
+      </w:r>
+      <w:r>
+        <w:t>, with any potential outliers</w:t>
+      </w:r>
+      <w:r>
+        <w:t xml:space="preserve"> (influential or otherwise)</w:t>
       </w:r>
     </w:p>
     <w:p>
@@ -3030,129 +3310,27 @@
           <w:ilvl w:val="0"/>
           <w:numId w:val="2"/>
         </w:numPr>
-      </w:pPr>
-      <w:r>
-        <w:t>Predictor variables:</w:t>
-      </w:r>
-    </w:p>
-    <w:p>
-      <w:pPr>
-        <w:pStyle w:val="ListParagraph"/>
-        <w:numPr>
-          <w:ilvl w:val="1"/>
-          <w:numId w:val="2"/>
-        </w:numPr>
-      </w:pPr>
-      <w:r>
-        <w:t xml:space="preserve">Quiz_1_Score, </w:t>
-      </w:r>
-      <w:r>
-        <w:t>…,</w:t>
-      </w:r>
-      <w:r>
-        <w:t xml:space="preserve"> Quiz_4_Score = grades on q</w:t>
-      </w:r>
-      <w:r>
-        <w:t>uiz 1 – 3 scores (out of 10)</w:t>
-      </w:r>
-      <w:r>
-        <w:t xml:space="preserve"> </w:t>
-      </w:r>
-      <w:r>
-        <w:sym w:font="Wingdings" w:char="F0DF"/>
-      </w:r>
-      <w:r>
-        <w:t xml:space="preserve"> </w:t>
-      </w:r>
-      <w:r>
-        <w:t>numerical ratio, not necessarily numeric</w:t>
-      </w:r>
-    </w:p>
-    <w:p>
-      <w:pPr>
-        <w:pStyle w:val="ListParagraph"/>
-        <w:numPr>
-          <w:ilvl w:val="1"/>
-          <w:numId w:val="2"/>
-        </w:numPr>
-      </w:pPr>
-      <w:r>
-        <w:t xml:space="preserve">covid1, …, covid4 = </w:t>
-      </w:r>
-      <w:r>
-        <w:t>W</w:t>
-      </w:r>
-      <w:r>
-        <w:t xml:space="preserve">eeks 1 – 4 </w:t>
-      </w:r>
-      <w:r>
-        <w:t>STA302H1</w:t>
-      </w:r>
-      <w:r>
-        <w:t xml:space="preserve"> study time (hours)</w:t>
-      </w:r>
-      <w:r>
-        <w:t xml:space="preserve"> </w:t>
-      </w:r>
-      <w:r>
-        <w:sym w:font="Wingdings" w:char="F0DF"/>
-      </w:r>
-      <w:r>
-        <w:t xml:space="preserve"> continuous numeric</w:t>
-      </w:r>
-    </w:p>
-    <w:p>
-      <w:pPr>
-        <w:pStyle w:val="ListParagraph"/>
-        <w:numPr>
-          <w:ilvl w:val="1"/>
-          <w:numId w:val="2"/>
-        </w:numPr>
-      </w:pPr>
-      <w:r>
-        <w:t>W</w:t>
-      </w:r>
-      <w:r>
-        <w:t xml:space="preserve">eeks 1 – 4 </w:t>
-      </w:r>
-      <w:r>
-        <w:t>COVID-19</w:t>
-      </w:r>
-      <w:r>
-        <w:t xml:space="preserve"> </w:t>
-      </w:r>
-      <w:r>
-        <w:t xml:space="preserve">contemplation </w:t>
-      </w:r>
-      <w:r>
-        <w:t>time (hours)</w:t>
-      </w:r>
-      <w:r>
-        <w:t xml:space="preserve"> </w:t>
-      </w:r>
-      <w:r>
-        <w:sym w:font="Wingdings" w:char="F0DF"/>
-      </w:r>
-      <w:r>
-        <w:t xml:space="preserve"> continuous numeric</w:t>
-      </w:r>
-    </w:p>
-    <w:p>
-      <w:pPr>
-        <w:pStyle w:val="ListParagraph"/>
-        <w:numPr>
-          <w:ilvl w:val="1"/>
-          <w:numId w:val="2"/>
-        </w:numPr>
-      </w:pPr>
-      <w:r>
-        <w:t xml:space="preserve">Country </w:t>
-      </w:r>
-      <w:r>
-        <w:t xml:space="preserve">= </w:t>
-      </w:r>
-      <w:r>
-        <w:t>country of origin – categorical/nominal variable</w:t>
+        <w:rPr>
+          <w:highlight w:val="yellow"/>
+        </w:rPr>
+      </w:pPr>
+      <w:r>
+        <w:rPr>
+          <w:highlight w:val="yellow"/>
+        </w:rPr>
+        <w:t>Display correlation matrix</w:t>
+      </w:r>
+      <w:r>
+        <w:rPr>
+          <w:highlight w:val="yellow"/>
+        </w:rPr>
+        <w:t xml:space="preserve">, </w:t>
+      </w:r>
+      <w:r>
+        <w:rPr>
+          <w:highlight w:val="yellow"/>
+        </w:rPr>
+        <w:t>Display linear model</w:t>
       </w:r>
     </w:p>
     <w:p>
@@ -3162,36 +3340,19 @@
           <w:ilvl w:val="0"/>
           <w:numId w:val="2"/>
         </w:numPr>
-      </w:pPr>
-      <w:r>
-        <w:t>e</w:t>
-      </w:r>
-      <w:r>
-        <w:t xml:space="preserve">.g., quiz 1 – 3 are integers, quiz 4 is doubles. – </w:t>
-      </w:r>
-      <w:r>
-        <w:t xml:space="preserve">quantitative: numeric </w:t>
-      </w:r>
-      <w:r>
-        <w:t>ratio, ordina</w:t>
-      </w:r>
-      <w:r>
-        <w:t>l</w:t>
-      </w:r>
-    </w:p>
-    <w:p/>
-    <w:p>
-      <w:r>
-        <w:br w:type="page"/>
-      </w:r>
-    </w:p>
-    <w:p>
-      <w:pPr>
-        <w:pStyle w:val="ListParagraph"/>
-        <w:numPr>
-          <w:ilvl w:val="0"/>
-          <w:numId w:val="6"/>
-        </w:numPr>
+        <w:rPr>
+          <w:highlight w:val="yellow"/>
+        </w:rPr>
+      </w:pPr>
+      <w:r>
+        <w:rPr>
+          <w:highlight w:val="yellow"/>
+        </w:rPr>
+        <w:t>TODO: Consult 3 – 4 external sources to confirm your findings.</w:t>
+      </w:r>
+    </w:p>
+    <w:p>
+      <w:pPr>
         <w:rPr>
           <w:b/>
           <w:bCs/>
@@ -3203,49 +3364,115 @@
           <w:bCs/>
         </w:rPr>
         <w:lastRenderedPageBreak/>
-        <w:t xml:space="preserve">Display appropriate tables or figures that highlight </w:t>
+        <w:t xml:space="preserve">Model </w:t>
       </w:r>
       <w:r>
         <w:rPr>
           <w:b/>
           <w:bCs/>
         </w:rPr>
-        <w:t xml:space="preserve">certain </w:t>
+        <w:t xml:space="preserve">Development </w:t>
       </w:r>
       <w:r>
         <w:rPr>
           <w:b/>
           <w:bCs/>
         </w:rPr>
-        <w:t>characteristics</w:t>
-      </w:r>
-      <w:r>
+        <w:t>Selection</w:t>
+      </w:r>
+    </w:p>
+    <w:p>
+      <w:pPr>
         <w:rPr>
           <w:b/>
           <w:bCs/>
         </w:rPr>
-        <w:t xml:space="preserve"> of your variables that you deem important to mention.</w:t>
-      </w:r>
-      <w:r>
+      </w:pPr>
+    </w:p>
+    <w:p>
+      <w:pPr>
+        <w:pStyle w:val="ListParagraph"/>
+        <w:numPr>
+          <w:ilvl w:val="0"/>
+          <w:numId w:val="7"/>
+        </w:numPr>
         <w:rPr>
           <w:b/>
           <w:bCs/>
         </w:rPr>
-        <w:t xml:space="preserve"> (Do not discuss </w:t>
-      </w:r>
+      </w:pPr>
       <w:r>
         <w:rPr>
           <w:b/>
           <w:bCs/>
         </w:rPr>
-        <w:t>model results</w:t>
+        <w:t>Give a detailed description of the process used to come up with the final model</w:t>
       </w:r>
       <w:r>
         <w:rPr>
           <w:b/>
           <w:bCs/>
         </w:rPr>
-        <w:t>)</w:t>
+        <w:t>.</w:t>
+      </w:r>
+    </w:p>
+    <w:p>
+      <w:pPr>
+        <w:pStyle w:val="ListParagraph"/>
+        <w:ind w:left="360"/>
+        <w:rPr>
+          <w:b/>
+          <w:bCs/>
+        </w:rPr>
+      </w:pPr>
+      <w:r>
+        <w:rPr>
+          <w:b/>
+          <w:bCs/>
+        </w:rPr>
+        <w:t>State</w:t>
+      </w:r>
+      <w:r>
+        <w:rPr>
+          <w:b/>
+          <w:bCs/>
+        </w:rPr>
+        <w:t xml:space="preserve"> results</w:t>
+      </w:r>
+      <w:r>
+        <w:rPr>
+          <w:b/>
+          <w:bCs/>
+        </w:rPr>
+        <w:t xml:space="preserve"> and display </w:t>
+      </w:r>
+      <w:r>
+        <w:rPr>
+          <w:b/>
+          <w:bCs/>
+        </w:rPr>
+        <w:t>results</w:t>
+      </w:r>
+      <w:r>
+        <w:rPr>
+          <w:b/>
+          <w:bCs/>
+        </w:rPr>
+        <w:t xml:space="preserve"> of </w:t>
+      </w:r>
+      <w:r>
+        <w:rPr>
+          <w:b/>
+          <w:bCs/>
+        </w:rPr>
+        <w:t>model</w:t>
+      </w:r>
+      <w:r>
+        <w:rPr>
+          <w:b/>
+          <w:bCs/>
+        </w:rPr>
+        <w:t>, and place R code snippets in Appendix.</w:t>
       </w:r>
     </w:p>
     <w:p/>
@@ -3254,50 +3481,88 @@
         <w:pStyle w:val="ListParagraph"/>
         <w:numPr>
           <w:ilvl w:val="0"/>
-          <w:numId w:val="38"/>
-        </w:numPr>
-        <w:rPr>
-          <w:highlight w:val="yellow"/>
-        </w:rPr>
-      </w:pPr>
-      <w:r>
-        <w:rPr>
-          <w:highlight w:val="yellow"/>
-        </w:rPr>
-        <w:t xml:space="preserve">TODO: </w:t>
-      </w:r>
-      <w:r>
-        <w:rPr>
-          <w:highlight w:val="yellow"/>
-        </w:rPr>
-        <w:t>This would be identifying the most significant variables, right?</w:t>
-      </w:r>
-    </w:p>
-    <w:p>
-      <w:pPr>
-        <w:pStyle w:val="ListParagraph"/>
-        <w:numPr>
-          <w:ilvl w:val="0"/>
-          <w:numId w:val="20"/>
-        </w:numPr>
-        <w:rPr>
-          <w:highlight w:val="yellow"/>
-        </w:rPr>
-      </w:pPr>
-      <w:r>
-        <w:rPr>
-          <w:highlight w:val="yellow"/>
-        </w:rPr>
-        <w:t>TODO: Show gtsummary of lm() output, showing significant and non-significant variables at the 5% significance level</w:t>
-      </w:r>
-      <w:r>
-        <w:rPr>
-          <w:highlight w:val="yellow"/>
-        </w:rPr>
-        <w:t>.</w:t>
-      </w:r>
-    </w:p>
-    <w:p/>
+          <w:numId w:val="3"/>
+        </w:numPr>
+      </w:pPr>
+      <w:r>
+        <w:t>Analysis these things separately</w:t>
+      </w:r>
+      <w:r>
+        <w:rPr>
+          <w:highlight w:val="yellow"/>
+        </w:rPr>
+        <w:t>:</w:t>
+      </w:r>
+      <w:r>
+        <w:rPr>
+          <w:highlight w:val="yellow"/>
+        </w:rPr>
+        <w:t xml:space="preserve"> perhaps we’ll keep the one with the str</w:t>
+      </w:r>
+      <w:r>
+        <w:rPr>
+          <w:highlight w:val="yellow"/>
+        </w:rPr>
+        <w:t>o</w:t>
+      </w:r>
+      <w:r>
+        <w:rPr>
+          <w:highlight w:val="yellow"/>
+        </w:rPr>
+        <w:t>ngest effect.</w:t>
+      </w:r>
+    </w:p>
+    <w:p>
+      <w:pPr>
+        <w:pStyle w:val="ListParagraph"/>
+        <w:numPr>
+          <w:ilvl w:val="1"/>
+          <w:numId w:val="3"/>
+        </w:numPr>
+      </w:pPr>
+      <w:r>
+        <w:t>Quiz 4 ~ Quizzes 1 – 3</w:t>
+      </w:r>
+    </w:p>
+    <w:p>
+      <w:pPr>
+        <w:pStyle w:val="ListParagraph"/>
+        <w:numPr>
+          <w:ilvl w:val="1"/>
+          <w:numId w:val="3"/>
+        </w:numPr>
+      </w:pPr>
+      <w:r>
+        <w:t>Quiz 4 ~ Weeks 1 – 4 COVID-19</w:t>
+      </w:r>
+    </w:p>
+    <w:p>
+      <w:pPr>
+        <w:pStyle w:val="ListParagraph"/>
+        <w:numPr>
+          <w:ilvl w:val="1"/>
+          <w:numId w:val="3"/>
+        </w:numPr>
+      </w:pPr>
+      <w:r>
+        <w:t>Quiz 4 ~ Weeks 1 – 4 STA302H1</w:t>
+      </w:r>
+    </w:p>
+    <w:p>
+      <w:pPr>
+        <w:pStyle w:val="ListParagraph"/>
+        <w:numPr>
+          <w:ilvl w:val="1"/>
+          <w:numId w:val="3"/>
+        </w:numPr>
+      </w:pPr>
+      <w:r>
+        <w:t xml:space="preserve">Visually inspect scatterplot to determine </w:t>
+      </w:r>
+      <w:r>
+        <w:t>observed relationship</w:t>
+      </w:r>
+    </w:p>
     <w:p>
       <w:pPr>
         <w:pStyle w:val="ListParagraph"/>
@@ -3307,130 +3572,7 @@
         </w:numPr>
       </w:pPr>
       <w:r>
-        <w:t>Display results of</w:t>
-      </w:r>
-      <w:r>
-        <w:t xml:space="preserve"> descriptive statistics (i.e., histograms, boxplots, scatterplots)</w:t>
-      </w:r>
-    </w:p>
-    <w:p>
-      <w:pPr>
-        <w:pStyle w:val="ListParagraph"/>
-        <w:numPr>
-          <w:ilvl w:val="0"/>
-          <w:numId w:val="41"/>
-        </w:numPr>
-      </w:pPr>
-      <w:r>
-        <w:t>Display histograms</w:t>
-      </w:r>
-      <w:r>
-        <w:t xml:space="preserve"> </w:t>
-      </w:r>
-      <w:r>
-        <w:t>of all predictor variables against quiz 4 score</w:t>
-      </w:r>
-    </w:p>
-    <w:p>
-      <w:pPr>
-        <w:pStyle w:val="ListParagraph"/>
-        <w:numPr>
-          <w:ilvl w:val="0"/>
-          <w:numId w:val="41"/>
-        </w:numPr>
-      </w:pPr>
-      <w:r>
-        <w:t xml:space="preserve">Display </w:t>
-      </w:r>
-      <w:r>
-        <w:t>boxplots</w:t>
-      </w:r>
-      <w:r>
-        <w:t xml:space="preserve"> of </w:t>
-      </w:r>
-      <w:r>
-        <w:t>all predictor variables against quiz 4 score</w:t>
-      </w:r>
-    </w:p>
-    <w:p>
-      <w:pPr>
-        <w:pStyle w:val="ListParagraph"/>
-        <w:numPr>
-          <w:ilvl w:val="0"/>
-          <w:numId w:val="41"/>
-        </w:numPr>
-      </w:pPr>
-      <w:r>
-        <w:t xml:space="preserve">Display </w:t>
-      </w:r>
-      <w:r>
-        <w:t>pair scatterplots</w:t>
-      </w:r>
-      <w:r>
-        <w:t xml:space="preserve"> </w:t>
-      </w:r>
-      <w:r>
-        <w:t>of relationships between quiz 4 score and one of the predictor variables</w:t>
-      </w:r>
-    </w:p>
-    <w:p>
-      <w:pPr>
-        <w:pStyle w:val="ListParagraph"/>
-        <w:numPr>
-          <w:ilvl w:val="0"/>
-          <w:numId w:val="21"/>
-        </w:numPr>
-        <w:rPr>
-          <w:highlight w:val="yellow"/>
-        </w:rPr>
-      </w:pPr>
-      <w:r>
-        <w:rPr>
-          <w:highlight w:val="yellow"/>
-        </w:rPr>
-        <w:t>Describe each descriptive statistic – “this histogram/</w:t>
-      </w:r>
-      <w:r>
-        <w:rPr>
-          <w:highlight w:val="yellow"/>
-        </w:rPr>
-        <w:t>boxplot/scatterplot</w:t>
-      </w:r>
-      <w:r>
-        <w:rPr>
-          <w:highlight w:val="yellow"/>
-        </w:rPr>
-        <w:t xml:space="preserve"> displays relationship between X and Y”</w:t>
-      </w:r>
-    </w:p>
-    <w:p>
-      <w:pPr>
-        <w:pStyle w:val="ListParagraph"/>
-        <w:numPr>
-          <w:ilvl w:val="0"/>
-          <w:numId w:val="21"/>
-        </w:numPr>
-      </w:pPr>
-      <w:r>
-        <w:t>D</w:t>
-      </w:r>
-      <w:r>
-        <w:t>on’t discuss relationship results</w:t>
-      </w:r>
-      <w:r>
-        <w:t xml:space="preserve"> though</w:t>
-      </w:r>
-      <w:r>
-        <w:t xml:space="preserve"> -- </w:t>
-      </w:r>
-      <w:r>
-        <w:t xml:space="preserve">See figure </w:t>
-      </w:r>
-      <w:r>
-        <w:t>X</w:t>
-      </w:r>
-      <w:r>
-        <w:t xml:space="preserve"> in appendix</w:t>
+        <w:t>State results of descriptive statistics</w:t>
       </w:r>
     </w:p>
     <w:p>
@@ -3440,18 +3582,10 @@
           <w:ilvl w:val="0"/>
           <w:numId w:val="2"/>
         </w:numPr>
-      </w:pPr>
-      <w:r>
-        <w:t xml:space="preserve">Display </w:t>
-      </w:r>
-      <w:r>
-        <w:t>pairs scatterplot</w:t>
-      </w:r>
-      <w:r>
-        <w:t>, with any potential outliers</w:t>
-      </w:r>
-      <w:r>
-        <w:t xml:space="preserve"> (influential or otherwise)</w:t>
+        <w:ind w:left="720"/>
+      </w:pPr>
+      <w:r>
+        <w:t xml:space="preserve">Histograms of grades are left skewed (mean &lt; median), </w:t>
       </w:r>
     </w:p>
     <w:p>
@@ -3461,15 +3595,10 @@
           <w:ilvl w:val="0"/>
           <w:numId w:val="2"/>
         </w:numPr>
-        <w:rPr>
-          <w:highlight w:val="yellow"/>
-        </w:rPr>
-      </w:pPr>
-      <w:r>
-        <w:rPr>
-          <w:highlight w:val="yellow"/>
-        </w:rPr>
-        <w:t>Display correlation matrix</w:t>
+        <w:ind w:left="720"/>
+      </w:pPr>
+      <w:r>
+        <w:t>Histograms of study times and COVID contemplations are right skewed (mean &gt; median)</w:t>
       </w:r>
     </w:p>
     <w:p>
@@ -3477,17 +3606,502 @@
         <w:pStyle w:val="ListParagraph"/>
         <w:numPr>
           <w:ilvl w:val="0"/>
+          <w:numId w:val="30"/>
+        </w:numPr>
+        <w:ind w:left="720"/>
+      </w:pPr>
+      <w:r>
+        <w:t>r^2 value, r^2 adjusted, what they mean</w:t>
+      </w:r>
+    </w:p>
+    <w:p>
+      <w:pPr>
+        <w:pStyle w:val="ListParagraph"/>
+        <w:numPr>
+          <w:ilvl w:val="0"/>
+          <w:numId w:val="30"/>
+        </w:numPr>
+        <w:ind w:left="720"/>
+      </w:pPr>
+      <w:r>
+        <w:t>State significant and insignificant variables w.r.t. significance level</w:t>
+      </w:r>
+    </w:p>
+    <w:p>
+      <w:pPr>
+        <w:pStyle w:val="ListParagraph"/>
+        <w:numPr>
+          <w:ilvl w:val="0"/>
+          <w:numId w:val="30"/>
+        </w:numPr>
+        <w:ind w:left="720"/>
+      </w:pPr>
+      <w:r>
+        <w:t>no leverage points/influential points, so no points removed</w:t>
+      </w:r>
+    </w:p>
+    <w:p>
+      <w:pPr>
+        <w:pStyle w:val="ListParagraph"/>
+        <w:numPr>
+          <w:ilvl w:val="0"/>
+          <w:numId w:val="3"/>
+        </w:numPr>
+      </w:pPr>
+      <w:r>
+        <w:t xml:space="preserve">State what </w:t>
+      </w:r>
+      <w:r>
+        <w:t xml:space="preserve">initial </w:t>
+      </w:r>
+      <w:r>
+        <w:t>model you choose</w:t>
+      </w:r>
+    </w:p>
+    <w:p>
+      <w:pPr>
+        <w:pStyle w:val="ListParagraph"/>
+        <w:numPr>
+          <w:ilvl w:val="1"/>
+          <w:numId w:val="3"/>
+        </w:numPr>
+      </w:pPr>
+      <w:r>
+        <w:t>Linear model</w:t>
+      </w:r>
+      <w:r>
+        <w:t>?</w:t>
+      </w:r>
+      <w:r>
+        <w:t xml:space="preserve"> </w:t>
+      </w:r>
+      <w:r>
+        <w:t>Quadratic model?</w:t>
+      </w:r>
+      <w:r>
+        <w:t xml:space="preserve"> </w:t>
+      </w:r>
+      <w:r>
+        <w:t>Cubic model?</w:t>
+      </w:r>
+    </w:p>
+    <w:p>
+      <w:pPr>
+        <w:pStyle w:val="ListParagraph"/>
+        <w:numPr>
+          <w:ilvl w:val="1"/>
+          <w:numId w:val="3"/>
+        </w:numPr>
+      </w:pPr>
+      <w:r>
+        <w:t>How you derive each term in your model, significant or otherwise</w:t>
+      </w:r>
+    </w:p>
+    <w:p>
+      <w:pPr>
+        <w:pStyle w:val="ListParagraph"/>
+        <w:numPr>
+          <w:ilvl w:val="2"/>
+          <w:numId w:val="3"/>
+        </w:numPr>
+      </w:pPr>
+      <w:r>
+        <w:t>Pick highly correlated combinations of predictor variables from correlation matrix as a heuristic for determining most significant terms in model</w:t>
+      </w:r>
+    </w:p>
+    <w:p>
+      <w:pPr>
+        <w:pStyle w:val="ListParagraph"/>
+        <w:numPr>
+          <w:ilvl w:val="1"/>
+          <w:numId w:val="3"/>
+        </w:numPr>
+      </w:pPr>
+      <w:r>
+        <w:t>explain why variables are significant/insignificant, with p-values and t-values -- "for every unit increase in ... " (quote coefficients)</w:t>
+      </w:r>
+    </w:p>
+    <w:p>
+      <w:pPr>
+        <w:pStyle w:val="ListParagraph"/>
+        <w:numPr>
+          <w:ilvl w:val="1"/>
+          <w:numId w:val="3"/>
+        </w:numPr>
+      </w:pPr>
+      <w:r>
+        <w:t>state r^2 values, what they mean ("x% of the total variation in quiz4 can be explained by all variables in the model")</w:t>
+      </w:r>
+    </w:p>
+    <w:p>
+      <w:pPr>
+        <w:pStyle w:val="ListParagraph"/>
+        <w:numPr>
+          <w:ilvl w:val="1"/>
+          <w:numId w:val="3"/>
+        </w:numPr>
+      </w:pPr>
+      <w:r>
+        <w:t>adjusted r^2 = r^2 adjusted for predictor values.</w:t>
+      </w:r>
+    </w:p>
+    <w:p>
+      <w:pPr>
+        <w:pStyle w:val="ListParagraph"/>
+        <w:numPr>
+          <w:ilvl w:val="0"/>
+          <w:numId w:val="3"/>
+        </w:numPr>
+      </w:pPr>
+      <w:r>
+        <w:t>State how you transformed your data</w:t>
+      </w:r>
+    </w:p>
+    <w:p>
+      <w:pPr>
+        <w:pStyle w:val="ListParagraph"/>
+        <w:numPr>
+          <w:ilvl w:val="1"/>
+          <w:numId w:val="3"/>
+        </w:numPr>
+        <w:rPr>
+          <w:highlight w:val="yellow"/>
+        </w:rPr>
+      </w:pPr>
+      <w:r>
+        <w:rPr>
+          <w:highlight w:val="yellow"/>
+        </w:rPr>
+        <w:t>Think about interaction terms &amp; multicollinearity</w:t>
+      </w:r>
+    </w:p>
+    <w:p>
+      <w:pPr>
+        <w:pStyle w:val="ListParagraph"/>
+        <w:numPr>
+          <w:ilvl w:val="1"/>
+          <w:numId w:val="3"/>
+        </w:numPr>
+        <w:rPr>
+          <w:highlight w:val="yellow"/>
+        </w:rPr>
+      </w:pPr>
+      <w:r>
+        <w:rPr>
+          <w:highlight w:val="yellow"/>
+        </w:rPr>
+        <w:t>Correct multicollinearity with recentering, and perform analysis based on recentered model – undo transformation to reveal true relationship</w:t>
+      </w:r>
+    </w:p>
+    <w:p>
+      <w:pPr>
+        <w:pStyle w:val="ListParagraph"/>
+        <w:numPr>
+          <w:ilvl w:val="1"/>
+          <w:numId w:val="3"/>
+        </w:numPr>
+        <w:rPr>
+          <w:highlight w:val="yellow"/>
+        </w:rPr>
+      </w:pPr>
+      <w:r>
+        <w:rPr>
+          <w:highlight w:val="yellow"/>
+        </w:rPr>
+        <w:t>Correct skewness with variable transformation, and perform analysis based on transformed model</w:t>
+      </w:r>
+    </w:p>
+    <w:p>
+      <w:pPr>
+        <w:pStyle w:val="ListParagraph"/>
+        <w:numPr>
+          <w:ilvl w:val="0"/>
+          <w:numId w:val="3"/>
+        </w:numPr>
+      </w:pPr>
+      <w:r>
+        <w:t>Use m</w:t>
+      </w:r>
+      <w:r>
+        <w:t>odel selection criterion</w:t>
+      </w:r>
+      <w:r>
+        <w:t xml:space="preserve"> to identify best model</w:t>
+      </w:r>
+    </w:p>
+    <w:p>
+      <w:pPr>
+        <w:pStyle w:val="ListParagraph"/>
+        <w:numPr>
+          <w:ilvl w:val="1"/>
+          <w:numId w:val="3"/>
+        </w:numPr>
+      </w:pPr>
+      <w:r>
+        <w:t>Use backwards selection on original model (state original model terms and why you chose them)</w:t>
+      </w:r>
+    </w:p>
+    <w:p>
+      <w:pPr>
+        <w:pStyle w:val="ListParagraph"/>
+        <w:numPr>
+          <w:ilvl w:val="2"/>
+          <w:numId w:val="3"/>
+        </w:numPr>
+      </w:pPr>
+      <w:r>
+        <w:t>used backwards selection (AIC) to refine model to reduce the model to a simpler model with a smaller AIC value (quote AIC model).</w:t>
+      </w:r>
+    </w:p>
+    <w:p>
+      <w:pPr>
+        <w:pStyle w:val="ListParagraph"/>
+        <w:numPr>
+          <w:ilvl w:val="2"/>
+          <w:numId w:val="3"/>
+        </w:numPr>
+      </w:pPr>
+      <w:r>
+        <w:t>include AIC values in appendix.</w:t>
+      </w:r>
+    </w:p>
+    <w:p>
+      <w:pPr>
+        <w:pStyle w:val="ListParagraph"/>
+        <w:numPr>
+          <w:ilvl w:val="1"/>
+          <w:numId w:val="3"/>
+        </w:numPr>
+      </w:pPr>
+      <w:r>
+        <w:t>Run AIC to find which subset model contains lowest AIC (state results in the model development section, add reference to appendix)</w:t>
+      </w:r>
+    </w:p>
+    <w:p>
+      <w:pPr>
+        <w:pStyle w:val="ListParagraph"/>
+        <w:numPr>
+          <w:ilvl w:val="1"/>
+          <w:numId w:val="3"/>
+        </w:numPr>
+        <w:rPr>
+          <w:highlight w:val="yellow"/>
+        </w:rPr>
+      </w:pPr>
+      <w:r>
+        <w:rPr>
+          <w:highlight w:val="yellow"/>
+        </w:rPr>
+        <w:t>Others?</w:t>
+      </w:r>
+    </w:p>
+    <w:p/>
+    <w:p>
+      <w:pPr>
+        <w:ind w:left="360"/>
+      </w:pPr>
+    </w:p>
+    <w:p>
+      <w:pPr>
+        <w:pStyle w:val="ListParagraph"/>
+        <w:numPr>
+          <w:ilvl w:val="0"/>
+          <w:numId w:val="7"/>
+        </w:numPr>
+        <w:rPr>
+          <w:b/>
+          <w:bCs/>
+        </w:rPr>
+      </w:pPr>
+      <w:r>
+        <w:rPr>
+          <w:b/>
+          <w:bCs/>
+        </w:rPr>
+        <w:lastRenderedPageBreak/>
+        <w:t>Add statistical and empirical justifications for your model.</w:t>
+      </w:r>
+    </w:p>
+    <w:p>
+      <w:pPr>
+        <w:rPr>
+          <w:b/>
+          <w:bCs/>
+        </w:rPr>
+      </w:pPr>
+    </w:p>
+    <w:p>
+      <w:pPr>
+        <w:pStyle w:val="ListParagraph"/>
+        <w:numPr>
+          <w:ilvl w:val="1"/>
+          <w:numId w:val="7"/>
+        </w:numPr>
+        <w:rPr>
+          <w:b/>
+          <w:bCs/>
+        </w:rPr>
+      </w:pPr>
+      <w:r>
+        <w:rPr>
+          <w:b/>
+          <w:bCs/>
+        </w:rPr>
+        <w:t>Statistical:</w:t>
+      </w:r>
+    </w:p>
+    <w:p>
+      <w:pPr>
+        <w:pStyle w:val="ListParagraph"/>
+        <w:numPr>
+          <w:ilvl w:val="2"/>
           <w:numId w:val="2"/>
         </w:numPr>
         <w:rPr>
-          <w:highlight w:val="yellow"/>
-        </w:rPr>
-      </w:pPr>
-      <w:r>
-        <w:rPr>
-          <w:highlight w:val="yellow"/>
-        </w:rPr>
-        <w:t>Display linear model</w:t>
+          <w:b/>
+          <w:bCs/>
+        </w:rPr>
+      </w:pPr>
+      <w:r>
+        <w:rPr>
+          <w:b/>
+          <w:bCs/>
+        </w:rPr>
+        <w:t>Checking Gauss-Markov assumptions</w:t>
+      </w:r>
+    </w:p>
+    <w:p>
+      <w:pPr>
+        <w:pStyle w:val="ListParagraph"/>
+        <w:numPr>
+          <w:ilvl w:val="2"/>
+          <w:numId w:val="2"/>
+        </w:numPr>
+        <w:rPr>
+          <w:b/>
+          <w:bCs/>
+        </w:rPr>
+      </w:pPr>
+      <w:r>
+        <w:rPr>
+          <w:b/>
+          <w:bCs/>
+        </w:rPr>
+        <w:t>Using prior knowledge (e.g., quiz grades tend to be left skewed because few STA302H1 students fail quizzes)</w:t>
+      </w:r>
+    </w:p>
+    <w:p>
+      <w:pPr>
+        <w:pStyle w:val="ListParagraph"/>
+        <w:numPr>
+          <w:ilvl w:val="2"/>
+          <w:numId w:val="2"/>
+        </w:numPr>
+        <w:rPr>
+          <w:b/>
+          <w:bCs/>
+        </w:rPr>
+      </w:pPr>
+      <w:r>
+        <w:rPr>
+          <w:b/>
+          <w:bCs/>
+        </w:rPr>
+        <w:t>Statistical theory from ST</w:t>
+      </w:r>
+      <w:r>
+        <w:rPr>
+          <w:b/>
+          <w:bCs/>
+        </w:rPr>
+        <w:t>A3</w:t>
+      </w:r>
+      <w:r>
+        <w:rPr>
+          <w:b/>
+          <w:bCs/>
+        </w:rPr>
+        <w:t>02H1 or STA248H1</w:t>
+      </w:r>
+    </w:p>
+    <w:p>
+      <w:pPr>
+        <w:pStyle w:val="ListParagraph"/>
+        <w:numPr>
+          <w:ilvl w:val="1"/>
+          <w:numId w:val="7"/>
+        </w:numPr>
+        <w:rPr>
+          <w:b/>
+          <w:bCs/>
+        </w:rPr>
+      </w:pPr>
+      <w:r>
+        <w:rPr>
+          <w:b/>
+          <w:bCs/>
+        </w:rPr>
+        <w:t>Empirical:</w:t>
+      </w:r>
+    </w:p>
+    <w:p>
+      <w:pPr>
+        <w:pStyle w:val="ListParagraph"/>
+        <w:numPr>
+          <w:ilvl w:val="0"/>
+          <w:numId w:val="15"/>
+        </w:numPr>
+        <w:rPr>
+          <w:b/>
+          <w:bCs/>
+        </w:rPr>
+      </w:pPr>
+      <w:r>
+        <w:rPr>
+          <w:b/>
+          <w:bCs/>
+        </w:rPr>
+        <w:t>Showing residual plots</w:t>
+      </w:r>
+    </w:p>
+    <w:p>
+      <w:pPr>
+        <w:pStyle w:val="ListParagraph"/>
+        <w:numPr>
+          <w:ilvl w:val="0"/>
+          <w:numId w:val="15"/>
+        </w:numPr>
+        <w:rPr>
+          <w:b/>
+          <w:bCs/>
+        </w:rPr>
+      </w:pPr>
+      <w:r>
+        <w:rPr>
+          <w:b/>
+          <w:bCs/>
+        </w:rPr>
+        <w:t>Showing skewed histograms</w:t>
+      </w:r>
+    </w:p>
+    <w:p>
+      <w:pPr>
+        <w:pStyle w:val="ListParagraph"/>
+        <w:numPr>
+          <w:ilvl w:val="0"/>
+          <w:numId w:val="15"/>
+        </w:numPr>
+        <w:rPr>
+          <w:b/>
+          <w:bCs/>
+        </w:rPr>
+      </w:pPr>
+      <w:r>
+        <w:rPr>
+          <w:b/>
+          <w:bCs/>
+        </w:rPr>
+        <w:t>Showing well fitted qqplots</w:t>
       </w:r>
     </w:p>
     <w:p/>
@@ -3496,38 +4110,97 @@
         <w:pStyle w:val="ListParagraph"/>
         <w:numPr>
           <w:ilvl w:val="0"/>
-          <w:numId w:val="2"/>
-        </w:numPr>
-        <w:rPr>
-          <w:highlight w:val="yellow"/>
-        </w:rPr>
-      </w:pPr>
-      <w:r>
-        <w:rPr>
-          <w:highlight w:val="yellow"/>
-        </w:rPr>
-        <w:t>TODO: Consult 3 – 4 external sources to confirm your findings.</w:t>
+          <w:numId w:val="37"/>
+        </w:numPr>
+      </w:pPr>
+      <w:r>
+        <w:t>Show results of 4</w:t>
+      </w:r>
+      <w:r>
+        <w:t xml:space="preserve"> assumptions for linear model:</w:t>
+      </w:r>
+    </w:p>
+    <w:p>
+      <w:pPr>
+        <w:pStyle w:val="ListParagraph"/>
+        <w:numPr>
+          <w:ilvl w:val="0"/>
+          <w:numId w:val="23"/>
+        </w:numPr>
+      </w:pPr>
+      <w:r>
+        <w:t xml:space="preserve">model obeys A1: model has only linear terms and interaction terms, and </w:t>
+      </w:r>
+    </w:p>
+    <w:p>
+      <w:pPr>
+        <w:pStyle w:val="ListParagraph"/>
+        <w:numPr>
+          <w:ilvl w:val="0"/>
+          <w:numId w:val="23"/>
+        </w:numPr>
+      </w:pPr>
+      <w:r>
+        <w:t>we showed that all predictor variables show randomness when regressed with residuals.</w:t>
+      </w:r>
+    </w:p>
+    <w:p>
+      <w:pPr>
+        <w:pStyle w:val="ListParagraph"/>
+        <w:numPr>
+          <w:ilvl w:val="0"/>
+          <w:numId w:val="23"/>
+        </w:numPr>
+      </w:pPr>
+      <w:r>
+        <w:t>model obeys A2: random sample = assume errors are independent, and see 1st plot (residual vs. fitted plot)</w:t>
+      </w:r>
+    </w:p>
+    <w:p>
+      <w:pPr>
+        <w:pStyle w:val="ListParagraph"/>
+        <w:numPr>
+          <w:ilvl w:val="0"/>
+          <w:numId w:val="23"/>
+        </w:numPr>
+      </w:pPr>
+      <w:r>
+        <w:t>model obeys A3: approximately homoscedastic, from scale location plot, we see random scattered points about red horizontal line (mean?)</w:t>
+      </w:r>
+    </w:p>
+    <w:p>
+      <w:pPr>
+        <w:pStyle w:val="ListParagraph"/>
+        <w:numPr>
+          <w:ilvl w:val="0"/>
+          <w:numId w:val="23"/>
+        </w:numPr>
+      </w:pPr>
+      <w:r>
+        <w:t>model obeys A4: approximately normal -- slightly more left skewed (qqplot) than right skewed</w:t>
+      </w:r>
+    </w:p>
+    <w:p>
+      <w:pPr>
+        <w:pStyle w:val="ListParagraph"/>
+        <w:numPr>
+          <w:ilvl w:val="0"/>
+          <w:numId w:val="23"/>
+        </w:numPr>
+      </w:pPr>
+      <w:r>
+        <w:t>no influential outliers -- no points outside of cook's distance in upper right and lower left quadrants of plot, so no points to remove.</w:t>
       </w:r>
     </w:p>
     <w:p/>
     <w:p/>
     <w:p>
       <w:pPr>
-        <w:rPr>
-          <w:highlight w:val="yellow"/>
-        </w:rPr>
-      </w:pPr>
-    </w:p>
-    <w:p>
-      <w:pPr>
-        <w:rPr>
-          <w:highlight w:val="yellow"/>
-        </w:rPr>
-      </w:pPr>
-    </w:p>
-    <w:p/>
-    <w:p>
-      <w:pPr>
+        <w:pStyle w:val="ListParagraph"/>
+        <w:numPr>
+          <w:ilvl w:val="0"/>
+          <w:numId w:val="7"/>
+        </w:numPr>
         <w:rPr>
           <w:b/>
           <w:bCs/>
@@ -3538,53 +4211,122 @@
           <w:b/>
           <w:bCs/>
         </w:rPr>
-        <w:br w:type="page"/>
-      </w:r>
-    </w:p>
-    <w:p>
-      <w:pPr>
+        <w:t xml:space="preserve">Add in-depth </w:t>
+      </w:r>
+      <w:r>
         <w:rPr>
           <w:b/>
           <w:bCs/>
         </w:rPr>
-      </w:pPr>
+        <w:t>diagnostics to illustrate the goodness of the model</w:t>
+      </w:r>
       <w:r>
         <w:rPr>
           <w:b/>
           <w:bCs/>
         </w:rPr>
-        <w:lastRenderedPageBreak/>
-        <w:t xml:space="preserve">Model </w:t>
-      </w:r>
-      <w:r>
+        <w:t>.</w:t>
+      </w:r>
+    </w:p>
+    <w:p>
+      <w:pPr>
+        <w:rPr>
+          <w:highlight w:val="yellow"/>
+        </w:rPr>
+      </w:pPr>
+    </w:p>
+    <w:p>
+      <w:pPr>
+        <w:pStyle w:val="ListParagraph"/>
+        <w:numPr>
+          <w:ilvl w:val="0"/>
+          <w:numId w:val="39"/>
+        </w:numPr>
+        <w:rPr>
+          <w:highlight w:val="yellow"/>
+        </w:rPr>
+      </w:pPr>
+      <w:r>
+        <w:rPr>
+          <w:highlight w:val="yellow"/>
+        </w:rPr>
+        <w:t>TODO:</w:t>
+      </w:r>
+      <w:r>
+        <w:rPr>
+          <w:highlight w:val="yellow"/>
+        </w:rPr>
+        <w:t xml:space="preserve"> </w:t>
+      </w:r>
+      <w:r>
+        <w:rPr>
+          <w:highlight w:val="yellow"/>
+        </w:rPr>
+        <w:t xml:space="preserve">Anything else, other than </w:t>
+      </w:r>
+      <w:r>
+        <w:rPr>
+          <w:highlight w:val="yellow"/>
+        </w:rPr>
+        <w:t>residual plot and qqplot to assess</w:t>
+      </w:r>
+      <w:r>
+        <w:rPr>
+          <w:highlight w:val="yellow"/>
+        </w:rPr>
+        <w:t xml:space="preserve"> goodness of fit</w:t>
+      </w:r>
+      <w:r>
+        <w:rPr>
+          <w:highlight w:val="yellow"/>
+        </w:rPr>
+        <w:t>?</w:t>
+      </w:r>
+    </w:p>
+    <w:p>
+      <w:pPr>
+        <w:rPr>
+          <w:highlight w:val="yellow"/>
+        </w:rPr>
+      </w:pPr>
+    </w:p>
+    <w:p>
+      <w:pPr>
+        <w:rPr>
+          <w:highlight w:val="yellow"/>
+        </w:rPr>
+      </w:pPr>
+    </w:p>
+    <w:p>
+      <w:pPr>
         <w:rPr>
           <w:b/>
           <w:bCs/>
         </w:rPr>
-        <w:t xml:space="preserve">Development </w:t>
-      </w:r>
+      </w:pPr>
       <w:r>
         <w:rPr>
           <w:b/>
           <w:bCs/>
         </w:rPr>
-        <w:t>Selection</w:t>
-      </w:r>
-    </w:p>
-    <w:p>
-      <w:pPr>
+        <w:br w:type="page"/>
+      </w:r>
+      <w:r>
         <w:rPr>
           <w:b/>
           <w:bCs/>
         </w:rPr>
-      </w:pPr>
-    </w:p>
+        <w:lastRenderedPageBreak/>
+        <w:t>Conclusion</w:t>
+      </w:r>
+    </w:p>
+    <w:p/>
     <w:p>
       <w:pPr>
         <w:pStyle w:val="ListParagraph"/>
         <w:numPr>
           <w:ilvl w:val="0"/>
-          <w:numId w:val="7"/>
+          <w:numId w:val="4"/>
         </w:numPr>
         <w:rPr>
           <w:b/>
@@ -3596,520 +4338,349 @@
           <w:b/>
           <w:bCs/>
         </w:rPr>
-        <w:t>Give a detailed description of the process used to come up with the final model</w:t>
+        <w:t xml:space="preserve">Explain why </w:t>
       </w:r>
       <w:r>
         <w:rPr>
           <w:b/>
           <w:bCs/>
         </w:rPr>
-        <w:t>.</w:t>
-      </w:r>
-    </w:p>
-    <w:p>
-      <w:pPr>
-        <w:pStyle w:val="ListParagraph"/>
-        <w:ind w:left="360"/>
+        <w:t>model is useful in the context of the data</w:t>
+      </w:r>
+      <w:r>
         <w:rPr>
           <w:b/>
           <w:bCs/>
         </w:rPr>
-      </w:pPr>
-      <w:r>
+        <w:t>.</w:t>
+      </w:r>
+    </w:p>
+    <w:p/>
+    <w:p>
+      <w:r>
+        <w:rPr>
+          <w:highlight w:val="yellow"/>
+        </w:rPr>
+        <w:t xml:space="preserve">TODO: Figure out how to rephrase purpose </w:t>
+      </w:r>
+      <w:r>
+        <w:rPr>
+          <w:highlight w:val="yellow"/>
+        </w:rPr>
+        <w:t>of model from introduction</w:t>
+      </w:r>
+      <w:r>
+        <w:rPr>
+          <w:highlight w:val="yellow"/>
+        </w:rPr>
+        <w:t xml:space="preserve"> section</w:t>
+      </w:r>
+      <w:r>
+        <w:rPr>
+          <w:highlight w:val="yellow"/>
+        </w:rPr>
+        <w:t>.</w:t>
+      </w:r>
+    </w:p>
+    <w:p>
+      <w:pPr>
+        <w:pStyle w:val="ListParagraph"/>
+      </w:pPr>
+    </w:p>
+    <w:p>
+      <w:pPr>
+        <w:pStyle w:val="ListParagraph"/>
+        <w:numPr>
+          <w:ilvl w:val="0"/>
+          <w:numId w:val="4"/>
+        </w:numPr>
         <w:rPr>
           <w:b/>
           <w:bCs/>
         </w:rPr>
-        <w:t>State</w:t>
-      </w:r>
+      </w:pPr>
       <w:r>
         <w:rPr>
           <w:b/>
           <w:bCs/>
         </w:rPr>
-        <w:t xml:space="preserve"> results</w:t>
+        <w:t xml:space="preserve">Interpret </w:t>
       </w:r>
       <w:r>
         <w:rPr>
           <w:b/>
           <w:bCs/>
         </w:rPr>
-        <w:t xml:space="preserve"> and display </w:t>
+        <w:t>final model in non-techn</w:t>
       </w:r>
       <w:r>
         <w:rPr>
           <w:b/>
           <w:bCs/>
         </w:rPr>
-        <w:t>results</w:t>
+        <w:t>i</w:t>
       </w:r>
       <w:r>
         <w:rPr>
           <w:b/>
           <w:bCs/>
         </w:rPr>
-        <w:t xml:space="preserve"> of </w:t>
-      </w:r>
-      <w:r>
+        <w:t>cal language (i.e., explain how the variables work, discuss predictions)</w:t>
+      </w:r>
+    </w:p>
+    <w:p>
+      <w:pPr>
+        <w:rPr>
+          <w:highlight w:val="yellow"/>
+        </w:rPr>
+      </w:pPr>
+    </w:p>
+    <w:p>
+      <w:pPr>
+        <w:pStyle w:val="ListParagraph"/>
+        <w:numPr>
+          <w:ilvl w:val="0"/>
+          <w:numId w:val="34"/>
+        </w:numPr>
+      </w:pPr>
+      <w:r>
+        <w:t>Q</w:t>
+      </w:r>
+      <w:r>
+        <w:t>uiz 3</w:t>
+      </w:r>
+      <w:r>
+        <w:t xml:space="preserve"> score: </w:t>
+      </w:r>
+      <w:r>
+        <w:t>Q</w:t>
+      </w:r>
+      <w:r>
+        <w:t xml:space="preserve">uiz 3 </w:t>
+      </w:r>
+      <w:r>
+        <w:t xml:space="preserve">is </w:t>
+      </w:r>
+      <w:r>
+        <w:t>closer to quiz 4 in difficulty</w:t>
+      </w:r>
+      <w:r>
+        <w:t xml:space="preserve"> because </w:t>
+      </w:r>
+      <w:r>
+        <w:t xml:space="preserve">students </w:t>
+      </w:r>
+      <w:r>
+        <w:t>are</w:t>
+      </w:r>
+      <w:r>
+        <w:t xml:space="preserve"> used to </w:t>
+      </w:r>
+      <w:r>
+        <w:t xml:space="preserve">online </w:t>
+      </w:r>
+      <w:r>
+        <w:t xml:space="preserve">Quercus </w:t>
+      </w:r>
+      <w:r>
+        <w:t xml:space="preserve">quiz format, </w:t>
+      </w:r>
+      <w:r>
+        <w:t xml:space="preserve">better understanding of rounding rules, and </w:t>
+      </w:r>
+      <w:r>
+        <w:t xml:space="preserve">study more </w:t>
+      </w:r>
+      <w:r>
+        <w:t>for quizzes t</w:t>
+      </w:r>
+      <w:r>
+        <w:t>o better prepare for them</w:t>
+      </w:r>
+    </w:p>
+    <w:p>
+      <w:pPr>
+        <w:pStyle w:val="ListParagraph"/>
+        <w:numPr>
+          <w:ilvl w:val="0"/>
+          <w:numId w:val="34"/>
+        </w:numPr>
+      </w:pPr>
+      <w:r>
+        <w:t>(</w:t>
+      </w:r>
+      <w:r>
+        <w:t>STA</w:t>
+      </w:r>
+      <w:r>
+        <w:t>302</w:t>
+      </w:r>
+      <w:r>
+        <w:t>W1</w:t>
+      </w:r>
+      <w:r>
+        <w:t xml:space="preserve">, </w:t>
+      </w:r>
+      <w:r>
+        <w:t>STA</w:t>
+      </w:r>
+      <w:r>
+        <w:t>302</w:t>
+      </w:r>
+      <w:r>
+        <w:t>W</w:t>
+      </w:r>
+      <w:r>
+        <w:t>2),</w:t>
+      </w:r>
+      <w:r>
+        <w:t xml:space="preserve"> </w:t>
+      </w:r>
+      <w:r>
+        <w:t>(</w:t>
+      </w:r>
+      <w:r>
+        <w:t>STA</w:t>
+      </w:r>
+      <w:r>
+        <w:t>302</w:t>
+      </w:r>
+      <w:r>
+        <w:t>W</w:t>
+      </w:r>
+      <w:r>
+        <w:t xml:space="preserve">2, </w:t>
+      </w:r>
+      <w:r>
+        <w:t>STA3</w:t>
+      </w:r>
+      <w:r>
+        <w:t>02</w:t>
+      </w:r>
+      <w:r>
+        <w:t>W</w:t>
+      </w:r>
+      <w:r>
+        <w:t>3), (</w:t>
+      </w:r>
+      <w:r>
+        <w:t>STA</w:t>
+      </w:r>
+      <w:r>
+        <w:t>302</w:t>
+      </w:r>
+      <w:r>
+        <w:t>W</w:t>
+      </w:r>
+      <w:r>
+        <w:t xml:space="preserve">3, </w:t>
+      </w:r>
+      <w:r>
+        <w:t>STA</w:t>
+      </w:r>
+      <w:r>
+        <w:t>302</w:t>
+      </w:r>
+      <w:r>
+        <w:t>W4</w:t>
+      </w:r>
+      <w:r>
+        <w:t xml:space="preserve">) covariates: </w:t>
+      </w:r>
+      <w:r>
+        <w:t>increase in study times between consecutive weeks (</w:t>
+      </w:r>
+      <w:r>
+        <w:t>W</w:t>
+      </w:r>
+      <w:r>
+        <w:t xml:space="preserve">1 -&gt; </w:t>
+      </w:r>
+      <w:r>
+        <w:t>W</w:t>
+      </w:r>
+      <w:r>
+        <w:t xml:space="preserve">2 -&gt; </w:t>
+      </w:r>
+      <w:r>
+        <w:t>W</w:t>
+      </w:r>
+      <w:r>
+        <w:t xml:space="preserve">3 -&gt; </w:t>
+      </w:r>
+      <w:r>
+        <w:t>W</w:t>
+      </w:r>
+      <w:r>
+        <w:t>4)</w:t>
+      </w:r>
+    </w:p>
+    <w:p>
+      <w:pPr>
+        <w:pStyle w:val="ListParagraph"/>
+        <w:numPr>
+          <w:ilvl w:val="0"/>
+          <w:numId w:val="34"/>
+        </w:numPr>
+      </w:pPr>
+      <w:r>
+        <w:t>Interpret coefficients</w:t>
+      </w:r>
+      <w:r>
+        <w:t xml:space="preserve"> of each variable</w:t>
+      </w:r>
+    </w:p>
+    <w:p>
+      <w:pPr>
+        <w:pStyle w:val="ListParagraph"/>
+        <w:numPr>
+          <w:ilvl w:val="1"/>
+          <w:numId w:val="42"/>
+        </w:numPr>
+      </w:pPr>
+      <w:r>
+        <w:t xml:space="preserve">“With unit increase in X, </w:t>
+      </w:r>
+      <w:r>
+        <w:t xml:space="preserve">there is a </w:t>
+      </w:r>
+      <w:r>
+        <w:t>y increase in Y…”</w:t>
+      </w:r>
+    </w:p>
+    <w:p/>
+    <w:p>
+      <w:pPr>
+        <w:pStyle w:val="ListParagraph"/>
+        <w:numPr>
+          <w:ilvl w:val="0"/>
+          <w:numId w:val="4"/>
+        </w:numPr>
         <w:rPr>
           <w:b/>
           <w:bCs/>
         </w:rPr>
-        <w:t>model</w:t>
-      </w:r>
+      </w:pPr>
       <w:r>
         <w:rPr>
           <w:b/>
           <w:bCs/>
         </w:rPr>
-        <w:t>, and place R code snippets in Appendix.</w:t>
-      </w:r>
-    </w:p>
-    <w:p/>
-    <w:p>
-      <w:pPr>
-        <w:pStyle w:val="ListParagraph"/>
-        <w:numPr>
-          <w:ilvl w:val="0"/>
-          <w:numId w:val="3"/>
-        </w:numPr>
-      </w:pPr>
-      <w:r>
-        <w:t>Analysis these things separately</w:t>
-      </w:r>
-      <w:r>
-        <w:rPr>
-          <w:highlight w:val="yellow"/>
-        </w:rPr>
-        <w:t>:</w:t>
-      </w:r>
-      <w:r>
-        <w:rPr>
-          <w:highlight w:val="yellow"/>
-        </w:rPr>
-        <w:t xml:space="preserve"> perhaps we’ll keep the one with the str</w:t>
-      </w:r>
-      <w:r>
-        <w:rPr>
-          <w:highlight w:val="yellow"/>
-        </w:rPr>
-        <w:t>o</w:t>
-      </w:r>
-      <w:r>
-        <w:rPr>
-          <w:highlight w:val="yellow"/>
-        </w:rPr>
-        <w:t>ngest effect.</w:t>
-      </w:r>
-    </w:p>
-    <w:p>
-      <w:pPr>
-        <w:pStyle w:val="ListParagraph"/>
-        <w:numPr>
-          <w:ilvl w:val="1"/>
-          <w:numId w:val="3"/>
-        </w:numPr>
-      </w:pPr>
-      <w:r>
-        <w:t>Quiz 4 ~ Quizzes 1 – 3</w:t>
-      </w:r>
-    </w:p>
-    <w:p>
-      <w:pPr>
-        <w:pStyle w:val="ListParagraph"/>
-        <w:numPr>
-          <w:ilvl w:val="1"/>
-          <w:numId w:val="3"/>
-        </w:numPr>
-      </w:pPr>
-      <w:r>
-        <w:t>Quiz 4 ~ Weeks 1 – 4 COVID-19</w:t>
-      </w:r>
-    </w:p>
-    <w:p>
-      <w:pPr>
-        <w:pStyle w:val="ListParagraph"/>
-        <w:numPr>
-          <w:ilvl w:val="1"/>
-          <w:numId w:val="3"/>
-        </w:numPr>
-      </w:pPr>
-      <w:r>
-        <w:t>Quiz 4 ~ Weeks 1 – 4 STA302H1</w:t>
-      </w:r>
-    </w:p>
-    <w:p>
-      <w:pPr>
-        <w:pStyle w:val="ListParagraph"/>
-        <w:numPr>
-          <w:ilvl w:val="1"/>
-          <w:numId w:val="3"/>
-        </w:numPr>
-      </w:pPr>
-      <w:r>
-        <w:t xml:space="preserve">Visually inspect scatterplot to determine </w:t>
-      </w:r>
-      <w:r>
-        <w:t>observed relationship</w:t>
-      </w:r>
-    </w:p>
-    <w:p>
-      <w:pPr>
-        <w:pStyle w:val="ListParagraph"/>
-        <w:numPr>
-          <w:ilvl w:val="0"/>
-          <w:numId w:val="2"/>
-        </w:numPr>
-      </w:pPr>
-      <w:r>
-        <w:t>State results of descriptive statistics</w:t>
-      </w:r>
-    </w:p>
-    <w:p>
-      <w:pPr>
-        <w:pStyle w:val="ListParagraph"/>
-        <w:numPr>
-          <w:ilvl w:val="0"/>
-          <w:numId w:val="2"/>
-        </w:numPr>
-        <w:ind w:left="720"/>
-      </w:pPr>
-      <w:r>
-        <w:t xml:space="preserve">Histograms of grades are left skewed (mean &lt; median), </w:t>
-      </w:r>
-    </w:p>
-    <w:p>
-      <w:pPr>
-        <w:pStyle w:val="ListParagraph"/>
-        <w:numPr>
-          <w:ilvl w:val="0"/>
-          <w:numId w:val="2"/>
-        </w:numPr>
-        <w:ind w:left="720"/>
-      </w:pPr>
-      <w:r>
-        <w:t>Histograms of study times and COVID contemplations are right skewed (mean &gt; median)</w:t>
-      </w:r>
-    </w:p>
-    <w:p>
-      <w:pPr>
-        <w:pStyle w:val="ListParagraph"/>
-        <w:numPr>
-          <w:ilvl w:val="0"/>
-          <w:numId w:val="30"/>
-        </w:numPr>
-        <w:ind w:left="720"/>
-      </w:pPr>
-      <w:r>
-        <w:t>r^2 value, r^2 adjusted, what they mean</w:t>
-      </w:r>
-    </w:p>
-    <w:p>
-      <w:pPr>
-        <w:pStyle w:val="ListParagraph"/>
-        <w:numPr>
-          <w:ilvl w:val="0"/>
-          <w:numId w:val="30"/>
-        </w:numPr>
-        <w:ind w:left="720"/>
-      </w:pPr>
-      <w:r>
-        <w:t>State significant and insignificant variables w.r.t. significance level</w:t>
-      </w:r>
-    </w:p>
-    <w:p>
-      <w:pPr>
-        <w:pStyle w:val="ListParagraph"/>
-        <w:numPr>
-          <w:ilvl w:val="0"/>
-          <w:numId w:val="30"/>
-        </w:numPr>
-        <w:ind w:left="720"/>
-      </w:pPr>
-      <w:r>
-        <w:t>no leverage points/influential points, so no points removed</w:t>
-      </w:r>
-    </w:p>
-    <w:p>
-      <w:pPr>
-        <w:pStyle w:val="ListParagraph"/>
-        <w:numPr>
-          <w:ilvl w:val="0"/>
-          <w:numId w:val="3"/>
-        </w:numPr>
-      </w:pPr>
-      <w:r>
-        <w:t xml:space="preserve">State what </w:t>
-      </w:r>
-      <w:r>
-        <w:t xml:space="preserve">initial </w:t>
-      </w:r>
-      <w:r>
-        <w:t>model you choose</w:t>
-      </w:r>
-    </w:p>
-    <w:p>
-      <w:pPr>
-        <w:pStyle w:val="ListParagraph"/>
-        <w:numPr>
-          <w:ilvl w:val="1"/>
-          <w:numId w:val="3"/>
-        </w:numPr>
-      </w:pPr>
-      <w:r>
-        <w:t>Linear model</w:t>
-      </w:r>
-      <w:r>
-        <w:t>?</w:t>
-      </w:r>
-      <w:r>
-        <w:t xml:space="preserve"> </w:t>
-      </w:r>
-      <w:r>
-        <w:t>Quadratic model?</w:t>
-      </w:r>
-      <w:r>
-        <w:t xml:space="preserve"> </w:t>
-      </w:r>
-      <w:r>
-        <w:t>Cubic model?</w:t>
-      </w:r>
-    </w:p>
-    <w:p>
-      <w:pPr>
-        <w:pStyle w:val="ListParagraph"/>
-        <w:numPr>
-          <w:ilvl w:val="1"/>
-          <w:numId w:val="3"/>
-        </w:numPr>
-      </w:pPr>
-      <w:r>
-        <w:t>How you derive each term in your model, significant or otherwise</w:t>
-      </w:r>
-    </w:p>
-    <w:p>
-      <w:pPr>
-        <w:pStyle w:val="ListParagraph"/>
-        <w:numPr>
-          <w:ilvl w:val="2"/>
-          <w:numId w:val="3"/>
-        </w:numPr>
-      </w:pPr>
-      <w:r>
-        <w:t>Pick highly correlated combinations of predictor variables from correlation matrix as a heuristic for determining most significant terms in model</w:t>
-      </w:r>
-    </w:p>
-    <w:p>
-      <w:pPr>
-        <w:pStyle w:val="ListParagraph"/>
-        <w:numPr>
-          <w:ilvl w:val="1"/>
-          <w:numId w:val="3"/>
-        </w:numPr>
-      </w:pPr>
-      <w:r>
-        <w:t>explain why variables are significant/insignificant, with p-values and t-values -- "for every unit increase in ... " (quote coefficients)</w:t>
-      </w:r>
-    </w:p>
-    <w:p>
-      <w:pPr>
-        <w:pStyle w:val="ListParagraph"/>
-        <w:numPr>
-          <w:ilvl w:val="1"/>
-          <w:numId w:val="3"/>
-        </w:numPr>
-      </w:pPr>
-      <w:r>
-        <w:t>state r^2 values, what they mean ("x% of the total variation in quiz4 can be explained by all variables in the model")</w:t>
-      </w:r>
-    </w:p>
-    <w:p>
-      <w:pPr>
-        <w:pStyle w:val="ListParagraph"/>
-        <w:numPr>
-          <w:ilvl w:val="1"/>
-          <w:numId w:val="3"/>
-        </w:numPr>
-      </w:pPr>
-      <w:r>
-        <w:t>adjusted r^2 = r^2 adjusted for predictor values.</w:t>
-      </w:r>
-    </w:p>
-    <w:p>
-      <w:pPr>
-        <w:pStyle w:val="ListParagraph"/>
-        <w:numPr>
-          <w:ilvl w:val="0"/>
-          <w:numId w:val="3"/>
-        </w:numPr>
-      </w:pPr>
-      <w:r>
-        <w:t>State how you transformed your data</w:t>
-      </w:r>
-    </w:p>
-    <w:p>
-      <w:pPr>
-        <w:pStyle w:val="ListParagraph"/>
-        <w:numPr>
-          <w:ilvl w:val="1"/>
-          <w:numId w:val="3"/>
-        </w:numPr>
-        <w:rPr>
-          <w:highlight w:val="yellow"/>
-        </w:rPr>
-      </w:pPr>
-      <w:r>
-        <w:rPr>
-          <w:highlight w:val="yellow"/>
-        </w:rPr>
-        <w:t>Think about interaction terms &amp; multicollinearity</w:t>
-      </w:r>
-    </w:p>
-    <w:p>
-      <w:pPr>
-        <w:pStyle w:val="ListParagraph"/>
-        <w:numPr>
-          <w:ilvl w:val="1"/>
-          <w:numId w:val="3"/>
-        </w:numPr>
-        <w:rPr>
-          <w:highlight w:val="yellow"/>
-        </w:rPr>
-      </w:pPr>
-      <w:r>
-        <w:rPr>
-          <w:highlight w:val="yellow"/>
-        </w:rPr>
-        <w:t>Correct multicollinearity with recentering, and perform analysis based on recentered model – undo transformation to reveal true relationship</w:t>
-      </w:r>
-    </w:p>
-    <w:p>
-      <w:pPr>
-        <w:pStyle w:val="ListParagraph"/>
-        <w:numPr>
-          <w:ilvl w:val="1"/>
-          <w:numId w:val="3"/>
-        </w:numPr>
-        <w:rPr>
-          <w:highlight w:val="yellow"/>
-        </w:rPr>
-      </w:pPr>
-      <w:r>
-        <w:rPr>
-          <w:highlight w:val="yellow"/>
-        </w:rPr>
-        <w:t>Correct skewness with variable transformation, and perform analysis based on transformed model</w:t>
-      </w:r>
-    </w:p>
-    <w:p>
-      <w:pPr>
-        <w:pStyle w:val="ListParagraph"/>
-        <w:numPr>
-          <w:ilvl w:val="0"/>
-          <w:numId w:val="3"/>
-        </w:numPr>
-      </w:pPr>
-      <w:r>
-        <w:t>Use m</w:t>
-      </w:r>
-      <w:r>
-        <w:t>odel selection criterion</w:t>
-      </w:r>
-      <w:r>
-        <w:t xml:space="preserve"> to identify best model</w:t>
-      </w:r>
-    </w:p>
-    <w:p>
-      <w:pPr>
-        <w:pStyle w:val="ListParagraph"/>
-        <w:numPr>
-          <w:ilvl w:val="1"/>
-          <w:numId w:val="3"/>
-        </w:numPr>
-      </w:pPr>
-      <w:r>
-        <w:t>Use backwards selection on original model (state original model terms and why you chose them)</w:t>
-      </w:r>
-    </w:p>
-    <w:p>
-      <w:pPr>
-        <w:pStyle w:val="ListParagraph"/>
-        <w:numPr>
-          <w:ilvl w:val="2"/>
-          <w:numId w:val="3"/>
-        </w:numPr>
-      </w:pPr>
-      <w:r>
-        <w:t>used backwards selection (AIC) to refine model to reduce the model to a simpler model with a smaller AIC value (quote AIC model).</w:t>
-      </w:r>
-    </w:p>
-    <w:p>
-      <w:pPr>
-        <w:pStyle w:val="ListParagraph"/>
-        <w:numPr>
-          <w:ilvl w:val="2"/>
-          <w:numId w:val="3"/>
-        </w:numPr>
-      </w:pPr>
-      <w:r>
-        <w:t>include AIC values in appendix.</w:t>
-      </w:r>
-    </w:p>
-    <w:p>
-      <w:pPr>
-        <w:pStyle w:val="ListParagraph"/>
-        <w:numPr>
-          <w:ilvl w:val="1"/>
-          <w:numId w:val="3"/>
-        </w:numPr>
-      </w:pPr>
-      <w:r>
-        <w:t>Run AIC to find which subset model contains lowest AIC (state results in the model development section, add reference to appendix)</w:t>
-      </w:r>
-    </w:p>
-    <w:p>
-      <w:pPr>
-        <w:pStyle w:val="ListParagraph"/>
-        <w:numPr>
-          <w:ilvl w:val="1"/>
-          <w:numId w:val="3"/>
-        </w:numPr>
-        <w:rPr>
-          <w:highlight w:val="yellow"/>
-        </w:rPr>
-      </w:pPr>
-      <w:r>
-        <w:rPr>
-          <w:highlight w:val="yellow"/>
-        </w:rPr>
-        <w:t>Others?</w:t>
-      </w:r>
-    </w:p>
-    <w:p/>
-    <w:p>
-      <w:pPr>
-        <w:ind w:left="360"/>
-      </w:pPr>
-    </w:p>
-    <w:p>
-      <w:pPr>
-        <w:pStyle w:val="ListParagraph"/>
-        <w:numPr>
-          <w:ilvl w:val="0"/>
-          <w:numId w:val="7"/>
-        </w:numPr>
+        <w:t>Discuss any limitations/problems remaining with the m</w:t>
+      </w:r>
+      <w:r>
         <w:rPr>
           <w:b/>
           <w:bCs/>
         </w:rPr>
-      </w:pPr>
+        <w:t>o</w:t>
+      </w:r>
       <w:r>
         <w:rPr>
           <w:b/>
           <w:bCs/>
         </w:rPr>
-        <w:lastRenderedPageBreak/>
-        <w:t>Add statistical and empirical justifications for your model.</w:t>
+        <w:t>del, and how they might impact its use in the real world.</w:t>
       </w:r>
     </w:p>
     <w:p>
@@ -4121,778 +4692,17 @@
       </w:pPr>
     </w:p>
     <w:p>
-      <w:pPr>
-        <w:pStyle w:val="ListParagraph"/>
-        <w:numPr>
-          <w:ilvl w:val="1"/>
-          <w:numId w:val="7"/>
-        </w:numPr>
+      <w:r>
+        <w:t>Limitations of Model</w:t>
+      </w:r>
+    </w:p>
+    <w:p>
+      <w:pPr>
         <w:rPr>
           <w:b/>
           <w:bCs/>
         </w:rPr>
       </w:pPr>
-      <w:r>
-        <w:rPr>
-          <w:b/>
-          <w:bCs/>
-        </w:rPr>
-        <w:t>Statistical:</w:t>
-      </w:r>
-    </w:p>
-    <w:p>
-      <w:pPr>
-        <w:pStyle w:val="ListParagraph"/>
-        <w:numPr>
-          <w:ilvl w:val="2"/>
-          <w:numId w:val="2"/>
-        </w:numPr>
-        <w:rPr>
-          <w:b/>
-          <w:bCs/>
-        </w:rPr>
-      </w:pPr>
-      <w:r>
-        <w:rPr>
-          <w:b/>
-          <w:bCs/>
-        </w:rPr>
-        <w:t>Checking Gauss-Markov assumptions</w:t>
-      </w:r>
-    </w:p>
-    <w:p>
-      <w:pPr>
-        <w:pStyle w:val="ListParagraph"/>
-        <w:numPr>
-          <w:ilvl w:val="2"/>
-          <w:numId w:val="2"/>
-        </w:numPr>
-        <w:rPr>
-          <w:b/>
-          <w:bCs/>
-        </w:rPr>
-      </w:pPr>
-      <w:r>
-        <w:rPr>
-          <w:b/>
-          <w:bCs/>
-        </w:rPr>
-        <w:t>Using prior knowledge (e.g., quiz grades tend to be left skewed because few STA302H1 students fail quizzes)</w:t>
-      </w:r>
-    </w:p>
-    <w:p>
-      <w:pPr>
-        <w:pStyle w:val="ListParagraph"/>
-        <w:numPr>
-          <w:ilvl w:val="2"/>
-          <w:numId w:val="2"/>
-        </w:numPr>
-        <w:rPr>
-          <w:b/>
-          <w:bCs/>
-        </w:rPr>
-      </w:pPr>
-      <w:r>
-        <w:rPr>
-          <w:b/>
-          <w:bCs/>
-        </w:rPr>
-        <w:t>Statistical theory from ST</w:t>
-      </w:r>
-      <w:r>
-        <w:rPr>
-          <w:b/>
-          <w:bCs/>
-        </w:rPr>
-        <w:t>A3</w:t>
-      </w:r>
-      <w:r>
-        <w:rPr>
-          <w:b/>
-          <w:bCs/>
-        </w:rPr>
-        <w:t>02H1 or STA248H1</w:t>
-      </w:r>
-    </w:p>
-    <w:p>
-      <w:pPr>
-        <w:pStyle w:val="ListParagraph"/>
-        <w:numPr>
-          <w:ilvl w:val="1"/>
-          <w:numId w:val="7"/>
-        </w:numPr>
-        <w:rPr>
-          <w:b/>
-          <w:bCs/>
-        </w:rPr>
-      </w:pPr>
-      <w:r>
-        <w:rPr>
-          <w:b/>
-          <w:bCs/>
-        </w:rPr>
-        <w:t>Empirical:</w:t>
-      </w:r>
-    </w:p>
-    <w:p>
-      <w:pPr>
-        <w:pStyle w:val="ListParagraph"/>
-        <w:numPr>
-          <w:ilvl w:val="0"/>
-          <w:numId w:val="15"/>
-        </w:numPr>
-        <w:rPr>
-          <w:b/>
-          <w:bCs/>
-        </w:rPr>
-      </w:pPr>
-      <w:r>
-        <w:rPr>
-          <w:b/>
-          <w:bCs/>
-        </w:rPr>
-        <w:t>Showing residual plots</w:t>
-      </w:r>
-    </w:p>
-    <w:p>
-      <w:pPr>
-        <w:pStyle w:val="ListParagraph"/>
-        <w:numPr>
-          <w:ilvl w:val="0"/>
-          <w:numId w:val="15"/>
-        </w:numPr>
-        <w:rPr>
-          <w:b/>
-          <w:bCs/>
-        </w:rPr>
-      </w:pPr>
-      <w:r>
-        <w:rPr>
-          <w:b/>
-          <w:bCs/>
-        </w:rPr>
-        <w:t>Showing skewed histograms</w:t>
-      </w:r>
-    </w:p>
-    <w:p>
-      <w:pPr>
-        <w:pStyle w:val="ListParagraph"/>
-        <w:numPr>
-          <w:ilvl w:val="0"/>
-          <w:numId w:val="15"/>
-        </w:numPr>
-        <w:rPr>
-          <w:b/>
-          <w:bCs/>
-        </w:rPr>
-      </w:pPr>
-      <w:r>
-        <w:rPr>
-          <w:b/>
-          <w:bCs/>
-        </w:rPr>
-        <w:t>Showing well fitted qqplots</w:t>
-      </w:r>
-    </w:p>
-    <w:p/>
-    <w:p>
-      <w:pPr>
-        <w:pStyle w:val="ListParagraph"/>
-        <w:numPr>
-          <w:ilvl w:val="0"/>
-          <w:numId w:val="37"/>
-        </w:numPr>
-      </w:pPr>
-      <w:r>
-        <w:t>Show results of 4</w:t>
-      </w:r>
-      <w:r>
-        <w:t xml:space="preserve"> assumptions for linear model:</w:t>
-      </w:r>
-    </w:p>
-    <w:p>
-      <w:pPr>
-        <w:pStyle w:val="ListParagraph"/>
-        <w:numPr>
-          <w:ilvl w:val="0"/>
-          <w:numId w:val="23"/>
-        </w:numPr>
-      </w:pPr>
-      <w:r>
-        <w:t xml:space="preserve">model obeys A1: model has only linear terms and interaction terms, and </w:t>
-      </w:r>
-    </w:p>
-    <w:p>
-      <w:pPr>
-        <w:pStyle w:val="ListParagraph"/>
-        <w:numPr>
-          <w:ilvl w:val="0"/>
-          <w:numId w:val="23"/>
-        </w:numPr>
-      </w:pPr>
-      <w:r>
-        <w:t>we showed that all predictor variables show randomness when regressed with residuals.</w:t>
-      </w:r>
-    </w:p>
-    <w:p>
-      <w:pPr>
-        <w:pStyle w:val="ListParagraph"/>
-        <w:numPr>
-          <w:ilvl w:val="0"/>
-          <w:numId w:val="23"/>
-        </w:numPr>
-      </w:pPr>
-      <w:r>
-        <w:t>model obeys A2: random sample = assume errors are independent, and see 1st plot (residual vs. fitted plot)</w:t>
-      </w:r>
-    </w:p>
-    <w:p>
-      <w:pPr>
-        <w:pStyle w:val="ListParagraph"/>
-        <w:numPr>
-          <w:ilvl w:val="0"/>
-          <w:numId w:val="23"/>
-        </w:numPr>
-      </w:pPr>
-      <w:r>
-        <w:t>model obeys A3: approximately homoscedastic, from scale location plot, we see random scattered points about red horizontal line (mean?)</w:t>
-      </w:r>
-    </w:p>
-    <w:p>
-      <w:pPr>
-        <w:pStyle w:val="ListParagraph"/>
-        <w:numPr>
-          <w:ilvl w:val="0"/>
-          <w:numId w:val="23"/>
-        </w:numPr>
-      </w:pPr>
-      <w:r>
-        <w:t>model obeys A4: approximately normal -- slightly more left skewed (qqplot) than right skewed</w:t>
-      </w:r>
-    </w:p>
-    <w:p>
-      <w:pPr>
-        <w:pStyle w:val="ListParagraph"/>
-        <w:numPr>
-          <w:ilvl w:val="0"/>
-          <w:numId w:val="23"/>
-        </w:numPr>
-      </w:pPr>
-      <w:r>
-        <w:t>no influential outliers -- no points outside of cook's distance in upper right and lower left quadrants of plot, so no points to remove.</w:t>
-      </w:r>
-    </w:p>
-    <w:p/>
-    <w:p/>
-    <w:p>
-      <w:pPr>
-        <w:pStyle w:val="ListParagraph"/>
-        <w:numPr>
-          <w:ilvl w:val="0"/>
-          <w:numId w:val="7"/>
-        </w:numPr>
-        <w:rPr>
-          <w:b/>
-          <w:bCs/>
-        </w:rPr>
-      </w:pPr>
-      <w:r>
-        <w:rPr>
-          <w:b/>
-          <w:bCs/>
-        </w:rPr>
-        <w:t xml:space="preserve">Add in-depth </w:t>
-      </w:r>
-      <w:r>
-        <w:rPr>
-          <w:b/>
-          <w:bCs/>
-        </w:rPr>
-        <w:t>diagnostics to illustrate the goodness of the model</w:t>
-      </w:r>
-      <w:r>
-        <w:rPr>
-          <w:b/>
-          <w:bCs/>
-        </w:rPr>
-        <w:t>.</w:t>
-      </w:r>
-    </w:p>
-    <w:p>
-      <w:pPr>
-        <w:rPr>
-          <w:highlight w:val="yellow"/>
-        </w:rPr>
-      </w:pPr>
-    </w:p>
-    <w:p>
-      <w:pPr>
-        <w:pStyle w:val="ListParagraph"/>
-        <w:numPr>
-          <w:ilvl w:val="0"/>
-          <w:numId w:val="39"/>
-        </w:numPr>
-        <w:rPr>
-          <w:highlight w:val="yellow"/>
-        </w:rPr>
-      </w:pPr>
-      <w:r>
-        <w:rPr>
-          <w:highlight w:val="yellow"/>
-        </w:rPr>
-        <w:t>TODO:</w:t>
-      </w:r>
-      <w:r>
-        <w:rPr>
-          <w:highlight w:val="yellow"/>
-        </w:rPr>
-        <w:t xml:space="preserve"> </w:t>
-      </w:r>
-      <w:r>
-        <w:rPr>
-          <w:highlight w:val="yellow"/>
-        </w:rPr>
-        <w:t xml:space="preserve">Anything else, other than </w:t>
-      </w:r>
-      <w:r>
-        <w:rPr>
-          <w:highlight w:val="yellow"/>
-        </w:rPr>
-        <w:t>residual plot and qqplot to assess</w:t>
-      </w:r>
-      <w:r>
-        <w:rPr>
-          <w:highlight w:val="yellow"/>
-        </w:rPr>
-        <w:t xml:space="preserve"> goodness of fit</w:t>
-      </w:r>
-      <w:r>
-        <w:rPr>
-          <w:highlight w:val="yellow"/>
-        </w:rPr>
-        <w:t>?</w:t>
-      </w:r>
-    </w:p>
-    <w:p>
-      <w:pPr>
-        <w:rPr>
-          <w:highlight w:val="yellow"/>
-        </w:rPr>
-      </w:pPr>
-    </w:p>
-    <w:p>
-      <w:pPr>
-        <w:rPr>
-          <w:highlight w:val="yellow"/>
-        </w:rPr>
-      </w:pPr>
-    </w:p>
-    <w:p>
-      <w:pPr>
-        <w:rPr>
-          <w:b/>
-          <w:bCs/>
-        </w:rPr>
-      </w:pPr>
-      <w:r>
-        <w:rPr>
-          <w:b/>
-          <w:bCs/>
-        </w:rPr>
-        <w:br w:type="page"/>
-      </w:r>
-      <w:r>
-        <w:rPr>
-          <w:b/>
-          <w:bCs/>
-        </w:rPr>
-        <w:lastRenderedPageBreak/>
-        <w:t>Conclusion</w:t>
-      </w:r>
-    </w:p>
-    <w:p/>
-    <w:p>
-      <w:pPr>
-        <w:pStyle w:val="ListParagraph"/>
-        <w:numPr>
-          <w:ilvl w:val="0"/>
-          <w:numId w:val="4"/>
-        </w:numPr>
-        <w:rPr>
-          <w:b/>
-          <w:bCs/>
-        </w:rPr>
-      </w:pPr>
-      <w:r>
-        <w:rPr>
-          <w:b/>
-          <w:bCs/>
-        </w:rPr>
-        <w:t xml:space="preserve">Explain why </w:t>
-      </w:r>
-      <w:r>
-        <w:rPr>
-          <w:b/>
-          <w:bCs/>
-        </w:rPr>
-        <w:t>model is useful in the context of the data</w:t>
-      </w:r>
-      <w:r>
-        <w:rPr>
-          <w:b/>
-          <w:bCs/>
-        </w:rPr>
-        <w:t>.</w:t>
-      </w:r>
-    </w:p>
-    <w:p/>
-    <w:p>
-      <w:r>
-        <w:rPr>
-          <w:highlight w:val="yellow"/>
-        </w:rPr>
-        <w:t xml:space="preserve">TODO: Figure out how to rephrase purpose </w:t>
-      </w:r>
-      <w:r>
-        <w:rPr>
-          <w:highlight w:val="yellow"/>
-        </w:rPr>
-        <w:t>of model from introduction</w:t>
-      </w:r>
-      <w:r>
-        <w:rPr>
-          <w:highlight w:val="yellow"/>
-        </w:rPr>
-        <w:t xml:space="preserve"> section</w:t>
-      </w:r>
-      <w:r>
-        <w:rPr>
-          <w:highlight w:val="yellow"/>
-        </w:rPr>
-        <w:t>.</w:t>
-      </w:r>
-    </w:p>
-    <w:p>
-      <w:pPr>
-        <w:pStyle w:val="ListParagraph"/>
-      </w:pPr>
-    </w:p>
-    <w:p>
-      <w:pPr>
-        <w:pStyle w:val="ListParagraph"/>
-        <w:numPr>
-          <w:ilvl w:val="0"/>
-          <w:numId w:val="4"/>
-        </w:numPr>
-        <w:rPr>
-          <w:b/>
-          <w:bCs/>
-        </w:rPr>
-      </w:pPr>
-      <w:r>
-        <w:rPr>
-          <w:b/>
-          <w:bCs/>
-        </w:rPr>
-        <w:t xml:space="preserve">Interpret </w:t>
-      </w:r>
-      <w:r>
-        <w:rPr>
-          <w:b/>
-          <w:bCs/>
-        </w:rPr>
-        <w:t>final model in non-techn</w:t>
-      </w:r>
-      <w:r>
-        <w:rPr>
-          <w:b/>
-          <w:bCs/>
-        </w:rPr>
-        <w:t>i</w:t>
-      </w:r>
-      <w:r>
-        <w:rPr>
-          <w:b/>
-          <w:bCs/>
-        </w:rPr>
-        <w:t>cal language (i.e., explain how the variables work, discuss predictions)</w:t>
-      </w:r>
-    </w:p>
-    <w:p>
-      <w:pPr>
-        <w:rPr>
-          <w:highlight w:val="yellow"/>
-        </w:rPr>
-      </w:pPr>
-    </w:p>
-    <w:p>
-      <w:pPr>
-        <w:pStyle w:val="ListParagraph"/>
-        <w:numPr>
-          <w:ilvl w:val="0"/>
-          <w:numId w:val="34"/>
-        </w:numPr>
-      </w:pPr>
-      <w:r>
-        <w:t>Q</w:t>
-      </w:r>
-      <w:r>
-        <w:t>uiz 3</w:t>
-      </w:r>
-      <w:r>
-        <w:t xml:space="preserve"> score: </w:t>
-      </w:r>
-      <w:r>
-        <w:t>Q</w:t>
-      </w:r>
-      <w:r>
-        <w:t xml:space="preserve">uiz 3 </w:t>
-      </w:r>
-      <w:r>
-        <w:t xml:space="preserve">is </w:t>
-      </w:r>
-      <w:r>
-        <w:t>closer to quiz 4 in difficulty</w:t>
-      </w:r>
-      <w:r>
-        <w:t xml:space="preserve"> because </w:t>
-      </w:r>
-      <w:r>
-        <w:t xml:space="preserve">students </w:t>
-      </w:r>
-      <w:r>
-        <w:t>are</w:t>
-      </w:r>
-      <w:r>
-        <w:t xml:space="preserve"> used to </w:t>
-      </w:r>
-      <w:r>
-        <w:t xml:space="preserve">online </w:t>
-      </w:r>
-      <w:r>
-        <w:t xml:space="preserve">Quercus </w:t>
-      </w:r>
-      <w:r>
-        <w:t xml:space="preserve">quiz format, </w:t>
-      </w:r>
-      <w:r>
-        <w:t xml:space="preserve">better understanding of rounding rules, and </w:t>
-      </w:r>
-      <w:r>
-        <w:t xml:space="preserve">study more </w:t>
-      </w:r>
-      <w:r>
-        <w:t>for quizzes t</w:t>
-      </w:r>
-      <w:r>
-        <w:t>o better prepare for them</w:t>
-      </w:r>
-    </w:p>
-    <w:p>
-      <w:pPr>
-        <w:pStyle w:val="ListParagraph"/>
-        <w:numPr>
-          <w:ilvl w:val="0"/>
-          <w:numId w:val="34"/>
-        </w:numPr>
-      </w:pPr>
-      <w:r>
-        <w:t>(</w:t>
-      </w:r>
-      <w:r>
-        <w:t>STA</w:t>
-      </w:r>
-      <w:r>
-        <w:t>302</w:t>
-      </w:r>
-      <w:r>
-        <w:t>W1</w:t>
-      </w:r>
-      <w:r>
-        <w:t xml:space="preserve">, </w:t>
-      </w:r>
-      <w:r>
-        <w:t>STA</w:t>
-      </w:r>
-      <w:r>
-        <w:t>302</w:t>
-      </w:r>
-      <w:r>
-        <w:t>W</w:t>
-      </w:r>
-      <w:r>
-        <w:t>2),</w:t>
-      </w:r>
-      <w:r>
-        <w:t xml:space="preserve"> </w:t>
-      </w:r>
-      <w:r>
-        <w:t>(</w:t>
-      </w:r>
-      <w:r>
-        <w:t>STA</w:t>
-      </w:r>
-      <w:r>
-        <w:t>302</w:t>
-      </w:r>
-      <w:r>
-        <w:t>W</w:t>
-      </w:r>
-      <w:r>
-        <w:t xml:space="preserve">2, </w:t>
-      </w:r>
-      <w:r>
-        <w:t>STA3</w:t>
-      </w:r>
-      <w:r>
-        <w:t>02</w:t>
-      </w:r>
-      <w:r>
-        <w:t>W</w:t>
-      </w:r>
-      <w:r>
-        <w:t>3), (</w:t>
-      </w:r>
-      <w:r>
-        <w:t>STA</w:t>
-      </w:r>
-      <w:r>
-        <w:t>302</w:t>
-      </w:r>
-      <w:r>
-        <w:t>W</w:t>
-      </w:r>
-      <w:r>
-        <w:t xml:space="preserve">3, </w:t>
-      </w:r>
-      <w:r>
-        <w:t>STA</w:t>
-      </w:r>
-      <w:r>
-        <w:t>302</w:t>
-      </w:r>
-      <w:r>
-        <w:t>W4</w:t>
-      </w:r>
-      <w:r>
-        <w:t xml:space="preserve">) covariates: </w:t>
-      </w:r>
-      <w:r>
-        <w:t>increase in study times between consecutive weeks (</w:t>
-      </w:r>
-      <w:r>
-        <w:t>W</w:t>
-      </w:r>
-      <w:r>
-        <w:t xml:space="preserve">1 -&gt; </w:t>
-      </w:r>
-      <w:r>
-        <w:t>W</w:t>
-      </w:r>
-      <w:r>
-        <w:t xml:space="preserve">2 -&gt; </w:t>
-      </w:r>
-      <w:r>
-        <w:t>W</w:t>
-      </w:r>
-      <w:r>
-        <w:t xml:space="preserve">3 -&gt; </w:t>
-      </w:r>
-      <w:r>
-        <w:t>W</w:t>
-      </w:r>
-      <w:r>
-        <w:t>4)</w:t>
-      </w:r>
-    </w:p>
-    <w:p>
-      <w:pPr>
-        <w:pStyle w:val="ListParagraph"/>
-        <w:numPr>
-          <w:ilvl w:val="0"/>
-          <w:numId w:val="34"/>
-        </w:numPr>
-      </w:pPr>
-      <w:r>
-        <w:t>Interpret coefficients</w:t>
-      </w:r>
-      <w:r>
-        <w:t xml:space="preserve"> of each variable</w:t>
-      </w:r>
-    </w:p>
-    <w:p>
-      <w:pPr>
-        <w:pStyle w:val="ListParagraph"/>
-        <w:numPr>
-          <w:ilvl w:val="1"/>
-          <w:numId w:val="42"/>
-        </w:numPr>
-      </w:pPr>
-      <w:r>
-        <w:t xml:space="preserve">“With unit increase in X, </w:t>
-      </w:r>
-      <w:r>
-        <w:t xml:space="preserve">there is a </w:t>
-      </w:r>
-      <w:r>
-        <w:t>y increase in Y…”</w:t>
-      </w:r>
-    </w:p>
-    <w:p/>
-    <w:p>
-      <w:pPr>
-        <w:pStyle w:val="ListParagraph"/>
-        <w:numPr>
-          <w:ilvl w:val="0"/>
-          <w:numId w:val="4"/>
-        </w:numPr>
-        <w:rPr>
-          <w:b/>
-          <w:bCs/>
-        </w:rPr>
-      </w:pPr>
-      <w:r>
-        <w:rPr>
-          <w:b/>
-          <w:bCs/>
-        </w:rPr>
-        <w:t>Discuss any limitations/problems remaining with the m</w:t>
-      </w:r>
-      <w:r>
-        <w:rPr>
-          <w:b/>
-          <w:bCs/>
-        </w:rPr>
-        <w:t>o</w:t>
-      </w:r>
-      <w:r>
-        <w:rPr>
-          <w:b/>
-          <w:bCs/>
-        </w:rPr>
-        <w:t>del, and how they might impact its use in the real world.</w:t>
-      </w:r>
-    </w:p>
-    <w:p>
-      <w:pPr>
-        <w:rPr>
-          <w:b/>
-          <w:bCs/>
-        </w:rPr>
-      </w:pPr>
-    </w:p>
-    <w:p>
-      <w:r>
-        <w:t>Limitations of Model</w:t>
-      </w:r>
-    </w:p>
-    <w:p>
-      <w:pPr>
-        <w:rPr>
-          <w:b/>
-          <w:bCs/>
-        </w:rPr>
-      </w:pPr>
     </w:p>
     <w:p>
       <w:pPr>
@@ -4944,9 +4754,6 @@
       <w:r>
         <w:t>presence of NA values</w:t>
       </w:r>
-      <w:r>
-        <w:t>å</w:t>
-      </w:r>
     </w:p>
     <w:p>
       <w:pPr>
@@ -4972,7 +4779,7 @@
         <w:t>outliers</w:t>
       </w:r>
       <w:r>
-        <w:t>?å</w:t>
+        <w:t>?</w:t>
       </w:r>
     </w:p>
     <w:p>
@@ -5063,9 +4870,6 @@
       </w:pPr>
       <w:r>
         <w:t>Effect is minimal though, it’s a small source of bias</w:t>
-      </w:r>
-      <w:r>
-        <w:t>å</w:t>
       </w:r>
     </w:p>
     <w:p>

</xml_diff>

<commit_message>
Write the introduction section of the first draft of my STA302H1 report.
</commit_message>
<xml_diff>
--- a/STA302H1 -- Report Outline.docx
+++ b/STA302H1 -- Report Outline.docx
@@ -801,7 +801,15 @@
         </w:numPr>
       </w:pPr>
       <w:r>
-        <w:t>Capitalize “canada”</w:t>
+        <w:t>Capitalize “</w:t>
+      </w:r>
+      <w:proofErr w:type="spellStart"/>
+      <w:r>
+        <w:t>canada</w:t>
+      </w:r>
+      <w:proofErr w:type="spellEnd"/>
+      <w:r>
+        <w:t>”</w:t>
       </w:r>
       <w:r>
         <w:t xml:space="preserve"> and “china”</w:t>
@@ -879,10 +887,10 @@
         </w:numPr>
       </w:pPr>
       <w:r>
-        <w:t>Identify</w:t>
-      </w:r>
-      <w:r>
-        <w:t xml:space="preserve"> the number of quizzes students miss.</w:t>
+        <w:t xml:space="preserve">Missing the country is </w:t>
+      </w:r>
+      <w:r>
+        <w:t>OK</w:t>
       </w:r>
     </w:p>
     <w:p>
@@ -894,6 +902,87 @@
         </w:numPr>
       </w:pPr>
       <w:r>
+        <w:t>just mark</w:t>
+      </w:r>
+      <w:r>
+        <w:t xml:space="preserve"> country </w:t>
+      </w:r>
+      <w:r>
+        <w:t>as unknown</w:t>
+      </w:r>
+    </w:p>
+    <w:p>
+      <w:pPr>
+        <w:pStyle w:val="ListParagraph"/>
+        <w:numPr>
+          <w:ilvl w:val="1"/>
+          <w:numId w:val="11"/>
+        </w:numPr>
+      </w:pPr>
+      <w:r>
+        <w:t>Missing any number of COVID and STA302H1 hours is OK</w:t>
+      </w:r>
+    </w:p>
+    <w:p>
+      <w:pPr>
+        <w:pStyle w:val="ListParagraph"/>
+        <w:numPr>
+          <w:ilvl w:val="2"/>
+          <w:numId w:val="11"/>
+        </w:numPr>
+      </w:pPr>
+      <w:r>
+        <w:t>T</w:t>
+      </w:r>
+      <w:r>
+        <w:t>hose students either forgot or abstained</w:t>
+      </w:r>
+      <w:r>
+        <w:t xml:space="preserve"> from sharing</w:t>
+      </w:r>
+      <w:r>
+        <w:t xml:space="preserve"> because they felt un</w:t>
+      </w:r>
+      <w:r>
+        <w:t>comfortable sharing it.</w:t>
+      </w:r>
+    </w:p>
+    <w:p>
+      <w:pPr>
+        <w:pStyle w:val="ListParagraph"/>
+        <w:numPr>
+          <w:ilvl w:val="2"/>
+          <w:numId w:val="11"/>
+        </w:numPr>
+      </w:pPr>
+      <w:r>
+        <w:t xml:space="preserve">Missing COVID or STA302H1 hours alone is no </w:t>
+      </w:r>
+      <w:r>
+        <w:t>reason to exclude them from the dataset. They might still write quizzes though.</w:t>
+      </w:r>
+    </w:p>
+    <w:p>
+      <w:pPr>
+        <w:pStyle w:val="ListParagraph"/>
+        <w:numPr>
+          <w:ilvl w:val="1"/>
+          <w:numId w:val="11"/>
+        </w:numPr>
+      </w:pPr>
+      <w:r>
+        <w:t>Identify the number of quizzes students miss.</w:t>
+      </w:r>
+    </w:p>
+    <w:p>
+      <w:pPr>
+        <w:pStyle w:val="ListParagraph"/>
+        <w:numPr>
+          <w:ilvl w:val="2"/>
+          <w:numId w:val="11"/>
+        </w:numPr>
+      </w:pPr>
+      <w:r>
         <w:t xml:space="preserve">1 </w:t>
       </w:r>
       <w:r>
@@ -909,10 +998,7 @@
         </w:numPr>
       </w:pPr>
       <w:r>
-        <w:t>Some</w:t>
-      </w:r>
-      <w:r>
-        <w:t xml:space="preserve"> STA302H1 </w:t>
+        <w:t xml:space="preserve">Some STA302H1 </w:t>
       </w:r>
       <w:r>
         <w:t>students join late from the waitlist.</w:t>
@@ -993,19 +1079,37 @@
         </w:numPr>
       </w:pPr>
       <w:r>
-        <w:t>Quiz marks are worth a substantial portion of one’s STA302H1 grade</w:t>
-      </w:r>
-      <w:r>
-        <w:t xml:space="preserve">, so a </w:t>
-      </w:r>
-      <w:r>
-        <w:t xml:space="preserve">low quiz grade may </w:t>
-      </w:r>
-      <w:r>
-        <w:t xml:space="preserve">jeopardize students from getting an A in </w:t>
-      </w:r>
-      <w:r>
-        <w:t>STA302H1</w:t>
+        <w:t>Quiz marks are worth a substantial portion of one’s STA302H1 grade, so a low quiz grade may jeopardize students from getting an A in STA302H1</w:t>
+      </w:r>
+    </w:p>
+    <w:p>
+      <w:pPr>
+        <w:pStyle w:val="ListParagraph"/>
+        <w:numPr>
+          <w:ilvl w:val="0"/>
+          <w:numId w:val="11"/>
+        </w:numPr>
+        <w:rPr>
+          <w:highlight w:val="yellow"/>
+        </w:rPr>
+      </w:pPr>
+      <w:r>
+        <w:rPr>
+          <w:highlight w:val="yellow"/>
+        </w:rPr>
+        <w:t xml:space="preserve">Identify </w:t>
+      </w:r>
+      <w:r>
+        <w:rPr>
+          <w:highlight w:val="yellow"/>
+        </w:rPr>
+        <w:t>influential</w:t>
+      </w:r>
+      <w:r>
+        <w:rPr>
+          <w:highlight w:val="yellow"/>
+        </w:rPr>
+        <w:t xml:space="preserve"> outliers</w:t>
       </w:r>
     </w:p>
     <w:p>
@@ -1015,30 +1119,15 @@
           <w:ilvl w:val="1"/>
           <w:numId w:val="11"/>
         </w:numPr>
-      </w:pPr>
-      <w:r>
-        <w:t xml:space="preserve">Missing the country is </w:t>
-      </w:r>
-      <w:r>
-        <w:t>OK</w:t>
-      </w:r>
-    </w:p>
-    <w:p>
-      <w:pPr>
-        <w:pStyle w:val="ListParagraph"/>
-        <w:numPr>
-          <w:ilvl w:val="2"/>
-          <w:numId w:val="11"/>
-        </w:numPr>
-      </w:pPr>
-      <w:r>
-        <w:t>just mark</w:t>
-      </w:r>
-      <w:r>
-        <w:t xml:space="preserve"> country </w:t>
-      </w:r>
-      <w:r>
-        <w:t>as unknown</w:t>
+        <w:rPr>
+          <w:highlight w:val="yellow"/>
+        </w:rPr>
+      </w:pPr>
+      <w:r>
+        <w:rPr>
+          <w:highlight w:val="yellow"/>
+        </w:rPr>
+        <w:t>Consider removing students with missing Quiz 4 scores?</w:t>
       </w:r>
     </w:p>
     <w:p>
@@ -1048,48 +1137,15 @@
           <w:ilvl w:val="1"/>
           <w:numId w:val="11"/>
         </w:numPr>
-      </w:pPr>
-      <w:r>
-        <w:t>Missing any number of COVID and STA302H1 hours is OK</w:t>
-      </w:r>
-    </w:p>
-    <w:p>
-      <w:pPr>
-        <w:pStyle w:val="ListParagraph"/>
-        <w:numPr>
-          <w:ilvl w:val="2"/>
-          <w:numId w:val="11"/>
-        </w:numPr>
-      </w:pPr>
-      <w:r>
-        <w:t>T</w:t>
-      </w:r>
-      <w:r>
-        <w:t>hose students either forgot or abstained</w:t>
-      </w:r>
-      <w:r>
-        <w:t xml:space="preserve"> from sharing</w:t>
-      </w:r>
-      <w:r>
-        <w:t xml:space="preserve"> because they felt un</w:t>
-      </w:r>
-      <w:r>
-        <w:t>comfortable sharing it.</w:t>
-      </w:r>
-    </w:p>
-    <w:p>
-      <w:pPr>
-        <w:pStyle w:val="ListParagraph"/>
-        <w:numPr>
-          <w:ilvl w:val="2"/>
-          <w:numId w:val="11"/>
-        </w:numPr>
-      </w:pPr>
-      <w:r>
-        <w:t xml:space="preserve">Missing COVID or STA302H1 hours alone is no </w:t>
-      </w:r>
-      <w:r>
-        <w:t>reason to exclude them from the dataset. They might still write quizzes though.</w:t>
+        <w:rPr>
+          <w:highlight w:val="yellow"/>
+        </w:rPr>
+      </w:pPr>
+      <w:r>
+        <w:rPr>
+          <w:highlight w:val="yellow"/>
+        </w:rPr>
+        <w:t>No amount of transformation or recentering can correct outliers</w:t>
       </w:r>
     </w:p>
     <w:p>
@@ -1099,27 +1155,9 @@
           <w:ilvl w:val="0"/>
           <w:numId w:val="11"/>
         </w:numPr>
-        <w:rPr>
-          <w:highlight w:val="yellow"/>
-        </w:rPr>
-      </w:pPr>
-      <w:r>
-        <w:rPr>
-          <w:highlight w:val="yellow"/>
-        </w:rPr>
-        <w:t xml:space="preserve">Identify </w:t>
-      </w:r>
-      <w:r>
-        <w:rPr>
-          <w:highlight w:val="yellow"/>
-        </w:rPr>
-        <w:t>influential</w:t>
-      </w:r>
-      <w:r>
-        <w:rPr>
-          <w:highlight w:val="yellow"/>
-        </w:rPr>
-        <w:t xml:space="preserve"> outliers</w:t>
+      </w:pPr>
+      <w:r>
+        <w:t>Create descriptive statistics</w:t>
       </w:r>
     </w:p>
     <w:p>
@@ -1129,15 +1167,39 @@
           <w:ilvl w:val="1"/>
           <w:numId w:val="11"/>
         </w:numPr>
-        <w:rPr>
-          <w:highlight w:val="yellow"/>
-        </w:rPr>
-      </w:pPr>
-      <w:r>
-        <w:rPr>
-          <w:highlight w:val="yellow"/>
-        </w:rPr>
-        <w:t>Consider removing students with missing Quiz 4 scores?</w:t>
+      </w:pPr>
+      <w:r>
+        <w:t>Create h</w:t>
+      </w:r>
+      <w:r>
+        <w:t>istograms to</w:t>
+      </w:r>
+      <w:r>
+        <w:t xml:space="preserve"> analyze </w:t>
+      </w:r>
+      <w:r>
+        <w:t xml:space="preserve">frequencies of </w:t>
+      </w:r>
+      <w:r>
+        <w:t>COVID</w:t>
+      </w:r>
+      <w:r>
+        <w:t xml:space="preserve"> time intervals, </w:t>
+      </w:r>
+      <w:r>
+        <w:t>study times and</w:t>
+      </w:r>
+      <w:r>
+        <w:t xml:space="preserve"> quiz scores</w:t>
+      </w:r>
+      <w:r>
+        <w:t xml:space="preserve">, not grouped by country, analyzed </w:t>
+      </w:r>
+      <w:r>
+        <w:t xml:space="preserve">data </w:t>
+      </w:r>
+      <w:r>
+        <w:t>as a whole</w:t>
       </w:r>
     </w:p>
     <w:p>
@@ -1147,15 +1209,226 @@
           <w:ilvl w:val="1"/>
           <w:numId w:val="11"/>
         </w:numPr>
-        <w:rPr>
-          <w:highlight w:val="yellow"/>
-        </w:rPr>
-      </w:pPr>
-      <w:r>
-        <w:rPr>
-          <w:highlight w:val="yellow"/>
-        </w:rPr>
-        <w:t>No amount of transformation or recentering can correct outliers</w:t>
+      </w:pPr>
+      <w:r>
+        <w:t xml:space="preserve">Create boxplots separated by country to </w:t>
+      </w:r>
+      <w:r>
+        <w:t xml:space="preserve">visualize </w:t>
+      </w:r>
+      <w:r>
+        <w:t xml:space="preserve">the </w:t>
+      </w:r>
+      <w:r>
+        <w:t>5 number summary (Q1, median, Q3, min, max)</w:t>
+      </w:r>
+    </w:p>
+    <w:p>
+      <w:pPr>
+        <w:pStyle w:val="ListParagraph"/>
+        <w:numPr>
+          <w:ilvl w:val="1"/>
+          <w:numId w:val="11"/>
+        </w:numPr>
+      </w:pPr>
+      <w:r>
+        <w:lastRenderedPageBreak/>
+        <w:t>Create summary statistics to calculate median and mean</w:t>
+      </w:r>
+      <w:r>
+        <w:t xml:space="preserve"> to go with the histograms and boxplots</w:t>
+      </w:r>
+    </w:p>
+    <w:p>
+      <w:pPr>
+        <w:pStyle w:val="ListParagraph"/>
+        <w:numPr>
+          <w:ilvl w:val="0"/>
+          <w:numId w:val="27"/>
+        </w:numPr>
+      </w:pPr>
+      <w:r>
+        <w:t xml:space="preserve">Create </w:t>
+      </w:r>
+      <w:r>
+        <w:t xml:space="preserve">pair </w:t>
+      </w:r>
+      <w:r>
+        <w:t>scatterplot</w:t>
+      </w:r>
+      <w:r>
+        <w:t xml:space="preserve"> to </w:t>
+      </w:r>
+      <w:r>
+        <w:t xml:space="preserve">get a bird’s eye view on all </w:t>
+      </w:r>
+      <w:r>
+        <w:t>possible relationships</w:t>
+      </w:r>
+      <w:r>
+        <w:t xml:space="preserve">, we’ll examine ones with interesting relationships </w:t>
+      </w:r>
+      <w:r>
+        <w:t>more closely</w:t>
+      </w:r>
+      <w:r>
+        <w:t xml:space="preserve"> </w:t>
+      </w:r>
+    </w:p>
+    <w:p>
+      <w:pPr>
+        <w:pStyle w:val="ListParagraph"/>
+        <w:numPr>
+          <w:ilvl w:val="1"/>
+          <w:numId w:val="27"/>
+        </w:numPr>
+      </w:pPr>
+      <w:r>
+        <w:t xml:space="preserve">We </w:t>
+      </w:r>
+      <w:r>
+        <w:t>try to find a discernable relationship (e.g., linear, quadratic, log, sqrt, etc.)</w:t>
+      </w:r>
+    </w:p>
+    <w:p>
+      <w:pPr>
+        <w:pStyle w:val="ListParagraph"/>
+        <w:numPr>
+          <w:ilvl w:val="1"/>
+          <w:numId w:val="11"/>
+        </w:numPr>
+      </w:pPr>
+      <w:r>
+        <w:t>Look at quiz scores alone</w:t>
+      </w:r>
+      <w:r>
+        <w:t xml:space="preserve"> </w:t>
+      </w:r>
+      <w:r>
+        <w:sym w:font="Wingdings" w:char="F0DF"/>
+      </w:r>
+      <w:r>
+        <w:t xml:space="preserve"> looks more (negative) quadratic than linear</w:t>
+      </w:r>
+    </w:p>
+    <w:p>
+      <w:pPr>
+        <w:pStyle w:val="ListParagraph"/>
+        <w:numPr>
+          <w:ilvl w:val="1"/>
+          <w:numId w:val="11"/>
+        </w:numPr>
+      </w:pPr>
+      <w:r>
+        <w:t>Look at COVID times alone</w:t>
+      </w:r>
+      <w:r>
+        <w:t xml:space="preserve"> </w:t>
+      </w:r>
+      <w:r>
+        <w:sym w:font="Wingdings" w:char="F0DF"/>
+      </w:r>
+      <w:r>
+        <w:t xml:space="preserve"> looks more (positive) quadratic than linear</w:t>
+      </w:r>
+    </w:p>
+    <w:p>
+      <w:pPr>
+        <w:pStyle w:val="ListParagraph"/>
+        <w:numPr>
+          <w:ilvl w:val="1"/>
+          <w:numId w:val="11"/>
+        </w:numPr>
+      </w:pPr>
+      <w:r>
+        <w:t>Look at study times alone</w:t>
+      </w:r>
+      <w:r>
+        <w:t xml:space="preserve"> </w:t>
+      </w:r>
+      <w:r>
+        <w:sym w:font="Wingdings" w:char="F0DF"/>
+      </w:r>
+      <w:r>
+        <w:t xml:space="preserve"> looks linear? Or no relationship?</w:t>
+      </w:r>
+    </w:p>
+    <w:p>
+      <w:pPr>
+        <w:pStyle w:val="ListParagraph"/>
+        <w:numPr>
+          <w:ilvl w:val="0"/>
+          <w:numId w:val="28"/>
+        </w:numPr>
+      </w:pPr>
+      <w:r>
+        <w:t>Create correlation matrix</w:t>
+      </w:r>
+      <w:r>
+        <w:t xml:space="preserve"> to </w:t>
+      </w:r>
+      <w:r>
+        <w:t>find correlation between two variables</w:t>
+      </w:r>
+      <w:r>
+        <w:t xml:space="preserve">, use these to derive first few terms in </w:t>
+      </w:r>
+      <w:r>
+        <w:t>model</w:t>
+      </w:r>
+    </w:p>
+    <w:p>
+      <w:pPr>
+        <w:pStyle w:val="ListParagraph"/>
+        <w:numPr>
+          <w:ilvl w:val="1"/>
+          <w:numId w:val="24"/>
+        </w:numPr>
+      </w:pPr>
+      <w:r>
+        <w:t>F</w:t>
+      </w:r>
+      <w:r>
+        <w:t>ind correlation between two covariates</w:t>
+      </w:r>
+    </w:p>
+    <w:p>
+      <w:pPr>
+        <w:pStyle w:val="ListParagraph"/>
+        <w:numPr>
+          <w:ilvl w:val="1"/>
+          <w:numId w:val="24"/>
+        </w:numPr>
+      </w:pPr>
+      <w:r>
+        <w:t>Find correlation between covariate and response variable</w:t>
+      </w:r>
+    </w:p>
+    <w:p>
+      <w:pPr>
+        <w:pStyle w:val="ListParagraph"/>
+        <w:numPr>
+          <w:ilvl w:val="0"/>
+          <w:numId w:val="40"/>
+        </w:numPr>
+      </w:pPr>
+      <w:r>
+        <w:rPr>
+          <w:highlight w:val="yellow"/>
+        </w:rPr>
+        <w:t xml:space="preserve">Perhaps use empirical research to propose </w:t>
+      </w:r>
+      <w:r>
+        <w:rPr>
+          <w:highlight w:val="yellow"/>
+        </w:rPr>
+        <w:t xml:space="preserve">some more new </w:t>
+      </w:r>
+      <w:r>
+        <w:rPr>
+          <w:highlight w:val="yellow"/>
+        </w:rPr>
+        <w:t>terms.</w:t>
       </w:r>
     </w:p>
     <w:p>
@@ -1167,7 +1440,10 @@
         </w:numPr>
       </w:pPr>
       <w:r>
-        <w:t>Create descriptive statistics</w:t>
+        <w:t>Decide what model to use</w:t>
+      </w:r>
+      <w:r>
+        <w:t>, I chose to keep my model simple</w:t>
       </w:r>
     </w:p>
     <w:p>
@@ -1179,37 +1455,10 @@
         </w:numPr>
       </w:pPr>
       <w:r>
-        <w:t>Create h</w:t>
-      </w:r>
-      <w:r>
-        <w:t>istograms to</w:t>
-      </w:r>
-      <w:r>
-        <w:t xml:space="preserve"> analyze </w:t>
-      </w:r>
-      <w:r>
-        <w:t xml:space="preserve">frequencies of </w:t>
-      </w:r>
-      <w:r>
-        <w:t>COVID</w:t>
-      </w:r>
-      <w:r>
-        <w:t xml:space="preserve"> time intervals, </w:t>
-      </w:r>
-      <w:r>
-        <w:t>study times and</w:t>
-      </w:r>
-      <w:r>
-        <w:t xml:space="preserve"> quiz scores</w:t>
-      </w:r>
-      <w:r>
-        <w:t xml:space="preserve">, not grouped by country, analyzed </w:t>
-      </w:r>
-      <w:r>
-        <w:t xml:space="preserve">data </w:t>
-      </w:r>
-      <w:r>
-        <w:t>as a whole</w:t>
+        <w:t>Linear</w:t>
+      </w:r>
+      <w:r>
+        <w:t>,</w:t>
       </w:r>
     </w:p>
     <w:p>
@@ -1221,16 +1470,19 @@
         </w:numPr>
       </w:pPr>
       <w:r>
-        <w:t xml:space="preserve">Create boxplots separated by country to </w:t>
-      </w:r>
-      <w:r>
-        <w:t xml:space="preserve">visualize </w:t>
-      </w:r>
-      <w:r>
-        <w:t xml:space="preserve">the </w:t>
-      </w:r>
-      <w:r>
-        <w:t>5 number summary (Q1, median, Q3, min, max)</w:t>
+        <w:t xml:space="preserve">Others: </w:t>
+      </w:r>
+      <w:r>
+        <w:t>Quadratic, Cubic</w:t>
+      </w:r>
+      <w:r>
+        <w:t xml:space="preserve">, </w:t>
+      </w:r>
+      <w:r>
+        <w:t>Logarithm</w:t>
+      </w:r>
+      <w:r>
+        <w:t>, Square Root</w:t>
       </w:r>
     </w:p>
     <w:p>
@@ -1240,13 +1492,141 @@
           <w:ilvl w:val="1"/>
           <w:numId w:val="11"/>
         </w:numPr>
-      </w:pPr>
-      <w:r>
-        <w:lastRenderedPageBreak/>
-        <w:t>Create summary statistics to calculate median and mean</w:t>
-      </w:r>
-      <w:r>
-        <w:t xml:space="preserve"> to go with the histograms and boxplots</w:t>
+        <w:rPr>
+          <w:highlight w:val="yellow"/>
+        </w:rPr>
+      </w:pPr>
+      <w:r>
+        <w:rPr>
+          <w:highlight w:val="yellow"/>
+        </w:rPr>
+        <w:t>We could include country (but country turns out not to be significant)</w:t>
+      </w:r>
+    </w:p>
+    <w:p>
+      <w:pPr>
+        <w:pStyle w:val="ListParagraph"/>
+        <w:numPr>
+          <w:ilvl w:val="1"/>
+          <w:numId w:val="2"/>
+        </w:numPr>
+        <w:rPr>
+          <w:highlight w:val="yellow"/>
+        </w:rPr>
+      </w:pPr>
+      <w:r>
+        <w:rPr>
+          <w:highlight w:val="yellow"/>
+        </w:rPr>
+        <w:t>Take m</w:t>
+      </w:r>
+      <w:r>
+        <w:rPr>
+          <w:highlight w:val="yellow"/>
+        </w:rPr>
+        <w:t>edian of 3 quiz scores</w:t>
+      </w:r>
+      <w:r>
+        <w:rPr>
+          <w:highlight w:val="yellow"/>
+        </w:rPr>
+        <w:t>?</w:t>
+      </w:r>
+    </w:p>
+    <w:p>
+      <w:pPr>
+        <w:pStyle w:val="ListParagraph"/>
+        <w:numPr>
+          <w:ilvl w:val="1"/>
+          <w:numId w:val="2"/>
+        </w:numPr>
+        <w:rPr>
+          <w:highlight w:val="yellow"/>
+        </w:rPr>
+      </w:pPr>
+      <w:r>
+        <w:rPr>
+          <w:highlight w:val="yellow"/>
+        </w:rPr>
+        <w:t>Take m</w:t>
+      </w:r>
+      <w:r>
+        <w:rPr>
+          <w:highlight w:val="yellow"/>
+        </w:rPr>
+        <w:t>edian of weeks 1 – 4 COVID hours</w:t>
+      </w:r>
+      <w:r>
+        <w:rPr>
+          <w:highlight w:val="yellow"/>
+        </w:rPr>
+        <w:t>?</w:t>
+      </w:r>
+    </w:p>
+    <w:p>
+      <w:pPr>
+        <w:pStyle w:val="ListParagraph"/>
+        <w:numPr>
+          <w:ilvl w:val="1"/>
+          <w:numId w:val="2"/>
+        </w:numPr>
+        <w:rPr>
+          <w:highlight w:val="yellow"/>
+        </w:rPr>
+      </w:pPr>
+      <w:r>
+        <w:rPr>
+          <w:highlight w:val="yellow"/>
+        </w:rPr>
+        <w:t>Take m</w:t>
+      </w:r>
+      <w:r>
+        <w:rPr>
+          <w:highlight w:val="yellow"/>
+        </w:rPr>
+        <w:t>edian of weeks 1 – 4 STA302H1 study hours</w:t>
+      </w:r>
+      <w:r>
+        <w:rPr>
+          <w:highlight w:val="yellow"/>
+        </w:rPr>
+        <w:t>?</w:t>
+      </w:r>
+    </w:p>
+    <w:p>
+      <w:pPr>
+        <w:pStyle w:val="ListParagraph"/>
+        <w:numPr>
+          <w:ilvl w:val="2"/>
+          <w:numId w:val="2"/>
+        </w:numPr>
+        <w:rPr>
+          <w:highlight w:val="yellow"/>
+        </w:rPr>
+      </w:pPr>
+      <w:r>
+        <w:rPr>
+          <w:highlight w:val="yellow"/>
+        </w:rPr>
+        <w:t>I can grab means and medians from the boxplots.</w:t>
+      </w:r>
+    </w:p>
+    <w:p>
+      <w:pPr>
+        <w:pStyle w:val="ListParagraph"/>
+        <w:numPr>
+          <w:ilvl w:val="2"/>
+          <w:numId w:val="2"/>
+        </w:numPr>
+        <w:rPr>
+          <w:highlight w:val="yellow"/>
+        </w:rPr>
+      </w:pPr>
+      <w:r>
+        <w:rPr>
+          <w:highlight w:val="yellow"/>
+        </w:rPr>
+        <w:t>Median is less prone to skew than mean.</w:t>
       </w:r>
     </w:p>
     <w:p>
@@ -1254,35 +1634,17 @@
         <w:pStyle w:val="ListParagraph"/>
         <w:numPr>
           <w:ilvl w:val="0"/>
-          <w:numId w:val="27"/>
-        </w:numPr>
-      </w:pPr>
-      <w:r>
-        <w:t xml:space="preserve">Create </w:t>
-      </w:r>
-      <w:r>
-        <w:t xml:space="preserve">pair </w:t>
-      </w:r>
-      <w:r>
-        <w:t>scatterplot</w:t>
-      </w:r>
-      <w:r>
-        <w:t xml:space="preserve"> to </w:t>
-      </w:r>
-      <w:r>
-        <w:t xml:space="preserve">get a bird’s eye view on all </w:t>
-      </w:r>
-      <w:r>
-        <w:t>possible relationships</w:t>
-      </w:r>
-      <w:r>
-        <w:t xml:space="preserve">, we’ll examine ones with interesting relationships </w:t>
-      </w:r>
-      <w:r>
-        <w:t>more closely</w:t>
-      </w:r>
-      <w:r>
-        <w:t xml:space="preserve"> </w:t>
+          <w:numId w:val="3"/>
+        </w:numPr>
+      </w:pPr>
+      <w:r>
+        <w:t xml:space="preserve">Analysis these </w:t>
+      </w:r>
+      <w:r>
+        <w:t>group of predictor variables</w:t>
+      </w:r>
+      <w:r>
+        <w:t xml:space="preserve"> separately: </w:t>
       </w:r>
     </w:p>
     <w:p>
@@ -1290,14 +1652,14 @@
         <w:pStyle w:val="ListParagraph"/>
         <w:numPr>
           <w:ilvl w:val="1"/>
-          <w:numId w:val="27"/>
-        </w:numPr>
-      </w:pPr>
-      <w:r>
-        <w:t xml:space="preserve">We </w:t>
-      </w:r>
-      <w:r>
-        <w:t>try to find a discernable relationship (e.g., linear, quadratic, log, sqrt, etc.)</w:t>
+          <w:numId w:val="3"/>
+        </w:numPr>
+      </w:pPr>
+      <w:r>
+        <w:t xml:space="preserve">Quiz scores only: </w:t>
+      </w:r>
+      <w:r>
+        <w:t>Quiz 4 ~ Quizzes 1 – 3</w:t>
       </w:r>
     </w:p>
     <w:p>
@@ -1305,86 +1667,83 @@
         <w:pStyle w:val="ListParagraph"/>
         <w:numPr>
           <w:ilvl w:val="1"/>
+          <w:numId w:val="3"/>
+        </w:numPr>
+      </w:pPr>
+      <w:r>
+        <w:t xml:space="preserve">COVID-19 </w:t>
+      </w:r>
+      <w:r>
+        <w:t xml:space="preserve">think </w:t>
+      </w:r>
+      <w:r>
+        <w:t xml:space="preserve">times only: </w:t>
+      </w:r>
+      <w:r>
+        <w:t>Quiz 4 ~ Weeks 1 – 4 COVID-19</w:t>
+      </w:r>
+    </w:p>
+    <w:p>
+      <w:pPr>
+        <w:pStyle w:val="ListParagraph"/>
+        <w:numPr>
+          <w:ilvl w:val="1"/>
+          <w:numId w:val="3"/>
+        </w:numPr>
+      </w:pPr>
+      <w:r>
+        <w:t xml:space="preserve">STA302H1 study times only: </w:t>
+      </w:r>
+      <w:r>
+        <w:t>Quiz 4 ~ Weeks 1 – 4 STA302H1</w:t>
+      </w:r>
+    </w:p>
+    <w:p>
+      <w:pPr>
+        <w:pStyle w:val="ListParagraph"/>
+        <w:numPr>
+          <w:ilvl w:val="1"/>
+          <w:numId w:val="3"/>
+        </w:numPr>
+      </w:pPr>
+      <w:r>
+        <w:t>For each of the three models, there should be about 8 (2^3) – 16 (2^4) possible models to choose from</w:t>
+      </w:r>
+    </w:p>
+    <w:p>
+      <w:pPr>
+        <w:pStyle w:val="ListParagraph"/>
+        <w:numPr>
+          <w:ilvl w:val="1"/>
+          <w:numId w:val="3"/>
+        </w:numPr>
+        <w:rPr>
+          <w:highlight w:val="yellow"/>
+        </w:rPr>
+      </w:pPr>
+      <w:r>
+        <w:rPr>
+          <w:highlight w:val="yellow"/>
+        </w:rPr>
+        <w:t>W</w:t>
+      </w:r>
+      <w:r>
+        <w:rPr>
+          <w:highlight w:val="yellow"/>
+        </w:rPr>
+        <w:t>e’ll keep the one with the strongest effect.</w:t>
+      </w:r>
+    </w:p>
+    <w:p>
+      <w:pPr>
+        <w:pStyle w:val="ListParagraph"/>
+        <w:numPr>
+          <w:ilvl w:val="0"/>
           <w:numId w:val="11"/>
         </w:numPr>
       </w:pPr>
       <w:r>
-        <w:t>Look at quiz scores alone</w:t>
-      </w:r>
-      <w:r>
-        <w:t xml:space="preserve"> </w:t>
-      </w:r>
-      <w:r>
-        <w:sym w:font="Wingdings" w:char="F0DF"/>
-      </w:r>
-      <w:r>
-        <w:t xml:space="preserve"> looks more (negative) quadratic than linear</w:t>
-      </w:r>
-    </w:p>
-    <w:p>
-      <w:pPr>
-        <w:pStyle w:val="ListParagraph"/>
-        <w:numPr>
-          <w:ilvl w:val="1"/>
-          <w:numId w:val="11"/>
-        </w:numPr>
-      </w:pPr>
-      <w:r>
-        <w:t>Look at COVID times alone</w:t>
-      </w:r>
-      <w:r>
-        <w:t xml:space="preserve"> </w:t>
-      </w:r>
-      <w:r>
-        <w:sym w:font="Wingdings" w:char="F0DF"/>
-      </w:r>
-      <w:r>
-        <w:t xml:space="preserve"> looks more (positive) quadratic than linear</w:t>
-      </w:r>
-    </w:p>
-    <w:p>
-      <w:pPr>
-        <w:pStyle w:val="ListParagraph"/>
-        <w:numPr>
-          <w:ilvl w:val="1"/>
-          <w:numId w:val="11"/>
-        </w:numPr>
-      </w:pPr>
-      <w:r>
-        <w:t>Look at study times alone</w:t>
-      </w:r>
-      <w:r>
-        <w:t xml:space="preserve"> </w:t>
-      </w:r>
-      <w:r>
-        <w:sym w:font="Wingdings" w:char="F0DF"/>
-      </w:r>
-      <w:r>
-        <w:t xml:space="preserve"> looks linear? Or no relationship?</w:t>
-      </w:r>
-    </w:p>
-    <w:p>
-      <w:pPr>
-        <w:pStyle w:val="ListParagraph"/>
-        <w:numPr>
-          <w:ilvl w:val="0"/>
-          <w:numId w:val="28"/>
-        </w:numPr>
-      </w:pPr>
-      <w:r>
-        <w:t>Create correlation matrix</w:t>
-      </w:r>
-      <w:r>
-        <w:t xml:space="preserve"> to </w:t>
-      </w:r>
-      <w:r>
-        <w:t>find correlation between two variables</w:t>
-      </w:r>
-      <w:r>
-        <w:t xml:space="preserve">, use these to derive first few terms in </w:t>
-      </w:r>
-      <w:r>
-        <w:t>model</w:t>
+        <w:t>Refine original model</w:t>
       </w:r>
     </w:p>
     <w:p>
@@ -1396,10 +1755,7 @@
         </w:numPr>
       </w:pPr>
       <w:r>
-        <w:t>F</w:t>
-      </w:r>
-      <w:r>
-        <w:t>ind correlation between two covariates</w:t>
+        <w:t>Use R^2, adjusted R^2, C, AIC, forward selection, backwards selection criterion</w:t>
       </w:r>
     </w:p>
     <w:p>
@@ -1409,9 +1765,15 @@
           <w:ilvl w:val="1"/>
           <w:numId w:val="24"/>
         </w:numPr>
-      </w:pPr>
-      <w:r>
-        <w:t>Find correlation between covariate and response variable</w:t>
+        <w:rPr>
+          <w:highlight w:val="yellow"/>
+        </w:rPr>
+      </w:pPr>
+      <w:r>
+        <w:rPr>
+          <w:highlight w:val="yellow"/>
+        </w:rPr>
+        <w:t>TODO: In the event of multiple best models, use testing set to break ties. Usually, one model tends to perform better</w:t>
       </w:r>
     </w:p>
     <w:p>
@@ -1419,341 +1781,35 @@
         <w:pStyle w:val="ListParagraph"/>
         <w:numPr>
           <w:ilvl w:val="0"/>
-          <w:numId w:val="40"/>
-        </w:numPr>
-      </w:pPr>
-      <w:r>
-        <w:rPr>
-          <w:highlight w:val="yellow"/>
-        </w:rPr>
-        <w:t xml:space="preserve">Perhaps use empirical research to propose </w:t>
-      </w:r>
-      <w:r>
-        <w:rPr>
-          <w:highlight w:val="yellow"/>
-        </w:rPr>
-        <w:t xml:space="preserve">some more new </w:t>
-      </w:r>
-      <w:r>
-        <w:rPr>
-          <w:highlight w:val="yellow"/>
-        </w:rPr>
-        <w:t>terms.</w:t>
-      </w:r>
-    </w:p>
-    <w:p>
-      <w:pPr>
-        <w:pStyle w:val="ListParagraph"/>
-        <w:numPr>
-          <w:ilvl w:val="0"/>
-          <w:numId w:val="11"/>
-        </w:numPr>
-      </w:pPr>
-      <w:r>
-        <w:t>Decide what model to use</w:t>
-      </w:r>
-      <w:r>
-        <w:t>, I chose to keep my model simple</w:t>
-      </w:r>
-    </w:p>
-    <w:p>
-      <w:pPr>
-        <w:pStyle w:val="ListParagraph"/>
-        <w:numPr>
-          <w:ilvl w:val="1"/>
-          <w:numId w:val="11"/>
-        </w:numPr>
-      </w:pPr>
-      <w:r>
-        <w:t>Linear</w:t>
-      </w:r>
-      <w:r>
-        <w:t>,</w:t>
-      </w:r>
-    </w:p>
-    <w:p>
-      <w:pPr>
-        <w:pStyle w:val="ListParagraph"/>
-        <w:numPr>
-          <w:ilvl w:val="1"/>
-          <w:numId w:val="11"/>
-        </w:numPr>
-      </w:pPr>
-      <w:r>
-        <w:t xml:space="preserve">Others: </w:t>
-      </w:r>
-      <w:r>
-        <w:t>Quadratic, Cubic</w:t>
-      </w:r>
-      <w:r>
-        <w:t xml:space="preserve">, </w:t>
-      </w:r>
-      <w:r>
-        <w:t>Logarithm</w:t>
-      </w:r>
-      <w:r>
-        <w:t>, Square Root</w:t>
-      </w:r>
-    </w:p>
-    <w:p>
-      <w:pPr>
-        <w:pStyle w:val="ListParagraph"/>
-        <w:numPr>
-          <w:ilvl w:val="1"/>
-          <w:numId w:val="11"/>
-        </w:numPr>
-        <w:rPr>
-          <w:highlight w:val="yellow"/>
-        </w:rPr>
-      </w:pPr>
-      <w:r>
-        <w:rPr>
-          <w:highlight w:val="yellow"/>
-        </w:rPr>
-        <w:t>We could include country (but country turns out not to be significant)</w:t>
-      </w:r>
-    </w:p>
-    <w:p>
-      <w:pPr>
-        <w:pStyle w:val="ListParagraph"/>
-        <w:numPr>
-          <w:ilvl w:val="1"/>
-          <w:numId w:val="2"/>
-        </w:numPr>
-        <w:rPr>
-          <w:highlight w:val="yellow"/>
-        </w:rPr>
-      </w:pPr>
-      <w:r>
-        <w:rPr>
-          <w:highlight w:val="yellow"/>
-        </w:rPr>
-        <w:t>Take m</w:t>
-      </w:r>
-      <w:r>
-        <w:rPr>
-          <w:highlight w:val="yellow"/>
-        </w:rPr>
-        <w:t>edian of 3 quiz scores</w:t>
-      </w:r>
-      <w:r>
-        <w:rPr>
-          <w:highlight w:val="yellow"/>
-        </w:rPr>
-        <w:t>?</w:t>
-      </w:r>
-    </w:p>
-    <w:p>
-      <w:pPr>
-        <w:pStyle w:val="ListParagraph"/>
-        <w:numPr>
-          <w:ilvl w:val="1"/>
-          <w:numId w:val="2"/>
-        </w:numPr>
-        <w:rPr>
-          <w:highlight w:val="yellow"/>
-        </w:rPr>
-      </w:pPr>
-      <w:r>
-        <w:rPr>
-          <w:highlight w:val="yellow"/>
-        </w:rPr>
-        <w:t>Take m</w:t>
-      </w:r>
-      <w:r>
-        <w:rPr>
-          <w:highlight w:val="yellow"/>
-        </w:rPr>
-        <w:t>edian of weeks 1 – 4 COVID hours</w:t>
-      </w:r>
-      <w:r>
-        <w:rPr>
-          <w:highlight w:val="yellow"/>
-        </w:rPr>
-        <w:t>?</w:t>
-      </w:r>
-    </w:p>
-    <w:p>
-      <w:pPr>
-        <w:pStyle w:val="ListParagraph"/>
-        <w:numPr>
-          <w:ilvl w:val="1"/>
-          <w:numId w:val="2"/>
-        </w:numPr>
-        <w:rPr>
-          <w:highlight w:val="yellow"/>
-        </w:rPr>
-      </w:pPr>
-      <w:r>
-        <w:rPr>
-          <w:highlight w:val="yellow"/>
-        </w:rPr>
-        <w:t>Take m</w:t>
-      </w:r>
-      <w:r>
-        <w:rPr>
-          <w:highlight w:val="yellow"/>
-        </w:rPr>
-        <w:t>edian of weeks 1 – 4 STA302H1 study hours</w:t>
-      </w:r>
-      <w:r>
-        <w:rPr>
-          <w:highlight w:val="yellow"/>
-        </w:rPr>
-        <w:t>?</w:t>
-      </w:r>
-    </w:p>
-    <w:p>
-      <w:pPr>
-        <w:pStyle w:val="ListParagraph"/>
-        <w:numPr>
-          <w:ilvl w:val="2"/>
-          <w:numId w:val="2"/>
-        </w:numPr>
-        <w:rPr>
-          <w:highlight w:val="yellow"/>
-        </w:rPr>
-      </w:pPr>
-      <w:r>
-        <w:rPr>
-          <w:highlight w:val="yellow"/>
-        </w:rPr>
-        <w:t>I can grab means and medians from the boxplots.</w:t>
-      </w:r>
-    </w:p>
-    <w:p>
-      <w:pPr>
-        <w:pStyle w:val="ListParagraph"/>
-        <w:numPr>
-          <w:ilvl w:val="2"/>
-          <w:numId w:val="2"/>
-        </w:numPr>
-        <w:rPr>
-          <w:highlight w:val="yellow"/>
-        </w:rPr>
-      </w:pPr>
-      <w:r>
-        <w:rPr>
-          <w:highlight w:val="yellow"/>
-        </w:rPr>
-        <w:t>Median is less prone to skew than mean.</w:t>
-      </w:r>
-    </w:p>
-    <w:p>
-      <w:pPr>
-        <w:pStyle w:val="ListParagraph"/>
-        <w:numPr>
-          <w:ilvl w:val="0"/>
-          <w:numId w:val="3"/>
-        </w:numPr>
-      </w:pPr>
-      <w:r>
-        <w:t xml:space="preserve">Analysis these </w:t>
-      </w:r>
-      <w:r>
-        <w:t>group of predictor variables</w:t>
-      </w:r>
-      <w:r>
-        <w:t xml:space="preserve"> separately: </w:t>
-      </w:r>
-    </w:p>
-    <w:p>
-      <w:pPr>
-        <w:pStyle w:val="ListParagraph"/>
-        <w:numPr>
-          <w:ilvl w:val="1"/>
-          <w:numId w:val="3"/>
-        </w:numPr>
-      </w:pPr>
-      <w:r>
-        <w:t xml:space="preserve">Quiz scores only: </w:t>
-      </w:r>
-      <w:r>
-        <w:t>Quiz 4 ~ Quizzes 1 – 3</w:t>
-      </w:r>
-    </w:p>
-    <w:p>
-      <w:pPr>
-        <w:pStyle w:val="ListParagraph"/>
-        <w:numPr>
-          <w:ilvl w:val="1"/>
-          <w:numId w:val="3"/>
-        </w:numPr>
-      </w:pPr>
-      <w:r>
-        <w:t xml:space="preserve">COVID-19 </w:t>
-      </w:r>
-      <w:r>
-        <w:t xml:space="preserve">think </w:t>
-      </w:r>
-      <w:r>
-        <w:t xml:space="preserve">times only: </w:t>
-      </w:r>
-      <w:r>
-        <w:t>Quiz 4 ~ Weeks 1 – 4 COVID-19</w:t>
-      </w:r>
-    </w:p>
-    <w:p>
-      <w:pPr>
-        <w:pStyle w:val="ListParagraph"/>
-        <w:numPr>
-          <w:ilvl w:val="1"/>
-          <w:numId w:val="3"/>
-        </w:numPr>
-      </w:pPr>
-      <w:r>
-        <w:t xml:space="preserve">STA302H1 study times only: </w:t>
-      </w:r>
-      <w:r>
-        <w:t>Quiz 4 ~ Weeks 1 – 4 STA302H1</w:t>
-      </w:r>
-    </w:p>
-    <w:p>
-      <w:pPr>
-        <w:pStyle w:val="ListParagraph"/>
-        <w:numPr>
-          <w:ilvl w:val="1"/>
-          <w:numId w:val="3"/>
-        </w:numPr>
-      </w:pPr>
-      <w:r>
-        <w:t>For each of the three models, there should be about 8 (2^3) – 16 (2^4) possible models to choose from</w:t>
-      </w:r>
-    </w:p>
-    <w:p>
-      <w:pPr>
-        <w:pStyle w:val="ListParagraph"/>
-        <w:numPr>
-          <w:ilvl w:val="1"/>
-          <w:numId w:val="3"/>
-        </w:numPr>
-        <w:rPr>
-          <w:highlight w:val="yellow"/>
-        </w:rPr>
-      </w:pPr>
-      <w:r>
-        <w:rPr>
-          <w:highlight w:val="yellow"/>
-        </w:rPr>
-        <w:t>W</w:t>
-      </w:r>
-      <w:r>
-        <w:rPr>
-          <w:highlight w:val="yellow"/>
-        </w:rPr>
-        <w:t>e’ll keep the one with the strongest effect.</w:t>
-      </w:r>
-    </w:p>
-    <w:p>
-      <w:pPr>
-        <w:pStyle w:val="ListParagraph"/>
-        <w:numPr>
-          <w:ilvl w:val="0"/>
-          <w:numId w:val="11"/>
-        </w:numPr>
-      </w:pPr>
-      <w:r>
-        <w:t>Refine original model</w:t>
+          <w:numId w:val="29"/>
+        </w:numPr>
+        <w:rPr>
+          <w:highlight w:val="yellow"/>
+        </w:rPr>
+      </w:pPr>
+      <w:r>
+        <w:rPr>
+          <w:highlight w:val="yellow"/>
+        </w:rPr>
+        <w:t xml:space="preserve">Claim </w:t>
+      </w:r>
+      <w:r>
+        <w:rPr>
+          <w:highlight w:val="yellow"/>
+        </w:rPr>
+        <w:t>my final model is</w:t>
+      </w:r>
+      <w:r>
+        <w:rPr>
+          <w:highlight w:val="yellow"/>
+        </w:rPr>
+        <w:t xml:space="preserve"> linear</w:t>
+      </w:r>
+      <w:r>
+        <w:rPr>
+          <w:highlight w:val="yellow"/>
+        </w:rPr>
+        <w:t>.</w:t>
       </w:r>
     </w:p>
     <w:p>
@@ -1765,72 +1821,6 @@
         </w:numPr>
       </w:pPr>
       <w:r>
-        <w:t>Use R^2, adjusted R^2, C, AIC, forward selection, backwards selection criterion</w:t>
-      </w:r>
-    </w:p>
-    <w:p>
-      <w:pPr>
-        <w:pStyle w:val="ListParagraph"/>
-        <w:numPr>
-          <w:ilvl w:val="1"/>
-          <w:numId w:val="24"/>
-        </w:numPr>
-        <w:rPr>
-          <w:highlight w:val="yellow"/>
-        </w:rPr>
-      </w:pPr>
-      <w:r>
-        <w:rPr>
-          <w:highlight w:val="yellow"/>
-        </w:rPr>
-        <w:t>TODO: In the event of multiple best models, use testing set to break ties. Usually, one model tends to perform better</w:t>
-      </w:r>
-    </w:p>
-    <w:p>
-      <w:pPr>
-        <w:pStyle w:val="ListParagraph"/>
-        <w:numPr>
-          <w:ilvl w:val="0"/>
-          <w:numId w:val="29"/>
-        </w:numPr>
-        <w:rPr>
-          <w:highlight w:val="yellow"/>
-        </w:rPr>
-      </w:pPr>
-      <w:r>
-        <w:rPr>
-          <w:highlight w:val="yellow"/>
-        </w:rPr>
-        <w:t xml:space="preserve">Claim </w:t>
-      </w:r>
-      <w:r>
-        <w:rPr>
-          <w:highlight w:val="yellow"/>
-        </w:rPr>
-        <w:t>my final model is</w:t>
-      </w:r>
-      <w:r>
-        <w:rPr>
-          <w:highlight w:val="yellow"/>
-        </w:rPr>
-        <w:t xml:space="preserve"> linear</w:t>
-      </w:r>
-      <w:r>
-        <w:rPr>
-          <w:highlight w:val="yellow"/>
-        </w:rPr>
-        <w:t>.</w:t>
-      </w:r>
-    </w:p>
-    <w:p>
-      <w:pPr>
-        <w:pStyle w:val="ListParagraph"/>
-        <w:numPr>
-          <w:ilvl w:val="1"/>
-          <w:numId w:val="24"/>
-        </w:numPr>
-      </w:pPr>
-      <w:r>
         <w:t xml:space="preserve">State the </w:t>
       </w:r>
       <w:r>
@@ -2000,8 +1990,13 @@
         <w:t xml:space="preserve">closely </w:t>
       </w:r>
       <w:r>
-        <w:t>in qqplot</w:t>
-      </w:r>
+        <w:t xml:space="preserve">in </w:t>
+      </w:r>
+      <w:proofErr w:type="spellStart"/>
+      <w:r>
+        <w:t>qqplot</w:t>
+      </w:r>
+      <w:proofErr w:type="spellEnd"/>
     </w:p>
     <w:p>
       <w:pPr>
@@ -2598,8 +2593,13 @@
             <w:tcW w:w="2127" w:type="dxa"/>
           </w:tcPr>
           <w:p>
+            <w:proofErr w:type="gramStart"/>
             <w:r>
-              <w:t>COVID..hours.W1</w:t>
+              <w:t>COVID..</w:t>
+            </w:r>
+            <w:proofErr w:type="gramEnd"/>
+            <w:r>
+              <w:t>hours.W1</w:t>
             </w:r>
           </w:p>
         </w:tc>
@@ -2642,8 +2642,13 @@
             <w:tcW w:w="2127" w:type="dxa"/>
           </w:tcPr>
           <w:p>
+            <w:proofErr w:type="gramStart"/>
             <w:r>
-              <w:t>COVID..hours.W2</w:t>
+              <w:t>COVID..</w:t>
+            </w:r>
+            <w:proofErr w:type="gramEnd"/>
+            <w:r>
+              <w:t>hours.W2</w:t>
             </w:r>
           </w:p>
         </w:tc>
@@ -2686,8 +2691,13 @@
             <w:tcW w:w="2127" w:type="dxa"/>
           </w:tcPr>
           <w:p>
+            <w:proofErr w:type="gramStart"/>
             <w:r>
-              <w:t>COVID..hours.W3</w:t>
+              <w:t>COVID..</w:t>
+            </w:r>
+            <w:proofErr w:type="gramEnd"/>
+            <w:r>
+              <w:t>hours.W3</w:t>
             </w:r>
           </w:p>
         </w:tc>
@@ -2724,8 +2734,13 @@
             <w:tcW w:w="2127" w:type="dxa"/>
           </w:tcPr>
           <w:p>
+            <w:proofErr w:type="gramStart"/>
             <w:r>
-              <w:t>COVID..hours.W4</w:t>
+              <w:t>COVID..</w:t>
+            </w:r>
+            <w:proofErr w:type="gramEnd"/>
+            <w:r>
+              <w:t>hours.W4</w:t>
             </w:r>
           </w:p>
         </w:tc>
@@ -2763,7 +2778,15 @@
           </w:tcPr>
           <w:p>
             <w:r>
-              <w:t>STA302..hours.W1</w:t>
+              <w:t>STA</w:t>
+            </w:r>
+            <w:proofErr w:type="gramStart"/>
+            <w:r>
+              <w:t>302..</w:t>
+            </w:r>
+            <w:proofErr w:type="gramEnd"/>
+            <w:r>
+              <w:t>hours.W1</w:t>
             </w:r>
           </w:p>
         </w:tc>
@@ -2795,7 +2818,15 @@
           </w:tcPr>
           <w:p>
             <w:r>
-              <w:t>STA302..hours.W2</w:t>
+              <w:t>STA</w:t>
+            </w:r>
+            <w:proofErr w:type="gramStart"/>
+            <w:r>
+              <w:t>302..</w:t>
+            </w:r>
+            <w:proofErr w:type="gramEnd"/>
+            <w:r>
+              <w:t>hours.W2</w:t>
             </w:r>
           </w:p>
         </w:tc>
@@ -2827,7 +2858,15 @@
           </w:tcPr>
           <w:p>
             <w:r>
-              <w:t>STA302..hours.W3</w:t>
+              <w:t>STA</w:t>
+            </w:r>
+            <w:proofErr w:type="gramStart"/>
+            <w:r>
+              <w:t>302..</w:t>
+            </w:r>
+            <w:proofErr w:type="gramEnd"/>
+            <w:r>
+              <w:t>hours.W3</w:t>
             </w:r>
           </w:p>
         </w:tc>
@@ -2862,7 +2901,15 @@
           </w:tcPr>
           <w:p>
             <w:r>
-              <w:t>STA302..hours.W4</w:t>
+              <w:t>STA</w:t>
+            </w:r>
+            <w:proofErr w:type="gramStart"/>
+            <w:r>
+              <w:t>302..</w:t>
+            </w:r>
+            <w:proofErr w:type="gramEnd"/>
+            <w:r>
+              <w:t>hours.W4</w:t>
             </w:r>
           </w:p>
         </w:tc>
@@ -2989,6 +3036,7 @@
       <w:r>
         <w:t xml:space="preserve">Quiz_1_Score, </w:t>
       </w:r>
+      <w:proofErr w:type="gramStart"/>
       <w:r>
         <w:t>…</w:t>
       </w:r>
@@ -2998,6 +3046,7 @@
       <w:r>
         <w:t>,</w:t>
       </w:r>
+      <w:proofErr w:type="gramEnd"/>
       <w:r>
         <w:t xml:space="preserve"> Quiz_4_Score = grades on q</w:t>
       </w:r>
@@ -3120,7 +3169,43 @@
         <w:rPr>
           <w:highlight w:val="yellow"/>
         </w:rPr>
-        <w:t>TODO: Show gtsummary of lm() output, showing significant and non-significant variables at the 5% significance level</w:t>
+        <w:t xml:space="preserve">TODO: Show </w:t>
+      </w:r>
+      <w:proofErr w:type="spellStart"/>
+      <w:r>
+        <w:rPr>
+          <w:highlight w:val="yellow"/>
+        </w:rPr>
+        <w:t>gtsummary</w:t>
+      </w:r>
+      <w:proofErr w:type="spellEnd"/>
+      <w:r>
+        <w:rPr>
+          <w:highlight w:val="yellow"/>
+        </w:rPr>
+        <w:t xml:space="preserve"> of </w:t>
+      </w:r>
+      <w:proofErr w:type="spellStart"/>
+      <w:proofErr w:type="gramStart"/>
+      <w:r>
+        <w:rPr>
+          <w:highlight w:val="yellow"/>
+        </w:rPr>
+        <w:t>lm</w:t>
+      </w:r>
+      <w:proofErr w:type="spellEnd"/>
+      <w:r>
+        <w:rPr>
+          <w:highlight w:val="yellow"/>
+        </w:rPr>
+        <w:t>(</w:t>
+      </w:r>
+      <w:proofErr w:type="gramEnd"/>
+      <w:r>
+        <w:rPr>
+          <w:highlight w:val="yellow"/>
+        </w:rPr>
+        <w:t>) output, showing significant and non-significant variables at the 5% significance level</w:t>
       </w:r>
       <w:r>
         <w:rPr>
@@ -3624,7 +3709,15 @@
         <w:ind w:left="720"/>
       </w:pPr>
       <w:r>
-        <w:t>State significant and insignificant variables w.r.t. significance level</w:t>
+        <w:t xml:space="preserve">State significant and insignificant variables </w:t>
+      </w:r>
+      <w:proofErr w:type="spellStart"/>
+      <w:r>
+        <w:t>w.r.t.</w:t>
+      </w:r>
+      <w:proofErr w:type="spellEnd"/>
+      <w:r>
+        <w:t xml:space="preserve"> significance level</w:t>
       </w:r>
     </w:p>
     <w:p>
@@ -4101,8 +4194,17 @@
           <w:b/>
           <w:bCs/>
         </w:rPr>
-        <w:t>Showing well fitted qqplots</w:t>
-      </w:r>
+        <w:t xml:space="preserve">Showing well fitted </w:t>
+      </w:r>
+      <w:proofErr w:type="spellStart"/>
+      <w:r>
+        <w:rPr>
+          <w:b/>
+          <w:bCs/>
+        </w:rPr>
+        <w:t>qqplots</w:t>
+      </w:r>
+      <w:proofErr w:type="spellEnd"/>
     </w:p>
     <w:p/>
     <w:p>
@@ -4177,7 +4279,15 @@
         </w:numPr>
       </w:pPr>
       <w:r>
-        <w:t>model obeys A4: approximately normal -- slightly more left skewed (qqplot) than right skewed</w:t>
+        <w:t>model obeys A4: approximately normal -- slightly more left skewed (</w:t>
+      </w:r>
+      <w:proofErr w:type="spellStart"/>
+      <w:r>
+        <w:t>qqplot</w:t>
+      </w:r>
+      <w:proofErr w:type="spellEnd"/>
+      <w:r>
+        <w:t>) than right skewed</w:t>
       </w:r>
     </w:p>
     <w:p>
@@ -4268,7 +4378,21 @@
         <w:rPr>
           <w:highlight w:val="yellow"/>
         </w:rPr>
-        <w:t>residual plot and qqplot to assess</w:t>
+        <w:t xml:space="preserve">residual plot and </w:t>
+      </w:r>
+      <w:proofErr w:type="spellStart"/>
+      <w:r>
+        <w:rPr>
+          <w:highlight w:val="yellow"/>
+        </w:rPr>
+        <w:t>qqplot</w:t>
+      </w:r>
+      <w:proofErr w:type="spellEnd"/>
+      <w:r>
+        <w:rPr>
+          <w:highlight w:val="yellow"/>
+        </w:rPr>
+        <w:t xml:space="preserve"> to assess</w:t>
       </w:r>
       <w:r>
         <w:rPr>
@@ -5591,7 +5715,23 @@
         </w:numPr>
       </w:pPr>
       <w:r>
-        <w:t>Anxiety may influence quiz scores and assignment performance because it affects cognitive performance – brain may hyperfocus (fixation) or hypofocus (distraction) – fight or flight, focus on survival (not dying of COVID-19) rather than thriving (succeeding in STA302H1</w:t>
+        <w:t xml:space="preserve">Anxiety may influence quiz scores and assignment performance because it affects cognitive performance – brain may </w:t>
+      </w:r>
+      <w:proofErr w:type="spellStart"/>
+      <w:r>
+        <w:t>hyperfocus</w:t>
+      </w:r>
+      <w:proofErr w:type="spellEnd"/>
+      <w:r>
+        <w:t xml:space="preserve"> (fixation) or </w:t>
+      </w:r>
+      <w:proofErr w:type="spellStart"/>
+      <w:r>
+        <w:t>hypofocus</w:t>
+      </w:r>
+      <w:proofErr w:type="spellEnd"/>
+      <w:r>
+        <w:t xml:space="preserve"> (distraction) – fight or flight, focus on survival (not dying of COVID-19) rather than thriving (succeeding in STA302H1</w:t>
       </w:r>
       <w:r>
         <w:t>)</w:t>

</xml_diff>

<commit_message>
Give examples of observations in exploratory data analysis section.
- add your own observations from the descriptive statistics that you created.
- if you find outliers, you may have to update your analyses.
</commit_message>
<xml_diff>
--- a/STA302H1 -- Report Outline.docx
+++ b/STA302H1 -- Report Outline.docx
@@ -1388,46 +1388,10 @@
         </w:numPr>
       </w:pPr>
       <w:r>
-        <w:t>N</w:t>
-      </w:r>
-      <w:r>
-        <w:t xml:space="preserve">umerical </w:t>
-      </w:r>
-      <w:r>
-        <w:t>values</w:t>
-      </w:r>
-      <w:r>
-        <w:t xml:space="preserve"> </w:t>
-      </w:r>
-      <w:r>
-        <w:t xml:space="preserve">were summarized with mean and SD for </w:t>
-      </w:r>
-      <w:r>
-        <w:t>normally distributed</w:t>
-      </w:r>
-      <w:r>
-        <w:t xml:space="preserve"> variables</w:t>
-      </w:r>
-      <w:r>
-        <w:t xml:space="preserve">, </w:t>
-      </w:r>
-      <w:r>
-        <w:t>median and IQR</w:t>
-      </w:r>
-      <w:r>
-        <w:t xml:space="preserve"> </w:t>
-      </w:r>
-      <w:r>
-        <w:t xml:space="preserve">numerical variables </w:t>
-      </w:r>
-      <w:r>
-        <w:t xml:space="preserve">for </w:t>
-      </w:r>
-      <w:r>
-        <w:t>skewed</w:t>
-      </w:r>
-      <w:r>
-        <w:t xml:space="preserve"> variables</w:t>
+        <w:t xml:space="preserve">Model diagnostics used to verify </w:t>
+      </w:r>
+      <w:r>
+        <w:t>assumptions of the final model</w:t>
       </w:r>
     </w:p>
     <w:p>
@@ -1439,10 +1403,34 @@
         </w:numPr>
       </w:pPr>
       <w:r>
-        <w:t xml:space="preserve">Model diagnostics used to verify </w:t>
-      </w:r>
-      <w:r>
-        <w:t>assumptions of the final model</w:t>
+        <w:t>Multicollinearity among predictor variables assessed using VIF, correlation matrix</w:t>
+      </w:r>
+      <w:r>
+        <w:t>.</w:t>
+      </w:r>
+    </w:p>
+    <w:p>
+      <w:pPr>
+        <w:pStyle w:val="ListParagraph"/>
+        <w:numPr>
+          <w:ilvl w:val="1"/>
+          <w:numId w:val="28"/>
+        </w:numPr>
+      </w:pPr>
+      <w:r>
+        <w:t xml:space="preserve">Partial residual </w:t>
+      </w:r>
+      <w:r>
+        <w:t xml:space="preserve">plots used to examine </w:t>
+      </w:r>
+      <w:r>
+        <w:t>linearity among numerical variables</w:t>
+      </w:r>
+      <w:r>
+        <w:t>.</w:t>
+      </w:r>
+      <w:r>
+        <w:t xml:space="preserve"> </w:t>
       </w:r>
     </w:p>
     <w:p>
@@ -1452,12 +1440,15 @@
           <w:ilvl w:val="0"/>
           <w:numId w:val="28"/>
         </w:numPr>
-      </w:pPr>
-      <w:r>
-        <w:t>Multicollinearity among predictor variables assessed using VIF, correlation matrix</w:t>
-      </w:r>
-      <w:r>
-        <w:t>.</w:t>
+        <w:rPr>
+          <w:highlight w:val="yellow"/>
+        </w:rPr>
+      </w:pPr>
+      <w:r>
+        <w:rPr>
+          <w:highlight w:val="yellow"/>
+        </w:rPr>
+        <w:t>Recentering used to reduce multicollinearity?</w:t>
       </w:r>
     </w:p>
     <w:p>
@@ -1467,21 +1458,51 @@
           <w:ilvl w:val="1"/>
           <w:numId w:val="28"/>
         </w:numPr>
-      </w:pPr>
-      <w:r>
-        <w:t xml:space="preserve">Partial residual </w:t>
-      </w:r>
-      <w:r>
-        <w:t xml:space="preserve">plots used to examine </w:t>
-      </w:r>
-      <w:r>
-        <w:t>linearity among numerical variables</w:t>
-      </w:r>
-      <w:r>
-        <w:t>.</w:t>
-      </w:r>
-      <w:r>
+        <w:rPr>
+          <w:highlight w:val="yellow"/>
+        </w:rPr>
+      </w:pPr>
+      <w:r>
+        <w:rPr>
+          <w:highlight w:val="yellow"/>
+        </w:rPr>
+        <w:t xml:space="preserve">Reducing </w:t>
+      </w:r>
+      <w:r>
+        <w:rPr>
+          <w:highlight w:val="yellow"/>
+        </w:rPr>
+        <w:t>multicollinearity</w:t>
+      </w:r>
+      <w:r>
+        <w:rPr>
+          <w:highlight w:val="yellow"/>
+        </w:rPr>
+        <w:t xml:space="preserve"> helps us determine which terms </w:t>
+      </w:r>
+      <w:r>
+        <w:rPr>
+          <w:highlight w:val="yellow"/>
+        </w:rPr>
+        <w:t>should be</w:t>
+      </w:r>
+      <w:r>
+        <w:rPr>
+          <w:highlight w:val="yellow"/>
+        </w:rPr>
         <w:t xml:space="preserve"> </w:t>
+      </w:r>
+      <w:r>
+        <w:rPr>
+          <w:highlight w:val="yellow"/>
+        </w:rPr>
+        <w:t>highly</w:t>
+      </w:r>
+      <w:r>
+        <w:rPr>
+          <w:highlight w:val="yellow"/>
+        </w:rPr>
+        <w:t xml:space="preserve"> correlated.</w:t>
       </w:r>
     </w:p>
     <w:p>
@@ -1499,75 +1520,20 @@
         <w:rPr>
           <w:highlight w:val="yellow"/>
         </w:rPr>
-        <w:t>Recentering used to reduce multicollinearity?</w:t>
-      </w:r>
-    </w:p>
-    <w:p>
-      <w:pPr>
-        <w:pStyle w:val="ListParagraph"/>
-        <w:numPr>
-          <w:ilvl w:val="1"/>
-          <w:numId w:val="28"/>
-        </w:numPr>
-        <w:rPr>
-          <w:highlight w:val="yellow"/>
-        </w:rPr>
-      </w:pPr>
-      <w:r>
-        <w:rPr>
-          <w:highlight w:val="yellow"/>
-        </w:rPr>
-        <w:t xml:space="preserve">Reducing </w:t>
-      </w:r>
-      <w:proofErr w:type="spellStart"/>
-      <w:r>
-        <w:rPr>
-          <w:highlight w:val="yellow"/>
-        </w:rPr>
-        <w:t>multicollieari</w:t>
-      </w:r>
-      <w:r>
-        <w:rPr>
-          <w:highlight w:val="yellow"/>
-        </w:rPr>
-        <w:t>t</w:t>
-      </w:r>
-      <w:r>
-        <w:rPr>
-          <w:highlight w:val="yellow"/>
-        </w:rPr>
-        <w:t>y</w:t>
-      </w:r>
-      <w:proofErr w:type="spellEnd"/>
-      <w:r>
-        <w:rPr>
-          <w:highlight w:val="yellow"/>
-        </w:rPr>
-        <w:t xml:space="preserve"> helps us determine which terms are actually highly correlated.</w:t>
-      </w:r>
-    </w:p>
-    <w:p>
-      <w:pPr>
-        <w:pStyle w:val="ListParagraph"/>
-        <w:numPr>
-          <w:ilvl w:val="0"/>
-          <w:numId w:val="28"/>
-        </w:numPr>
-        <w:rPr>
-          <w:highlight w:val="yellow"/>
-        </w:rPr>
-      </w:pPr>
-      <w:r>
-        <w:rPr>
-          <w:highlight w:val="yellow"/>
-        </w:rPr>
         <w:t>Transformations to reduce skewness</w:t>
       </w:r>
       <w:r>
         <w:rPr>
           <w:highlight w:val="yellow"/>
         </w:rPr>
-        <w:t xml:space="preserve"> of model</w:t>
+        <w:t xml:space="preserve"> of </w:t>
+      </w:r>
+      <w:proofErr w:type="gramStart"/>
+      <w:r>
+        <w:rPr>
+          <w:highlight w:val="yellow"/>
+        </w:rPr>
+        <w:t>model</w:t>
       </w:r>
       <w:r>
         <w:rPr>
@@ -1575,6 +1541,7 @@
         </w:rPr>
         <w:t>?</w:t>
       </w:r>
+      <w:proofErr w:type="gramEnd"/>
       <w:r>
         <w:rPr>
           <w:highlight w:val="yellow"/>
@@ -1882,8 +1849,13 @@
             <w:tcW w:w="2127" w:type="dxa"/>
           </w:tcPr>
           <w:p>
+            <w:proofErr w:type="gramStart"/>
             <w:r>
-              <w:t>COVID..hours.W1</w:t>
+              <w:t>COVID..</w:t>
+            </w:r>
+            <w:proofErr w:type="gramEnd"/>
+            <w:r>
+              <w:t>hours.W1</w:t>
             </w:r>
           </w:p>
         </w:tc>
@@ -1926,8 +1898,13 @@
             <w:tcW w:w="2127" w:type="dxa"/>
           </w:tcPr>
           <w:p>
+            <w:proofErr w:type="gramStart"/>
             <w:r>
-              <w:t>COVID..hours.W2</w:t>
+              <w:t>COVID..</w:t>
+            </w:r>
+            <w:proofErr w:type="gramEnd"/>
+            <w:r>
+              <w:t>hours.W2</w:t>
             </w:r>
           </w:p>
         </w:tc>
@@ -1970,8 +1947,13 @@
             <w:tcW w:w="2127" w:type="dxa"/>
           </w:tcPr>
           <w:p>
+            <w:proofErr w:type="gramStart"/>
             <w:r>
-              <w:t>COVID..hours.W3</w:t>
+              <w:t>COVID..</w:t>
+            </w:r>
+            <w:proofErr w:type="gramEnd"/>
+            <w:r>
+              <w:t>hours.W3</w:t>
             </w:r>
           </w:p>
         </w:tc>
@@ -2008,8 +1990,13 @@
             <w:tcW w:w="2127" w:type="dxa"/>
           </w:tcPr>
           <w:p>
+            <w:proofErr w:type="gramStart"/>
             <w:r>
-              <w:t>COVID..hours.W4</w:t>
+              <w:t>COVID..</w:t>
+            </w:r>
+            <w:proofErr w:type="gramEnd"/>
+            <w:r>
+              <w:t>hours.W4</w:t>
             </w:r>
           </w:p>
         </w:tc>
@@ -2047,7 +2034,15 @@
           </w:tcPr>
           <w:p>
             <w:r>
-              <w:t>STA302..hours.W1</w:t>
+              <w:t>STA</w:t>
+            </w:r>
+            <w:proofErr w:type="gramStart"/>
+            <w:r>
+              <w:t>302..</w:t>
+            </w:r>
+            <w:proofErr w:type="gramEnd"/>
+            <w:r>
+              <w:t>hours.W1</w:t>
             </w:r>
           </w:p>
         </w:tc>
@@ -2079,7 +2074,15 @@
           </w:tcPr>
           <w:p>
             <w:r>
-              <w:t>STA302..hours.W2</w:t>
+              <w:t>STA</w:t>
+            </w:r>
+            <w:proofErr w:type="gramStart"/>
+            <w:r>
+              <w:t>302..</w:t>
+            </w:r>
+            <w:proofErr w:type="gramEnd"/>
+            <w:r>
+              <w:t>hours.W2</w:t>
             </w:r>
           </w:p>
         </w:tc>
@@ -2111,7 +2114,15 @@
           </w:tcPr>
           <w:p>
             <w:r>
-              <w:t>STA302..hours.W3</w:t>
+              <w:t>STA</w:t>
+            </w:r>
+            <w:proofErr w:type="gramStart"/>
+            <w:r>
+              <w:t>302..</w:t>
+            </w:r>
+            <w:proofErr w:type="gramEnd"/>
+            <w:r>
+              <w:t>hours.W3</w:t>
             </w:r>
           </w:p>
         </w:tc>
@@ -2146,7 +2157,15 @@
           </w:tcPr>
           <w:p>
             <w:r>
-              <w:t>STA302..hours.W4</w:t>
+              <w:t>STA</w:t>
+            </w:r>
+            <w:proofErr w:type="gramStart"/>
+            <w:r>
+              <w:t>302..</w:t>
+            </w:r>
+            <w:proofErr w:type="gramEnd"/>
+            <w:r>
+              <w:t>hours.W4</w:t>
             </w:r>
           </w:p>
         </w:tc>
@@ -2273,6 +2292,7 @@
       <w:r>
         <w:t xml:space="preserve">Quiz_1_Score, </w:t>
       </w:r>
+      <w:proofErr w:type="gramStart"/>
       <w:r>
         <w:t>…</w:t>
       </w:r>
@@ -2282,6 +2302,7 @@
       <w:r>
         <w:t>,</w:t>
       </w:r>
+      <w:proofErr w:type="gramEnd"/>
       <w:r>
         <w:t xml:space="preserve"> Quiz_4_Score = grades on q</w:t>
       </w:r>
@@ -2348,20 +2369,82 @@
           <w:b/>
           <w:bCs/>
         </w:rPr>
-        <w:t xml:space="preserve"> (Do not discuss </w:t>
+        <w:t xml:space="preserve"> </w:t>
       </w:r>
       <w:r>
         <w:rPr>
           <w:b/>
           <w:bCs/>
         </w:rPr>
-        <w:t>model results</w:t>
-      </w:r>
+        <w:t>(</w:t>
+      </w:r>
+      <w:proofErr w:type="spellStart"/>
+      <w:proofErr w:type="gramStart"/>
       <w:r>
         <w:rPr>
           <w:b/>
           <w:bCs/>
         </w:rPr>
+        <w:t>sames</w:t>
+      </w:r>
+      <w:proofErr w:type="spellEnd"/>
+      <w:proofErr w:type="gramEnd"/>
+      <w:r>
+        <w:rPr>
+          <w:b/>
+          <w:bCs/>
+        </w:rPr>
+        <w:t xml:space="preserve"> and diffs) </w:t>
+      </w:r>
+      <w:r>
+        <w:rPr>
+          <w:b/>
+          <w:bCs/>
+        </w:rPr>
+        <w:t>(</w:t>
+      </w:r>
+      <w:r>
+        <w:rPr>
+          <w:b/>
+          <w:bCs/>
+        </w:rPr>
+        <w:t xml:space="preserve">Report results of descriptive statistics </w:t>
+      </w:r>
+      <w:r>
+        <w:rPr>
+          <w:b/>
+          <w:bCs/>
+        </w:rPr>
+        <w:t xml:space="preserve">as is, without </w:t>
+      </w:r>
+      <w:proofErr w:type="spellStart"/>
+      <w:r>
+        <w:rPr>
+          <w:b/>
+          <w:bCs/>
+        </w:rPr>
+        <w:t>anayls</w:t>
+      </w:r>
+      <w:r>
+        <w:rPr>
+          <w:b/>
+          <w:bCs/>
+        </w:rPr>
+        <w:t>is</w:t>
+      </w:r>
+      <w:proofErr w:type="spellEnd"/>
+      <w:r>
+        <w:rPr>
+          <w:b/>
+          <w:bCs/>
+        </w:rPr>
+        <w:t xml:space="preserve"> – say “see figure X in appendix for R code snippets”</w:t>
+      </w:r>
+      <w:r>
+        <w:rPr>
+          <w:b/>
+          <w:bCs/>
+        </w:rPr>
         <w:t>)</w:t>
       </w:r>
       <w:commentRangeEnd w:id="4"/>
@@ -2373,91 +2456,6 @@
       </w:r>
     </w:p>
     <w:p/>
-    <w:p>
-      <w:pPr>
-        <w:pStyle w:val="ListParagraph"/>
-        <w:numPr>
-          <w:ilvl w:val="0"/>
-          <w:numId w:val="38"/>
-        </w:numPr>
-        <w:rPr>
-          <w:highlight w:val="yellow"/>
-        </w:rPr>
-      </w:pPr>
-      <w:r>
-        <w:rPr>
-          <w:highlight w:val="yellow"/>
-        </w:rPr>
-        <w:t xml:space="preserve">TODO: </w:t>
-      </w:r>
-      <w:r>
-        <w:rPr>
-          <w:highlight w:val="yellow"/>
-        </w:rPr>
-        <w:t>This would be identifying the most significant variables, right?</w:t>
-      </w:r>
-    </w:p>
-    <w:p>
-      <w:pPr>
-        <w:pStyle w:val="ListParagraph"/>
-        <w:numPr>
-          <w:ilvl w:val="0"/>
-          <w:numId w:val="20"/>
-        </w:numPr>
-        <w:rPr>
-          <w:highlight w:val="yellow"/>
-        </w:rPr>
-      </w:pPr>
-      <w:r>
-        <w:rPr>
-          <w:highlight w:val="yellow"/>
-        </w:rPr>
-        <w:t xml:space="preserve">TODO: Show </w:t>
-      </w:r>
-      <w:proofErr w:type="spellStart"/>
-      <w:r>
-        <w:rPr>
-          <w:highlight w:val="yellow"/>
-        </w:rPr>
-        <w:t>gtsummary</w:t>
-      </w:r>
-      <w:proofErr w:type="spellEnd"/>
-      <w:r>
-        <w:rPr>
-          <w:highlight w:val="yellow"/>
-        </w:rPr>
-        <w:t xml:space="preserve"> of </w:t>
-      </w:r>
-      <w:proofErr w:type="spellStart"/>
-      <w:r>
-        <w:rPr>
-          <w:highlight w:val="yellow"/>
-        </w:rPr>
-        <w:t>lm</w:t>
-      </w:r>
-      <w:proofErr w:type="spellEnd"/>
-      <w:r>
-        <w:rPr>
-          <w:highlight w:val="yellow"/>
-        </w:rPr>
-        <w:t>() output, showing significant and non-significant variables at the 5% significance level</w:t>
-      </w:r>
-      <w:r>
-        <w:rPr>
-          <w:highlight w:val="yellow"/>
-        </w:rPr>
-        <w:t>.</w:t>
-      </w:r>
-    </w:p>
-    <w:p>
-      <w:pPr>
-        <w:pStyle w:val="ListParagraph"/>
-        <w:ind w:left="360"/>
-        <w:rPr>
-          <w:highlight w:val="yellow"/>
-        </w:rPr>
-      </w:pPr>
-    </w:p>
     <w:p>
       <w:pPr>
         <w:pStyle w:val="ListParagraph"/>
@@ -2467,10 +2465,195 @@
         </w:numPr>
       </w:pPr>
       <w:r>
-        <w:t>Display results of</w:t>
-      </w:r>
-      <w:r>
-        <w:t xml:space="preserve"> descriptive statistics (i.e., histograms, boxplots, scatterplots)</w:t>
+        <w:t>Display histograms</w:t>
+      </w:r>
+      <w:r>
+        <w:t xml:space="preserve"> </w:t>
+      </w:r>
+      <w:r>
+        <w:t>of all predictor variables against quiz 4 score</w:t>
+      </w:r>
+    </w:p>
+    <w:p>
+      <w:pPr>
+        <w:pStyle w:val="ListParagraph"/>
+        <w:numPr>
+          <w:ilvl w:val="1"/>
+          <w:numId w:val="2"/>
+        </w:numPr>
+      </w:pPr>
+      <w:commentRangeStart w:id="5"/>
+      <w:r>
+        <w:t xml:space="preserve">Display </w:t>
+      </w:r>
+      <w:r>
+        <w:t>boxplots</w:t>
+      </w:r>
+      <w:r>
+        <w:t xml:space="preserve"> of </w:t>
+      </w:r>
+      <w:r>
+        <w:t>all predictor variables against quiz 4 score</w:t>
+      </w:r>
+      <w:commentRangeEnd w:id="5"/>
+      <w:r>
+        <w:rPr>
+          <w:rStyle w:val="CommentReference"/>
+        </w:rPr>
+        <w:commentReference w:id="5"/>
+      </w:r>
+    </w:p>
+    <w:p>
+      <w:pPr>
+        <w:pStyle w:val="ListParagraph"/>
+        <w:numPr>
+          <w:ilvl w:val="1"/>
+          <w:numId w:val="2"/>
+        </w:numPr>
+      </w:pPr>
+      <w:r>
+        <w:t>Numerical values were summarized with mean and SD for normally distributed variables, median and IQR</w:t>
+      </w:r>
+      <w:r>
+        <w:t xml:space="preserve"> </w:t>
+      </w:r>
+      <w:r>
+        <w:t>numerical variables for skewed variables</w:t>
+      </w:r>
+    </w:p>
+    <w:p>
+      <w:pPr>
+        <w:pStyle w:val="ListParagraph"/>
+        <w:numPr>
+          <w:ilvl w:val="0"/>
+          <w:numId w:val="2"/>
+        </w:numPr>
+      </w:pPr>
+      <w:r>
+        <w:t xml:space="preserve">Display </w:t>
+      </w:r>
+      <w:r>
+        <w:t>pair scatterplots</w:t>
+      </w:r>
+      <w:r>
+        <w:t xml:space="preserve"> </w:t>
+      </w:r>
+      <w:r>
+        <w:t>of relation</w:t>
+      </w:r>
+      <w:r>
+        <w:t>s</w:t>
+      </w:r>
+      <w:r>
+        <w:t xml:space="preserve"> between quiz 4 score and </w:t>
+      </w:r>
+      <w:r>
+        <w:t xml:space="preserve">each </w:t>
+      </w:r>
+      <w:r>
+        <w:t xml:space="preserve">predictor </w:t>
+      </w:r>
+      <w:r>
+        <w:t>var</w:t>
+      </w:r>
+    </w:p>
+    <w:p>
+      <w:pPr>
+        <w:pStyle w:val="ListParagraph"/>
+        <w:numPr>
+          <w:ilvl w:val="1"/>
+          <w:numId w:val="2"/>
+        </w:numPr>
+        <w:rPr>
+          <w:highlight w:val="yellow"/>
+        </w:rPr>
+      </w:pPr>
+      <w:r>
+        <w:rPr>
+          <w:highlight w:val="yellow"/>
+        </w:rPr>
+        <w:t>Display correlation matrix</w:t>
+      </w:r>
+    </w:p>
+    <w:p>
+      <w:pPr>
+        <w:pStyle w:val="ListParagraph"/>
+        <w:numPr>
+          <w:ilvl w:val="1"/>
+          <w:numId w:val="2"/>
+        </w:numPr>
+        <w:rPr>
+          <w:highlight w:val="yellow"/>
+        </w:rPr>
+      </w:pPr>
+      <w:r>
+        <w:rPr>
+          <w:highlight w:val="yellow"/>
+        </w:rPr>
+        <w:t xml:space="preserve">Display </w:t>
+      </w:r>
+      <w:proofErr w:type="spellStart"/>
+      <w:proofErr w:type="gramStart"/>
+      <w:r>
+        <w:rPr>
+          <w:highlight w:val="yellow"/>
+        </w:rPr>
+        <w:t>lm</w:t>
+      </w:r>
+      <w:proofErr w:type="spellEnd"/>
+      <w:r>
+        <w:rPr>
+          <w:highlight w:val="yellow"/>
+        </w:rPr>
+        <w:t>(</w:t>
+      </w:r>
+      <w:proofErr w:type="gramEnd"/>
+      <w:r>
+        <w:rPr>
+          <w:highlight w:val="yellow"/>
+        </w:rPr>
+        <w:t xml:space="preserve">) output of </w:t>
+      </w:r>
+      <w:r>
+        <w:rPr>
+          <w:highlight w:val="yellow"/>
+        </w:rPr>
+        <w:t>linear model</w:t>
+      </w:r>
+      <w:r>
+        <w:rPr>
+          <w:highlight w:val="yellow"/>
+        </w:rPr>
+        <w:t xml:space="preserve"> in nice table using </w:t>
+      </w:r>
+      <w:proofErr w:type="spellStart"/>
+      <w:r>
+        <w:rPr>
+          <w:highlight w:val="yellow"/>
+        </w:rPr>
+        <w:t>gtsummary</w:t>
+      </w:r>
+      <w:proofErr w:type="spellEnd"/>
+      <w:r>
+        <w:rPr>
+          <w:highlight w:val="yellow"/>
+        </w:rPr>
+        <w:t>()</w:t>
+      </w:r>
+    </w:p>
+    <w:p>
+      <w:pPr>
+        <w:pStyle w:val="ListParagraph"/>
+        <w:numPr>
+          <w:ilvl w:val="0"/>
+          <w:numId w:val="2"/>
+        </w:numPr>
+      </w:pPr>
+      <w:r>
+        <w:t xml:space="preserve">Point out similarities and difference between various descriptive </w:t>
+      </w:r>
+      <w:r>
+        <w:t>statistics (i.e., histograms, boxplots, scatterplots)</w:t>
       </w:r>
     </w:p>
     <w:p>
@@ -2482,13 +2665,10 @@
         </w:numPr>
       </w:pPr>
       <w:r>
-        <w:t>Display histograms</w:t>
-      </w:r>
-      <w:r>
-        <w:t xml:space="preserve"> </w:t>
-      </w:r>
-      <w:r>
-        <w:t>of all predictor variables against quiz 4 score</w:t>
+        <w:t>Comment on distribution</w:t>
+      </w:r>
+      <w:r>
+        <w:t xml:space="preserve"> of variables</w:t>
       </w:r>
     </w:p>
     <w:p>
@@ -2500,106 +2680,13 @@
         </w:numPr>
       </w:pPr>
       <w:r>
-        <w:t xml:space="preserve">Display </w:t>
-      </w:r>
-      <w:r>
-        <w:t>boxplots</w:t>
-      </w:r>
-      <w:r>
-        <w:t xml:space="preserve"> of </w:t>
-      </w:r>
-      <w:r>
-        <w:t>all predictor variables against quiz 4 score</w:t>
-      </w:r>
-    </w:p>
-    <w:p>
-      <w:pPr>
-        <w:pStyle w:val="ListParagraph"/>
-        <w:numPr>
-          <w:ilvl w:val="0"/>
-          <w:numId w:val="41"/>
-        </w:numPr>
-      </w:pPr>
-      <w:r>
-        <w:t xml:space="preserve">Display </w:t>
-      </w:r>
-      <w:r>
-        <w:t>pair scatterplots</w:t>
-      </w:r>
-      <w:r>
-        <w:t xml:space="preserve"> </w:t>
-      </w:r>
-      <w:r>
-        <w:t xml:space="preserve">of relationships between quiz 4 score and </w:t>
-      </w:r>
-      <w:r>
-        <w:t xml:space="preserve">each </w:t>
-      </w:r>
-      <w:r>
-        <w:t xml:space="preserve">predictor </w:t>
-      </w:r>
-      <w:r>
-        <w:t>var</w:t>
-      </w:r>
-    </w:p>
-    <w:p>
-      <w:pPr>
-        <w:pStyle w:val="ListParagraph"/>
-        <w:numPr>
-          <w:ilvl w:val="0"/>
-          <w:numId w:val="21"/>
-        </w:numPr>
-        <w:rPr>
-          <w:highlight w:val="yellow"/>
-        </w:rPr>
-      </w:pPr>
-      <w:r>
-        <w:rPr>
-          <w:highlight w:val="yellow"/>
-        </w:rPr>
-        <w:t>Describe each descriptive statistic – “this histogram/</w:t>
-      </w:r>
-      <w:r>
-        <w:rPr>
-          <w:highlight w:val="yellow"/>
-        </w:rPr>
-        <w:t>boxplot/scatterplot</w:t>
-      </w:r>
-      <w:r>
-        <w:rPr>
-          <w:highlight w:val="yellow"/>
-        </w:rPr>
-        <w:t xml:space="preserve"> displays relationship between X and Y”</w:t>
-      </w:r>
-    </w:p>
-    <w:p>
-      <w:pPr>
-        <w:pStyle w:val="ListParagraph"/>
-        <w:numPr>
-          <w:ilvl w:val="0"/>
-          <w:numId w:val="21"/>
-        </w:numPr>
-      </w:pPr>
-      <w:r>
-        <w:t>D</w:t>
-      </w:r>
-      <w:r>
-        <w:t>on’t discuss relationship results</w:t>
-      </w:r>
-      <w:r>
-        <w:t xml:space="preserve"> though</w:t>
-      </w:r>
-      <w:r>
-        <w:t xml:space="preserve"> -- </w:t>
-      </w:r>
-      <w:r>
-        <w:t xml:space="preserve">See figure </w:t>
-      </w:r>
-      <w:r>
-        <w:t>X</w:t>
-      </w:r>
-      <w:r>
-        <w:t xml:space="preserve"> in appendix</w:t>
+        <w:t>Comment on 5-number summary (mean, mean, IQR), outliers</w:t>
+      </w:r>
+      <w:r>
+        <w:t xml:space="preserve"> across all countries</w:t>
+      </w:r>
+      <w:r>
+        <w:t xml:space="preserve"> – analysis will be performed later to find influential outliers</w:t>
       </w:r>
     </w:p>
     <w:p>
@@ -2609,18 +2696,623 @@
           <w:ilvl w:val="0"/>
           <w:numId w:val="2"/>
         </w:numPr>
-      </w:pPr>
-      <w:r>
-        <w:t xml:space="preserve">Display </w:t>
-      </w:r>
-      <w:r>
-        <w:t>pairs scatterplot</w:t>
-      </w:r>
-      <w:r>
-        <w:t>, with any potential outliers</w:t>
-      </w:r>
-      <w:r>
-        <w:t xml:space="preserve"> (influential or otherwise)</w:t>
+        <w:rPr>
+          <w:highlight w:val="yellow"/>
+        </w:rPr>
+      </w:pPr>
+      <w:r>
+        <w:rPr>
+          <w:highlight w:val="yellow"/>
+        </w:rPr>
+        <w:t>TODO: Consult 3 – 4 external sources to confirm your findings.</w:t>
+      </w:r>
+    </w:p>
+    <w:p>
+      <w:pPr>
+        <w:rPr>
+          <w:b/>
+          <w:bCs/>
+        </w:rPr>
+      </w:pPr>
+      <w:r>
+        <w:rPr>
+          <w:b/>
+          <w:bCs/>
+        </w:rPr>
+        <w:lastRenderedPageBreak/>
+        <w:t xml:space="preserve">Model </w:t>
+      </w:r>
+      <w:r>
+        <w:rPr>
+          <w:b/>
+          <w:bCs/>
+        </w:rPr>
+        <w:t xml:space="preserve">Development </w:t>
+      </w:r>
+      <w:r>
+        <w:rPr>
+          <w:b/>
+          <w:bCs/>
+        </w:rPr>
+        <w:t>Selection</w:t>
+      </w:r>
+    </w:p>
+    <w:p>
+      <w:pPr>
+        <w:rPr>
+          <w:b/>
+          <w:bCs/>
+        </w:rPr>
+      </w:pPr>
+    </w:p>
+    <w:p>
+      <w:pPr>
+        <w:pStyle w:val="ListParagraph"/>
+        <w:numPr>
+          <w:ilvl w:val="0"/>
+          <w:numId w:val="7"/>
+        </w:numPr>
+        <w:rPr>
+          <w:b/>
+          <w:bCs/>
+        </w:rPr>
+      </w:pPr>
+      <w:r>
+        <w:rPr>
+          <w:b/>
+          <w:bCs/>
+        </w:rPr>
+        <w:t>Give a detailed description of the process used to come up with the final model</w:t>
+      </w:r>
+      <w:r>
+        <w:rPr>
+          <w:b/>
+          <w:bCs/>
+        </w:rPr>
+        <w:t>.</w:t>
+      </w:r>
+    </w:p>
+    <w:p>
+      <w:pPr>
+        <w:pStyle w:val="ListParagraph"/>
+        <w:ind w:left="360"/>
+        <w:rPr>
+          <w:b/>
+          <w:bCs/>
+        </w:rPr>
+      </w:pPr>
+      <w:r>
+        <w:rPr>
+          <w:b/>
+          <w:bCs/>
+        </w:rPr>
+        <w:t>State</w:t>
+      </w:r>
+      <w:r>
+        <w:rPr>
+          <w:b/>
+          <w:bCs/>
+        </w:rPr>
+        <w:t xml:space="preserve"> results</w:t>
+      </w:r>
+      <w:r>
+        <w:rPr>
+          <w:b/>
+          <w:bCs/>
+        </w:rPr>
+        <w:t xml:space="preserve"> and display </w:t>
+      </w:r>
+      <w:r>
+        <w:rPr>
+          <w:b/>
+          <w:bCs/>
+        </w:rPr>
+        <w:t>results</w:t>
+      </w:r>
+      <w:r>
+        <w:rPr>
+          <w:b/>
+          <w:bCs/>
+        </w:rPr>
+        <w:t xml:space="preserve"> of </w:t>
+      </w:r>
+      <w:r>
+        <w:rPr>
+          <w:b/>
+          <w:bCs/>
+        </w:rPr>
+        <w:t>model</w:t>
+      </w:r>
+      <w:r>
+        <w:rPr>
+          <w:b/>
+          <w:bCs/>
+        </w:rPr>
+        <w:t>, and place R code snippets in Appendix.</w:t>
+      </w:r>
+    </w:p>
+    <w:p/>
+    <w:p>
+      <w:pPr>
+        <w:pStyle w:val="ListParagraph"/>
+        <w:numPr>
+          <w:ilvl w:val="0"/>
+          <w:numId w:val="3"/>
+        </w:numPr>
+      </w:pPr>
+      <w:r>
+        <w:t>Analysis these things separately</w:t>
+      </w:r>
+      <w:r>
+        <w:rPr>
+          <w:highlight w:val="yellow"/>
+        </w:rPr>
+        <w:t>:</w:t>
+      </w:r>
+      <w:r>
+        <w:rPr>
+          <w:highlight w:val="yellow"/>
+        </w:rPr>
+        <w:t xml:space="preserve"> perhaps we’ll keep the one with the str</w:t>
+      </w:r>
+      <w:r>
+        <w:rPr>
+          <w:highlight w:val="yellow"/>
+        </w:rPr>
+        <w:t>o</w:t>
+      </w:r>
+      <w:r>
+        <w:rPr>
+          <w:highlight w:val="yellow"/>
+        </w:rPr>
+        <w:t>ngest effect.</w:t>
+      </w:r>
+    </w:p>
+    <w:p>
+      <w:pPr>
+        <w:pStyle w:val="ListParagraph"/>
+        <w:numPr>
+          <w:ilvl w:val="1"/>
+          <w:numId w:val="3"/>
+        </w:numPr>
+      </w:pPr>
+      <w:r>
+        <w:t>Quiz 4 ~ Quizzes 1 – 3</w:t>
+      </w:r>
+      <w:r>
+        <w:t xml:space="preserve"> </w:t>
+      </w:r>
+      <w:r>
+        <w:sym w:font="Wingdings" w:char="F0DF"/>
+      </w:r>
+      <w:r>
+        <w:t xml:space="preserve"> looks more (negative) quadratic than linear</w:t>
+      </w:r>
+    </w:p>
+    <w:p>
+      <w:pPr>
+        <w:pStyle w:val="ListParagraph"/>
+        <w:numPr>
+          <w:ilvl w:val="1"/>
+          <w:numId w:val="3"/>
+        </w:numPr>
+      </w:pPr>
+      <w:r>
+        <w:t>Quiz 4 ~ Weeks 1 – 4 COVID-19</w:t>
+      </w:r>
+      <w:r>
+        <w:t xml:space="preserve"> </w:t>
+      </w:r>
+      <w:r>
+        <w:sym w:font="Wingdings" w:char="F0DF"/>
+      </w:r>
+      <w:r>
+        <w:t xml:space="preserve"> looks more (positive) quadratic than linear</w:t>
+      </w:r>
+    </w:p>
+    <w:p>
+      <w:pPr>
+        <w:pStyle w:val="ListParagraph"/>
+        <w:numPr>
+          <w:ilvl w:val="1"/>
+          <w:numId w:val="3"/>
+        </w:numPr>
+      </w:pPr>
+      <w:r>
+        <w:t>Quiz 4 ~ Weeks 1 – 4 STA302H1</w:t>
+      </w:r>
+      <w:r>
+        <w:t xml:space="preserve"> </w:t>
+      </w:r>
+      <w:r>
+        <w:sym w:font="Wingdings" w:char="F0DF"/>
+      </w:r>
+      <w:r>
+        <w:t xml:space="preserve"> looks linear? Or no relationship?</w:t>
+      </w:r>
+    </w:p>
+    <w:p>
+      <w:pPr>
+        <w:pStyle w:val="ListParagraph"/>
+        <w:numPr>
+          <w:ilvl w:val="1"/>
+          <w:numId w:val="3"/>
+        </w:numPr>
+      </w:pPr>
+      <w:r>
+        <w:t xml:space="preserve">Visually inspect scatterplot to determine </w:t>
+      </w:r>
+      <w:r>
+        <w:t>observed relationship</w:t>
+      </w:r>
+      <w:r>
+        <w:t xml:space="preserve"> </w:t>
+      </w:r>
+      <w:r>
+        <w:t xml:space="preserve">(e.g., </w:t>
+      </w:r>
+      <w:r>
+        <w:t xml:space="preserve">none, </w:t>
+      </w:r>
+      <w:r>
+        <w:t>linear, quadratic, log, sqrt, etc.)</w:t>
+      </w:r>
+    </w:p>
+    <w:p>
+      <w:pPr>
+        <w:pStyle w:val="ListParagraph"/>
+        <w:numPr>
+          <w:ilvl w:val="1"/>
+          <w:numId w:val="3"/>
+        </w:numPr>
+      </w:pPr>
+      <w:r>
+        <w:rPr>
+          <w:highlight w:val="yellow"/>
+        </w:rPr>
+        <w:t>TODO: how to do “least squares” on logarithmic, root functions? Does this fall under gene</w:t>
+      </w:r>
+      <w:r>
+        <w:rPr>
+          <w:highlight w:val="yellow"/>
+        </w:rPr>
+        <w:t>ral</w:t>
+      </w:r>
+      <w:r>
+        <w:rPr>
+          <w:highlight w:val="yellow"/>
+        </w:rPr>
+        <w:t xml:space="preserve"> linear models?</w:t>
+      </w:r>
+    </w:p>
+    <w:p>
+      <w:pPr>
+        <w:pStyle w:val="ListParagraph"/>
+        <w:numPr>
+          <w:ilvl w:val="0"/>
+          <w:numId w:val="3"/>
+        </w:numPr>
+      </w:pPr>
+      <w:r>
+        <w:t xml:space="preserve">State what </w:t>
+      </w:r>
+      <w:r>
+        <w:t xml:space="preserve">initial </w:t>
+      </w:r>
+      <w:r>
+        <w:t>model you choose</w:t>
+      </w:r>
+    </w:p>
+    <w:p>
+      <w:pPr>
+        <w:pStyle w:val="ListParagraph"/>
+        <w:numPr>
+          <w:ilvl w:val="1"/>
+          <w:numId w:val="3"/>
+        </w:numPr>
+      </w:pPr>
+      <w:r>
+        <w:t>Linear model</w:t>
+      </w:r>
+      <w:r>
+        <w:t>?</w:t>
+      </w:r>
+      <w:r>
+        <w:t xml:space="preserve"> </w:t>
+      </w:r>
+      <w:r>
+        <w:t>Quadratic model?</w:t>
+      </w:r>
+      <w:r>
+        <w:t xml:space="preserve"> </w:t>
+      </w:r>
+      <w:r>
+        <w:t>Cubic model?</w:t>
+      </w:r>
+    </w:p>
+    <w:p>
+      <w:pPr>
+        <w:pStyle w:val="ListParagraph"/>
+        <w:numPr>
+          <w:ilvl w:val="1"/>
+          <w:numId w:val="3"/>
+        </w:numPr>
+      </w:pPr>
+      <w:r>
+        <w:t>How you derive each term in your model, significant or otherwise</w:t>
+      </w:r>
+    </w:p>
+    <w:p>
+      <w:pPr>
+        <w:pStyle w:val="ListParagraph"/>
+        <w:numPr>
+          <w:ilvl w:val="0"/>
+          <w:numId w:val="3"/>
+        </w:numPr>
+      </w:pPr>
+      <w:r>
+        <w:t>Construct correlation matrix</w:t>
+      </w:r>
+    </w:p>
+    <w:p>
+      <w:pPr>
+        <w:pStyle w:val="ListParagraph"/>
+        <w:numPr>
+          <w:ilvl w:val="1"/>
+          <w:numId w:val="3"/>
+        </w:numPr>
+      </w:pPr>
+      <w:r>
+        <w:t>Find correlation between two covariates</w:t>
+      </w:r>
+    </w:p>
+    <w:p>
+      <w:pPr>
+        <w:pStyle w:val="ListParagraph"/>
+        <w:numPr>
+          <w:ilvl w:val="1"/>
+          <w:numId w:val="3"/>
+        </w:numPr>
+      </w:pPr>
+      <w:r>
+        <w:t>Find correlation between covariate and response variable</w:t>
+      </w:r>
+    </w:p>
+    <w:p>
+      <w:pPr>
+        <w:pStyle w:val="ListParagraph"/>
+        <w:numPr>
+          <w:ilvl w:val="1"/>
+          <w:numId w:val="3"/>
+        </w:numPr>
+      </w:pPr>
+      <w:r>
+        <w:t>Pick highly correlated combinations of predictor variables from correlation matrix as a heuristic for determining most significant terms in model</w:t>
+      </w:r>
+    </w:p>
+    <w:p>
+      <w:pPr>
+        <w:pStyle w:val="ListParagraph"/>
+        <w:numPr>
+          <w:ilvl w:val="0"/>
+          <w:numId w:val="3"/>
+        </w:numPr>
+      </w:pPr>
+      <w:r>
+        <w:t>E</w:t>
+      </w:r>
+      <w:r>
+        <w:t>xplain why variables are significant/insignificant, with p-values and t-values -- "for every unit increase in ... " (quote coefficients)</w:t>
+      </w:r>
+    </w:p>
+    <w:p>
+      <w:pPr>
+        <w:pStyle w:val="ListParagraph"/>
+        <w:numPr>
+          <w:ilvl w:val="1"/>
+          <w:numId w:val="3"/>
+        </w:numPr>
+      </w:pPr>
+      <w:r>
+        <w:t>state r^2 values, what they mean ("x% of the total variation in quiz4 can be explained by all variables in the model")</w:t>
+      </w:r>
+    </w:p>
+    <w:p>
+      <w:pPr>
+        <w:pStyle w:val="ListParagraph"/>
+        <w:numPr>
+          <w:ilvl w:val="1"/>
+          <w:numId w:val="3"/>
+        </w:numPr>
+      </w:pPr>
+      <w:r>
+        <w:t>adjusted r^2 = r^2 adjusted for predictor values.</w:t>
+      </w:r>
+    </w:p>
+    <w:p>
+      <w:pPr>
+        <w:pStyle w:val="ListParagraph"/>
+        <w:numPr>
+          <w:ilvl w:val="0"/>
+          <w:numId w:val="3"/>
+        </w:numPr>
+      </w:pPr>
+      <w:r>
+        <w:rPr>
+          <w:highlight w:val="yellow"/>
+        </w:rPr>
+        <w:t xml:space="preserve">Perhaps use empirical research to propose </w:t>
+      </w:r>
+      <w:r>
+        <w:rPr>
+          <w:highlight w:val="yellow"/>
+        </w:rPr>
+        <w:t xml:space="preserve">some more new </w:t>
+      </w:r>
+      <w:r>
+        <w:rPr>
+          <w:highlight w:val="yellow"/>
+        </w:rPr>
+        <w:t>terms.</w:t>
+      </w:r>
+    </w:p>
+    <w:p>
+      <w:pPr>
+        <w:pStyle w:val="ListParagraph"/>
+        <w:numPr>
+          <w:ilvl w:val="1"/>
+          <w:numId w:val="3"/>
+        </w:numPr>
+      </w:pPr>
+    </w:p>
+    <w:p>
+      <w:pPr>
+        <w:pStyle w:val="ListParagraph"/>
+        <w:numPr>
+          <w:ilvl w:val="0"/>
+          <w:numId w:val="3"/>
+        </w:numPr>
+      </w:pPr>
+      <w:r>
+        <w:t>State how you transformed your data</w:t>
+      </w:r>
+    </w:p>
+    <w:p>
+      <w:pPr>
+        <w:pStyle w:val="ListParagraph"/>
+        <w:numPr>
+          <w:ilvl w:val="1"/>
+          <w:numId w:val="3"/>
+        </w:numPr>
+        <w:rPr>
+          <w:highlight w:val="yellow"/>
+        </w:rPr>
+      </w:pPr>
+      <w:r>
+        <w:rPr>
+          <w:highlight w:val="yellow"/>
+        </w:rPr>
+        <w:t>Think about interaction terms &amp; multicollinearity</w:t>
+      </w:r>
+    </w:p>
+    <w:p>
+      <w:pPr>
+        <w:pStyle w:val="ListParagraph"/>
+        <w:numPr>
+          <w:ilvl w:val="1"/>
+          <w:numId w:val="3"/>
+        </w:numPr>
+        <w:rPr>
+          <w:highlight w:val="yellow"/>
+        </w:rPr>
+      </w:pPr>
+      <w:r>
+        <w:rPr>
+          <w:highlight w:val="yellow"/>
+        </w:rPr>
+        <w:t>Correct multicollinearity with recentering, and perform analysis based on recentered model – undo transformation to reveal true relationship</w:t>
+      </w:r>
+    </w:p>
+    <w:p>
+      <w:pPr>
+        <w:pStyle w:val="ListParagraph"/>
+        <w:numPr>
+          <w:ilvl w:val="1"/>
+          <w:numId w:val="3"/>
+        </w:numPr>
+        <w:rPr>
+          <w:highlight w:val="yellow"/>
+        </w:rPr>
+      </w:pPr>
+      <w:r>
+        <w:rPr>
+          <w:highlight w:val="yellow"/>
+        </w:rPr>
+        <w:t>Correct skewness with variable transformation, and perform analysis based on transformed model</w:t>
+      </w:r>
+    </w:p>
+    <w:p>
+      <w:pPr>
+        <w:pStyle w:val="ListParagraph"/>
+        <w:numPr>
+          <w:ilvl w:val="0"/>
+          <w:numId w:val="3"/>
+        </w:numPr>
+      </w:pPr>
+      <w:r>
+        <w:t>Use m</w:t>
+      </w:r>
+      <w:r>
+        <w:t>odel selection criterion</w:t>
+      </w:r>
+      <w:r>
+        <w:t xml:space="preserve"> to identify best model</w:t>
+      </w:r>
+    </w:p>
+    <w:p>
+      <w:pPr>
+        <w:pStyle w:val="ListParagraph"/>
+        <w:numPr>
+          <w:ilvl w:val="1"/>
+          <w:numId w:val="3"/>
+        </w:numPr>
+      </w:pPr>
+      <w:r>
+        <w:t>Use backwards selection on original model (state original model terms and why you chose them)</w:t>
+      </w:r>
+    </w:p>
+    <w:p>
+      <w:pPr>
+        <w:pStyle w:val="ListParagraph"/>
+        <w:numPr>
+          <w:ilvl w:val="2"/>
+          <w:numId w:val="3"/>
+        </w:numPr>
+      </w:pPr>
+      <w:r>
+        <w:t>used backwards selection (AIC) to refine model to reduce the model to a simpler model with a smaller AIC value (quote AIC model).</w:t>
+      </w:r>
+    </w:p>
+    <w:p>
+      <w:pPr>
+        <w:pStyle w:val="ListParagraph"/>
+        <w:numPr>
+          <w:ilvl w:val="2"/>
+          <w:numId w:val="3"/>
+        </w:numPr>
+      </w:pPr>
+      <w:r>
+        <w:t>include AIC values in appendix.</w:t>
+      </w:r>
+    </w:p>
+    <w:p>
+      <w:pPr>
+        <w:pStyle w:val="ListParagraph"/>
+        <w:numPr>
+          <w:ilvl w:val="1"/>
+          <w:numId w:val="3"/>
+        </w:numPr>
+      </w:pPr>
+      <w:r>
+        <w:t>Run AIC to find which subset model contains lowest AIC (state results in the model development section, add reference to appendix)</w:t>
+      </w:r>
+    </w:p>
+    <w:p>
+      <w:pPr>
+        <w:pStyle w:val="ListParagraph"/>
+        <w:numPr>
+          <w:ilvl w:val="1"/>
+          <w:numId w:val="3"/>
+        </w:numPr>
+        <w:rPr>
+          <w:highlight w:val="yellow"/>
+        </w:rPr>
+      </w:pPr>
+      <w:r>
+        <w:rPr>
+          <w:highlight w:val="yellow"/>
+        </w:rPr>
+        <w:t>Others?</w:t>
       </w:r>
     </w:p>
     <w:p>
@@ -2630,27 +3322,10 @@
           <w:ilvl w:val="0"/>
           <w:numId w:val="2"/>
         </w:numPr>
-        <w:rPr>
-          <w:highlight w:val="yellow"/>
-        </w:rPr>
-      </w:pPr>
-      <w:r>
-        <w:rPr>
-          <w:highlight w:val="yellow"/>
-        </w:rPr>
-        <w:t>Display correlation matrix</w:t>
-      </w:r>
-      <w:r>
-        <w:rPr>
-          <w:highlight w:val="yellow"/>
-        </w:rPr>
-        <w:t xml:space="preserve">, </w:t>
-      </w:r>
-      <w:r>
-        <w:rPr>
-          <w:highlight w:val="yellow"/>
-        </w:rPr>
-        <w:t>Display linear model</w:t>
+      </w:pPr>
+      <w:r>
+        <w:lastRenderedPageBreak/>
+        <w:t>State results of descriptive statistics</w:t>
       </w:r>
     </w:p>
     <w:p>
@@ -2660,15 +3335,10 @@
           <w:ilvl w:val="0"/>
           <w:numId w:val="2"/>
         </w:numPr>
-        <w:rPr>
-          <w:highlight w:val="yellow"/>
-        </w:rPr>
-      </w:pPr>
-      <w:r>
-        <w:rPr>
-          <w:highlight w:val="yellow"/>
-        </w:rPr>
-        <w:t>Describe findings</w:t>
+        <w:ind w:left="720"/>
+      </w:pPr>
+      <w:r>
+        <w:t xml:space="preserve">Histograms of grades are left skewed (mean &lt; median), </w:t>
       </w:r>
     </w:p>
     <w:p>
@@ -2678,151 +3348,204 @@
           <w:ilvl w:val="0"/>
           <w:numId w:val="2"/>
         </w:numPr>
-        <w:rPr>
-          <w:highlight w:val="yellow"/>
-        </w:rPr>
-      </w:pPr>
-      <w:r>
-        <w:rPr>
-          <w:highlight w:val="yellow"/>
-        </w:rPr>
-        <w:lastRenderedPageBreak/>
-        <w:t>TODO: Consult 3 – 4 external sources to confirm your findings.</w:t>
-      </w:r>
-    </w:p>
-    <w:p>
-      <w:pPr>
-        <w:pStyle w:val="ListParagraph"/>
-        <w:ind w:left="360"/>
-        <w:rPr>
-          <w:highlight w:val="yellow"/>
-        </w:rPr>
-      </w:pPr>
-    </w:p>
-    <w:p>
-      <w:pPr>
-        <w:rPr>
-          <w:b/>
-          <w:bCs/>
-        </w:rPr>
-      </w:pPr>
-      <w:r>
-        <w:rPr>
-          <w:b/>
-          <w:bCs/>
-        </w:rPr>
-        <w:t xml:space="preserve">Model </w:t>
-      </w:r>
-      <w:r>
-        <w:rPr>
-          <w:b/>
-          <w:bCs/>
-        </w:rPr>
-        <w:t xml:space="preserve">Development </w:t>
-      </w:r>
-      <w:r>
-        <w:rPr>
-          <w:b/>
-          <w:bCs/>
-        </w:rPr>
-        <w:t>Selection</w:t>
-      </w:r>
-    </w:p>
-    <w:p>
-      <w:pPr>
-        <w:rPr>
-          <w:b/>
-          <w:bCs/>
-        </w:rPr>
-      </w:pPr>
+        <w:ind w:left="720"/>
+      </w:pPr>
+      <w:r>
+        <w:t>Histograms of study times and COVID contemplations are right skewed (mean &gt; median)</w:t>
+      </w:r>
     </w:p>
     <w:p>
       <w:pPr>
         <w:pStyle w:val="ListParagraph"/>
         <w:numPr>
           <w:ilvl w:val="0"/>
-          <w:numId w:val="7"/>
-        </w:numPr>
-        <w:rPr>
-          <w:b/>
-          <w:bCs/>
-        </w:rPr>
-      </w:pPr>
-      <w:r>
-        <w:rPr>
-          <w:b/>
-          <w:bCs/>
-        </w:rPr>
-        <w:t>Give a detailed description of the process used to come up with the final model</w:t>
-      </w:r>
-      <w:r>
-        <w:rPr>
-          <w:b/>
-          <w:bCs/>
-        </w:rPr>
-        <w:t>.</w:t>
-      </w:r>
-    </w:p>
-    <w:p>
-      <w:pPr>
-        <w:pStyle w:val="ListParagraph"/>
-        <w:ind w:left="360"/>
-        <w:rPr>
-          <w:b/>
-          <w:bCs/>
-        </w:rPr>
-      </w:pPr>
-      <w:r>
-        <w:rPr>
-          <w:b/>
-          <w:bCs/>
-        </w:rPr>
-        <w:t>State</w:t>
-      </w:r>
-      <w:r>
-        <w:rPr>
-          <w:b/>
-          <w:bCs/>
-        </w:rPr>
-        <w:t xml:space="preserve"> results</w:t>
-      </w:r>
-      <w:r>
-        <w:rPr>
-          <w:b/>
-          <w:bCs/>
-        </w:rPr>
-        <w:t xml:space="preserve"> and display </w:t>
-      </w:r>
-      <w:r>
-        <w:rPr>
-          <w:b/>
-          <w:bCs/>
-        </w:rPr>
-        <w:t>results</w:t>
-      </w:r>
-      <w:r>
-        <w:rPr>
-          <w:b/>
-          <w:bCs/>
-        </w:rPr>
-        <w:t xml:space="preserve"> of </w:t>
-      </w:r>
-      <w:r>
-        <w:rPr>
-          <w:b/>
-          <w:bCs/>
-        </w:rPr>
-        <w:t>model</w:t>
-      </w:r>
-      <w:r>
-        <w:rPr>
-          <w:b/>
-          <w:bCs/>
-        </w:rPr>
-        <w:t>, and place R code snippets in Appendix.</w:t>
+          <w:numId w:val="30"/>
+        </w:numPr>
+        <w:ind w:left="720"/>
+      </w:pPr>
+      <w:r>
+        <w:t>r^2 value, r^2 adjusted, what they mean</w:t>
+      </w:r>
+    </w:p>
+    <w:p>
+      <w:pPr>
+        <w:pStyle w:val="ListParagraph"/>
+        <w:numPr>
+          <w:ilvl w:val="0"/>
+          <w:numId w:val="30"/>
+        </w:numPr>
+        <w:ind w:left="720"/>
+      </w:pPr>
+      <w:r>
+        <w:t xml:space="preserve">State significant and insignificant variables </w:t>
+      </w:r>
+      <w:proofErr w:type="spellStart"/>
+      <w:r>
+        <w:t>w.r.t.</w:t>
+      </w:r>
+      <w:proofErr w:type="spellEnd"/>
+      <w:r>
+        <w:t xml:space="preserve"> significance level</w:t>
+      </w:r>
+    </w:p>
+    <w:p>
+      <w:pPr>
+        <w:pStyle w:val="ListParagraph"/>
+        <w:numPr>
+          <w:ilvl w:val="0"/>
+          <w:numId w:val="30"/>
+        </w:numPr>
+        <w:ind w:left="720"/>
+      </w:pPr>
+      <w:r>
+        <w:t>no leverage points/influential points, so no points removed</w:t>
       </w:r>
     </w:p>
     <w:p/>
+    <w:p>
+      <w:pPr>
+        <w:pStyle w:val="ListParagraph"/>
+        <w:numPr>
+          <w:ilvl w:val="0"/>
+          <w:numId w:val="11"/>
+        </w:numPr>
+      </w:pPr>
+      <w:r>
+        <w:t>Decide what model to use, I chose to keep my model simple</w:t>
+      </w:r>
+    </w:p>
+    <w:p>
+      <w:pPr>
+        <w:pStyle w:val="ListParagraph"/>
+        <w:numPr>
+          <w:ilvl w:val="1"/>
+          <w:numId w:val="11"/>
+        </w:numPr>
+      </w:pPr>
+      <w:r>
+        <w:t>Linear,</w:t>
+      </w:r>
+    </w:p>
+    <w:p>
+      <w:pPr>
+        <w:pStyle w:val="ListParagraph"/>
+        <w:numPr>
+          <w:ilvl w:val="1"/>
+          <w:numId w:val="11"/>
+        </w:numPr>
+      </w:pPr>
+      <w:r>
+        <w:t>Others: Quadratic, Cubic, Logarithm, Square Root</w:t>
+      </w:r>
+    </w:p>
+    <w:p>
+      <w:pPr>
+        <w:pStyle w:val="ListParagraph"/>
+        <w:numPr>
+          <w:ilvl w:val="1"/>
+          <w:numId w:val="11"/>
+        </w:numPr>
+        <w:rPr>
+          <w:highlight w:val="yellow"/>
+        </w:rPr>
+      </w:pPr>
+      <w:r>
+        <w:rPr>
+          <w:highlight w:val="yellow"/>
+        </w:rPr>
+        <w:t>We could include country (but country turns out not to be significant)</w:t>
+      </w:r>
+    </w:p>
+    <w:p>
+      <w:pPr>
+        <w:pStyle w:val="ListParagraph"/>
+        <w:numPr>
+          <w:ilvl w:val="1"/>
+          <w:numId w:val="2"/>
+        </w:numPr>
+        <w:rPr>
+          <w:highlight w:val="yellow"/>
+        </w:rPr>
+      </w:pPr>
+      <w:r>
+        <w:rPr>
+          <w:highlight w:val="yellow"/>
+        </w:rPr>
+        <w:t>Take median of 3 quiz scores?</w:t>
+      </w:r>
+    </w:p>
+    <w:p>
+      <w:pPr>
+        <w:pStyle w:val="ListParagraph"/>
+        <w:numPr>
+          <w:ilvl w:val="1"/>
+          <w:numId w:val="2"/>
+        </w:numPr>
+        <w:rPr>
+          <w:highlight w:val="yellow"/>
+        </w:rPr>
+      </w:pPr>
+      <w:r>
+        <w:rPr>
+          <w:highlight w:val="yellow"/>
+        </w:rPr>
+        <w:t>Take median of weeks 1 – 4 COVID hours?</w:t>
+      </w:r>
+    </w:p>
+    <w:p>
+      <w:pPr>
+        <w:pStyle w:val="ListParagraph"/>
+        <w:numPr>
+          <w:ilvl w:val="1"/>
+          <w:numId w:val="2"/>
+        </w:numPr>
+        <w:rPr>
+          <w:highlight w:val="yellow"/>
+        </w:rPr>
+      </w:pPr>
+      <w:r>
+        <w:rPr>
+          <w:highlight w:val="yellow"/>
+        </w:rPr>
+        <w:t>Take median of weeks 1 – 4 STA302H1 study hours?</w:t>
+      </w:r>
+    </w:p>
+    <w:p>
+      <w:pPr>
+        <w:pStyle w:val="ListParagraph"/>
+        <w:numPr>
+          <w:ilvl w:val="2"/>
+          <w:numId w:val="2"/>
+        </w:numPr>
+        <w:rPr>
+          <w:highlight w:val="yellow"/>
+        </w:rPr>
+      </w:pPr>
+      <w:r>
+        <w:rPr>
+          <w:highlight w:val="yellow"/>
+        </w:rPr>
+        <w:t>I can grab means and medians from the boxplots.</w:t>
+      </w:r>
+    </w:p>
+    <w:p>
+      <w:pPr>
+        <w:pStyle w:val="ListParagraph"/>
+        <w:numPr>
+          <w:ilvl w:val="2"/>
+          <w:numId w:val="2"/>
+        </w:numPr>
+        <w:rPr>
+          <w:highlight w:val="yellow"/>
+        </w:rPr>
+      </w:pPr>
+      <w:r>
+        <w:rPr>
+          <w:highlight w:val="yellow"/>
+        </w:rPr>
+        <w:t>Median is less prone to skew than mean.</w:t>
+      </w:r>
+    </w:p>
     <w:p>
       <w:pPr>
         <w:pStyle w:val="ListParagraph"/>
@@ -2832,31 +3555,7 @@
         </w:numPr>
       </w:pPr>
       <w:r>
-        <w:t>Analysis these things separately</w:t>
-      </w:r>
-      <w:r>
-        <w:rPr>
-          <w:highlight w:val="yellow"/>
-        </w:rPr>
-        <w:t>:</w:t>
-      </w:r>
-      <w:r>
-        <w:rPr>
-          <w:highlight w:val="yellow"/>
-        </w:rPr>
-        <w:t xml:space="preserve"> perhaps we’ll keep the one with the str</w:t>
-      </w:r>
-      <w:r>
-        <w:rPr>
-          <w:highlight w:val="yellow"/>
-        </w:rPr>
-        <w:t>o</w:t>
-      </w:r>
-      <w:r>
-        <w:rPr>
-          <w:highlight w:val="yellow"/>
-        </w:rPr>
-        <w:t>ngest effect.</w:t>
+        <w:t xml:space="preserve">Analysis these group of predictor variables separately: </w:t>
       </w:r>
     </w:p>
     <w:p>
@@ -2868,7 +3567,7 @@
         </w:numPr>
       </w:pPr>
       <w:r>
-        <w:t>Quiz 4 ~ Quizzes 1 – 3</w:t>
+        <w:t>Quiz scores only: Quiz 4 ~ Quizzes 1 – 3</w:t>
       </w:r>
     </w:p>
     <w:p>
@@ -2880,7 +3579,7 @@
         </w:numPr>
       </w:pPr>
       <w:r>
-        <w:t>Quiz 4 ~ Weeks 1 – 4 COVID-19</w:t>
+        <w:t>COVID-19 think times only: Quiz 4 ~ Weeks 1 – 4 COVID-19</w:t>
       </w:r>
     </w:p>
     <w:p>
@@ -2892,7 +3591,7 @@
         </w:numPr>
       </w:pPr>
       <w:r>
-        <w:t>Quiz 4 ~ Weeks 1 – 4 STA302H1</w:t>
+        <w:t>STA302H1 study times only: Quiz 4 ~ Weeks 1 – 4 STA302H1</w:t>
       </w:r>
     </w:p>
     <w:p>
@@ -2904,10 +3603,7 @@
         </w:numPr>
       </w:pPr>
       <w:r>
-        <w:t xml:space="preserve">Visually inspect scatterplot to determine </w:t>
-      </w:r>
-      <w:r>
-        <w:t>observed relationship</w:t>
+        <w:t>For each of the three models, there should be about 8 (2^3) – 16 (2^4) possible models to choose from</w:t>
       </w:r>
     </w:p>
     <w:p>
@@ -2925,505 +3621,15 @@
         <w:rPr>
           <w:highlight w:val="yellow"/>
         </w:rPr>
-        <w:t>TODO: how to do “least squares” on logarithmic, root functions? Does this fall under gene</w:t>
-      </w:r>
-      <w:r>
-        <w:rPr>
-          <w:highlight w:val="yellow"/>
-        </w:rPr>
-        <w:t>ral</w:t>
-      </w:r>
-      <w:r>
-        <w:rPr>
-          <w:highlight w:val="yellow"/>
-        </w:rPr>
-        <w:t xml:space="preserve"> linear models?</w:t>
-      </w:r>
-    </w:p>
-    <w:p>
-      <w:pPr>
-        <w:pStyle w:val="ListParagraph"/>
-        <w:numPr>
-          <w:ilvl w:val="1"/>
-          <w:numId w:val="27"/>
-        </w:numPr>
-      </w:pPr>
-      <w:r>
-        <w:t>We try to find a discernable relationship (e.g., linear, quadratic, log, sqrt, etc.)</w:t>
-      </w:r>
-    </w:p>
-    <w:p>
-      <w:pPr>
-        <w:pStyle w:val="ListParagraph"/>
-        <w:numPr>
-          <w:ilvl w:val="1"/>
-          <w:numId w:val="11"/>
-        </w:numPr>
-      </w:pPr>
-      <w:r>
-        <w:t xml:space="preserve">Look at quiz scores alone </w:t>
-      </w:r>
-      <w:r>
-        <w:sym w:font="Wingdings" w:char="F0DF"/>
-      </w:r>
-      <w:r>
-        <w:t xml:space="preserve"> looks more (negative) quadratic than linear</w:t>
-      </w:r>
-    </w:p>
-    <w:p>
-      <w:pPr>
-        <w:pStyle w:val="ListParagraph"/>
-        <w:numPr>
-          <w:ilvl w:val="1"/>
-          <w:numId w:val="11"/>
-        </w:numPr>
-      </w:pPr>
-      <w:r>
-        <w:t xml:space="preserve">Look at COVID times alone </w:t>
-      </w:r>
-      <w:r>
-        <w:sym w:font="Wingdings" w:char="F0DF"/>
-      </w:r>
-      <w:r>
-        <w:t xml:space="preserve"> looks more (positive) quadratic than linear</w:t>
-      </w:r>
-    </w:p>
-    <w:p>
-      <w:pPr>
-        <w:pStyle w:val="ListParagraph"/>
-        <w:numPr>
-          <w:ilvl w:val="1"/>
-          <w:numId w:val="11"/>
-        </w:numPr>
-      </w:pPr>
-      <w:r>
-        <w:t xml:space="preserve">Look at study times alone </w:t>
-      </w:r>
-      <w:r>
-        <w:sym w:font="Wingdings" w:char="F0DF"/>
-      </w:r>
-      <w:r>
-        <w:t xml:space="preserve"> looks linear? Or no relationship?</w:t>
-      </w:r>
-    </w:p>
-    <w:p>
-      <w:pPr>
-        <w:pStyle w:val="ListParagraph"/>
-        <w:numPr>
-          <w:ilvl w:val="0"/>
-          <w:numId w:val="3"/>
-        </w:numPr>
-      </w:pPr>
-      <w:r>
-        <w:t xml:space="preserve">State what </w:t>
-      </w:r>
-      <w:r>
-        <w:t xml:space="preserve">initial </w:t>
-      </w:r>
-      <w:r>
-        <w:t>model you choose</w:t>
-      </w:r>
-    </w:p>
-    <w:p>
-      <w:pPr>
-        <w:pStyle w:val="ListParagraph"/>
-        <w:numPr>
-          <w:ilvl w:val="1"/>
-          <w:numId w:val="3"/>
-        </w:numPr>
-      </w:pPr>
-      <w:r>
-        <w:t>Linear model</w:t>
-      </w:r>
-      <w:r>
-        <w:t>?</w:t>
-      </w:r>
-      <w:r>
-        <w:t xml:space="preserve"> </w:t>
-      </w:r>
-      <w:r>
-        <w:t>Quadratic model?</w:t>
-      </w:r>
-      <w:r>
-        <w:t xml:space="preserve"> </w:t>
-      </w:r>
-      <w:r>
-        <w:t>Cubic model?</w:t>
-      </w:r>
-    </w:p>
-    <w:p>
-      <w:pPr>
-        <w:pStyle w:val="ListParagraph"/>
-        <w:numPr>
-          <w:ilvl w:val="1"/>
-          <w:numId w:val="3"/>
-        </w:numPr>
-      </w:pPr>
-      <w:r>
-        <w:t>How you derive each term in your model, significant or otherwise</w:t>
-      </w:r>
-    </w:p>
-    <w:p>
-      <w:pPr>
-        <w:pStyle w:val="ListParagraph"/>
-        <w:numPr>
-          <w:ilvl w:val="0"/>
-          <w:numId w:val="3"/>
-        </w:numPr>
-      </w:pPr>
-      <w:r>
-        <w:t>Construct correlation matrix</w:t>
-      </w:r>
-    </w:p>
-    <w:p>
-      <w:pPr>
-        <w:pStyle w:val="ListParagraph"/>
-        <w:numPr>
-          <w:ilvl w:val="1"/>
-          <w:numId w:val="3"/>
-        </w:numPr>
-      </w:pPr>
-      <w:r>
-        <w:t>Find correlation between two covariates</w:t>
-      </w:r>
-    </w:p>
-    <w:p>
-      <w:pPr>
-        <w:pStyle w:val="ListParagraph"/>
-        <w:numPr>
-          <w:ilvl w:val="1"/>
-          <w:numId w:val="3"/>
-        </w:numPr>
-      </w:pPr>
-      <w:r>
-        <w:t>Find correlation between covariate and response variable</w:t>
-      </w:r>
-    </w:p>
-    <w:p>
-      <w:pPr>
-        <w:pStyle w:val="ListParagraph"/>
-        <w:numPr>
-          <w:ilvl w:val="1"/>
-          <w:numId w:val="3"/>
-        </w:numPr>
-      </w:pPr>
-      <w:r>
-        <w:t>Pick highly correlated combinations of predictor variables from correlation matrix as a heuristic for determining most significant terms in model</w:t>
-      </w:r>
-    </w:p>
-    <w:p>
-      <w:pPr>
-        <w:pStyle w:val="ListParagraph"/>
-        <w:numPr>
-          <w:ilvl w:val="0"/>
-          <w:numId w:val="3"/>
-        </w:numPr>
-      </w:pPr>
-      <w:r>
-        <w:t>E</w:t>
-      </w:r>
-      <w:r>
-        <w:t>xplain why variables are significant/insignificant, with p-values and t-values -- "for every unit increase in ... " (quote coefficients)</w:t>
-      </w:r>
-    </w:p>
-    <w:p>
-      <w:pPr>
-        <w:pStyle w:val="ListParagraph"/>
-        <w:numPr>
-          <w:ilvl w:val="1"/>
-          <w:numId w:val="3"/>
-        </w:numPr>
-      </w:pPr>
-      <w:r>
-        <w:t>state r^2 values, what they mean ("x% of the total variation in quiz4 can be explained by all variables in the model")</w:t>
-      </w:r>
-    </w:p>
-    <w:p>
-      <w:pPr>
-        <w:pStyle w:val="ListParagraph"/>
-        <w:numPr>
-          <w:ilvl w:val="1"/>
-          <w:numId w:val="3"/>
-        </w:numPr>
-      </w:pPr>
-      <w:r>
-        <w:t>adjusted r^2 = r^2 adjusted for predictor values.</w:t>
-      </w:r>
-    </w:p>
-    <w:p>
-      <w:pPr>
-        <w:pStyle w:val="ListParagraph"/>
-        <w:numPr>
-          <w:ilvl w:val="0"/>
-          <w:numId w:val="3"/>
-        </w:numPr>
-      </w:pPr>
-      <w:r>
-        <w:rPr>
-          <w:highlight w:val="yellow"/>
-        </w:rPr>
-        <w:t xml:space="preserve">Perhaps use empirical research to propose </w:t>
-      </w:r>
-      <w:r>
-        <w:rPr>
-          <w:highlight w:val="yellow"/>
-        </w:rPr>
-        <w:t xml:space="preserve">some more new </w:t>
-      </w:r>
-      <w:r>
-        <w:rPr>
-          <w:highlight w:val="yellow"/>
-        </w:rPr>
-        <w:t>terms.</w:t>
-      </w:r>
-    </w:p>
-    <w:p>
-      <w:pPr>
-        <w:pStyle w:val="ListParagraph"/>
-        <w:numPr>
-          <w:ilvl w:val="1"/>
-          <w:numId w:val="3"/>
-        </w:numPr>
-      </w:pPr>
-    </w:p>
-    <w:p>
-      <w:pPr>
-        <w:pStyle w:val="ListParagraph"/>
-        <w:numPr>
-          <w:ilvl w:val="0"/>
-          <w:numId w:val="3"/>
-        </w:numPr>
-      </w:pPr>
-      <w:r>
-        <w:t>State how you transformed your data</w:t>
-      </w:r>
-    </w:p>
-    <w:p>
-      <w:pPr>
-        <w:pStyle w:val="ListParagraph"/>
-        <w:numPr>
-          <w:ilvl w:val="1"/>
-          <w:numId w:val="3"/>
-        </w:numPr>
-        <w:rPr>
-          <w:highlight w:val="yellow"/>
-        </w:rPr>
-      </w:pPr>
-      <w:r>
-        <w:rPr>
-          <w:highlight w:val="yellow"/>
-        </w:rPr>
-        <w:t>Think about interaction terms &amp; multicollinearity</w:t>
-      </w:r>
-    </w:p>
-    <w:p>
-      <w:pPr>
-        <w:pStyle w:val="ListParagraph"/>
-        <w:numPr>
-          <w:ilvl w:val="1"/>
-          <w:numId w:val="3"/>
-        </w:numPr>
-        <w:rPr>
-          <w:highlight w:val="yellow"/>
-        </w:rPr>
-      </w:pPr>
-      <w:r>
-        <w:rPr>
-          <w:highlight w:val="yellow"/>
-        </w:rPr>
-        <w:t>Correct multicollinearity with recentering, and perform analysis based on recentered model – undo transformation to reveal true relationship</w:t>
-      </w:r>
-    </w:p>
-    <w:p>
-      <w:pPr>
-        <w:pStyle w:val="ListParagraph"/>
-        <w:numPr>
-          <w:ilvl w:val="1"/>
-          <w:numId w:val="3"/>
-        </w:numPr>
-        <w:rPr>
-          <w:highlight w:val="yellow"/>
-        </w:rPr>
-      </w:pPr>
-      <w:r>
-        <w:rPr>
-          <w:highlight w:val="yellow"/>
-        </w:rPr>
-        <w:t>Correct skewness with variable transformation, and perform analysis based on transformed model</w:t>
-      </w:r>
-    </w:p>
-    <w:p>
-      <w:pPr>
-        <w:pStyle w:val="ListParagraph"/>
-        <w:numPr>
-          <w:ilvl w:val="0"/>
-          <w:numId w:val="3"/>
-        </w:numPr>
-      </w:pPr>
-      <w:r>
-        <w:t>Use m</w:t>
-      </w:r>
-      <w:r>
-        <w:t>odel selection criterion</w:t>
-      </w:r>
-      <w:r>
-        <w:t xml:space="preserve"> to identify best model</w:t>
-      </w:r>
-    </w:p>
-    <w:p>
-      <w:pPr>
-        <w:pStyle w:val="ListParagraph"/>
-        <w:numPr>
-          <w:ilvl w:val="1"/>
-          <w:numId w:val="3"/>
-        </w:numPr>
-      </w:pPr>
-      <w:r>
-        <w:t>Use backwards selection on original model (state original model terms and why you chose them)</w:t>
-      </w:r>
-    </w:p>
-    <w:p>
-      <w:pPr>
-        <w:pStyle w:val="ListParagraph"/>
-        <w:numPr>
-          <w:ilvl w:val="2"/>
-          <w:numId w:val="3"/>
-        </w:numPr>
-      </w:pPr>
-      <w:r>
-        <w:lastRenderedPageBreak/>
-        <w:t>used backwards selection (AIC) to refine model to reduce the model to a simpler model with a smaller AIC value (quote AIC model).</w:t>
-      </w:r>
-    </w:p>
-    <w:p>
-      <w:pPr>
-        <w:pStyle w:val="ListParagraph"/>
-        <w:numPr>
-          <w:ilvl w:val="2"/>
-          <w:numId w:val="3"/>
-        </w:numPr>
-      </w:pPr>
-      <w:r>
-        <w:t>include AIC values in appendix.</w:t>
-      </w:r>
-    </w:p>
-    <w:p>
-      <w:pPr>
-        <w:pStyle w:val="ListParagraph"/>
-        <w:numPr>
-          <w:ilvl w:val="1"/>
-          <w:numId w:val="3"/>
-        </w:numPr>
-      </w:pPr>
-      <w:r>
-        <w:t>Run AIC to find which subset model contains lowest AIC (state results in the model development section, add reference to appendix)</w:t>
-      </w:r>
-    </w:p>
-    <w:p>
-      <w:pPr>
-        <w:pStyle w:val="ListParagraph"/>
-        <w:numPr>
-          <w:ilvl w:val="1"/>
-          <w:numId w:val="3"/>
-        </w:numPr>
-        <w:rPr>
-          <w:highlight w:val="yellow"/>
-        </w:rPr>
-      </w:pPr>
-      <w:r>
-        <w:rPr>
-          <w:highlight w:val="yellow"/>
-        </w:rPr>
-        <w:t>Others?</w:t>
-      </w:r>
-    </w:p>
-    <w:p>
-      <w:pPr>
-        <w:pStyle w:val="ListParagraph"/>
-        <w:numPr>
-          <w:ilvl w:val="0"/>
-          <w:numId w:val="2"/>
-        </w:numPr>
-      </w:pPr>
-      <w:r>
-        <w:t>State results of descriptive statistics</w:t>
-      </w:r>
-    </w:p>
-    <w:p>
-      <w:pPr>
-        <w:pStyle w:val="ListParagraph"/>
-        <w:numPr>
-          <w:ilvl w:val="0"/>
-          <w:numId w:val="2"/>
-        </w:numPr>
-        <w:ind w:left="720"/>
-      </w:pPr>
-      <w:r>
-        <w:t xml:space="preserve">Histograms of grades are left skewed (mean &lt; median), </w:t>
-      </w:r>
-    </w:p>
-    <w:p>
-      <w:pPr>
-        <w:pStyle w:val="ListParagraph"/>
-        <w:numPr>
-          <w:ilvl w:val="0"/>
-          <w:numId w:val="2"/>
-        </w:numPr>
-        <w:ind w:left="720"/>
-      </w:pPr>
-      <w:r>
-        <w:t>Histograms of study times and COVID contemplations are right skewed (mean &gt; median)</w:t>
-      </w:r>
-    </w:p>
-    <w:p>
-      <w:pPr>
-        <w:pStyle w:val="ListParagraph"/>
-        <w:numPr>
-          <w:ilvl w:val="0"/>
-          <w:numId w:val="30"/>
-        </w:numPr>
-        <w:ind w:left="720"/>
-      </w:pPr>
-      <w:r>
-        <w:t>r^2 value, r^2 adjusted, what they mean</w:t>
-      </w:r>
-    </w:p>
-    <w:p>
-      <w:pPr>
-        <w:pStyle w:val="ListParagraph"/>
-        <w:numPr>
-          <w:ilvl w:val="0"/>
-          <w:numId w:val="30"/>
-        </w:numPr>
-        <w:ind w:left="720"/>
-      </w:pPr>
-      <w:r>
-        <w:t xml:space="preserve">State significant and insignificant variables </w:t>
-      </w:r>
-      <w:proofErr w:type="spellStart"/>
-      <w:r>
-        <w:t>w.r.t.</w:t>
-      </w:r>
-      <w:proofErr w:type="spellEnd"/>
-      <w:r>
-        <w:t xml:space="preserve"> significance level</w:t>
-      </w:r>
-    </w:p>
-    <w:p>
-      <w:pPr>
-        <w:pStyle w:val="ListParagraph"/>
-        <w:numPr>
-          <w:ilvl w:val="0"/>
-          <w:numId w:val="30"/>
-        </w:numPr>
-        <w:ind w:left="720"/>
-      </w:pPr>
-      <w:r>
-        <w:t>no leverage points/influential points, so no points removed</w:t>
-      </w:r>
-    </w:p>
-    <w:p/>
-    <w:p/>
+        <w:t>W</w:t>
+      </w:r>
+      <w:r>
+        <w:rPr>
+          <w:highlight w:val="yellow"/>
+        </w:rPr>
+        <w:t>e’ll keep the one with the strongest effect.</w:t>
+      </w:r>
+    </w:p>
     <w:p>
       <w:pPr>
         <w:pStyle w:val="ListParagraph"/>
@@ -3433,234 +3639,6 @@
         </w:numPr>
       </w:pPr>
       <w:r>
-        <w:t>Decide what model to use, I chose to keep my model simple</w:t>
-      </w:r>
-    </w:p>
-    <w:p>
-      <w:pPr>
-        <w:pStyle w:val="ListParagraph"/>
-        <w:numPr>
-          <w:ilvl w:val="1"/>
-          <w:numId w:val="11"/>
-        </w:numPr>
-      </w:pPr>
-      <w:r>
-        <w:t>Linear,</w:t>
-      </w:r>
-    </w:p>
-    <w:p>
-      <w:pPr>
-        <w:pStyle w:val="ListParagraph"/>
-        <w:numPr>
-          <w:ilvl w:val="1"/>
-          <w:numId w:val="11"/>
-        </w:numPr>
-      </w:pPr>
-      <w:r>
-        <w:t>Others: Quadratic, Cubic, Logarithm, Square Root</w:t>
-      </w:r>
-    </w:p>
-    <w:p>
-      <w:pPr>
-        <w:pStyle w:val="ListParagraph"/>
-        <w:numPr>
-          <w:ilvl w:val="1"/>
-          <w:numId w:val="11"/>
-        </w:numPr>
-        <w:rPr>
-          <w:highlight w:val="yellow"/>
-        </w:rPr>
-      </w:pPr>
-      <w:r>
-        <w:rPr>
-          <w:highlight w:val="yellow"/>
-        </w:rPr>
-        <w:t>We could include country (but country turns out not to be significant)</w:t>
-      </w:r>
-    </w:p>
-    <w:p>
-      <w:pPr>
-        <w:pStyle w:val="ListParagraph"/>
-        <w:numPr>
-          <w:ilvl w:val="1"/>
-          <w:numId w:val="2"/>
-        </w:numPr>
-        <w:rPr>
-          <w:highlight w:val="yellow"/>
-        </w:rPr>
-      </w:pPr>
-      <w:r>
-        <w:rPr>
-          <w:highlight w:val="yellow"/>
-        </w:rPr>
-        <w:t>Take median of 3 quiz scores?</w:t>
-      </w:r>
-    </w:p>
-    <w:p>
-      <w:pPr>
-        <w:pStyle w:val="ListParagraph"/>
-        <w:numPr>
-          <w:ilvl w:val="1"/>
-          <w:numId w:val="2"/>
-        </w:numPr>
-        <w:rPr>
-          <w:highlight w:val="yellow"/>
-        </w:rPr>
-      </w:pPr>
-      <w:r>
-        <w:rPr>
-          <w:highlight w:val="yellow"/>
-        </w:rPr>
-        <w:t>Take median of weeks 1 – 4 COVID hours?</w:t>
-      </w:r>
-    </w:p>
-    <w:p>
-      <w:pPr>
-        <w:pStyle w:val="ListParagraph"/>
-        <w:numPr>
-          <w:ilvl w:val="1"/>
-          <w:numId w:val="2"/>
-        </w:numPr>
-        <w:rPr>
-          <w:highlight w:val="yellow"/>
-        </w:rPr>
-      </w:pPr>
-      <w:r>
-        <w:rPr>
-          <w:highlight w:val="yellow"/>
-        </w:rPr>
-        <w:t>Take median of weeks 1 – 4 STA302H1 study hours?</w:t>
-      </w:r>
-    </w:p>
-    <w:p>
-      <w:pPr>
-        <w:pStyle w:val="ListParagraph"/>
-        <w:numPr>
-          <w:ilvl w:val="2"/>
-          <w:numId w:val="2"/>
-        </w:numPr>
-        <w:rPr>
-          <w:highlight w:val="yellow"/>
-        </w:rPr>
-      </w:pPr>
-      <w:r>
-        <w:rPr>
-          <w:highlight w:val="yellow"/>
-        </w:rPr>
-        <w:t>I can grab means and medians from the boxplots.</w:t>
-      </w:r>
-    </w:p>
-    <w:p>
-      <w:pPr>
-        <w:pStyle w:val="ListParagraph"/>
-        <w:numPr>
-          <w:ilvl w:val="2"/>
-          <w:numId w:val="2"/>
-        </w:numPr>
-        <w:rPr>
-          <w:highlight w:val="yellow"/>
-        </w:rPr>
-      </w:pPr>
-      <w:r>
-        <w:rPr>
-          <w:highlight w:val="yellow"/>
-        </w:rPr>
-        <w:t>Median is less prone to skew than mean.</w:t>
-      </w:r>
-    </w:p>
-    <w:p>
-      <w:pPr>
-        <w:pStyle w:val="ListParagraph"/>
-        <w:numPr>
-          <w:ilvl w:val="0"/>
-          <w:numId w:val="3"/>
-        </w:numPr>
-      </w:pPr>
-      <w:r>
-        <w:t xml:space="preserve">Analysis these group of predictor variables separately: </w:t>
-      </w:r>
-    </w:p>
-    <w:p>
-      <w:pPr>
-        <w:pStyle w:val="ListParagraph"/>
-        <w:numPr>
-          <w:ilvl w:val="1"/>
-          <w:numId w:val="3"/>
-        </w:numPr>
-      </w:pPr>
-      <w:r>
-        <w:t>Quiz scores only: Quiz 4 ~ Quizzes 1 – 3</w:t>
-      </w:r>
-    </w:p>
-    <w:p>
-      <w:pPr>
-        <w:pStyle w:val="ListParagraph"/>
-        <w:numPr>
-          <w:ilvl w:val="1"/>
-          <w:numId w:val="3"/>
-        </w:numPr>
-      </w:pPr>
-      <w:r>
-        <w:t>COVID-19 think times only: Quiz 4 ~ Weeks 1 – 4 COVID-19</w:t>
-      </w:r>
-    </w:p>
-    <w:p>
-      <w:pPr>
-        <w:pStyle w:val="ListParagraph"/>
-        <w:numPr>
-          <w:ilvl w:val="1"/>
-          <w:numId w:val="3"/>
-        </w:numPr>
-      </w:pPr>
-      <w:r>
-        <w:t>STA302H1 study times only: Quiz 4 ~ Weeks 1 – 4 STA302H1</w:t>
-      </w:r>
-    </w:p>
-    <w:p>
-      <w:pPr>
-        <w:pStyle w:val="ListParagraph"/>
-        <w:numPr>
-          <w:ilvl w:val="1"/>
-          <w:numId w:val="3"/>
-        </w:numPr>
-      </w:pPr>
-      <w:r>
-        <w:t>For each of the three models, there should be about 8 (2^3) – 16 (2^4) possible models to choose from</w:t>
-      </w:r>
-    </w:p>
-    <w:p>
-      <w:pPr>
-        <w:pStyle w:val="ListParagraph"/>
-        <w:numPr>
-          <w:ilvl w:val="1"/>
-          <w:numId w:val="3"/>
-        </w:numPr>
-        <w:rPr>
-          <w:highlight w:val="yellow"/>
-        </w:rPr>
-      </w:pPr>
-      <w:r>
-        <w:rPr>
-          <w:highlight w:val="yellow"/>
-        </w:rPr>
-        <w:t>W</w:t>
-      </w:r>
-      <w:r>
-        <w:rPr>
-          <w:highlight w:val="yellow"/>
-        </w:rPr>
-        <w:t>e’ll keep the one with the strongest effect.</w:t>
-      </w:r>
-    </w:p>
-    <w:p>
-      <w:pPr>
-        <w:pStyle w:val="ListParagraph"/>
-        <w:numPr>
-          <w:ilvl w:val="0"/>
-          <w:numId w:val="11"/>
-        </w:numPr>
-      </w:pPr>
-      <w:r>
         <w:t>Refine original model</w:t>
       </w:r>
     </w:p>
@@ -3847,7 +3825,6 @@
         </w:numPr>
       </w:pPr>
       <w:r>
-        <w:lastRenderedPageBreak/>
         <w:t>Homoscedasticity (constant variance)</w:t>
       </w:r>
     </w:p>
@@ -3938,6 +3915,7 @@
         </w:numPr>
       </w:pPr>
       <w:r>
+        <w:lastRenderedPageBreak/>
         <w:t>Use confidence intervals for each (numerical) predictor variable</w:t>
       </w:r>
     </w:p>
@@ -6452,16 +6430,226 @@
       </w:r>
     </w:p>
   </w:comment>
-  <w:comment w:id="4" w:author="Danny Chen" w:date="2021-08-22T15:08:00Z" w:initials="DC">
+  <w:comment w:id="4" w:author="Danny Chen" w:date="2021-08-22T15:10:00Z" w:initials="DC">
+    <w:p>
+      <w:pPr>
+        <w:pStyle w:val="ListParagraph"/>
+        <w:numPr>
+          <w:ilvl w:val="0"/>
+          <w:numId w:val="38"/>
+        </w:numPr>
+        <w:rPr>
+          <w:highlight w:val="yellow"/>
+        </w:rPr>
+      </w:pPr>
+      <w:r>
+        <w:rPr>
+          <w:rStyle w:val="CommentReference"/>
+        </w:rPr>
+        <w:annotationRef/>
+      </w:r>
+      <w:r>
+        <w:rPr>
+          <w:highlight w:val="yellow"/>
+        </w:rPr>
+        <w:t>TODO: This would be identifying the most significant variables, right?</w:t>
+      </w:r>
+    </w:p>
+    <w:p>
+      <w:pPr>
+        <w:pStyle w:val="ListParagraph"/>
+        <w:numPr>
+          <w:ilvl w:val="0"/>
+          <w:numId w:val="20"/>
+        </w:numPr>
+        <w:rPr>
+          <w:highlight w:val="yellow"/>
+        </w:rPr>
+      </w:pPr>
+      <w:r>
+        <w:rPr>
+          <w:highlight w:val="yellow"/>
+        </w:rPr>
+        <w:t xml:space="preserve">TODO: Show </w:t>
+      </w:r>
+      <w:proofErr w:type="spellStart"/>
+      <w:r>
+        <w:rPr>
+          <w:highlight w:val="yellow"/>
+        </w:rPr>
+        <w:t>gtsummary</w:t>
+      </w:r>
+      <w:proofErr w:type="spellEnd"/>
+      <w:r>
+        <w:rPr>
+          <w:highlight w:val="yellow"/>
+        </w:rPr>
+        <w:t xml:space="preserve"> of </w:t>
+      </w:r>
+      <w:proofErr w:type="spellStart"/>
+      <w:proofErr w:type="gramStart"/>
+      <w:r>
+        <w:rPr>
+          <w:highlight w:val="yellow"/>
+        </w:rPr>
+        <w:t>lm</w:t>
+      </w:r>
+      <w:proofErr w:type="spellEnd"/>
+      <w:r>
+        <w:rPr>
+          <w:highlight w:val="yellow"/>
+        </w:rPr>
+        <w:t>(</w:t>
+      </w:r>
+      <w:proofErr w:type="gramEnd"/>
+      <w:r>
+        <w:rPr>
+          <w:highlight w:val="yellow"/>
+        </w:rPr>
+        <w:t>) output, showing significant and non-significant variables at the 5% significance level</w:t>
+      </w:r>
+      <w:r>
+        <w:rPr>
+          <w:highlight w:val="yellow"/>
+        </w:rPr>
+        <w:t>.</w:t>
+      </w:r>
+    </w:p>
     <w:p>
       <w:pPr>
         <w:pStyle w:val="CommentText"/>
       </w:pPr>
+    </w:p>
+  </w:comment>
+  <w:comment w:id="5" w:author="Danny Chen" w:date="2021-08-22T15:15:00Z" w:initials="DC">
+    <w:p>
+      <w:pPr>
+        <w:pStyle w:val="CommentText"/>
+      </w:pPr>
       <w:r>
         <w:rPr>
           <w:rStyle w:val="CommentReference"/>
         </w:rPr>
         <w:annotationRef/>
+      </w:r>
+      <w:r>
+        <w:t>EXAMPLES OF REPORTING RESULTS AS IS:</w:t>
+      </w:r>
+    </w:p>
+    <w:p>
+      <w:pPr>
+        <w:pStyle w:val="CommentText"/>
+      </w:pPr>
+    </w:p>
+    <w:p>
+      <w:pPr>
+        <w:pStyle w:val="CommentText"/>
+      </w:pPr>
+      <w:r>
+        <w:t xml:space="preserve">The distribution for </w:t>
+      </w:r>
+      <w:r>
+        <w:t xml:space="preserve">quiz 4 </w:t>
+      </w:r>
+      <w:r>
+        <w:t>shows a right skewed distribution in weeks 1 – 4 for variable X</w:t>
+      </w:r>
+      <w:r>
+        <w:t xml:space="preserve">, so </w:t>
+      </w:r>
+      <w:r>
+        <w:t>mean &gt; median</w:t>
+      </w:r>
+      <w:r>
+        <w:t>.</w:t>
+      </w:r>
+    </w:p>
+    <w:p>
+      <w:pPr>
+        <w:pStyle w:val="CommentText"/>
+      </w:pPr>
+    </w:p>
+    <w:p>
+      <w:pPr>
+        <w:pStyle w:val="CommentText"/>
+      </w:pPr>
+      <w:r>
+        <w:t>Boxplots gives you preview of distribution, in exchange for median and mean, look at medians of different groups. Histogram gives you frequencies in distribution, without median and mean</w:t>
+      </w:r>
+      <w:r>
+        <w:t>.</w:t>
+      </w:r>
+    </w:p>
+    <w:p>
+      <w:pPr>
+        <w:pStyle w:val="CommentText"/>
+      </w:pPr>
+    </w:p>
+    <w:p>
+      <w:pPr>
+        <w:pStyle w:val="CommentText"/>
+      </w:pPr>
+      <w:r>
+        <w:t>By visual inspection, US has the highest median study time in week 2. Canada and China have approximately the same median.</w:t>
+      </w:r>
+    </w:p>
+    <w:p>
+      <w:pPr>
+        <w:pStyle w:val="CommentText"/>
+      </w:pPr>
+    </w:p>
+    <w:p>
+      <w:pPr>
+        <w:pStyle w:val="CommentText"/>
+      </w:pPr>
+      <w:r>
+        <w:t>The distribution goes from left skewed to approximately normal by week 4.</w:t>
+      </w:r>
+      <w:r>
+        <w:t xml:space="preserve"> OR The distr</w:t>
+      </w:r>
+      <w:r>
+        <w:t>ibution</w:t>
+      </w:r>
+      <w:r>
+        <w:t xml:space="preserve"> is always left skewed/right skewed. Indicates mean &lt; median</w:t>
+      </w:r>
+    </w:p>
+    <w:p>
+      <w:pPr>
+        <w:pStyle w:val="CommentText"/>
+      </w:pPr>
+    </w:p>
+    <w:p>
+      <w:pPr>
+        <w:pStyle w:val="CommentText"/>
+      </w:pPr>
+      <w:r>
+        <w:t>(EDA) The quiz distributions changes from left skewed to right skewed (conclusion), which shows that quizzes tend to become harder, or students stop writing quizzes.</w:t>
+      </w:r>
+    </w:p>
+    <w:p>
+      <w:pPr>
+        <w:pStyle w:val="CommentText"/>
+      </w:pPr>
+    </w:p>
+    <w:p>
+      <w:pPr>
+        <w:pStyle w:val="CommentText"/>
+      </w:pPr>
+      <w:r>
+        <w:t>IN CONCLUSION:</w:t>
+      </w:r>
+    </w:p>
+    <w:p>
+      <w:pPr>
+        <w:pStyle w:val="CommentText"/>
+      </w:pPr>
+      <w:r>
+        <w:t xml:space="preserve">Further analysis could be done by future researchers to find significant relationship between quiz 4 grades </w:t>
+      </w:r>
+      <w:r>
+        <w:t>and …</w:t>
       </w:r>
     </w:p>
   </w:comment>
@@ -6474,7 +6662,8 @@
   <w15:commentEx w15:paraId="4BF09EE3" w15:done="0"/>
   <w15:commentEx w15:paraId="2BB5FA25" w15:done="0"/>
   <w15:commentEx w15:paraId="41C0584F" w15:done="0"/>
-  <w15:commentEx w15:paraId="0A708557" w15:done="0"/>
+  <w15:commentEx w15:paraId="7500EBFD" w15:done="0"/>
+  <w15:commentEx w15:paraId="710AA571" w15:done="0"/>
 </w15:commentsEx>
 </file>
 
@@ -6484,7 +6673,8 @@
   <w16cex:commentExtensible w16cex:durableId="24CCE12F" w16cex:dateUtc="2021-08-22T18:43:00Z"/>
   <w16cex:commentExtensible w16cex:durableId="24CCE1A8" w16cex:dateUtc="2021-08-22T18:46:00Z"/>
   <w16cex:commentExtensible w16cex:durableId="24CCE247" w16cex:dateUtc="2021-08-22T18:48:00Z"/>
-  <w16cex:commentExtensible w16cex:durableId="24CCE6F0" w16cex:dateUtc="2021-08-22T19:08:00Z"/>
+  <w16cex:commentExtensible w16cex:durableId="24CCE77E" w16cex:dateUtc="2021-08-22T19:10:00Z"/>
+  <w16cex:commentExtensible w16cex:durableId="24CCE887" w16cex:dateUtc="2021-08-22T19:15:00Z"/>
 </w16cex:commentsExtensible>
 </file>
 
@@ -6494,7 +6684,8 @@
   <w16cid:commentId w16cid:paraId="4BF09EE3" w16cid:durableId="24CCE12F"/>
   <w16cid:commentId w16cid:paraId="2BB5FA25" w16cid:durableId="24CCE1A8"/>
   <w16cid:commentId w16cid:paraId="41C0584F" w16cid:durableId="24CCE247"/>
-  <w16cid:commentId w16cid:paraId="0A708557" w16cid:durableId="24CCE6F0"/>
+  <w16cid:commentId w16cid:paraId="7500EBFD" w16cid:durableId="24CCE77E"/>
+  <w16cid:commentId w16cid:paraId="710AA571" w16cid:durableId="24CCE887"/>
 </w16cid:commentsIds>
 </file>
 
@@ -8407,7 +8598,7 @@
       <w:lvlText w:val="o"/>
       <w:lvlJc w:val="left"/>
       <w:pPr>
-        <w:ind w:left="720" w:hanging="360"/>
+        <w:ind w:left="1080" w:hanging="360"/>
       </w:pPr>
       <w:rPr>
         <w:rFonts w:ascii="Courier New" w:hAnsi="Courier New" w:cs="Courier New" w:hint="default"/>
@@ -8419,7 +8610,7 @@
       <w:lvlText w:val="o"/>
       <w:lvlJc w:val="left"/>
       <w:pPr>
-        <w:ind w:left="1440" w:hanging="360"/>
+        <w:ind w:left="1800" w:hanging="360"/>
       </w:pPr>
       <w:rPr>
         <w:rFonts w:ascii="Courier New" w:hAnsi="Courier New" w:cs="Courier New" w:hint="default"/>
@@ -8431,7 +8622,7 @@
       <w:lvlText w:val=""/>
       <w:lvlJc w:val="left"/>
       <w:pPr>
-        <w:ind w:left="2160" w:hanging="360"/>
+        <w:ind w:left="2520" w:hanging="360"/>
       </w:pPr>
       <w:rPr>
         <w:rFonts w:ascii="Wingdings" w:hAnsi="Wingdings" w:hint="default"/>
@@ -8443,7 +8634,7 @@
       <w:lvlText w:val=""/>
       <w:lvlJc w:val="left"/>
       <w:pPr>
-        <w:ind w:left="2880" w:hanging="360"/>
+        <w:ind w:left="3240" w:hanging="360"/>
       </w:pPr>
       <w:rPr>
         <w:rFonts w:ascii="Symbol" w:hAnsi="Symbol" w:hint="default"/>
@@ -8455,7 +8646,7 @@
       <w:lvlText w:val="o"/>
       <w:lvlJc w:val="left"/>
       <w:pPr>
-        <w:ind w:left="3600" w:hanging="360"/>
+        <w:ind w:left="3960" w:hanging="360"/>
       </w:pPr>
       <w:rPr>
         <w:rFonts w:ascii="Courier New" w:hAnsi="Courier New" w:cs="Courier New" w:hint="default"/>
@@ -8467,7 +8658,7 @@
       <w:lvlText w:val=""/>
       <w:lvlJc w:val="left"/>
       <w:pPr>
-        <w:ind w:left="4320" w:hanging="360"/>
+        <w:ind w:left="4680" w:hanging="360"/>
       </w:pPr>
       <w:rPr>
         <w:rFonts w:ascii="Wingdings" w:hAnsi="Wingdings" w:hint="default"/>
@@ -8479,7 +8670,7 @@
       <w:lvlText w:val=""/>
       <w:lvlJc w:val="left"/>
       <w:pPr>
-        <w:ind w:left="5040" w:hanging="360"/>
+        <w:ind w:left="5400" w:hanging="360"/>
       </w:pPr>
       <w:rPr>
         <w:rFonts w:ascii="Symbol" w:hAnsi="Symbol" w:hint="default"/>
@@ -8491,7 +8682,7 @@
       <w:lvlText w:val="o"/>
       <w:lvlJc w:val="left"/>
       <w:pPr>
-        <w:ind w:left="5760" w:hanging="360"/>
+        <w:ind w:left="6120" w:hanging="360"/>
       </w:pPr>
       <w:rPr>
         <w:rFonts w:ascii="Courier New" w:hAnsi="Courier New" w:cs="Courier New" w:hint="default"/>
@@ -8503,7 +8694,7 @@
       <w:lvlText w:val=""/>
       <w:lvlJc w:val="left"/>
       <w:pPr>
-        <w:ind w:left="6480" w:hanging="360"/>
+        <w:ind w:left="6840" w:hanging="360"/>
       </w:pPr>
       <w:rPr>
         <w:rFonts w:ascii="Wingdings" w:hAnsi="Wingdings" w:hint="default"/>
@@ -9579,7 +9770,7 @@
       <w:lvlText w:val="o"/>
       <w:lvlJc w:val="left"/>
       <w:pPr>
-        <w:ind w:left="720" w:hanging="360"/>
+        <w:ind w:left="360" w:hanging="360"/>
       </w:pPr>
       <w:rPr>
         <w:rFonts w:ascii="Courier New" w:hAnsi="Courier New" w:cs="Courier New" w:hint="default"/>
@@ -9591,7 +9782,7 @@
       <w:lvlText w:val="o"/>
       <w:lvlJc w:val="left"/>
       <w:pPr>
-        <w:ind w:left="1440" w:hanging="360"/>
+        <w:ind w:left="1080" w:hanging="360"/>
       </w:pPr>
       <w:rPr>
         <w:rFonts w:ascii="Courier New" w:hAnsi="Courier New" w:cs="Courier New" w:hint="default"/>
@@ -9603,7 +9794,7 @@
       <w:lvlText w:val=""/>
       <w:lvlJc w:val="left"/>
       <w:pPr>
-        <w:ind w:left="2160" w:hanging="360"/>
+        <w:ind w:left="1800" w:hanging="360"/>
       </w:pPr>
       <w:rPr>
         <w:rFonts w:ascii="Wingdings" w:hAnsi="Wingdings" w:hint="default"/>
@@ -9615,7 +9806,7 @@
       <w:lvlText w:val=""/>
       <w:lvlJc w:val="left"/>
       <w:pPr>
-        <w:ind w:left="2880" w:hanging="360"/>
+        <w:ind w:left="2520" w:hanging="360"/>
       </w:pPr>
       <w:rPr>
         <w:rFonts w:ascii="Symbol" w:hAnsi="Symbol" w:hint="default"/>
@@ -9627,7 +9818,7 @@
       <w:lvlText w:val="o"/>
       <w:lvlJc w:val="left"/>
       <w:pPr>
-        <w:ind w:left="3600" w:hanging="360"/>
+        <w:ind w:left="3240" w:hanging="360"/>
       </w:pPr>
       <w:rPr>
         <w:rFonts w:ascii="Courier New" w:hAnsi="Courier New" w:cs="Courier New" w:hint="default"/>
@@ -9639,7 +9830,7 @@
       <w:lvlText w:val=""/>
       <w:lvlJc w:val="left"/>
       <w:pPr>
-        <w:ind w:left="4320" w:hanging="360"/>
+        <w:ind w:left="3960" w:hanging="360"/>
       </w:pPr>
       <w:rPr>
         <w:rFonts w:ascii="Wingdings" w:hAnsi="Wingdings" w:hint="default"/>
@@ -9651,7 +9842,7 @@
       <w:lvlText w:val=""/>
       <w:lvlJc w:val="left"/>
       <w:pPr>
-        <w:ind w:left="5040" w:hanging="360"/>
+        <w:ind w:left="4680" w:hanging="360"/>
       </w:pPr>
       <w:rPr>
         <w:rFonts w:ascii="Symbol" w:hAnsi="Symbol" w:hint="default"/>
@@ -9663,7 +9854,7 @@
       <w:lvlText w:val="o"/>
       <w:lvlJc w:val="left"/>
       <w:pPr>
-        <w:ind w:left="5760" w:hanging="360"/>
+        <w:ind w:left="5400" w:hanging="360"/>
       </w:pPr>
       <w:rPr>
         <w:rFonts w:ascii="Courier New" w:hAnsi="Courier New" w:cs="Courier New" w:hint="default"/>
@@ -9675,7 +9866,7 @@
       <w:lvlText w:val=""/>
       <w:lvlJc w:val="left"/>
       <w:pPr>
-        <w:ind w:left="6480" w:hanging="360"/>
+        <w:ind w:left="6120" w:hanging="360"/>
       </w:pPr>
       <w:rPr>
         <w:rFonts w:ascii="Wingdings" w:hAnsi="Wingdings" w:hint="default"/>

</xml_diff>

<commit_message>
Add more information in the introduction section about your population and address variable recentering and transformation.
- mention that journals are pedagogy journals/articles
- mention that STA302H1 is online this semester
- remove assumption that all STA302H1 students want to get 4.0s
- add TODO to address removing influential outliers
</commit_message>
<xml_diff>
--- a/STA302H1 -- Report Outline.docx
+++ b/STA302H1 -- Report Outline.docx
@@ -223,6 +223,12 @@
         </w:numPr>
       </w:pPr>
       <w:r>
+        <w:t xml:space="preserve">Online </w:t>
+      </w:r>
+      <w:r>
+        <w:t xml:space="preserve">accelerated </w:t>
+      </w:r>
+      <w:r>
         <w:t xml:space="preserve">Summer 2021 </w:t>
       </w:r>
       <w:r>
@@ -441,10 +447,13 @@
         </w:numPr>
       </w:pPr>
       <w:r>
-        <w:t>c</w:t>
+        <w:t>C</w:t>
       </w:r>
       <w:r>
         <w:t>ountry</w:t>
+      </w:r>
+      <w:r>
+        <w:t xml:space="preserve"> of origin</w:t>
       </w:r>
       <w:r>
         <w:t>, or</w:t>
@@ -810,15 +819,7 @@
       </w:pPr>
       <w:commentRangeStart w:id="1"/>
       <w:r>
-        <w:t>Capitalize “</w:t>
-      </w:r>
-      <w:proofErr w:type="spellStart"/>
-      <w:r>
-        <w:t>canada</w:t>
-      </w:r>
-      <w:proofErr w:type="spellEnd"/>
-      <w:r>
-        <w:t>”</w:t>
+        <w:t>Capitalize “canada”</w:t>
       </w:r>
       <w:r>
         <w:t xml:space="preserve"> and “china”</w:t>
@@ -1526,14 +1527,7 @@
         <w:rPr>
           <w:highlight w:val="yellow"/>
         </w:rPr>
-        <w:t xml:space="preserve"> of </w:t>
-      </w:r>
-      <w:proofErr w:type="gramStart"/>
-      <w:r>
-        <w:rPr>
-          <w:highlight w:val="yellow"/>
-        </w:rPr>
-        <w:t>model</w:t>
+        <w:t xml:space="preserve"> of model</w:t>
       </w:r>
       <w:r>
         <w:rPr>
@@ -1541,7 +1535,6 @@
         </w:rPr>
         <w:t>?</w:t>
       </w:r>
-      <w:proofErr w:type="gramEnd"/>
       <w:r>
         <w:rPr>
           <w:highlight w:val="yellow"/>
@@ -1849,13 +1842,8 @@
             <w:tcW w:w="2127" w:type="dxa"/>
           </w:tcPr>
           <w:p>
-            <w:proofErr w:type="gramStart"/>
             <w:r>
-              <w:t>COVID..</w:t>
-            </w:r>
-            <w:proofErr w:type="gramEnd"/>
-            <w:r>
-              <w:t>hours.W1</w:t>
+              <w:t>COVID..hours.W1</w:t>
             </w:r>
           </w:p>
         </w:tc>
@@ -1898,13 +1886,8 @@
             <w:tcW w:w="2127" w:type="dxa"/>
           </w:tcPr>
           <w:p>
-            <w:proofErr w:type="gramStart"/>
             <w:r>
-              <w:t>COVID..</w:t>
-            </w:r>
-            <w:proofErr w:type="gramEnd"/>
-            <w:r>
-              <w:t>hours.W2</w:t>
+              <w:t>COVID..hours.W2</w:t>
             </w:r>
           </w:p>
         </w:tc>
@@ -1947,13 +1930,8 @@
             <w:tcW w:w="2127" w:type="dxa"/>
           </w:tcPr>
           <w:p>
-            <w:proofErr w:type="gramStart"/>
             <w:r>
-              <w:t>COVID..</w:t>
-            </w:r>
-            <w:proofErr w:type="gramEnd"/>
-            <w:r>
-              <w:t>hours.W3</w:t>
+              <w:t>COVID..hours.W3</w:t>
             </w:r>
           </w:p>
         </w:tc>
@@ -1990,13 +1968,8 @@
             <w:tcW w:w="2127" w:type="dxa"/>
           </w:tcPr>
           <w:p>
-            <w:proofErr w:type="gramStart"/>
             <w:r>
-              <w:t>COVID..</w:t>
-            </w:r>
-            <w:proofErr w:type="gramEnd"/>
-            <w:r>
-              <w:t>hours.W4</w:t>
+              <w:t>COVID..hours.W4</w:t>
             </w:r>
           </w:p>
         </w:tc>
@@ -2034,15 +2007,7 @@
           </w:tcPr>
           <w:p>
             <w:r>
-              <w:t>STA</w:t>
-            </w:r>
-            <w:proofErr w:type="gramStart"/>
-            <w:r>
-              <w:t>302..</w:t>
-            </w:r>
-            <w:proofErr w:type="gramEnd"/>
-            <w:r>
-              <w:t>hours.W1</w:t>
+              <w:t>STA302..hours.W1</w:t>
             </w:r>
           </w:p>
         </w:tc>
@@ -2074,15 +2039,7 @@
           </w:tcPr>
           <w:p>
             <w:r>
-              <w:t>STA</w:t>
-            </w:r>
-            <w:proofErr w:type="gramStart"/>
-            <w:r>
-              <w:t>302..</w:t>
-            </w:r>
-            <w:proofErr w:type="gramEnd"/>
-            <w:r>
-              <w:t>hours.W2</w:t>
+              <w:t>STA302..hours.W2</w:t>
             </w:r>
           </w:p>
         </w:tc>
@@ -2114,15 +2071,7 @@
           </w:tcPr>
           <w:p>
             <w:r>
-              <w:t>STA</w:t>
-            </w:r>
-            <w:proofErr w:type="gramStart"/>
-            <w:r>
-              <w:t>302..</w:t>
-            </w:r>
-            <w:proofErr w:type="gramEnd"/>
-            <w:r>
-              <w:t>hours.W3</w:t>
+              <w:t>STA302..hours.W3</w:t>
             </w:r>
           </w:p>
         </w:tc>
@@ -2157,15 +2106,7 @@
           </w:tcPr>
           <w:p>
             <w:r>
-              <w:t>STA</w:t>
-            </w:r>
-            <w:proofErr w:type="gramStart"/>
-            <w:r>
-              <w:t>302..</w:t>
-            </w:r>
-            <w:proofErr w:type="gramEnd"/>
-            <w:r>
-              <w:t>hours.W4</w:t>
+              <w:t>STA302..hours.W4</w:t>
             </w:r>
           </w:p>
         </w:tc>
@@ -2292,7 +2233,6 @@
       <w:r>
         <w:t xml:space="preserve">Quiz_1_Score, </w:t>
       </w:r>
-      <w:proofErr w:type="gramStart"/>
       <w:r>
         <w:t>…</w:t>
       </w:r>
@@ -2302,7 +2242,6 @@
       <w:r>
         <w:t>,</w:t>
       </w:r>
-      <w:proofErr w:type="gramEnd"/>
       <w:r>
         <w:t xml:space="preserve"> Quiz_4_Score = grades on q</w:t>
       </w:r>
@@ -2571,27 +2510,11 @@
         </w:rPr>
         <w:t xml:space="preserve">Display </w:t>
       </w:r>
-      <w:proofErr w:type="spellStart"/>
-      <w:proofErr w:type="gramStart"/>
-      <w:r>
-        <w:rPr>
-          <w:highlight w:val="yellow"/>
-        </w:rPr>
-        <w:t>lm</w:t>
-      </w:r>
-      <w:proofErr w:type="spellEnd"/>
-      <w:r>
-        <w:rPr>
-          <w:highlight w:val="yellow"/>
-        </w:rPr>
-        <w:t>(</w:t>
-      </w:r>
-      <w:proofErr w:type="gramEnd"/>
-      <w:r>
-        <w:rPr>
-          <w:highlight w:val="yellow"/>
-        </w:rPr>
-        <w:t xml:space="preserve">) output of </w:t>
+      <w:r>
+        <w:rPr>
+          <w:highlight w:val="yellow"/>
+        </w:rPr>
+        <w:t xml:space="preserve">lm() output of </w:t>
       </w:r>
       <w:r>
         <w:rPr>
@@ -2603,21 +2526,7 @@
         <w:rPr>
           <w:highlight w:val="yellow"/>
         </w:rPr>
-        <w:t xml:space="preserve"> in nice table using </w:t>
-      </w:r>
-      <w:proofErr w:type="spellStart"/>
-      <w:r>
-        <w:rPr>
-          <w:highlight w:val="yellow"/>
-        </w:rPr>
-        <w:t>gtsummary</w:t>
-      </w:r>
-      <w:proofErr w:type="spellEnd"/>
-      <w:r>
-        <w:rPr>
-          <w:highlight w:val="yellow"/>
-        </w:rPr>
-        <w:t>()</w:t>
+        <w:t xml:space="preserve"> in nice table using gtsummary()</w:t>
       </w:r>
     </w:p>
     <w:p>
@@ -3759,689 +3668,683 @@
           <w:b/>
           <w:bCs/>
         </w:rPr>
-        <w:t xml:space="preserve">Showing well fitted </w:t>
-      </w:r>
-      <w:proofErr w:type="spellStart"/>
+        <w:t>Showing well fitted qqplot</w:t>
+      </w:r>
       <w:r>
         <w:rPr>
           <w:b/>
           <w:bCs/>
         </w:rPr>
-        <w:t>qqplot</w:t>
-      </w:r>
-      <w:r>
+        <w:t>s</w:t>
+      </w:r>
+    </w:p>
+    <w:p>
+      <w:pPr>
+        <w:rPr>
+          <w:highlight w:val="yellow"/>
+        </w:rPr>
+      </w:pPr>
+    </w:p>
+    <w:p>
+      <w:pPr>
+        <w:pStyle w:val="ListParagraph"/>
+        <w:numPr>
+          <w:ilvl w:val="0"/>
+          <w:numId w:val="22"/>
+        </w:numPr>
+      </w:pPr>
+      <w:r>
+        <w:t>Verify linear model assumptions by stating how you’ll test each assumption</w:t>
+      </w:r>
+    </w:p>
+    <w:p>
+      <w:pPr>
+        <w:pStyle w:val="ListParagraph"/>
+        <w:numPr>
+          <w:ilvl w:val="1"/>
+          <w:numId w:val="22"/>
+        </w:numPr>
+      </w:pPr>
+      <w:r>
+        <w:t xml:space="preserve">A1: </w:t>
+      </w:r>
+      <w:r>
+        <w:t>Linearity</w:t>
+      </w:r>
+    </w:p>
+    <w:p>
+      <w:pPr>
+        <w:pStyle w:val="ListParagraph"/>
+        <w:numPr>
+          <w:ilvl w:val="2"/>
+          <w:numId w:val="22"/>
+        </w:numPr>
+      </w:pPr>
+      <w:r>
+        <w:t>To check this, examine scatterplot itself</w:t>
+      </w:r>
+    </w:p>
+    <w:p>
+      <w:pPr>
+        <w:pStyle w:val="ListParagraph"/>
+        <w:numPr>
+          <w:ilvl w:val="1"/>
+          <w:numId w:val="22"/>
+        </w:numPr>
+      </w:pPr>
+      <w:r>
+        <w:t xml:space="preserve">A2: </w:t>
+      </w:r>
+      <w:r>
+        <w:t>Independence of errors</w:t>
+      </w:r>
+    </w:p>
+    <w:p>
+      <w:pPr>
+        <w:pStyle w:val="ListParagraph"/>
+        <w:numPr>
+          <w:ilvl w:val="2"/>
+          <w:numId w:val="22"/>
+        </w:numPr>
+      </w:pPr>
+      <w:r>
+        <w:t>To check this, examine scatterplot of residuals vs. fits for all predictor variables, state that there should be no discernable relation</w:t>
+      </w:r>
+    </w:p>
+    <w:p>
+      <w:pPr>
+        <w:pStyle w:val="ListParagraph"/>
+        <w:numPr>
+          <w:ilvl w:val="1"/>
+          <w:numId w:val="22"/>
+        </w:numPr>
+      </w:pPr>
+      <w:r>
+        <w:t xml:space="preserve">A3: </w:t>
+      </w:r>
+      <w:r>
+        <w:t>Homoscedasticity (constant variance)</w:t>
+      </w:r>
+    </w:p>
+    <w:p>
+      <w:pPr>
+        <w:pStyle w:val="ListParagraph"/>
+        <w:numPr>
+          <w:ilvl w:val="2"/>
+          <w:numId w:val="22"/>
+        </w:numPr>
+      </w:pPr>
+      <w:r>
+        <w:t>To check this, examine scatterplot of residuals vs. fits – show there’s no megaphone effect or bowtie effect</w:t>
+      </w:r>
+    </w:p>
+    <w:p>
+      <w:pPr>
+        <w:pStyle w:val="ListParagraph"/>
+        <w:numPr>
+          <w:ilvl w:val="1"/>
+          <w:numId w:val="22"/>
+        </w:numPr>
+      </w:pPr>
+      <w:r>
+        <w:lastRenderedPageBreak/>
+        <w:t xml:space="preserve">A4: </w:t>
+      </w:r>
+      <w:r>
+        <w:t>Normality of errors</w:t>
+      </w:r>
+    </w:p>
+    <w:p>
+      <w:pPr>
+        <w:pStyle w:val="ListParagraph"/>
+        <w:numPr>
+          <w:ilvl w:val="2"/>
+          <w:numId w:val="22"/>
+        </w:numPr>
+      </w:pPr>
+      <w:r>
+        <w:t>To check this, show points follow line closely in qqplot</w:t>
+      </w:r>
+    </w:p>
+    <w:p>
+      <w:pPr>
+        <w:pStyle w:val="ListParagraph"/>
+        <w:numPr>
+          <w:ilvl w:val="2"/>
+          <w:numId w:val="22"/>
+        </w:numPr>
+      </w:pPr>
+      <w:r>
+        <w:t>Also acceptable: Show histogram of residuals for approximate normality or use CLT for large sample size (n = 199 I think?).</w:t>
+      </w:r>
+    </w:p>
+    <w:p>
+      <w:pPr>
+        <w:pStyle w:val="ListParagraph"/>
+        <w:numPr>
+          <w:ilvl w:val="0"/>
+          <w:numId w:val="22"/>
+        </w:numPr>
+      </w:pPr>
+      <w:r>
+        <w:t>Report results of each assumption, along with residual plots, res. vs. fit, qqplot, location-scale plot, histogram of residuals</w:t>
+      </w:r>
+    </w:p>
+    <w:p>
+      <w:pPr>
+        <w:pStyle w:val="ListParagraph"/>
+        <w:numPr>
+          <w:ilvl w:val="0"/>
+          <w:numId w:val="12"/>
+        </w:numPr>
+      </w:pPr>
+      <w:r>
+        <w:t xml:space="preserve">model obeys A1: model has only linear terms and interaction terms, and </w:t>
+      </w:r>
+    </w:p>
+    <w:p>
+      <w:pPr>
+        <w:pStyle w:val="ListParagraph"/>
+        <w:numPr>
+          <w:ilvl w:val="0"/>
+          <w:numId w:val="12"/>
+        </w:numPr>
+      </w:pPr>
+      <w:r>
+        <w:t>we showed that all predictor variables show randomness when regressed with residuals.</w:t>
+      </w:r>
+    </w:p>
+    <w:p>
+      <w:pPr>
+        <w:pStyle w:val="ListParagraph"/>
+        <w:numPr>
+          <w:ilvl w:val="0"/>
+          <w:numId w:val="12"/>
+        </w:numPr>
+      </w:pPr>
+      <w:r>
+        <w:t>model obeys A2: random sample = assume errors are independent, and see 1st plot (residual vs. fitted plot)</w:t>
+      </w:r>
+    </w:p>
+    <w:p>
+      <w:pPr>
+        <w:pStyle w:val="ListParagraph"/>
+        <w:numPr>
+          <w:ilvl w:val="0"/>
+          <w:numId w:val="12"/>
+        </w:numPr>
+      </w:pPr>
+      <w:r>
+        <w:t>model obeys A3: approximately homoscedastic, from scale location plot, we see random scattered points about red horizontal line (mean?)</w:t>
+      </w:r>
+    </w:p>
+    <w:p>
+      <w:pPr>
+        <w:pStyle w:val="ListParagraph"/>
+        <w:numPr>
+          <w:ilvl w:val="0"/>
+          <w:numId w:val="12"/>
+        </w:numPr>
+      </w:pPr>
+      <w:r>
+        <w:t>model obeys A4: approximately normal -- slightly more left skewed (qqplot) than right skewed</w:t>
+      </w:r>
+    </w:p>
+    <w:p>
+      <w:pPr>
+        <w:pStyle w:val="ListParagraph"/>
+        <w:numPr>
+          <w:ilvl w:val="0"/>
+          <w:numId w:val="22"/>
+        </w:numPr>
+        <w:rPr>
+          <w:highlight w:val="yellow"/>
+        </w:rPr>
+      </w:pPr>
+      <w:r>
+        <w:rPr>
+          <w:highlight w:val="yellow"/>
+        </w:rPr>
+        <w:t>TODO: Insert R code to produce residual plots in appendix.</w:t>
+      </w:r>
+    </w:p>
+    <w:p/>
+    <w:p>
+      <w:pPr>
+        <w:pStyle w:val="ListParagraph"/>
+        <w:numPr>
+          <w:ilvl w:val="0"/>
+          <w:numId w:val="7"/>
+        </w:numPr>
         <w:rPr>
           <w:b/>
           <w:bCs/>
         </w:rPr>
-        <w:t>s</w:t>
-      </w:r>
-      <w:proofErr w:type="spellEnd"/>
-    </w:p>
-    <w:p>
-      <w:pPr>
-        <w:rPr>
-          <w:highlight w:val="yellow"/>
-        </w:rPr>
-      </w:pPr>
-    </w:p>
-    <w:p>
-      <w:pPr>
-        <w:pStyle w:val="ListParagraph"/>
-        <w:numPr>
-          <w:ilvl w:val="0"/>
-          <w:numId w:val="22"/>
-        </w:numPr>
-      </w:pPr>
-      <w:r>
-        <w:t>Verify linear model assumptions by stating how you’ll test each assumption</w:t>
-      </w:r>
-    </w:p>
-    <w:p>
-      <w:pPr>
-        <w:pStyle w:val="ListParagraph"/>
-        <w:numPr>
-          <w:ilvl w:val="1"/>
-          <w:numId w:val="22"/>
-        </w:numPr>
-      </w:pPr>
-      <w:r>
-        <w:t xml:space="preserve">A1: </w:t>
-      </w:r>
-      <w:r>
-        <w:t>Linearity</w:t>
-      </w:r>
-    </w:p>
-    <w:p>
-      <w:pPr>
-        <w:pStyle w:val="ListParagraph"/>
-        <w:numPr>
-          <w:ilvl w:val="2"/>
-          <w:numId w:val="22"/>
-        </w:numPr>
-      </w:pPr>
-      <w:r>
-        <w:t>To check this, examine scatterplot itself</w:t>
-      </w:r>
-    </w:p>
-    <w:p>
-      <w:pPr>
-        <w:pStyle w:val="ListParagraph"/>
-        <w:numPr>
-          <w:ilvl w:val="1"/>
-          <w:numId w:val="22"/>
-        </w:numPr>
-      </w:pPr>
-      <w:r>
-        <w:t xml:space="preserve">A2: </w:t>
-      </w:r>
-      <w:r>
-        <w:t>Independence of errors</w:t>
-      </w:r>
-    </w:p>
-    <w:p>
-      <w:pPr>
-        <w:pStyle w:val="ListParagraph"/>
-        <w:numPr>
-          <w:ilvl w:val="2"/>
-          <w:numId w:val="22"/>
-        </w:numPr>
-      </w:pPr>
-      <w:r>
-        <w:t>To check this, examine scatterplot of residuals vs. fits for all predictor variables, state that there should be no discernable relation</w:t>
-      </w:r>
-    </w:p>
-    <w:p>
-      <w:pPr>
-        <w:pStyle w:val="ListParagraph"/>
-        <w:numPr>
-          <w:ilvl w:val="1"/>
-          <w:numId w:val="22"/>
-        </w:numPr>
-      </w:pPr>
-      <w:r>
-        <w:t xml:space="preserve">A3: </w:t>
-      </w:r>
-      <w:r>
-        <w:t>Homoscedasticity (constant variance)</w:t>
-      </w:r>
-    </w:p>
-    <w:p>
-      <w:pPr>
-        <w:pStyle w:val="ListParagraph"/>
-        <w:numPr>
-          <w:ilvl w:val="2"/>
-          <w:numId w:val="22"/>
-        </w:numPr>
-      </w:pPr>
-      <w:r>
-        <w:t>To check this, examine scatterplot of residuals vs. fits – show there’s no megaphone effect or bowtie effect</w:t>
-      </w:r>
-    </w:p>
-    <w:p>
-      <w:pPr>
-        <w:pStyle w:val="ListParagraph"/>
-        <w:numPr>
-          <w:ilvl w:val="1"/>
-          <w:numId w:val="22"/>
-        </w:numPr>
-      </w:pPr>
-      <w:r>
-        <w:lastRenderedPageBreak/>
-        <w:t xml:space="preserve">A4: </w:t>
-      </w:r>
-      <w:r>
-        <w:t>Normality of errors</w:t>
-      </w:r>
-    </w:p>
-    <w:p>
-      <w:pPr>
-        <w:pStyle w:val="ListParagraph"/>
-        <w:numPr>
-          <w:ilvl w:val="2"/>
-          <w:numId w:val="22"/>
-        </w:numPr>
-      </w:pPr>
-      <w:r>
-        <w:t xml:space="preserve">To check this, show points follow line closely in </w:t>
-      </w:r>
-      <w:proofErr w:type="spellStart"/>
-      <w:r>
-        <w:t>qqplot</w:t>
-      </w:r>
-      <w:proofErr w:type="spellEnd"/>
-    </w:p>
-    <w:p>
-      <w:pPr>
-        <w:pStyle w:val="ListParagraph"/>
-        <w:numPr>
-          <w:ilvl w:val="2"/>
-          <w:numId w:val="22"/>
-        </w:numPr>
-      </w:pPr>
-      <w:r>
-        <w:t>Also acceptable: Show histogram of residuals for approximate normality or use CLT for large sample size (n = 199 I think?).</w:t>
-      </w:r>
-    </w:p>
-    <w:p>
-      <w:pPr>
-        <w:pStyle w:val="ListParagraph"/>
-        <w:numPr>
-          <w:ilvl w:val="0"/>
-          <w:numId w:val="22"/>
-        </w:numPr>
-      </w:pPr>
-      <w:r>
-        <w:t xml:space="preserve">Report results of each assumption, along with residual plots, res. vs. fit, </w:t>
-      </w:r>
-      <w:proofErr w:type="spellStart"/>
-      <w:r>
-        <w:t>qqplot</w:t>
-      </w:r>
-      <w:proofErr w:type="spellEnd"/>
-      <w:r>
-        <w:t>, location-scale plot, histogram of residuals</w:t>
-      </w:r>
-    </w:p>
-    <w:p>
-      <w:pPr>
-        <w:pStyle w:val="ListParagraph"/>
-        <w:numPr>
-          <w:ilvl w:val="0"/>
-          <w:numId w:val="12"/>
-        </w:numPr>
-      </w:pPr>
-      <w:r>
-        <w:t xml:space="preserve">model obeys A1: model has only linear terms and interaction terms, and </w:t>
-      </w:r>
-    </w:p>
-    <w:p>
-      <w:pPr>
-        <w:pStyle w:val="ListParagraph"/>
-        <w:numPr>
-          <w:ilvl w:val="0"/>
-          <w:numId w:val="12"/>
-        </w:numPr>
-      </w:pPr>
-      <w:r>
-        <w:t>we showed that all predictor variables show randomness when regressed with residuals.</w:t>
-      </w:r>
-    </w:p>
-    <w:p>
-      <w:pPr>
-        <w:pStyle w:val="ListParagraph"/>
-        <w:numPr>
-          <w:ilvl w:val="0"/>
-          <w:numId w:val="12"/>
-        </w:numPr>
-      </w:pPr>
-      <w:r>
-        <w:t>model obeys A2: random sample = assume errors are independent, and see 1st plot (residual vs. fitted plot)</w:t>
-      </w:r>
-    </w:p>
-    <w:p>
-      <w:pPr>
-        <w:pStyle w:val="ListParagraph"/>
-        <w:numPr>
-          <w:ilvl w:val="0"/>
-          <w:numId w:val="12"/>
-        </w:numPr>
-      </w:pPr>
-      <w:r>
-        <w:t>model obeys A3: approximately homoscedastic, from scale location plot, we see random scattered points about red horizontal line (mean?)</w:t>
-      </w:r>
-    </w:p>
-    <w:p>
-      <w:pPr>
-        <w:pStyle w:val="ListParagraph"/>
-        <w:numPr>
-          <w:ilvl w:val="0"/>
-          <w:numId w:val="12"/>
-        </w:numPr>
-      </w:pPr>
-      <w:r>
-        <w:t>model obeys A4: approximately normal -- slightly more left skewed (</w:t>
-      </w:r>
-      <w:proofErr w:type="spellStart"/>
-      <w:r>
-        <w:t>qqplot</w:t>
-      </w:r>
-      <w:proofErr w:type="spellEnd"/>
-      <w:r>
-        <w:t>) than right skewed</w:t>
-      </w:r>
-    </w:p>
-    <w:p>
-      <w:pPr>
-        <w:pStyle w:val="ListParagraph"/>
-        <w:numPr>
-          <w:ilvl w:val="0"/>
-          <w:numId w:val="22"/>
-        </w:numPr>
-        <w:rPr>
-          <w:highlight w:val="yellow"/>
-        </w:rPr>
-      </w:pPr>
-      <w:r>
-        <w:rPr>
-          <w:highlight w:val="yellow"/>
-        </w:rPr>
-        <w:t>TODO: Insert R code to produce residual plots in appendix.</w:t>
-      </w:r>
-    </w:p>
-    <w:p/>
-    <w:p>
-      <w:pPr>
-        <w:pStyle w:val="ListParagraph"/>
-        <w:numPr>
-          <w:ilvl w:val="0"/>
-          <w:numId w:val="7"/>
-        </w:numPr>
+      </w:pPr>
+      <w:r>
         <w:rPr>
           <w:b/>
           <w:bCs/>
         </w:rPr>
-      </w:pPr>
+        <w:t xml:space="preserve">Add in-depth </w:t>
+      </w:r>
       <w:r>
         <w:rPr>
           <w:b/>
           <w:bCs/>
         </w:rPr>
-        <w:t xml:space="preserve">Add in-depth </w:t>
+        <w:t>diagnostics to illustrate the goodness of the model</w:t>
       </w:r>
       <w:r>
         <w:rPr>
           <w:b/>
           <w:bCs/>
         </w:rPr>
-        <w:t>diagnostics to illustrate the goodness of the model</w:t>
-      </w:r>
-      <w:r>
+        <w:t>.</w:t>
+      </w:r>
+    </w:p>
+    <w:p>
+      <w:pPr>
+        <w:rPr>
+          <w:highlight w:val="yellow"/>
+        </w:rPr>
+      </w:pPr>
+    </w:p>
+    <w:p>
+      <w:pPr>
+        <w:pStyle w:val="ListParagraph"/>
+        <w:numPr>
+          <w:ilvl w:val="0"/>
+          <w:numId w:val="17"/>
+        </w:numPr>
+      </w:pPr>
+      <w:r>
+        <w:t>Validate model</w:t>
+      </w:r>
+      <w:r>
+        <w:t xml:space="preserve"> soundness</w:t>
+      </w:r>
+    </w:p>
+    <w:p>
+      <w:pPr>
+        <w:pStyle w:val="ListParagraph"/>
+        <w:numPr>
+          <w:ilvl w:val="1"/>
+          <w:numId w:val="13"/>
+        </w:numPr>
+      </w:pPr>
+      <w:r>
+        <w:t xml:space="preserve">55/45 split between training and testing </w:t>
+      </w:r>
+      <w:r>
+        <w:sym w:font="Wingdings" w:char="F0DF"/>
+      </w:r>
+      <w:r>
+        <w:t xml:space="preserve"> should have </w:t>
+      </w:r>
+      <w:r>
+        <w:t>used 50/50</w:t>
+      </w:r>
+      <w:r>
+        <w:t xml:space="preserve"> split</w:t>
+      </w:r>
+    </w:p>
+    <w:p>
+      <w:pPr>
+        <w:pStyle w:val="ListParagraph"/>
+        <w:numPr>
+          <w:ilvl w:val="2"/>
+          <w:numId w:val="13"/>
+        </w:numPr>
+      </w:pPr>
+      <w:r>
+        <w:t>Check if mean of residuals = 0</w:t>
+      </w:r>
+    </w:p>
+    <w:p>
+      <w:pPr>
+        <w:pStyle w:val="ListParagraph"/>
+        <w:numPr>
+          <w:ilvl w:val="3"/>
+          <w:numId w:val="13"/>
+        </w:numPr>
+      </w:pPr>
+      <w:r>
+        <w:t>Mean of residual close to 0 is still good enough</w:t>
+      </w:r>
+    </w:p>
+    <w:p>
+      <w:pPr>
+        <w:pStyle w:val="ListParagraph"/>
+        <w:numPr>
+          <w:ilvl w:val="2"/>
+          <w:numId w:val="13"/>
+        </w:numPr>
+      </w:pPr>
+      <w:r>
+        <w:t>Check if histogram of residuals is approximately normal distributed</w:t>
+      </w:r>
+    </w:p>
+    <w:p>
+      <w:pPr>
+        <w:pStyle w:val="ListParagraph"/>
+        <w:numPr>
+          <w:ilvl w:val="3"/>
+          <w:numId w:val="13"/>
+        </w:numPr>
+      </w:pPr>
+      <w:r>
+        <w:t>It is, by CLT</w:t>
+      </w:r>
+      <w:r>
+        <w:t xml:space="preserve"> (n = 199)</w:t>
+      </w:r>
+    </w:p>
+    <w:p>
+      <w:pPr>
+        <w:pStyle w:val="ListParagraph"/>
+        <w:numPr>
+          <w:ilvl w:val="1"/>
+          <w:numId w:val="13"/>
+        </w:numPr>
+      </w:pPr>
+      <w:r>
+        <w:t>Perform t-tests</w:t>
+      </w:r>
+      <w:r>
+        <w:t xml:space="preserve"> on residuals</w:t>
+      </w:r>
+      <w:r>
+        <w:t xml:space="preserve"> to see if mean of residual = 0</w:t>
+      </w:r>
+    </w:p>
+    <w:p>
+      <w:pPr>
+        <w:pStyle w:val="ListParagraph"/>
+        <w:numPr>
+          <w:ilvl w:val="2"/>
+          <w:numId w:val="13"/>
+        </w:numPr>
+      </w:pPr>
+      <w:r>
+        <w:t>Hypothesis:</w:t>
+      </w:r>
+    </w:p>
+    <w:p>
+      <w:pPr>
+        <w:pStyle w:val="ListParagraph"/>
+        <w:numPr>
+          <w:ilvl w:val="3"/>
+          <w:numId w:val="13"/>
+        </w:numPr>
+      </w:pPr>
+      <w:r>
+        <w:t>H0: mean = 0</w:t>
+      </w:r>
+    </w:p>
+    <w:p>
+      <w:pPr>
+        <w:pStyle w:val="ListParagraph"/>
+        <w:numPr>
+          <w:ilvl w:val="3"/>
+          <w:numId w:val="13"/>
+        </w:numPr>
+      </w:pPr>
+      <w:r>
+        <w:t>H1: mean != 0</w:t>
+      </w:r>
+    </w:p>
+    <w:p>
+      <w:pPr>
+        <w:pStyle w:val="ListParagraph"/>
+        <w:numPr>
+          <w:ilvl w:val="2"/>
+          <w:numId w:val="13"/>
+        </w:numPr>
+      </w:pPr>
+      <w:r>
+        <w:t>Results:</w:t>
+      </w:r>
+    </w:p>
+    <w:p>
+      <w:pPr>
+        <w:pStyle w:val="ListParagraph"/>
+        <w:numPr>
+          <w:ilvl w:val="3"/>
+          <w:numId w:val="13"/>
+        </w:numPr>
+      </w:pPr>
+      <w:r>
+        <w:t>t-value = -0.26242</w:t>
+      </w:r>
+    </w:p>
+    <w:p>
+      <w:pPr>
+        <w:pStyle w:val="ListParagraph"/>
+        <w:numPr>
+          <w:ilvl w:val="3"/>
+          <w:numId w:val="13"/>
+        </w:numPr>
+      </w:pPr>
+      <w:r>
+        <w:t>p-value = 0.7938</w:t>
+      </w:r>
+    </w:p>
+    <w:p>
+      <w:pPr>
+        <w:pStyle w:val="ListParagraph"/>
+        <w:numPr>
+          <w:ilvl w:val="4"/>
+          <w:numId w:val="13"/>
+        </w:numPr>
+      </w:pPr>
+      <w:r>
+        <w:t>need p-value &lt; 0.05 to reject H0 (mean != 0)</w:t>
+      </w:r>
+    </w:p>
+    <w:p>
+      <w:pPr>
+        <w:pStyle w:val="ListParagraph"/>
+        <w:numPr>
+          <w:ilvl w:val="3"/>
+          <w:numId w:val="13"/>
+        </w:numPr>
+      </w:pPr>
+      <w:r>
+        <w:t>95% CI</w:t>
+      </w:r>
+      <w:r>
+        <w:t xml:space="preserve"> for mean resdiuals</w:t>
+      </w:r>
+      <w:r>
+        <w:t>: (-0.4510668, 0.3462948)</w:t>
+      </w:r>
+    </w:p>
+    <w:p>
+      <w:pPr>
+        <w:pStyle w:val="ListParagraph"/>
+        <w:numPr>
+          <w:ilvl w:val="4"/>
+          <w:numId w:val="13"/>
+        </w:numPr>
+      </w:pPr>
+      <w:r>
+        <w:t xml:space="preserve"> 0 is in CI</w:t>
+      </w:r>
+      <w:r>
+        <w:t xml:space="preserve"> </w:t>
+      </w:r>
+      <w:r>
+        <w:sym w:font="Wingdings" w:char="F0DF"/>
+      </w:r>
+      <w:r>
+        <w:t xml:space="preserve"> fail to reject H0</w:t>
+      </w:r>
+      <w:r>
+        <w:t xml:space="preserve"> </w:t>
+      </w:r>
+      <w:r>
+        <w:t>(</w:t>
+      </w:r>
+      <w:r>
+        <w:t>mean = 0</w:t>
+      </w:r>
+      <w:r>
+        <w:t>)</w:t>
+      </w:r>
+    </w:p>
+    <w:p>
+      <w:pPr>
+        <w:pStyle w:val="ListParagraph"/>
+        <w:numPr>
+          <w:ilvl w:val="1"/>
+          <w:numId w:val="13"/>
+        </w:numPr>
+      </w:pPr>
+      <w:r>
+        <w:t xml:space="preserve">Find 95% </w:t>
+      </w:r>
+      <w:r>
+        <w:t>CI</w:t>
+      </w:r>
+      <w:r>
+        <w:t xml:space="preserve"> for each </w:t>
+      </w:r>
+      <w:r>
+        <w:t>(numerical) predictor variable</w:t>
+      </w:r>
+    </w:p>
+    <w:p>
+      <w:pPr>
+        <w:pStyle w:val="ListParagraph"/>
+        <w:numPr>
+          <w:ilvl w:val="2"/>
+          <w:numId w:val="13"/>
+        </w:numPr>
+      </w:pPr>
+      <w:r>
+        <w:t>lm() output already tells you whether they’re significant</w:t>
+      </w:r>
+      <w:r>
+        <w:t xml:space="preserve"> (whether</w:t>
+      </w:r>
+      <w:r>
+        <w:t xml:space="preserve"> or not</w:t>
+      </w:r>
+      <w:r>
+        <w:t xml:space="preserve"> to reject H0)</w:t>
+      </w:r>
+      <w:r>
+        <w:t xml:space="preserve"> </w:t>
+      </w:r>
+      <w:r>
+        <w:sym w:font="Wingdings" w:char="F0DF"/>
+      </w:r>
+      <w:r>
+        <w:t xml:space="preserve"> p values</w:t>
+      </w:r>
+      <w:r>
+        <w:t xml:space="preserve"> </w:t>
+      </w:r>
+      <w:r>
+        <w:t>shoul</w:t>
+      </w:r>
+      <w:r>
+        <w:t>d</w:t>
+      </w:r>
+      <w:r>
+        <w:t xml:space="preserve"> be </w:t>
+      </w:r>
+      <w:r>
+        <w:t>&lt; 0.05</w:t>
+      </w:r>
+    </w:p>
+    <w:p>
+      <w:pPr>
+        <w:rPr>
+          <w:highlight w:val="yellow"/>
+        </w:rPr>
+      </w:pPr>
+    </w:p>
+    <w:p>
+      <w:pPr>
         <w:rPr>
           <w:b/>
           <w:bCs/>
         </w:rPr>
-        <w:t>.</w:t>
-      </w:r>
-    </w:p>
-    <w:p>
-      <w:pPr>
-        <w:rPr>
-          <w:highlight w:val="yellow"/>
-        </w:rPr>
-      </w:pPr>
-    </w:p>
-    <w:p>
-      <w:pPr>
-        <w:pStyle w:val="ListParagraph"/>
-        <w:numPr>
-          <w:ilvl w:val="0"/>
-          <w:numId w:val="17"/>
-        </w:numPr>
-      </w:pPr>
-      <w:r>
-        <w:t>Validate model</w:t>
-      </w:r>
-      <w:r>
-        <w:t xml:space="preserve"> soundness</w:t>
-      </w:r>
-    </w:p>
-    <w:p>
-      <w:pPr>
-        <w:pStyle w:val="ListParagraph"/>
-        <w:numPr>
-          <w:ilvl w:val="1"/>
-          <w:numId w:val="13"/>
-        </w:numPr>
-      </w:pPr>
-      <w:r>
-        <w:t xml:space="preserve">55/45 split between training and testing </w:t>
-      </w:r>
-      <w:r>
-        <w:sym w:font="Wingdings" w:char="F0DF"/>
-      </w:r>
-      <w:r>
-        <w:t xml:space="preserve"> should have </w:t>
-      </w:r>
-      <w:r>
-        <w:t>used 50/50</w:t>
-      </w:r>
-      <w:r>
-        <w:t xml:space="preserve"> split</w:t>
-      </w:r>
-    </w:p>
-    <w:p>
-      <w:pPr>
-        <w:pStyle w:val="ListParagraph"/>
-        <w:numPr>
-          <w:ilvl w:val="2"/>
-          <w:numId w:val="13"/>
-        </w:numPr>
-      </w:pPr>
-      <w:r>
-        <w:t>Check if mean of residuals = 0</w:t>
-      </w:r>
-    </w:p>
-    <w:p>
-      <w:pPr>
-        <w:pStyle w:val="ListParagraph"/>
-        <w:numPr>
-          <w:ilvl w:val="3"/>
-          <w:numId w:val="13"/>
-        </w:numPr>
-      </w:pPr>
-      <w:r>
-        <w:t>Mean of residual close to 0 is still good enough</w:t>
-      </w:r>
-    </w:p>
-    <w:p>
-      <w:pPr>
-        <w:pStyle w:val="ListParagraph"/>
-        <w:numPr>
-          <w:ilvl w:val="2"/>
-          <w:numId w:val="13"/>
-        </w:numPr>
-      </w:pPr>
-      <w:r>
-        <w:t>Check if histogram of residuals is approximately normal distributed</w:t>
-      </w:r>
-    </w:p>
-    <w:p>
-      <w:pPr>
-        <w:pStyle w:val="ListParagraph"/>
-        <w:numPr>
-          <w:ilvl w:val="3"/>
-          <w:numId w:val="13"/>
-        </w:numPr>
-      </w:pPr>
-      <w:r>
-        <w:t>It is, by CLT</w:t>
-      </w:r>
-      <w:r>
-        <w:t xml:space="preserve"> (n = 199)</w:t>
-      </w:r>
-    </w:p>
-    <w:p>
-      <w:pPr>
-        <w:pStyle w:val="ListParagraph"/>
-        <w:numPr>
-          <w:ilvl w:val="1"/>
-          <w:numId w:val="13"/>
-        </w:numPr>
-      </w:pPr>
-      <w:r>
-        <w:t>Perform t-tests</w:t>
-      </w:r>
-      <w:r>
-        <w:t xml:space="preserve"> on residuals</w:t>
-      </w:r>
-      <w:r>
-        <w:t xml:space="preserve"> to see if mean of residual = 0</w:t>
-      </w:r>
-    </w:p>
-    <w:p>
-      <w:pPr>
-        <w:pStyle w:val="ListParagraph"/>
-        <w:numPr>
-          <w:ilvl w:val="2"/>
-          <w:numId w:val="13"/>
-        </w:numPr>
-      </w:pPr>
-      <w:r>
-        <w:t>Hypothesis:</w:t>
-      </w:r>
-    </w:p>
-    <w:p>
-      <w:pPr>
-        <w:pStyle w:val="ListParagraph"/>
-        <w:numPr>
-          <w:ilvl w:val="3"/>
-          <w:numId w:val="13"/>
-        </w:numPr>
-      </w:pPr>
-      <w:r>
-        <w:t>H0: mean = 0</w:t>
-      </w:r>
-    </w:p>
-    <w:p>
-      <w:pPr>
-        <w:pStyle w:val="ListParagraph"/>
-        <w:numPr>
-          <w:ilvl w:val="3"/>
-          <w:numId w:val="13"/>
-        </w:numPr>
-      </w:pPr>
-      <w:r>
-        <w:t xml:space="preserve">H1: </w:t>
-      </w:r>
-      <w:proofErr w:type="gramStart"/>
-      <w:r>
-        <w:t>mean !</w:t>
-      </w:r>
-      <w:proofErr w:type="gramEnd"/>
-      <w:r>
-        <w:t>= 0</w:t>
-      </w:r>
-    </w:p>
-    <w:p>
-      <w:pPr>
-        <w:pStyle w:val="ListParagraph"/>
-        <w:numPr>
-          <w:ilvl w:val="2"/>
-          <w:numId w:val="13"/>
-        </w:numPr>
-      </w:pPr>
-      <w:r>
-        <w:t>Results:</w:t>
-      </w:r>
-    </w:p>
-    <w:p>
-      <w:pPr>
-        <w:pStyle w:val="ListParagraph"/>
-        <w:numPr>
-          <w:ilvl w:val="3"/>
-          <w:numId w:val="13"/>
-        </w:numPr>
-      </w:pPr>
-      <w:r>
-        <w:t>t-value = -0.26242</w:t>
-      </w:r>
-    </w:p>
-    <w:p>
-      <w:pPr>
-        <w:pStyle w:val="ListParagraph"/>
-        <w:numPr>
-          <w:ilvl w:val="3"/>
-          <w:numId w:val="13"/>
-        </w:numPr>
-      </w:pPr>
-      <w:r>
-        <w:t>p-value = 0.7938</w:t>
-      </w:r>
-    </w:p>
-    <w:p>
-      <w:pPr>
-        <w:pStyle w:val="ListParagraph"/>
-        <w:numPr>
-          <w:ilvl w:val="4"/>
-          <w:numId w:val="13"/>
-        </w:numPr>
-      </w:pPr>
-      <w:r>
-        <w:t>need p-value &lt; 0.05 to reject H0 (</w:t>
-      </w:r>
-      <w:proofErr w:type="gramStart"/>
-      <w:r>
-        <w:t>mean !</w:t>
-      </w:r>
-      <w:proofErr w:type="gramEnd"/>
-      <w:r>
-        <w:t>= 0)</w:t>
-      </w:r>
-    </w:p>
-    <w:p>
-      <w:pPr>
-        <w:pStyle w:val="ListParagraph"/>
-        <w:numPr>
-          <w:ilvl w:val="3"/>
-          <w:numId w:val="13"/>
-        </w:numPr>
-      </w:pPr>
-      <w:r>
-        <w:t>95% CI</w:t>
-      </w:r>
-      <w:r>
-        <w:t xml:space="preserve"> for mean </w:t>
-      </w:r>
-      <w:proofErr w:type="spellStart"/>
-      <w:r>
-        <w:t>resdiuals</w:t>
-      </w:r>
-      <w:proofErr w:type="spellEnd"/>
-      <w:r>
-        <w:t>: (-0.4510668, 0.3462948)</w:t>
-      </w:r>
-    </w:p>
-    <w:p>
-      <w:pPr>
-        <w:pStyle w:val="ListParagraph"/>
-        <w:numPr>
-          <w:ilvl w:val="4"/>
-          <w:numId w:val="13"/>
-        </w:numPr>
-      </w:pPr>
-      <w:r>
-        <w:t xml:space="preserve"> 0 is in CI</w:t>
-      </w:r>
-      <w:r>
-        <w:t xml:space="preserve"> </w:t>
-      </w:r>
-      <w:r>
-        <w:sym w:font="Wingdings" w:char="F0DF"/>
-      </w:r>
-      <w:r>
-        <w:t xml:space="preserve"> fail to reject H0</w:t>
-      </w:r>
-      <w:r>
-        <w:t xml:space="preserve"> </w:t>
-      </w:r>
-      <w:r>
-        <w:t>(</w:t>
-      </w:r>
-      <w:r>
-        <w:t>mean = 0</w:t>
-      </w:r>
-      <w:r>
-        <w:t>)</w:t>
-      </w:r>
-    </w:p>
-    <w:p>
-      <w:pPr>
-        <w:pStyle w:val="ListParagraph"/>
-        <w:numPr>
-          <w:ilvl w:val="1"/>
-          <w:numId w:val="13"/>
-        </w:numPr>
-      </w:pPr>
-      <w:r>
-        <w:t xml:space="preserve">Find 95% </w:t>
-      </w:r>
-      <w:r>
-        <w:t>CI</w:t>
-      </w:r>
-      <w:r>
-        <w:t xml:space="preserve"> for each </w:t>
-      </w:r>
-      <w:r>
-        <w:t>(numerical) predictor variable</w:t>
-      </w:r>
-    </w:p>
-    <w:p>
-      <w:pPr>
-        <w:pStyle w:val="ListParagraph"/>
-        <w:numPr>
-          <w:ilvl w:val="2"/>
-          <w:numId w:val="13"/>
-        </w:numPr>
-      </w:pPr>
-      <w:proofErr w:type="spellStart"/>
-      <w:proofErr w:type="gramStart"/>
-      <w:r>
-        <w:t>lm</w:t>
-      </w:r>
-      <w:proofErr w:type="spellEnd"/>
-      <w:r>
-        <w:t>(</w:t>
-      </w:r>
-      <w:proofErr w:type="gramEnd"/>
-      <w:r>
-        <w:t>) output already tells you whether they’re significant</w:t>
-      </w:r>
-      <w:r>
-        <w:t xml:space="preserve"> (whether</w:t>
-      </w:r>
-      <w:r>
-        <w:t xml:space="preserve"> or not</w:t>
-      </w:r>
-      <w:r>
-        <w:t xml:space="preserve"> to reject H0)</w:t>
-      </w:r>
-      <w:r>
-        <w:t xml:space="preserve"> </w:t>
-      </w:r>
-      <w:r>
-        <w:sym w:font="Wingdings" w:char="F0DF"/>
-      </w:r>
-      <w:r>
-        <w:t xml:space="preserve"> p values</w:t>
-      </w:r>
-      <w:r>
-        <w:t xml:space="preserve"> </w:t>
-      </w:r>
-      <w:r>
-        <w:t>shoul</w:t>
-      </w:r>
-      <w:r>
-        <w:t>d</w:t>
-      </w:r>
-      <w:r>
-        <w:t xml:space="preserve"> be </w:t>
-      </w:r>
-      <w:r>
-        <w:t>&lt; 0.05</w:t>
-      </w:r>
-    </w:p>
-    <w:p>
-      <w:pPr>
-        <w:rPr>
-          <w:highlight w:val="yellow"/>
-        </w:rPr>
-      </w:pPr>
-    </w:p>
-    <w:p>
-      <w:pPr>
+      </w:pPr>
+      <w:r>
         <w:rPr>
           <w:b/>
           <w:bCs/>
         </w:rPr>
-      </w:pPr>
+        <w:br w:type="page"/>
+      </w:r>
       <w:r>
         <w:rPr>
           <w:b/>
           <w:bCs/>
         </w:rPr>
-        <w:br w:type="page"/>
-      </w:r>
-      <w:r>
+        <w:lastRenderedPageBreak/>
+        <w:t>Conclusion</w:t>
+      </w:r>
+    </w:p>
+    <w:p/>
+    <w:p>
+      <w:pPr>
+        <w:pStyle w:val="ListParagraph"/>
+        <w:numPr>
+          <w:ilvl w:val="0"/>
+          <w:numId w:val="4"/>
+        </w:numPr>
         <w:rPr>
           <w:b/>
           <w:bCs/>
         </w:rPr>
-        <w:lastRenderedPageBreak/>
-        <w:t>Conclusion</w:t>
+      </w:pPr>
+      <w:r>
+        <w:rPr>
+          <w:b/>
+          <w:bCs/>
+        </w:rPr>
+        <w:t xml:space="preserve">Explain why </w:t>
+      </w:r>
+      <w:r>
+        <w:rPr>
+          <w:b/>
+          <w:bCs/>
+        </w:rPr>
+        <w:t>model is useful in the context of the data</w:t>
+      </w:r>
+      <w:r>
+        <w:rPr>
+          <w:b/>
+          <w:bCs/>
+        </w:rPr>
+        <w:t>.</w:t>
       </w:r>
     </w:p>
     <w:p/>
+    <w:p>
+      <w:pPr>
+        <w:pStyle w:val="ListParagraph"/>
+        <w:numPr>
+          <w:ilvl w:val="0"/>
+          <w:numId w:val="26"/>
+        </w:numPr>
+      </w:pPr>
+      <w:r>
+        <w:t>Recall that the p</w:t>
+      </w:r>
+      <w:r>
+        <w:t>urpose of the model is to see whether previous quiz scores, time spent thinking about COVID, and study time can predict future quiz scores.</w:t>
+      </w:r>
+    </w:p>
+    <w:p>
+      <w:pPr>
+        <w:pStyle w:val="ListParagraph"/>
+      </w:pPr>
+    </w:p>
     <w:p>
       <w:pPr>
         <w:pStyle w:val="ListParagraph"/>
@@ -4459,24 +4362,37 @@
           <w:b/>
           <w:bCs/>
         </w:rPr>
-        <w:t xml:space="preserve">Explain why </w:t>
+        <w:t xml:space="preserve">Interpret </w:t>
       </w:r>
       <w:r>
         <w:rPr>
           <w:b/>
           <w:bCs/>
         </w:rPr>
-        <w:t>model is useful in the context of the data</w:t>
+        <w:t>final model in non-techn</w:t>
       </w:r>
       <w:r>
         <w:rPr>
           <w:b/>
           <w:bCs/>
         </w:rPr>
-        <w:t>.</w:t>
-      </w:r>
-    </w:p>
-    <w:p/>
+        <w:t>i</w:t>
+      </w:r>
+      <w:r>
+        <w:rPr>
+          <w:b/>
+          <w:bCs/>
+        </w:rPr>
+        <w:t>cal language (i.e., explain how the variables work, discuss predictions)</w:t>
+      </w:r>
+    </w:p>
+    <w:p>
+      <w:pPr>
+        <w:rPr>
+          <w:highlight w:val="yellow"/>
+        </w:rPr>
+      </w:pPr>
+    </w:p>
     <w:p>
       <w:pPr>
         <w:pStyle w:val="ListParagraph"/>
@@ -4486,15 +4402,298 @@
         </w:numPr>
       </w:pPr>
       <w:r>
-        <w:t>Recall that the p</w:t>
-      </w:r>
-      <w:r>
-        <w:t>urpose of the model is to see whether previous quiz scores, time spent thinking about COVID, and study time can predict future quiz scores.</w:t>
-      </w:r>
-    </w:p>
-    <w:p>
-      <w:pPr>
-        <w:pStyle w:val="ListParagraph"/>
+        <w:t xml:space="preserve">The model </w:t>
+      </w:r>
+      <w:r>
+        <w:t>suggests</w:t>
+      </w:r>
+      <w:r>
+        <w:t xml:space="preserve"> strong evidence </w:t>
+      </w:r>
+      <w:r>
+        <w:t xml:space="preserve">of </w:t>
+      </w:r>
+      <w:r>
+        <w:t xml:space="preserve">a </w:t>
+      </w:r>
+      <w:r>
+        <w:t>relationship between:</w:t>
+      </w:r>
+    </w:p>
+    <w:p>
+      <w:pPr>
+        <w:pStyle w:val="ListParagraph"/>
+        <w:numPr>
+          <w:ilvl w:val="0"/>
+          <w:numId w:val="18"/>
+        </w:numPr>
+      </w:pPr>
+      <w:r>
+        <w:t>Q</w:t>
+      </w:r>
+      <w:r>
+        <w:t>uiz 3</w:t>
+      </w:r>
+      <w:r>
+        <w:t xml:space="preserve"> score: </w:t>
+      </w:r>
+      <w:r>
+        <w:t>positive relationship</w:t>
+      </w:r>
+    </w:p>
+    <w:p>
+      <w:pPr>
+        <w:pStyle w:val="ListParagraph"/>
+        <w:numPr>
+          <w:ilvl w:val="1"/>
+          <w:numId w:val="27"/>
+        </w:numPr>
+      </w:pPr>
+      <w:r>
+        <w:t>Q</w:t>
+      </w:r>
+      <w:r>
+        <w:t xml:space="preserve">uiz 3 </w:t>
+      </w:r>
+      <w:r>
+        <w:t xml:space="preserve">is </w:t>
+      </w:r>
+      <w:r>
+        <w:t>closer to quiz 4 in difficulty</w:t>
+      </w:r>
+      <w:r>
+        <w:t xml:space="preserve"> because </w:t>
+      </w:r>
+      <w:r>
+        <w:t xml:space="preserve">students </w:t>
+      </w:r>
+      <w:r>
+        <w:t>are</w:t>
+      </w:r>
+      <w:r>
+        <w:t xml:space="preserve"> used to </w:t>
+      </w:r>
+      <w:r>
+        <w:t xml:space="preserve">online </w:t>
+      </w:r>
+      <w:r>
+        <w:t xml:space="preserve">Quercus </w:t>
+      </w:r>
+      <w:r>
+        <w:t>quiz format</w:t>
+      </w:r>
+    </w:p>
+    <w:p>
+      <w:pPr>
+        <w:pStyle w:val="ListParagraph"/>
+        <w:numPr>
+          <w:ilvl w:val="1"/>
+          <w:numId w:val="27"/>
+        </w:numPr>
+      </w:pPr>
+      <w:r>
+        <w:t>B</w:t>
+      </w:r>
+      <w:r>
+        <w:t>etter understanding of rounding rules</w:t>
+      </w:r>
+    </w:p>
+    <w:p>
+      <w:pPr>
+        <w:pStyle w:val="ListParagraph"/>
+        <w:numPr>
+          <w:ilvl w:val="1"/>
+          <w:numId w:val="27"/>
+        </w:numPr>
+      </w:pPr>
+      <w:r>
+        <w:t xml:space="preserve">Students </w:t>
+      </w:r>
+      <w:r>
+        <w:t xml:space="preserve">study more </w:t>
+      </w:r>
+      <w:r>
+        <w:t>for quizzes t</w:t>
+      </w:r>
+      <w:r>
+        <w:t>o better prepare for them</w:t>
+      </w:r>
+    </w:p>
+    <w:p>
+      <w:pPr>
+        <w:pStyle w:val="ListParagraph"/>
+        <w:numPr>
+          <w:ilvl w:val="0"/>
+          <w:numId w:val="18"/>
+        </w:numPr>
+      </w:pPr>
+      <w:r>
+        <w:t>(</w:t>
+      </w:r>
+      <w:r>
+        <w:t>STA</w:t>
+      </w:r>
+      <w:r>
+        <w:t>302</w:t>
+      </w:r>
+      <w:r>
+        <w:t>W1</w:t>
+      </w:r>
+      <w:r>
+        <w:t xml:space="preserve">, </w:t>
+      </w:r>
+      <w:r>
+        <w:t>STA</w:t>
+      </w:r>
+      <w:r>
+        <w:t>302</w:t>
+      </w:r>
+      <w:r>
+        <w:t>W</w:t>
+      </w:r>
+      <w:r>
+        <w:t>2),</w:t>
+      </w:r>
+      <w:r>
+        <w:t xml:space="preserve"> </w:t>
+      </w:r>
+      <w:r>
+        <w:t>(</w:t>
+      </w:r>
+      <w:r>
+        <w:t>STA</w:t>
+      </w:r>
+      <w:r>
+        <w:t>302</w:t>
+      </w:r>
+      <w:r>
+        <w:t>W</w:t>
+      </w:r>
+      <w:r>
+        <w:t xml:space="preserve">2, </w:t>
+      </w:r>
+      <w:r>
+        <w:t>STA3</w:t>
+      </w:r>
+      <w:r>
+        <w:t>02</w:t>
+      </w:r>
+      <w:r>
+        <w:t>W</w:t>
+      </w:r>
+      <w:r>
+        <w:t>3), (</w:t>
+      </w:r>
+      <w:r>
+        <w:t>STA</w:t>
+      </w:r>
+      <w:r>
+        <w:t>302</w:t>
+      </w:r>
+      <w:r>
+        <w:t>W</w:t>
+      </w:r>
+      <w:r>
+        <w:t xml:space="preserve">3, </w:t>
+      </w:r>
+      <w:r>
+        <w:t>STA</w:t>
+      </w:r>
+      <w:r>
+        <w:t>302</w:t>
+      </w:r>
+      <w:r>
+        <w:t>W4</w:t>
+      </w:r>
+      <w:r>
+        <w:t xml:space="preserve">) covariates: </w:t>
+      </w:r>
+      <w:r>
+        <w:t>increase in study times between consecutive weeks (</w:t>
+      </w:r>
+      <w:r>
+        <w:t>W</w:t>
+      </w:r>
+      <w:r>
+        <w:t xml:space="preserve">1 -&gt; </w:t>
+      </w:r>
+      <w:r>
+        <w:t>W</w:t>
+      </w:r>
+      <w:r>
+        <w:t xml:space="preserve">2 -&gt; </w:t>
+      </w:r>
+      <w:r>
+        <w:t>W</w:t>
+      </w:r>
+      <w:r>
+        <w:t xml:space="preserve">3 -&gt; </w:t>
+      </w:r>
+      <w:r>
+        <w:t>W</w:t>
+      </w:r>
+      <w:r>
+        <w:t>4)</w:t>
+      </w:r>
+      <w:r>
+        <w:t>: positive relationship</w:t>
+      </w:r>
+    </w:p>
+    <w:p>
+      <w:pPr>
+        <w:pStyle w:val="ListParagraph"/>
+        <w:numPr>
+          <w:ilvl w:val="1"/>
+          <w:numId w:val="28"/>
+        </w:numPr>
+      </w:pPr>
+      <w:r>
+        <w:t>It seems like studying earlier on in STA302H1 has the most impact on final grades, rather than studying later in the semester.</w:t>
+      </w:r>
+    </w:p>
+    <w:p>
+      <w:pPr>
+        <w:pStyle w:val="ListParagraph"/>
+        <w:numPr>
+          <w:ilvl w:val="1"/>
+          <w:numId w:val="28"/>
+        </w:numPr>
+      </w:pPr>
+      <w:r>
+        <w:t>Studying last minute is not effective (mass learning) compared to studying throughout the term (spaced learning).</w:t>
+      </w:r>
+    </w:p>
+    <w:p>
+      <w:pPr>
+        <w:pStyle w:val="ListParagraph"/>
+        <w:numPr>
+          <w:ilvl w:val="1"/>
+          <w:numId w:val="28"/>
+        </w:numPr>
+      </w:pPr>
+      <w:r>
+        <w:t>With spaced learning, your knowledge has time to “compound.”</w:t>
+      </w:r>
+    </w:p>
+    <w:p>
+      <w:pPr>
+        <w:pStyle w:val="ListParagraph"/>
+        <w:numPr>
+          <w:ilvl w:val="0"/>
+          <w:numId w:val="28"/>
+        </w:numPr>
+      </w:pPr>
+      <w:r>
+        <w:t>Ceteris paribus</w:t>
+      </w:r>
+      <w:r>
+        <w:t>, keeping all other variables constant.</w:t>
+      </w:r>
+    </w:p>
+    <w:p>
+      <w:pPr>
+        <w:pStyle w:val="ListParagraph"/>
+        <w:ind w:left="360"/>
       </w:pPr>
     </w:p>
     <w:p>
@@ -4514,35 +4713,31 @@
           <w:b/>
           <w:bCs/>
         </w:rPr>
-        <w:t xml:space="preserve">Interpret </w:t>
+        <w:t>Is the model generalizable?</w:t>
       </w:r>
       <w:r>
         <w:rPr>
           <w:b/>
           <w:bCs/>
         </w:rPr>
-        <w:t>final model in non-techn</w:t>
+        <w:t xml:space="preserve"> If not, di</w:t>
       </w:r>
       <w:r>
         <w:rPr>
           <w:b/>
           <w:bCs/>
         </w:rPr>
-        <w:t>i</w:t>
-      </w:r>
-      <w:r>
+        <w:t>scuss any limitations/problems remaining with the model, and how they might impact its use in the real world.</w:t>
+      </w:r>
+    </w:p>
+    <w:p>
+      <w:pPr>
+        <w:pStyle w:val="ListParagraph"/>
+        <w:ind w:left="360"/>
         <w:rPr>
           <w:b/>
           <w:bCs/>
         </w:rPr>
-        <w:t>cal language (i.e., explain how the variables work, discuss predictions)</w:t>
-      </w:r>
-    </w:p>
-    <w:p>
-      <w:pPr>
-        <w:rPr>
-          <w:highlight w:val="yellow"/>
-        </w:rPr>
       </w:pPr>
     </w:p>
     <w:p>
@@ -4550,26 +4745,11 @@
         <w:pStyle w:val="ListParagraph"/>
         <w:numPr>
           <w:ilvl w:val="0"/>
-          <w:numId w:val="26"/>
-        </w:numPr>
-      </w:pPr>
-      <w:r>
-        <w:t xml:space="preserve">The model </w:t>
-      </w:r>
-      <w:r>
-        <w:t>suggests</w:t>
-      </w:r>
-      <w:r>
-        <w:t xml:space="preserve"> strong evidence </w:t>
-      </w:r>
-      <w:r>
-        <w:t xml:space="preserve">of </w:t>
-      </w:r>
-      <w:r>
-        <w:t xml:space="preserve">a </w:t>
-      </w:r>
-      <w:r>
-        <w:t>relationship between:</w:t>
+          <w:numId w:val="29"/>
+        </w:numPr>
+      </w:pPr>
+      <w:r>
+        <w:t>Not really.</w:t>
       </w:r>
     </w:p>
     <w:p>
@@ -4577,98 +4757,11 @@
         <w:pStyle w:val="ListParagraph"/>
         <w:numPr>
           <w:ilvl w:val="0"/>
-          <w:numId w:val="18"/>
-        </w:numPr>
-      </w:pPr>
-      <w:r>
-        <w:t>Q</w:t>
-      </w:r>
-      <w:r>
-        <w:t>uiz 3</w:t>
-      </w:r>
-      <w:r>
-        <w:t xml:space="preserve"> score: </w:t>
-      </w:r>
-      <w:r>
-        <w:t>positive relationship</w:t>
-      </w:r>
-    </w:p>
-    <w:p>
-      <w:pPr>
-        <w:pStyle w:val="ListParagraph"/>
-        <w:numPr>
-          <w:ilvl w:val="1"/>
-          <w:numId w:val="27"/>
-        </w:numPr>
-      </w:pPr>
-      <w:r>
-        <w:t>Q</w:t>
-      </w:r>
-      <w:r>
-        <w:t xml:space="preserve">uiz 3 </w:t>
-      </w:r>
-      <w:r>
-        <w:t xml:space="preserve">is </w:t>
-      </w:r>
-      <w:r>
-        <w:t>closer to quiz 4 in difficulty</w:t>
-      </w:r>
-      <w:r>
-        <w:t xml:space="preserve"> because </w:t>
-      </w:r>
-      <w:r>
-        <w:t xml:space="preserve">students </w:t>
-      </w:r>
-      <w:r>
-        <w:t>are</w:t>
-      </w:r>
-      <w:r>
-        <w:t xml:space="preserve"> used to </w:t>
-      </w:r>
-      <w:r>
-        <w:t xml:space="preserve">online </w:t>
-      </w:r>
-      <w:r>
-        <w:t xml:space="preserve">Quercus </w:t>
-      </w:r>
-      <w:r>
-        <w:t>quiz format</w:t>
-      </w:r>
-    </w:p>
-    <w:p>
-      <w:pPr>
-        <w:pStyle w:val="ListParagraph"/>
-        <w:numPr>
-          <w:ilvl w:val="1"/>
-          <w:numId w:val="27"/>
-        </w:numPr>
-      </w:pPr>
-      <w:r>
-        <w:t>B</w:t>
-      </w:r>
-      <w:r>
-        <w:t>etter understanding of rounding rules</w:t>
-      </w:r>
-    </w:p>
-    <w:p>
-      <w:pPr>
-        <w:pStyle w:val="ListParagraph"/>
-        <w:numPr>
-          <w:ilvl w:val="1"/>
-          <w:numId w:val="27"/>
-        </w:numPr>
-      </w:pPr>
-      <w:r>
-        <w:t xml:space="preserve">Students </w:t>
-      </w:r>
-      <w:r>
-        <w:t xml:space="preserve">study more </w:t>
-      </w:r>
-      <w:r>
-        <w:t>for quizzes t</w:t>
-      </w:r>
-      <w:r>
-        <w:t>o better prepare for them</w:t>
+          <w:numId w:val="29"/>
+        </w:numPr>
+      </w:pPr>
+      <w:r>
+        <w:t>Only generalizable to online courses, not in-person courses</w:t>
       </w:r>
     </w:p>
     <w:p>
@@ -4676,155 +4769,20 @@
         <w:pStyle w:val="ListParagraph"/>
         <w:numPr>
           <w:ilvl w:val="0"/>
-          <w:numId w:val="18"/>
-        </w:numPr>
-      </w:pPr>
-      <w:r>
-        <w:t>(</w:t>
-      </w:r>
-      <w:r>
-        <w:t>STA</w:t>
-      </w:r>
-      <w:r>
-        <w:t>302</w:t>
-      </w:r>
-      <w:r>
-        <w:t>W1</w:t>
-      </w:r>
-      <w:r>
-        <w:t xml:space="preserve">, </w:t>
-      </w:r>
-      <w:r>
-        <w:t>STA</w:t>
-      </w:r>
-      <w:r>
-        <w:t>302</w:t>
-      </w:r>
-      <w:r>
-        <w:t>W</w:t>
-      </w:r>
-      <w:r>
-        <w:t>2),</w:t>
-      </w:r>
-      <w:r>
-        <w:t xml:space="preserve"> </w:t>
-      </w:r>
-      <w:r>
-        <w:t>(</w:t>
-      </w:r>
-      <w:r>
-        <w:t>STA</w:t>
-      </w:r>
-      <w:r>
-        <w:t>302</w:t>
-      </w:r>
-      <w:r>
-        <w:t>W</w:t>
-      </w:r>
-      <w:r>
-        <w:t xml:space="preserve">2, </w:t>
-      </w:r>
-      <w:r>
-        <w:t>STA3</w:t>
-      </w:r>
-      <w:r>
-        <w:t>02</w:t>
-      </w:r>
-      <w:r>
-        <w:t>W</w:t>
-      </w:r>
-      <w:r>
-        <w:t>3), (</w:t>
-      </w:r>
-      <w:r>
-        <w:t>STA</w:t>
-      </w:r>
-      <w:r>
-        <w:t>302</w:t>
-      </w:r>
-      <w:r>
-        <w:t>W</w:t>
-      </w:r>
-      <w:r>
-        <w:t xml:space="preserve">3, </w:t>
-      </w:r>
-      <w:r>
-        <w:t>STA</w:t>
-      </w:r>
-      <w:r>
-        <w:t>302</w:t>
-      </w:r>
-      <w:r>
-        <w:t>W4</w:t>
-      </w:r>
-      <w:r>
-        <w:t xml:space="preserve">) covariates: </w:t>
-      </w:r>
-      <w:r>
-        <w:t>increase in study times between consecutive weeks (</w:t>
-      </w:r>
-      <w:r>
-        <w:t>W</w:t>
-      </w:r>
-      <w:r>
-        <w:t xml:space="preserve">1 -&gt; </w:t>
-      </w:r>
-      <w:r>
-        <w:t>W</w:t>
-      </w:r>
-      <w:r>
-        <w:t xml:space="preserve">2 -&gt; </w:t>
-      </w:r>
-      <w:r>
-        <w:t>W</w:t>
-      </w:r>
-      <w:r>
-        <w:t xml:space="preserve">3 -&gt; </w:t>
-      </w:r>
-      <w:r>
-        <w:t>W</w:t>
-      </w:r>
-      <w:r>
-        <w:t>4)</w:t>
-      </w:r>
-      <w:r>
-        <w:t>: positive relationship</w:t>
-      </w:r>
-    </w:p>
-    <w:p>
-      <w:pPr>
-        <w:pStyle w:val="ListParagraph"/>
-        <w:numPr>
-          <w:ilvl w:val="1"/>
-          <w:numId w:val="28"/>
-        </w:numPr>
-      </w:pPr>
-      <w:r>
-        <w:t>It seems like studying earlier on in STA302H1 has the most impact on final grades, rather than studying later in the semester.</w:t>
-      </w:r>
-    </w:p>
-    <w:p>
-      <w:pPr>
-        <w:pStyle w:val="ListParagraph"/>
-        <w:numPr>
-          <w:ilvl w:val="1"/>
-          <w:numId w:val="28"/>
-        </w:numPr>
-      </w:pPr>
-      <w:r>
-        <w:t>Studying last minute is not effective (mass learning) compared to studying throughout the term (spaced learning).</w:t>
-      </w:r>
-    </w:p>
-    <w:p>
-      <w:pPr>
-        <w:pStyle w:val="ListParagraph"/>
-        <w:numPr>
-          <w:ilvl w:val="1"/>
-          <w:numId w:val="28"/>
-        </w:numPr>
-      </w:pPr>
-      <w:r>
-        <w:t>With spaced learning, your knowledge has time to “compound.”</w:t>
+          <w:numId w:val="29"/>
+        </w:numPr>
+      </w:pPr>
+      <w:r>
+        <w:t>Students may be in d</w:t>
+      </w:r>
+      <w:r>
+        <w:t xml:space="preserve">ifferent </w:t>
+      </w:r>
+      <w:r>
+        <w:t>time zones</w:t>
+      </w:r>
+      <w:r>
+        <w:t xml:space="preserve"> (by country)</w:t>
       </w:r>
     </w:p>
     <w:p>
@@ -4832,22 +4790,379 @@
         <w:pStyle w:val="ListParagraph"/>
         <w:numPr>
           <w:ilvl w:val="0"/>
-          <w:numId w:val="28"/>
-        </w:numPr>
-      </w:pPr>
-      <w:r>
-        <w:t>Ceteris paribus</w:t>
-      </w:r>
-      <w:r>
-        <w:t>, keeping all other variables constant.</w:t>
-      </w:r>
-    </w:p>
-    <w:p>
-      <w:pPr>
-        <w:pStyle w:val="ListParagraph"/>
-        <w:ind w:left="360"/>
-      </w:pPr>
-    </w:p>
+          <w:numId w:val="29"/>
+        </w:numPr>
+      </w:pPr>
+      <w:r>
+        <w:t>3</w:t>
+      </w:r>
+      <w:r>
+        <w:rPr>
+          <w:vertAlign w:val="superscript"/>
+        </w:rPr>
+        <w:t>rd</w:t>
+      </w:r>
+      <w:r>
+        <w:t xml:space="preserve"> year courses tend to perform better in general (</w:t>
+      </w:r>
+      <w:r>
+        <w:t>data 3</w:t>
+      </w:r>
+      <w:r>
+        <w:rPr>
+          <w:vertAlign w:val="superscript"/>
+        </w:rPr>
+        <w:t>rd</w:t>
+      </w:r>
+      <w:r>
+        <w:t xml:space="preserve"> year students tend to study more and fail less than 1</w:t>
+      </w:r>
+      <w:r>
+        <w:rPr>
+          <w:vertAlign w:val="superscript"/>
+        </w:rPr>
+        <w:t>st</w:t>
+      </w:r>
+      <w:r>
+        <w:t xml:space="preserve"> student)</w:t>
+      </w:r>
+    </w:p>
+    <w:p>
+      <w:pPr>
+        <w:pStyle w:val="ListParagraph"/>
+        <w:numPr>
+          <w:ilvl w:val="0"/>
+          <w:numId w:val="29"/>
+        </w:numPr>
+      </w:pPr>
+      <w:r>
+        <w:t>Missing predictor variables</w:t>
+      </w:r>
+      <w:r>
+        <w:t xml:space="preserve"> such as…</w:t>
+      </w:r>
+    </w:p>
+    <w:p>
+      <w:pPr>
+        <w:pStyle w:val="ListParagraph"/>
+        <w:numPr>
+          <w:ilvl w:val="1"/>
+          <w:numId w:val="29"/>
+        </w:numPr>
+      </w:pPr>
+      <w:r>
+        <w:t>Anxiety levels</w:t>
+      </w:r>
+    </w:p>
+    <w:p>
+      <w:pPr>
+        <w:pStyle w:val="ListParagraph"/>
+        <w:numPr>
+          <w:ilvl w:val="2"/>
+          <w:numId w:val="29"/>
+        </w:numPr>
+        <w:rPr>
+          <w:highlight w:val="yellow"/>
+        </w:rPr>
+      </w:pPr>
+      <w:r>
+        <w:rPr>
+          <w:highlight w:val="yellow"/>
+        </w:rPr>
+        <w:t xml:space="preserve">TODO: </w:t>
+      </w:r>
+      <w:r>
+        <w:rPr>
+          <w:highlight w:val="yellow"/>
+        </w:rPr>
+        <w:t>Studies show high anxiety impairs course performance</w:t>
+      </w:r>
+    </w:p>
+    <w:p>
+      <w:pPr>
+        <w:pStyle w:val="ListParagraph"/>
+        <w:numPr>
+          <w:ilvl w:val="2"/>
+          <w:numId w:val="29"/>
+        </w:numPr>
+        <w:rPr>
+          <w:highlight w:val="yellow"/>
+        </w:rPr>
+      </w:pPr>
+      <w:r>
+        <w:rPr>
+          <w:highlight w:val="yellow"/>
+        </w:rPr>
+        <w:t xml:space="preserve">TODO: </w:t>
+      </w:r>
+      <w:r>
+        <w:rPr>
+          <w:highlight w:val="yellow"/>
+        </w:rPr>
+        <w:t xml:space="preserve">Studies show high anxiety and </w:t>
+      </w:r>
+      <w:r>
+        <w:rPr>
+          <w:highlight w:val="yellow"/>
+        </w:rPr>
+        <w:t xml:space="preserve">more </w:t>
+      </w:r>
+      <w:r>
+        <w:rPr>
+          <w:highlight w:val="yellow"/>
+        </w:rPr>
+        <w:t>COVID</w:t>
+      </w:r>
+      <w:r>
+        <w:rPr>
+          <w:highlight w:val="yellow"/>
+        </w:rPr>
+        <w:t xml:space="preserve"> think time</w:t>
+      </w:r>
+    </w:p>
+    <w:p>
+      <w:pPr>
+        <w:pStyle w:val="ListParagraph"/>
+        <w:numPr>
+          <w:ilvl w:val="1"/>
+          <w:numId w:val="29"/>
+        </w:numPr>
+      </w:pPr>
+      <w:r>
+        <w:t>Numbers of hours of sleep</w:t>
+      </w:r>
+    </w:p>
+    <w:p>
+      <w:pPr>
+        <w:pStyle w:val="ListParagraph"/>
+        <w:numPr>
+          <w:ilvl w:val="2"/>
+          <w:numId w:val="29"/>
+        </w:numPr>
+        <w:rPr>
+          <w:highlight w:val="yellow"/>
+        </w:rPr>
+      </w:pPr>
+      <w:r>
+        <w:rPr>
+          <w:highlight w:val="yellow"/>
+        </w:rPr>
+        <w:t>TODO: Studies show moderate sleep improves course performance</w:t>
+      </w:r>
+    </w:p>
+    <w:p>
+      <w:pPr>
+        <w:pStyle w:val="ListParagraph"/>
+        <w:numPr>
+          <w:ilvl w:val="1"/>
+          <w:numId w:val="29"/>
+        </w:numPr>
+      </w:pPr>
+      <w:r>
+        <w:t>Number of hours of physical activity</w:t>
+      </w:r>
+    </w:p>
+    <w:p>
+      <w:pPr>
+        <w:pStyle w:val="ListParagraph"/>
+        <w:numPr>
+          <w:ilvl w:val="2"/>
+          <w:numId w:val="29"/>
+        </w:numPr>
+        <w:rPr>
+          <w:highlight w:val="yellow"/>
+        </w:rPr>
+      </w:pPr>
+      <w:r>
+        <w:rPr>
+          <w:highlight w:val="yellow"/>
+        </w:rPr>
+        <w:t xml:space="preserve">TODO: Studies show moderate </w:t>
+      </w:r>
+      <w:r>
+        <w:rPr>
+          <w:highlight w:val="yellow"/>
+        </w:rPr>
+        <w:t>exercise</w:t>
+      </w:r>
+      <w:r>
+        <w:rPr>
+          <w:highlight w:val="yellow"/>
+        </w:rPr>
+        <w:t xml:space="preserve"> improves course performance</w:t>
+      </w:r>
+    </w:p>
+    <w:p>
+      <w:pPr>
+        <w:pStyle w:val="ListParagraph"/>
+        <w:numPr>
+          <w:ilvl w:val="0"/>
+          <w:numId w:val="29"/>
+        </w:numPr>
+      </w:pPr>
+      <w:r>
+        <w:t>Despite of these limitations, further research may help inform us on benefits of study and COVID think times vs. quiz scores.</w:t>
+      </w:r>
+    </w:p>
+    <w:p>
+      <w:pPr>
+        <w:rPr>
+          <w:b/>
+          <w:bCs/>
+        </w:rPr>
+      </w:pPr>
+    </w:p>
+    <w:p>
+      <w:r>
+        <w:t>Limitations of Model</w:t>
+      </w:r>
+    </w:p>
+    <w:p/>
+    <w:p>
+      <w:pPr>
+        <w:pStyle w:val="ListParagraph"/>
+        <w:numPr>
+          <w:ilvl w:val="0"/>
+          <w:numId w:val="21"/>
+        </w:numPr>
+      </w:pPr>
+      <w:r>
+        <w:t>Missing data</w:t>
+      </w:r>
+    </w:p>
+    <w:p>
+      <w:pPr>
+        <w:pStyle w:val="ListParagraph"/>
+        <w:numPr>
+          <w:ilvl w:val="1"/>
+          <w:numId w:val="21"/>
+        </w:numPr>
+      </w:pPr>
+      <w:r>
+        <w:t>presence of NA values</w:t>
+      </w:r>
+    </w:p>
+    <w:p>
+      <w:pPr>
+        <w:pStyle w:val="ListParagraph"/>
+        <w:numPr>
+          <w:ilvl w:val="1"/>
+          <w:numId w:val="21"/>
+        </w:numPr>
+      </w:pPr>
+      <w:r>
+        <w:t>remove 28 dropped students, missing other survey data (country, covid hours, study hours)</w:t>
+      </w:r>
+    </w:p>
+    <w:p>
+      <w:pPr>
+        <w:pStyle w:val="ListParagraph"/>
+        <w:numPr>
+          <w:ilvl w:val="1"/>
+          <w:numId w:val="21"/>
+        </w:numPr>
+      </w:pPr>
+      <w:r>
+        <w:t>outliers?</w:t>
+      </w:r>
+    </w:p>
+    <w:p>
+      <w:pPr>
+        <w:pStyle w:val="ListParagraph"/>
+        <w:numPr>
+          <w:ilvl w:val="0"/>
+          <w:numId w:val="21"/>
+        </w:numPr>
+      </w:pPr>
+      <w:r>
+        <w:t>Sample size is roughly n = 200 people</w:t>
+      </w:r>
+    </w:p>
+    <w:p>
+      <w:pPr>
+        <w:pStyle w:val="ListParagraph"/>
+        <w:numPr>
+          <w:ilvl w:val="1"/>
+          <w:numId w:val="21"/>
+        </w:numPr>
+      </w:pPr>
+      <w:r>
+        <w:t>Excludes students who dropped STA302H1</w:t>
+      </w:r>
+    </w:p>
+    <w:p>
+      <w:pPr>
+        <w:pStyle w:val="ListParagraph"/>
+        <w:numPr>
+          <w:ilvl w:val="1"/>
+          <w:numId w:val="21"/>
+        </w:numPr>
+      </w:pPr>
+      <w:r>
+        <w:t>Blank entries and imputations for missing survey responses and missing quiz scores due to some students skipping quizzes</w:t>
+      </w:r>
+    </w:p>
+    <w:p>
+      <w:pPr>
+        <w:pStyle w:val="ListParagraph"/>
+        <w:numPr>
+          <w:ilvl w:val="0"/>
+          <w:numId w:val="21"/>
+        </w:numPr>
+      </w:pPr>
+      <w:r>
+        <w:t>R</w:t>
+      </w:r>
+      <w:r>
+        <w:t xml:space="preserve">2 and adjusted </w:t>
+      </w:r>
+      <w:r>
+        <w:t>R</w:t>
+      </w:r>
+      <w:r>
+        <w:t xml:space="preserve">2 </w:t>
+      </w:r>
+      <w:r>
+        <w:t>are relatively small.</w:t>
+      </w:r>
+    </w:p>
+    <w:p>
+      <w:pPr>
+        <w:pStyle w:val="ListParagraph"/>
+        <w:numPr>
+          <w:ilvl w:val="1"/>
+          <w:numId w:val="21"/>
+        </w:numPr>
+      </w:pPr>
+      <w:r>
+        <w:t>Maybe we could use a different model to improve R2 and adjusted R2 values?</w:t>
+      </w:r>
+    </w:p>
+    <w:p>
+      <w:pPr>
+        <w:pStyle w:val="ListParagraph"/>
+        <w:numPr>
+          <w:ilvl w:val="0"/>
+          <w:numId w:val="21"/>
+        </w:numPr>
+      </w:pPr>
+      <w:r>
+        <w:t>Time spent in STA302H1 during weeks 3 – 4 includes completing the mini assignments</w:t>
+      </w:r>
+    </w:p>
+    <w:p>
+      <w:pPr>
+        <w:pStyle w:val="ListParagraph"/>
+        <w:numPr>
+          <w:ilvl w:val="1"/>
+          <w:numId w:val="21"/>
+        </w:numPr>
+      </w:pPr>
+      <w:r>
+        <w:t>This explains why Weeks 3 – 4 STA302H1 study times may be slightly inflated</w:t>
+      </w:r>
+    </w:p>
+    <w:p/>
     <w:p>
       <w:pPr>
         <w:pStyle w:val="ListParagraph"/>
@@ -4865,714 +5180,247 @@
           <w:b/>
           <w:bCs/>
         </w:rPr>
-        <w:t>Is the model generalizable?</w:t>
-      </w:r>
-      <w:r>
+        <w:t>(BONUS) Suggest ways to improve your model.</w:t>
+      </w:r>
+    </w:p>
+    <w:p/>
+    <w:p>
+      <w:pPr>
+        <w:pStyle w:val="ListParagraph"/>
+        <w:numPr>
+          <w:ilvl w:val="0"/>
+          <w:numId w:val="2"/>
+        </w:numPr>
+      </w:pPr>
+      <w:r>
+        <w:t>Take median of 3 quiz scores?</w:t>
+      </w:r>
+    </w:p>
+    <w:p>
+      <w:pPr>
+        <w:pStyle w:val="ListParagraph"/>
+        <w:numPr>
+          <w:ilvl w:val="0"/>
+          <w:numId w:val="2"/>
+        </w:numPr>
+      </w:pPr>
+      <w:r>
+        <w:t>Take median of weeks 1 – 4 COVID hours?</w:t>
+      </w:r>
+    </w:p>
+    <w:p>
+      <w:pPr>
+        <w:pStyle w:val="ListParagraph"/>
+        <w:numPr>
+          <w:ilvl w:val="0"/>
+          <w:numId w:val="2"/>
+        </w:numPr>
+      </w:pPr>
+      <w:r>
+        <w:t>Take median of weeks 1 – 4 STA302H1 study hours?</w:t>
+      </w:r>
+    </w:p>
+    <w:p>
+      <w:pPr>
+        <w:pStyle w:val="ListParagraph"/>
+        <w:numPr>
+          <w:ilvl w:val="1"/>
+          <w:numId w:val="2"/>
+        </w:numPr>
+      </w:pPr>
+      <w:r>
+        <w:t>I can grab means and medians from the boxplots.</w:t>
+      </w:r>
+    </w:p>
+    <w:p>
+      <w:pPr>
+        <w:pStyle w:val="ListParagraph"/>
+        <w:numPr>
+          <w:ilvl w:val="1"/>
+          <w:numId w:val="2"/>
+        </w:numPr>
+      </w:pPr>
+      <w:r>
+        <w:t>Median is less prone to skew than mean.</w:t>
+      </w:r>
+    </w:p>
+    <w:p>
+      <w:pPr>
+        <w:pStyle w:val="ListParagraph"/>
+        <w:numPr>
+          <w:ilvl w:val="0"/>
+          <w:numId w:val="2"/>
+        </w:numPr>
+      </w:pPr>
+      <w:r>
+        <w:t>Introducing compositive variables</w:t>
+      </w:r>
+      <w:r>
+        <w:t xml:space="preserve"> </w:t>
+      </w:r>
+      <w:r>
+        <w:t>in model</w:t>
+      </w:r>
+    </w:p>
+    <w:p>
+      <w:pPr>
+        <w:pStyle w:val="ListParagraph"/>
+        <w:numPr>
+          <w:ilvl w:val="1"/>
+          <w:numId w:val="2"/>
+        </w:numPr>
+      </w:pPr>
+      <w:r>
+        <w:t>e</w:t>
+      </w:r>
+      <w:r>
+        <w:t>.g., anxiety + COVID + physical activity = happiness index</w:t>
+      </w:r>
+    </w:p>
+    <w:p>
+      <w:pPr>
+        <w:pStyle w:val="ListParagraph"/>
+        <w:numPr>
+          <w:ilvl w:val="0"/>
+          <w:numId w:val="2"/>
+        </w:numPr>
+      </w:pPr>
+      <w:r>
+        <w:t>Perhaps use empirical research to propose some more new terms to improve model</w:t>
+      </w:r>
+    </w:p>
+    <w:p>
+      <w:pPr>
+        <w:rPr>
+          <w:highlight w:val="yellow"/>
+        </w:rPr>
+      </w:pPr>
+    </w:p>
+    <w:p>
+      <w:r>
+        <w:t>Possible model improvements</w:t>
+      </w:r>
+    </w:p>
+    <w:p>
+      <w:pPr>
+        <w:pStyle w:val="ListParagraph"/>
+        <w:numPr>
+          <w:ilvl w:val="0"/>
+          <w:numId w:val="10"/>
+        </w:numPr>
+      </w:pPr>
+      <w:r>
+        <w:t>Covid = high stress</w:t>
+      </w:r>
+    </w:p>
+    <w:p>
+      <w:pPr>
+        <w:pStyle w:val="ListParagraph"/>
+        <w:numPr>
+          <w:ilvl w:val="0"/>
+          <w:numId w:val="10"/>
+        </w:numPr>
+      </w:pPr>
+      <w:r>
+        <w:t>Hours of sleep = predict stress + quiz grades</w:t>
+      </w:r>
+    </w:p>
+    <w:p>
+      <w:pPr>
+        <w:pStyle w:val="ListParagraph"/>
+        <w:numPr>
+          <w:ilvl w:val="0"/>
+          <w:numId w:val="10"/>
+        </w:numPr>
+      </w:pPr>
+      <w:r>
+        <w:t>Add country back to predict time zone = sleep schedule = hours of sleep (in original data, Mongolia was only significant country)</w:t>
+      </w:r>
+    </w:p>
+    <w:p>
+      <w:pPr>
+        <w:pStyle w:val="ListParagraph"/>
+        <w:numPr>
+          <w:ilvl w:val="0"/>
+          <w:numId w:val="10"/>
+        </w:numPr>
+      </w:pPr>
+      <w:r>
+        <w:t xml:space="preserve">Social time = might increase study time, reduces covid time, </w:t>
+      </w:r>
+    </w:p>
+    <w:p>
+      <w:pPr>
+        <w:pStyle w:val="ListParagraph"/>
+        <w:numPr>
+          <w:ilvl w:val="0"/>
+          <w:numId w:val="10"/>
+        </w:numPr>
+      </w:pPr>
+      <w:r>
+        <w:t>Physical activity = predict stress + increase study time + reduce covid time (cite studies)</w:t>
+      </w:r>
+    </w:p>
+    <w:p>
+      <w:pPr>
+        <w:pStyle w:val="ListParagraph"/>
+        <w:numPr>
+          <w:ilvl w:val="1"/>
+          <w:numId w:val="10"/>
+        </w:numPr>
+        <w:rPr>
+          <w:highlight w:val="yellow"/>
+        </w:rPr>
+      </w:pPr>
+      <w:r>
+        <w:rPr>
+          <w:highlight w:val="yellow"/>
+        </w:rPr>
+        <w:t>Read title scholastic paper and cite, don’t read whole thing, introductions</w:t>
+      </w:r>
+    </w:p>
+    <w:p>
+      <w:pPr>
+        <w:pStyle w:val="ListParagraph"/>
+        <w:numPr>
+          <w:ilvl w:val="0"/>
+          <w:numId w:val="10"/>
+        </w:numPr>
+        <w:rPr>
+          <w:strike/>
+        </w:rPr>
+      </w:pPr>
+      <w:r>
+        <w:rPr>
+          <w:strike/>
+        </w:rPr>
+        <w:t>Large sample size?</w:t>
+      </w:r>
+      <w:r>
+        <w:rPr>
+          <w:strike/>
+        </w:rPr>
+        <w:t xml:space="preserve"> </w:t>
+      </w:r>
+      <w:r>
+        <w:t xml:space="preserve">n </w:t>
+      </w:r>
+      <w:r>
+        <w:t xml:space="preserve">= 199 is a good </w:t>
+      </w:r>
+      <w:r>
+        <w:t xml:space="preserve">enough </w:t>
+      </w:r>
+      <w:r>
+        <w:t>sample size</w:t>
+      </w:r>
+    </w:p>
+    <w:p>
+      <w:pPr>
         <w:rPr>
           <w:b/>
           <w:bCs/>
         </w:rPr>
-        <w:t xml:space="preserve"> If not, di</w:t>
-      </w:r>
-      <w:r>
-        <w:rPr>
-          <w:b/>
-          <w:bCs/>
-        </w:rPr>
-        <w:t>scuss any limitations/problems remaining with the model, and how they might impact its use in the real world.</w:t>
-      </w:r>
-    </w:p>
-    <w:p>
-      <w:pPr>
-        <w:pStyle w:val="ListParagraph"/>
-        <w:ind w:left="360"/>
-        <w:rPr>
-          <w:b/>
-          <w:bCs/>
-        </w:rPr>
-      </w:pPr>
-    </w:p>
-    <w:p>
-      <w:pPr>
-        <w:pStyle w:val="ListParagraph"/>
-        <w:numPr>
-          <w:ilvl w:val="0"/>
-          <w:numId w:val="29"/>
-        </w:numPr>
-      </w:pPr>
-      <w:r>
-        <w:t>Not really.</w:t>
-      </w:r>
-    </w:p>
-    <w:p>
-      <w:pPr>
-        <w:pStyle w:val="ListParagraph"/>
-        <w:numPr>
-          <w:ilvl w:val="0"/>
-          <w:numId w:val="29"/>
-        </w:numPr>
-      </w:pPr>
-      <w:r>
-        <w:t>Only generalizable to online courses, not in-person courses</w:t>
-      </w:r>
-    </w:p>
-    <w:p>
-      <w:pPr>
-        <w:pStyle w:val="ListParagraph"/>
-        <w:numPr>
-          <w:ilvl w:val="0"/>
-          <w:numId w:val="29"/>
-        </w:numPr>
-      </w:pPr>
-      <w:r>
-        <w:t>Students may be in d</w:t>
-      </w:r>
-      <w:r>
-        <w:t xml:space="preserve">ifferent </w:t>
-      </w:r>
-      <w:r>
-        <w:t>time zones</w:t>
-      </w:r>
-      <w:r>
-        <w:t xml:space="preserve"> (by country)</w:t>
-      </w:r>
-    </w:p>
-    <w:p>
-      <w:pPr>
-        <w:pStyle w:val="ListParagraph"/>
-        <w:numPr>
-          <w:ilvl w:val="0"/>
-          <w:numId w:val="29"/>
-        </w:numPr>
-      </w:pPr>
-      <w:r>
-        <w:t>3</w:t>
-      </w:r>
-      <w:r>
-        <w:rPr>
-          <w:vertAlign w:val="superscript"/>
-        </w:rPr>
-        <w:t>rd</w:t>
-      </w:r>
-      <w:r>
-        <w:t xml:space="preserve"> year courses tend to perform better in general (</w:t>
-      </w:r>
-      <w:r>
-        <w:t>data 3</w:t>
-      </w:r>
-      <w:r>
-        <w:rPr>
-          <w:vertAlign w:val="superscript"/>
-        </w:rPr>
-        <w:t>rd</w:t>
-      </w:r>
-      <w:r>
-        <w:t xml:space="preserve"> year students tend to study more and fail less than 1</w:t>
-      </w:r>
-      <w:r>
-        <w:rPr>
-          <w:vertAlign w:val="superscript"/>
-        </w:rPr>
-        <w:t>st</w:t>
-      </w:r>
-      <w:r>
-        <w:t xml:space="preserve"> student)</w:t>
-      </w:r>
-    </w:p>
-    <w:p>
-      <w:pPr>
-        <w:pStyle w:val="ListParagraph"/>
-        <w:numPr>
-          <w:ilvl w:val="0"/>
-          <w:numId w:val="29"/>
-        </w:numPr>
-      </w:pPr>
-      <w:r>
-        <w:t>Missing predictor variables</w:t>
-      </w:r>
-      <w:r>
-        <w:t xml:space="preserve"> such as…</w:t>
-      </w:r>
-    </w:p>
-    <w:p>
-      <w:pPr>
-        <w:pStyle w:val="ListParagraph"/>
-        <w:numPr>
-          <w:ilvl w:val="1"/>
-          <w:numId w:val="29"/>
-        </w:numPr>
-      </w:pPr>
-      <w:r>
-        <w:t>Anxiety levels</w:t>
-      </w:r>
-    </w:p>
-    <w:p>
-      <w:pPr>
-        <w:pStyle w:val="ListParagraph"/>
-        <w:numPr>
-          <w:ilvl w:val="2"/>
-          <w:numId w:val="29"/>
-        </w:numPr>
-        <w:rPr>
-          <w:highlight w:val="yellow"/>
-        </w:rPr>
-      </w:pPr>
-      <w:r>
-        <w:rPr>
-          <w:highlight w:val="yellow"/>
-        </w:rPr>
-        <w:t xml:space="preserve">TODO: </w:t>
-      </w:r>
-      <w:r>
-        <w:rPr>
-          <w:highlight w:val="yellow"/>
-        </w:rPr>
-        <w:t>Studies show high anxiety impairs course performance</w:t>
-      </w:r>
-    </w:p>
-    <w:p>
-      <w:pPr>
-        <w:pStyle w:val="ListParagraph"/>
-        <w:numPr>
-          <w:ilvl w:val="2"/>
-          <w:numId w:val="29"/>
-        </w:numPr>
-        <w:rPr>
-          <w:highlight w:val="yellow"/>
-        </w:rPr>
-      </w:pPr>
-      <w:r>
-        <w:rPr>
-          <w:highlight w:val="yellow"/>
-        </w:rPr>
-        <w:t xml:space="preserve">TODO: </w:t>
-      </w:r>
-      <w:r>
-        <w:rPr>
-          <w:highlight w:val="yellow"/>
-        </w:rPr>
-        <w:t xml:space="preserve">Studies show high anxiety and </w:t>
-      </w:r>
-      <w:r>
-        <w:rPr>
-          <w:highlight w:val="yellow"/>
-        </w:rPr>
-        <w:t xml:space="preserve">more </w:t>
-      </w:r>
-      <w:r>
-        <w:rPr>
-          <w:highlight w:val="yellow"/>
-        </w:rPr>
-        <w:t>COVID</w:t>
-      </w:r>
-      <w:r>
-        <w:rPr>
-          <w:highlight w:val="yellow"/>
-        </w:rPr>
-        <w:t xml:space="preserve"> think time</w:t>
-      </w:r>
-    </w:p>
-    <w:p>
-      <w:pPr>
-        <w:pStyle w:val="ListParagraph"/>
-        <w:numPr>
-          <w:ilvl w:val="1"/>
-          <w:numId w:val="29"/>
-        </w:numPr>
-      </w:pPr>
-      <w:r>
-        <w:t>Numbers of hours of sleep</w:t>
-      </w:r>
-    </w:p>
-    <w:p>
-      <w:pPr>
-        <w:pStyle w:val="ListParagraph"/>
-        <w:numPr>
-          <w:ilvl w:val="2"/>
-          <w:numId w:val="29"/>
-        </w:numPr>
-        <w:rPr>
-          <w:highlight w:val="yellow"/>
-        </w:rPr>
-      </w:pPr>
-      <w:r>
-        <w:rPr>
-          <w:highlight w:val="yellow"/>
-        </w:rPr>
-        <w:t>TODO: Studies show moderate sleep improves course performance</w:t>
-      </w:r>
-    </w:p>
-    <w:p>
-      <w:pPr>
-        <w:pStyle w:val="ListParagraph"/>
-        <w:numPr>
-          <w:ilvl w:val="1"/>
-          <w:numId w:val="29"/>
-        </w:numPr>
-      </w:pPr>
-      <w:r>
-        <w:t>Number of hours of physical activity</w:t>
-      </w:r>
-    </w:p>
-    <w:p>
-      <w:pPr>
-        <w:pStyle w:val="ListParagraph"/>
-        <w:numPr>
-          <w:ilvl w:val="2"/>
-          <w:numId w:val="29"/>
-        </w:numPr>
-        <w:rPr>
-          <w:highlight w:val="yellow"/>
-        </w:rPr>
-      </w:pPr>
-      <w:r>
-        <w:rPr>
-          <w:highlight w:val="yellow"/>
-        </w:rPr>
-        <w:t xml:space="preserve">TODO: Studies show moderate </w:t>
-      </w:r>
-      <w:r>
-        <w:rPr>
-          <w:highlight w:val="yellow"/>
-        </w:rPr>
-        <w:t>exercise</w:t>
-      </w:r>
-      <w:r>
-        <w:rPr>
-          <w:highlight w:val="yellow"/>
-        </w:rPr>
-        <w:t xml:space="preserve"> improves course performance</w:t>
-      </w:r>
-    </w:p>
-    <w:p>
-      <w:pPr>
-        <w:pStyle w:val="ListParagraph"/>
-        <w:numPr>
-          <w:ilvl w:val="0"/>
-          <w:numId w:val="29"/>
-        </w:numPr>
-      </w:pPr>
-      <w:r>
-        <w:t>Despite of these limitations, further research may help inform us on benefits of study and COVID think times vs. quiz scores.</w:t>
-      </w:r>
-    </w:p>
-    <w:p>
-      <w:pPr>
-        <w:rPr>
-          <w:b/>
-          <w:bCs/>
-        </w:rPr>
-      </w:pPr>
-    </w:p>
-    <w:p>
-      <w:r>
-        <w:t>Limitations of Model</w:t>
-      </w:r>
-    </w:p>
-    <w:p/>
-    <w:p>
-      <w:pPr>
-        <w:pStyle w:val="ListParagraph"/>
-        <w:numPr>
-          <w:ilvl w:val="0"/>
-          <w:numId w:val="21"/>
-        </w:numPr>
-      </w:pPr>
-      <w:r>
-        <w:t>Missing data</w:t>
-      </w:r>
-    </w:p>
-    <w:p>
-      <w:pPr>
-        <w:pStyle w:val="ListParagraph"/>
-        <w:numPr>
-          <w:ilvl w:val="1"/>
-          <w:numId w:val="21"/>
-        </w:numPr>
-      </w:pPr>
-      <w:r>
-        <w:t>presence of NA values</w:t>
-      </w:r>
-    </w:p>
-    <w:p>
-      <w:pPr>
-        <w:pStyle w:val="ListParagraph"/>
-        <w:numPr>
-          <w:ilvl w:val="1"/>
-          <w:numId w:val="21"/>
-        </w:numPr>
-      </w:pPr>
-      <w:r>
-        <w:t>remove 28 dropped students, missing other survey data (country, covid hours, study hours)</w:t>
-      </w:r>
-    </w:p>
-    <w:p>
-      <w:pPr>
-        <w:pStyle w:val="ListParagraph"/>
-        <w:numPr>
-          <w:ilvl w:val="1"/>
-          <w:numId w:val="21"/>
-        </w:numPr>
-      </w:pPr>
-      <w:r>
-        <w:t>outliers?</w:t>
-      </w:r>
-    </w:p>
-    <w:p>
-      <w:pPr>
-        <w:pStyle w:val="ListParagraph"/>
-        <w:numPr>
-          <w:ilvl w:val="0"/>
-          <w:numId w:val="21"/>
-        </w:numPr>
-      </w:pPr>
-      <w:r>
-        <w:t>Sample size is roughly n = 200 people</w:t>
-      </w:r>
-    </w:p>
-    <w:p>
-      <w:pPr>
-        <w:pStyle w:val="ListParagraph"/>
-        <w:numPr>
-          <w:ilvl w:val="1"/>
-          <w:numId w:val="21"/>
-        </w:numPr>
-      </w:pPr>
-      <w:r>
-        <w:t>Excludes students who dropped STA302H1</w:t>
-      </w:r>
-    </w:p>
-    <w:p>
-      <w:pPr>
-        <w:pStyle w:val="ListParagraph"/>
-        <w:numPr>
-          <w:ilvl w:val="1"/>
-          <w:numId w:val="21"/>
-        </w:numPr>
-      </w:pPr>
-      <w:r>
-        <w:t>Blank entries and imputations for missing survey responses and missing quiz scores due to some students skipping quizzes</w:t>
-      </w:r>
-    </w:p>
-    <w:p>
-      <w:pPr>
-        <w:pStyle w:val="ListParagraph"/>
-        <w:numPr>
-          <w:ilvl w:val="0"/>
-          <w:numId w:val="21"/>
-        </w:numPr>
-      </w:pPr>
-      <w:r>
-        <w:t>R</w:t>
-      </w:r>
-      <w:r>
-        <w:t xml:space="preserve">2 and adjusted </w:t>
-      </w:r>
-      <w:r>
-        <w:t>R</w:t>
-      </w:r>
-      <w:r>
-        <w:t xml:space="preserve">2 </w:t>
-      </w:r>
-      <w:r>
-        <w:t>are relatively small.</w:t>
-      </w:r>
-    </w:p>
-    <w:p>
-      <w:pPr>
-        <w:pStyle w:val="ListParagraph"/>
-        <w:numPr>
-          <w:ilvl w:val="1"/>
-          <w:numId w:val="21"/>
-        </w:numPr>
-      </w:pPr>
-      <w:r>
-        <w:t>Maybe we could use a different model to improve R2 and adjusted R2 values?</w:t>
-      </w:r>
-    </w:p>
-    <w:p>
-      <w:pPr>
-        <w:pStyle w:val="ListParagraph"/>
-        <w:numPr>
-          <w:ilvl w:val="0"/>
-          <w:numId w:val="21"/>
-        </w:numPr>
-      </w:pPr>
-      <w:r>
-        <w:t>Time spent in STA302H1 during weeks 3 – 4 includes completing the mini assignments</w:t>
-      </w:r>
-    </w:p>
-    <w:p>
-      <w:pPr>
-        <w:pStyle w:val="ListParagraph"/>
-        <w:numPr>
-          <w:ilvl w:val="1"/>
-          <w:numId w:val="21"/>
-        </w:numPr>
-      </w:pPr>
-      <w:r>
-        <w:t>This explains why Weeks 3 – 4 STA302H1 study times may be slightly inflated</w:t>
-      </w:r>
-    </w:p>
-    <w:p/>
-    <w:p>
-      <w:pPr>
-        <w:pStyle w:val="ListParagraph"/>
-        <w:numPr>
-          <w:ilvl w:val="0"/>
-          <w:numId w:val="4"/>
-        </w:numPr>
-        <w:rPr>
-          <w:b/>
-          <w:bCs/>
-        </w:rPr>
-      </w:pPr>
-      <w:r>
-        <w:rPr>
-          <w:b/>
-          <w:bCs/>
-        </w:rPr>
-        <w:t>(BONUS) Suggest ways to improve your model.</w:t>
-      </w:r>
-    </w:p>
-    <w:p/>
-    <w:p>
-      <w:pPr>
-        <w:pStyle w:val="ListParagraph"/>
-        <w:numPr>
-          <w:ilvl w:val="0"/>
-          <w:numId w:val="2"/>
-        </w:numPr>
-      </w:pPr>
-      <w:r>
-        <w:t>Take median of 3 quiz scores?</w:t>
-      </w:r>
-    </w:p>
-    <w:p>
-      <w:pPr>
-        <w:pStyle w:val="ListParagraph"/>
-        <w:numPr>
-          <w:ilvl w:val="0"/>
-          <w:numId w:val="2"/>
-        </w:numPr>
-      </w:pPr>
-      <w:r>
-        <w:t>Take median of weeks 1 – 4 COVID hours?</w:t>
-      </w:r>
-    </w:p>
-    <w:p>
-      <w:pPr>
-        <w:pStyle w:val="ListParagraph"/>
-        <w:numPr>
-          <w:ilvl w:val="0"/>
-          <w:numId w:val="2"/>
-        </w:numPr>
-      </w:pPr>
-      <w:r>
-        <w:t>Take median of weeks 1 – 4 STA302H1 study hours?</w:t>
-      </w:r>
-    </w:p>
-    <w:p>
-      <w:pPr>
-        <w:pStyle w:val="ListParagraph"/>
-        <w:numPr>
-          <w:ilvl w:val="1"/>
-          <w:numId w:val="2"/>
-        </w:numPr>
-      </w:pPr>
-      <w:r>
-        <w:t>I can grab means and medians from the boxplots.</w:t>
-      </w:r>
-    </w:p>
-    <w:p>
-      <w:pPr>
-        <w:pStyle w:val="ListParagraph"/>
-        <w:numPr>
-          <w:ilvl w:val="1"/>
-          <w:numId w:val="2"/>
-        </w:numPr>
-      </w:pPr>
-      <w:r>
-        <w:t>Median is less prone to skew than mean.</w:t>
-      </w:r>
-    </w:p>
-    <w:p>
-      <w:pPr>
-        <w:pStyle w:val="ListParagraph"/>
-        <w:numPr>
-          <w:ilvl w:val="0"/>
-          <w:numId w:val="2"/>
-        </w:numPr>
-      </w:pPr>
-      <w:r>
-        <w:t>Introducing compositive variables</w:t>
-      </w:r>
-      <w:r>
-        <w:t xml:space="preserve"> </w:t>
-      </w:r>
-      <w:r>
-        <w:t>in model</w:t>
-      </w:r>
-    </w:p>
-    <w:p>
-      <w:pPr>
-        <w:pStyle w:val="ListParagraph"/>
-        <w:numPr>
-          <w:ilvl w:val="1"/>
-          <w:numId w:val="2"/>
-        </w:numPr>
-      </w:pPr>
-      <w:r>
-        <w:t>e</w:t>
-      </w:r>
-      <w:r>
-        <w:t>.g., anxiety + COVID + physical activity = happiness index</w:t>
-      </w:r>
-    </w:p>
-    <w:p>
-      <w:pPr>
-        <w:pStyle w:val="ListParagraph"/>
-        <w:numPr>
-          <w:ilvl w:val="0"/>
-          <w:numId w:val="2"/>
-        </w:numPr>
-      </w:pPr>
-      <w:r>
-        <w:t>Perhaps use empirical research to propose some more new terms to improve model</w:t>
-      </w:r>
-    </w:p>
-    <w:p>
-      <w:pPr>
-        <w:rPr>
-          <w:highlight w:val="yellow"/>
-        </w:rPr>
-      </w:pPr>
-    </w:p>
-    <w:p>
-      <w:r>
-        <w:t>Possible model improvements</w:t>
-      </w:r>
-    </w:p>
-    <w:p>
-      <w:pPr>
-        <w:pStyle w:val="ListParagraph"/>
-        <w:numPr>
-          <w:ilvl w:val="0"/>
-          <w:numId w:val="10"/>
-        </w:numPr>
-      </w:pPr>
-      <w:r>
-        <w:t>Covid = high stress</w:t>
-      </w:r>
-    </w:p>
-    <w:p>
-      <w:pPr>
-        <w:pStyle w:val="ListParagraph"/>
-        <w:numPr>
-          <w:ilvl w:val="0"/>
-          <w:numId w:val="10"/>
-        </w:numPr>
-      </w:pPr>
-      <w:r>
-        <w:t>Hours of sleep = predict stress + quiz grades</w:t>
-      </w:r>
-    </w:p>
-    <w:p>
-      <w:pPr>
-        <w:pStyle w:val="ListParagraph"/>
-        <w:numPr>
-          <w:ilvl w:val="0"/>
-          <w:numId w:val="10"/>
-        </w:numPr>
-      </w:pPr>
-      <w:r>
-        <w:t>Add country back to predict time zone = sleep schedule = hours of sleep (in original data, Mongolia was only significant country)</w:t>
-      </w:r>
-    </w:p>
-    <w:p>
-      <w:pPr>
-        <w:pStyle w:val="ListParagraph"/>
-        <w:numPr>
-          <w:ilvl w:val="0"/>
-          <w:numId w:val="10"/>
-        </w:numPr>
-      </w:pPr>
-      <w:r>
-        <w:t xml:space="preserve">Social time = might increase study time, reduces covid time, </w:t>
-      </w:r>
-    </w:p>
-    <w:p>
-      <w:pPr>
-        <w:pStyle w:val="ListParagraph"/>
-        <w:numPr>
-          <w:ilvl w:val="0"/>
-          <w:numId w:val="10"/>
-        </w:numPr>
-      </w:pPr>
-      <w:r>
-        <w:t>Physical activity = predict stress + increase study time + reduce covid time (cite studies)</w:t>
-      </w:r>
-    </w:p>
-    <w:p>
-      <w:pPr>
-        <w:pStyle w:val="ListParagraph"/>
-        <w:numPr>
-          <w:ilvl w:val="1"/>
-          <w:numId w:val="10"/>
-        </w:numPr>
-        <w:rPr>
-          <w:highlight w:val="yellow"/>
-        </w:rPr>
-      </w:pPr>
-      <w:r>
-        <w:rPr>
-          <w:highlight w:val="yellow"/>
-        </w:rPr>
-        <w:t>Read title scholastic paper and cite, don’t read whole thing, introductions</w:t>
-      </w:r>
-    </w:p>
-    <w:p>
-      <w:pPr>
-        <w:pStyle w:val="ListParagraph"/>
-        <w:numPr>
-          <w:ilvl w:val="0"/>
-          <w:numId w:val="10"/>
-        </w:numPr>
-        <w:rPr>
-          <w:strike/>
-        </w:rPr>
-      </w:pPr>
-      <w:r>
-        <w:rPr>
-          <w:strike/>
-        </w:rPr>
-        <w:t>Large sample size?</w:t>
-      </w:r>
-      <w:r>
-        <w:rPr>
-          <w:strike/>
-        </w:rPr>
-        <w:t xml:space="preserve"> </w:t>
-      </w:r>
-      <w:r>
-        <w:t xml:space="preserve">n </w:t>
-      </w:r>
-      <w:r>
-        <w:t xml:space="preserve">= 199 is a good </w:t>
-      </w:r>
-      <w:r>
-        <w:t xml:space="preserve">enough </w:t>
-      </w:r>
-      <w:r>
-        <w:t>sample size</w:t>
-      </w:r>
-    </w:p>
-    <w:p>
-      <w:pPr>
-        <w:rPr>
-          <w:b/>
-          <w:bCs/>
-        </w:rPr>
       </w:pPr>
     </w:p>
     <w:p>
@@ -6318,23 +6166,7 @@
         </w:numPr>
       </w:pPr>
       <w:r>
-        <w:t xml:space="preserve">Anxiety may influence quiz scores and assignment performance because it affects cognitive performance – brain may </w:t>
-      </w:r>
-      <w:proofErr w:type="spellStart"/>
-      <w:r>
-        <w:t>hyperfocus</w:t>
-      </w:r>
-      <w:proofErr w:type="spellEnd"/>
-      <w:r>
-        <w:t xml:space="preserve"> (fixation) or </w:t>
-      </w:r>
-      <w:proofErr w:type="spellStart"/>
-      <w:r>
-        <w:t>hypofocus</w:t>
-      </w:r>
-      <w:proofErr w:type="spellEnd"/>
-      <w:r>
-        <w:t xml:space="preserve"> (distraction) – fight or flight, focus on survival (not dying of COVID-19) rather than thriving (succeeding in STA302H1)</w:t>
+        <w:t>Anxiety may influence quiz scores and assignment performance because it affects cognitive performance – brain may hyperfocus (fixation) or hypofocus (distraction) – fight or flight, focus on survival (not dying of COVID-19) rather than thriving (succeeding in STA302H1)</w:t>
       </w:r>
     </w:p>
     <w:p>
@@ -6780,43 +6612,7 @@
         <w:rPr>
           <w:highlight w:val="yellow"/>
         </w:rPr>
-        <w:t xml:space="preserve">TODO: Show </w:t>
-      </w:r>
-      <w:proofErr w:type="spellStart"/>
-      <w:r>
-        <w:rPr>
-          <w:highlight w:val="yellow"/>
-        </w:rPr>
-        <w:t>gtsummary</w:t>
-      </w:r>
-      <w:proofErr w:type="spellEnd"/>
-      <w:r>
-        <w:rPr>
-          <w:highlight w:val="yellow"/>
-        </w:rPr>
-        <w:t xml:space="preserve"> of </w:t>
-      </w:r>
-      <w:proofErr w:type="spellStart"/>
-      <w:proofErr w:type="gramStart"/>
-      <w:r>
-        <w:rPr>
-          <w:highlight w:val="yellow"/>
-        </w:rPr>
-        <w:t>lm</w:t>
-      </w:r>
-      <w:proofErr w:type="spellEnd"/>
-      <w:r>
-        <w:rPr>
-          <w:highlight w:val="yellow"/>
-        </w:rPr>
-        <w:t>(</w:t>
-      </w:r>
-      <w:proofErr w:type="gramEnd"/>
-      <w:r>
-        <w:rPr>
-          <w:highlight w:val="yellow"/>
-        </w:rPr>
-        <w:t>) output, showing significant and non-significant variables at the 5% significance level</w:t>
+        <w:t>TODO: Show gtsummary of lm() output, showing significant and non-significant variables at the 5% significance level</w:t>
       </w:r>
       <w:r>
         <w:rPr>

</xml_diff>

<commit_message>
Add remaining TODOs from my report outline for my exploratory data analysis section in the rough draft of my STA302H1 report.
</commit_message>
<xml_diff>
--- a/STA302H1 -- Report Outline.docx
+++ b/STA302H1 -- Report Outline.docx
@@ -819,7 +819,15 @@
       </w:pPr>
       <w:commentRangeStart w:id="1"/>
       <w:r>
-        <w:t>Capitalize “canada”</w:t>
+        <w:t>Capitalize “</w:t>
+      </w:r>
+      <w:proofErr w:type="spellStart"/>
+      <w:r>
+        <w:t>canada</w:t>
+      </w:r>
+      <w:proofErr w:type="spellEnd"/>
+      <w:r>
+        <w:t>”</w:t>
       </w:r>
       <w:r>
         <w:t xml:space="preserve"> and “china”</w:t>
@@ -1527,7 +1535,14 @@
         <w:rPr>
           <w:highlight w:val="yellow"/>
         </w:rPr>
-        <w:t xml:space="preserve"> of model</w:t>
+        <w:t xml:space="preserve"> of </w:t>
+      </w:r>
+      <w:proofErr w:type="gramStart"/>
+      <w:r>
+        <w:rPr>
+          <w:highlight w:val="yellow"/>
+        </w:rPr>
+        <w:t>model</w:t>
       </w:r>
       <w:r>
         <w:rPr>
@@ -1535,6 +1550,7 @@
         </w:rPr>
         <w:t>?</w:t>
       </w:r>
+      <w:proofErr w:type="gramEnd"/>
       <w:r>
         <w:rPr>
           <w:highlight w:val="yellow"/>
@@ -1704,6 +1720,56 @@
                 <w:bCs/>
               </w:rPr>
               <w:t xml:space="preserve"> of Variable</w:t>
+            </w:r>
+          </w:p>
+        </w:tc>
+      </w:tr>
+      <w:tr>
+        <w:tc>
+          <w:tcPr>
+            <w:tcW w:w="2127" w:type="dxa"/>
+          </w:tcPr>
+          <w:p>
+            <w:pPr>
+              <w:rPr>
+                <w:b/>
+                <w:bCs/>
+              </w:rPr>
+            </w:pPr>
+            <w:r>
+              <w:t>Country</w:t>
+            </w:r>
+          </w:p>
+        </w:tc>
+        <w:tc>
+          <w:tcPr>
+            <w:tcW w:w="6804" w:type="dxa"/>
+          </w:tcPr>
+          <w:p>
+            <w:pPr>
+              <w:rPr>
+                <w:b/>
+                <w:bCs/>
+              </w:rPr>
+            </w:pPr>
+            <w:r>
+              <w:t>Student’s country of origin</w:t>
+            </w:r>
+          </w:p>
+        </w:tc>
+        <w:tc>
+          <w:tcPr>
+            <w:tcW w:w="2977" w:type="dxa"/>
+          </w:tcPr>
+          <w:p>
+            <w:pPr>
+              <w:rPr>
+                <w:b/>
+                <w:bCs/>
+              </w:rPr>
+            </w:pPr>
+            <w:r>
+              <w:t>Categorical/nominal</w:t>
             </w:r>
           </w:p>
         </w:tc>
@@ -1842,8 +1908,13 @@
             <w:tcW w:w="2127" w:type="dxa"/>
           </w:tcPr>
           <w:p>
+            <w:proofErr w:type="gramStart"/>
             <w:r>
-              <w:t>COVID..hours.W1</w:t>
+              <w:t>COVID..</w:t>
+            </w:r>
+            <w:proofErr w:type="gramEnd"/>
+            <w:r>
+              <w:t>hours.W1</w:t>
             </w:r>
           </w:p>
         </w:tc>
@@ -1886,8 +1957,13 @@
             <w:tcW w:w="2127" w:type="dxa"/>
           </w:tcPr>
           <w:p>
+            <w:proofErr w:type="gramStart"/>
             <w:r>
-              <w:t>COVID..hours.W2</w:t>
+              <w:t>COVID..</w:t>
+            </w:r>
+            <w:proofErr w:type="gramEnd"/>
+            <w:r>
+              <w:t>hours.W2</w:t>
             </w:r>
           </w:p>
         </w:tc>
@@ -1930,8 +2006,13 @@
             <w:tcW w:w="2127" w:type="dxa"/>
           </w:tcPr>
           <w:p>
+            <w:proofErr w:type="gramStart"/>
             <w:r>
-              <w:t>COVID..hours.W3</w:t>
+              <w:t>COVID..</w:t>
+            </w:r>
+            <w:proofErr w:type="gramEnd"/>
+            <w:r>
+              <w:t>hours.W3</w:t>
             </w:r>
           </w:p>
         </w:tc>
@@ -1968,8 +2049,13 @@
             <w:tcW w:w="2127" w:type="dxa"/>
           </w:tcPr>
           <w:p>
+            <w:proofErr w:type="gramStart"/>
             <w:r>
-              <w:t>COVID..hours.W4</w:t>
+              <w:t>COVID..</w:t>
+            </w:r>
+            <w:proofErr w:type="gramEnd"/>
+            <w:r>
+              <w:t>hours.W4</w:t>
             </w:r>
           </w:p>
         </w:tc>
@@ -2007,7 +2093,15 @@
           </w:tcPr>
           <w:p>
             <w:r>
-              <w:t>STA302..hours.W1</w:t>
+              <w:t>STA</w:t>
+            </w:r>
+            <w:proofErr w:type="gramStart"/>
+            <w:r>
+              <w:t>302..</w:t>
+            </w:r>
+            <w:proofErr w:type="gramEnd"/>
+            <w:r>
+              <w:t>hours.W1</w:t>
             </w:r>
           </w:p>
         </w:tc>
@@ -2039,7 +2133,15 @@
           </w:tcPr>
           <w:p>
             <w:r>
-              <w:t>STA302..hours.W2</w:t>
+              <w:t>STA</w:t>
+            </w:r>
+            <w:proofErr w:type="gramStart"/>
+            <w:r>
+              <w:t>302..</w:t>
+            </w:r>
+            <w:proofErr w:type="gramEnd"/>
+            <w:r>
+              <w:t>hours.W2</w:t>
             </w:r>
           </w:p>
         </w:tc>
@@ -2071,7 +2173,15 @@
           </w:tcPr>
           <w:p>
             <w:r>
-              <w:t>STA302..hours.W3</w:t>
+              <w:t>STA</w:t>
+            </w:r>
+            <w:proofErr w:type="gramStart"/>
+            <w:r>
+              <w:t>302..</w:t>
+            </w:r>
+            <w:proofErr w:type="gramEnd"/>
+            <w:r>
+              <w:t>hours.W3</w:t>
             </w:r>
           </w:p>
         </w:tc>
@@ -2106,7 +2216,15 @@
           </w:tcPr>
           <w:p>
             <w:r>
-              <w:t>STA302..hours.W4</w:t>
+              <w:t>STA</w:t>
+            </w:r>
+            <w:proofErr w:type="gramStart"/>
+            <w:r>
+              <w:t>302..</w:t>
+            </w:r>
+            <w:proofErr w:type="gramEnd"/>
+            <w:r>
+              <w:t>hours.W4</w:t>
             </w:r>
           </w:p>
         </w:tc>
@@ -2131,41 +2249,6 @@
           </w:p>
         </w:tc>
       </w:tr>
-      <w:tr>
-        <w:tc>
-          <w:tcPr>
-            <w:tcW w:w="2127" w:type="dxa"/>
-          </w:tcPr>
-          <w:p>
-            <w:r>
-              <w:t>Country</w:t>
-            </w:r>
-          </w:p>
-        </w:tc>
-        <w:tc>
-          <w:tcPr>
-            <w:tcW w:w="6804" w:type="dxa"/>
-          </w:tcPr>
-          <w:p>
-            <w:r>
-              <w:t>Student’s country of origin</w:t>
-            </w:r>
-          </w:p>
-        </w:tc>
-        <w:tc>
-          <w:tcPr>
-            <w:tcW w:w="2977" w:type="dxa"/>
-          </w:tcPr>
-          <w:p>
-            <w:r>
-              <w:t>Categorical</w:t>
-            </w:r>
-            <w:r>
-              <w:t>/nominal</w:t>
-            </w:r>
-          </w:p>
-        </w:tc>
-      </w:tr>
     </w:tbl>
     <w:p/>
     <w:p>
@@ -2233,6 +2316,7 @@
       <w:r>
         <w:t xml:space="preserve">Quiz_1_Score, </w:t>
       </w:r>
+      <w:proofErr w:type="gramStart"/>
       <w:r>
         <w:t>…</w:t>
       </w:r>
@@ -2242,6 +2326,7 @@
       <w:r>
         <w:t>,</w:t>
       </w:r>
+      <w:proofErr w:type="gramEnd"/>
       <w:r>
         <w:t xml:space="preserve"> Quiz_4_Score = grades on q</w:t>
       </w:r>
@@ -2462,28 +2547,19 @@
       <w:r>
         <w:t>var</w:t>
       </w:r>
-    </w:p>
-    <w:p>
-      <w:pPr>
-        <w:pStyle w:val="ListParagraph"/>
-        <w:numPr>
-          <w:ilvl w:val="1"/>
-          <w:numId w:val="2"/>
-        </w:numPr>
-        <w:rPr>
-          <w:highlight w:val="yellow"/>
-        </w:rPr>
-      </w:pPr>
-      <w:r>
-        <w:rPr>
-          <w:highlight w:val="yellow"/>
-        </w:rPr>
-        <w:t xml:space="preserve">TODO: </w:t>
-      </w:r>
-      <w:r>
-        <w:rPr>
-          <w:highlight w:val="yellow"/>
-        </w:rPr>
+      <w:r>
+        <w:t>iable</w:t>
+      </w:r>
+    </w:p>
+    <w:p>
+      <w:pPr>
+        <w:pStyle w:val="ListParagraph"/>
+        <w:numPr>
+          <w:ilvl w:val="0"/>
+          <w:numId w:val="2"/>
+        </w:numPr>
+      </w:pPr>
+      <w:r>
         <w:t>Display correlation matrix</w:t>
       </w:r>
     </w:p>
@@ -2491,42 +2567,39 @@
       <w:pPr>
         <w:pStyle w:val="ListParagraph"/>
         <w:numPr>
-          <w:ilvl w:val="1"/>
-          <w:numId w:val="2"/>
-        </w:numPr>
-        <w:rPr>
-          <w:highlight w:val="yellow"/>
-        </w:rPr>
-      </w:pPr>
-      <w:r>
-        <w:rPr>
-          <w:highlight w:val="yellow"/>
-        </w:rPr>
-        <w:t xml:space="preserve">TODO: </w:t>
-      </w:r>
-      <w:r>
-        <w:rPr>
-          <w:highlight w:val="yellow"/>
-        </w:rPr>
+          <w:ilvl w:val="0"/>
+          <w:numId w:val="2"/>
+        </w:numPr>
+      </w:pPr>
+      <w:r>
         <w:t xml:space="preserve">Display </w:t>
       </w:r>
-      <w:r>
-        <w:rPr>
-          <w:highlight w:val="yellow"/>
-        </w:rPr>
-        <w:t xml:space="preserve">lm() output of </w:t>
-      </w:r>
-      <w:r>
-        <w:rPr>
-          <w:highlight w:val="yellow"/>
-        </w:rPr>
+      <w:proofErr w:type="spellStart"/>
+      <w:proofErr w:type="gramStart"/>
+      <w:r>
+        <w:t>lm</w:t>
+      </w:r>
+      <w:proofErr w:type="spellEnd"/>
+      <w:r>
+        <w:t>(</w:t>
+      </w:r>
+      <w:proofErr w:type="gramEnd"/>
+      <w:r>
+        <w:t xml:space="preserve">) output of </w:t>
+      </w:r>
+      <w:r>
         <w:t>linear model</w:t>
       </w:r>
       <w:r>
-        <w:rPr>
-          <w:highlight w:val="yellow"/>
-        </w:rPr>
-        <w:t xml:space="preserve"> in nice table using gtsummary()</w:t>
+        <w:t xml:space="preserve"> in nice table using </w:t>
+      </w:r>
+      <w:proofErr w:type="spellStart"/>
+      <w:r>
+        <w:t>gtsummary</w:t>
+      </w:r>
+      <w:proofErr w:type="spellEnd"/>
+      <w:r>
+        <w:t>()</w:t>
       </w:r>
     </w:p>
     <w:p>
@@ -3668,15 +3741,24 @@
           <w:b/>
           <w:bCs/>
         </w:rPr>
-        <w:t>Showing well fitted qqplot</w:t>
-      </w:r>
+        <w:t xml:space="preserve">Showing well fitted </w:t>
+      </w:r>
+      <w:proofErr w:type="spellStart"/>
       <w:r>
         <w:rPr>
           <w:b/>
           <w:bCs/>
         </w:rPr>
+        <w:t>qqplot</w:t>
+      </w:r>
+      <w:r>
+        <w:rPr>
+          <w:b/>
+          <w:bCs/>
+        </w:rPr>
         <w:t>s</w:t>
       </w:r>
+      <w:proofErr w:type="spellEnd"/>
     </w:p>
     <w:p>
       <w:pPr>
@@ -3803,8 +3885,13 @@
         </w:numPr>
       </w:pPr>
       <w:r>
-        <w:t>To check this, show points follow line closely in qqplot</w:t>
-      </w:r>
+        <w:t xml:space="preserve">To check this, show points follow line closely in </w:t>
+      </w:r>
+      <w:proofErr w:type="spellStart"/>
+      <w:r>
+        <w:t>qqplot</w:t>
+      </w:r>
+      <w:proofErr w:type="spellEnd"/>
     </w:p>
     <w:p>
       <w:pPr>
@@ -3827,7 +3914,15 @@
         </w:numPr>
       </w:pPr>
       <w:r>
-        <w:t>Report results of each assumption, along with residual plots, res. vs. fit, qqplot, location-scale plot, histogram of residuals</w:t>
+        <w:t xml:space="preserve">Report results of each assumption, along with residual plots, res. vs. fit, </w:t>
+      </w:r>
+      <w:proofErr w:type="spellStart"/>
+      <w:r>
+        <w:t>qqplot</w:t>
+      </w:r>
+      <w:proofErr w:type="spellEnd"/>
+      <w:r>
+        <w:t>, location-scale plot, histogram of residuals</w:t>
       </w:r>
     </w:p>
     <w:p>
@@ -3887,7 +3982,15 @@
         </w:numPr>
       </w:pPr>
       <w:r>
-        <w:t>model obeys A4: approximately normal -- slightly more left skewed (qqplot) than right skewed</w:t>
+        <w:t>model obeys A4: approximately normal -- slightly more left skewed (</w:t>
+      </w:r>
+      <w:proofErr w:type="spellStart"/>
+      <w:r>
+        <w:t>qqplot</w:t>
+      </w:r>
+      <w:proofErr w:type="spellEnd"/>
+      <w:r>
+        <w:t>) than right skewed</w:t>
       </w:r>
     </w:p>
     <w:p>
@@ -4091,7 +4194,15 @@
         </w:numPr>
       </w:pPr>
       <w:r>
-        <w:t>H1: mean != 0</w:t>
+        <w:t xml:space="preserve">H1: </w:t>
+      </w:r>
+      <w:proofErr w:type="gramStart"/>
+      <w:r>
+        <w:t>mean !</w:t>
+      </w:r>
+      <w:proofErr w:type="gramEnd"/>
+      <w:r>
+        <w:t>= 0</w:t>
       </w:r>
     </w:p>
     <w:p>
@@ -4139,7 +4250,15 @@
         </w:numPr>
       </w:pPr>
       <w:r>
-        <w:t>need p-value &lt; 0.05 to reject H0 (mean != 0)</w:t>
+        <w:t>need p-value &lt; 0.05 to reject H0 (</w:t>
+      </w:r>
+      <w:proofErr w:type="gramStart"/>
+      <w:r>
+        <w:t>mean !</w:t>
+      </w:r>
+      <w:proofErr w:type="gramEnd"/>
+      <w:r>
+        <w:t>= 0)</w:t>
       </w:r>
     </w:p>
     <w:p>
@@ -4154,8 +4273,13 @@
         <w:t>95% CI</w:t>
       </w:r>
       <w:r>
-        <w:t xml:space="preserve"> for mean resdiuals</w:t>
-      </w:r>
+        <w:t xml:space="preserve"> for mean </w:t>
+      </w:r>
+      <w:proofErr w:type="spellStart"/>
+      <w:r>
+        <w:t>resdiuals</w:t>
+      </w:r>
+      <w:proofErr w:type="spellEnd"/>
       <w:r>
         <w:t>: (-0.4510668, 0.3462948)</w:t>
       </w:r>
@@ -4222,8 +4346,18 @@
           <w:numId w:val="13"/>
         </w:numPr>
       </w:pPr>
-      <w:r>
-        <w:t>lm() output already tells you whether they’re significant</w:t>
+      <w:proofErr w:type="spellStart"/>
+      <w:proofErr w:type="gramStart"/>
+      <w:r>
+        <w:t>lm</w:t>
+      </w:r>
+      <w:proofErr w:type="spellEnd"/>
+      <w:r>
+        <w:t>(</w:t>
+      </w:r>
+      <w:proofErr w:type="gramEnd"/>
+      <w:r>
+        <w:t>) output already tells you whether they’re significant</w:t>
       </w:r>
       <w:r>
         <w:t xml:space="preserve"> (whether</w:t>
@@ -6166,7 +6300,23 @@
         </w:numPr>
       </w:pPr>
       <w:r>
-        <w:t>Anxiety may influence quiz scores and assignment performance because it affects cognitive performance – brain may hyperfocus (fixation) or hypofocus (distraction) – fight or flight, focus on survival (not dying of COVID-19) rather than thriving (succeeding in STA302H1)</w:t>
+        <w:t xml:space="preserve">Anxiety may influence quiz scores and assignment performance because it affects cognitive performance – brain may </w:t>
+      </w:r>
+      <w:proofErr w:type="spellStart"/>
+      <w:r>
+        <w:t>hyperfocus</w:t>
+      </w:r>
+      <w:proofErr w:type="spellEnd"/>
+      <w:r>
+        <w:t xml:space="preserve"> (fixation) or </w:t>
+      </w:r>
+      <w:proofErr w:type="spellStart"/>
+      <w:r>
+        <w:t>hypofocus</w:t>
+      </w:r>
+      <w:proofErr w:type="spellEnd"/>
+      <w:r>
+        <w:t xml:space="preserve"> (distraction) – fight or flight, focus on survival (not dying of COVID-19) rather than thriving (succeeding in STA302H1)</w:t>
       </w:r>
     </w:p>
     <w:p>
@@ -6612,7 +6762,43 @@
         <w:rPr>
           <w:highlight w:val="yellow"/>
         </w:rPr>
-        <w:t>TODO: Show gtsummary of lm() output, showing significant and non-significant variables at the 5% significance level</w:t>
+        <w:t xml:space="preserve">TODO: Show </w:t>
+      </w:r>
+      <w:proofErr w:type="spellStart"/>
+      <w:r>
+        <w:rPr>
+          <w:highlight w:val="yellow"/>
+        </w:rPr>
+        <w:t>gtsummary</w:t>
+      </w:r>
+      <w:proofErr w:type="spellEnd"/>
+      <w:r>
+        <w:rPr>
+          <w:highlight w:val="yellow"/>
+        </w:rPr>
+        <w:t xml:space="preserve"> of </w:t>
+      </w:r>
+      <w:proofErr w:type="spellStart"/>
+      <w:proofErr w:type="gramStart"/>
+      <w:r>
+        <w:rPr>
+          <w:highlight w:val="yellow"/>
+        </w:rPr>
+        <w:t>lm</w:t>
+      </w:r>
+      <w:proofErr w:type="spellEnd"/>
+      <w:r>
+        <w:rPr>
+          <w:highlight w:val="yellow"/>
+        </w:rPr>
+        <w:t>(</w:t>
+      </w:r>
+      <w:proofErr w:type="gramEnd"/>
+      <w:r>
+        <w:rPr>
+          <w:highlight w:val="yellow"/>
+        </w:rPr>
+        <w:t>) output, showing significant and non-significant variables at the 5% significance level</w:t>
       </w:r>
       <w:r>
         <w:rPr>

</xml_diff>

<commit_message>
Outline parts of my model development process, while omitting plots and formatted lm() and ANOVA output.
- Insert TODOs about adding plots and lm()/anova output to come back to later.
</commit_message>
<xml_diff>
--- a/STA302H1 -- Report Outline.docx
+++ b/STA302H1 -- Report Outline.docx
@@ -2770,6 +2770,12 @@
         <w:rPr>
           <w:highlight w:val="yellow"/>
         </w:rPr>
+        <w:t xml:space="preserve">TODO: </w:t>
+      </w:r>
+      <w:r>
+        <w:rPr>
+          <w:highlight w:val="yellow"/>
+        </w:rPr>
         <w:t xml:space="preserve">Use </w:t>
       </w:r>
       <w:r>
@@ -3107,16 +3113,31 @@
       <w:r>
         <w:t>, and country</w:t>
       </w:r>
-    </w:p>
-    <w:p>
-      <w:pPr>
-        <w:pStyle w:val="ListParagraph"/>
-        <w:numPr>
-          <w:ilvl w:val="1"/>
-          <w:numId w:val="2"/>
-        </w:numPr>
-      </w:pPr>
-      <w:r>
+      <w:r>
+        <w:t xml:space="preserve"> as predictor variables.</w:t>
+      </w:r>
+    </w:p>
+    <w:p>
+      <w:pPr>
+        <w:pStyle w:val="ListParagraph"/>
+        <w:numPr>
+          <w:ilvl w:val="1"/>
+          <w:numId w:val="2"/>
+        </w:numPr>
+        <w:rPr>
+          <w:highlight w:val="yellow"/>
+        </w:rPr>
+      </w:pPr>
+      <w:r>
+        <w:rPr>
+          <w:highlight w:val="yellow"/>
+        </w:rPr>
+        <w:t xml:space="preserve">TODO: </w:t>
+      </w:r>
+      <w:r>
+        <w:rPr>
+          <w:highlight w:val="yellow"/>
+        </w:rPr>
         <w:t>See figure X below for R output in appendix.</w:t>
       </w:r>
     </w:p>

</xml_diff>

<commit_message>
Write the rough draft for "the linear model validation for goodness of model" section.
</commit_message>
<xml_diff>
--- a/STA302H1 -- Report Outline.docx
+++ b/STA302H1 -- Report Outline.docx
@@ -4125,7 +4125,13 @@
         </w:numPr>
       </w:pPr>
       <w:r>
-        <w:t>need p-value &lt; 0.05 to reject H0 (mean != 0)</w:t>
+        <w:t>fail to reject H0</w:t>
+      </w:r>
+      <w:r>
+        <w:t xml:space="preserve">, since we need </w:t>
+      </w:r>
+      <w:r>
+        <w:t>p-value &lt; 0.05 to reject H0 (mean != 0)</w:t>
       </w:r>
     </w:p>
     <w:p>
@@ -4140,7 +4146,10 @@
         <w:t>95% CI</w:t>
       </w:r>
       <w:r>
-        <w:t xml:space="preserve"> for mean resdiuals</w:t>
+        <w:t xml:space="preserve"> for mean res</w:t>
+      </w:r>
+      <w:r>
+        <w:t>iduals</w:t>
       </w:r>
       <w:r>
         <w:t>: (-0.4510668, 0.3462948)</w:t>

</xml_diff>

<commit_message>
Write the rough draft for the "proposed improvements for final model" part of the conclusion section.
</commit_message>
<xml_diff>
--- a/STA302H1 -- Report Outline.docx
+++ b/STA302H1 -- Report Outline.docx
@@ -819,7 +819,15 @@
       </w:pPr>
       <w:commentRangeStart w:id="1"/>
       <w:r>
-        <w:t>Capitalize “canada”</w:t>
+        <w:t>Capitalize “</w:t>
+      </w:r>
+      <w:proofErr w:type="spellStart"/>
+      <w:r>
+        <w:t>canada</w:t>
+      </w:r>
+      <w:proofErr w:type="spellEnd"/>
+      <w:r>
+        <w:t>”</w:t>
       </w:r>
       <w:r>
         <w:t xml:space="preserve"> and “china”</w:t>
@@ -1527,7 +1535,14 @@
         <w:rPr>
           <w:highlight w:val="yellow"/>
         </w:rPr>
-        <w:t xml:space="preserve"> of model</w:t>
+        <w:t xml:space="preserve"> of </w:t>
+      </w:r>
+      <w:proofErr w:type="gramStart"/>
+      <w:r>
+        <w:rPr>
+          <w:highlight w:val="yellow"/>
+        </w:rPr>
+        <w:t>model</w:t>
       </w:r>
       <w:r>
         <w:rPr>
@@ -1535,6 +1550,7 @@
         </w:rPr>
         <w:t>?</w:t>
       </w:r>
+      <w:proofErr w:type="gramEnd"/>
       <w:r>
         <w:rPr>
           <w:highlight w:val="yellow"/>
@@ -1892,8 +1908,13 @@
             <w:tcW w:w="2127" w:type="dxa"/>
           </w:tcPr>
           <w:p>
+            <w:proofErr w:type="gramStart"/>
             <w:r>
-              <w:t>COVID..hours.W1</w:t>
+              <w:t>COVID..</w:t>
+            </w:r>
+            <w:proofErr w:type="gramEnd"/>
+            <w:r>
+              <w:t>hours.W1</w:t>
             </w:r>
           </w:p>
         </w:tc>
@@ -1936,8 +1957,13 @@
             <w:tcW w:w="2127" w:type="dxa"/>
           </w:tcPr>
           <w:p>
+            <w:proofErr w:type="gramStart"/>
             <w:r>
-              <w:t>COVID..hours.W2</w:t>
+              <w:t>COVID..</w:t>
+            </w:r>
+            <w:proofErr w:type="gramEnd"/>
+            <w:r>
+              <w:t>hours.W2</w:t>
             </w:r>
           </w:p>
         </w:tc>
@@ -1980,8 +2006,13 @@
             <w:tcW w:w="2127" w:type="dxa"/>
           </w:tcPr>
           <w:p>
+            <w:proofErr w:type="gramStart"/>
             <w:r>
-              <w:t>COVID..hours.W3</w:t>
+              <w:t>COVID..</w:t>
+            </w:r>
+            <w:proofErr w:type="gramEnd"/>
+            <w:r>
+              <w:t>hours.W3</w:t>
             </w:r>
           </w:p>
         </w:tc>
@@ -2018,8 +2049,13 @@
             <w:tcW w:w="2127" w:type="dxa"/>
           </w:tcPr>
           <w:p>
+            <w:proofErr w:type="gramStart"/>
             <w:r>
-              <w:t>COVID..hours.W4</w:t>
+              <w:t>COVID..</w:t>
+            </w:r>
+            <w:proofErr w:type="gramEnd"/>
+            <w:r>
+              <w:t>hours.W4</w:t>
             </w:r>
           </w:p>
         </w:tc>
@@ -2057,7 +2093,15 @@
           </w:tcPr>
           <w:p>
             <w:r>
-              <w:t>STA302..hours.W1</w:t>
+              <w:t>STA</w:t>
+            </w:r>
+            <w:proofErr w:type="gramStart"/>
+            <w:r>
+              <w:t>302..</w:t>
+            </w:r>
+            <w:proofErr w:type="gramEnd"/>
+            <w:r>
+              <w:t>hours.W1</w:t>
             </w:r>
           </w:p>
         </w:tc>
@@ -2089,7 +2133,15 @@
           </w:tcPr>
           <w:p>
             <w:r>
-              <w:t>STA302..hours.W2</w:t>
+              <w:t>STA</w:t>
+            </w:r>
+            <w:proofErr w:type="gramStart"/>
+            <w:r>
+              <w:t>302..</w:t>
+            </w:r>
+            <w:proofErr w:type="gramEnd"/>
+            <w:r>
+              <w:t>hours.W2</w:t>
             </w:r>
           </w:p>
         </w:tc>
@@ -2121,7 +2173,15 @@
           </w:tcPr>
           <w:p>
             <w:r>
-              <w:t>STA302..hours.W3</w:t>
+              <w:t>STA</w:t>
+            </w:r>
+            <w:proofErr w:type="gramStart"/>
+            <w:r>
+              <w:t>302..</w:t>
+            </w:r>
+            <w:proofErr w:type="gramEnd"/>
+            <w:r>
+              <w:t>hours.W3</w:t>
             </w:r>
           </w:p>
         </w:tc>
@@ -2156,7 +2216,15 @@
           </w:tcPr>
           <w:p>
             <w:r>
-              <w:t>STA302..hours.W4</w:t>
+              <w:t>STA</w:t>
+            </w:r>
+            <w:proofErr w:type="gramStart"/>
+            <w:r>
+              <w:t>302..</w:t>
+            </w:r>
+            <w:proofErr w:type="gramEnd"/>
+            <w:r>
+              <w:t>hours.W4</w:t>
             </w:r>
           </w:p>
         </w:tc>
@@ -2248,6 +2316,7 @@
       <w:r>
         <w:t xml:space="preserve">Quiz_1_Score, </w:t>
       </w:r>
+      <w:proofErr w:type="gramStart"/>
       <w:r>
         <w:t>…</w:t>
       </w:r>
@@ -2257,6 +2326,7 @@
       <w:r>
         <w:t>,</w:t>
       </w:r>
+      <w:proofErr w:type="gramEnd"/>
       <w:r>
         <w:t xml:space="preserve"> Quiz_4_Score = grades on q</w:t>
       </w:r>
@@ -2490,11 +2560,29 @@
       <w:r>
         <w:t xml:space="preserve">Display </w:t>
       </w:r>
-      <w:r>
-        <w:t xml:space="preserve">lm() output of </w:t>
-      </w:r>
-      <w:r>
-        <w:t>linear model in nice table using gtsummary()</w:t>
+      <w:proofErr w:type="spellStart"/>
+      <w:proofErr w:type="gramStart"/>
+      <w:r>
+        <w:t>lm</w:t>
+      </w:r>
+      <w:proofErr w:type="spellEnd"/>
+      <w:r>
+        <w:t>(</w:t>
+      </w:r>
+      <w:proofErr w:type="gramEnd"/>
+      <w:r>
+        <w:t xml:space="preserve">) output of </w:t>
+      </w:r>
+      <w:r>
+        <w:t xml:space="preserve">linear model in nice table using </w:t>
+      </w:r>
+      <w:proofErr w:type="spellStart"/>
+      <w:r>
+        <w:t>gtsummary</w:t>
+      </w:r>
+      <w:proofErr w:type="spellEnd"/>
+      <w:r>
+        <w:t>()</w:t>
       </w:r>
     </w:p>
     <w:p>
@@ -3654,15 +3742,24 @@
           <w:b/>
           <w:bCs/>
         </w:rPr>
-        <w:t>Showing well fitted qqplot</w:t>
-      </w:r>
+        <w:t xml:space="preserve">Showing well fitted </w:t>
+      </w:r>
+      <w:proofErr w:type="spellStart"/>
       <w:r>
         <w:rPr>
           <w:b/>
           <w:bCs/>
         </w:rPr>
+        <w:t>qqplot</w:t>
+      </w:r>
+      <w:r>
+        <w:rPr>
+          <w:b/>
+          <w:bCs/>
+        </w:rPr>
         <w:t>s</w:t>
       </w:r>
+      <w:proofErr w:type="spellEnd"/>
     </w:p>
     <w:p>
       <w:pPr>
@@ -3789,8 +3886,13 @@
         </w:numPr>
       </w:pPr>
       <w:r>
-        <w:t>To check this, show points follow line closely in qqplot</w:t>
-      </w:r>
+        <w:t xml:space="preserve">To check this, show points follow line closely in </w:t>
+      </w:r>
+      <w:proofErr w:type="spellStart"/>
+      <w:r>
+        <w:t>qqplot</w:t>
+      </w:r>
+      <w:proofErr w:type="spellEnd"/>
     </w:p>
     <w:p>
       <w:pPr>
@@ -3813,7 +3915,15 @@
         </w:numPr>
       </w:pPr>
       <w:r>
-        <w:t>Report results of each assumption, along with residual plots, res. vs. fit, qqplot, location-scale plot, histogram of residuals</w:t>
+        <w:t xml:space="preserve">Report results of each assumption, along with residual plots, res. vs. fit, </w:t>
+      </w:r>
+      <w:proofErr w:type="spellStart"/>
+      <w:r>
+        <w:t>qqplot</w:t>
+      </w:r>
+      <w:proofErr w:type="spellEnd"/>
+      <w:r>
+        <w:t>, location-scale plot, histogram of residuals</w:t>
       </w:r>
     </w:p>
     <w:p>
@@ -3873,7 +3983,15 @@
         </w:numPr>
       </w:pPr>
       <w:r>
-        <w:t>model obeys A4: approximately normal -- slightly more left skewed (qqplot) than right skewed</w:t>
+        <w:t>model obeys A4: approximately normal -- slightly more left skewed (</w:t>
+      </w:r>
+      <w:proofErr w:type="spellStart"/>
+      <w:r>
+        <w:t>qqplot</w:t>
+      </w:r>
+      <w:proofErr w:type="spellEnd"/>
+      <w:r>
+        <w:t>) than right skewed</w:t>
       </w:r>
     </w:p>
     <w:p>
@@ -4077,7 +4195,15 @@
         </w:numPr>
       </w:pPr>
       <w:r>
-        <w:t>H1: mean != 0</w:t>
+        <w:t xml:space="preserve">H1: </w:t>
+      </w:r>
+      <w:proofErr w:type="gramStart"/>
+      <w:r>
+        <w:t>mean !</w:t>
+      </w:r>
+      <w:proofErr w:type="gramEnd"/>
+      <w:r>
+        <w:t>= 0</w:t>
       </w:r>
     </w:p>
     <w:p>
@@ -4131,7 +4257,15 @@
         <w:t xml:space="preserve">, since we need </w:t>
       </w:r>
       <w:r>
-        <w:t>p-value &lt; 0.05 to reject H0 (mean != 0)</w:t>
+        <w:t>p-value &lt; 0.05 to reject H0 (</w:t>
+      </w:r>
+      <w:proofErr w:type="gramStart"/>
+      <w:r>
+        <w:t>mean !</w:t>
+      </w:r>
+      <w:proofErr w:type="gramEnd"/>
+      <w:r>
+        <w:t>= 0)</w:t>
       </w:r>
     </w:p>
     <w:p>
@@ -4217,8 +4351,18 @@
           <w:numId w:val="13"/>
         </w:numPr>
       </w:pPr>
-      <w:r>
-        <w:t>lm() output already tells you whether they’re significant</w:t>
+      <w:proofErr w:type="spellStart"/>
+      <w:proofErr w:type="gramStart"/>
+      <w:r>
+        <w:t>lm</w:t>
+      </w:r>
+      <w:proofErr w:type="spellEnd"/>
+      <w:r>
+        <w:t>(</w:t>
+      </w:r>
+      <w:proofErr w:type="gramEnd"/>
+      <w:r>
+        <w:t>) output already tells you whether they’re significant</w:t>
       </w:r>
       <w:r>
         <w:t xml:space="preserve"> (whether</w:t>
@@ -4655,7 +4799,13 @@
         </w:numPr>
       </w:pPr>
       <w:r>
-        <w:t>Studying last minute is not effective (mass learning) compared to studying throughout the term (spaced learning).</w:t>
+        <w:t xml:space="preserve">Studying last minute is </w:t>
+      </w:r>
+      <w:r>
+        <w:t>less</w:t>
+      </w:r>
+      <w:r>
+        <w:t xml:space="preserve"> effective (mass learning) compared to studying throughout the term (spaced learning).</w:t>
       </w:r>
     </w:p>
     <w:p>
@@ -4792,25 +4942,10 @@
         <w:t xml:space="preserve"> year courses tend to perform better in general (</w:t>
       </w:r>
       <w:r>
-        <w:t>data 3</w:t>
-      </w:r>
-      <w:r>
-        <w:rPr>
-          <w:vertAlign w:val="superscript"/>
-        </w:rPr>
-        <w:t>rd</w:t>
-      </w:r>
-      <w:r>
-        <w:t xml:space="preserve"> year students tend to study more and fail less than 1</w:t>
-      </w:r>
-      <w:r>
-        <w:rPr>
-          <w:vertAlign w:val="superscript"/>
-        </w:rPr>
-        <w:t>st</w:t>
-      </w:r>
-      <w:r>
-        <w:t xml:space="preserve"> student)</w:t>
+        <w:t>3rd year students tend to study more for their courses and score higher on average on quizzes than 1st year students</w:t>
+      </w:r>
+      <w:r>
+        <w:t>)</w:t>
       </w:r>
     </w:p>
     <w:p>
@@ -4987,7 +5122,7 @@
         </w:numPr>
       </w:pPr>
       <w:r>
-        <w:t>Despite of these limitations, further research may help inform us on benefits of study and COVID think times vs. quiz scores.</w:t>
+        <w:t>Despite these limitations, further research may help inform us on benefits of study and COVID think times vs. quiz scores.</w:t>
       </w:r>
     </w:p>
     <w:p>
@@ -6152,7 +6287,23 @@
         </w:numPr>
       </w:pPr>
       <w:r>
-        <w:t>Anxiety may influence quiz scores and assignment performance because it affects cognitive performance – brain may hyperfocus (fixation) or hypofocus (distraction) – fight or flight, focus on survival (not dying of COVID-19) rather than thriving (succeeding in STA302H1)</w:t>
+        <w:t xml:space="preserve">Anxiety may influence quiz scores and assignment performance because it affects cognitive performance – brain may </w:t>
+      </w:r>
+      <w:proofErr w:type="spellStart"/>
+      <w:r>
+        <w:t>hyperfocus</w:t>
+      </w:r>
+      <w:proofErr w:type="spellEnd"/>
+      <w:r>
+        <w:t xml:space="preserve"> (fixation) or </w:t>
+      </w:r>
+      <w:proofErr w:type="spellStart"/>
+      <w:r>
+        <w:t>hypofocus</w:t>
+      </w:r>
+      <w:proofErr w:type="spellEnd"/>
+      <w:r>
+        <w:t xml:space="preserve"> (distraction) – fight or flight, focus on survival (not dying of COVID-19) rather than thriving (succeeding in STA302H1)</w:t>
       </w:r>
     </w:p>
     <w:p>
@@ -6598,7 +6749,43 @@
         <w:rPr>
           <w:highlight w:val="yellow"/>
         </w:rPr>
-        <w:t>TODO: Show gtsummary of lm() output, showing significant and non-significant variables at the 5% significance level</w:t>
+        <w:t xml:space="preserve">TODO: Show </w:t>
+      </w:r>
+      <w:proofErr w:type="spellStart"/>
+      <w:r>
+        <w:rPr>
+          <w:highlight w:val="yellow"/>
+        </w:rPr>
+        <w:t>gtsummary</w:t>
+      </w:r>
+      <w:proofErr w:type="spellEnd"/>
+      <w:r>
+        <w:rPr>
+          <w:highlight w:val="yellow"/>
+        </w:rPr>
+        <w:t xml:space="preserve"> of </w:t>
+      </w:r>
+      <w:proofErr w:type="spellStart"/>
+      <w:proofErr w:type="gramStart"/>
+      <w:r>
+        <w:rPr>
+          <w:highlight w:val="yellow"/>
+        </w:rPr>
+        <w:t>lm</w:t>
+      </w:r>
+      <w:proofErr w:type="spellEnd"/>
+      <w:r>
+        <w:rPr>
+          <w:highlight w:val="yellow"/>
+        </w:rPr>
+        <w:t>(</w:t>
+      </w:r>
+      <w:proofErr w:type="gramEnd"/>
+      <w:r>
+        <w:rPr>
+          <w:highlight w:val="yellow"/>
+        </w:rPr>
+        <w:t>) output, showing significant and non-significant variables at the 5% significance level</w:t>
       </w:r>
       <w:r>
         <w:rPr>

</xml_diff>

<commit_message>
Further specify which histograms and boxplots to display and comment on in the exploratory data analysis section.
</commit_message>
<xml_diff>
--- a/STA302H1 -- Report Outline.docx
+++ b/STA302H1 -- Report Outline.docx
@@ -819,15 +819,7 @@
       </w:pPr>
       <w:commentRangeStart w:id="1"/>
       <w:r>
-        <w:t>Capitalize “</w:t>
-      </w:r>
-      <w:proofErr w:type="spellStart"/>
-      <w:r>
-        <w:t>canada</w:t>
-      </w:r>
-      <w:proofErr w:type="spellEnd"/>
-      <w:r>
-        <w:t>”</w:t>
+        <w:t>Capitalize “canada”</w:t>
       </w:r>
       <w:r>
         <w:t xml:space="preserve"> and “china”</w:t>
@@ -1535,14 +1527,7 @@
         <w:rPr>
           <w:highlight w:val="yellow"/>
         </w:rPr>
-        <w:t xml:space="preserve"> of </w:t>
-      </w:r>
-      <w:proofErr w:type="gramStart"/>
-      <w:r>
-        <w:rPr>
-          <w:highlight w:val="yellow"/>
-        </w:rPr>
-        <w:t>model</w:t>
+        <w:t xml:space="preserve"> of model</w:t>
       </w:r>
       <w:r>
         <w:rPr>
@@ -1550,7 +1535,6 @@
         </w:rPr>
         <w:t>?</w:t>
       </w:r>
-      <w:proofErr w:type="gramEnd"/>
       <w:r>
         <w:rPr>
           <w:highlight w:val="yellow"/>
@@ -1908,13 +1892,8 @@
             <w:tcW w:w="2127" w:type="dxa"/>
           </w:tcPr>
           <w:p>
-            <w:proofErr w:type="gramStart"/>
             <w:r>
-              <w:t>COVID..</w:t>
-            </w:r>
-            <w:proofErr w:type="gramEnd"/>
-            <w:r>
-              <w:t>hours.W1</w:t>
+              <w:t>COVID..hours.W1</w:t>
             </w:r>
           </w:p>
         </w:tc>
@@ -1957,13 +1936,8 @@
             <w:tcW w:w="2127" w:type="dxa"/>
           </w:tcPr>
           <w:p>
-            <w:proofErr w:type="gramStart"/>
             <w:r>
-              <w:t>COVID..</w:t>
-            </w:r>
-            <w:proofErr w:type="gramEnd"/>
-            <w:r>
-              <w:t>hours.W2</w:t>
+              <w:t>COVID..hours.W2</w:t>
             </w:r>
           </w:p>
         </w:tc>
@@ -2006,13 +1980,8 @@
             <w:tcW w:w="2127" w:type="dxa"/>
           </w:tcPr>
           <w:p>
-            <w:proofErr w:type="gramStart"/>
             <w:r>
-              <w:t>COVID..</w:t>
-            </w:r>
-            <w:proofErr w:type="gramEnd"/>
-            <w:r>
-              <w:t>hours.W3</w:t>
+              <w:t>COVID..hours.W3</w:t>
             </w:r>
           </w:p>
         </w:tc>
@@ -2049,13 +2018,8 @@
             <w:tcW w:w="2127" w:type="dxa"/>
           </w:tcPr>
           <w:p>
-            <w:proofErr w:type="gramStart"/>
             <w:r>
-              <w:t>COVID..</w:t>
-            </w:r>
-            <w:proofErr w:type="gramEnd"/>
-            <w:r>
-              <w:t>hours.W4</w:t>
+              <w:t>COVID..hours.W4</w:t>
             </w:r>
           </w:p>
         </w:tc>
@@ -2093,15 +2057,7 @@
           </w:tcPr>
           <w:p>
             <w:r>
-              <w:t>STA</w:t>
-            </w:r>
-            <w:proofErr w:type="gramStart"/>
-            <w:r>
-              <w:t>302..</w:t>
-            </w:r>
-            <w:proofErr w:type="gramEnd"/>
-            <w:r>
-              <w:t>hours.W1</w:t>
+              <w:t>STA302..hours.W1</w:t>
             </w:r>
           </w:p>
         </w:tc>
@@ -2133,15 +2089,7 @@
           </w:tcPr>
           <w:p>
             <w:r>
-              <w:t>STA</w:t>
-            </w:r>
-            <w:proofErr w:type="gramStart"/>
-            <w:r>
-              <w:t>302..</w:t>
-            </w:r>
-            <w:proofErr w:type="gramEnd"/>
-            <w:r>
-              <w:t>hours.W2</w:t>
+              <w:t>STA302..hours.W2</w:t>
             </w:r>
           </w:p>
         </w:tc>
@@ -2173,15 +2121,7 @@
           </w:tcPr>
           <w:p>
             <w:r>
-              <w:t>STA</w:t>
-            </w:r>
-            <w:proofErr w:type="gramStart"/>
-            <w:r>
-              <w:t>302..</w:t>
-            </w:r>
-            <w:proofErr w:type="gramEnd"/>
-            <w:r>
-              <w:t>hours.W3</w:t>
+              <w:t>STA302..hours.W3</w:t>
             </w:r>
           </w:p>
         </w:tc>
@@ -2216,15 +2156,7 @@
           </w:tcPr>
           <w:p>
             <w:r>
-              <w:t>STA</w:t>
-            </w:r>
-            <w:proofErr w:type="gramStart"/>
-            <w:r>
-              <w:t>302..</w:t>
-            </w:r>
-            <w:proofErr w:type="gramEnd"/>
-            <w:r>
-              <w:t>hours.W4</w:t>
+              <w:t>STA302..hours.W4</w:t>
             </w:r>
           </w:p>
         </w:tc>
@@ -2316,7 +2248,6 @@
       <w:r>
         <w:t xml:space="preserve">Quiz_1_Score, </w:t>
       </w:r>
-      <w:proofErr w:type="gramStart"/>
       <w:r>
         <w:t>…</w:t>
       </w:r>
@@ -2326,7 +2257,6 @@
       <w:r>
         <w:t>,</w:t>
       </w:r>
-      <w:proofErr w:type="gramEnd"/>
       <w:r>
         <w:t xml:space="preserve"> Quiz_4_Score = grades on q</w:t>
       </w:r>
@@ -2560,29 +2490,11 @@
       <w:r>
         <w:t xml:space="preserve">Display </w:t>
       </w:r>
-      <w:proofErr w:type="spellStart"/>
-      <w:proofErr w:type="gramStart"/>
-      <w:r>
-        <w:t>lm</w:t>
-      </w:r>
-      <w:proofErr w:type="spellEnd"/>
-      <w:r>
-        <w:t>(</w:t>
-      </w:r>
-      <w:proofErr w:type="gramEnd"/>
-      <w:r>
-        <w:t xml:space="preserve">) output of </w:t>
-      </w:r>
-      <w:r>
-        <w:t xml:space="preserve">linear model in nice table using </w:t>
-      </w:r>
-      <w:proofErr w:type="spellStart"/>
-      <w:r>
-        <w:t>gtsummary</w:t>
-      </w:r>
-      <w:proofErr w:type="spellEnd"/>
-      <w:r>
-        <w:t>()</w:t>
+      <w:r>
+        <w:t xml:space="preserve">lm() output of </w:t>
+      </w:r>
+      <w:r>
+        <w:t>linear model in nice table using gtsummary()</w:t>
       </w:r>
     </w:p>
     <w:p>
@@ -3742,693 +3654,692 @@
           <w:b/>
           <w:bCs/>
         </w:rPr>
-        <w:t xml:space="preserve">Showing well fitted </w:t>
-      </w:r>
-      <w:proofErr w:type="spellStart"/>
+        <w:t>Showing well fitted qqplot</w:t>
+      </w:r>
       <w:r>
         <w:rPr>
           <w:b/>
           <w:bCs/>
         </w:rPr>
-        <w:t>qqplot</w:t>
-      </w:r>
-      <w:r>
+        <w:t>s</w:t>
+      </w:r>
+    </w:p>
+    <w:p>
+      <w:pPr>
+        <w:rPr>
+          <w:highlight w:val="yellow"/>
+        </w:rPr>
+      </w:pPr>
+    </w:p>
+    <w:p>
+      <w:pPr>
+        <w:pStyle w:val="ListParagraph"/>
+        <w:numPr>
+          <w:ilvl w:val="0"/>
+          <w:numId w:val="22"/>
+        </w:numPr>
+      </w:pPr>
+      <w:r>
+        <w:t>Verify linear model assumptions by stating how you’ll test each assumption</w:t>
+      </w:r>
+    </w:p>
+    <w:p>
+      <w:pPr>
+        <w:pStyle w:val="ListParagraph"/>
+        <w:numPr>
+          <w:ilvl w:val="1"/>
+          <w:numId w:val="22"/>
+        </w:numPr>
+      </w:pPr>
+      <w:r>
+        <w:t xml:space="preserve">A1: </w:t>
+      </w:r>
+      <w:r>
+        <w:t>Linearity</w:t>
+      </w:r>
+    </w:p>
+    <w:p>
+      <w:pPr>
+        <w:pStyle w:val="ListParagraph"/>
+        <w:numPr>
+          <w:ilvl w:val="2"/>
+          <w:numId w:val="22"/>
+        </w:numPr>
+      </w:pPr>
+      <w:r>
+        <w:t>To check this, examine scatterplot itself</w:t>
+      </w:r>
+    </w:p>
+    <w:p>
+      <w:pPr>
+        <w:pStyle w:val="ListParagraph"/>
+        <w:numPr>
+          <w:ilvl w:val="1"/>
+          <w:numId w:val="22"/>
+        </w:numPr>
+      </w:pPr>
+      <w:r>
+        <w:t xml:space="preserve">A2: </w:t>
+      </w:r>
+      <w:r>
+        <w:t>Independence of errors</w:t>
+      </w:r>
+    </w:p>
+    <w:p>
+      <w:pPr>
+        <w:pStyle w:val="ListParagraph"/>
+        <w:numPr>
+          <w:ilvl w:val="2"/>
+          <w:numId w:val="22"/>
+        </w:numPr>
+      </w:pPr>
+      <w:r>
+        <w:t>To check this, examine scatterplot of residuals vs. fits for all predictor variables, state that there should be no discernable relation</w:t>
+      </w:r>
+    </w:p>
+    <w:p>
+      <w:pPr>
+        <w:pStyle w:val="ListParagraph"/>
+        <w:numPr>
+          <w:ilvl w:val="1"/>
+          <w:numId w:val="22"/>
+        </w:numPr>
+      </w:pPr>
+      <w:r>
+        <w:t xml:space="preserve">A3: </w:t>
+      </w:r>
+      <w:r>
+        <w:t>Homoscedasticity (constant variance)</w:t>
+      </w:r>
+    </w:p>
+    <w:p>
+      <w:pPr>
+        <w:pStyle w:val="ListParagraph"/>
+        <w:numPr>
+          <w:ilvl w:val="2"/>
+          <w:numId w:val="22"/>
+        </w:numPr>
+      </w:pPr>
+      <w:r>
+        <w:t>To check this, examine scatterplot of residuals vs. fits – show there’s no megaphone effect or bowtie effect</w:t>
+      </w:r>
+    </w:p>
+    <w:p>
+      <w:pPr>
+        <w:pStyle w:val="ListParagraph"/>
+        <w:numPr>
+          <w:ilvl w:val="1"/>
+          <w:numId w:val="22"/>
+        </w:numPr>
+      </w:pPr>
+      <w:r>
+        <w:lastRenderedPageBreak/>
+        <w:t xml:space="preserve">A4: </w:t>
+      </w:r>
+      <w:r>
+        <w:t>Normality of errors</w:t>
+      </w:r>
+    </w:p>
+    <w:p>
+      <w:pPr>
+        <w:pStyle w:val="ListParagraph"/>
+        <w:numPr>
+          <w:ilvl w:val="2"/>
+          <w:numId w:val="22"/>
+        </w:numPr>
+      </w:pPr>
+      <w:r>
+        <w:t>To check this, show points follow line closely in qqplot</w:t>
+      </w:r>
+    </w:p>
+    <w:p>
+      <w:pPr>
+        <w:pStyle w:val="ListParagraph"/>
+        <w:numPr>
+          <w:ilvl w:val="2"/>
+          <w:numId w:val="22"/>
+        </w:numPr>
+      </w:pPr>
+      <w:r>
+        <w:t>Also acceptable: Show histogram of residuals for approximate normality or use CLT for large sample size (n = 199 I think?).</w:t>
+      </w:r>
+    </w:p>
+    <w:p>
+      <w:pPr>
+        <w:pStyle w:val="ListParagraph"/>
+        <w:numPr>
+          <w:ilvl w:val="0"/>
+          <w:numId w:val="22"/>
+        </w:numPr>
+      </w:pPr>
+      <w:r>
+        <w:t>Report results of each assumption, along with residual plots, res. vs. fit, qqplot, location-scale plot, histogram of residuals</w:t>
+      </w:r>
+    </w:p>
+    <w:p>
+      <w:pPr>
+        <w:pStyle w:val="ListParagraph"/>
+        <w:numPr>
+          <w:ilvl w:val="0"/>
+          <w:numId w:val="12"/>
+        </w:numPr>
+      </w:pPr>
+      <w:r>
+        <w:t xml:space="preserve">model obeys A1: model has only linear terms and interaction terms, and </w:t>
+      </w:r>
+    </w:p>
+    <w:p>
+      <w:pPr>
+        <w:pStyle w:val="ListParagraph"/>
+        <w:numPr>
+          <w:ilvl w:val="0"/>
+          <w:numId w:val="12"/>
+        </w:numPr>
+      </w:pPr>
+      <w:r>
+        <w:t>we showed that all predictor variables show randomness when regressed with residuals.</w:t>
+      </w:r>
+    </w:p>
+    <w:p>
+      <w:pPr>
+        <w:pStyle w:val="ListParagraph"/>
+        <w:numPr>
+          <w:ilvl w:val="0"/>
+          <w:numId w:val="12"/>
+        </w:numPr>
+      </w:pPr>
+      <w:r>
+        <w:t>model obeys A2: random sample = assume errors are independent, and see 1st plot (residual vs. fitted plot)</w:t>
+      </w:r>
+    </w:p>
+    <w:p>
+      <w:pPr>
+        <w:pStyle w:val="ListParagraph"/>
+        <w:numPr>
+          <w:ilvl w:val="0"/>
+          <w:numId w:val="12"/>
+        </w:numPr>
+      </w:pPr>
+      <w:r>
+        <w:t>model obeys A3: approximately homoscedastic, from scale location plot, we see random scattered points about red horizontal line (mean?)</w:t>
+      </w:r>
+    </w:p>
+    <w:p>
+      <w:pPr>
+        <w:pStyle w:val="ListParagraph"/>
+        <w:numPr>
+          <w:ilvl w:val="0"/>
+          <w:numId w:val="12"/>
+        </w:numPr>
+      </w:pPr>
+      <w:r>
+        <w:t>model obeys A4: approximately normal -- slightly more left skewed (qqplot) than right skewed</w:t>
+      </w:r>
+    </w:p>
+    <w:p>
+      <w:pPr>
+        <w:pStyle w:val="ListParagraph"/>
+        <w:numPr>
+          <w:ilvl w:val="0"/>
+          <w:numId w:val="22"/>
+        </w:numPr>
+        <w:rPr>
+          <w:highlight w:val="yellow"/>
+        </w:rPr>
+      </w:pPr>
+      <w:r>
+        <w:rPr>
+          <w:highlight w:val="yellow"/>
+        </w:rPr>
+        <w:t>TODO: Insert R code to produce residual plots in appendix.</w:t>
+      </w:r>
+    </w:p>
+    <w:p/>
+    <w:p>
+      <w:pPr>
+        <w:pStyle w:val="ListParagraph"/>
+        <w:numPr>
+          <w:ilvl w:val="0"/>
+          <w:numId w:val="7"/>
+        </w:numPr>
         <w:rPr>
           <w:b/>
           <w:bCs/>
         </w:rPr>
-        <w:t>s</w:t>
-      </w:r>
-      <w:proofErr w:type="spellEnd"/>
-    </w:p>
-    <w:p>
-      <w:pPr>
-        <w:rPr>
-          <w:highlight w:val="yellow"/>
-        </w:rPr>
-      </w:pPr>
-    </w:p>
-    <w:p>
-      <w:pPr>
-        <w:pStyle w:val="ListParagraph"/>
-        <w:numPr>
-          <w:ilvl w:val="0"/>
-          <w:numId w:val="22"/>
-        </w:numPr>
-      </w:pPr>
-      <w:r>
-        <w:t>Verify linear model assumptions by stating how you’ll test each assumption</w:t>
-      </w:r>
-    </w:p>
-    <w:p>
-      <w:pPr>
-        <w:pStyle w:val="ListParagraph"/>
-        <w:numPr>
-          <w:ilvl w:val="1"/>
-          <w:numId w:val="22"/>
-        </w:numPr>
-      </w:pPr>
-      <w:r>
-        <w:t xml:space="preserve">A1: </w:t>
-      </w:r>
-      <w:r>
-        <w:t>Linearity</w:t>
-      </w:r>
-    </w:p>
-    <w:p>
-      <w:pPr>
-        <w:pStyle w:val="ListParagraph"/>
-        <w:numPr>
-          <w:ilvl w:val="2"/>
-          <w:numId w:val="22"/>
-        </w:numPr>
-      </w:pPr>
-      <w:r>
-        <w:t>To check this, examine scatterplot itself</w:t>
-      </w:r>
-    </w:p>
-    <w:p>
-      <w:pPr>
-        <w:pStyle w:val="ListParagraph"/>
-        <w:numPr>
-          <w:ilvl w:val="1"/>
-          <w:numId w:val="22"/>
-        </w:numPr>
-      </w:pPr>
-      <w:r>
-        <w:t xml:space="preserve">A2: </w:t>
-      </w:r>
-      <w:r>
-        <w:t>Independence of errors</w:t>
-      </w:r>
-    </w:p>
-    <w:p>
-      <w:pPr>
-        <w:pStyle w:val="ListParagraph"/>
-        <w:numPr>
-          <w:ilvl w:val="2"/>
-          <w:numId w:val="22"/>
-        </w:numPr>
-      </w:pPr>
-      <w:r>
-        <w:t>To check this, examine scatterplot of residuals vs. fits for all predictor variables, state that there should be no discernable relation</w:t>
-      </w:r>
-    </w:p>
-    <w:p>
-      <w:pPr>
-        <w:pStyle w:val="ListParagraph"/>
-        <w:numPr>
-          <w:ilvl w:val="1"/>
-          <w:numId w:val="22"/>
-        </w:numPr>
-      </w:pPr>
-      <w:r>
-        <w:t xml:space="preserve">A3: </w:t>
-      </w:r>
-      <w:r>
-        <w:t>Homoscedasticity (constant variance)</w:t>
-      </w:r>
-    </w:p>
-    <w:p>
-      <w:pPr>
-        <w:pStyle w:val="ListParagraph"/>
-        <w:numPr>
-          <w:ilvl w:val="2"/>
-          <w:numId w:val="22"/>
-        </w:numPr>
-      </w:pPr>
-      <w:r>
-        <w:t>To check this, examine scatterplot of residuals vs. fits – show there’s no megaphone effect or bowtie effect</w:t>
-      </w:r>
-    </w:p>
-    <w:p>
-      <w:pPr>
-        <w:pStyle w:val="ListParagraph"/>
-        <w:numPr>
-          <w:ilvl w:val="1"/>
-          <w:numId w:val="22"/>
-        </w:numPr>
-      </w:pPr>
-      <w:r>
-        <w:lastRenderedPageBreak/>
-        <w:t xml:space="preserve">A4: </w:t>
-      </w:r>
-      <w:r>
-        <w:t>Normality of errors</w:t>
-      </w:r>
-    </w:p>
-    <w:p>
-      <w:pPr>
-        <w:pStyle w:val="ListParagraph"/>
-        <w:numPr>
-          <w:ilvl w:val="2"/>
-          <w:numId w:val="22"/>
-        </w:numPr>
-      </w:pPr>
-      <w:r>
-        <w:t xml:space="preserve">To check this, show points follow line closely in </w:t>
-      </w:r>
-      <w:proofErr w:type="spellStart"/>
-      <w:r>
-        <w:t>qqplot</w:t>
-      </w:r>
-      <w:proofErr w:type="spellEnd"/>
-    </w:p>
-    <w:p>
-      <w:pPr>
-        <w:pStyle w:val="ListParagraph"/>
-        <w:numPr>
-          <w:ilvl w:val="2"/>
-          <w:numId w:val="22"/>
-        </w:numPr>
-      </w:pPr>
-      <w:r>
-        <w:t>Also acceptable: Show histogram of residuals for approximate normality or use CLT for large sample size (n = 199 I think?).</w:t>
-      </w:r>
-    </w:p>
-    <w:p>
-      <w:pPr>
-        <w:pStyle w:val="ListParagraph"/>
-        <w:numPr>
-          <w:ilvl w:val="0"/>
-          <w:numId w:val="22"/>
-        </w:numPr>
-      </w:pPr>
-      <w:r>
-        <w:t xml:space="preserve">Report results of each assumption, along with residual plots, res. vs. fit, </w:t>
-      </w:r>
-      <w:proofErr w:type="spellStart"/>
-      <w:r>
-        <w:t>qqplot</w:t>
-      </w:r>
-      <w:proofErr w:type="spellEnd"/>
-      <w:r>
-        <w:t>, location-scale plot, histogram of residuals</w:t>
-      </w:r>
-    </w:p>
-    <w:p>
-      <w:pPr>
-        <w:pStyle w:val="ListParagraph"/>
-        <w:numPr>
-          <w:ilvl w:val="0"/>
-          <w:numId w:val="12"/>
-        </w:numPr>
-      </w:pPr>
-      <w:r>
-        <w:t xml:space="preserve">model obeys A1: model has only linear terms and interaction terms, and </w:t>
-      </w:r>
-    </w:p>
-    <w:p>
-      <w:pPr>
-        <w:pStyle w:val="ListParagraph"/>
-        <w:numPr>
-          <w:ilvl w:val="0"/>
-          <w:numId w:val="12"/>
-        </w:numPr>
-      </w:pPr>
-      <w:r>
-        <w:t>we showed that all predictor variables show randomness when regressed with residuals.</w:t>
-      </w:r>
-    </w:p>
-    <w:p>
-      <w:pPr>
-        <w:pStyle w:val="ListParagraph"/>
-        <w:numPr>
-          <w:ilvl w:val="0"/>
-          <w:numId w:val="12"/>
-        </w:numPr>
-      </w:pPr>
-      <w:r>
-        <w:t>model obeys A2: random sample = assume errors are independent, and see 1st plot (residual vs. fitted plot)</w:t>
-      </w:r>
-    </w:p>
-    <w:p>
-      <w:pPr>
-        <w:pStyle w:val="ListParagraph"/>
-        <w:numPr>
-          <w:ilvl w:val="0"/>
-          <w:numId w:val="12"/>
-        </w:numPr>
-      </w:pPr>
-      <w:r>
-        <w:t>model obeys A3: approximately homoscedastic, from scale location plot, we see random scattered points about red horizontal line (mean?)</w:t>
-      </w:r>
-    </w:p>
-    <w:p>
-      <w:pPr>
-        <w:pStyle w:val="ListParagraph"/>
-        <w:numPr>
-          <w:ilvl w:val="0"/>
-          <w:numId w:val="12"/>
-        </w:numPr>
-      </w:pPr>
-      <w:r>
-        <w:t>model obeys A4: approximately normal -- slightly more left skewed (</w:t>
-      </w:r>
-      <w:proofErr w:type="spellStart"/>
-      <w:r>
-        <w:t>qqplot</w:t>
-      </w:r>
-      <w:proofErr w:type="spellEnd"/>
-      <w:r>
-        <w:t>) than right skewed</w:t>
-      </w:r>
-    </w:p>
-    <w:p>
-      <w:pPr>
-        <w:pStyle w:val="ListParagraph"/>
-        <w:numPr>
-          <w:ilvl w:val="0"/>
-          <w:numId w:val="22"/>
-        </w:numPr>
-        <w:rPr>
-          <w:highlight w:val="yellow"/>
-        </w:rPr>
-      </w:pPr>
-      <w:r>
-        <w:rPr>
-          <w:highlight w:val="yellow"/>
-        </w:rPr>
-        <w:t>TODO: Insert R code to produce residual plots in appendix.</w:t>
-      </w:r>
-    </w:p>
-    <w:p/>
-    <w:p>
-      <w:pPr>
-        <w:pStyle w:val="ListParagraph"/>
-        <w:numPr>
-          <w:ilvl w:val="0"/>
-          <w:numId w:val="7"/>
-        </w:numPr>
+      </w:pPr>
+      <w:r>
         <w:rPr>
           <w:b/>
           <w:bCs/>
         </w:rPr>
-      </w:pPr>
+        <w:t xml:space="preserve">Add in-depth </w:t>
+      </w:r>
       <w:r>
         <w:rPr>
           <w:b/>
           <w:bCs/>
         </w:rPr>
-        <w:t xml:space="preserve">Add in-depth </w:t>
+        <w:t>diagnostics to illustrate the goodness of the model</w:t>
       </w:r>
       <w:r>
         <w:rPr>
           <w:b/>
           <w:bCs/>
         </w:rPr>
-        <w:t>diagnostics to illustrate the goodness of the model</w:t>
-      </w:r>
-      <w:r>
+        <w:t>.</w:t>
+      </w:r>
+    </w:p>
+    <w:p>
+      <w:pPr>
+        <w:rPr>
+          <w:highlight w:val="yellow"/>
+        </w:rPr>
+      </w:pPr>
+    </w:p>
+    <w:p>
+      <w:pPr>
+        <w:pStyle w:val="ListParagraph"/>
+        <w:numPr>
+          <w:ilvl w:val="0"/>
+          <w:numId w:val="17"/>
+        </w:numPr>
+      </w:pPr>
+      <w:r>
+        <w:t>Validate model</w:t>
+      </w:r>
+      <w:r>
+        <w:t xml:space="preserve"> soundness</w:t>
+      </w:r>
+    </w:p>
+    <w:p>
+      <w:pPr>
+        <w:pStyle w:val="ListParagraph"/>
+        <w:numPr>
+          <w:ilvl w:val="1"/>
+          <w:numId w:val="13"/>
+        </w:numPr>
+      </w:pPr>
+      <w:r>
+        <w:t xml:space="preserve">55/45 split between training and testing </w:t>
+      </w:r>
+      <w:r>
+        <w:sym w:font="Wingdings" w:char="F0DF"/>
+      </w:r>
+      <w:r>
+        <w:t xml:space="preserve"> should have </w:t>
+      </w:r>
+      <w:r>
+        <w:t>used 50/50</w:t>
+      </w:r>
+      <w:r>
+        <w:t xml:space="preserve"> split</w:t>
+      </w:r>
+    </w:p>
+    <w:p>
+      <w:pPr>
+        <w:pStyle w:val="ListParagraph"/>
+        <w:numPr>
+          <w:ilvl w:val="2"/>
+          <w:numId w:val="13"/>
+        </w:numPr>
+      </w:pPr>
+      <w:r>
+        <w:t>Check if mean of residuals = 0</w:t>
+      </w:r>
+    </w:p>
+    <w:p>
+      <w:pPr>
+        <w:pStyle w:val="ListParagraph"/>
+        <w:numPr>
+          <w:ilvl w:val="3"/>
+          <w:numId w:val="13"/>
+        </w:numPr>
+      </w:pPr>
+      <w:r>
+        <w:t>Mean of residual close to 0 is still good enough</w:t>
+      </w:r>
+    </w:p>
+    <w:p>
+      <w:pPr>
+        <w:pStyle w:val="ListParagraph"/>
+        <w:numPr>
+          <w:ilvl w:val="2"/>
+          <w:numId w:val="13"/>
+        </w:numPr>
+      </w:pPr>
+      <w:r>
+        <w:t>Check if histogram of residuals is approximately normal distributed</w:t>
+      </w:r>
+    </w:p>
+    <w:p>
+      <w:pPr>
+        <w:pStyle w:val="ListParagraph"/>
+        <w:numPr>
+          <w:ilvl w:val="3"/>
+          <w:numId w:val="13"/>
+        </w:numPr>
+      </w:pPr>
+      <w:r>
+        <w:t>It is, by CLT</w:t>
+      </w:r>
+      <w:r>
+        <w:t xml:space="preserve"> (n = 199)</w:t>
+      </w:r>
+    </w:p>
+    <w:p>
+      <w:pPr>
+        <w:pStyle w:val="ListParagraph"/>
+        <w:numPr>
+          <w:ilvl w:val="1"/>
+          <w:numId w:val="13"/>
+        </w:numPr>
+      </w:pPr>
+      <w:r>
+        <w:t>Perform t-tests</w:t>
+      </w:r>
+      <w:r>
+        <w:t xml:space="preserve"> on residuals</w:t>
+      </w:r>
+      <w:r>
+        <w:t xml:space="preserve"> to see if mean of residual = 0</w:t>
+      </w:r>
+    </w:p>
+    <w:p>
+      <w:pPr>
+        <w:pStyle w:val="ListParagraph"/>
+        <w:numPr>
+          <w:ilvl w:val="2"/>
+          <w:numId w:val="13"/>
+        </w:numPr>
+      </w:pPr>
+      <w:r>
+        <w:t>Hypothesis:</w:t>
+      </w:r>
+    </w:p>
+    <w:p>
+      <w:pPr>
+        <w:pStyle w:val="ListParagraph"/>
+        <w:numPr>
+          <w:ilvl w:val="3"/>
+          <w:numId w:val="13"/>
+        </w:numPr>
+      </w:pPr>
+      <w:r>
+        <w:t>H0: mean = 0</w:t>
+      </w:r>
+    </w:p>
+    <w:p>
+      <w:pPr>
+        <w:pStyle w:val="ListParagraph"/>
+        <w:numPr>
+          <w:ilvl w:val="3"/>
+          <w:numId w:val="13"/>
+        </w:numPr>
+      </w:pPr>
+      <w:r>
+        <w:t>H1: mean != 0</w:t>
+      </w:r>
+    </w:p>
+    <w:p>
+      <w:pPr>
+        <w:pStyle w:val="ListParagraph"/>
+        <w:numPr>
+          <w:ilvl w:val="2"/>
+          <w:numId w:val="13"/>
+        </w:numPr>
+      </w:pPr>
+      <w:r>
+        <w:t>Results:</w:t>
+      </w:r>
+    </w:p>
+    <w:p>
+      <w:pPr>
+        <w:pStyle w:val="ListParagraph"/>
+        <w:numPr>
+          <w:ilvl w:val="3"/>
+          <w:numId w:val="13"/>
+        </w:numPr>
+      </w:pPr>
+      <w:r>
+        <w:t>t-value = -0.26242</w:t>
+      </w:r>
+    </w:p>
+    <w:p>
+      <w:pPr>
+        <w:pStyle w:val="ListParagraph"/>
+        <w:numPr>
+          <w:ilvl w:val="3"/>
+          <w:numId w:val="13"/>
+        </w:numPr>
+      </w:pPr>
+      <w:r>
+        <w:t>p-value = 0.7938</w:t>
+      </w:r>
+    </w:p>
+    <w:p>
+      <w:pPr>
+        <w:pStyle w:val="ListParagraph"/>
+        <w:numPr>
+          <w:ilvl w:val="4"/>
+          <w:numId w:val="13"/>
+        </w:numPr>
+      </w:pPr>
+      <w:r>
+        <w:t>fail to reject H0</w:t>
+      </w:r>
+      <w:r>
+        <w:t xml:space="preserve">, since we need </w:t>
+      </w:r>
+      <w:r>
+        <w:t>p-value &lt; 0.05 to reject H0 (mean != 0)</w:t>
+      </w:r>
+    </w:p>
+    <w:p>
+      <w:pPr>
+        <w:pStyle w:val="ListParagraph"/>
+        <w:numPr>
+          <w:ilvl w:val="3"/>
+          <w:numId w:val="13"/>
+        </w:numPr>
+      </w:pPr>
+      <w:r>
+        <w:t>95% CI</w:t>
+      </w:r>
+      <w:r>
+        <w:t xml:space="preserve"> for mean res</w:t>
+      </w:r>
+      <w:r>
+        <w:t>iduals</w:t>
+      </w:r>
+      <w:r>
+        <w:t>: (-0.4510668, 0.3462948)</w:t>
+      </w:r>
+    </w:p>
+    <w:p>
+      <w:pPr>
+        <w:pStyle w:val="ListParagraph"/>
+        <w:numPr>
+          <w:ilvl w:val="4"/>
+          <w:numId w:val="13"/>
+        </w:numPr>
+      </w:pPr>
+      <w:r>
+        <w:t xml:space="preserve"> 0 is in CI</w:t>
+      </w:r>
+      <w:r>
+        <w:t xml:space="preserve"> </w:t>
+      </w:r>
+      <w:r>
+        <w:sym w:font="Wingdings" w:char="F0DF"/>
+      </w:r>
+      <w:r>
+        <w:t xml:space="preserve"> fail to reject H0</w:t>
+      </w:r>
+      <w:r>
+        <w:t xml:space="preserve"> </w:t>
+      </w:r>
+      <w:r>
+        <w:t>(</w:t>
+      </w:r>
+      <w:r>
+        <w:t>mean = 0</w:t>
+      </w:r>
+      <w:r>
+        <w:t>)</w:t>
+      </w:r>
+    </w:p>
+    <w:p>
+      <w:pPr>
+        <w:pStyle w:val="ListParagraph"/>
+        <w:numPr>
+          <w:ilvl w:val="1"/>
+          <w:numId w:val="13"/>
+        </w:numPr>
+      </w:pPr>
+      <w:r>
+        <w:t xml:space="preserve">Find 95% </w:t>
+      </w:r>
+      <w:r>
+        <w:t>CI</w:t>
+      </w:r>
+      <w:r>
+        <w:t xml:space="preserve"> for each </w:t>
+      </w:r>
+      <w:r>
+        <w:t>(numerical) predictor variable</w:t>
+      </w:r>
+    </w:p>
+    <w:p>
+      <w:pPr>
+        <w:pStyle w:val="ListParagraph"/>
+        <w:numPr>
+          <w:ilvl w:val="2"/>
+          <w:numId w:val="13"/>
+        </w:numPr>
+      </w:pPr>
+      <w:r>
+        <w:t>lm() output already tells you whether they’re significant</w:t>
+      </w:r>
+      <w:r>
+        <w:t xml:space="preserve"> (whether</w:t>
+      </w:r>
+      <w:r>
+        <w:t xml:space="preserve"> or not</w:t>
+      </w:r>
+      <w:r>
+        <w:t xml:space="preserve"> to reject H0)</w:t>
+      </w:r>
+      <w:r>
+        <w:t xml:space="preserve"> </w:t>
+      </w:r>
+      <w:r>
+        <w:sym w:font="Wingdings" w:char="F0DF"/>
+      </w:r>
+      <w:r>
+        <w:t xml:space="preserve"> p values</w:t>
+      </w:r>
+      <w:r>
+        <w:t xml:space="preserve"> </w:t>
+      </w:r>
+      <w:r>
+        <w:t>shoul</w:t>
+      </w:r>
+      <w:r>
+        <w:t>d</w:t>
+      </w:r>
+      <w:r>
+        <w:t xml:space="preserve"> be </w:t>
+      </w:r>
+      <w:r>
+        <w:t>&lt; 0.05</w:t>
+      </w:r>
+    </w:p>
+    <w:p>
+      <w:pPr>
+        <w:rPr>
+          <w:highlight w:val="yellow"/>
+        </w:rPr>
+      </w:pPr>
+    </w:p>
+    <w:p>
+      <w:pPr>
         <w:rPr>
           <w:b/>
           <w:bCs/>
         </w:rPr>
-        <w:t>.</w:t>
-      </w:r>
-    </w:p>
-    <w:p>
-      <w:pPr>
-        <w:rPr>
-          <w:highlight w:val="yellow"/>
-        </w:rPr>
-      </w:pPr>
-    </w:p>
-    <w:p>
-      <w:pPr>
-        <w:pStyle w:val="ListParagraph"/>
-        <w:numPr>
-          <w:ilvl w:val="0"/>
-          <w:numId w:val="17"/>
-        </w:numPr>
-      </w:pPr>
-      <w:r>
-        <w:t>Validate model</w:t>
-      </w:r>
-      <w:r>
-        <w:t xml:space="preserve"> soundness</w:t>
-      </w:r>
-    </w:p>
-    <w:p>
-      <w:pPr>
-        <w:pStyle w:val="ListParagraph"/>
-        <w:numPr>
-          <w:ilvl w:val="1"/>
-          <w:numId w:val="13"/>
-        </w:numPr>
-      </w:pPr>
-      <w:r>
-        <w:t xml:space="preserve">55/45 split between training and testing </w:t>
-      </w:r>
-      <w:r>
-        <w:sym w:font="Wingdings" w:char="F0DF"/>
-      </w:r>
-      <w:r>
-        <w:t xml:space="preserve"> should have </w:t>
-      </w:r>
-      <w:r>
-        <w:t>used 50/50</w:t>
-      </w:r>
-      <w:r>
-        <w:t xml:space="preserve"> split</w:t>
-      </w:r>
-    </w:p>
-    <w:p>
-      <w:pPr>
-        <w:pStyle w:val="ListParagraph"/>
-        <w:numPr>
-          <w:ilvl w:val="2"/>
-          <w:numId w:val="13"/>
-        </w:numPr>
-      </w:pPr>
-      <w:r>
-        <w:t>Check if mean of residuals = 0</w:t>
-      </w:r>
-    </w:p>
-    <w:p>
-      <w:pPr>
-        <w:pStyle w:val="ListParagraph"/>
-        <w:numPr>
-          <w:ilvl w:val="3"/>
-          <w:numId w:val="13"/>
-        </w:numPr>
-      </w:pPr>
-      <w:r>
-        <w:t>Mean of residual close to 0 is still good enough</w:t>
-      </w:r>
-    </w:p>
-    <w:p>
-      <w:pPr>
-        <w:pStyle w:val="ListParagraph"/>
-        <w:numPr>
-          <w:ilvl w:val="2"/>
-          <w:numId w:val="13"/>
-        </w:numPr>
-      </w:pPr>
-      <w:r>
-        <w:t>Check if histogram of residuals is approximately normal distributed</w:t>
-      </w:r>
-    </w:p>
-    <w:p>
-      <w:pPr>
-        <w:pStyle w:val="ListParagraph"/>
-        <w:numPr>
-          <w:ilvl w:val="3"/>
-          <w:numId w:val="13"/>
-        </w:numPr>
-      </w:pPr>
-      <w:r>
-        <w:t>It is, by CLT</w:t>
-      </w:r>
-      <w:r>
-        <w:t xml:space="preserve"> (n = 199)</w:t>
-      </w:r>
-    </w:p>
-    <w:p>
-      <w:pPr>
-        <w:pStyle w:val="ListParagraph"/>
-        <w:numPr>
-          <w:ilvl w:val="1"/>
-          <w:numId w:val="13"/>
-        </w:numPr>
-      </w:pPr>
-      <w:r>
-        <w:t>Perform t-tests</w:t>
-      </w:r>
-      <w:r>
-        <w:t xml:space="preserve"> on residuals</w:t>
-      </w:r>
-      <w:r>
-        <w:t xml:space="preserve"> to see if mean of residual = 0</w:t>
-      </w:r>
-    </w:p>
-    <w:p>
-      <w:pPr>
-        <w:pStyle w:val="ListParagraph"/>
-        <w:numPr>
-          <w:ilvl w:val="2"/>
-          <w:numId w:val="13"/>
-        </w:numPr>
-      </w:pPr>
-      <w:r>
-        <w:t>Hypothesis:</w:t>
-      </w:r>
-    </w:p>
-    <w:p>
-      <w:pPr>
-        <w:pStyle w:val="ListParagraph"/>
-        <w:numPr>
-          <w:ilvl w:val="3"/>
-          <w:numId w:val="13"/>
-        </w:numPr>
-      </w:pPr>
-      <w:r>
-        <w:t>H0: mean = 0</w:t>
-      </w:r>
-    </w:p>
-    <w:p>
-      <w:pPr>
-        <w:pStyle w:val="ListParagraph"/>
-        <w:numPr>
-          <w:ilvl w:val="3"/>
-          <w:numId w:val="13"/>
-        </w:numPr>
-      </w:pPr>
-      <w:r>
-        <w:t xml:space="preserve">H1: </w:t>
-      </w:r>
-      <w:proofErr w:type="gramStart"/>
-      <w:r>
-        <w:t>mean !</w:t>
-      </w:r>
-      <w:proofErr w:type="gramEnd"/>
-      <w:r>
-        <w:t>= 0</w:t>
-      </w:r>
-    </w:p>
-    <w:p>
-      <w:pPr>
-        <w:pStyle w:val="ListParagraph"/>
-        <w:numPr>
-          <w:ilvl w:val="2"/>
-          <w:numId w:val="13"/>
-        </w:numPr>
-      </w:pPr>
-      <w:r>
-        <w:t>Results:</w:t>
-      </w:r>
-    </w:p>
-    <w:p>
-      <w:pPr>
-        <w:pStyle w:val="ListParagraph"/>
-        <w:numPr>
-          <w:ilvl w:val="3"/>
-          <w:numId w:val="13"/>
-        </w:numPr>
-      </w:pPr>
-      <w:r>
-        <w:t>t-value = -0.26242</w:t>
-      </w:r>
-    </w:p>
-    <w:p>
-      <w:pPr>
-        <w:pStyle w:val="ListParagraph"/>
-        <w:numPr>
-          <w:ilvl w:val="3"/>
-          <w:numId w:val="13"/>
-        </w:numPr>
-      </w:pPr>
-      <w:r>
-        <w:t>p-value = 0.7938</w:t>
-      </w:r>
-    </w:p>
-    <w:p>
-      <w:pPr>
-        <w:pStyle w:val="ListParagraph"/>
-        <w:numPr>
-          <w:ilvl w:val="4"/>
-          <w:numId w:val="13"/>
-        </w:numPr>
-      </w:pPr>
-      <w:r>
-        <w:t>fail to reject H0</w:t>
-      </w:r>
-      <w:r>
-        <w:t xml:space="preserve">, since we need </w:t>
-      </w:r>
-      <w:r>
-        <w:t>p-value &lt; 0.05 to reject H0 (</w:t>
-      </w:r>
-      <w:proofErr w:type="gramStart"/>
-      <w:r>
-        <w:t>mean !</w:t>
-      </w:r>
-      <w:proofErr w:type="gramEnd"/>
-      <w:r>
-        <w:t>= 0)</w:t>
-      </w:r>
-    </w:p>
-    <w:p>
-      <w:pPr>
-        <w:pStyle w:val="ListParagraph"/>
-        <w:numPr>
-          <w:ilvl w:val="3"/>
-          <w:numId w:val="13"/>
-        </w:numPr>
-      </w:pPr>
-      <w:r>
-        <w:t>95% CI</w:t>
-      </w:r>
-      <w:r>
-        <w:t xml:space="preserve"> for mean res</w:t>
-      </w:r>
-      <w:r>
-        <w:t>iduals</w:t>
-      </w:r>
-      <w:r>
-        <w:t>: (-0.4510668, 0.3462948)</w:t>
-      </w:r>
-    </w:p>
-    <w:p>
-      <w:pPr>
-        <w:pStyle w:val="ListParagraph"/>
-        <w:numPr>
-          <w:ilvl w:val="4"/>
-          <w:numId w:val="13"/>
-        </w:numPr>
-      </w:pPr>
-      <w:r>
-        <w:t xml:space="preserve"> 0 is in CI</w:t>
-      </w:r>
-      <w:r>
-        <w:t xml:space="preserve"> </w:t>
-      </w:r>
-      <w:r>
-        <w:sym w:font="Wingdings" w:char="F0DF"/>
-      </w:r>
-      <w:r>
-        <w:t xml:space="preserve"> fail to reject H0</w:t>
-      </w:r>
-      <w:r>
-        <w:t xml:space="preserve"> </w:t>
-      </w:r>
-      <w:r>
-        <w:t>(</w:t>
-      </w:r>
-      <w:r>
-        <w:t>mean = 0</w:t>
-      </w:r>
-      <w:r>
-        <w:t>)</w:t>
-      </w:r>
-    </w:p>
-    <w:p>
-      <w:pPr>
-        <w:pStyle w:val="ListParagraph"/>
-        <w:numPr>
-          <w:ilvl w:val="1"/>
-          <w:numId w:val="13"/>
-        </w:numPr>
-      </w:pPr>
-      <w:r>
-        <w:t xml:space="preserve">Find 95% </w:t>
-      </w:r>
-      <w:r>
-        <w:t>CI</w:t>
-      </w:r>
-      <w:r>
-        <w:t xml:space="preserve"> for each </w:t>
-      </w:r>
-      <w:r>
-        <w:t>(numerical) predictor variable</w:t>
-      </w:r>
-    </w:p>
-    <w:p>
-      <w:pPr>
-        <w:pStyle w:val="ListParagraph"/>
-        <w:numPr>
-          <w:ilvl w:val="2"/>
-          <w:numId w:val="13"/>
-        </w:numPr>
-      </w:pPr>
-      <w:proofErr w:type="spellStart"/>
-      <w:proofErr w:type="gramStart"/>
-      <w:r>
-        <w:t>lm</w:t>
-      </w:r>
-      <w:proofErr w:type="spellEnd"/>
-      <w:r>
-        <w:t>(</w:t>
-      </w:r>
-      <w:proofErr w:type="gramEnd"/>
-      <w:r>
-        <w:t>) output already tells you whether they’re significant</w:t>
-      </w:r>
-      <w:r>
-        <w:t xml:space="preserve"> (whether</w:t>
-      </w:r>
-      <w:r>
-        <w:t xml:space="preserve"> or not</w:t>
-      </w:r>
-      <w:r>
-        <w:t xml:space="preserve"> to reject H0)</w:t>
-      </w:r>
-      <w:r>
-        <w:t xml:space="preserve"> </w:t>
-      </w:r>
-      <w:r>
-        <w:sym w:font="Wingdings" w:char="F0DF"/>
-      </w:r>
-      <w:r>
-        <w:t xml:space="preserve"> p values</w:t>
-      </w:r>
-      <w:r>
-        <w:t xml:space="preserve"> </w:t>
-      </w:r>
-      <w:r>
-        <w:t>shoul</w:t>
-      </w:r>
-      <w:r>
-        <w:t>d</w:t>
-      </w:r>
-      <w:r>
-        <w:t xml:space="preserve"> be </w:t>
-      </w:r>
-      <w:r>
-        <w:t>&lt; 0.05</w:t>
-      </w:r>
-    </w:p>
-    <w:p>
-      <w:pPr>
-        <w:rPr>
-          <w:highlight w:val="yellow"/>
-        </w:rPr>
-      </w:pPr>
-    </w:p>
-    <w:p>
-      <w:pPr>
+      </w:pPr>
+      <w:r>
         <w:rPr>
           <w:b/>
           <w:bCs/>
         </w:rPr>
-      </w:pPr>
+        <w:br w:type="page"/>
+      </w:r>
       <w:r>
         <w:rPr>
           <w:b/>
           <w:bCs/>
         </w:rPr>
-        <w:br w:type="page"/>
-      </w:r>
-      <w:r>
+        <w:lastRenderedPageBreak/>
+        <w:t>Conclusion</w:t>
+      </w:r>
+    </w:p>
+    <w:p/>
+    <w:p>
+      <w:pPr>
+        <w:pStyle w:val="ListParagraph"/>
+        <w:numPr>
+          <w:ilvl w:val="0"/>
+          <w:numId w:val="4"/>
+        </w:numPr>
         <w:rPr>
           <w:b/>
           <w:bCs/>
         </w:rPr>
-        <w:lastRenderedPageBreak/>
-        <w:t>Conclusion</w:t>
+      </w:pPr>
+      <w:r>
+        <w:rPr>
+          <w:b/>
+          <w:bCs/>
+        </w:rPr>
+        <w:t xml:space="preserve">Explain why </w:t>
+      </w:r>
+      <w:r>
+        <w:rPr>
+          <w:b/>
+          <w:bCs/>
+        </w:rPr>
+        <w:t>model is useful in the context of the data</w:t>
+      </w:r>
+      <w:r>
+        <w:rPr>
+          <w:b/>
+          <w:bCs/>
+        </w:rPr>
+        <w:t>.</w:t>
       </w:r>
     </w:p>
     <w:p/>
+    <w:p>
+      <w:pPr>
+        <w:pStyle w:val="ListParagraph"/>
+        <w:numPr>
+          <w:ilvl w:val="0"/>
+          <w:numId w:val="26"/>
+        </w:numPr>
+      </w:pPr>
+      <w:r>
+        <w:t>Recall that the p</w:t>
+      </w:r>
+      <w:r>
+        <w:t>urpose of the model is to see whether previous quiz scores, time spent thinking about COVID, and study time can predict future quiz scores.</w:t>
+      </w:r>
+    </w:p>
+    <w:p>
+      <w:pPr>
+        <w:pStyle w:val="ListParagraph"/>
+      </w:pPr>
+    </w:p>
     <w:p>
       <w:pPr>
         <w:pStyle w:val="ListParagraph"/>
@@ -4446,24 +4357,37 @@
           <w:b/>
           <w:bCs/>
         </w:rPr>
-        <w:t xml:space="preserve">Explain why </w:t>
+        <w:t xml:space="preserve">Interpret </w:t>
       </w:r>
       <w:r>
         <w:rPr>
           <w:b/>
           <w:bCs/>
         </w:rPr>
-        <w:t>model is useful in the context of the data</w:t>
+        <w:t>final model in non-techn</w:t>
       </w:r>
       <w:r>
         <w:rPr>
           <w:b/>
           <w:bCs/>
         </w:rPr>
-        <w:t>.</w:t>
-      </w:r>
-    </w:p>
-    <w:p/>
+        <w:t>i</w:t>
+      </w:r>
+      <w:r>
+        <w:rPr>
+          <w:b/>
+          <w:bCs/>
+        </w:rPr>
+        <w:t>cal language (i.e., explain how the variables work, discuss predictions)</w:t>
+      </w:r>
+    </w:p>
+    <w:p>
+      <w:pPr>
+        <w:rPr>
+          <w:highlight w:val="yellow"/>
+        </w:rPr>
+      </w:pPr>
+    </w:p>
     <w:p>
       <w:pPr>
         <w:pStyle w:val="ListParagraph"/>
@@ -4473,15 +4397,304 @@
         </w:numPr>
       </w:pPr>
       <w:r>
-        <w:t>Recall that the p</w:t>
-      </w:r>
-      <w:r>
-        <w:t>urpose of the model is to see whether previous quiz scores, time spent thinking about COVID, and study time can predict future quiz scores.</w:t>
-      </w:r>
-    </w:p>
-    <w:p>
-      <w:pPr>
-        <w:pStyle w:val="ListParagraph"/>
+        <w:t xml:space="preserve">The model </w:t>
+      </w:r>
+      <w:r>
+        <w:t>suggests</w:t>
+      </w:r>
+      <w:r>
+        <w:t xml:space="preserve"> strong evidence </w:t>
+      </w:r>
+      <w:r>
+        <w:t xml:space="preserve">of </w:t>
+      </w:r>
+      <w:r>
+        <w:t xml:space="preserve">a </w:t>
+      </w:r>
+      <w:r>
+        <w:t>relationship between:</w:t>
+      </w:r>
+    </w:p>
+    <w:p>
+      <w:pPr>
+        <w:pStyle w:val="ListParagraph"/>
+        <w:numPr>
+          <w:ilvl w:val="0"/>
+          <w:numId w:val="18"/>
+        </w:numPr>
+      </w:pPr>
+      <w:r>
+        <w:t>Q</w:t>
+      </w:r>
+      <w:r>
+        <w:t>uiz 3</w:t>
+      </w:r>
+      <w:r>
+        <w:t xml:space="preserve"> score: </w:t>
+      </w:r>
+      <w:r>
+        <w:t>positive relationship</w:t>
+      </w:r>
+    </w:p>
+    <w:p>
+      <w:pPr>
+        <w:pStyle w:val="ListParagraph"/>
+        <w:numPr>
+          <w:ilvl w:val="1"/>
+          <w:numId w:val="27"/>
+        </w:numPr>
+      </w:pPr>
+      <w:r>
+        <w:t>Q</w:t>
+      </w:r>
+      <w:r>
+        <w:t xml:space="preserve">uiz 3 </w:t>
+      </w:r>
+      <w:r>
+        <w:t xml:space="preserve">is </w:t>
+      </w:r>
+      <w:r>
+        <w:t>closer to quiz 4 in difficulty</w:t>
+      </w:r>
+      <w:r>
+        <w:t xml:space="preserve"> because </w:t>
+      </w:r>
+      <w:r>
+        <w:t xml:space="preserve">students </w:t>
+      </w:r>
+      <w:r>
+        <w:t>are</w:t>
+      </w:r>
+      <w:r>
+        <w:t xml:space="preserve"> used to </w:t>
+      </w:r>
+      <w:r>
+        <w:t xml:space="preserve">online </w:t>
+      </w:r>
+      <w:r>
+        <w:t xml:space="preserve">Quercus </w:t>
+      </w:r>
+      <w:r>
+        <w:t>quiz format</w:t>
+      </w:r>
+    </w:p>
+    <w:p>
+      <w:pPr>
+        <w:pStyle w:val="ListParagraph"/>
+        <w:numPr>
+          <w:ilvl w:val="1"/>
+          <w:numId w:val="27"/>
+        </w:numPr>
+      </w:pPr>
+      <w:r>
+        <w:t>B</w:t>
+      </w:r>
+      <w:r>
+        <w:t>etter understanding of rounding rules</w:t>
+      </w:r>
+    </w:p>
+    <w:p>
+      <w:pPr>
+        <w:pStyle w:val="ListParagraph"/>
+        <w:numPr>
+          <w:ilvl w:val="1"/>
+          <w:numId w:val="27"/>
+        </w:numPr>
+      </w:pPr>
+      <w:r>
+        <w:t xml:space="preserve">Students </w:t>
+      </w:r>
+      <w:r>
+        <w:t xml:space="preserve">study more </w:t>
+      </w:r>
+      <w:r>
+        <w:t>for quizzes t</w:t>
+      </w:r>
+      <w:r>
+        <w:t>o better prepare for them</w:t>
+      </w:r>
+    </w:p>
+    <w:p>
+      <w:pPr>
+        <w:pStyle w:val="ListParagraph"/>
+        <w:numPr>
+          <w:ilvl w:val="0"/>
+          <w:numId w:val="18"/>
+        </w:numPr>
+      </w:pPr>
+      <w:r>
+        <w:t>(</w:t>
+      </w:r>
+      <w:r>
+        <w:t>STA</w:t>
+      </w:r>
+      <w:r>
+        <w:t>302</w:t>
+      </w:r>
+      <w:r>
+        <w:t>W1</w:t>
+      </w:r>
+      <w:r>
+        <w:t xml:space="preserve">, </w:t>
+      </w:r>
+      <w:r>
+        <w:t>STA</w:t>
+      </w:r>
+      <w:r>
+        <w:t>302</w:t>
+      </w:r>
+      <w:r>
+        <w:t>W</w:t>
+      </w:r>
+      <w:r>
+        <w:t>2),</w:t>
+      </w:r>
+      <w:r>
+        <w:t xml:space="preserve"> </w:t>
+      </w:r>
+      <w:r>
+        <w:t>(</w:t>
+      </w:r>
+      <w:r>
+        <w:t>STA</w:t>
+      </w:r>
+      <w:r>
+        <w:t>302</w:t>
+      </w:r>
+      <w:r>
+        <w:t>W</w:t>
+      </w:r>
+      <w:r>
+        <w:t xml:space="preserve">2, </w:t>
+      </w:r>
+      <w:r>
+        <w:t>STA3</w:t>
+      </w:r>
+      <w:r>
+        <w:t>02</w:t>
+      </w:r>
+      <w:r>
+        <w:t>W</w:t>
+      </w:r>
+      <w:r>
+        <w:t>3), (</w:t>
+      </w:r>
+      <w:r>
+        <w:t>STA</w:t>
+      </w:r>
+      <w:r>
+        <w:t>302</w:t>
+      </w:r>
+      <w:r>
+        <w:t>W</w:t>
+      </w:r>
+      <w:r>
+        <w:t xml:space="preserve">3, </w:t>
+      </w:r>
+      <w:r>
+        <w:t>STA</w:t>
+      </w:r>
+      <w:r>
+        <w:t>302</w:t>
+      </w:r>
+      <w:r>
+        <w:t>W4</w:t>
+      </w:r>
+      <w:r>
+        <w:t xml:space="preserve">) covariates: </w:t>
+      </w:r>
+      <w:r>
+        <w:t>increase in study times between consecutive weeks (</w:t>
+      </w:r>
+      <w:r>
+        <w:t>W</w:t>
+      </w:r>
+      <w:r>
+        <w:t xml:space="preserve">1 -&gt; </w:t>
+      </w:r>
+      <w:r>
+        <w:t>W</w:t>
+      </w:r>
+      <w:r>
+        <w:t xml:space="preserve">2 -&gt; </w:t>
+      </w:r>
+      <w:r>
+        <w:t>W</w:t>
+      </w:r>
+      <w:r>
+        <w:t xml:space="preserve">3 -&gt; </w:t>
+      </w:r>
+      <w:r>
+        <w:t>W</w:t>
+      </w:r>
+      <w:r>
+        <w:t>4)</w:t>
+      </w:r>
+      <w:r>
+        <w:t>: positive relationship</w:t>
+      </w:r>
+    </w:p>
+    <w:p>
+      <w:pPr>
+        <w:pStyle w:val="ListParagraph"/>
+        <w:numPr>
+          <w:ilvl w:val="1"/>
+          <w:numId w:val="28"/>
+        </w:numPr>
+      </w:pPr>
+      <w:r>
+        <w:t>It seems like studying earlier on in STA302H1 has the most impact on final grades, rather than studying later in the semester.</w:t>
+      </w:r>
+    </w:p>
+    <w:p>
+      <w:pPr>
+        <w:pStyle w:val="ListParagraph"/>
+        <w:numPr>
+          <w:ilvl w:val="1"/>
+          <w:numId w:val="28"/>
+        </w:numPr>
+      </w:pPr>
+      <w:r>
+        <w:t xml:space="preserve">Studying last minute is </w:t>
+      </w:r>
+      <w:r>
+        <w:t>less</w:t>
+      </w:r>
+      <w:r>
+        <w:t xml:space="preserve"> effective (mass learning) compared to studying throughout the term (spaced learning).</w:t>
+      </w:r>
+    </w:p>
+    <w:p>
+      <w:pPr>
+        <w:pStyle w:val="ListParagraph"/>
+        <w:numPr>
+          <w:ilvl w:val="1"/>
+          <w:numId w:val="28"/>
+        </w:numPr>
+      </w:pPr>
+      <w:r>
+        <w:t>With spaced learning, your knowledge has time to “compound.”</w:t>
+      </w:r>
+    </w:p>
+    <w:p>
+      <w:pPr>
+        <w:pStyle w:val="ListParagraph"/>
+        <w:numPr>
+          <w:ilvl w:val="0"/>
+          <w:numId w:val="28"/>
+        </w:numPr>
+      </w:pPr>
+      <w:r>
+        <w:t>Ceteris paribus</w:t>
+      </w:r>
+      <w:r>
+        <w:t>, keeping all other variables constant.</w:t>
+      </w:r>
+    </w:p>
+    <w:p>
+      <w:pPr>
+        <w:pStyle w:val="ListParagraph"/>
+        <w:ind w:left="360"/>
       </w:pPr>
     </w:p>
     <w:p>
@@ -4501,35 +4714,31 @@
           <w:b/>
           <w:bCs/>
         </w:rPr>
-        <w:t xml:space="preserve">Interpret </w:t>
+        <w:t>Is the model generalizable?</w:t>
       </w:r>
       <w:r>
         <w:rPr>
           <w:b/>
           <w:bCs/>
         </w:rPr>
-        <w:t>final model in non-techn</w:t>
+        <w:t xml:space="preserve"> If not, di</w:t>
       </w:r>
       <w:r>
         <w:rPr>
           <w:b/>
           <w:bCs/>
         </w:rPr>
-        <w:t>i</w:t>
-      </w:r>
-      <w:r>
+        <w:t>scuss any limitations/problems remaining with the model, and how they might impact its use in the real world.</w:t>
+      </w:r>
+    </w:p>
+    <w:p>
+      <w:pPr>
+        <w:pStyle w:val="ListParagraph"/>
+        <w:ind w:left="360"/>
         <w:rPr>
           <w:b/>
           <w:bCs/>
         </w:rPr>
-        <w:t>cal language (i.e., explain how the variables work, discuss predictions)</w:t>
-      </w:r>
-    </w:p>
-    <w:p>
-      <w:pPr>
-        <w:rPr>
-          <w:highlight w:val="yellow"/>
-        </w:rPr>
       </w:pPr>
     </w:p>
     <w:p>
@@ -4537,26 +4746,11 @@
         <w:pStyle w:val="ListParagraph"/>
         <w:numPr>
           <w:ilvl w:val="0"/>
-          <w:numId w:val="26"/>
-        </w:numPr>
-      </w:pPr>
-      <w:r>
-        <w:t xml:space="preserve">The model </w:t>
-      </w:r>
-      <w:r>
-        <w:t>suggests</w:t>
-      </w:r>
-      <w:r>
-        <w:t xml:space="preserve"> strong evidence </w:t>
-      </w:r>
-      <w:r>
-        <w:t xml:space="preserve">of </w:t>
-      </w:r>
-      <w:r>
-        <w:t xml:space="preserve">a </w:t>
-      </w:r>
-      <w:r>
-        <w:t>relationship between:</w:t>
+          <w:numId w:val="29"/>
+        </w:numPr>
+      </w:pPr>
+      <w:r>
+        <w:t>Not really.</w:t>
       </w:r>
     </w:p>
     <w:p>
@@ -4564,98 +4758,11 @@
         <w:pStyle w:val="ListParagraph"/>
         <w:numPr>
           <w:ilvl w:val="0"/>
-          <w:numId w:val="18"/>
-        </w:numPr>
-      </w:pPr>
-      <w:r>
-        <w:t>Q</w:t>
-      </w:r>
-      <w:r>
-        <w:t>uiz 3</w:t>
-      </w:r>
-      <w:r>
-        <w:t xml:space="preserve"> score: </w:t>
-      </w:r>
-      <w:r>
-        <w:t>positive relationship</w:t>
-      </w:r>
-    </w:p>
-    <w:p>
-      <w:pPr>
-        <w:pStyle w:val="ListParagraph"/>
-        <w:numPr>
-          <w:ilvl w:val="1"/>
-          <w:numId w:val="27"/>
-        </w:numPr>
-      </w:pPr>
-      <w:r>
-        <w:t>Q</w:t>
-      </w:r>
-      <w:r>
-        <w:t xml:space="preserve">uiz 3 </w:t>
-      </w:r>
-      <w:r>
-        <w:t xml:space="preserve">is </w:t>
-      </w:r>
-      <w:r>
-        <w:t>closer to quiz 4 in difficulty</w:t>
-      </w:r>
-      <w:r>
-        <w:t xml:space="preserve"> because </w:t>
-      </w:r>
-      <w:r>
-        <w:t xml:space="preserve">students </w:t>
-      </w:r>
-      <w:r>
-        <w:t>are</w:t>
-      </w:r>
-      <w:r>
-        <w:t xml:space="preserve"> used to </w:t>
-      </w:r>
-      <w:r>
-        <w:t xml:space="preserve">online </w:t>
-      </w:r>
-      <w:r>
-        <w:t xml:space="preserve">Quercus </w:t>
-      </w:r>
-      <w:r>
-        <w:t>quiz format</w:t>
-      </w:r>
-    </w:p>
-    <w:p>
-      <w:pPr>
-        <w:pStyle w:val="ListParagraph"/>
-        <w:numPr>
-          <w:ilvl w:val="1"/>
-          <w:numId w:val="27"/>
-        </w:numPr>
-      </w:pPr>
-      <w:r>
-        <w:t>B</w:t>
-      </w:r>
-      <w:r>
-        <w:t>etter understanding of rounding rules</w:t>
-      </w:r>
-    </w:p>
-    <w:p>
-      <w:pPr>
-        <w:pStyle w:val="ListParagraph"/>
-        <w:numPr>
-          <w:ilvl w:val="1"/>
-          <w:numId w:val="27"/>
-        </w:numPr>
-      </w:pPr>
-      <w:r>
-        <w:t xml:space="preserve">Students </w:t>
-      </w:r>
-      <w:r>
-        <w:t xml:space="preserve">study more </w:t>
-      </w:r>
-      <w:r>
-        <w:t>for quizzes t</w:t>
-      </w:r>
-      <w:r>
-        <w:t>o better prepare for them</w:t>
+          <w:numId w:val="29"/>
+        </w:numPr>
+      </w:pPr>
+      <w:r>
+        <w:t>Only generalizable to online courses, not in-person courses</w:t>
       </w:r>
     </w:p>
     <w:p>
@@ -4663,161 +4770,11 @@
         <w:pStyle w:val="ListParagraph"/>
         <w:numPr>
           <w:ilvl w:val="0"/>
-          <w:numId w:val="18"/>
-        </w:numPr>
-      </w:pPr>
-      <w:r>
-        <w:t>(</w:t>
-      </w:r>
-      <w:r>
-        <w:t>STA</w:t>
-      </w:r>
-      <w:r>
-        <w:t>302</w:t>
-      </w:r>
-      <w:r>
-        <w:t>W1</w:t>
-      </w:r>
-      <w:r>
-        <w:t xml:space="preserve">, </w:t>
-      </w:r>
-      <w:r>
-        <w:t>STA</w:t>
-      </w:r>
-      <w:r>
-        <w:t>302</w:t>
-      </w:r>
-      <w:r>
-        <w:t>W</w:t>
-      </w:r>
-      <w:r>
-        <w:t>2),</w:t>
-      </w:r>
-      <w:r>
-        <w:t xml:space="preserve"> </w:t>
-      </w:r>
-      <w:r>
-        <w:t>(</w:t>
-      </w:r>
-      <w:r>
-        <w:t>STA</w:t>
-      </w:r>
-      <w:r>
-        <w:t>302</w:t>
-      </w:r>
-      <w:r>
-        <w:t>W</w:t>
-      </w:r>
-      <w:r>
-        <w:t xml:space="preserve">2, </w:t>
-      </w:r>
-      <w:r>
-        <w:t>STA3</w:t>
-      </w:r>
-      <w:r>
-        <w:t>02</w:t>
-      </w:r>
-      <w:r>
-        <w:t>W</w:t>
-      </w:r>
-      <w:r>
-        <w:t>3), (</w:t>
-      </w:r>
-      <w:r>
-        <w:t>STA</w:t>
-      </w:r>
-      <w:r>
-        <w:t>302</w:t>
-      </w:r>
-      <w:r>
-        <w:t>W</w:t>
-      </w:r>
-      <w:r>
-        <w:t xml:space="preserve">3, </w:t>
-      </w:r>
-      <w:r>
-        <w:t>STA</w:t>
-      </w:r>
-      <w:r>
-        <w:t>302</w:t>
-      </w:r>
-      <w:r>
-        <w:t>W4</w:t>
-      </w:r>
-      <w:r>
-        <w:t xml:space="preserve">) covariates: </w:t>
-      </w:r>
-      <w:r>
-        <w:t>increase in study times between consecutive weeks (</w:t>
-      </w:r>
-      <w:r>
-        <w:t>W</w:t>
-      </w:r>
-      <w:r>
-        <w:t xml:space="preserve">1 -&gt; </w:t>
-      </w:r>
-      <w:r>
-        <w:t>W</w:t>
-      </w:r>
-      <w:r>
-        <w:t xml:space="preserve">2 -&gt; </w:t>
-      </w:r>
-      <w:r>
-        <w:t>W</w:t>
-      </w:r>
-      <w:r>
-        <w:t xml:space="preserve">3 -&gt; </w:t>
-      </w:r>
-      <w:r>
-        <w:t>W</w:t>
-      </w:r>
-      <w:r>
-        <w:t>4)</w:t>
-      </w:r>
-      <w:r>
-        <w:t>: positive relationship</w:t>
-      </w:r>
-    </w:p>
-    <w:p>
-      <w:pPr>
-        <w:pStyle w:val="ListParagraph"/>
-        <w:numPr>
-          <w:ilvl w:val="1"/>
-          <w:numId w:val="28"/>
-        </w:numPr>
-      </w:pPr>
-      <w:r>
-        <w:t>It seems like studying earlier on in STA302H1 has the most impact on final grades, rather than studying later in the semester.</w:t>
-      </w:r>
-    </w:p>
-    <w:p>
-      <w:pPr>
-        <w:pStyle w:val="ListParagraph"/>
-        <w:numPr>
-          <w:ilvl w:val="1"/>
-          <w:numId w:val="28"/>
-        </w:numPr>
-      </w:pPr>
-      <w:r>
-        <w:t xml:space="preserve">Studying last minute is </w:t>
-      </w:r>
-      <w:r>
-        <w:t>less</w:t>
-      </w:r>
-      <w:r>
-        <w:t xml:space="preserve"> effective (mass learning) compared to studying throughout the term (spaced learning).</w:t>
-      </w:r>
-    </w:p>
-    <w:p>
-      <w:pPr>
-        <w:pStyle w:val="ListParagraph"/>
-        <w:numPr>
-          <w:ilvl w:val="1"/>
-          <w:numId w:val="28"/>
-        </w:numPr>
-      </w:pPr>
-      <w:r>
-        <w:t>With spaced learning, your knowledge has time to “compound.”</w:t>
+          <w:numId w:val="29"/>
+        </w:numPr>
+      </w:pPr>
+      <w:r>
+        <w:t>Students may be in different time zones (by country)</w:t>
       </w:r>
     </w:p>
     <w:p>
@@ -4825,22 +4782,364 @@
         <w:pStyle w:val="ListParagraph"/>
         <w:numPr>
           <w:ilvl w:val="0"/>
-          <w:numId w:val="28"/>
-        </w:numPr>
-      </w:pPr>
-      <w:r>
-        <w:t>Ceteris paribus</w:t>
-      </w:r>
-      <w:r>
-        <w:t>, keeping all other variables constant.</w:t>
-      </w:r>
-    </w:p>
-    <w:p>
-      <w:pPr>
-        <w:pStyle w:val="ListParagraph"/>
-        <w:ind w:left="360"/>
-      </w:pPr>
-    </w:p>
+          <w:numId w:val="29"/>
+        </w:numPr>
+      </w:pPr>
+      <w:r>
+        <w:t>3</w:t>
+      </w:r>
+      <w:r>
+        <w:rPr>
+          <w:vertAlign w:val="superscript"/>
+        </w:rPr>
+        <w:t>rd</w:t>
+      </w:r>
+      <w:r>
+        <w:t xml:space="preserve"> year courses tend to perform better in general (</w:t>
+      </w:r>
+      <w:r>
+        <w:t>3rd year students tend to study more for their courses and score higher on average on quizzes than 1st year students</w:t>
+      </w:r>
+      <w:r>
+        <w:t>)</w:t>
+      </w:r>
+    </w:p>
+    <w:p>
+      <w:pPr>
+        <w:pStyle w:val="ListParagraph"/>
+        <w:numPr>
+          <w:ilvl w:val="0"/>
+          <w:numId w:val="29"/>
+        </w:numPr>
+      </w:pPr>
+      <w:r>
+        <w:t>Missing predictor variables</w:t>
+      </w:r>
+      <w:r>
+        <w:t xml:space="preserve"> such as…</w:t>
+      </w:r>
+    </w:p>
+    <w:p>
+      <w:pPr>
+        <w:pStyle w:val="ListParagraph"/>
+        <w:numPr>
+          <w:ilvl w:val="1"/>
+          <w:numId w:val="29"/>
+        </w:numPr>
+      </w:pPr>
+      <w:r>
+        <w:t>Anxiety levels</w:t>
+      </w:r>
+    </w:p>
+    <w:p>
+      <w:pPr>
+        <w:pStyle w:val="ListParagraph"/>
+        <w:numPr>
+          <w:ilvl w:val="2"/>
+          <w:numId w:val="29"/>
+        </w:numPr>
+        <w:rPr>
+          <w:highlight w:val="yellow"/>
+        </w:rPr>
+      </w:pPr>
+      <w:r>
+        <w:rPr>
+          <w:highlight w:val="yellow"/>
+        </w:rPr>
+        <w:t xml:space="preserve">TODO: </w:t>
+      </w:r>
+      <w:r>
+        <w:rPr>
+          <w:highlight w:val="yellow"/>
+        </w:rPr>
+        <w:t>Studies show high anxiety impairs course performance</w:t>
+      </w:r>
+    </w:p>
+    <w:p>
+      <w:pPr>
+        <w:pStyle w:val="ListParagraph"/>
+        <w:numPr>
+          <w:ilvl w:val="2"/>
+          <w:numId w:val="29"/>
+        </w:numPr>
+        <w:rPr>
+          <w:highlight w:val="yellow"/>
+        </w:rPr>
+      </w:pPr>
+      <w:r>
+        <w:rPr>
+          <w:highlight w:val="yellow"/>
+        </w:rPr>
+        <w:t xml:space="preserve">TODO: </w:t>
+      </w:r>
+      <w:r>
+        <w:rPr>
+          <w:highlight w:val="yellow"/>
+        </w:rPr>
+        <w:t xml:space="preserve">Studies show high anxiety and </w:t>
+      </w:r>
+      <w:r>
+        <w:rPr>
+          <w:highlight w:val="yellow"/>
+        </w:rPr>
+        <w:t xml:space="preserve">more </w:t>
+      </w:r>
+      <w:r>
+        <w:rPr>
+          <w:highlight w:val="yellow"/>
+        </w:rPr>
+        <w:t>COVID</w:t>
+      </w:r>
+      <w:r>
+        <w:rPr>
+          <w:highlight w:val="yellow"/>
+        </w:rPr>
+        <w:t xml:space="preserve"> think time</w:t>
+      </w:r>
+    </w:p>
+    <w:p>
+      <w:pPr>
+        <w:pStyle w:val="ListParagraph"/>
+        <w:numPr>
+          <w:ilvl w:val="1"/>
+          <w:numId w:val="29"/>
+        </w:numPr>
+      </w:pPr>
+      <w:r>
+        <w:t>Numbers of hours of sleep</w:t>
+      </w:r>
+    </w:p>
+    <w:p>
+      <w:pPr>
+        <w:pStyle w:val="ListParagraph"/>
+        <w:numPr>
+          <w:ilvl w:val="2"/>
+          <w:numId w:val="29"/>
+        </w:numPr>
+        <w:rPr>
+          <w:highlight w:val="yellow"/>
+        </w:rPr>
+      </w:pPr>
+      <w:r>
+        <w:rPr>
+          <w:highlight w:val="yellow"/>
+        </w:rPr>
+        <w:t>TODO: Studies show moderate sleep improves course performance</w:t>
+      </w:r>
+    </w:p>
+    <w:p>
+      <w:pPr>
+        <w:pStyle w:val="ListParagraph"/>
+        <w:numPr>
+          <w:ilvl w:val="1"/>
+          <w:numId w:val="29"/>
+        </w:numPr>
+      </w:pPr>
+      <w:r>
+        <w:t>Number of hours of physical activity</w:t>
+      </w:r>
+    </w:p>
+    <w:p>
+      <w:pPr>
+        <w:pStyle w:val="ListParagraph"/>
+        <w:numPr>
+          <w:ilvl w:val="2"/>
+          <w:numId w:val="29"/>
+        </w:numPr>
+        <w:rPr>
+          <w:highlight w:val="yellow"/>
+        </w:rPr>
+      </w:pPr>
+      <w:r>
+        <w:rPr>
+          <w:highlight w:val="yellow"/>
+        </w:rPr>
+        <w:t xml:space="preserve">TODO: Studies show moderate </w:t>
+      </w:r>
+      <w:r>
+        <w:rPr>
+          <w:highlight w:val="yellow"/>
+        </w:rPr>
+        <w:t>exercise</w:t>
+      </w:r>
+      <w:r>
+        <w:rPr>
+          <w:highlight w:val="yellow"/>
+        </w:rPr>
+        <w:t xml:space="preserve"> improves course performance</w:t>
+      </w:r>
+    </w:p>
+    <w:p>
+      <w:pPr>
+        <w:pStyle w:val="ListParagraph"/>
+        <w:numPr>
+          <w:ilvl w:val="0"/>
+          <w:numId w:val="29"/>
+        </w:numPr>
+      </w:pPr>
+      <w:r>
+        <w:t>Despite these limitations, further research may help inform us on benefits of study and COVID think times vs. quiz scores.</w:t>
+      </w:r>
+    </w:p>
+    <w:p>
+      <w:pPr>
+        <w:rPr>
+          <w:b/>
+          <w:bCs/>
+        </w:rPr>
+      </w:pPr>
+    </w:p>
+    <w:p>
+      <w:r>
+        <w:t>Limitations of Model</w:t>
+      </w:r>
+    </w:p>
+    <w:p/>
+    <w:p>
+      <w:pPr>
+        <w:pStyle w:val="ListParagraph"/>
+        <w:numPr>
+          <w:ilvl w:val="0"/>
+          <w:numId w:val="21"/>
+        </w:numPr>
+      </w:pPr>
+      <w:r>
+        <w:t>Missing data</w:t>
+      </w:r>
+    </w:p>
+    <w:p>
+      <w:pPr>
+        <w:pStyle w:val="ListParagraph"/>
+        <w:numPr>
+          <w:ilvl w:val="1"/>
+          <w:numId w:val="21"/>
+        </w:numPr>
+      </w:pPr>
+      <w:r>
+        <w:t>presence of NA values</w:t>
+      </w:r>
+    </w:p>
+    <w:p>
+      <w:pPr>
+        <w:pStyle w:val="ListParagraph"/>
+        <w:numPr>
+          <w:ilvl w:val="1"/>
+          <w:numId w:val="21"/>
+        </w:numPr>
+      </w:pPr>
+      <w:r>
+        <w:t>remove 28 dropped students, missing other survey data (country, covid hours, study hours)</w:t>
+      </w:r>
+    </w:p>
+    <w:p>
+      <w:pPr>
+        <w:pStyle w:val="ListParagraph"/>
+        <w:numPr>
+          <w:ilvl w:val="1"/>
+          <w:numId w:val="21"/>
+        </w:numPr>
+      </w:pPr>
+      <w:r>
+        <w:t>outliers?</w:t>
+      </w:r>
+    </w:p>
+    <w:p>
+      <w:pPr>
+        <w:pStyle w:val="ListParagraph"/>
+        <w:numPr>
+          <w:ilvl w:val="0"/>
+          <w:numId w:val="21"/>
+        </w:numPr>
+      </w:pPr>
+      <w:r>
+        <w:t>Sample size is roughly n = 200 people</w:t>
+      </w:r>
+    </w:p>
+    <w:p>
+      <w:pPr>
+        <w:pStyle w:val="ListParagraph"/>
+        <w:numPr>
+          <w:ilvl w:val="1"/>
+          <w:numId w:val="21"/>
+        </w:numPr>
+      </w:pPr>
+      <w:r>
+        <w:t>Excludes students who dropped STA302H1</w:t>
+      </w:r>
+    </w:p>
+    <w:p>
+      <w:pPr>
+        <w:pStyle w:val="ListParagraph"/>
+        <w:numPr>
+          <w:ilvl w:val="1"/>
+          <w:numId w:val="21"/>
+        </w:numPr>
+      </w:pPr>
+      <w:r>
+        <w:t>Blank entries and imputations for missing survey responses and missing quiz scores due to some students skipping quizzes</w:t>
+      </w:r>
+    </w:p>
+    <w:p>
+      <w:pPr>
+        <w:pStyle w:val="ListParagraph"/>
+        <w:numPr>
+          <w:ilvl w:val="0"/>
+          <w:numId w:val="21"/>
+        </w:numPr>
+      </w:pPr>
+      <w:r>
+        <w:t>R</w:t>
+      </w:r>
+      <w:r>
+        <w:t xml:space="preserve">2 and adjusted </w:t>
+      </w:r>
+      <w:r>
+        <w:t>R</w:t>
+      </w:r>
+      <w:r>
+        <w:t xml:space="preserve">2 </w:t>
+      </w:r>
+      <w:r>
+        <w:t>are relatively small.</w:t>
+      </w:r>
+    </w:p>
+    <w:p>
+      <w:pPr>
+        <w:pStyle w:val="ListParagraph"/>
+        <w:numPr>
+          <w:ilvl w:val="1"/>
+          <w:numId w:val="21"/>
+        </w:numPr>
+      </w:pPr>
+      <w:r>
+        <w:t>Maybe we could use a different model to improve R2 and adjusted R2 values?</w:t>
+      </w:r>
+    </w:p>
+    <w:p>
+      <w:pPr>
+        <w:pStyle w:val="ListParagraph"/>
+        <w:numPr>
+          <w:ilvl w:val="0"/>
+          <w:numId w:val="21"/>
+        </w:numPr>
+      </w:pPr>
+      <w:r>
+        <w:t>Time spent in STA302H1 during weeks 3 – 4 includes completing the mini assignments</w:t>
+      </w:r>
+    </w:p>
+    <w:p>
+      <w:pPr>
+        <w:pStyle w:val="ListParagraph"/>
+        <w:numPr>
+          <w:ilvl w:val="1"/>
+          <w:numId w:val="21"/>
+        </w:numPr>
+      </w:pPr>
+      <w:r>
+        <w:t>This explains why Weeks 3 – 4 STA302H1 study times may be slightly inflated</w:t>
+      </w:r>
+    </w:p>
+    <w:p/>
     <w:p>
       <w:pPr>
         <w:pStyle w:val="ListParagraph"/>
@@ -4858,690 +5157,247 @@
           <w:b/>
           <w:bCs/>
         </w:rPr>
-        <w:t>Is the model generalizable?</w:t>
-      </w:r>
-      <w:r>
+        <w:t>(BONUS) Suggest ways to improve your model.</w:t>
+      </w:r>
+    </w:p>
+    <w:p/>
+    <w:p>
+      <w:pPr>
+        <w:pStyle w:val="ListParagraph"/>
+        <w:numPr>
+          <w:ilvl w:val="0"/>
+          <w:numId w:val="2"/>
+        </w:numPr>
+      </w:pPr>
+      <w:r>
+        <w:t>Take median of 3 quiz scores?</w:t>
+      </w:r>
+    </w:p>
+    <w:p>
+      <w:pPr>
+        <w:pStyle w:val="ListParagraph"/>
+        <w:numPr>
+          <w:ilvl w:val="0"/>
+          <w:numId w:val="2"/>
+        </w:numPr>
+      </w:pPr>
+      <w:r>
+        <w:t>Take median of weeks 1 – 4 COVID hours?</w:t>
+      </w:r>
+    </w:p>
+    <w:p>
+      <w:pPr>
+        <w:pStyle w:val="ListParagraph"/>
+        <w:numPr>
+          <w:ilvl w:val="0"/>
+          <w:numId w:val="2"/>
+        </w:numPr>
+      </w:pPr>
+      <w:r>
+        <w:t>Take median of weeks 1 – 4 STA302H1 study hours?</w:t>
+      </w:r>
+    </w:p>
+    <w:p>
+      <w:pPr>
+        <w:pStyle w:val="ListParagraph"/>
+        <w:numPr>
+          <w:ilvl w:val="1"/>
+          <w:numId w:val="2"/>
+        </w:numPr>
+      </w:pPr>
+      <w:r>
+        <w:t>I can grab means and medians from the boxplots.</w:t>
+      </w:r>
+    </w:p>
+    <w:p>
+      <w:pPr>
+        <w:pStyle w:val="ListParagraph"/>
+        <w:numPr>
+          <w:ilvl w:val="1"/>
+          <w:numId w:val="2"/>
+        </w:numPr>
+      </w:pPr>
+      <w:r>
+        <w:t>Median is less prone to skew than mean.</w:t>
+      </w:r>
+    </w:p>
+    <w:p>
+      <w:pPr>
+        <w:pStyle w:val="ListParagraph"/>
+        <w:numPr>
+          <w:ilvl w:val="0"/>
+          <w:numId w:val="2"/>
+        </w:numPr>
+      </w:pPr>
+      <w:r>
+        <w:t>Introducing compositive variables</w:t>
+      </w:r>
+      <w:r>
+        <w:t xml:space="preserve"> </w:t>
+      </w:r>
+      <w:r>
+        <w:t>in model</w:t>
+      </w:r>
+    </w:p>
+    <w:p>
+      <w:pPr>
+        <w:pStyle w:val="ListParagraph"/>
+        <w:numPr>
+          <w:ilvl w:val="1"/>
+          <w:numId w:val="2"/>
+        </w:numPr>
+      </w:pPr>
+      <w:r>
+        <w:t>e</w:t>
+      </w:r>
+      <w:r>
+        <w:t>.g., anxiety + COVID + physical activity = happiness index</w:t>
+      </w:r>
+    </w:p>
+    <w:p>
+      <w:pPr>
+        <w:pStyle w:val="ListParagraph"/>
+        <w:numPr>
+          <w:ilvl w:val="0"/>
+          <w:numId w:val="2"/>
+        </w:numPr>
+      </w:pPr>
+      <w:r>
+        <w:t>Perhaps use empirical research to propose some more new terms to improve model</w:t>
+      </w:r>
+    </w:p>
+    <w:p>
+      <w:pPr>
+        <w:rPr>
+          <w:highlight w:val="yellow"/>
+        </w:rPr>
+      </w:pPr>
+    </w:p>
+    <w:p>
+      <w:r>
+        <w:t>Possible model improvements</w:t>
+      </w:r>
+    </w:p>
+    <w:p>
+      <w:pPr>
+        <w:pStyle w:val="ListParagraph"/>
+        <w:numPr>
+          <w:ilvl w:val="0"/>
+          <w:numId w:val="10"/>
+        </w:numPr>
+      </w:pPr>
+      <w:r>
+        <w:t>Covid = high stress</w:t>
+      </w:r>
+    </w:p>
+    <w:p>
+      <w:pPr>
+        <w:pStyle w:val="ListParagraph"/>
+        <w:numPr>
+          <w:ilvl w:val="0"/>
+          <w:numId w:val="10"/>
+        </w:numPr>
+      </w:pPr>
+      <w:r>
+        <w:t>Hours of sleep = predict stress + quiz grades</w:t>
+      </w:r>
+    </w:p>
+    <w:p>
+      <w:pPr>
+        <w:pStyle w:val="ListParagraph"/>
+        <w:numPr>
+          <w:ilvl w:val="0"/>
+          <w:numId w:val="10"/>
+        </w:numPr>
+      </w:pPr>
+      <w:r>
+        <w:t>Add country back to predict time zone = sleep schedule = hours of sleep (in original data, Mongolia was only significant country)</w:t>
+      </w:r>
+    </w:p>
+    <w:p>
+      <w:pPr>
+        <w:pStyle w:val="ListParagraph"/>
+        <w:numPr>
+          <w:ilvl w:val="0"/>
+          <w:numId w:val="10"/>
+        </w:numPr>
+      </w:pPr>
+      <w:r>
+        <w:t xml:space="preserve">Social time = might increase study time, reduces covid time, </w:t>
+      </w:r>
+    </w:p>
+    <w:p>
+      <w:pPr>
+        <w:pStyle w:val="ListParagraph"/>
+        <w:numPr>
+          <w:ilvl w:val="0"/>
+          <w:numId w:val="10"/>
+        </w:numPr>
+      </w:pPr>
+      <w:r>
+        <w:t>Physical activity = predict stress + increase study time + reduce covid time (cite studies)</w:t>
+      </w:r>
+    </w:p>
+    <w:p>
+      <w:pPr>
+        <w:pStyle w:val="ListParagraph"/>
+        <w:numPr>
+          <w:ilvl w:val="1"/>
+          <w:numId w:val="10"/>
+        </w:numPr>
+        <w:rPr>
+          <w:highlight w:val="yellow"/>
+        </w:rPr>
+      </w:pPr>
+      <w:r>
+        <w:rPr>
+          <w:highlight w:val="yellow"/>
+        </w:rPr>
+        <w:t>Read title scholastic paper and cite, don’t read whole thing, introductions</w:t>
+      </w:r>
+    </w:p>
+    <w:p>
+      <w:pPr>
+        <w:pStyle w:val="ListParagraph"/>
+        <w:numPr>
+          <w:ilvl w:val="0"/>
+          <w:numId w:val="10"/>
+        </w:numPr>
+        <w:rPr>
+          <w:strike/>
+        </w:rPr>
+      </w:pPr>
+      <w:r>
+        <w:rPr>
+          <w:strike/>
+        </w:rPr>
+        <w:t>Large sample size?</w:t>
+      </w:r>
+      <w:r>
+        <w:rPr>
+          <w:strike/>
+        </w:rPr>
+        <w:t xml:space="preserve"> </w:t>
+      </w:r>
+      <w:r>
+        <w:t xml:space="preserve">n </w:t>
+      </w:r>
+      <w:r>
+        <w:t xml:space="preserve">= 199 is a good </w:t>
+      </w:r>
+      <w:r>
+        <w:t xml:space="preserve">enough </w:t>
+      </w:r>
+      <w:r>
+        <w:t>sample size</w:t>
+      </w:r>
+    </w:p>
+    <w:p>
+      <w:pPr>
         <w:rPr>
           <w:b/>
           <w:bCs/>
         </w:rPr>
-        <w:t xml:space="preserve"> If not, di</w:t>
-      </w:r>
-      <w:r>
-        <w:rPr>
-          <w:b/>
-          <w:bCs/>
-        </w:rPr>
-        <w:t>scuss any limitations/problems remaining with the model, and how they might impact its use in the real world.</w:t>
-      </w:r>
-    </w:p>
-    <w:p>
-      <w:pPr>
-        <w:pStyle w:val="ListParagraph"/>
-        <w:ind w:left="360"/>
-        <w:rPr>
-          <w:b/>
-          <w:bCs/>
-        </w:rPr>
-      </w:pPr>
-    </w:p>
-    <w:p>
-      <w:pPr>
-        <w:pStyle w:val="ListParagraph"/>
-        <w:numPr>
-          <w:ilvl w:val="0"/>
-          <w:numId w:val="29"/>
-        </w:numPr>
-      </w:pPr>
-      <w:r>
-        <w:t>Not really.</w:t>
-      </w:r>
-    </w:p>
-    <w:p>
-      <w:pPr>
-        <w:pStyle w:val="ListParagraph"/>
-        <w:numPr>
-          <w:ilvl w:val="0"/>
-          <w:numId w:val="29"/>
-        </w:numPr>
-      </w:pPr>
-      <w:r>
-        <w:t>Only generalizable to online courses, not in-person courses</w:t>
-      </w:r>
-    </w:p>
-    <w:p>
-      <w:pPr>
-        <w:pStyle w:val="ListParagraph"/>
-        <w:numPr>
-          <w:ilvl w:val="0"/>
-          <w:numId w:val="29"/>
-        </w:numPr>
-      </w:pPr>
-      <w:r>
-        <w:t>Students may be in different time zones (by country)</w:t>
-      </w:r>
-    </w:p>
-    <w:p>
-      <w:pPr>
-        <w:pStyle w:val="ListParagraph"/>
-        <w:numPr>
-          <w:ilvl w:val="0"/>
-          <w:numId w:val="29"/>
-        </w:numPr>
-      </w:pPr>
-      <w:r>
-        <w:t>3</w:t>
-      </w:r>
-      <w:r>
-        <w:rPr>
-          <w:vertAlign w:val="superscript"/>
-        </w:rPr>
-        <w:t>rd</w:t>
-      </w:r>
-      <w:r>
-        <w:t xml:space="preserve"> year courses tend to perform better in general (</w:t>
-      </w:r>
-      <w:r>
-        <w:t>3rd year students tend to study more for their courses and score higher on average on quizzes than 1st year students</w:t>
-      </w:r>
-      <w:r>
-        <w:t>)</w:t>
-      </w:r>
-    </w:p>
-    <w:p>
-      <w:pPr>
-        <w:pStyle w:val="ListParagraph"/>
-        <w:numPr>
-          <w:ilvl w:val="0"/>
-          <w:numId w:val="29"/>
-        </w:numPr>
-      </w:pPr>
-      <w:r>
-        <w:t>Missing predictor variables</w:t>
-      </w:r>
-      <w:r>
-        <w:t xml:space="preserve"> such as…</w:t>
-      </w:r>
-    </w:p>
-    <w:p>
-      <w:pPr>
-        <w:pStyle w:val="ListParagraph"/>
-        <w:numPr>
-          <w:ilvl w:val="1"/>
-          <w:numId w:val="29"/>
-        </w:numPr>
-      </w:pPr>
-      <w:r>
-        <w:t>Anxiety levels</w:t>
-      </w:r>
-    </w:p>
-    <w:p>
-      <w:pPr>
-        <w:pStyle w:val="ListParagraph"/>
-        <w:numPr>
-          <w:ilvl w:val="2"/>
-          <w:numId w:val="29"/>
-        </w:numPr>
-        <w:rPr>
-          <w:highlight w:val="yellow"/>
-        </w:rPr>
-      </w:pPr>
-      <w:r>
-        <w:rPr>
-          <w:highlight w:val="yellow"/>
-        </w:rPr>
-        <w:t xml:space="preserve">TODO: </w:t>
-      </w:r>
-      <w:r>
-        <w:rPr>
-          <w:highlight w:val="yellow"/>
-        </w:rPr>
-        <w:t>Studies show high anxiety impairs course performance</w:t>
-      </w:r>
-    </w:p>
-    <w:p>
-      <w:pPr>
-        <w:pStyle w:val="ListParagraph"/>
-        <w:numPr>
-          <w:ilvl w:val="2"/>
-          <w:numId w:val="29"/>
-        </w:numPr>
-        <w:rPr>
-          <w:highlight w:val="yellow"/>
-        </w:rPr>
-      </w:pPr>
-      <w:r>
-        <w:rPr>
-          <w:highlight w:val="yellow"/>
-        </w:rPr>
-        <w:t xml:space="preserve">TODO: </w:t>
-      </w:r>
-      <w:r>
-        <w:rPr>
-          <w:highlight w:val="yellow"/>
-        </w:rPr>
-        <w:t xml:space="preserve">Studies show high anxiety and </w:t>
-      </w:r>
-      <w:r>
-        <w:rPr>
-          <w:highlight w:val="yellow"/>
-        </w:rPr>
-        <w:t xml:space="preserve">more </w:t>
-      </w:r>
-      <w:r>
-        <w:rPr>
-          <w:highlight w:val="yellow"/>
-        </w:rPr>
-        <w:t>COVID</w:t>
-      </w:r>
-      <w:r>
-        <w:rPr>
-          <w:highlight w:val="yellow"/>
-        </w:rPr>
-        <w:t xml:space="preserve"> think time</w:t>
-      </w:r>
-    </w:p>
-    <w:p>
-      <w:pPr>
-        <w:pStyle w:val="ListParagraph"/>
-        <w:numPr>
-          <w:ilvl w:val="1"/>
-          <w:numId w:val="29"/>
-        </w:numPr>
-      </w:pPr>
-      <w:r>
-        <w:t>Numbers of hours of sleep</w:t>
-      </w:r>
-    </w:p>
-    <w:p>
-      <w:pPr>
-        <w:pStyle w:val="ListParagraph"/>
-        <w:numPr>
-          <w:ilvl w:val="2"/>
-          <w:numId w:val="29"/>
-        </w:numPr>
-        <w:rPr>
-          <w:highlight w:val="yellow"/>
-        </w:rPr>
-      </w:pPr>
-      <w:r>
-        <w:rPr>
-          <w:highlight w:val="yellow"/>
-        </w:rPr>
-        <w:t>TODO: Studies show moderate sleep improves course performance</w:t>
-      </w:r>
-    </w:p>
-    <w:p>
-      <w:pPr>
-        <w:pStyle w:val="ListParagraph"/>
-        <w:numPr>
-          <w:ilvl w:val="1"/>
-          <w:numId w:val="29"/>
-        </w:numPr>
-      </w:pPr>
-      <w:r>
-        <w:t>Number of hours of physical activity</w:t>
-      </w:r>
-    </w:p>
-    <w:p>
-      <w:pPr>
-        <w:pStyle w:val="ListParagraph"/>
-        <w:numPr>
-          <w:ilvl w:val="2"/>
-          <w:numId w:val="29"/>
-        </w:numPr>
-        <w:rPr>
-          <w:highlight w:val="yellow"/>
-        </w:rPr>
-      </w:pPr>
-      <w:r>
-        <w:rPr>
-          <w:highlight w:val="yellow"/>
-        </w:rPr>
-        <w:t xml:space="preserve">TODO: Studies show moderate </w:t>
-      </w:r>
-      <w:r>
-        <w:rPr>
-          <w:highlight w:val="yellow"/>
-        </w:rPr>
-        <w:t>exercise</w:t>
-      </w:r>
-      <w:r>
-        <w:rPr>
-          <w:highlight w:val="yellow"/>
-        </w:rPr>
-        <w:t xml:space="preserve"> improves course performance</w:t>
-      </w:r>
-    </w:p>
-    <w:p>
-      <w:pPr>
-        <w:pStyle w:val="ListParagraph"/>
-        <w:numPr>
-          <w:ilvl w:val="0"/>
-          <w:numId w:val="29"/>
-        </w:numPr>
-      </w:pPr>
-      <w:r>
-        <w:t>Despite these limitations, further research may help inform us on benefits of study and COVID think times vs. quiz scores.</w:t>
-      </w:r>
-    </w:p>
-    <w:p>
-      <w:pPr>
-        <w:rPr>
-          <w:b/>
-          <w:bCs/>
-        </w:rPr>
-      </w:pPr>
-    </w:p>
-    <w:p>
-      <w:r>
-        <w:t>Limitations of Model</w:t>
-      </w:r>
-    </w:p>
-    <w:p/>
-    <w:p>
-      <w:pPr>
-        <w:pStyle w:val="ListParagraph"/>
-        <w:numPr>
-          <w:ilvl w:val="0"/>
-          <w:numId w:val="21"/>
-        </w:numPr>
-      </w:pPr>
-      <w:r>
-        <w:t>Missing data</w:t>
-      </w:r>
-    </w:p>
-    <w:p>
-      <w:pPr>
-        <w:pStyle w:val="ListParagraph"/>
-        <w:numPr>
-          <w:ilvl w:val="1"/>
-          <w:numId w:val="21"/>
-        </w:numPr>
-      </w:pPr>
-      <w:r>
-        <w:t>presence of NA values</w:t>
-      </w:r>
-    </w:p>
-    <w:p>
-      <w:pPr>
-        <w:pStyle w:val="ListParagraph"/>
-        <w:numPr>
-          <w:ilvl w:val="1"/>
-          <w:numId w:val="21"/>
-        </w:numPr>
-      </w:pPr>
-      <w:r>
-        <w:t>remove 28 dropped students, missing other survey data (country, covid hours, study hours)</w:t>
-      </w:r>
-    </w:p>
-    <w:p>
-      <w:pPr>
-        <w:pStyle w:val="ListParagraph"/>
-        <w:numPr>
-          <w:ilvl w:val="1"/>
-          <w:numId w:val="21"/>
-        </w:numPr>
-      </w:pPr>
-      <w:r>
-        <w:t>outliers?</w:t>
-      </w:r>
-    </w:p>
-    <w:p>
-      <w:pPr>
-        <w:pStyle w:val="ListParagraph"/>
-        <w:numPr>
-          <w:ilvl w:val="0"/>
-          <w:numId w:val="21"/>
-        </w:numPr>
-      </w:pPr>
-      <w:r>
-        <w:t>Sample size is roughly n = 200 people</w:t>
-      </w:r>
-    </w:p>
-    <w:p>
-      <w:pPr>
-        <w:pStyle w:val="ListParagraph"/>
-        <w:numPr>
-          <w:ilvl w:val="1"/>
-          <w:numId w:val="21"/>
-        </w:numPr>
-      </w:pPr>
-      <w:r>
-        <w:t>Excludes students who dropped STA302H1</w:t>
-      </w:r>
-    </w:p>
-    <w:p>
-      <w:pPr>
-        <w:pStyle w:val="ListParagraph"/>
-        <w:numPr>
-          <w:ilvl w:val="1"/>
-          <w:numId w:val="21"/>
-        </w:numPr>
-      </w:pPr>
-      <w:r>
-        <w:t>Blank entries and imputations for missing survey responses and missing quiz scores due to some students skipping quizzes</w:t>
-      </w:r>
-    </w:p>
-    <w:p>
-      <w:pPr>
-        <w:pStyle w:val="ListParagraph"/>
-        <w:numPr>
-          <w:ilvl w:val="0"/>
-          <w:numId w:val="21"/>
-        </w:numPr>
-      </w:pPr>
-      <w:r>
-        <w:t>R</w:t>
-      </w:r>
-      <w:r>
-        <w:t xml:space="preserve">2 and adjusted </w:t>
-      </w:r>
-      <w:r>
-        <w:t>R</w:t>
-      </w:r>
-      <w:r>
-        <w:t xml:space="preserve">2 </w:t>
-      </w:r>
-      <w:r>
-        <w:t>are relatively small.</w:t>
-      </w:r>
-    </w:p>
-    <w:p>
-      <w:pPr>
-        <w:pStyle w:val="ListParagraph"/>
-        <w:numPr>
-          <w:ilvl w:val="1"/>
-          <w:numId w:val="21"/>
-        </w:numPr>
-      </w:pPr>
-      <w:r>
-        <w:t>Maybe we could use a different model to improve R2 and adjusted R2 values?</w:t>
-      </w:r>
-    </w:p>
-    <w:p>
-      <w:pPr>
-        <w:pStyle w:val="ListParagraph"/>
-        <w:numPr>
-          <w:ilvl w:val="0"/>
-          <w:numId w:val="21"/>
-        </w:numPr>
-      </w:pPr>
-      <w:r>
-        <w:t>Time spent in STA302H1 during weeks 3 – 4 includes completing the mini assignments</w:t>
-      </w:r>
-    </w:p>
-    <w:p>
-      <w:pPr>
-        <w:pStyle w:val="ListParagraph"/>
-        <w:numPr>
-          <w:ilvl w:val="1"/>
-          <w:numId w:val="21"/>
-        </w:numPr>
-      </w:pPr>
-      <w:r>
-        <w:t>This explains why Weeks 3 – 4 STA302H1 study times may be slightly inflated</w:t>
-      </w:r>
-    </w:p>
-    <w:p/>
-    <w:p>
-      <w:pPr>
-        <w:pStyle w:val="ListParagraph"/>
-        <w:numPr>
-          <w:ilvl w:val="0"/>
-          <w:numId w:val="4"/>
-        </w:numPr>
-        <w:rPr>
-          <w:b/>
-          <w:bCs/>
-        </w:rPr>
-      </w:pPr>
-      <w:r>
-        <w:rPr>
-          <w:b/>
-          <w:bCs/>
-        </w:rPr>
-        <w:t>(BONUS) Suggest ways to improve your model.</w:t>
-      </w:r>
-    </w:p>
-    <w:p/>
-    <w:p>
-      <w:pPr>
-        <w:pStyle w:val="ListParagraph"/>
-        <w:numPr>
-          <w:ilvl w:val="0"/>
-          <w:numId w:val="2"/>
-        </w:numPr>
-      </w:pPr>
-      <w:r>
-        <w:t>Take median of 3 quiz scores?</w:t>
-      </w:r>
-    </w:p>
-    <w:p>
-      <w:pPr>
-        <w:pStyle w:val="ListParagraph"/>
-        <w:numPr>
-          <w:ilvl w:val="0"/>
-          <w:numId w:val="2"/>
-        </w:numPr>
-      </w:pPr>
-      <w:r>
-        <w:t>Take median of weeks 1 – 4 COVID hours?</w:t>
-      </w:r>
-    </w:p>
-    <w:p>
-      <w:pPr>
-        <w:pStyle w:val="ListParagraph"/>
-        <w:numPr>
-          <w:ilvl w:val="0"/>
-          <w:numId w:val="2"/>
-        </w:numPr>
-      </w:pPr>
-      <w:r>
-        <w:t>Take median of weeks 1 – 4 STA302H1 study hours?</w:t>
-      </w:r>
-    </w:p>
-    <w:p>
-      <w:pPr>
-        <w:pStyle w:val="ListParagraph"/>
-        <w:numPr>
-          <w:ilvl w:val="1"/>
-          <w:numId w:val="2"/>
-        </w:numPr>
-      </w:pPr>
-      <w:r>
-        <w:t>I can grab means and medians from the boxplots.</w:t>
-      </w:r>
-    </w:p>
-    <w:p>
-      <w:pPr>
-        <w:pStyle w:val="ListParagraph"/>
-        <w:numPr>
-          <w:ilvl w:val="1"/>
-          <w:numId w:val="2"/>
-        </w:numPr>
-      </w:pPr>
-      <w:r>
-        <w:t>Median is less prone to skew than mean.</w:t>
-      </w:r>
-    </w:p>
-    <w:p>
-      <w:pPr>
-        <w:pStyle w:val="ListParagraph"/>
-        <w:numPr>
-          <w:ilvl w:val="0"/>
-          <w:numId w:val="2"/>
-        </w:numPr>
-      </w:pPr>
-      <w:r>
-        <w:t>Introducing compositive variables</w:t>
-      </w:r>
-      <w:r>
-        <w:t xml:space="preserve"> </w:t>
-      </w:r>
-      <w:r>
-        <w:t>in model</w:t>
-      </w:r>
-    </w:p>
-    <w:p>
-      <w:pPr>
-        <w:pStyle w:val="ListParagraph"/>
-        <w:numPr>
-          <w:ilvl w:val="1"/>
-          <w:numId w:val="2"/>
-        </w:numPr>
-      </w:pPr>
-      <w:r>
-        <w:t>e</w:t>
-      </w:r>
-      <w:r>
-        <w:t>.g., anxiety + COVID + physical activity = happiness index</w:t>
-      </w:r>
-    </w:p>
-    <w:p>
-      <w:pPr>
-        <w:pStyle w:val="ListParagraph"/>
-        <w:numPr>
-          <w:ilvl w:val="0"/>
-          <w:numId w:val="2"/>
-        </w:numPr>
-      </w:pPr>
-      <w:r>
-        <w:t>Perhaps use empirical research to propose some more new terms to improve model</w:t>
-      </w:r>
-    </w:p>
-    <w:p>
-      <w:pPr>
-        <w:rPr>
-          <w:highlight w:val="yellow"/>
-        </w:rPr>
-      </w:pPr>
-    </w:p>
-    <w:p>
-      <w:r>
-        <w:t>Possible model improvements</w:t>
-      </w:r>
-    </w:p>
-    <w:p>
-      <w:pPr>
-        <w:pStyle w:val="ListParagraph"/>
-        <w:numPr>
-          <w:ilvl w:val="0"/>
-          <w:numId w:val="10"/>
-        </w:numPr>
-      </w:pPr>
-      <w:r>
-        <w:t>Covid = high stress</w:t>
-      </w:r>
-    </w:p>
-    <w:p>
-      <w:pPr>
-        <w:pStyle w:val="ListParagraph"/>
-        <w:numPr>
-          <w:ilvl w:val="0"/>
-          <w:numId w:val="10"/>
-        </w:numPr>
-      </w:pPr>
-      <w:r>
-        <w:t>Hours of sleep = predict stress + quiz grades</w:t>
-      </w:r>
-    </w:p>
-    <w:p>
-      <w:pPr>
-        <w:pStyle w:val="ListParagraph"/>
-        <w:numPr>
-          <w:ilvl w:val="0"/>
-          <w:numId w:val="10"/>
-        </w:numPr>
-      </w:pPr>
-      <w:r>
-        <w:t>Add country back to predict time zone = sleep schedule = hours of sleep (in original data, Mongolia was only significant country)</w:t>
-      </w:r>
-    </w:p>
-    <w:p>
-      <w:pPr>
-        <w:pStyle w:val="ListParagraph"/>
-        <w:numPr>
-          <w:ilvl w:val="0"/>
-          <w:numId w:val="10"/>
-        </w:numPr>
-      </w:pPr>
-      <w:r>
-        <w:t xml:space="preserve">Social time = might increase study time, reduces covid time, </w:t>
-      </w:r>
-    </w:p>
-    <w:p>
-      <w:pPr>
-        <w:pStyle w:val="ListParagraph"/>
-        <w:numPr>
-          <w:ilvl w:val="0"/>
-          <w:numId w:val="10"/>
-        </w:numPr>
-      </w:pPr>
-      <w:r>
-        <w:t>Physical activity = predict stress + increase study time + reduce covid time (cite studies)</w:t>
-      </w:r>
-    </w:p>
-    <w:p>
-      <w:pPr>
-        <w:pStyle w:val="ListParagraph"/>
-        <w:numPr>
-          <w:ilvl w:val="1"/>
-          <w:numId w:val="10"/>
-        </w:numPr>
-        <w:rPr>
-          <w:highlight w:val="yellow"/>
-        </w:rPr>
-      </w:pPr>
-      <w:r>
-        <w:rPr>
-          <w:highlight w:val="yellow"/>
-        </w:rPr>
-        <w:t>Read title scholastic paper and cite, don’t read whole thing, introductions</w:t>
-      </w:r>
-    </w:p>
-    <w:p>
-      <w:pPr>
-        <w:pStyle w:val="ListParagraph"/>
-        <w:numPr>
-          <w:ilvl w:val="0"/>
-          <w:numId w:val="10"/>
-        </w:numPr>
-        <w:rPr>
-          <w:strike/>
-        </w:rPr>
-      </w:pPr>
-      <w:r>
-        <w:rPr>
-          <w:strike/>
-        </w:rPr>
-        <w:t>Large sample size?</w:t>
-      </w:r>
-      <w:r>
-        <w:rPr>
-          <w:strike/>
-        </w:rPr>
-        <w:t xml:space="preserve"> </w:t>
-      </w:r>
-      <w:r>
-        <w:t xml:space="preserve">n </w:t>
-      </w:r>
-      <w:r>
-        <w:t xml:space="preserve">= 199 is a good </w:t>
-      </w:r>
-      <w:r>
-        <w:t xml:space="preserve">enough </w:t>
-      </w:r>
-      <w:r>
-        <w:t>sample size</w:t>
-      </w:r>
-    </w:p>
-    <w:p>
-      <w:pPr>
-        <w:rPr>
-          <w:b/>
-          <w:bCs/>
-        </w:rPr>
       </w:pPr>
     </w:p>
     <w:p>
@@ -6287,23 +6143,7 @@
         </w:numPr>
       </w:pPr>
       <w:r>
-        <w:t xml:space="preserve">Anxiety may influence quiz scores and assignment performance because it affects cognitive performance – brain may </w:t>
-      </w:r>
-      <w:proofErr w:type="spellStart"/>
-      <w:r>
-        <w:t>hyperfocus</w:t>
-      </w:r>
-      <w:proofErr w:type="spellEnd"/>
-      <w:r>
-        <w:t xml:space="preserve"> (fixation) or </w:t>
-      </w:r>
-      <w:proofErr w:type="spellStart"/>
-      <w:r>
-        <w:t>hypofocus</w:t>
-      </w:r>
-      <w:proofErr w:type="spellEnd"/>
-      <w:r>
-        <w:t xml:space="preserve"> (distraction) – fight or flight, focus on survival (not dying of COVID-19) rather than thriving (succeeding in STA302H1)</w:t>
+        <w:t>Anxiety may influence quiz scores and assignment performance because it affects cognitive performance – brain may hyperfocus (fixation) or hypofocus (distraction) – fight or flight, focus on survival (not dying of COVID-19) rather than thriving (succeeding in STA302H1)</w:t>
       </w:r>
     </w:p>
     <w:p>
@@ -6749,43 +6589,7 @@
         <w:rPr>
           <w:highlight w:val="yellow"/>
         </w:rPr>
-        <w:t xml:space="preserve">TODO: Show </w:t>
-      </w:r>
-      <w:proofErr w:type="spellStart"/>
-      <w:r>
-        <w:rPr>
-          <w:highlight w:val="yellow"/>
-        </w:rPr>
-        <w:t>gtsummary</w:t>
-      </w:r>
-      <w:proofErr w:type="spellEnd"/>
-      <w:r>
-        <w:rPr>
-          <w:highlight w:val="yellow"/>
-        </w:rPr>
-        <w:t xml:space="preserve"> of </w:t>
-      </w:r>
-      <w:proofErr w:type="spellStart"/>
-      <w:proofErr w:type="gramStart"/>
-      <w:r>
-        <w:rPr>
-          <w:highlight w:val="yellow"/>
-        </w:rPr>
-        <w:t>lm</w:t>
-      </w:r>
-      <w:proofErr w:type="spellEnd"/>
-      <w:r>
-        <w:rPr>
-          <w:highlight w:val="yellow"/>
-        </w:rPr>
-        <w:t>(</w:t>
-      </w:r>
-      <w:proofErr w:type="gramEnd"/>
-      <w:r>
-        <w:rPr>
-          <w:highlight w:val="yellow"/>
-        </w:rPr>
-        <w:t>) output, showing significant and non-significant variables at the 5% significance level</w:t>
+        <w:t>TODO: Show gtsummary of lm() output, showing significant and non-significant variables at the 5% significance level</w:t>
       </w:r>
       <w:r>
         <w:rPr>
@@ -6829,6 +6633,19 @@
         <w:t>Histograms of study times and COVID contemplations are right skewed (mean &gt; median)</w:t>
       </w:r>
     </w:p>
+    <w:p>
+      <w:pPr>
+        <w:pStyle w:val="CommentText"/>
+      </w:pPr>
+    </w:p>
+    <w:p>
+      <w:pPr>
+        <w:pStyle w:val="CommentText"/>
+      </w:pPr>
+      <w:r>
+        <w:t>Boxplots gives you preview of distribution, in exchange for median and mean, look at medians of different groups. Histogram gives you frequencies in distribution, without median and mean.</w:t>
+      </w:r>
+    </w:p>
   </w:comment>
   <w:comment w:id="6" w:author="Danny Chen" w:date="2021-08-22T15:15:00Z" w:initials="DC">
     <w:p>
@@ -6865,22 +6682,6 @@
       </w:r>
       <w:r>
         <w:t>, so mean &gt; median.</w:t>
-      </w:r>
-    </w:p>
-    <w:p>
-      <w:pPr>
-        <w:pStyle w:val="CommentText"/>
-      </w:pPr>
-    </w:p>
-    <w:p>
-      <w:pPr>
-        <w:pStyle w:val="CommentText"/>
-      </w:pPr>
-      <w:r>
-        <w:t>Boxplots gives you preview of distribution, in exchange for median and mean, look at medians of different groups. Histogram gives you frequencies in distribution, without median and mean</w:t>
-      </w:r>
-      <w:r>
-        <w:t>.</w:t>
       </w:r>
     </w:p>
     <w:p>

</xml_diff>